<commit_message>
Bug fix TDNTuple2Agt and strong saved agent
- getGamma() and getLambda() were missing
- Note also, that the previous commit no. 193 has a saved agent 'fixed 4
6-Tupels 40k TDNT2 afterState.agt.zip' which reaches a game score of ~
50.000 after only 40.000 training games (less than 1/2 h of training).
It is however pretty big in memory (44 MB zip file!)
</commit_message>
<xml_diff>
--- a/TDNTupleAgt.docx
+++ b/TDNTupleAgt.docx
@@ -75,7 +75,21 @@
           <w:rPr>
             <w:rStyle w:val="Hyperlink"/>
           </w:rPr>
-          <w:t>[SzubertJaskowski-CIG2014]</w:t>
+          <w:t>[SzubertJa</w:t>
+        </w:r>
+        <w:bookmarkStart w:id="0" w:name="_GoBack"/>
+        <w:bookmarkEnd w:id="0"/>
+        <w:r>
+          <w:rPr>
+            <w:rStyle w:val="Hyperlink"/>
+          </w:rPr>
+          <w:t>s</w:t>
+        </w:r>
+        <w:r>
+          <w:rPr>
+            <w:rStyle w:val="Hyperlink"/>
+          </w:rPr>
+          <w:t>kowski-CIG2014]</w:t>
         </w:r>
       </w:hyperlink>
     </w:p>
@@ -2153,7 +2167,7 @@
         </w:rPr>
         <w:t xml:space="preserve"> not terminal: </w:t>
       </w:r>
-      <w:bookmarkStart w:id="0" w:name="TDupdate"/>
+      <w:bookmarkStart w:id="1" w:name="TDupdate"/>
       <w:proofErr w:type="spellStart"/>
       <w:r>
         <w:rPr>
@@ -2161,7 +2175,7 @@
         </w:rPr>
         <w:t>TDupdate</w:t>
       </w:r>
-      <w:bookmarkEnd w:id="0"/>
+      <w:bookmarkEnd w:id="1"/>
       <w:proofErr w:type="spellEnd"/>
       <w:r>
         <w:rPr>
@@ -2846,8 +2860,8 @@
           <w:lang w:val="en-US"/>
         </w:rPr>
       </w:pPr>
-      <w:bookmarkStart w:id="1" w:name="_Current_drawbacks_of"/>
-      <w:bookmarkEnd w:id="1"/>
+      <w:bookmarkStart w:id="2" w:name="_Current_drawbacks_of"/>
+      <w:bookmarkEnd w:id="2"/>
       <w:r>
         <w:rPr>
           <w:lang w:val="en-US"/>
@@ -12595,15 +12609,7 @@
         <w:rPr>
           <w:lang w:val="en-US"/>
         </w:rPr>
-        <w:t xml:space="preserve"> to be set properly: s</w:t>
-      </w:r>
-      <w:bookmarkStart w:id="2" w:name="_GoBack"/>
-      <w:bookmarkEnd w:id="2"/>
-      <w:r>
-        <w:rPr>
-          <w:lang w:val="en-US"/>
-        </w:rPr>
-        <w:t xml:space="preserve">uitable call to </w:t>
+        <w:t xml:space="preserve"> to be set properly: suitable call to </w:t>
       </w:r>
       <w:proofErr w:type="spellStart"/>
       <w:proofErr w:type="gramStart"/>
@@ -14661,19 +14667,7 @@
         <w:rPr>
           <w:lang w:val="en-US"/>
         </w:rPr>
-        <w:t xml:space="preserve"> This means more code changes, but the resulting code is better </w:t>
-      </w:r>
-      <w:r>
-        <w:rPr>
-          <w:lang w:val="en-US"/>
-        </w:rPr>
-        <w:t>understandable</w:t>
-      </w:r>
-      <w:r>
-        <w:rPr>
-          <w:lang w:val="en-US"/>
-        </w:rPr>
-        <w:t xml:space="preserve"> and thus better maintainable. We use class </w:t>
+        <w:t xml:space="preserve"> This means more code changes, but the resulting code is better understandable and thus better maintainable. We use class </w:t>
       </w:r>
       <w:proofErr w:type="spellStart"/>
       <w:r>
@@ -15124,43 +15118,13 @@
         <w:rPr>
           <w:lang w:val="en-US"/>
         </w:rPr>
-        <w:t>FIXEDNTUPLEMODE=2</w:t>
-      </w:r>
-      <w:r>
-        <w:rPr>
-          <w:lang w:val="en-US"/>
-        </w:rPr>
-        <w:t xml:space="preserve"> [Jaskowski2016, </w:t>
-      </w:r>
-      <w:r>
-        <w:rPr>
-          <w:lang w:val="en-US"/>
-        </w:rPr>
-        <w:t>Fig. 3c</w:t>
-      </w:r>
-      <w:r>
-        <w:rPr>
-          <w:lang w:val="en-US"/>
-        </w:rPr>
-        <w:t>]</w:t>
-      </w:r>
-      <w:r>
-        <w:rPr>
-          <w:lang w:val="en-US"/>
-        </w:rPr>
-        <w:t xml:space="preserve">, </w:t>
-      </w:r>
-      <w:r>
-        <w:rPr>
-          <w:lang w:val="en-US"/>
-        </w:rPr>
-        <w:t>4</w:t>
-      </w:r>
-      <w:r>
-        <w:rPr>
-          <w:lang w:val="en-US"/>
-        </w:rPr>
-        <w:t xml:space="preserve">0.000 games </w:t>
+        <w:t>FIXEDNTUPLEMODE=2 [Jaskowski2016, Fig. 3c]</w:t>
+      </w:r>
+      <w:r>
+        <w:rPr>
+          <w:lang w:val="en-US"/>
+        </w:rPr>
+        <w:t xml:space="preserve">, 40.000 games </w:t>
       </w:r>
       <w:r>
         <w:rPr>
@@ -15186,61 +15150,105 @@
         <w:rPr>
           <w:lang w:val="en-US"/>
         </w:rPr>
-        <w:t xml:space="preserve"> Score approx. </w:t>
-      </w:r>
-      <w:r>
-        <w:rPr>
-          <w:lang w:val="en-US"/>
-        </w:rPr>
-        <w:t>50</w:t>
-      </w:r>
-      <w:r>
-        <w:rPr>
-          <w:lang w:val="en-US"/>
-        </w:rPr>
-        <w:t>.000</w:t>
-      </w:r>
-      <w:r>
-        <w:rPr>
-          <w:lang w:val="en-US"/>
-        </w:rPr>
-        <w:t xml:space="preserve"> (!), but mighty LUT: Even as ZIP, the agt.zip is 44 MB (!) </w:t>
+        <w:t xml:space="preserve"> Score approx. 50.000 (!), but mighty LUT: Even as ZIP, the agt.zip is 44 MB (!) </w:t>
       </w:r>
     </w:p>
     <w:p>
       <w:pPr>
-        <w:pStyle w:val="berschrift3"/>
-        <w:rPr>
-          <w:lang w:val="en-US"/>
-        </w:rPr>
-      </w:pPr>
-      <w:r>
-        <w:rPr>
-          <w:lang w:val="en-US"/>
-        </w:rPr>
-        <w:t>4x4</w:t>
-      </w:r>
-      <w:r>
-        <w:rPr>
-          <w:lang w:val="en-US"/>
-        </w:rPr>
-        <w:t xml:space="preserve"> </w:t>
-      </w:r>
-      <w:r>
-        <w:rPr>
-          <w:lang w:val="en-US"/>
-        </w:rPr>
-        <w:t>Hex</w:t>
-      </w:r>
-      <w:r>
-        <w:rPr>
-          <w:lang w:val="en-US"/>
-        </w:rPr>
-        <w:t xml:space="preserve"> </w:t>
+        <w:rPr>
+          <w:lang w:val="en-US"/>
+        </w:rPr>
+      </w:pPr>
+      <w:r>
+        <w:rPr>
+          <w:b/>
+          <w:lang w:val="en-US"/>
+        </w:rPr>
+        <w:t>CAUTION</w:t>
+      </w:r>
+      <w:r>
+        <w:rPr>
+          <w:lang w:val="en-US"/>
+        </w:rPr>
+        <w:t xml:space="preserve">: Remember that </w:t>
+      </w:r>
+      <w:proofErr w:type="spellStart"/>
+      <w:r>
+        <w:rPr>
+          <w:lang w:val="en-US"/>
+        </w:rPr>
+        <w:t>ConfigGame.FIXEDNTUPLEMODE</w:t>
+      </w:r>
+      <w:proofErr w:type="spellEnd"/>
+      <w:r>
+        <w:rPr>
+          <w:lang w:val="en-US"/>
+        </w:rPr>
+        <w:t xml:space="preserve"> has to have the right value </w:t>
+      </w:r>
+      <w:r>
+        <w:rPr>
+          <w:b/>
+          <w:lang w:val="en-US"/>
+        </w:rPr>
+        <w:t>in source code</w:t>
+      </w:r>
+      <w:r>
+        <w:rPr>
+          <w:lang w:val="en-US"/>
+        </w:rPr>
+        <w:t xml:space="preserve"> when you want to retrain with similar results. Re-loading the agent and re-train is NOT sufficient. (Re-loading the agent and doing Play Game, Quick </w:t>
+      </w:r>
+      <w:proofErr w:type="spellStart"/>
+      <w:r>
+        <w:rPr>
+          <w:lang w:val="en-US"/>
+        </w:rPr>
+        <w:t>Eval</w:t>
+      </w:r>
+      <w:proofErr w:type="spellEnd"/>
+      <w:r>
+        <w:rPr>
+          <w:lang w:val="en-US"/>
+        </w:rPr>
+        <w:t xml:space="preserve"> or similar will however work).</w:t>
+      </w:r>
+      <w:r>
+        <w:rPr>
+          <w:rStyle w:val="Funotenzeichen"/>
+          <w:lang w:val="en-US"/>
+        </w:rPr>
+        <w:footnoteReference w:id="5"/>
       </w:r>
     </w:p>
     <w:p>
       <w:pPr>
+        <w:pStyle w:val="berschrift3"/>
+        <w:rPr>
+          <w:lang w:val="en-US"/>
+        </w:rPr>
+      </w:pPr>
+      <w:r>
+        <w:rPr>
+          <w:lang w:val="en-US"/>
+        </w:rPr>
+        <w:t xml:space="preserve">4x4 </w:t>
+      </w:r>
+      <w:r>
+        <w:rPr>
+          <w:lang w:val="en-US"/>
+        </w:rPr>
+        <w:t>Hex</w:t>
+      </w:r>
+      <w:r>
+        <w:rPr>
+          <w:lang w:val="en-US"/>
+        </w:rPr>
+        <w:t xml:space="preserve"> </w:t>
+      </w:r>
+    </w:p>
+    <w:p>
+      <w:pPr>
         <w:rPr>
           <w:lang w:val="en-US"/>
         </w:rPr>
@@ -15267,37 +15275,7 @@
         <w:rPr>
           <w:lang w:val="en-US"/>
         </w:rPr>
-        <w:t>0, alpha=</w:t>
-      </w:r>
-      <w:r>
-        <w:rPr>
-          <w:lang w:val="en-US"/>
-        </w:rPr>
-        <w:t>0.5</w:t>
-      </w:r>
-      <w:r>
-        <w:rPr>
-          <w:lang w:val="en-US"/>
-        </w:rPr>
-        <w:t xml:space="preserve">, lambda=0, output sigmoid, USESYMMETRY, </w:t>
-      </w:r>
-      <w:r>
-        <w:rPr>
-          <w:lang w:val="en-US"/>
-        </w:rPr>
-        <w:t>random</w:t>
-      </w:r>
-      <w:r>
-        <w:rPr>
-          <w:lang w:val="en-US"/>
-        </w:rPr>
-        <w:t xml:space="preserve"> n-tuple</w:t>
-      </w:r>
-      <w:r>
-        <w:rPr>
-          <w:lang w:val="en-US"/>
-        </w:rPr>
-        <w:t xml:space="preserve"> 20*5, 50.000 games</w:t>
+        <w:t>0, alpha=0.5, lambda=0, output sigmoid, USESYMMETRY, random n-tuple 20*5, 50.000 games</w:t>
       </w:r>
       <w:r>
         <w:rPr>
@@ -15335,13 +15313,7 @@
         <w:rPr>
           <w:lang w:val="en-US"/>
         </w:rPr>
-        <w:t xml:space="preserve"> </w:t>
-      </w:r>
-      <w:r>
-        <w:rPr>
-          <w:lang w:val="en-US"/>
-        </w:rPr>
-        <w:t>good Inspect initial board</w:t>
+        <w:t xml:space="preserve"> good Inspect initial board</w:t>
       </w:r>
     </w:p>
     <w:p>
@@ -15495,37 +15467,7 @@
         <w:rPr>
           <w:lang w:val="en-US"/>
         </w:rPr>
-        <w:t xml:space="preserve">design: It </w:t>
-      </w:r>
-      <w:r>
-        <w:rPr>
-          <w:lang w:val="en-US"/>
-        </w:rPr>
-        <w:t>is</w:t>
-      </w:r>
-      <w:r>
-        <w:rPr>
-          <w:lang w:val="en-US"/>
-        </w:rPr>
-        <w:t xml:space="preserve"> nicer if the information whether to use symmetry or whether to use sigmoid </w:t>
-      </w:r>
-      <w:r>
-        <w:rPr>
-          <w:lang w:val="en-US"/>
-        </w:rPr>
-        <w:t>is</w:t>
-      </w:r>
-      <w:r>
-        <w:rPr>
-          <w:lang w:val="en-US"/>
-        </w:rPr>
-        <w:t xml:space="preserve"> stored only in one place. </w:t>
-      </w:r>
-      <w:r>
-        <w:rPr>
-          <w:lang w:val="en-US"/>
-        </w:rPr>
-        <w:t xml:space="preserve">We changed it accordingly in </w:t>
+        <w:t xml:space="preserve">design: It is nicer if the information whether to use symmetry or whether to use sigmoid is stored only in one place. We changed it accordingly in </w:t>
       </w:r>
       <w:proofErr w:type="spellStart"/>
       <w:r>
@@ -15553,13 +15495,7 @@
         <w:rPr>
           <w:lang w:val="en-US"/>
         </w:rPr>
-        <w:t>, NTuple2ValueFunc.</w:t>
-      </w:r>
-      <w:r>
-        <w:rPr>
-          <w:lang w:val="en-US"/>
-        </w:rPr>
-        <w:t xml:space="preserve">  </w:t>
+        <w:t xml:space="preserve">, NTuple2ValueFunc.  </w:t>
       </w:r>
     </w:p>
   </w:footnote>
@@ -15660,6 +15596,49 @@
           <w:lang w:val="en-GB"/>
         </w:rPr>
         <w:t>, but we found that this slows down training dramatically (40% - 70% slower!), so we stick to the old version.</w:t>
+      </w:r>
+    </w:p>
+  </w:footnote>
+  <w:footnote w:id="5">
+    <w:p>
+      <w:pPr>
+        <w:pStyle w:val="Funotentext"/>
+        <w:rPr>
+          <w:lang w:val="en-US"/>
+        </w:rPr>
+      </w:pPr>
+      <w:r>
+        <w:rPr>
+          <w:rStyle w:val="Funotenzeichen"/>
+          <w:lang w:val="en-US"/>
+        </w:rPr>
+        <w:footnoteRef/>
+      </w:r>
+      <w:r>
+        <w:rPr>
+          <w:lang w:val="en-US"/>
+        </w:rPr>
+        <w:t xml:space="preserve"> It would be safer in design, if such settings like </w:t>
+      </w:r>
+      <w:proofErr w:type="spellStart"/>
+      <w:r>
+        <w:rPr>
+          <w:lang w:val="en-US"/>
+        </w:rPr>
+        <w:t>ConfigGame.FIXEDNTUPLEMODE</w:t>
+      </w:r>
+      <w:proofErr w:type="spellEnd"/>
+      <w:r>
+        <w:rPr>
+          <w:lang w:val="en-US"/>
+        </w:rPr>
+        <w:t xml:space="preserve"> were also part of</w:t>
+      </w:r>
+      <w:r>
+        <w:rPr>
+          <w:lang w:val="en-US"/>
+        </w:rPr>
+        <w:t xml:space="preserve"> the saved agent. Likewise, it would be better, if the parameters of tab ‘Other par’ which are relevant for training (like ‘Choose Start 01’ or ‘Learn from RM’) were also part of the saved agent. Something to do later.</w:t>
       </w:r>
     </w:p>
   </w:footnote>
@@ -19778,7 +19757,7 @@
 </file>
 
 <file path=customXml/itemProps1.xml><?xml version="1.0" encoding="utf-8"?>
-<ds:datastoreItem xmlns:ds="http://schemas.openxmlformats.org/officeDocument/2006/customXml" ds:itemID="{B2584900-3ECB-494B-A703-D0EF9B872646}">
+<ds:datastoreItem xmlns:ds="http://schemas.openxmlformats.org/officeDocument/2006/customXml" ds:itemID="{83282206-5344-46FE-B4DD-FBEB57359F16}">
   <ds:schemaRefs>
     <ds:schemaRef ds:uri="http://schemas.openxmlformats.org/officeDocument/2006/bibliography"/>
   </ds:schemaRefs>

</xml_diff>

<commit_message>
epsLinear and other changes
- all agents TDAgent, TDNTupleAgt, TDNTuple2Agt have the same linear
slope for random move (epsilon)
- ParOther m_oPar added to these 3 agents -> its parameter are included
in saved agents
- simplified interface for trainAgent (epiLength and learnFromRM come
from m_oPar)
- multiTrain now stores its results (all learning curves) in a list of
MTrain objects and saves this to file multiTrain.csv
- update of HelpGUI-Arena-GBG.*
</commit_message>
<xml_diff>
--- a/TDNTupleAgt.docx
+++ b/TDNTupleAgt.docx
@@ -750,7 +750,25 @@
         <w:rPr>
           <w:lang w:val="en-US"/>
         </w:rPr>
-        <w:t xml:space="preserve">(Currently we have not yet the </w:t>
+        <w:t xml:space="preserve">Initially, </w:t>
+      </w:r>
+      <w:r>
+        <w:rPr>
+          <w:lang w:val="en-US"/>
+        </w:rPr>
+        <w:t>we ha</w:t>
+      </w:r>
+      <w:r>
+        <w:rPr>
+          <w:lang w:val="en-US"/>
+        </w:rPr>
+        <w:t>d</w:t>
+      </w:r>
+      <w:r>
+        <w:rPr>
+          <w:lang w:val="en-US"/>
+        </w:rPr>
+        <w:t xml:space="preserve"> not yet the </w:t>
       </w:r>
       <w:proofErr w:type="spellStart"/>
       <w:r>
@@ -764,7 +782,19 @@
         <w:rPr>
           <w:lang w:val="en-US"/>
         </w:rPr>
-        <w:t xml:space="preserve"> logic of [Jaskowski16] integrated, but it is planned).</w:t>
+        <w:t xml:space="preserve"> logic of [Jaskowski16] integrated, but </w:t>
+      </w:r>
+      <w:r>
+        <w:rPr>
+          <w:lang w:val="en-US"/>
+        </w:rPr>
+        <w:t>meanwhile it is part of the new TDNTuple2Agt (switch AFTERSTATE)</w:t>
+      </w:r>
+      <w:r>
+        <w:rPr>
+          <w:lang w:val="en-US"/>
+        </w:rPr>
+        <w:t>.</w:t>
       </w:r>
     </w:p>
     <w:p>
@@ -1639,6 +1669,7 @@
         <w:rPr>
           <w:lang w:val="en-US"/>
         </w:rPr>
+        <w:lastRenderedPageBreak/>
         <w:t>C</w:t>
       </w:r>
       <w:r>
@@ -1751,7 +1782,6 @@
         <w:rPr>
           <w:lang w:val="en-US"/>
         </w:rPr>
-        <w:lastRenderedPageBreak/>
         <w:t xml:space="preserve">This is for the case when no random action is requested. If a random action is requested, each </w:t>
       </w:r>
       <w:proofErr w:type="spellStart"/>
@@ -2985,6 +3015,7 @@
         <w:rPr>
           <w:lang w:val="en-US"/>
         </w:rPr>
+        <w:lastRenderedPageBreak/>
         <w:t xml:space="preserve">[Jaskowski16] describes a better learning scheme with </w:t>
       </w:r>
       <w:proofErr w:type="spellStart"/>
@@ -3045,7 +3076,6 @@
         <w:rPr>
           <w:lang w:val="en-US"/>
         </w:rPr>
-        <w:lastRenderedPageBreak/>
         <w:t xml:space="preserve">If we increase in 2048 the random n-tuples </w:t>
       </w:r>
       <w:r>
@@ -5163,6 +5193,7 @@
         <w:rPr>
           <w:lang w:val="en-US"/>
         </w:rPr>
+        <w:lastRenderedPageBreak/>
         <w:t xml:space="preserve">with </w:t>
       </w:r>
       <w:r>
@@ -5356,7 +5387,6 @@
         <w:rPr>
           <w:lang w:val="en-US"/>
         </w:rPr>
-        <w:lastRenderedPageBreak/>
         <w:tab/>
       </w:r>
       <w:r>
@@ -9237,7 +9267,6 @@
         <w:rPr>
           <w:lang w:val="en-US"/>
         </w:rPr>
-        <w:lastRenderedPageBreak/>
         <w:t xml:space="preserve">In order to compute this at time step t, we have to </w:t>
       </w:r>
       <w:r>
@@ -10070,6 +10099,12 @@
         <w:rPr>
           <w:lang w:val="en-US"/>
         </w:rPr>
+        <w:t xml:space="preserve">OK: </w:t>
+      </w:r>
+      <w:r>
+        <w:rPr>
+          <w:lang w:val="en-US"/>
+        </w:rPr>
         <w:t xml:space="preserve">We realized that even with epsilon=0 frequent </w:t>
       </w:r>
       <w:r>
@@ -10107,7 +10142,19 @@
         <w:rPr>
           <w:lang w:val="en-US"/>
         </w:rPr>
-        <w:t>). The reason was wrong code around ‘progress’ and ‘</w:t>
+        <w:t xml:space="preserve">). The reason was </w:t>
+      </w:r>
+      <w:r>
+        <w:rPr>
+          <w:lang w:val="en-US"/>
+        </w:rPr>
+        <w:t>suspicious (wrong)</w:t>
+      </w:r>
+      <w:r>
+        <w:rPr>
+          <w:lang w:val="en-US"/>
+        </w:rPr>
+        <w:t xml:space="preserve"> code around ‘progress’ and ‘</w:t>
       </w:r>
       <w:proofErr w:type="spellStart"/>
       <w:r>
@@ -10158,192 +10205,6 @@
           <w:lang w:val="en-US"/>
         </w:rPr>
         <w:t xml:space="preserve">). – Now replaced with the simpler code </w:t>
-      </w:r>
-      <w:proofErr w:type="spellStart"/>
-      <w:r>
-        <w:rPr>
-          <w:rFonts w:ascii="Courier New" w:hAnsi="Courier New" w:cs="Courier New"/>
-          <w:lang w:val="en-US"/>
-        </w:rPr>
-        <w:t>randomSelect</w:t>
-      </w:r>
-      <w:proofErr w:type="spellEnd"/>
-      <w:r>
-        <w:rPr>
-          <w:rFonts w:ascii="Courier New" w:hAnsi="Courier New" w:cs="Courier New"/>
-          <w:lang w:val="en-US"/>
-        </w:rPr>
-        <w:t xml:space="preserve"> =</w:t>
-      </w:r>
-      <w:r>
-        <w:rPr>
-          <w:rFonts w:ascii="Courier New" w:hAnsi="Courier New" w:cs="Courier New"/>
-          <w:lang w:val="en-US"/>
-        </w:rPr>
-        <w:t xml:space="preserve"> (</w:t>
-      </w:r>
-      <w:proofErr w:type="spellStart"/>
-      <w:proofErr w:type="gramStart"/>
-      <w:r>
-        <w:rPr>
-          <w:rFonts w:ascii="Courier New" w:hAnsi="Courier New" w:cs="Courier New"/>
-          <w:lang w:val="en-US"/>
-        </w:rPr>
-        <w:t>rand.nextDouble</w:t>
-      </w:r>
-      <w:proofErr w:type="spellEnd"/>
-      <w:proofErr w:type="gramEnd"/>
-      <w:r>
-        <w:rPr>
-          <w:rFonts w:ascii="Courier New" w:hAnsi="Courier New" w:cs="Courier New"/>
-          <w:lang w:val="en-US"/>
-        </w:rPr>
-        <w:t xml:space="preserve">() &lt; </w:t>
-      </w:r>
-      <w:proofErr w:type="spellStart"/>
-      <w:r>
-        <w:rPr>
-          <w:rFonts w:ascii="Courier New" w:hAnsi="Courier New" w:cs="Courier New"/>
-          <w:lang w:val="en-US"/>
-        </w:rPr>
-        <w:t>m_epsilon</w:t>
-      </w:r>
-      <w:proofErr w:type="spellEnd"/>
-      <w:r>
-        <w:rPr>
-          <w:rFonts w:ascii="Courier New" w:hAnsi="Courier New" w:cs="Courier New"/>
-          <w:lang w:val="en-US"/>
-        </w:rPr>
-        <w:t>)</w:t>
-      </w:r>
-      <w:r>
-        <w:rPr>
-          <w:lang w:val="en-US"/>
-        </w:rPr>
-        <w:t>.</w:t>
-      </w:r>
-      <w:r>
-        <w:rPr>
-          <w:lang w:val="en-US"/>
-        </w:rPr>
-        <w:t xml:space="preserve"> </w:t>
-      </w:r>
-      <w:r>
-        <w:rPr>
-          <w:lang w:val="en-US"/>
-        </w:rPr>
-        <w:br/>
-        <w:t xml:space="preserve">No more random moves if </w:t>
-      </w:r>
-      <w:proofErr w:type="spellStart"/>
-      <w:r>
-        <w:rPr>
-          <w:lang w:val="en-US"/>
-        </w:rPr>
-        <w:t>m_epsilon</w:t>
-      </w:r>
-      <w:proofErr w:type="spellEnd"/>
-      <w:r>
-        <w:rPr>
-          <w:lang w:val="en-US"/>
-        </w:rPr>
-        <w:t xml:space="preserve">==0. Changed also in </w:t>
-      </w:r>
-      <w:proofErr w:type="spellStart"/>
-      <w:r>
-        <w:rPr>
-          <w:lang w:val="en-US"/>
-        </w:rPr>
-        <w:t>TDNTupleAgt</w:t>
-      </w:r>
-      <w:proofErr w:type="spellEnd"/>
-      <w:r>
-        <w:rPr>
-          <w:lang w:val="en-US"/>
-        </w:rPr>
-        <w:t>.</w:t>
-      </w:r>
-      <w:r>
-        <w:rPr>
-          <w:lang w:val="en-US"/>
-        </w:rPr>
-        <w:br/>
-      </w:r>
-      <w:r>
-        <w:rPr>
-          <w:lang w:val="en-US"/>
-        </w:rPr>
-        <w:t>Th</w:t>
-      </w:r>
-      <w:r>
-        <w:rPr>
-          <w:lang w:val="en-US"/>
-        </w:rPr>
-        <w:t>e</w:t>
-      </w:r>
-      <w:r>
-        <w:rPr>
-          <w:lang w:val="en-US"/>
-        </w:rPr>
-        <w:t xml:space="preserve"> </w:t>
-      </w:r>
-      <w:r>
-        <w:rPr>
-          <w:lang w:val="en-US"/>
-        </w:rPr>
-        <w:t>same</w:t>
-      </w:r>
-      <w:r>
-        <w:rPr>
-          <w:lang w:val="en-US"/>
-        </w:rPr>
-        <w:t xml:space="preserve"> code </w:t>
-      </w:r>
-      <w:r>
-        <w:rPr>
-          <w:lang w:val="en-US"/>
-        </w:rPr>
-        <w:t xml:space="preserve">is </w:t>
-      </w:r>
-      <w:r>
-        <w:rPr>
-          <w:lang w:val="en-US"/>
-        </w:rPr>
-        <w:t xml:space="preserve">used in </w:t>
-      </w:r>
-      <w:proofErr w:type="spellStart"/>
-      <w:r>
-        <w:rPr>
-          <w:lang w:val="en-US"/>
-        </w:rPr>
-        <w:t>TDAgent</w:t>
-      </w:r>
-      <w:proofErr w:type="spellEnd"/>
-      <w:r>
-        <w:rPr>
-          <w:lang w:val="en-US"/>
-        </w:rPr>
-        <w:t>::</w:t>
-      </w:r>
-      <w:proofErr w:type="spellStart"/>
-      <w:r>
-        <w:rPr>
-          <w:lang w:val="en-US"/>
-        </w:rPr>
-        <w:t>getNextAction</w:t>
-      </w:r>
-      <w:proofErr w:type="spellEnd"/>
-      <w:r>
-        <w:rPr>
-          <w:lang w:val="en-US"/>
-        </w:rPr>
-        <w:t xml:space="preserve"> as well</w:t>
-      </w:r>
-      <w:r>
-        <w:rPr>
-          <w:lang w:val="en-US"/>
-        </w:rPr>
-        <w:t>.</w:t>
       </w:r>
     </w:p>
     <w:p>
@@ -10353,6 +10214,171 @@
           <w:lang w:val="en-US"/>
         </w:rPr>
       </w:pPr>
+      <w:r>
+        <w:rPr>
+          <w:lang w:val="en-US"/>
+        </w:rPr>
+        <w:tab/>
+      </w:r>
+      <w:proofErr w:type="spellStart"/>
+      <w:r>
+        <w:rPr>
+          <w:rFonts w:ascii="Courier New" w:hAnsi="Courier New" w:cs="Courier New"/>
+          <w:lang w:val="en-US"/>
+        </w:rPr>
+        <w:t>randomSelect</w:t>
+      </w:r>
+      <w:proofErr w:type="spellEnd"/>
+      <w:r>
+        <w:rPr>
+          <w:rFonts w:ascii="Courier New" w:hAnsi="Courier New" w:cs="Courier New"/>
+          <w:lang w:val="en-US"/>
+        </w:rPr>
+        <w:t xml:space="preserve"> =</w:t>
+      </w:r>
+      <w:r>
+        <w:rPr>
+          <w:rFonts w:ascii="Courier New" w:hAnsi="Courier New" w:cs="Courier New"/>
+          <w:lang w:val="en-US"/>
+        </w:rPr>
+        <w:t xml:space="preserve"> (</w:t>
+      </w:r>
+      <w:proofErr w:type="spellStart"/>
+      <w:r>
+        <w:rPr>
+          <w:rFonts w:ascii="Courier New" w:hAnsi="Courier New" w:cs="Courier New"/>
+          <w:lang w:val="en-US"/>
+        </w:rPr>
+        <w:t>rand.nextDouble</w:t>
+      </w:r>
+      <w:proofErr w:type="spellEnd"/>
+      <w:r>
+        <w:rPr>
+          <w:rFonts w:ascii="Courier New" w:hAnsi="Courier New" w:cs="Courier New"/>
+          <w:lang w:val="en-US"/>
+        </w:rPr>
+        <w:t xml:space="preserve">() &lt; </w:t>
+      </w:r>
+      <w:proofErr w:type="spellStart"/>
+      <w:r>
+        <w:rPr>
+          <w:rFonts w:ascii="Courier New" w:hAnsi="Courier New" w:cs="Courier New"/>
+          <w:lang w:val="en-US"/>
+        </w:rPr>
+        <w:t>m_epsilon</w:t>
+      </w:r>
+      <w:proofErr w:type="spellEnd"/>
+      <w:r>
+        <w:rPr>
+          <w:rFonts w:ascii="Courier New" w:hAnsi="Courier New" w:cs="Courier New"/>
+          <w:lang w:val="en-US"/>
+        </w:rPr>
+        <w:t>)</w:t>
+      </w:r>
+      <w:r>
+        <w:rPr>
+          <w:lang w:val="en-US"/>
+        </w:rPr>
+        <w:t xml:space="preserve"> </w:t>
+      </w:r>
+      <w:r>
+        <w:rPr>
+          <w:lang w:val="en-US"/>
+        </w:rPr>
+        <w:t xml:space="preserve">, </w:t>
+      </w:r>
+      <w:r>
+        <w:rPr>
+          <w:lang w:val="en-US"/>
+        </w:rPr>
+        <w:br/>
+      </w:r>
+      <w:r>
+        <w:rPr>
+          <w:lang w:val="en-US"/>
+        </w:rPr>
+        <w:t xml:space="preserve">which is used in </w:t>
+      </w:r>
+      <w:proofErr w:type="spellStart"/>
+      <w:r>
+        <w:rPr>
+          <w:lang w:val="en-US"/>
+        </w:rPr>
+        <w:t>TDAgent</w:t>
+      </w:r>
+      <w:proofErr w:type="spellEnd"/>
+      <w:r>
+        <w:rPr>
+          <w:lang w:val="en-US"/>
+        </w:rPr>
+        <w:t>::</w:t>
+      </w:r>
+      <w:proofErr w:type="spellStart"/>
+      <w:r>
+        <w:rPr>
+          <w:lang w:val="en-US"/>
+        </w:rPr>
+        <w:t>getNextAction</w:t>
+      </w:r>
+      <w:proofErr w:type="spellEnd"/>
+      <w:r>
+        <w:rPr>
+          <w:lang w:val="en-US"/>
+        </w:rPr>
+        <w:t xml:space="preserve"> as well.</w:t>
+      </w:r>
+      <w:r>
+        <w:rPr>
+          <w:lang w:val="en-US"/>
+        </w:rPr>
+        <w:t xml:space="preserve"> With this, we observe n</w:t>
+      </w:r>
+      <w:r>
+        <w:rPr>
+          <w:lang w:val="en-US"/>
+        </w:rPr>
+        <w:t xml:space="preserve">o more random moves if </w:t>
+      </w:r>
+      <w:proofErr w:type="spellStart"/>
+      <w:r>
+        <w:rPr>
+          <w:lang w:val="en-US"/>
+        </w:rPr>
+        <w:t>m_epsilon</w:t>
+      </w:r>
+      <w:proofErr w:type="spellEnd"/>
+      <w:r>
+        <w:rPr>
+          <w:lang w:val="en-US"/>
+        </w:rPr>
+        <w:t xml:space="preserve">==0. Changed in </w:t>
+      </w:r>
+      <w:proofErr w:type="spellStart"/>
+      <w:r>
+        <w:rPr>
+          <w:lang w:val="en-US"/>
+        </w:rPr>
+        <w:t>TDNTupleAgt</w:t>
+      </w:r>
+      <w:proofErr w:type="spellEnd"/>
+      <w:r>
+        <w:rPr>
+          <w:lang w:val="en-US"/>
+        </w:rPr>
+        <w:t xml:space="preserve"> as well</w:t>
+      </w:r>
+      <w:r>
+        <w:rPr>
+          <w:lang w:val="en-US"/>
+        </w:rPr>
+        <w:t>.</w:t>
+      </w:r>
+      <w:r>
+        <w:rPr>
+          <w:lang w:val="en-US"/>
+        </w:rPr>
+        <w:br/>
+      </w:r>
       <w:r>
         <w:rPr>
           <w:lang w:val="en-US"/>
@@ -10488,19 +10514,12 @@
           <w:lang w:val="en-US"/>
         </w:rPr>
         <w:br/>
-        <w:t xml:space="preserve">TODO: Make a plot of </w:t>
-      </w:r>
-      <w:r>
-        <w:rPr>
-          <w:lang w:val="en-US"/>
-        </w:rPr>
-        <w:t>the new</w:t>
-      </w:r>
-      <w:r>
-        <w:rPr>
-          <w:lang w:val="en-US"/>
-        </w:rPr>
-        <w:sym w:font="Symbol" w:char="F020"/>
+      </w:r>
+      <w:r>
+        <w:rPr>
+          <w:lang w:val="en-US"/>
+        </w:rPr>
+        <w:t xml:space="preserve">For </w:t>
       </w:r>
       <w:r>
         <w:rPr>
@@ -10512,19 +10531,36 @@
         <w:rPr>
           <w:lang w:val="en-US"/>
         </w:rPr>
-        <w:t xml:space="preserve">-curves. If necessary, extend the </w:t>
-      </w:r>
-      <w:r>
-        <w:rPr>
-          <w:lang w:val="en-US"/>
-        </w:rPr>
-        <w:sym w:font="Symbol" w:char="F065"/>
-      </w:r>
-      <w:r>
-        <w:rPr>
-          <w:lang w:val="en-US"/>
-        </w:rPr>
-        <w:t>-scheme to have beside the sigmoidal falloff a linear falloff (in the new logic) as well.</w:t>
+        <w:t xml:space="preserve"> not being constant, see the </w:t>
+      </w:r>
+      <w:hyperlink w:anchor="_Parameter_at_time" w:history="1">
+        <w:r>
+          <w:rPr>
+            <w:rStyle w:val="Hyperlink"/>
+            <w:lang w:val="en-US"/>
+          </w:rPr>
+          <w:t>plots and t</w:t>
+        </w:r>
+        <w:r>
+          <w:rPr>
+            <w:rStyle w:val="Hyperlink"/>
+            <w:lang w:val="en-US"/>
+          </w:rPr>
+          <w:t>e</w:t>
+        </w:r>
+        <w:r>
+          <w:rPr>
+            <w:rStyle w:val="Hyperlink"/>
+            <w:lang w:val="en-US"/>
+          </w:rPr>
+          <w:t>xt below</w:t>
+        </w:r>
+      </w:hyperlink>
+      <w:r>
+        <w:rPr>
+          <w:lang w:val="en-US"/>
+        </w:rPr>
+        <w:t>.</w:t>
       </w:r>
     </w:p>
     <w:p>
@@ -10645,6 +10681,7 @@
         <w:rPr>
           <w:lang w:val="en-US"/>
         </w:rPr>
+        <w:lastRenderedPageBreak/>
         <w:t>with</w:t>
       </w:r>
       <w:r>
@@ -10694,14 +10731,7 @@
         <w:rPr>
           <w:lang w:val="en-US"/>
         </w:rPr>
-        <w:t xml:space="preserve">ndex will </w:t>
-      </w:r>
-      <w:r>
-        <w:rPr>
-          <w:lang w:val="en-US"/>
-        </w:rPr>
-        <w:lastRenderedPageBreak/>
-        <w:t>be updated twice. When later the new value (</w:t>
+        <w:t>ndex will be updated twice. When later the new value (</w:t>
       </w:r>
       <w:proofErr w:type="spellStart"/>
       <w:r>
@@ -11690,6 +11720,12 @@
         <w:rPr>
           <w:lang w:val="en-US"/>
         </w:rPr>
+        <w:t xml:space="preserve">OK: </w:t>
+      </w:r>
+      <w:r>
+        <w:rPr>
+          <w:lang w:val="en-US"/>
+        </w:rPr>
         <w:t xml:space="preserve">Is </w:t>
       </w:r>
       <w:r>
@@ -11826,16 +11862,14 @@
         <w:rPr>
           <w:lang w:val="en-US"/>
         </w:rPr>
-        <w:t xml:space="preserve"> – It should not disturb us: an empty board with all V(s)=0 is not wrong (!). Because Minimax as an exact agent has exactly this V(s)=0. That </w:t>
-      </w:r>
-      <w:proofErr w:type="gramStart"/>
-      <w:r>
-        <w:rPr>
-          <w:lang w:val="en-US"/>
-        </w:rPr>
-        <w:t>is</w:t>
-      </w:r>
-      <w:proofErr w:type="gramEnd"/>
+        <w:t xml:space="preserve"> – It should not disturb us: an empty board with all V(s)=0 is not wrong (!). Because Minimax as an exact agent has exactly this V(s)=0. That is</w:t>
+      </w:r>
+      <w:r>
+        <w:rPr>
+          <w:lang w:val="en-US"/>
+        </w:rPr>
+        <w:t>,</w:t>
+      </w:r>
       <w:r>
         <w:rPr>
           <w:lang w:val="en-US"/>
@@ -11914,6 +11948,7 @@
         <w:rPr>
           <w:lang w:val="en-US"/>
         </w:rPr>
+        <w:lastRenderedPageBreak/>
         <w:t xml:space="preserve">Think about: </w:t>
       </w:r>
       <w:r>
@@ -12012,14 +12047,7 @@
         <w:rPr>
           <w:lang w:val="en-US"/>
         </w:rPr>
-        <w:t xml:space="preserve">. If we start in training always from the default start state (empty board), it is very likely that self-play (after a while) </w:t>
-      </w:r>
-      <w:r>
-        <w:rPr>
-          <w:lang w:val="en-US"/>
-        </w:rPr>
-        <w:lastRenderedPageBreak/>
-        <w:t xml:space="preserve">will always start with one </w:t>
+        <w:t xml:space="preserve">. If we start in training always from the default start state (empty board), it is very likely that self-play (after a while) will always start with one </w:t>
       </w:r>
       <w:r>
         <w:rPr>
@@ -12317,12 +12345,986 @@
     </w:p>
     <w:p>
       <w:pPr>
-        <w:spacing w:after="200"/>
-        <w:rPr>
-          <w:rFonts w:asciiTheme="majorHAnsi" w:eastAsiaTheme="majorEastAsia" w:hAnsiTheme="majorHAnsi" w:cstheme="majorBidi"/>
+        <w:pStyle w:val="berschrift3"/>
+        <w:rPr>
+          <w:lang w:val="en-US"/>
+        </w:rPr>
+      </w:pPr>
+      <w:r>
+        <w:rPr>
+          <w:lang w:val="en-US"/>
+        </w:rPr>
+        <w:t>Parameter settings in different software states</w:t>
+      </w:r>
+    </w:p>
+    <w:p>
+      <w:pPr>
+        <w:pStyle w:val="berschrift4"/>
+        <w:rPr>
+          <w:lang w:val="en-US"/>
+        </w:rPr>
+      </w:pPr>
+      <w:bookmarkStart w:id="2" w:name="_Parameter_at_time"/>
+      <w:bookmarkEnd w:id="2"/>
+      <w:r>
+        <w:rPr>
+          <w:lang w:val="en-US"/>
+        </w:rPr>
+        <w:t>Parameter at time of writing BA Galitzki / Kutsch</w:t>
+      </w:r>
+    </w:p>
+    <w:p>
+      <w:pPr>
+        <w:rPr>
+          <w:lang w:val="en-US"/>
+        </w:rPr>
+      </w:pPr>
+      <w:r>
+        <w:rPr>
+          <w:lang w:val="en-US"/>
+        </w:rPr>
+        <w:sym w:font="Symbol" w:char="F065"/>
+      </w:r>
+      <w:r>
+        <w:rPr>
+          <w:lang w:val="en-US"/>
+        </w:rPr>
+        <w:t xml:space="preserve"> and resulting random move rate:</w:t>
+      </w:r>
+      <w:r>
+        <w:rPr>
+          <w:lang w:val="en-US"/>
+        </w:rPr>
+        <w:t xml:space="preserve"> in </w:t>
+      </w:r>
+      <w:proofErr w:type="spellStart"/>
+      <w:r>
+        <w:rPr>
+          <w:lang w:val="en-US"/>
+        </w:rPr>
+        <w:t>TDNTupleAgt</w:t>
+      </w:r>
+      <w:proofErr w:type="spellEnd"/>
+      <w:r>
+        <w:rPr>
+          <w:lang w:val="en-US"/>
+        </w:rPr>
+        <w:t xml:space="preserve"> the ‘suspicious’ form</w:t>
+      </w:r>
+    </w:p>
+    <w:p>
+      <w:pPr>
+        <w:rPr>
+          <w:lang w:val="en-US"/>
+        </w:rPr>
+      </w:pPr>
+      <w:r>
+        <w:rPr>
+          <w:noProof/>
+        </w:rPr>
+        <w:drawing>
+          <wp:inline distT="0" distB="0" distL="0" distR="0">
+            <wp:extent cx="2699688" cy="2367280"/>
+            <wp:effectExtent l="0" t="0" r="5715" b="0"/>
+            <wp:docPr id="2" name="Grafik 2"/>
+            <wp:cNvGraphicFramePr>
+              <a:graphicFrameLocks xmlns:a="http://schemas.openxmlformats.org/drawingml/2006/main" noChangeAspect="1"/>
+            </wp:cNvGraphicFramePr>
+            <a:graphic xmlns:a="http://schemas.openxmlformats.org/drawingml/2006/main">
+              <a:graphicData uri="http://schemas.openxmlformats.org/drawingml/2006/picture">
+                <pic:pic xmlns:pic="http://schemas.openxmlformats.org/drawingml/2006/picture">
+                  <pic:nvPicPr>
+                    <pic:cNvPr id="2" name="oldEpsConst.png"/>
+                    <pic:cNvPicPr/>
+                  </pic:nvPicPr>
+                  <pic:blipFill>
+                    <a:blip r:embed="rId13">
+                      <a:extLst>
+                        <a:ext uri="{28A0092B-C50C-407E-A947-70E740481C1C}">
+                          <a14:useLocalDpi xmlns:a14="http://schemas.microsoft.com/office/drawing/2010/main" val="0"/>
+                        </a:ext>
+                      </a:extLst>
+                    </a:blip>
+                    <a:stretch>
+                      <a:fillRect/>
+                    </a:stretch>
+                  </pic:blipFill>
+                  <pic:spPr>
+                    <a:xfrm>
+                      <a:off x="0" y="0"/>
+                      <a:ext cx="2731254" cy="2394959"/>
+                    </a:xfrm>
+                    <a:prstGeom prst="rect">
+                      <a:avLst/>
+                    </a:prstGeom>
+                  </pic:spPr>
+                </pic:pic>
+              </a:graphicData>
+            </a:graphic>
+          </wp:inline>
+        </w:drawing>
+      </w:r>
+      <w:r>
+        <w:rPr>
+          <w:lang w:val="en-US"/>
+        </w:rPr>
+        <w:t xml:space="preserve"> </w:t>
+      </w:r>
+      <w:r>
+        <w:rPr>
+          <w:noProof/>
+        </w:rPr>
+        <w:drawing>
+          <wp:inline distT="0" distB="0" distL="0" distR="0">
+            <wp:extent cx="2705100" cy="2372026"/>
+            <wp:effectExtent l="0" t="0" r="0" b="9525"/>
+            <wp:docPr id="3" name="Grafik 3"/>
+            <wp:cNvGraphicFramePr>
+              <a:graphicFrameLocks xmlns:a="http://schemas.openxmlformats.org/drawingml/2006/main" noChangeAspect="1"/>
+            </wp:cNvGraphicFramePr>
+            <a:graphic xmlns:a="http://schemas.openxmlformats.org/drawingml/2006/main">
+              <a:graphicData uri="http://schemas.openxmlformats.org/drawingml/2006/picture">
+                <pic:pic xmlns:pic="http://schemas.openxmlformats.org/drawingml/2006/picture">
+                  <pic:nvPicPr>
+                    <pic:cNvPr id="3" name="oldEps.png"/>
+                    <pic:cNvPicPr/>
+                  </pic:nvPicPr>
+                  <pic:blipFill>
+                    <a:blip r:embed="rId14">
+                      <a:extLst>
+                        <a:ext uri="{28A0092B-C50C-407E-A947-70E740481C1C}">
+                          <a14:useLocalDpi xmlns:a14="http://schemas.microsoft.com/office/drawing/2010/main" val="0"/>
+                        </a:ext>
+                      </a:extLst>
+                    </a:blip>
+                    <a:stretch>
+                      <a:fillRect/>
+                    </a:stretch>
+                  </pic:blipFill>
+                  <pic:spPr>
+                    <a:xfrm>
+                      <a:off x="0" y="0"/>
+                      <a:ext cx="2743585" cy="2405772"/>
+                    </a:xfrm>
+                    <a:prstGeom prst="rect">
+                      <a:avLst/>
+                    </a:prstGeom>
+                  </pic:spPr>
+                </pic:pic>
+              </a:graphicData>
+            </a:graphic>
+          </wp:inline>
+        </w:drawing>
+      </w:r>
+    </w:p>
+    <w:p>
+      <w:pPr>
+        <w:rPr>
+          <w:lang w:val="en-US"/>
+        </w:rPr>
+      </w:pPr>
+      <w:r>
+        <w:rPr>
+          <w:lang w:val="en-US"/>
+        </w:rPr>
+        <w:t xml:space="preserve">where the two numbers shown for ‘eps’ are </w:t>
+      </w:r>
+      <w:r>
+        <w:rPr>
+          <w:lang w:val="en-US"/>
+        </w:rPr>
+        <w:sym w:font="Symbol" w:char="F065"/>
+      </w:r>
+      <w:proofErr w:type="spellStart"/>
+      <w:r>
+        <w:rPr>
+          <w:vertAlign w:val="subscript"/>
+          <w:lang w:val="en-US"/>
+        </w:rPr>
+        <w:t>init</w:t>
+      </w:r>
+      <w:proofErr w:type="spellEnd"/>
+      <w:r>
+        <w:rPr>
+          <w:lang w:val="en-US"/>
+        </w:rPr>
+        <w:t xml:space="preserve"> </w:t>
+      </w:r>
+      <w:r>
+        <w:rPr>
+          <w:lang w:val="en-US"/>
+        </w:rPr>
+        <w:t>to</w:t>
+      </w:r>
+      <w:r>
+        <w:rPr>
+          <w:lang w:val="en-US"/>
+        </w:rPr>
+        <w:sym w:font="Symbol" w:char="F020"/>
+      </w:r>
+      <w:r>
+        <w:rPr>
+          <w:lang w:val="en-US"/>
+        </w:rPr>
+        <w:sym w:font="Symbol" w:char="F065"/>
+      </w:r>
+      <w:r>
+        <w:rPr>
+          <w:vertAlign w:val="subscript"/>
+          <w:lang w:val="en-US"/>
+        </w:rPr>
+        <w:t>final</w:t>
+      </w:r>
+      <w:r>
+        <w:rPr>
+          <w:lang w:val="en-US"/>
+        </w:rPr>
+        <w:t xml:space="preserve">. </w:t>
+      </w:r>
+      <w:r>
+        <w:rPr>
+          <w:lang w:val="en-US"/>
+        </w:rPr>
+        <w:t xml:space="preserve">The strange form in the case ‘non-constant </w:t>
+      </w:r>
+      <w:r>
+        <w:rPr>
+          <w:lang w:val="en-US"/>
+        </w:rPr>
+        <w:sym w:font="Symbol" w:char="F065"/>
+      </w:r>
+      <w:r>
+        <w:rPr>
+          <w:lang w:val="en-US"/>
+        </w:rPr>
+        <w:t xml:space="preserve">’ results from a strange </w:t>
+      </w:r>
+      <w:r>
+        <w:rPr>
+          <w:lang w:val="en-US"/>
+        </w:rPr>
+        <w:sym w:font="Symbol" w:char="F065"/>
+      </w:r>
+      <w:r>
+        <w:rPr>
+          <w:lang w:val="en-US"/>
+        </w:rPr>
+        <w:t xml:space="preserve">-change rule in the form of a ‘half-sigmoid’ which drops quite fast from </w:t>
+      </w:r>
+      <w:r>
+        <w:rPr>
+          <w:lang w:val="en-US"/>
+        </w:rPr>
+        <w:sym w:font="Symbol" w:char="F065"/>
+      </w:r>
+      <w:proofErr w:type="spellStart"/>
+      <w:r>
+        <w:rPr>
+          <w:vertAlign w:val="subscript"/>
+          <w:lang w:val="en-US"/>
+        </w:rPr>
+        <w:t>init</w:t>
+      </w:r>
+      <w:proofErr w:type="spellEnd"/>
+      <w:r>
+        <w:rPr>
+          <w:lang w:val="en-US"/>
+        </w:rPr>
+        <w:t>/2 (which is wrong)</w:t>
+      </w:r>
+      <w:r>
+        <w:rPr>
+          <w:lang w:val="en-US"/>
+        </w:rPr>
+        <w:t xml:space="preserve"> to values close to</w:t>
+      </w:r>
+      <w:r>
+        <w:rPr>
+          <w:lang w:val="en-US"/>
+        </w:rPr>
+        <w:sym w:font="Symbol" w:char="F020"/>
+      </w:r>
+      <w:r>
+        <w:rPr>
+          <w:lang w:val="en-US"/>
+        </w:rPr>
+        <w:sym w:font="Symbol" w:char="F065"/>
+      </w:r>
+      <w:r>
+        <w:rPr>
+          <w:vertAlign w:val="subscript"/>
+          <w:lang w:val="en-US"/>
+        </w:rPr>
+        <w:t>final</w:t>
+      </w:r>
+      <w:r>
+        <w:rPr>
+          <w:lang w:val="en-US"/>
+        </w:rPr>
+        <w:t xml:space="preserve">. See </w:t>
+      </w:r>
+      <w:hyperlink r:id="rId15" w:history="1">
+        <w:proofErr w:type="spellStart"/>
+        <w:r>
+          <w:rPr>
+            <w:rStyle w:val="Hyperlink"/>
+            <w:lang w:val="en-US"/>
+          </w:rPr>
+          <w:t>TDNTuple-eps.R</w:t>
+        </w:r>
+        <w:proofErr w:type="spellEnd"/>
+      </w:hyperlink>
+      <w:r>
+        <w:rPr>
+          <w:lang w:val="en-US"/>
+        </w:rPr>
+        <w:t xml:space="preserve"> for details</w:t>
+      </w:r>
+      <w:r>
+        <w:rPr>
+          <w:lang w:val="en-US"/>
+        </w:rPr>
+        <w:t xml:space="preserve">. In </w:t>
+      </w:r>
+      <w:proofErr w:type="spellStart"/>
+      <w:r>
+        <w:rPr>
+          <w:lang w:val="en-US"/>
+        </w:rPr>
+        <w:t>TDAgent</w:t>
+      </w:r>
+      <w:proofErr w:type="spellEnd"/>
+      <w:r>
+        <w:rPr>
+          <w:lang w:val="en-US"/>
+        </w:rPr>
+        <w:t xml:space="preserve">: the random move rate is linearly decreasing from </w:t>
+      </w:r>
+      <w:r>
+        <w:rPr>
+          <w:lang w:val="en-US"/>
+        </w:rPr>
+        <w:sym w:font="Symbol" w:char="F065"/>
+      </w:r>
+      <w:proofErr w:type="spellStart"/>
+      <w:r>
+        <w:rPr>
+          <w:vertAlign w:val="subscript"/>
+          <w:lang w:val="en-US"/>
+        </w:rPr>
+        <w:t>init</w:t>
+      </w:r>
+      <w:proofErr w:type="spellEnd"/>
+      <w:r>
+        <w:rPr>
+          <w:lang w:val="en-US"/>
+        </w:rPr>
+        <w:t xml:space="preserve"> to</w:t>
+      </w:r>
+      <w:r>
+        <w:rPr>
+          <w:lang w:val="en-US"/>
+        </w:rPr>
+        <w:sym w:font="Symbol" w:char="F020"/>
+      </w:r>
+      <w:r>
+        <w:rPr>
+          <w:lang w:val="en-US"/>
+        </w:rPr>
+        <w:sym w:font="Symbol" w:char="F065"/>
+      </w:r>
+      <w:r>
+        <w:rPr>
+          <w:vertAlign w:val="subscript"/>
+          <w:lang w:val="en-US"/>
+        </w:rPr>
+        <w:t>final</w:t>
+      </w:r>
+      <w:r>
+        <w:rPr>
+          <w:lang w:val="en-US"/>
+        </w:rPr>
+        <w:t>.</w:t>
+      </w:r>
+    </w:p>
+    <w:p>
+      <w:pPr>
+        <w:rPr>
+          <w:lang w:val="en-US"/>
+        </w:rPr>
+      </w:pPr>
+      <w:r>
+        <w:rPr>
+          <w:lang w:val="en-US"/>
+        </w:rPr>
+        <w:t>‘Learn from RM’: always false</w:t>
+      </w:r>
+    </w:p>
+    <w:p>
+      <w:pPr>
+        <w:rPr>
+          <w:lang w:val="en-US"/>
+        </w:rPr>
+      </w:pPr>
+      <w:r>
+        <w:rPr>
+          <w:lang w:val="en-US"/>
+        </w:rPr>
+        <w:t xml:space="preserve">‘Choose Start 01’: always true, that is 50% default start state, 50% one of the 1-ply moves start </w:t>
+      </w:r>
+    </w:p>
+    <w:p>
+      <w:pPr>
+        <w:rPr>
+          <w:lang w:val="en-US"/>
+        </w:rPr>
+      </w:pPr>
+      <w:r>
+        <w:rPr>
+          <w:lang w:val="en-US"/>
+        </w:rPr>
+        <w:t>AFTERSTATE: always false</w:t>
+      </w:r>
+    </w:p>
+    <w:p>
+      <w:pPr>
+        <w:rPr>
+          <w:lang w:val="en-US"/>
+        </w:rPr>
+      </w:pPr>
+      <w:r>
+        <w:rPr>
+          <w:lang w:val="en-US"/>
+        </w:rPr>
+        <w:sym w:font="Symbol" w:char="F061"/>
+      </w:r>
+      <w:r>
+        <w:rPr>
+          <w:lang w:val="en-US"/>
+        </w:rPr>
+        <w:t xml:space="preserve">-decay: geometrically decreasing from </w:t>
+      </w:r>
+      <w:r>
+        <w:rPr>
+          <w:lang w:val="en-US"/>
+        </w:rPr>
+        <w:sym w:font="Symbol" w:char="F061"/>
+      </w:r>
+      <w:proofErr w:type="spellStart"/>
+      <w:r>
+        <w:rPr>
+          <w:vertAlign w:val="subscript"/>
+          <w:lang w:val="en-US"/>
+        </w:rPr>
+        <w:t>init</w:t>
+      </w:r>
+      <w:proofErr w:type="spellEnd"/>
+      <w:r>
+        <w:rPr>
+          <w:lang w:val="en-US"/>
+        </w:rPr>
+        <w:t xml:space="preserve"> to</w:t>
+      </w:r>
+      <w:r>
+        <w:rPr>
+          <w:lang w:val="en-US"/>
+        </w:rPr>
+        <w:sym w:font="Symbol" w:char="F020"/>
+      </w:r>
+      <w:r>
+        <w:rPr>
+          <w:lang w:val="en-US"/>
+        </w:rPr>
+        <w:sym w:font="Symbol" w:char="F061"/>
+      </w:r>
+      <w:r>
+        <w:rPr>
+          <w:vertAlign w:val="subscript"/>
+          <w:lang w:val="en-US"/>
+        </w:rPr>
+        <w:t>final</w:t>
+      </w:r>
+      <w:r>
+        <w:rPr>
+          <w:lang w:val="en-US"/>
+        </w:rPr>
+        <w:t xml:space="preserve"> in </w:t>
+      </w:r>
+      <w:proofErr w:type="spellStart"/>
+      <w:r>
+        <w:rPr>
+          <w:lang w:val="en-US"/>
+        </w:rPr>
+        <w:t>TDNTupleAgt</w:t>
+      </w:r>
+      <w:proofErr w:type="spellEnd"/>
+      <w:r>
+        <w:rPr>
+          <w:lang w:val="en-US"/>
+        </w:rPr>
+        <w:t xml:space="preserve"> and </w:t>
+      </w:r>
+      <w:proofErr w:type="spellStart"/>
+      <w:r>
+        <w:rPr>
+          <w:lang w:val="en-US"/>
+        </w:rPr>
+        <w:t>TDAgent</w:t>
+      </w:r>
+      <w:proofErr w:type="spellEnd"/>
+      <w:r>
+        <w:rPr>
+          <w:lang w:val="en-US"/>
+        </w:rPr>
+        <w:t>.</w:t>
+      </w:r>
+    </w:p>
+    <w:p>
+      <w:pPr>
+        <w:pStyle w:val="berschrift4"/>
+        <w:rPr>
+          <w:lang w:val="en-US"/>
+        </w:rPr>
+      </w:pPr>
+      <w:r>
+        <w:rPr>
+          <w:lang w:val="en-US"/>
+        </w:rPr>
+        <w:lastRenderedPageBreak/>
+        <w:t>Parameter since 2017-08-20</w:t>
+      </w:r>
+    </w:p>
+    <w:p>
+      <w:pPr>
+        <w:rPr>
+          <w:lang w:val="en-US"/>
+        </w:rPr>
+      </w:pPr>
+      <w:r>
+        <w:rPr>
+          <w:lang w:val="en-US"/>
+        </w:rPr>
+        <w:sym w:font="Symbol" w:char="F065"/>
+      </w:r>
+      <w:r>
+        <w:rPr>
+          <w:lang w:val="en-US"/>
+        </w:rPr>
+        <w:t xml:space="preserve"> and resulting random move rate: (at least) two options exist</w:t>
+      </w:r>
+      <w:r>
+        <w:rPr>
+          <w:lang w:val="en-US"/>
+        </w:rPr>
+        <w:t>:</w:t>
+      </w:r>
+      <w:r>
+        <w:rPr>
+          <w:lang w:val="en-US"/>
+        </w:rPr>
+        <w:t xml:space="preserve"> </w:t>
+      </w:r>
+    </w:p>
+    <w:p>
+      <w:pPr>
+        <w:rPr>
+          <w:lang w:val="en-US"/>
+        </w:rPr>
+      </w:pPr>
+      <w:r>
+        <w:rPr>
+          <w:lang w:val="en-US"/>
+        </w:rPr>
+        <w:t xml:space="preserve"> </w:t>
+      </w:r>
+      <w:r>
+        <w:rPr>
+          <w:noProof/>
+        </w:rPr>
+        <w:drawing>
+          <wp:inline distT="0" distB="0" distL="0" distR="0">
+            <wp:extent cx="2697480" cy="2365345"/>
+            <wp:effectExtent l="0" t="0" r="7620" b="0"/>
+            <wp:docPr id="6" name="Grafik 6"/>
+            <wp:cNvGraphicFramePr>
+              <a:graphicFrameLocks xmlns:a="http://schemas.openxmlformats.org/drawingml/2006/main" noChangeAspect="1"/>
+            </wp:cNvGraphicFramePr>
+            <a:graphic xmlns:a="http://schemas.openxmlformats.org/drawingml/2006/main">
+              <a:graphicData uri="http://schemas.openxmlformats.org/drawingml/2006/picture">
+                <pic:pic xmlns:pic="http://schemas.openxmlformats.org/drawingml/2006/picture">
+                  <pic:nvPicPr>
+                    <pic:cNvPr id="6" name="epsLinear.png"/>
+                    <pic:cNvPicPr/>
+                  </pic:nvPicPr>
+                  <pic:blipFill>
+                    <a:blip r:embed="rId16">
+                      <a:extLst>
+                        <a:ext uri="{28A0092B-C50C-407E-A947-70E740481C1C}">
+                          <a14:useLocalDpi xmlns:a14="http://schemas.microsoft.com/office/drawing/2010/main" val="0"/>
+                        </a:ext>
+                      </a:extLst>
+                    </a:blip>
+                    <a:stretch>
+                      <a:fillRect/>
+                    </a:stretch>
+                  </pic:blipFill>
+                  <pic:spPr>
+                    <a:xfrm>
+                      <a:off x="0" y="0"/>
+                      <a:ext cx="2737910" cy="2400797"/>
+                    </a:xfrm>
+                    <a:prstGeom prst="rect">
+                      <a:avLst/>
+                    </a:prstGeom>
+                  </pic:spPr>
+                </pic:pic>
+              </a:graphicData>
+            </a:graphic>
+          </wp:inline>
+        </w:drawing>
+      </w:r>
+      <w:r>
+        <w:rPr>
+          <w:lang w:val="en-US"/>
+        </w:rPr>
+        <w:t xml:space="preserve"> </w:t>
+      </w:r>
+      <w:r>
+        <w:rPr>
+          <w:noProof/>
+        </w:rPr>
+        <w:drawing>
+          <wp:inline distT="0" distB="0" distL="0" distR="0">
+            <wp:extent cx="2691511" cy="2360110"/>
+            <wp:effectExtent l="0" t="0" r="0" b="2540"/>
+            <wp:docPr id="7" name="Grafik 7"/>
+            <wp:cNvGraphicFramePr>
+              <a:graphicFrameLocks xmlns:a="http://schemas.openxmlformats.org/drawingml/2006/main" noChangeAspect="1"/>
+            </wp:cNvGraphicFramePr>
+            <a:graphic xmlns:a="http://schemas.openxmlformats.org/drawingml/2006/main">
+              <a:graphicData uri="http://schemas.openxmlformats.org/drawingml/2006/picture">
+                <pic:pic xmlns:pic="http://schemas.openxmlformats.org/drawingml/2006/picture">
+                  <pic:nvPicPr>
+                    <pic:cNvPr id="7" name="epsSigmoid.png"/>
+                    <pic:cNvPicPr/>
+                  </pic:nvPicPr>
+                  <pic:blipFill>
+                    <a:blip r:embed="rId17">
+                      <a:extLst>
+                        <a:ext uri="{28A0092B-C50C-407E-A947-70E740481C1C}">
+                          <a14:useLocalDpi xmlns:a14="http://schemas.microsoft.com/office/drawing/2010/main" val="0"/>
+                        </a:ext>
+                      </a:extLst>
+                    </a:blip>
+                    <a:stretch>
+                      <a:fillRect/>
+                    </a:stretch>
+                  </pic:blipFill>
+                  <pic:spPr>
+                    <a:xfrm>
+                      <a:off x="0" y="0"/>
+                      <a:ext cx="2729105" cy="2393075"/>
+                    </a:xfrm>
+                    <a:prstGeom prst="rect">
+                      <a:avLst/>
+                    </a:prstGeom>
+                  </pic:spPr>
+                </pic:pic>
+              </a:graphicData>
+            </a:graphic>
+          </wp:inline>
+        </w:drawing>
+      </w:r>
+    </w:p>
+    <w:p>
+      <w:pPr>
+        <w:rPr>
+          <w:lang w:val="en-US"/>
+        </w:rPr>
+      </w:pPr>
+      <w:r>
+        <w:rPr>
+          <w:lang w:val="en-US"/>
+        </w:rPr>
+        <w:t xml:space="preserve">We currently implement only </w:t>
+      </w:r>
+      <w:proofErr w:type="spellStart"/>
+      <w:r>
+        <w:rPr>
           <w:b/>
-          <w:bCs/>
-          <w:color w:val="4F81BD" w:themeColor="accent1"/>
+          <w:lang w:val="en-US"/>
+        </w:rPr>
+        <w:t>epsL</w:t>
+      </w:r>
+      <w:bookmarkStart w:id="3" w:name="epsLinear"/>
+      <w:bookmarkEnd w:id="3"/>
+      <w:r>
+        <w:rPr>
+          <w:b/>
+          <w:lang w:val="en-US"/>
+        </w:rPr>
+        <w:t>inear</w:t>
+      </w:r>
+      <w:proofErr w:type="spellEnd"/>
+      <w:r>
+        <w:rPr>
+          <w:lang w:val="en-US"/>
+        </w:rPr>
+        <w:t xml:space="preserve">, since the resulting random move rates are not dramatically different for </w:t>
+      </w:r>
+      <w:proofErr w:type="spellStart"/>
+      <w:r>
+        <w:rPr>
+          <w:lang w:val="en-US"/>
+        </w:rPr>
+        <w:t>epsLinear</w:t>
+      </w:r>
+      <w:proofErr w:type="spellEnd"/>
+      <w:r>
+        <w:rPr>
+          <w:lang w:val="en-US"/>
+        </w:rPr>
+        <w:t xml:space="preserve"> and </w:t>
+      </w:r>
+      <w:proofErr w:type="spellStart"/>
+      <w:r>
+        <w:rPr>
+          <w:lang w:val="en-US"/>
+        </w:rPr>
+        <w:t>epsSigmoid</w:t>
+      </w:r>
+      <w:proofErr w:type="spellEnd"/>
+      <w:r>
+        <w:rPr>
+          <w:lang w:val="en-US"/>
+        </w:rPr>
+        <w:t xml:space="preserve">. We do this consistently for all three agents </w:t>
+      </w:r>
+      <w:proofErr w:type="spellStart"/>
+      <w:r>
+        <w:rPr>
+          <w:lang w:val="en-US"/>
+        </w:rPr>
+        <w:t>TDAgent</w:t>
+      </w:r>
+      <w:proofErr w:type="spellEnd"/>
+      <w:r>
+        <w:rPr>
+          <w:lang w:val="en-US"/>
+        </w:rPr>
+        <w:t xml:space="preserve">, </w:t>
+      </w:r>
+      <w:proofErr w:type="spellStart"/>
+      <w:r>
+        <w:rPr>
+          <w:lang w:val="en-US"/>
+        </w:rPr>
+        <w:t>TDNTupleAgt</w:t>
+      </w:r>
+      <w:proofErr w:type="spellEnd"/>
+      <w:r>
+        <w:rPr>
+          <w:lang w:val="en-US"/>
+        </w:rPr>
+        <w:t xml:space="preserve">, and TDNTuple2Agt. Note that initial </w:t>
+      </w:r>
+      <w:r>
+        <w:rPr>
+          <w:lang w:val="en-US"/>
+        </w:rPr>
+        <w:sym w:font="Symbol" w:char="F065"/>
+      </w:r>
+      <w:proofErr w:type="spellStart"/>
+      <w:r>
+        <w:rPr>
+          <w:vertAlign w:val="subscript"/>
+          <w:lang w:val="en-US"/>
+        </w:rPr>
+        <w:t>init</w:t>
+      </w:r>
+      <w:proofErr w:type="spellEnd"/>
+      <w:r>
+        <w:rPr>
+          <w:lang w:val="en-US"/>
+        </w:rPr>
+        <w:t>&gt;1 are also sensible settings for certain random move rate profiles (they are for an initial period saturated at 100% random moves).</w:t>
+      </w:r>
+      <w:r>
+        <w:rPr>
+          <w:lang w:val="en-US"/>
+        </w:rPr>
+        <w:t xml:space="preserve"> Likewise, </w:t>
+      </w:r>
+      <w:r>
+        <w:rPr>
+          <w:lang w:val="en-US"/>
+        </w:rPr>
+        <w:sym w:font="Symbol" w:char="F065"/>
+      </w:r>
+      <w:r>
+        <w:rPr>
+          <w:vertAlign w:val="subscript"/>
+          <w:lang w:val="en-US"/>
+        </w:rPr>
+        <w:t>final</w:t>
+      </w:r>
+      <w:r>
+        <w:rPr>
+          <w:lang w:val="en-US"/>
+        </w:rPr>
+        <w:t>&lt;0 is possible as well: this results in a final period saturated at 0% random moves.</w:t>
+      </w:r>
+    </w:p>
+    <w:p>
+      <w:pPr>
+        <w:rPr>
+          <w:lang w:val="en-US"/>
+        </w:rPr>
+      </w:pPr>
+      <w:r>
+        <w:rPr>
+          <w:lang w:val="en-US"/>
+        </w:rPr>
+        <w:t>‘Learn from RM’: true/false in ‘Other pars’ tab</w:t>
+      </w:r>
+    </w:p>
+    <w:p>
+      <w:pPr>
+        <w:rPr>
+          <w:lang w:val="en-US"/>
+        </w:rPr>
+      </w:pPr>
+      <w:r>
+        <w:rPr>
+          <w:lang w:val="en-US"/>
+        </w:rPr>
+        <w:t xml:space="preserve">‘Choose Start 01’: true/false in ‘Other pars’ tab </w:t>
+      </w:r>
+    </w:p>
+    <w:p>
+      <w:pPr>
+        <w:rPr>
+          <w:lang w:val="en-US"/>
+        </w:rPr>
+      </w:pPr>
+      <w:r>
+        <w:rPr>
+          <w:lang w:val="en-US"/>
+        </w:rPr>
+        <w:t>AFTERSTATE: false for all deterministic games. true/false in ‘NT pars’ tab for nondeterministic games (currently only 2048)</w:t>
+      </w:r>
+    </w:p>
+    <w:p>
+      <w:pPr>
+        <w:rPr>
+          <w:lang w:val="en-US"/>
+        </w:rPr>
+      </w:pPr>
+      <w:r>
+        <w:rPr>
+          <w:lang w:val="en-US"/>
+        </w:rPr>
+        <w:sym w:font="Symbol" w:char="F061"/>
+      </w:r>
+      <w:r>
+        <w:rPr>
+          <w:lang w:val="en-US"/>
+        </w:rPr>
+        <w:t xml:space="preserve">-decay: geometrically decreasing from </w:t>
+      </w:r>
+      <w:r>
+        <w:rPr>
+          <w:lang w:val="en-US"/>
+        </w:rPr>
+        <w:sym w:font="Symbol" w:char="F061"/>
+      </w:r>
+      <w:proofErr w:type="spellStart"/>
+      <w:r>
+        <w:rPr>
+          <w:vertAlign w:val="subscript"/>
+          <w:lang w:val="en-US"/>
+        </w:rPr>
+        <w:t>init</w:t>
+      </w:r>
+      <w:proofErr w:type="spellEnd"/>
+      <w:r>
+        <w:rPr>
+          <w:lang w:val="en-US"/>
+        </w:rPr>
+        <w:t xml:space="preserve"> to</w:t>
+      </w:r>
+      <w:r>
+        <w:rPr>
+          <w:lang w:val="en-US"/>
+        </w:rPr>
+        <w:sym w:font="Symbol" w:char="F020"/>
+      </w:r>
+      <w:r>
+        <w:rPr>
+          <w:lang w:val="en-US"/>
+        </w:rPr>
+        <w:sym w:font="Symbol" w:char="F061"/>
+      </w:r>
+      <w:r>
+        <w:rPr>
+          <w:vertAlign w:val="subscript"/>
+          <w:lang w:val="en-US"/>
+        </w:rPr>
+        <w:t>final</w:t>
+      </w:r>
+      <w:r>
+        <w:rPr>
+          <w:lang w:val="en-US"/>
+        </w:rPr>
+        <w:t xml:space="preserve"> in </w:t>
+      </w:r>
+      <w:proofErr w:type="spellStart"/>
+      <w:r>
+        <w:rPr>
+          <w:lang w:val="en-US"/>
+        </w:rPr>
+        <w:t>TDNTuple</w:t>
+      </w:r>
+      <w:proofErr w:type="spellEnd"/>
+      <w:r>
+        <w:rPr>
+          <w:lang w:val="en-US"/>
+        </w:rPr>
+        <w:t>[2]</w:t>
+      </w:r>
+      <w:proofErr w:type="spellStart"/>
+      <w:r>
+        <w:rPr>
+          <w:lang w:val="en-US"/>
+        </w:rPr>
+        <w:t>Agt</w:t>
+      </w:r>
+      <w:proofErr w:type="spellEnd"/>
+      <w:r>
+        <w:rPr>
+          <w:lang w:val="en-US"/>
+        </w:rPr>
+        <w:t xml:space="preserve"> and </w:t>
+      </w:r>
+      <w:proofErr w:type="spellStart"/>
+      <w:r>
+        <w:rPr>
+          <w:lang w:val="en-US"/>
+        </w:rPr>
+        <w:t>TDAgent</w:t>
+      </w:r>
+      <w:proofErr w:type="spellEnd"/>
+      <w:r>
+        <w:rPr>
+          <w:lang w:val="en-US"/>
+        </w:rPr>
+        <w:t>.</w:t>
+      </w:r>
+    </w:p>
+    <w:p>
+      <w:pPr>
+        <w:rPr>
+          <w:rFonts w:eastAsiaTheme="majorEastAsia"/>
           <w:sz w:val="26"/>
           <w:szCs w:val="26"/>
           <w:lang w:val="en-US"/>
@@ -13062,13 +14064,7 @@
         <w:rPr>
           <w:lang w:val="en-US"/>
         </w:rPr>
-        <w:t>when</w:t>
-      </w:r>
-      <w:r>
-        <w:rPr>
-          <w:lang w:val="en-US"/>
-        </w:rPr>
-        <w:t xml:space="preserve"> we use</w:t>
+        <w:t>if we implement</w:t>
       </w:r>
       <w:r>
         <w:rPr>
@@ -14383,6 +15379,12 @@
           <w:lang w:val="en-US"/>
         </w:rPr>
         <w:t>null. This ensures the “if (t&gt;0) …” part in [Jaskowski16]</w:t>
+      </w:r>
+      <w:r>
+        <w:rPr>
+          <w:lang w:val="en-US"/>
+        </w:rPr>
+        <w:t>, i.e. no update in the very first move of an episode</w:t>
       </w:r>
       <w:r>
         <w:rPr>
@@ -14737,25 +15739,31 @@
         <w:rPr>
           <w:lang w:val="en-US"/>
         </w:rPr>
-        <w:t>need to ma</w:t>
-      </w:r>
-      <w:r>
-        <w:rPr>
-          <w:lang w:val="en-US"/>
-        </w:rPr>
-        <w:t>k</w:t>
-      </w:r>
-      <w:r>
-        <w:rPr>
-          <w:lang w:val="en-US"/>
-        </w:rPr>
-        <w:t xml:space="preserve">e </w:t>
-      </w:r>
-      <w:r>
-        <w:rPr>
-          <w:lang w:val="en-US"/>
-        </w:rPr>
-        <w:t xml:space="preserve">for AFTERSTATE==true </w:t>
+        <w:t xml:space="preserve">need to </w:t>
+      </w:r>
+      <w:r>
+        <w:rPr>
+          <w:lang w:val="en-US"/>
+        </w:rPr>
+        <w:t>implement</w:t>
+      </w:r>
+      <w:r>
+        <w:rPr>
+          <w:lang w:val="en-US"/>
+        </w:rPr>
+        <w:t xml:space="preserve"> </w:t>
+      </w:r>
+      <w:r>
+        <w:rPr>
+          <w:lang w:val="en-US"/>
+        </w:rPr>
+        <w:t xml:space="preserve">for </w:t>
+      </w:r>
+      <w:r>
+        <w:rPr>
+          <w:lang w:val="en-US"/>
+        </w:rPr>
+        <w:t xml:space="preserve">AFTERSTATE==true </w:t>
       </w:r>
       <w:r>
         <w:rPr>
@@ -14849,6 +15857,221 @@
           <w:lang w:val="en-US"/>
         </w:rPr>
         <w:footnoteReference w:id="4"/>
+      </w:r>
+    </w:p>
+    <w:p>
+      <w:pPr>
+        <w:rPr>
+          <w:lang w:val="en-US"/>
+        </w:rPr>
+      </w:pPr>
+    </w:p>
+    <w:p>
+      <w:pPr>
+        <w:pStyle w:val="berschrift3"/>
+        <w:rPr>
+          <w:lang w:val="en-US"/>
+        </w:rPr>
+      </w:pPr>
+      <w:r>
+        <w:rPr>
+          <w:lang w:val="en-US"/>
+        </w:rPr>
+        <w:t>Results</w:t>
+      </w:r>
+    </w:p>
+    <w:p>
+      <w:pPr>
+        <w:rPr>
+          <w:lang w:val="en-US"/>
+        </w:rPr>
+      </w:pPr>
+      <w:r>
+        <w:rPr>
+          <w:lang w:val="en-US"/>
+        </w:rPr>
+        <w:t xml:space="preserve">Is there a measurable benefit of using </w:t>
+      </w:r>
+      <w:proofErr w:type="spellStart"/>
+      <w:r>
+        <w:rPr>
+          <w:lang w:val="en-US"/>
+        </w:rPr>
+        <w:t>afterstates</w:t>
+      </w:r>
+      <w:proofErr w:type="spellEnd"/>
+      <w:r>
+        <w:rPr>
+          <w:lang w:val="en-US"/>
+        </w:rPr>
+        <w:t xml:space="preserve"> in 2048? </w:t>
+      </w:r>
+      <w:r>
+        <w:rPr>
+          <w:lang w:val="en-US"/>
+        </w:rPr>
+        <w:t xml:space="preserve">– Yes, it is! We run 10 times on </w:t>
+      </w:r>
+      <w:r>
+        <w:rPr>
+          <w:lang w:val="en-US"/>
+        </w:rPr>
+        <w:t>a TDNTuple2Agt loaded from ‘</w:t>
+      </w:r>
+      <w:r>
+        <w:rPr>
+          <w:lang w:val="en-US"/>
+        </w:rPr>
+        <w:t>10 4Tupel 10k TDNT2 afterState.agt</w:t>
+      </w:r>
+      <w:r>
+        <w:rPr>
+          <w:lang w:val="en-US"/>
+        </w:rPr>
+        <w:t>.zip’</w:t>
+      </w:r>
+      <w:r>
+        <w:rPr>
+          <w:lang w:val="en-US"/>
+        </w:rPr>
+        <w:t xml:space="preserve">, one time with AFTERSTATE, </w:t>
+      </w:r>
+      <w:proofErr w:type="gramStart"/>
+      <w:r>
+        <w:rPr>
+          <w:lang w:val="en-US"/>
+        </w:rPr>
+        <w:t>one time</w:t>
+      </w:r>
+      <w:proofErr w:type="gramEnd"/>
+      <w:r>
+        <w:rPr>
+          <w:lang w:val="en-US"/>
+        </w:rPr>
+        <w:t xml:space="preserve"> w/o. The results are stored in </w:t>
+      </w:r>
+      <w:hyperlink r:id="rId18" w:history="1">
+        <w:r>
+          <w:rPr>
+            <w:rStyle w:val="Hyperlink"/>
+            <w:lang w:val="en-US"/>
+          </w:rPr>
+          <w:t>multiTrain-2048-with[no]AFTERSTATE.csv</w:t>
+        </w:r>
+      </w:hyperlink>
+      <w:r>
+        <w:rPr>
+          <w:lang w:val="en-US"/>
+        </w:rPr>
+        <w:t xml:space="preserve">, and processed with </w:t>
+      </w:r>
+      <w:hyperlink r:id="rId19" w:history="1">
+        <w:proofErr w:type="spellStart"/>
+        <w:r>
+          <w:rPr>
+            <w:rStyle w:val="Hyperlink"/>
+            <w:lang w:val="en-US"/>
+          </w:rPr>
+          <w:t>multiTrainPlot.R</w:t>
+        </w:r>
+        <w:proofErr w:type="spellEnd"/>
+      </w:hyperlink>
+      <w:r>
+        <w:rPr>
+          <w:lang w:val="en-US"/>
+        </w:rPr>
+        <w:t xml:space="preserve"> to get this graph:</w:t>
+      </w:r>
+    </w:p>
+    <w:p>
+      <w:pPr>
+        <w:rPr>
+          <w:lang w:val="en-US"/>
+        </w:rPr>
+      </w:pPr>
+      <w:r>
+        <w:rPr>
+          <w:noProof/>
+        </w:rPr>
+        <w:lastRenderedPageBreak/>
+        <w:drawing>
+          <wp:inline distT="0" distB="0" distL="0" distR="0">
+            <wp:extent cx="4471051" cy="3451860"/>
+            <wp:effectExtent l="0" t="0" r="5715" b="0"/>
+            <wp:docPr id="8" name="Grafik 8"/>
+            <wp:cNvGraphicFramePr>
+              <a:graphicFrameLocks xmlns:a="http://schemas.openxmlformats.org/drawingml/2006/main" noChangeAspect="1"/>
+            </wp:cNvGraphicFramePr>
+            <a:graphic xmlns:a="http://schemas.openxmlformats.org/drawingml/2006/main">
+              <a:graphicData uri="http://schemas.openxmlformats.org/drawingml/2006/picture">
+                <pic:pic xmlns:pic="http://schemas.openxmlformats.org/drawingml/2006/picture">
+                  <pic:nvPicPr>
+                    <pic:cNvPr id="8" name="multiAFTERSTATE.png"/>
+                    <pic:cNvPicPr/>
+                  </pic:nvPicPr>
+                  <pic:blipFill>
+                    <a:blip r:embed="rId20">
+                      <a:extLst>
+                        <a:ext uri="{28A0092B-C50C-407E-A947-70E740481C1C}">
+                          <a14:useLocalDpi xmlns:a14="http://schemas.microsoft.com/office/drawing/2010/main" val="0"/>
+                        </a:ext>
+                      </a:extLst>
+                    </a:blip>
+                    <a:stretch>
+                      <a:fillRect/>
+                    </a:stretch>
+                  </pic:blipFill>
+                  <pic:spPr>
+                    <a:xfrm>
+                      <a:off x="0" y="0"/>
+                      <a:ext cx="4477871" cy="3457125"/>
+                    </a:xfrm>
+                    <a:prstGeom prst="rect">
+                      <a:avLst/>
+                    </a:prstGeom>
+                  </pic:spPr>
+                </pic:pic>
+              </a:graphicData>
+            </a:graphic>
+          </wp:inline>
+        </w:drawing>
+      </w:r>
+    </w:p>
+    <w:p>
+      <w:pPr>
+        <w:rPr>
+          <w:lang w:val="en-US"/>
+        </w:rPr>
+      </w:pPr>
+      <w:r>
+        <w:rPr>
+          <w:lang w:val="en-US"/>
+        </w:rPr>
+        <w:t>The AFTERSTATE=</w:t>
+      </w:r>
+      <w:r>
+        <w:rPr>
+          <w:lang w:val="en-US"/>
+        </w:rPr>
+        <w:t>=</w:t>
+      </w:r>
+      <w:r>
+        <w:rPr>
+          <w:lang w:val="en-US"/>
+        </w:rPr>
+        <w:t xml:space="preserve">true case has results which are </w:t>
+      </w:r>
+      <w:r>
+        <w:rPr>
+          <w:lang w:val="en-US"/>
+        </w:rPr>
+        <w:t xml:space="preserve">consistently </w:t>
+      </w:r>
+      <w:r>
+        <w:rPr>
+          <w:lang w:val="en-US"/>
+        </w:rPr>
+        <w:t>30%-60% better!</w:t>
       </w:r>
     </w:p>
     <w:p>
@@ -14887,55 +16110,129 @@
         <w:rPr>
           <w:lang w:val="en-US"/>
         </w:rPr>
-        <w:t xml:space="preserve">Possible bug in 2048: </w:t>
-      </w:r>
-      <w:proofErr w:type="spellStart"/>
-      <w:r>
-        <w:rPr>
-          <w:lang w:val="en-US"/>
-        </w:rPr>
-        <w:t>PlayAgent</w:t>
-      </w:r>
-      <w:proofErr w:type="spellEnd"/>
-      <w:r>
-        <w:rPr>
-          <w:lang w:val="en-US"/>
-        </w:rPr>
-        <w:t xml:space="preserve"> results and </w:t>
-      </w:r>
-      <w:proofErr w:type="spellStart"/>
-      <w:r>
-        <w:rPr>
-          <w:lang w:val="en-US"/>
-        </w:rPr>
-        <w:t>QuickEvaluation</w:t>
-      </w:r>
-      <w:proofErr w:type="spellEnd"/>
-      <w:r>
-        <w:rPr>
-          <w:lang w:val="en-US"/>
-        </w:rPr>
-        <w:t xml:space="preserve"> results seem different (</w:t>
-      </w:r>
-      <w:proofErr w:type="spellStart"/>
-      <w:r>
-        <w:rPr>
-          <w:lang w:val="en-US"/>
-        </w:rPr>
-        <w:t>PlayAgent</w:t>
-      </w:r>
-      <w:proofErr w:type="spellEnd"/>
-      <w:r>
-        <w:rPr>
-          <w:lang w:val="en-US"/>
-        </w:rPr>
-        <w:t xml:space="preserve"> gets less often tile 4096)</w:t>
-      </w:r>
-      <w:r>
-        <w:rPr>
-          <w:lang w:val="en-US"/>
-        </w:rPr>
-        <w:t>.</w:t>
+        <w:t xml:space="preserve">OK: </w:t>
+      </w:r>
+      <w:r>
+        <w:rPr>
+          <w:lang w:val="en-US"/>
+        </w:rPr>
+        <w:t xml:space="preserve">Quick </w:t>
+      </w:r>
+      <w:proofErr w:type="spellStart"/>
+      <w:r>
+        <w:rPr>
+          <w:lang w:val="en-US"/>
+        </w:rPr>
+        <w:t>Eval’s</w:t>
+      </w:r>
+      <w:proofErr w:type="spellEnd"/>
+      <w:r>
+        <w:rPr>
+          <w:lang w:val="en-US"/>
+        </w:rPr>
+        <w:t xml:space="preserve"> Average Score after 50 games is varying a lot</w:t>
+      </w:r>
+      <w:r>
+        <w:rPr>
+          <w:lang w:val="en-US"/>
+        </w:rPr>
+        <w:t xml:space="preserve"> in game 2048</w:t>
+      </w:r>
+      <w:r>
+        <w:rPr>
+          <w:lang w:val="en-US"/>
+        </w:rPr>
+        <w:t>. Might be due to low outliers? We tested whether a Median Score would be more st</w:t>
+      </w:r>
+      <w:r>
+        <w:rPr>
+          <w:lang w:val="en-US"/>
+        </w:rPr>
+        <w:t xml:space="preserve">able. But it turns out, that </w:t>
+      </w:r>
+      <w:r>
+        <w:rPr>
+          <w:lang w:val="en-US"/>
+        </w:rPr>
+        <w:t>median</w:t>
+      </w:r>
+      <w:r>
+        <w:rPr>
+          <w:lang w:val="en-US"/>
+        </w:rPr>
+        <w:t xml:space="preserve"> has similar fluctuations. The only way seems to be that we repeat Quick </w:t>
+      </w:r>
+      <w:proofErr w:type="spellStart"/>
+      <w:r>
+        <w:rPr>
+          <w:lang w:val="en-US"/>
+        </w:rPr>
+        <w:t>Eval</w:t>
+      </w:r>
+      <w:proofErr w:type="spellEnd"/>
+      <w:r>
+        <w:rPr>
+          <w:lang w:val="en-US"/>
+        </w:rPr>
+        <w:t xml:space="preserve"> </w:t>
+      </w:r>
+      <w:r>
+        <w:rPr>
+          <w:lang w:val="en-US"/>
+        </w:rPr>
+        <w:t xml:space="preserve">multiple times </w:t>
+      </w:r>
+      <w:r>
+        <w:rPr>
+          <w:lang w:val="en-US"/>
+        </w:rPr>
+        <w:t>(e.g. 10 times) and take the average of the Average Score (</w:t>
+      </w:r>
+      <w:r>
+        <w:rPr>
+          <w:lang w:val="en-US"/>
+        </w:rPr>
+        <w:t>resulting in</w:t>
+      </w:r>
+      <w:r>
+        <w:rPr>
+          <w:lang w:val="en-US"/>
+        </w:rPr>
+        <w:t xml:space="preserve"> a </w:t>
+      </w:r>
+      <w:r>
+        <w:rPr>
+          <w:lang w:val="en-US"/>
+        </w:rPr>
+        <w:t xml:space="preserve">smaller </w:t>
+      </w:r>
+      <w:r>
+        <w:rPr>
+          <w:lang w:val="en-US"/>
+        </w:rPr>
+        <w:t xml:space="preserve">standard deviation reduced by a factor of </w:t>
+      </w:r>
+      <w:proofErr w:type="spellStart"/>
+      <w:proofErr w:type="gramStart"/>
+      <w:r>
+        <w:rPr>
+          <w:lang w:val="en-US"/>
+        </w:rPr>
+        <w:t>sqrt</w:t>
+      </w:r>
+      <w:proofErr w:type="spellEnd"/>
+      <w:r>
+        <w:rPr>
+          <w:lang w:val="en-US"/>
+        </w:rPr>
+        <w:t>(</w:t>
+      </w:r>
+      <w:proofErr w:type="gramEnd"/>
+      <w:r>
+        <w:rPr>
+          <w:lang w:val="en-US"/>
+        </w:rPr>
+        <w:t>10)).</w:t>
       </w:r>
     </w:p>
     <w:p>
@@ -14953,21 +16250,109 @@
         <w:rPr>
           <w:lang w:val="en-US"/>
         </w:rPr>
-        <w:t xml:space="preserve">Is there a measurable benefit of using </w:t>
-      </w:r>
-      <w:proofErr w:type="spellStart"/>
-      <w:r>
-        <w:rPr>
-          <w:lang w:val="en-US"/>
-        </w:rPr>
-        <w:t>afterstates</w:t>
-      </w:r>
-      <w:proofErr w:type="spellEnd"/>
-      <w:r>
-        <w:rPr>
-          <w:lang w:val="en-US"/>
-        </w:rPr>
-        <w:t xml:space="preserve"> in 2048? </w:t>
+        <w:t xml:space="preserve">OK: </w:t>
+      </w:r>
+      <w:proofErr w:type="spellStart"/>
+      <w:r>
+        <w:rPr>
+          <w:lang w:val="en-US"/>
+        </w:rPr>
+        <w:t>m</w:t>
+      </w:r>
+      <w:r>
+        <w:rPr>
+          <w:lang w:val="en-US"/>
+        </w:rPr>
+        <w:t>ulti</w:t>
+      </w:r>
+      <w:r>
+        <w:rPr>
+          <w:lang w:val="en-US"/>
+        </w:rPr>
+        <w:t>T</w:t>
+      </w:r>
+      <w:r>
+        <w:rPr>
+          <w:lang w:val="en-US"/>
+        </w:rPr>
+        <w:t>rain</w:t>
+      </w:r>
+      <w:proofErr w:type="spellEnd"/>
+      <w:r>
+        <w:rPr>
+          <w:lang w:val="en-US"/>
+        </w:rPr>
+        <w:t xml:space="preserve">: add intermediate </w:t>
+      </w:r>
+      <w:proofErr w:type="spellStart"/>
+      <w:r>
+        <w:rPr>
+          <w:lang w:val="en-US"/>
+        </w:rPr>
+        <w:t>eval</w:t>
+      </w:r>
+      <w:proofErr w:type="spellEnd"/>
+      <w:r>
+        <w:rPr>
+          <w:lang w:val="en-US"/>
+        </w:rPr>
+        <w:t xml:space="preserve"> and print results to file</w:t>
+      </w:r>
+      <w:r>
+        <w:rPr>
+          <w:lang w:val="en-US"/>
+        </w:rPr>
+        <w:t xml:space="preserve"> </w:t>
+      </w:r>
+      <w:r>
+        <w:rPr>
+          <w:lang w:val="en-US"/>
+        </w:rPr>
+        <w:sym w:font="Wingdings" w:char="F0E0"/>
+      </w:r>
+      <w:r>
+        <w:rPr>
+          <w:lang w:val="en-US"/>
+        </w:rPr>
+        <w:t xml:space="preserve"> visualization of multiple trainings in R</w:t>
+      </w:r>
+      <w:r>
+        <w:rPr>
+          <w:lang w:val="en-US"/>
+        </w:rPr>
+        <w:t xml:space="preserve">: see </w:t>
+      </w:r>
+      <w:hyperlink r:id="rId21" w:history="1">
+        <w:r>
+          <w:rPr>
+            <w:rStyle w:val="Hyperlink"/>
+            <w:lang w:val="en-US"/>
+          </w:rPr>
+          <w:t>multiTrain-2048-with[no]AFTERSTATE.csv</w:t>
+        </w:r>
+      </w:hyperlink>
+      <w:r>
+        <w:rPr>
+          <w:lang w:val="en-US"/>
+        </w:rPr>
+        <w:t xml:space="preserve">, and visualization with </w:t>
+      </w:r>
+      <w:hyperlink r:id="rId22" w:history="1">
+        <w:proofErr w:type="spellStart"/>
+        <w:r>
+          <w:rPr>
+            <w:rStyle w:val="Hyperlink"/>
+            <w:lang w:val="en-US"/>
+          </w:rPr>
+          <w:t>multiTrainPlot.R</w:t>
+        </w:r>
+        <w:proofErr w:type="spellEnd"/>
+      </w:hyperlink>
+      <w:r>
+        <w:rPr>
+          <w:lang w:val="en-US"/>
+        </w:rPr>
+        <w:t>.</w:t>
       </w:r>
     </w:p>
     <w:p>
@@ -14985,124 +16370,61 @@
         <w:rPr>
           <w:lang w:val="en-US"/>
         </w:rPr>
-        <w:t xml:space="preserve">Quick </w:t>
-      </w:r>
-      <w:proofErr w:type="spellStart"/>
-      <w:r>
-        <w:rPr>
-          <w:lang w:val="en-US"/>
-        </w:rPr>
-        <w:t>Eval’s</w:t>
-      </w:r>
-      <w:proofErr w:type="spellEnd"/>
-      <w:r>
-        <w:rPr>
-          <w:lang w:val="en-US"/>
-        </w:rPr>
-        <w:t xml:space="preserve"> Average Score after 50 games is varying a lot</w:t>
-      </w:r>
-      <w:r>
-        <w:rPr>
-          <w:lang w:val="en-US"/>
-        </w:rPr>
-        <w:t xml:space="preserve"> in game 2048</w:t>
-      </w:r>
-      <w:r>
-        <w:rPr>
-          <w:lang w:val="en-US"/>
-        </w:rPr>
-        <w:t>. Might be due to low outliers? We tested whether a Median Score would be more st</w:t>
-      </w:r>
-      <w:r>
-        <w:rPr>
-          <w:lang w:val="en-US"/>
-        </w:rPr>
-        <w:t>able. But it turns out, that it</w:t>
-      </w:r>
-      <w:r>
-        <w:rPr>
-          <w:lang w:val="en-US"/>
-        </w:rPr>
-        <w:t xml:space="preserve"> has similar fluctuations. The only way seems to be that we repeat Quick </w:t>
-      </w:r>
-      <w:proofErr w:type="spellStart"/>
-      <w:r>
-        <w:rPr>
-          <w:lang w:val="en-US"/>
-        </w:rPr>
-        <w:t>Eval</w:t>
-      </w:r>
-      <w:proofErr w:type="spellEnd"/>
-      <w:r>
-        <w:rPr>
-          <w:lang w:val="en-US"/>
-        </w:rPr>
-        <w:t xml:space="preserve"> </w:t>
-      </w:r>
-      <w:r>
-        <w:rPr>
-          <w:lang w:val="en-US"/>
-        </w:rPr>
-        <w:t xml:space="preserve">multiple times </w:t>
-      </w:r>
-      <w:r>
-        <w:rPr>
-          <w:lang w:val="en-US"/>
-        </w:rPr>
-        <w:t xml:space="preserve">(e.g. 10 </w:t>
-      </w:r>
-      <w:r>
-        <w:rPr>
-          <w:lang w:val="en-US"/>
-        </w:rPr>
-        <w:lastRenderedPageBreak/>
-        <w:t>times) and take the average of the Average Score (</w:t>
-      </w:r>
-      <w:r>
-        <w:rPr>
-          <w:lang w:val="en-US"/>
-        </w:rPr>
-        <w:t>resulting in</w:t>
-      </w:r>
-      <w:r>
-        <w:rPr>
-          <w:lang w:val="en-US"/>
-        </w:rPr>
-        <w:t xml:space="preserve"> a </w:t>
-      </w:r>
-      <w:r>
-        <w:rPr>
-          <w:lang w:val="en-US"/>
-        </w:rPr>
-        <w:t xml:space="preserve">smaller </w:t>
-      </w:r>
-      <w:r>
-        <w:rPr>
-          <w:lang w:val="en-US"/>
-        </w:rPr>
-        <w:t xml:space="preserve">standard deviation reduced by a factor of </w:t>
-      </w:r>
-      <w:proofErr w:type="spellStart"/>
-      <w:proofErr w:type="gramStart"/>
-      <w:r>
-        <w:rPr>
-          <w:lang w:val="en-US"/>
-        </w:rPr>
-        <w:t>sqrt</w:t>
-      </w:r>
-      <w:proofErr w:type="spellEnd"/>
-      <w:r>
-        <w:rPr>
-          <w:lang w:val="en-US"/>
-        </w:rPr>
-        <w:t>(</w:t>
-      </w:r>
-      <w:proofErr w:type="gramEnd"/>
-      <w:r>
-        <w:rPr>
-          <w:lang w:val="en-US"/>
-        </w:rPr>
-        <w:t>10)).</w:t>
+        <w:t xml:space="preserve">OK: </w:t>
+      </w:r>
+      <w:r>
+        <w:rPr>
+          <w:lang w:val="en-US"/>
+        </w:rPr>
+        <w:t xml:space="preserve">Extend </w:t>
+      </w:r>
+      <w:proofErr w:type="spellStart"/>
+      <w:r>
+        <w:rPr>
+          <w:lang w:val="en-US"/>
+        </w:rPr>
+        <w:t>multiTrain</w:t>
+      </w:r>
+      <w:proofErr w:type="spellEnd"/>
+      <w:r>
+        <w:rPr>
+          <w:lang w:val="en-US"/>
+        </w:rPr>
+        <w:t xml:space="preserve"> file saving to go in the right directory for each game.</w:t>
+      </w:r>
+      <w:r>
+        <w:rPr>
+          <w:lang w:val="en-US"/>
+        </w:rPr>
+        <w:t xml:space="preserve"> – Done: multiTrain.csv is saved to agents/&lt;</w:t>
+      </w:r>
+      <w:proofErr w:type="spellStart"/>
+      <w:r>
+        <w:rPr>
+          <w:lang w:val="en-US"/>
+        </w:rPr>
+        <w:t>gameName</w:t>
+      </w:r>
+      <w:proofErr w:type="spellEnd"/>
+      <w:r>
+        <w:rPr>
+          <w:lang w:val="en-US"/>
+        </w:rPr>
+        <w:t>&gt;[/</w:t>
+      </w:r>
+      <w:proofErr w:type="spellStart"/>
+      <w:r>
+        <w:rPr>
+          <w:lang w:val="en-US"/>
+        </w:rPr>
+        <w:t>subDir</w:t>
+      </w:r>
+      <w:proofErr w:type="spellEnd"/>
+      <w:r>
+        <w:rPr>
+          <w:lang w:val="en-US"/>
+        </w:rPr>
+        <w:t>]/csv.</w:t>
       </w:r>
     </w:p>
     <w:p>
@@ -15116,51 +16438,75 @@
           <w:lang w:val="en-US"/>
         </w:rPr>
       </w:pPr>
-      <w:proofErr w:type="spellStart"/>
-      <w:r>
-        <w:rPr>
-          <w:lang w:val="en-US"/>
-        </w:rPr>
-        <w:t>Multitrain</w:t>
-      </w:r>
-      <w:proofErr w:type="spellEnd"/>
-      <w:r>
-        <w:rPr>
-          <w:lang w:val="en-US"/>
-        </w:rPr>
-        <w:t xml:space="preserve">: add intermediate </w:t>
-      </w:r>
-      <w:proofErr w:type="spellStart"/>
-      <w:r>
-        <w:rPr>
-          <w:lang w:val="en-US"/>
-        </w:rPr>
-        <w:t>eval</w:t>
-      </w:r>
-      <w:proofErr w:type="spellEnd"/>
-      <w:r>
-        <w:rPr>
-          <w:lang w:val="en-US"/>
-        </w:rPr>
-        <w:t xml:space="preserve"> and print results to file</w:t>
-      </w:r>
-      <w:r>
-        <w:rPr>
-          <w:lang w:val="en-US"/>
-        </w:rPr>
-        <w:t xml:space="preserve"> </w:t>
-      </w:r>
-      <w:r>
-        <w:rPr>
-          <w:lang w:val="en-US"/>
-        </w:rPr>
-        <w:sym w:font="Wingdings" w:char="F0E0"/>
-      </w:r>
-      <w:r>
-        <w:rPr>
-          <w:lang w:val="en-US"/>
-        </w:rPr>
-        <w:t xml:space="preserve"> visualization of multiple trainings in R.</w:t>
+      <w:r>
+        <w:rPr>
+          <w:lang w:val="en-US"/>
+        </w:rPr>
+        <w:t xml:space="preserve">OK: Rename </w:t>
+      </w:r>
+      <w:proofErr w:type="spellStart"/>
+      <w:r>
+        <w:rPr>
+          <w:lang w:val="en-US"/>
+        </w:rPr>
+        <w:t>MaxScore</w:t>
+      </w:r>
+      <w:proofErr w:type="spellEnd"/>
+      <w:r>
+        <w:rPr>
+          <w:lang w:val="en-US"/>
+        </w:rPr>
+        <w:t xml:space="preserve"> in </w:t>
+      </w:r>
+      <w:proofErr w:type="spellStart"/>
+      <w:proofErr w:type="gramStart"/>
+      <w:r>
+        <w:rPr>
+          <w:lang w:val="en-US"/>
+        </w:rPr>
+        <w:t>getNextAction</w:t>
+      </w:r>
+      <w:proofErr w:type="spellEnd"/>
+      <w:r>
+        <w:rPr>
+          <w:lang w:val="en-US"/>
+        </w:rPr>
+        <w:t>(</w:t>
+      </w:r>
+      <w:proofErr w:type="gramEnd"/>
+      <w:r>
+        <w:rPr>
+          <w:lang w:val="en-US"/>
+        </w:rPr>
+        <w:t xml:space="preserve">) to </w:t>
+      </w:r>
+      <w:proofErr w:type="spellStart"/>
+      <w:r>
+        <w:rPr>
+          <w:lang w:val="en-US"/>
+        </w:rPr>
+        <w:t>BestScore</w:t>
+      </w:r>
+      <w:proofErr w:type="spellEnd"/>
+      <w:r>
+        <w:rPr>
+          <w:lang w:val="en-US"/>
+        </w:rPr>
+        <w:t xml:space="preserve"> (to disentangle from </w:t>
+      </w:r>
+      <w:proofErr w:type="spellStart"/>
+      <w:r>
+        <w:rPr>
+          <w:lang w:val="en-US"/>
+        </w:rPr>
+        <w:t>so.getMaxGameScore</w:t>
+      </w:r>
+      <w:proofErr w:type="spellEnd"/>
+      <w:r>
+        <w:rPr>
+          <w:lang w:val="en-US"/>
+        </w:rPr>
+        <w:t>())</w:t>
       </w:r>
     </w:p>
     <w:p>
@@ -15178,31 +16524,65 @@
         <w:rPr>
           <w:lang w:val="en-US"/>
         </w:rPr>
-        <w:t>Heap space: When loading the big 44MB-agent (FIXEDNTUPLEMODE=2) and then starting the training anew, we get</w:t>
-      </w:r>
-      <w:r>
-        <w:rPr>
-          <w:lang w:val="en-US"/>
-        </w:rPr>
-        <w:t xml:space="preserve"> sometimes</w:t>
-      </w:r>
-      <w:r>
-        <w:rPr>
-          <w:lang w:val="en-US"/>
-        </w:rPr>
-        <w:t xml:space="preserve"> a heap space error, even with VM-argument </w:t>
-      </w:r>
-      <w:r>
-        <w:rPr>
-          <w:lang w:val="en-US"/>
-        </w:rPr>
-        <w:t>-Xmx1024M</w:t>
-      </w:r>
-      <w:r>
-        <w:rPr>
-          <w:lang w:val="en-US"/>
-        </w:rPr>
-        <w:t>. Look for memory leaks!</w:t>
+        <w:t xml:space="preserve">OK: Extend </w:t>
+      </w:r>
+      <w:proofErr w:type="spellStart"/>
+      <w:proofErr w:type="gramStart"/>
+      <w:r>
+        <w:rPr>
+          <w:lang w:val="en-US"/>
+        </w:rPr>
+        <w:t>pa.stringDescr</w:t>
+      </w:r>
+      <w:proofErr w:type="spellEnd"/>
+      <w:proofErr w:type="gramEnd"/>
+      <w:r>
+        <w:rPr>
+          <w:lang w:val="en-US"/>
+        </w:rPr>
+        <w:t xml:space="preserve">() by the new elements: AFTERSTATE, </w:t>
+      </w:r>
+      <w:proofErr w:type="spellStart"/>
+      <w:r>
+        <w:rPr>
+          <w:lang w:val="en-US"/>
+        </w:rPr>
+        <w:t>learnFromRM</w:t>
+      </w:r>
+      <w:proofErr w:type="spellEnd"/>
+      <w:r>
+        <w:rPr>
+          <w:lang w:val="en-US"/>
+        </w:rPr>
+        <w:t xml:space="preserve">. (chooseStart01 may be added when we have </w:t>
+      </w:r>
+      <w:proofErr w:type="spellStart"/>
+      <w:r>
+        <w:rPr>
+          <w:lang w:val="en-US"/>
+        </w:rPr>
+        <w:t>ParOther</w:t>
+      </w:r>
+      <w:proofErr w:type="spellEnd"/>
+      <w:r>
+        <w:rPr>
+          <w:lang w:val="en-US"/>
+        </w:rPr>
+        <w:t xml:space="preserve"> as part of </w:t>
+      </w:r>
+      <w:proofErr w:type="spellStart"/>
+      <w:r>
+        <w:rPr>
+          <w:lang w:val="en-US"/>
+        </w:rPr>
+        <w:t>TDNTupleAgt</w:t>
+      </w:r>
+      <w:proofErr w:type="spellEnd"/>
+      <w:r>
+        <w:rPr>
+          <w:lang w:val="en-US"/>
+        </w:rPr>
+        <w:t>).</w:t>
       </w:r>
     </w:p>
     <w:p>
@@ -15220,385 +16600,845 @@
         <w:rPr>
           <w:lang w:val="en-US"/>
         </w:rPr>
-        <w:t xml:space="preserve">Rename </w:t>
-      </w:r>
-      <w:proofErr w:type="spellStart"/>
-      <w:r>
-        <w:rPr>
-          <w:lang w:val="en-US"/>
-        </w:rPr>
-        <w:t>MaxScore</w:t>
-      </w:r>
-      <w:proofErr w:type="spellEnd"/>
-      <w:r>
-        <w:rPr>
-          <w:lang w:val="en-US"/>
-        </w:rPr>
-        <w:t xml:space="preserve"> in </w:t>
-      </w:r>
-      <w:proofErr w:type="spellStart"/>
-      <w:proofErr w:type="gramStart"/>
-      <w:r>
-        <w:rPr>
-          <w:lang w:val="en-US"/>
-        </w:rPr>
-        <w:t>getNextAction</w:t>
-      </w:r>
-      <w:proofErr w:type="spellEnd"/>
-      <w:r>
-        <w:rPr>
-          <w:lang w:val="en-US"/>
-        </w:rPr>
-        <w:t>(</w:t>
-      </w:r>
-      <w:proofErr w:type="gramEnd"/>
-      <w:r>
-        <w:rPr>
-          <w:lang w:val="en-US"/>
-        </w:rPr>
-        <w:t xml:space="preserve">) to </w:t>
-      </w:r>
-      <w:proofErr w:type="spellStart"/>
-      <w:r>
-        <w:rPr>
-          <w:lang w:val="en-US"/>
-        </w:rPr>
-        <w:t>BestScore</w:t>
-      </w:r>
-      <w:proofErr w:type="spellEnd"/>
-      <w:r>
-        <w:rPr>
-          <w:lang w:val="en-US"/>
-        </w:rPr>
-        <w:t xml:space="preserve"> (to disentangle from </w:t>
-      </w:r>
-      <w:proofErr w:type="spellStart"/>
-      <w:r>
-        <w:rPr>
-          <w:lang w:val="en-US"/>
-        </w:rPr>
-        <w:t>so.getMaxGameScore</w:t>
-      </w:r>
-      <w:proofErr w:type="spellEnd"/>
-      <w:r>
-        <w:rPr>
-          <w:lang w:val="en-US"/>
-        </w:rPr>
-        <w:t>())</w:t>
+        <w:t xml:space="preserve">OK: Make </w:t>
+      </w:r>
+      <w:r>
+        <w:rPr>
+          <w:lang w:val="en-US"/>
+        </w:rPr>
+        <w:sym w:font="Symbol" w:char="F065"/>
+      </w:r>
+      <w:r>
+        <w:rPr>
+          <w:lang w:val="en-US"/>
+        </w:rPr>
+        <w:t>-update the same (</w:t>
+      </w:r>
+      <w:proofErr w:type="spellStart"/>
+      <w:r>
+        <w:rPr>
+          <w:lang w:val="en-US"/>
+        </w:rPr>
+        <w:fldChar w:fldCharType="begin"/>
+      </w:r>
+      <w:r>
+        <w:rPr>
+          <w:lang w:val="en-US"/>
+        </w:rPr>
+        <w:instrText xml:space="preserve"> HYPERLINK  \l "epsLinear" </w:instrText>
+      </w:r>
+      <w:r>
+        <w:rPr>
+          <w:lang w:val="en-US"/>
+        </w:rPr>
+      </w:r>
+      <w:r>
+        <w:rPr>
+          <w:lang w:val="en-US"/>
+        </w:rPr>
+        <w:fldChar w:fldCharType="separate"/>
+      </w:r>
+      <w:r>
+        <w:rPr>
+          <w:rStyle w:val="Hyperlink"/>
+          <w:lang w:val="en-US"/>
+        </w:rPr>
+        <w:t>epsLinear</w:t>
+      </w:r>
+      <w:proofErr w:type="spellEnd"/>
+      <w:r>
+        <w:rPr>
+          <w:lang w:val="en-US"/>
+        </w:rPr>
+        <w:fldChar w:fldCharType="end"/>
+      </w:r>
+      <w:r>
+        <w:rPr>
+          <w:lang w:val="en-US"/>
+        </w:rPr>
+        <w:t xml:space="preserve">) in </w:t>
+      </w:r>
+      <w:proofErr w:type="spellStart"/>
+      <w:r>
+        <w:rPr>
+          <w:lang w:val="en-US"/>
+        </w:rPr>
+        <w:t>TDAgent</w:t>
+      </w:r>
+      <w:proofErr w:type="spellEnd"/>
+      <w:r>
+        <w:rPr>
+          <w:lang w:val="en-US"/>
+        </w:rPr>
+        <w:t xml:space="preserve">, </w:t>
+      </w:r>
+      <w:proofErr w:type="spellStart"/>
+      <w:r>
+        <w:rPr>
+          <w:lang w:val="en-US"/>
+        </w:rPr>
+        <w:t>TDNTupleAgt</w:t>
+      </w:r>
+      <w:proofErr w:type="spellEnd"/>
+      <w:r>
+        <w:rPr>
+          <w:lang w:val="en-US"/>
+        </w:rPr>
+        <w:t>, TDNTuple2Agt.</w:t>
       </w:r>
     </w:p>
     <w:p>
       <w:pPr>
-        <w:pStyle w:val="berschrift2"/>
-        <w:rPr>
-          <w:lang w:val="en-US"/>
-        </w:rPr>
-      </w:pPr>
-      <w:r>
-        <w:rPr>
-          <w:lang w:val="en-US"/>
-        </w:rPr>
-        <w:t>Useful Parameter Settings</w:t>
+        <w:pStyle w:val="Listenabsatz"/>
+        <w:numPr>
+          <w:ilvl w:val="0"/>
+          <w:numId w:val="27"/>
+        </w:numPr>
+        <w:rPr>
+          <w:lang w:val="en-US"/>
+        </w:rPr>
+      </w:pPr>
+      <w:bookmarkStart w:id="4" w:name="_GoBack"/>
+      <w:bookmarkEnd w:id="4"/>
+      <w:r>
+        <w:rPr>
+          <w:lang w:val="en-US"/>
+        </w:rPr>
+        <w:t xml:space="preserve">OK: Parameters of tab ‘Other par’ are as well relevant for </w:t>
+      </w:r>
+      <w:proofErr w:type="gramStart"/>
+      <w:r>
+        <w:rPr>
+          <w:lang w:val="en-US"/>
+        </w:rPr>
+        <w:t>training  (</w:t>
+      </w:r>
+      <w:proofErr w:type="gramEnd"/>
+      <w:r>
+        <w:rPr>
+          <w:lang w:val="en-US"/>
+        </w:rPr>
+        <w:t xml:space="preserve">like ‘Choose Start 01’ or ‘Learn from RM’) and evaluation (like Quick </w:t>
+      </w:r>
+      <w:proofErr w:type="spellStart"/>
+      <w:r>
+        <w:rPr>
+          <w:lang w:val="en-US"/>
+        </w:rPr>
+        <w:t>Eval</w:t>
+      </w:r>
+      <w:proofErr w:type="spellEnd"/>
+      <w:r>
+        <w:rPr>
+          <w:lang w:val="en-US"/>
+        </w:rPr>
+        <w:t xml:space="preserve"> Mode).  It is better if they are also part of the saved agent. – Done for TDNTuple2Agt,</w:t>
+      </w:r>
+      <w:r>
+        <w:rPr>
+          <w:lang w:val="en-US"/>
+        </w:rPr>
+        <w:t xml:space="preserve"> </w:t>
+      </w:r>
+      <w:proofErr w:type="spellStart"/>
+      <w:r>
+        <w:rPr>
+          <w:lang w:val="en-US"/>
+        </w:rPr>
+        <w:t>TDNTupleAgt</w:t>
+      </w:r>
+      <w:proofErr w:type="spellEnd"/>
+      <w:r>
+        <w:rPr>
+          <w:lang w:val="en-US"/>
+        </w:rPr>
+        <w:t xml:space="preserve">, </w:t>
+      </w:r>
+      <w:proofErr w:type="spellStart"/>
+      <w:r>
+        <w:rPr>
+          <w:lang w:val="en-US"/>
+        </w:rPr>
+        <w:t>TDAgent</w:t>
+      </w:r>
+      <w:proofErr w:type="spellEnd"/>
+      <w:r>
+        <w:rPr>
+          <w:lang w:val="en-US"/>
+        </w:rPr>
+        <w:t xml:space="preserve">: Added a new class </w:t>
+      </w:r>
+      <w:proofErr w:type="spellStart"/>
+      <w:r>
+        <w:rPr>
+          <w:lang w:val="en-US"/>
+        </w:rPr>
+        <w:t>ParOther</w:t>
+      </w:r>
+      <w:proofErr w:type="spellEnd"/>
+      <w:r>
+        <w:rPr>
+          <w:lang w:val="en-US"/>
+        </w:rPr>
+        <w:t xml:space="preserve">. Added a member </w:t>
+      </w:r>
+      <w:proofErr w:type="spellStart"/>
+      <w:r>
+        <w:rPr>
+          <w:lang w:val="en-US"/>
+        </w:rPr>
+        <w:t>ParOther</w:t>
+      </w:r>
+      <w:proofErr w:type="spellEnd"/>
+      <w:r>
+        <w:rPr>
+          <w:lang w:val="en-US"/>
+        </w:rPr>
+        <w:t xml:space="preserve"> </w:t>
+      </w:r>
+      <w:proofErr w:type="spellStart"/>
+      <w:r>
+        <w:rPr>
+          <w:lang w:val="en-US"/>
+        </w:rPr>
+        <w:t>m_oPar</w:t>
+      </w:r>
+      <w:proofErr w:type="spellEnd"/>
+      <w:r>
+        <w:rPr>
+          <w:lang w:val="en-US"/>
+        </w:rPr>
+        <w:t xml:space="preserve"> to all those agents. It does not invalidate the already stored agents. Also simplified the interface for </w:t>
+      </w:r>
+      <w:proofErr w:type="spellStart"/>
+      <w:proofErr w:type="gramStart"/>
+      <w:r>
+        <w:rPr>
+          <w:lang w:val="en-US"/>
+        </w:rPr>
+        <w:t>PlayAgent</w:t>
+      </w:r>
+      <w:proofErr w:type="spellEnd"/>
+      <w:r>
+        <w:rPr>
+          <w:lang w:val="en-US"/>
+        </w:rPr>
+        <w:t>::</w:t>
+      </w:r>
+      <w:proofErr w:type="spellStart"/>
+      <w:proofErr w:type="gramEnd"/>
+      <w:r>
+        <w:rPr>
+          <w:lang w:val="en-US"/>
+        </w:rPr>
+        <w:t>trainAgent</w:t>
+      </w:r>
+      <w:proofErr w:type="spellEnd"/>
+      <w:r>
+        <w:rPr>
+          <w:lang w:val="en-US"/>
+        </w:rPr>
+        <w:t>(</w:t>
+      </w:r>
+      <w:proofErr w:type="spellStart"/>
+      <w:r>
+        <w:rPr>
+          <w:lang w:val="en-US"/>
+        </w:rPr>
+        <w:t>so,learnFromRM,epiLength</w:t>
+      </w:r>
+      <w:proofErr w:type="spellEnd"/>
+      <w:r>
+        <w:rPr>
+          <w:lang w:val="en-US"/>
+        </w:rPr>
+        <w:t xml:space="preserve">): both parameters </w:t>
+      </w:r>
+      <w:proofErr w:type="spellStart"/>
+      <w:r>
+        <w:rPr>
+          <w:lang w:val="en-US"/>
+        </w:rPr>
+        <w:t>learnFromRM</w:t>
+      </w:r>
+      <w:proofErr w:type="spellEnd"/>
+      <w:r>
+        <w:rPr>
+          <w:lang w:val="en-US"/>
+        </w:rPr>
+        <w:t xml:space="preserve"> and </w:t>
+      </w:r>
+      <w:proofErr w:type="spellStart"/>
+      <w:r>
+        <w:rPr>
+          <w:lang w:val="en-US"/>
+        </w:rPr>
+        <w:t>epiLength</w:t>
+      </w:r>
+      <w:proofErr w:type="spellEnd"/>
+      <w:r>
+        <w:rPr>
+          <w:lang w:val="en-US"/>
+        </w:rPr>
+        <w:t xml:space="preserve"> are no longer needed, they are retrieved from </w:t>
+      </w:r>
+      <w:proofErr w:type="spellStart"/>
+      <w:r>
+        <w:rPr>
+          <w:lang w:val="en-US"/>
+        </w:rPr>
+        <w:t>m_oPar</w:t>
+      </w:r>
+      <w:proofErr w:type="spellEnd"/>
+      <w:r>
+        <w:rPr>
+          <w:lang w:val="en-US"/>
+        </w:rPr>
+        <w:t xml:space="preserve">. </w:t>
+      </w:r>
+      <w:r>
+        <w:rPr>
+          <w:b/>
+          <w:lang w:val="en-US"/>
+        </w:rPr>
+        <w:t>TODO</w:t>
+      </w:r>
+      <w:r>
+        <w:rPr>
+          <w:lang w:val="en-US"/>
+        </w:rPr>
+        <w:t xml:space="preserve">: Add </w:t>
+      </w:r>
+      <w:proofErr w:type="spellStart"/>
+      <w:r>
+        <w:rPr>
+          <w:lang w:val="en-US"/>
+        </w:rPr>
+        <w:t>m_oPar</w:t>
+      </w:r>
+      <w:proofErr w:type="spellEnd"/>
+      <w:r>
+        <w:rPr>
+          <w:lang w:val="en-US"/>
+        </w:rPr>
+        <w:t xml:space="preserve"> as well to MC[TS] agents, it may be useful to store the evaluator modes used.  </w:t>
       </w:r>
     </w:p>
     <w:p>
       <w:pPr>
-        <w:pStyle w:val="berschrift3"/>
-        <w:rPr>
-          <w:lang w:val="en-US"/>
-        </w:rPr>
-      </w:pPr>
-      <w:r>
-        <w:rPr>
-          <w:lang w:val="en-US"/>
-        </w:rPr>
-        <w:t xml:space="preserve">2048 </w:t>
+        <w:pStyle w:val="Listenabsatz"/>
+        <w:numPr>
+          <w:ilvl w:val="0"/>
+          <w:numId w:val="27"/>
+        </w:numPr>
+        <w:rPr>
+          <w:lang w:val="en-US"/>
+        </w:rPr>
+      </w:pPr>
+      <w:r>
+        <w:rPr>
+          <w:lang w:val="en-US"/>
+        </w:rPr>
+        <w:lastRenderedPageBreak/>
+        <w:t xml:space="preserve">Possible bug in 2048: </w:t>
+      </w:r>
+      <w:proofErr w:type="spellStart"/>
+      <w:r>
+        <w:rPr>
+          <w:lang w:val="en-US"/>
+        </w:rPr>
+        <w:t>PlayAgent</w:t>
+      </w:r>
+      <w:proofErr w:type="spellEnd"/>
+      <w:r>
+        <w:rPr>
+          <w:lang w:val="en-US"/>
+        </w:rPr>
+        <w:t xml:space="preserve"> results and </w:t>
+      </w:r>
+      <w:proofErr w:type="spellStart"/>
+      <w:r>
+        <w:rPr>
+          <w:lang w:val="en-US"/>
+        </w:rPr>
+        <w:t>QuickEvaluation</w:t>
+      </w:r>
+      <w:proofErr w:type="spellEnd"/>
+      <w:r>
+        <w:rPr>
+          <w:lang w:val="en-US"/>
+        </w:rPr>
+        <w:t xml:space="preserve"> results seem different (</w:t>
+      </w:r>
+      <w:proofErr w:type="spellStart"/>
+      <w:r>
+        <w:rPr>
+          <w:lang w:val="en-US"/>
+        </w:rPr>
+        <w:t>PlayAgent</w:t>
+      </w:r>
+      <w:proofErr w:type="spellEnd"/>
+      <w:r>
+        <w:rPr>
+          <w:lang w:val="en-US"/>
+        </w:rPr>
+        <w:t xml:space="preserve"> gets less often tile 4096).</w:t>
       </w:r>
     </w:p>
     <w:p>
       <w:pPr>
-        <w:rPr>
-          <w:lang w:val="en-US"/>
-        </w:rPr>
-      </w:pPr>
-      <w:r>
-        <w:rPr>
-          <w:lang w:val="en-US"/>
-        </w:rPr>
-        <w:t xml:space="preserve">TD-NTuple-2: </w:t>
-      </w:r>
-      <w:r>
-        <w:rPr>
-          <w:lang w:val="en-US"/>
-        </w:rPr>
-        <w:sym w:font="Symbol" w:char="F065"/>
-      </w:r>
-      <w:r>
-        <w:rPr>
-          <w:lang w:val="en-US"/>
-        </w:rPr>
-        <w:t xml:space="preserve"> </w:t>
-      </w:r>
-      <w:r>
-        <w:rPr>
-          <w:lang w:val="en-US"/>
-        </w:rPr>
-        <w:t xml:space="preserve">=0, </w:t>
-      </w:r>
-      <w:r>
-        <w:rPr>
-          <w:lang w:val="en-US"/>
-        </w:rPr>
-        <w:sym w:font="Symbol" w:char="F061"/>
-      </w:r>
-      <w:r>
-        <w:rPr>
-          <w:lang w:val="en-US"/>
-        </w:rPr>
-        <w:t xml:space="preserve"> </w:t>
-      </w:r>
-      <w:r>
-        <w:rPr>
-          <w:lang w:val="en-US"/>
-        </w:rPr>
-        <w:t>=0.2</w:t>
-      </w:r>
-      <w:r>
-        <w:rPr>
-          <w:lang w:val="en-US"/>
-        </w:rPr>
-        <w:sym w:font="Wingdings" w:char="F0E0"/>
-      </w:r>
-      <w:r>
-        <w:rPr>
-          <w:lang w:val="en-US"/>
-        </w:rPr>
-        <w:t>0.1</w:t>
-      </w:r>
-      <w:r>
-        <w:rPr>
-          <w:lang w:val="en-US"/>
-        </w:rPr>
-        <w:t xml:space="preserve">, </w:t>
-      </w:r>
-      <w:r>
-        <w:rPr>
-          <w:lang w:val="en-US"/>
-        </w:rPr>
-        <w:sym w:font="Symbol" w:char="F06C"/>
-      </w:r>
-      <w:r>
-        <w:rPr>
-          <w:lang w:val="en-US"/>
-        </w:rPr>
-        <w:t xml:space="preserve"> </w:t>
-      </w:r>
-      <w:r>
-        <w:rPr>
-          <w:lang w:val="en-US"/>
-        </w:rPr>
-        <w:t>=0, NO output sigmoid, USESYMMETRY, AFTERSTATE,</w:t>
-      </w:r>
-      <w:r>
-        <w:rPr>
-          <w:lang w:val="en-US"/>
-        </w:rPr>
-        <w:t xml:space="preserve"> FIXEDNTUPLEMODE=1 [Jaskowski2016, </w:t>
-      </w:r>
-      <w:r>
-        <w:rPr>
-          <w:lang w:val="en-US"/>
-        </w:rPr>
-        <w:t>Fig. 3b</w:t>
-      </w:r>
-      <w:r>
-        <w:rPr>
-          <w:lang w:val="en-US"/>
-        </w:rPr>
-        <w:t>]</w:t>
-      </w:r>
-      <w:r>
-        <w:rPr>
-          <w:lang w:val="en-US"/>
-        </w:rPr>
-        <w:t>, 10.000 games</w:t>
-      </w:r>
-      <w:r>
-        <w:rPr>
-          <w:lang w:val="en-US"/>
-        </w:rPr>
-        <w:t xml:space="preserve"> </w:t>
-      </w:r>
-      <w:r>
-        <w:rPr>
-          <w:lang w:val="en-US"/>
-        </w:rPr>
-        <w:sym w:font="Wingdings" w:char="F0E0"/>
-      </w:r>
-      <w:r>
-        <w:rPr>
-          <w:lang w:val="en-US"/>
-        </w:rPr>
-        <w:t xml:space="preserve"> Quick </w:t>
-      </w:r>
-      <w:proofErr w:type="spellStart"/>
-      <w:r>
-        <w:rPr>
-          <w:lang w:val="en-US"/>
-        </w:rPr>
-        <w:t>Eval</w:t>
-      </w:r>
-      <w:proofErr w:type="spellEnd"/>
-      <w:r>
-        <w:rPr>
-          <w:lang w:val="en-US"/>
-        </w:rPr>
-        <w:t xml:space="preserve"> Score </w:t>
-      </w:r>
-      <w:r>
-        <w:rPr>
-          <w:lang w:val="en-US"/>
-        </w:rPr>
-        <w:t xml:space="preserve">approx. </w:t>
-      </w:r>
-      <w:r>
-        <w:rPr>
-          <w:lang w:val="en-US"/>
-        </w:rPr>
-        <w:t>3</w:t>
-      </w:r>
-      <w:r>
-        <w:rPr>
-          <w:lang w:val="en-US"/>
-        </w:rPr>
-        <w:t>4</w:t>
-      </w:r>
-      <w:r>
-        <w:rPr>
-          <w:lang w:val="en-US"/>
-        </w:rPr>
-        <w:t>.000</w:t>
+        <w:pStyle w:val="Listenabsatz"/>
+        <w:numPr>
+          <w:ilvl w:val="0"/>
+          <w:numId w:val="27"/>
+        </w:numPr>
+        <w:rPr>
+          <w:lang w:val="en-US"/>
+        </w:rPr>
+      </w:pPr>
+      <w:r>
+        <w:rPr>
+          <w:lang w:val="en-US"/>
+        </w:rPr>
+        <w:t>Heap space: When loading the big 44MB-agent (FIXEDNTUPLEMODE=2) and then starting the training anew, we get</w:t>
+      </w:r>
+      <w:r>
+        <w:rPr>
+          <w:lang w:val="en-US"/>
+        </w:rPr>
+        <w:t xml:space="preserve"> sometimes</w:t>
+      </w:r>
+      <w:r>
+        <w:rPr>
+          <w:lang w:val="en-US"/>
+        </w:rPr>
+        <w:t xml:space="preserve"> a heap space error, even with VM-argument </w:t>
+      </w:r>
+      <w:r>
+        <w:rPr>
+          <w:lang w:val="en-US"/>
+        </w:rPr>
+        <w:t>-Xmx1024M</w:t>
+      </w:r>
+      <w:r>
+        <w:rPr>
+          <w:lang w:val="en-US"/>
+        </w:rPr>
+        <w:t>. Look for memory leaks!</w:t>
       </w:r>
     </w:p>
     <w:p>
       <w:pPr>
-        <w:rPr>
-          <w:lang w:val="en-US"/>
-        </w:rPr>
-      </w:pPr>
-      <w:r>
-        <w:rPr>
-          <w:lang w:val="en-US"/>
-        </w:rPr>
-        <w:t xml:space="preserve">TD-NTuple-2: </w:t>
-      </w:r>
-      <w:r>
-        <w:rPr>
-          <w:lang w:val="en-US"/>
-        </w:rPr>
-        <w:sym w:font="Symbol" w:char="F065"/>
-      </w:r>
-      <w:r>
-        <w:rPr>
-          <w:lang w:val="en-US"/>
-        </w:rPr>
-        <w:t xml:space="preserve">=0, </w:t>
-      </w:r>
-      <w:r>
-        <w:rPr>
-          <w:lang w:val="en-US"/>
-        </w:rPr>
-        <w:sym w:font="Symbol" w:char="F061"/>
-      </w:r>
-      <w:r>
-        <w:rPr>
-          <w:lang w:val="en-US"/>
-        </w:rPr>
-        <w:t>=0.2</w:t>
-      </w:r>
-      <w:r>
-        <w:rPr>
-          <w:lang w:val="en-US"/>
-        </w:rPr>
-        <w:sym w:font="Wingdings" w:char="F0E0"/>
-      </w:r>
-      <w:r>
-        <w:rPr>
-          <w:lang w:val="en-US"/>
-        </w:rPr>
-        <w:t xml:space="preserve">0.1, </w:t>
-      </w:r>
-      <w:r>
-        <w:rPr>
-          <w:lang w:val="en-US"/>
-        </w:rPr>
-        <w:sym w:font="Symbol" w:char="F06C"/>
-      </w:r>
-      <w:r>
-        <w:rPr>
-          <w:lang w:val="en-US"/>
-        </w:rPr>
-        <w:t xml:space="preserve">=0, NO output sigmoid, USESYMMETRY, AFTERSTATE, </w:t>
-      </w:r>
-      <w:r>
-        <w:rPr>
-          <w:lang w:val="en-US"/>
-        </w:rPr>
-        <w:t>FIXEDNTUPLEMODE=2 [Jaskowski2016, Fig. 3c]</w:t>
-      </w:r>
-      <w:r>
-        <w:rPr>
-          <w:lang w:val="en-US"/>
-        </w:rPr>
-        <w:t>, 40.000 games</w:t>
-      </w:r>
-      <w:r>
-        <w:rPr>
-          <w:lang w:val="en-US"/>
-        </w:rPr>
-        <w:t xml:space="preserve"> (0.5h)</w:t>
-      </w:r>
-      <w:r>
-        <w:rPr>
-          <w:lang w:val="en-US"/>
-        </w:rPr>
-        <w:t xml:space="preserve"> </w:t>
-      </w:r>
-      <w:r>
-        <w:rPr>
-          <w:lang w:val="en-US"/>
-        </w:rPr>
-        <w:sym w:font="Wingdings" w:char="F0E0"/>
-      </w:r>
-      <w:r>
-        <w:rPr>
-          <w:lang w:val="en-US"/>
-        </w:rPr>
-        <w:t xml:space="preserve"> Quick </w:t>
-      </w:r>
-      <w:proofErr w:type="spellStart"/>
-      <w:r>
-        <w:rPr>
-          <w:lang w:val="en-US"/>
-        </w:rPr>
-        <w:t>Eval</w:t>
-      </w:r>
-      <w:proofErr w:type="spellEnd"/>
-      <w:r>
-        <w:rPr>
-          <w:lang w:val="en-US"/>
-        </w:rPr>
-        <w:t xml:space="preserve"> Score approx. 50.000 (!), but mighty LUT: Even as ZIP, the agt.zip is 44 MB (!)</w:t>
-      </w:r>
-      <w:r>
-        <w:rPr>
-          <w:lang w:val="en-US"/>
-        </w:rPr>
-        <w:t xml:space="preserve">. </w:t>
+        <w:pStyle w:val="Listenabsatz"/>
+        <w:numPr>
+          <w:ilvl w:val="0"/>
+          <w:numId w:val="27"/>
+        </w:numPr>
+        <w:autoSpaceDE w:val="0"/>
+        <w:autoSpaceDN w:val="0"/>
+        <w:adjustRightInd w:val="0"/>
+        <w:spacing w:after="0" w:line="240" w:lineRule="auto"/>
+        <w:rPr>
+          <w:rFonts w:cs="Arial"/>
+          <w:szCs w:val="21"/>
+          <w:lang w:val="en-US"/>
+        </w:rPr>
+      </w:pPr>
+      <w:r>
+        <w:rPr>
+          <w:rFonts w:cs="Arial"/>
+          <w:szCs w:val="21"/>
+          <w:lang w:val="en-US"/>
+        </w:rPr>
+        <w:t>Simplify TDNTuple2</w:t>
+      </w:r>
+      <w:proofErr w:type="gramStart"/>
+      <w:r>
+        <w:rPr>
+          <w:rFonts w:cs="Arial"/>
+          <w:szCs w:val="21"/>
+          <w:lang w:val="en-US"/>
+        </w:rPr>
+        <w:t>Agt::</w:t>
+      </w:r>
+      <w:proofErr w:type="spellStart"/>
+      <w:proofErr w:type="gramEnd"/>
+      <w:r>
+        <w:rPr>
+          <w:rFonts w:cs="Arial"/>
+          <w:szCs w:val="21"/>
+          <w:lang w:val="en-US"/>
+        </w:rPr>
+        <w:t>trainAgent</w:t>
+      </w:r>
+      <w:proofErr w:type="spellEnd"/>
+      <w:r>
+        <w:rPr>
+          <w:rFonts w:cs="Arial"/>
+          <w:szCs w:val="21"/>
+          <w:lang w:val="en-US"/>
+        </w:rPr>
+        <w:t xml:space="preserve"> (</w:t>
+      </w:r>
+      <w:proofErr w:type="spellStart"/>
+      <w:r>
+        <w:rPr>
+          <w:rFonts w:cs="Arial"/>
+          <w:szCs w:val="21"/>
+          <w:lang w:val="en-US"/>
+        </w:rPr>
+        <w:t>withNS</w:t>
+      </w:r>
+      <w:proofErr w:type="spellEnd"/>
+      <w:r>
+        <w:rPr>
+          <w:rFonts w:cs="Arial"/>
+          <w:szCs w:val="21"/>
+          <w:lang w:val="en-US"/>
+        </w:rPr>
+        <w:t xml:space="preserve"> always true, delete the two parts tagged with ‘</w:t>
+      </w:r>
+      <w:r>
+        <w:rPr>
+          <w:rFonts w:cs="Arial"/>
+          <w:szCs w:val="21"/>
+          <w:lang w:val="en-US"/>
+        </w:rPr>
+        <w:t>this part will become obsolete</w:t>
+      </w:r>
+      <w:r>
+        <w:rPr>
+          <w:rFonts w:cs="Arial"/>
+          <w:szCs w:val="21"/>
+          <w:lang w:val="en-US"/>
+        </w:rPr>
+        <w:t>’. But perform tests that the train behavior is exactly the same (no dangling reference to ‘old’ variables)</w:t>
       </w:r>
     </w:p>
     <w:p>
       <w:pPr>
+        <w:pStyle w:val="berschrift2"/>
+        <w:rPr>
+          <w:lang w:val="en-US"/>
+        </w:rPr>
+      </w:pPr>
+      <w:r>
+        <w:rPr>
+          <w:lang w:val="en-US"/>
+        </w:rPr>
+        <w:t>Useful Parameter Settings</w:t>
+      </w:r>
+    </w:p>
+    <w:p>
+      <w:pPr>
+        <w:pStyle w:val="berschrift3"/>
+        <w:rPr>
+          <w:lang w:val="en-US"/>
+        </w:rPr>
+      </w:pPr>
+      <w:r>
+        <w:rPr>
+          <w:lang w:val="en-US"/>
+        </w:rPr>
+        <w:t xml:space="preserve">2048 </w:t>
+      </w:r>
+    </w:p>
+    <w:p>
+      <w:pPr>
+        <w:rPr>
+          <w:lang w:val="en-US"/>
+        </w:rPr>
+      </w:pPr>
+      <w:r>
+        <w:rPr>
+          <w:lang w:val="en-US"/>
+        </w:rPr>
+        <w:t xml:space="preserve">TD-NTuple-2: </w:t>
+      </w:r>
+      <w:r>
+        <w:rPr>
+          <w:lang w:val="en-US"/>
+        </w:rPr>
+        <w:sym w:font="Symbol" w:char="F065"/>
+      </w:r>
+      <w:r>
+        <w:rPr>
+          <w:lang w:val="en-US"/>
+        </w:rPr>
+        <w:t xml:space="preserve"> </w:t>
+      </w:r>
+      <w:r>
+        <w:rPr>
+          <w:lang w:val="en-US"/>
+        </w:rPr>
+        <w:t xml:space="preserve">=0, </w:t>
+      </w:r>
+      <w:r>
+        <w:rPr>
+          <w:lang w:val="en-US"/>
+        </w:rPr>
+        <w:sym w:font="Symbol" w:char="F061"/>
+      </w:r>
+      <w:r>
+        <w:rPr>
+          <w:lang w:val="en-US"/>
+        </w:rPr>
+        <w:t xml:space="preserve"> </w:t>
+      </w:r>
+      <w:r>
+        <w:rPr>
+          <w:lang w:val="en-US"/>
+        </w:rPr>
+        <w:t>=0.2</w:t>
+      </w:r>
+      <w:r>
+        <w:rPr>
+          <w:lang w:val="en-US"/>
+        </w:rPr>
+        <w:sym w:font="Wingdings" w:char="F0E0"/>
+      </w:r>
+      <w:r>
+        <w:rPr>
+          <w:lang w:val="en-US"/>
+        </w:rPr>
+        <w:t>0.1</w:t>
+      </w:r>
+      <w:r>
+        <w:rPr>
+          <w:lang w:val="en-US"/>
+        </w:rPr>
+        <w:t xml:space="preserve">, </w:t>
+      </w:r>
+      <w:r>
+        <w:rPr>
+          <w:lang w:val="en-US"/>
+        </w:rPr>
+        <w:sym w:font="Symbol" w:char="F06C"/>
+      </w:r>
+      <w:r>
+        <w:rPr>
+          <w:lang w:val="en-US"/>
+        </w:rPr>
+        <w:t xml:space="preserve"> </w:t>
+      </w:r>
+      <w:r>
+        <w:rPr>
+          <w:lang w:val="en-US"/>
+        </w:rPr>
+        <w:t>=0, NO output sigmoid, USESYMMETRY, AFTERSTATE,</w:t>
+      </w:r>
+      <w:r>
+        <w:rPr>
+          <w:lang w:val="en-US"/>
+        </w:rPr>
+        <w:t xml:space="preserve"> FIXEDNTUPLEMODE=1 [Jaskowski2016, </w:t>
+      </w:r>
+      <w:r>
+        <w:rPr>
+          <w:lang w:val="en-US"/>
+        </w:rPr>
+        <w:t>Fig. 3b</w:t>
+      </w:r>
+      <w:r>
+        <w:rPr>
+          <w:lang w:val="en-US"/>
+        </w:rPr>
+        <w:t>]</w:t>
+      </w:r>
+      <w:r>
+        <w:rPr>
+          <w:lang w:val="en-US"/>
+        </w:rPr>
+        <w:t>, 10.000 games</w:t>
+      </w:r>
+      <w:r>
+        <w:rPr>
+          <w:lang w:val="en-US"/>
+        </w:rPr>
+        <w:t xml:space="preserve"> </w:t>
+      </w:r>
+      <w:r>
+        <w:rPr>
+          <w:lang w:val="en-US"/>
+        </w:rPr>
+        <w:sym w:font="Wingdings" w:char="F0E0"/>
+      </w:r>
+      <w:r>
+        <w:rPr>
+          <w:lang w:val="en-US"/>
+        </w:rPr>
+        <w:t xml:space="preserve"> Quick </w:t>
+      </w:r>
+      <w:proofErr w:type="spellStart"/>
+      <w:r>
+        <w:rPr>
+          <w:lang w:val="en-US"/>
+        </w:rPr>
+        <w:t>Eval</w:t>
+      </w:r>
+      <w:proofErr w:type="spellEnd"/>
+      <w:r>
+        <w:rPr>
+          <w:lang w:val="en-US"/>
+        </w:rPr>
+        <w:t xml:space="preserve"> Score </w:t>
+      </w:r>
+      <w:r>
+        <w:rPr>
+          <w:lang w:val="en-US"/>
+        </w:rPr>
+        <w:t xml:space="preserve">approx. </w:t>
+      </w:r>
+      <w:r>
+        <w:rPr>
+          <w:lang w:val="en-US"/>
+        </w:rPr>
+        <w:t>3</w:t>
+      </w:r>
+      <w:r>
+        <w:rPr>
+          <w:lang w:val="en-US"/>
+        </w:rPr>
+        <w:t>4</w:t>
+      </w:r>
+      <w:r>
+        <w:rPr>
+          <w:lang w:val="en-US"/>
+        </w:rPr>
+        <w:t>.000</w:t>
+      </w:r>
+    </w:p>
+    <w:p>
+      <w:pPr>
+        <w:rPr>
+          <w:lang w:val="en-US"/>
+        </w:rPr>
+      </w:pPr>
+      <w:r>
+        <w:rPr>
+          <w:lang w:val="en-US"/>
+        </w:rPr>
+        <w:t xml:space="preserve">TD-NTuple-2: </w:t>
+      </w:r>
+      <w:r>
+        <w:rPr>
+          <w:lang w:val="en-US"/>
+        </w:rPr>
+        <w:sym w:font="Symbol" w:char="F065"/>
+      </w:r>
+      <w:r>
+        <w:rPr>
+          <w:lang w:val="en-US"/>
+        </w:rPr>
+        <w:t xml:space="preserve">=0, </w:t>
+      </w:r>
+      <w:r>
+        <w:rPr>
+          <w:lang w:val="en-US"/>
+        </w:rPr>
+        <w:sym w:font="Symbol" w:char="F061"/>
+      </w:r>
+      <w:r>
+        <w:rPr>
+          <w:lang w:val="en-US"/>
+        </w:rPr>
+        <w:t>=0.2</w:t>
+      </w:r>
+      <w:r>
+        <w:rPr>
+          <w:lang w:val="en-US"/>
+        </w:rPr>
+        <w:sym w:font="Wingdings" w:char="F0E0"/>
+      </w:r>
+      <w:r>
+        <w:rPr>
+          <w:lang w:val="en-US"/>
+        </w:rPr>
+        <w:t xml:space="preserve">0.1, </w:t>
+      </w:r>
+      <w:r>
+        <w:rPr>
+          <w:lang w:val="en-US"/>
+        </w:rPr>
+        <w:sym w:font="Symbol" w:char="F06C"/>
+      </w:r>
+      <w:r>
+        <w:rPr>
+          <w:lang w:val="en-US"/>
+        </w:rPr>
+        <w:t xml:space="preserve">=0, NO output sigmoid, USESYMMETRY, AFTERSTATE, </w:t>
+      </w:r>
+      <w:r>
+        <w:rPr>
+          <w:lang w:val="en-US"/>
+        </w:rPr>
+        <w:t>FIXEDNTUPLEMODE=2 [Jaskowski2016, Fig. 3c]</w:t>
+      </w:r>
+      <w:r>
+        <w:rPr>
+          <w:lang w:val="en-US"/>
+        </w:rPr>
+        <w:t>, 40.000 games</w:t>
+      </w:r>
+      <w:r>
+        <w:rPr>
+          <w:lang w:val="en-US"/>
+        </w:rPr>
+        <w:t xml:space="preserve"> (0.5h)</w:t>
+      </w:r>
+      <w:r>
+        <w:rPr>
+          <w:lang w:val="en-US"/>
+        </w:rPr>
+        <w:t xml:space="preserve"> </w:t>
+      </w:r>
+      <w:r>
+        <w:rPr>
+          <w:lang w:val="en-US"/>
+        </w:rPr>
+        <w:sym w:font="Wingdings" w:char="F0E0"/>
+      </w:r>
+      <w:r>
+        <w:rPr>
+          <w:lang w:val="en-US"/>
+        </w:rPr>
+        <w:t xml:space="preserve"> Quick </w:t>
+      </w:r>
+      <w:proofErr w:type="spellStart"/>
+      <w:r>
+        <w:rPr>
+          <w:lang w:val="en-US"/>
+        </w:rPr>
+        <w:t>Eval</w:t>
+      </w:r>
+      <w:proofErr w:type="spellEnd"/>
+      <w:r>
+        <w:rPr>
+          <w:lang w:val="en-US"/>
+        </w:rPr>
+        <w:t xml:space="preserve"> Score approx. 50.000 (!), but mighty LUT: Even as ZIP, the agt.zip is 44 MB (!</w:t>
+      </w:r>
+      <w:r>
+        <w:rPr>
+          <w:lang w:val="en-US"/>
+        </w:rPr>
+        <w:t>, now deleted</w:t>
+      </w:r>
+      <w:r>
+        <w:rPr>
+          <w:lang w:val="en-US"/>
+        </w:rPr>
+        <w:t>)</w:t>
+      </w:r>
+      <w:r>
+        <w:rPr>
+          <w:lang w:val="en-US"/>
+        </w:rPr>
+        <w:t xml:space="preserve">. </w:t>
+      </w:r>
+    </w:p>
+    <w:p>
+      <w:pPr>
         <w:rPr>
           <w:lang w:val="en-US"/>
         </w:rPr>
@@ -15646,7 +17486,20 @@
         <w:rPr>
           <w:lang w:val="en-US"/>
         </w:rPr>
-        <w:t xml:space="preserve"> (!! best so far), but even larger ZIP: 69 MB (!).</w:t>
+        <w:t xml:space="preserve"> (!! </w:t>
+      </w:r>
+      <w:r>
+        <w:rPr>
+          <w:b/>
+          <w:lang w:val="en-US"/>
+        </w:rPr>
+        <w:t>best so far</w:t>
+      </w:r>
+      <w:r>
+        <w:rPr>
+          <w:lang w:val="en-US"/>
+        </w:rPr>
+        <w:t>), but even larger ZIP: 69 MB (!).</w:t>
       </w:r>
       <w:r>
         <w:rPr>
@@ -15699,7 +17552,7 @@
         </w:rPr>
         <w:t xml:space="preserve">. See </w:t>
       </w:r>
-      <w:hyperlink r:id="rId13" w:history="1">
+      <w:hyperlink r:id="rId23" w:history="1">
         <w:r>
           <w:rPr>
             <w:rStyle w:val="Hyperlink"/>
@@ -15821,145 +17674,53 @@
     </w:p>
     <w:p>
       <w:pPr>
-        <w:pStyle w:val="berschrift3"/>
-        <w:rPr>
-          <w:lang w:val="en-US"/>
-        </w:rPr>
-      </w:pPr>
-      <w:r>
-        <w:rPr>
-          <w:lang w:val="en-US"/>
-        </w:rPr>
-        <w:t xml:space="preserve">4x4 </w:t>
-      </w:r>
-      <w:r>
-        <w:rPr>
-          <w:lang w:val="en-US"/>
-        </w:rPr>
-        <w:t>Hex</w:t>
-      </w:r>
-      <w:r>
-        <w:rPr>
-          <w:lang w:val="en-US"/>
-        </w:rPr>
-        <w:t xml:space="preserve"> </w:t>
+        <w:rPr>
+          <w:lang w:val="en-US"/>
+        </w:rPr>
+      </w:pPr>
+      <w:r>
+        <w:rPr>
+          <w:lang w:val="en-US"/>
+        </w:rPr>
+        <w:t xml:space="preserve">Note that [Jaskowski16] reports a 40% increase in score when changing </w:t>
+      </w:r>
+      <w:r>
+        <w:rPr>
+          <w:lang w:val="en-US"/>
+        </w:rPr>
+        <w:sym w:font="Symbol" w:char="F061"/>
+      </w:r>
+      <w:r>
+        <w:rPr>
+          <w:lang w:val="en-US"/>
+        </w:rPr>
+        <w:t xml:space="preserve"> from 0.1 to 1.0.</w:t>
       </w:r>
     </w:p>
     <w:p>
       <w:pPr>
-        <w:rPr>
-          <w:lang w:val="en-US"/>
-        </w:rPr>
-      </w:pPr>
-      <w:r>
-        <w:rPr>
-          <w:lang w:val="en-US"/>
-        </w:rPr>
-        <w:t xml:space="preserve">TD-NTuple-2: </w:t>
-      </w:r>
-      <w:r>
-        <w:rPr>
-          <w:lang w:val="en-US"/>
-        </w:rPr>
-        <w:sym w:font="Symbol" w:char="F065"/>
-      </w:r>
-      <w:r>
-        <w:rPr>
-          <w:lang w:val="en-US"/>
-        </w:rPr>
-        <w:t>=</w:t>
-      </w:r>
-      <w:r>
-        <w:rPr>
-          <w:lang w:val="en-US"/>
-        </w:rPr>
-        <w:t>1.3</w:t>
-      </w:r>
-      <w:r>
-        <w:rPr>
-          <w:lang w:val="en-US"/>
-        </w:rPr>
-        <w:sym w:font="Wingdings" w:char="F0E0"/>
-      </w:r>
-      <w:r>
-        <w:rPr>
-          <w:lang w:val="en-US"/>
-        </w:rPr>
-        <w:t xml:space="preserve">0, </w:t>
-      </w:r>
-      <w:r>
-        <w:rPr>
-          <w:lang w:val="en-US"/>
-        </w:rPr>
-        <w:sym w:font="Symbol" w:char="F061"/>
-      </w:r>
-      <w:r>
-        <w:rPr>
-          <w:lang w:val="en-US"/>
-        </w:rPr>
-        <w:t xml:space="preserve">=0.5, </w:t>
-      </w:r>
-      <w:r>
-        <w:rPr>
-          <w:lang w:val="en-US"/>
-        </w:rPr>
-        <w:sym w:font="Symbol" w:char="F06C"/>
-      </w:r>
-      <w:r>
-        <w:rPr>
-          <w:lang w:val="en-US"/>
-        </w:rPr>
-        <w:t xml:space="preserve">=0, output sigmoid, USESYMMETRY, random n-tuple 20*5, 50.000 </w:t>
-      </w:r>
-      <w:r>
-        <w:rPr>
-          <w:lang w:val="en-US"/>
-        </w:rPr>
-        <w:t xml:space="preserve">or 100.000 </w:t>
-      </w:r>
-      <w:r>
-        <w:rPr>
-          <w:lang w:val="en-US"/>
-        </w:rPr>
-        <w:t>games</w:t>
-      </w:r>
-      <w:r>
-        <w:rPr>
-          <w:lang w:val="en-US"/>
-        </w:rPr>
-        <w:t xml:space="preserve">, Quick </w:t>
-      </w:r>
-      <w:proofErr w:type="spellStart"/>
-      <w:r>
-        <w:rPr>
-          <w:lang w:val="en-US"/>
-        </w:rPr>
-        <w:t>Eval</w:t>
-      </w:r>
-      <w:proofErr w:type="spellEnd"/>
-      <w:r>
-        <w:rPr>
-          <w:lang w:val="en-US"/>
-        </w:rPr>
-        <w:t xml:space="preserve"> Mode 0 (not 2)</w:t>
+        <w:pStyle w:val="berschrift3"/>
+        <w:rPr>
+          <w:lang w:val="en-US"/>
+        </w:rPr>
+      </w:pPr>
+      <w:r>
+        <w:rPr>
+          <w:lang w:val="en-US"/>
+        </w:rPr>
+        <w:t xml:space="preserve">4x4 </w:t>
+      </w:r>
+      <w:r>
+        <w:rPr>
+          <w:lang w:val="en-US"/>
+        </w:rPr>
+        <w:t>Hex</w:t>
       </w:r>
       <w:r>
         <w:rPr>
           <w:lang w:val="en-US"/>
         </w:rPr>
         <w:t xml:space="preserve"> </w:t>
-      </w:r>
-      <w:r>
-        <w:rPr>
-          <w:lang w:val="en-US"/>
-        </w:rPr>
-        <w:sym w:font="Wingdings" w:char="F0E0"/>
-      </w:r>
-      <w:r>
-        <w:rPr>
-          <w:lang w:val="en-US"/>
-        </w:rPr>
-        <w:t xml:space="preserve"> good Inspect initial board</w:t>
       </w:r>
     </w:p>
     <w:p>
@@ -15972,7 +17733,111 @@
         <w:rPr>
           <w:lang w:val="en-US"/>
         </w:rPr>
-        <w:t>Remember that we need ‘Choose Start 01’ and ‘Learn from RM’ both checked in ‘Other pars’ in order to get good results.</w:t>
+        <w:t xml:space="preserve">TD-NTuple-2: </w:t>
+      </w:r>
+      <w:r>
+        <w:rPr>
+          <w:lang w:val="en-US"/>
+        </w:rPr>
+        <w:sym w:font="Symbol" w:char="F065"/>
+      </w:r>
+      <w:r>
+        <w:rPr>
+          <w:lang w:val="en-US"/>
+        </w:rPr>
+        <w:t>=</w:t>
+      </w:r>
+      <w:r>
+        <w:rPr>
+          <w:lang w:val="en-US"/>
+        </w:rPr>
+        <w:t>1.3</w:t>
+      </w:r>
+      <w:r>
+        <w:rPr>
+          <w:lang w:val="en-US"/>
+        </w:rPr>
+        <w:sym w:font="Wingdings" w:char="F0E0"/>
+      </w:r>
+      <w:r>
+        <w:rPr>
+          <w:lang w:val="en-US"/>
+        </w:rPr>
+        <w:t xml:space="preserve">0, </w:t>
+      </w:r>
+      <w:r>
+        <w:rPr>
+          <w:lang w:val="en-US"/>
+        </w:rPr>
+        <w:sym w:font="Symbol" w:char="F061"/>
+      </w:r>
+      <w:r>
+        <w:rPr>
+          <w:lang w:val="en-US"/>
+        </w:rPr>
+        <w:t xml:space="preserve">=0.5, </w:t>
+      </w:r>
+      <w:r>
+        <w:rPr>
+          <w:lang w:val="en-US"/>
+        </w:rPr>
+        <w:sym w:font="Symbol" w:char="F06C"/>
+      </w:r>
+      <w:r>
+        <w:rPr>
+          <w:lang w:val="en-US"/>
+        </w:rPr>
+        <w:t xml:space="preserve">=0, output sigmoid, USESYMMETRY, random n-tuple 20*5, 50.000 </w:t>
+      </w:r>
+      <w:r>
+        <w:rPr>
+          <w:lang w:val="en-US"/>
+        </w:rPr>
+        <w:t xml:space="preserve">or 100.000 </w:t>
+      </w:r>
+      <w:r>
+        <w:rPr>
+          <w:lang w:val="en-US"/>
+        </w:rPr>
+        <w:t>games</w:t>
+      </w:r>
+      <w:r>
+        <w:rPr>
+          <w:lang w:val="en-US"/>
+        </w:rPr>
+        <w:t xml:space="preserve">, Quick </w:t>
+      </w:r>
+      <w:proofErr w:type="spellStart"/>
+      <w:r>
+        <w:rPr>
+          <w:lang w:val="en-US"/>
+        </w:rPr>
+        <w:t>Eval</w:t>
+      </w:r>
+      <w:proofErr w:type="spellEnd"/>
+      <w:r>
+        <w:rPr>
+          <w:lang w:val="en-US"/>
+        </w:rPr>
+        <w:t xml:space="preserve"> Mode 0 (not 2)</w:t>
+      </w:r>
+      <w:r>
+        <w:rPr>
+          <w:lang w:val="en-US"/>
+        </w:rPr>
+        <w:t xml:space="preserve"> </w:t>
+      </w:r>
+      <w:r>
+        <w:rPr>
+          <w:lang w:val="en-US"/>
+        </w:rPr>
+        <w:sym w:font="Wingdings" w:char="F0E0"/>
+      </w:r>
+      <w:r>
+        <w:rPr>
+          <w:lang w:val="en-US"/>
+        </w:rPr>
+        <w:t xml:space="preserve"> good Inspect initial board</w:t>
       </w:r>
     </w:p>
     <w:p>
@@ -15981,6 +17846,30 @@
           <w:lang w:val="en-US"/>
         </w:rPr>
       </w:pPr>
+      <w:r>
+        <w:rPr>
+          <w:lang w:val="en-US"/>
+        </w:rPr>
+        <w:t xml:space="preserve">Remember that we need </w:t>
+      </w:r>
+      <w:r>
+        <w:rPr>
+          <w:lang w:val="en-US"/>
+        </w:rPr>
+        <w:t xml:space="preserve">in ‘Other pars’ </w:t>
+      </w:r>
+      <w:r>
+        <w:rPr>
+          <w:lang w:val="en-US"/>
+        </w:rPr>
+        <w:t xml:space="preserve">the checkboxes </w:t>
+      </w:r>
+      <w:r>
+        <w:rPr>
+          <w:lang w:val="en-US"/>
+        </w:rPr>
+        <w:t>‘Choose Start 01’ and ‘Learn from RM’ both checked in order to get good results.</w:t>
+      </w:r>
     </w:p>
     <w:p>
       <w:pPr>
@@ -15995,54 +17884,6 @@
           <w:lang w:val="en-US"/>
         </w:rPr>
       </w:pPr>
-      <w:r>
-        <w:rPr>
-          <w:lang w:val="en-US"/>
-        </w:rPr>
-        <w:t xml:space="preserve">Text of failed commit: </w:t>
-      </w:r>
-    </w:p>
-    <w:p>
-      <w:pPr>
-        <w:ind w:left="708"/>
-        <w:rPr>
-          <w:b/>
-          <w:lang w:val="en-US"/>
-        </w:rPr>
-      </w:pPr>
-      <w:r>
-        <w:rPr>
-          <w:rFonts w:ascii="Segoe UI" w:hAnsi="Segoe UI" w:cs="Segoe UI"/>
-          <w:b/>
-          <w:color w:val="333333"/>
-          <w:sz w:val="18"/>
-          <w:szCs w:val="18"/>
-          <w:lang w:val="en-US"/>
-        </w:rPr>
-        <w:t>Best-so-far 2048 agent</w:t>
-      </w:r>
-    </w:p>
-    <w:p>
-      <w:pPr>
-        <w:ind w:left="708"/>
-        <w:rPr>
-          <w:lang w:val="en-US"/>
-        </w:rPr>
-      </w:pPr>
-      <w:r>
-        <w:rPr>
-          <w:lang w:val="en-US"/>
-        </w:rPr>
-        <w:t xml:space="preserve">Agent 'fixed 4 6-Tupels 100k TDNT2 afterState.agt.zip' reaches the best-so-far average score of 80.000 </w:t>
-      </w:r>
-      <w:bookmarkStart w:id="2" w:name="_GoBack"/>
-      <w:bookmarkEnd w:id="2"/>
-      <w:r>
-        <w:rPr>
-          <w:lang w:val="en-US"/>
-        </w:rPr>
-        <w:t>after 1.2h of training (69 MB file). 75% of the games get 40696-tile, 29% of the games get even 8192-tile (!)</w:t>
-      </w:r>
     </w:p>
     <w:p>
       <w:pPr>
@@ -16391,7 +18232,7 @@
         <w:rPr>
           <w:lang w:val="en-US"/>
         </w:rPr>
-        <w:t xml:space="preserve"> the saved agent. Likewise, it would be better, if the parameters of tab ‘Other par’ which are relevant for training (like ‘Choose Start 01’ or ‘Learn from RM’) were also part of the saved agent. Something to do later.</w:t>
+        <w:t xml:space="preserve"> the saved agent. Something to do later.</w:t>
       </w:r>
     </w:p>
   </w:footnote>
@@ -19286,6 +21127,119 @@
       </w:rPr>
     </w:lvl>
     <w:lvl w:ilvl="2" w:tplc="04070005" w:tentative="1">
+      <w:start w:val="1"/>
+      <w:numFmt w:val="bullet"/>
+      <w:lvlText w:val=""/>
+      <w:lvlJc w:val="left"/>
+      <w:pPr>
+        <w:ind w:left="2160" w:hanging="360"/>
+      </w:pPr>
+      <w:rPr>
+        <w:rFonts w:ascii="Wingdings" w:hAnsi="Wingdings" w:hint="default"/>
+      </w:rPr>
+    </w:lvl>
+    <w:lvl w:ilvl="3" w:tplc="04070001" w:tentative="1">
+      <w:start w:val="1"/>
+      <w:numFmt w:val="bullet"/>
+      <w:lvlText w:val=""/>
+      <w:lvlJc w:val="left"/>
+      <w:pPr>
+        <w:ind w:left="2880" w:hanging="360"/>
+      </w:pPr>
+      <w:rPr>
+        <w:rFonts w:ascii="Symbol" w:hAnsi="Symbol" w:hint="default"/>
+      </w:rPr>
+    </w:lvl>
+    <w:lvl w:ilvl="4" w:tplc="04070003" w:tentative="1">
+      <w:start w:val="1"/>
+      <w:numFmt w:val="bullet"/>
+      <w:lvlText w:val="o"/>
+      <w:lvlJc w:val="left"/>
+      <w:pPr>
+        <w:ind w:left="3600" w:hanging="360"/>
+      </w:pPr>
+      <w:rPr>
+        <w:rFonts w:ascii="Courier New" w:hAnsi="Courier New" w:cs="Courier New" w:hint="default"/>
+      </w:rPr>
+    </w:lvl>
+    <w:lvl w:ilvl="5" w:tplc="04070005" w:tentative="1">
+      <w:start w:val="1"/>
+      <w:numFmt w:val="bullet"/>
+      <w:lvlText w:val=""/>
+      <w:lvlJc w:val="left"/>
+      <w:pPr>
+        <w:ind w:left="4320" w:hanging="360"/>
+      </w:pPr>
+      <w:rPr>
+        <w:rFonts w:ascii="Wingdings" w:hAnsi="Wingdings" w:hint="default"/>
+      </w:rPr>
+    </w:lvl>
+    <w:lvl w:ilvl="6" w:tplc="04070001" w:tentative="1">
+      <w:start w:val="1"/>
+      <w:numFmt w:val="bullet"/>
+      <w:lvlText w:val=""/>
+      <w:lvlJc w:val="left"/>
+      <w:pPr>
+        <w:ind w:left="5040" w:hanging="360"/>
+      </w:pPr>
+      <w:rPr>
+        <w:rFonts w:ascii="Symbol" w:hAnsi="Symbol" w:hint="default"/>
+      </w:rPr>
+    </w:lvl>
+    <w:lvl w:ilvl="7" w:tplc="04070003" w:tentative="1">
+      <w:start w:val="1"/>
+      <w:numFmt w:val="bullet"/>
+      <w:lvlText w:val="o"/>
+      <w:lvlJc w:val="left"/>
+      <w:pPr>
+        <w:ind w:left="5760" w:hanging="360"/>
+      </w:pPr>
+      <w:rPr>
+        <w:rFonts w:ascii="Courier New" w:hAnsi="Courier New" w:cs="Courier New" w:hint="default"/>
+      </w:rPr>
+    </w:lvl>
+    <w:lvl w:ilvl="8" w:tplc="04070005" w:tentative="1">
+      <w:start w:val="1"/>
+      <w:numFmt w:val="bullet"/>
+      <w:lvlText w:val=""/>
+      <w:lvlJc w:val="left"/>
+      <w:pPr>
+        <w:ind w:left="6480" w:hanging="360"/>
+      </w:pPr>
+      <w:rPr>
+        <w:rFonts w:ascii="Wingdings" w:hAnsi="Wingdings" w:hint="default"/>
+      </w:rPr>
+    </w:lvl>
+  </w:abstractNum>
+  <w:abstractNum w:abstractNumId="27" w15:restartNumberingAfterBreak="0">
+    <w:nsid w:val="7E7A6E60"/>
+    <w:multiLevelType w:val="hybridMultilevel"/>
+    <w:tmpl w:val="6FD6C8A0"/>
+    <w:lvl w:ilvl="0" w:tplc="04070001">
+      <w:start w:val="1"/>
+      <w:numFmt w:val="bullet"/>
+      <w:lvlText w:val=""/>
+      <w:lvlJc w:val="left"/>
+      <w:pPr>
+        <w:ind w:left="720" w:hanging="360"/>
+      </w:pPr>
+      <w:rPr>
+        <w:rFonts w:ascii="Symbol" w:hAnsi="Symbol" w:hint="default"/>
+      </w:rPr>
+    </w:lvl>
+    <w:lvl w:ilvl="1" w:tplc="04070003">
+      <w:start w:val="1"/>
+      <w:numFmt w:val="bullet"/>
+      <w:lvlText w:val="o"/>
+      <w:lvlJc w:val="left"/>
+      <w:pPr>
+        <w:ind w:left="1440" w:hanging="360"/>
+      </w:pPr>
+      <w:rPr>
+        <w:rFonts w:ascii="Courier New" w:hAnsi="Courier New" w:cs="Courier New" w:hint="default"/>
+      </w:rPr>
+    </w:lvl>
+    <w:lvl w:ilvl="2" w:tplc="04070005">
       <w:start w:val="1"/>
       <w:numFmt w:val="bullet"/>
       <w:lvlText w:val=""/>
@@ -19450,6 +21404,9 @@
   </w:num>
   <w:num w:numId="27">
     <w:abstractNumId w:val="10"/>
+  </w:num>
+  <w:num w:numId="28">
+    <w:abstractNumId w:val="27"/>
   </w:num>
   <w:numIdMacAtCleanup w:val="19"/>
 </w:numbering>
@@ -20510,7 +22467,7 @@
 </file>
 
 <file path=customXml/itemProps1.xml><?xml version="1.0" encoding="utf-8"?>
-<ds:datastoreItem xmlns:ds="http://schemas.openxmlformats.org/officeDocument/2006/customXml" ds:itemID="{433832F0-899B-46C9-B5F4-42688FCE3A45}">
+<ds:datastoreItem xmlns:ds="http://schemas.openxmlformats.org/officeDocument/2006/customXml" ds:itemID="{894F9416-88BF-46B9-8080-4BF560DAB570}">
   <ds:schemaRefs>
     <ds:schemaRef ds:uri="http://schemas.openxmlformats.org/officeDocument/2006/bibliography"/>
   </ds:schemaRefs>

</xml_diff>

<commit_message>
Bug fix log manager and others
- bug fix log manager: records now human moves as well in the log
- simplified TDNTuple2Agt: commented unnecessary code out, may be
deleted later
- bug fix for restoring older agents which had no ParOther m_oPar in the
saved version (setDefaultOtherPar() added)
- extended evaluator mode 10 for Hex (see HexConfig#EVAL_START_ACTIONS)
- bugFix: serialVersionUID for classes implementing interface
XNTupleFuncs
- small docu changes
</commit_message>
<xml_diff>
--- a/TDNTupleAgt.docx
+++ b/TDNTupleAgt.docx
@@ -10539,21 +10539,7 @@
             <w:rStyle w:val="Hyperlink"/>
             <w:lang w:val="en-US"/>
           </w:rPr>
-          <w:t>plots and t</w:t>
-        </w:r>
-        <w:r>
-          <w:rPr>
-            <w:rStyle w:val="Hyperlink"/>
-            <w:lang w:val="en-US"/>
-          </w:rPr>
-          <w:t>e</w:t>
-        </w:r>
-        <w:r>
-          <w:rPr>
-            <w:rStyle w:val="Hyperlink"/>
-            <w:lang w:val="en-US"/>
-          </w:rPr>
-          <w:t>xt below</w:t>
+          <w:t>plots and text below</w:t>
         </w:r>
       </w:hyperlink>
       <w:r>
@@ -16322,22 +16308,39 @@
         </w:rPr>
         <w:t xml:space="preserve">: see </w:t>
       </w:r>
+      <w:r>
+        <w:fldChar w:fldCharType="begin"/>
+      </w:r>
+      <w:r>
+        <w:rPr>
+          <w:lang w:val="en-US"/>
+        </w:rPr>
+        <w:instrText>HYPERLINK "agents/2048/csv/multiTrain-2048-withAFTERSTATE.csv"</w:instrText>
+      </w:r>
+      <w:r>
+        <w:fldChar w:fldCharType="separate"/>
+      </w:r>
+      <w:r>
+        <w:rPr>
+          <w:rStyle w:val="Hyperlink"/>
+          <w:lang w:val="en-US"/>
+        </w:rPr>
+        <w:t>multiTrain-2048-with[no]AFTERSTATE.csv</w:t>
+      </w:r>
+      <w:r>
+        <w:rPr>
+          <w:rStyle w:val="Hyperlink"/>
+          <w:lang w:val="en-US"/>
+        </w:rPr>
+        <w:fldChar w:fldCharType="end"/>
+      </w:r>
+      <w:r>
+        <w:rPr>
+          <w:lang w:val="en-US"/>
+        </w:rPr>
+        <w:t xml:space="preserve">, and visualization with </w:t>
+      </w:r>
       <w:hyperlink r:id="rId21" w:history="1">
-        <w:r>
-          <w:rPr>
-            <w:rStyle w:val="Hyperlink"/>
-            <w:lang w:val="en-US"/>
-          </w:rPr>
-          <w:t>multiTrain-2048-with[no]AFTERSTATE.csv</w:t>
-        </w:r>
-      </w:hyperlink>
-      <w:r>
-        <w:rPr>
-          <w:lang w:val="en-US"/>
-        </w:rPr>
-        <w:t xml:space="preserve">, and visualization with </w:t>
-      </w:r>
-      <w:hyperlink r:id="rId22" w:history="1">
         <w:proofErr w:type="spellStart"/>
         <w:r>
           <w:rPr>
@@ -16352,7 +16355,7 @@
         <w:rPr>
           <w:lang w:val="en-US"/>
         </w:rPr>
-        <w:t>.</w:t>
+        <w:t xml:space="preserve"> and similar R-files.</w:t>
       </w:r>
     </w:p>
     <w:p>
@@ -16631,11 +16634,6 @@
         <w:rPr>
           <w:lang w:val="en-US"/>
         </w:rPr>
-      </w:r>
-      <w:r>
-        <w:rPr>
-          <w:lang w:val="en-US"/>
-        </w:rPr>
         <w:fldChar w:fldCharType="separate"/>
       </w:r>
       <w:r>
@@ -16685,346 +16683,6 @@
           <w:lang w:val="en-US"/>
         </w:rPr>
         <w:t>, TDNTuple2Agt.</w:t>
-      </w:r>
-    </w:p>
-    <w:p>
-      <w:pPr>
-        <w:pStyle w:val="Listenabsatz"/>
-        <w:numPr>
-          <w:ilvl w:val="0"/>
-          <w:numId w:val="27"/>
-        </w:numPr>
-        <w:rPr>
-          <w:lang w:val="en-US"/>
-        </w:rPr>
-      </w:pPr>
-      <w:bookmarkStart w:id="4" w:name="_GoBack"/>
-      <w:bookmarkEnd w:id="4"/>
-      <w:r>
-        <w:rPr>
-          <w:lang w:val="en-US"/>
-        </w:rPr>
-        <w:t xml:space="preserve">OK: Parameters of tab ‘Other par’ are as well relevant for </w:t>
-      </w:r>
-      <w:proofErr w:type="gramStart"/>
-      <w:r>
-        <w:rPr>
-          <w:lang w:val="en-US"/>
-        </w:rPr>
-        <w:t>training  (</w:t>
-      </w:r>
-      <w:proofErr w:type="gramEnd"/>
-      <w:r>
-        <w:rPr>
-          <w:lang w:val="en-US"/>
-        </w:rPr>
-        <w:t xml:space="preserve">like ‘Choose Start 01’ or ‘Learn from RM’) and evaluation (like Quick </w:t>
-      </w:r>
-      <w:proofErr w:type="spellStart"/>
-      <w:r>
-        <w:rPr>
-          <w:lang w:val="en-US"/>
-        </w:rPr>
-        <w:t>Eval</w:t>
-      </w:r>
-      <w:proofErr w:type="spellEnd"/>
-      <w:r>
-        <w:rPr>
-          <w:lang w:val="en-US"/>
-        </w:rPr>
-        <w:t xml:space="preserve"> Mode).  It is better if they are also part of the saved agent. – Done for TDNTuple2Agt,</w:t>
-      </w:r>
-      <w:r>
-        <w:rPr>
-          <w:lang w:val="en-US"/>
-        </w:rPr>
-        <w:t xml:space="preserve"> </w:t>
-      </w:r>
-      <w:proofErr w:type="spellStart"/>
-      <w:r>
-        <w:rPr>
-          <w:lang w:val="en-US"/>
-        </w:rPr>
-        <w:t>TDNTupleAgt</w:t>
-      </w:r>
-      <w:proofErr w:type="spellEnd"/>
-      <w:r>
-        <w:rPr>
-          <w:lang w:val="en-US"/>
-        </w:rPr>
-        <w:t xml:space="preserve">, </w:t>
-      </w:r>
-      <w:proofErr w:type="spellStart"/>
-      <w:r>
-        <w:rPr>
-          <w:lang w:val="en-US"/>
-        </w:rPr>
-        <w:t>TDAgent</w:t>
-      </w:r>
-      <w:proofErr w:type="spellEnd"/>
-      <w:r>
-        <w:rPr>
-          <w:lang w:val="en-US"/>
-        </w:rPr>
-        <w:t xml:space="preserve">: Added a new class </w:t>
-      </w:r>
-      <w:proofErr w:type="spellStart"/>
-      <w:r>
-        <w:rPr>
-          <w:lang w:val="en-US"/>
-        </w:rPr>
-        <w:t>ParOther</w:t>
-      </w:r>
-      <w:proofErr w:type="spellEnd"/>
-      <w:r>
-        <w:rPr>
-          <w:lang w:val="en-US"/>
-        </w:rPr>
-        <w:t xml:space="preserve">. Added a member </w:t>
-      </w:r>
-      <w:proofErr w:type="spellStart"/>
-      <w:r>
-        <w:rPr>
-          <w:lang w:val="en-US"/>
-        </w:rPr>
-        <w:t>ParOther</w:t>
-      </w:r>
-      <w:proofErr w:type="spellEnd"/>
-      <w:r>
-        <w:rPr>
-          <w:lang w:val="en-US"/>
-        </w:rPr>
-        <w:t xml:space="preserve"> </w:t>
-      </w:r>
-      <w:proofErr w:type="spellStart"/>
-      <w:r>
-        <w:rPr>
-          <w:lang w:val="en-US"/>
-        </w:rPr>
-        <w:t>m_oPar</w:t>
-      </w:r>
-      <w:proofErr w:type="spellEnd"/>
-      <w:r>
-        <w:rPr>
-          <w:lang w:val="en-US"/>
-        </w:rPr>
-        <w:t xml:space="preserve"> to all those agents. It does not invalidate the already stored agents. Also simplified the interface for </w:t>
-      </w:r>
-      <w:proofErr w:type="spellStart"/>
-      <w:proofErr w:type="gramStart"/>
-      <w:r>
-        <w:rPr>
-          <w:lang w:val="en-US"/>
-        </w:rPr>
-        <w:t>PlayAgent</w:t>
-      </w:r>
-      <w:proofErr w:type="spellEnd"/>
-      <w:r>
-        <w:rPr>
-          <w:lang w:val="en-US"/>
-        </w:rPr>
-        <w:t>::</w:t>
-      </w:r>
-      <w:proofErr w:type="spellStart"/>
-      <w:proofErr w:type="gramEnd"/>
-      <w:r>
-        <w:rPr>
-          <w:lang w:val="en-US"/>
-        </w:rPr>
-        <w:t>trainAgent</w:t>
-      </w:r>
-      <w:proofErr w:type="spellEnd"/>
-      <w:r>
-        <w:rPr>
-          <w:lang w:val="en-US"/>
-        </w:rPr>
-        <w:t>(</w:t>
-      </w:r>
-      <w:proofErr w:type="spellStart"/>
-      <w:r>
-        <w:rPr>
-          <w:lang w:val="en-US"/>
-        </w:rPr>
-        <w:t>so,learnFromRM,epiLength</w:t>
-      </w:r>
-      <w:proofErr w:type="spellEnd"/>
-      <w:r>
-        <w:rPr>
-          <w:lang w:val="en-US"/>
-        </w:rPr>
-        <w:t xml:space="preserve">): both parameters </w:t>
-      </w:r>
-      <w:proofErr w:type="spellStart"/>
-      <w:r>
-        <w:rPr>
-          <w:lang w:val="en-US"/>
-        </w:rPr>
-        <w:t>learnFromRM</w:t>
-      </w:r>
-      <w:proofErr w:type="spellEnd"/>
-      <w:r>
-        <w:rPr>
-          <w:lang w:val="en-US"/>
-        </w:rPr>
-        <w:t xml:space="preserve"> and </w:t>
-      </w:r>
-      <w:proofErr w:type="spellStart"/>
-      <w:r>
-        <w:rPr>
-          <w:lang w:val="en-US"/>
-        </w:rPr>
-        <w:t>epiLength</w:t>
-      </w:r>
-      <w:proofErr w:type="spellEnd"/>
-      <w:r>
-        <w:rPr>
-          <w:lang w:val="en-US"/>
-        </w:rPr>
-        <w:t xml:space="preserve"> are no longer needed, they are retrieved from </w:t>
-      </w:r>
-      <w:proofErr w:type="spellStart"/>
-      <w:r>
-        <w:rPr>
-          <w:lang w:val="en-US"/>
-        </w:rPr>
-        <w:t>m_oPar</w:t>
-      </w:r>
-      <w:proofErr w:type="spellEnd"/>
-      <w:r>
-        <w:rPr>
-          <w:lang w:val="en-US"/>
-        </w:rPr>
-        <w:t xml:space="preserve">. </w:t>
-      </w:r>
-      <w:r>
-        <w:rPr>
-          <w:b/>
-          <w:lang w:val="en-US"/>
-        </w:rPr>
-        <w:t>TODO</w:t>
-      </w:r>
-      <w:r>
-        <w:rPr>
-          <w:lang w:val="en-US"/>
-        </w:rPr>
-        <w:t xml:space="preserve">: Add </w:t>
-      </w:r>
-      <w:proofErr w:type="spellStart"/>
-      <w:r>
-        <w:rPr>
-          <w:lang w:val="en-US"/>
-        </w:rPr>
-        <w:t>m_oPar</w:t>
-      </w:r>
-      <w:proofErr w:type="spellEnd"/>
-      <w:r>
-        <w:rPr>
-          <w:lang w:val="en-US"/>
-        </w:rPr>
-        <w:t xml:space="preserve"> as well to MC[TS] agents, it may be useful to store the evaluator modes used.  </w:t>
-      </w:r>
-    </w:p>
-    <w:p>
-      <w:pPr>
-        <w:pStyle w:val="Listenabsatz"/>
-        <w:numPr>
-          <w:ilvl w:val="0"/>
-          <w:numId w:val="27"/>
-        </w:numPr>
-        <w:rPr>
-          <w:lang w:val="en-US"/>
-        </w:rPr>
-      </w:pPr>
-      <w:r>
-        <w:rPr>
-          <w:lang w:val="en-US"/>
-        </w:rPr>
-        <w:lastRenderedPageBreak/>
-        <w:t xml:space="preserve">Possible bug in 2048: </w:t>
-      </w:r>
-      <w:proofErr w:type="spellStart"/>
-      <w:r>
-        <w:rPr>
-          <w:lang w:val="en-US"/>
-        </w:rPr>
-        <w:t>PlayAgent</w:t>
-      </w:r>
-      <w:proofErr w:type="spellEnd"/>
-      <w:r>
-        <w:rPr>
-          <w:lang w:val="en-US"/>
-        </w:rPr>
-        <w:t xml:space="preserve"> results and </w:t>
-      </w:r>
-      <w:proofErr w:type="spellStart"/>
-      <w:r>
-        <w:rPr>
-          <w:lang w:val="en-US"/>
-        </w:rPr>
-        <w:t>QuickEvaluation</w:t>
-      </w:r>
-      <w:proofErr w:type="spellEnd"/>
-      <w:r>
-        <w:rPr>
-          <w:lang w:val="en-US"/>
-        </w:rPr>
-        <w:t xml:space="preserve"> results seem different (</w:t>
-      </w:r>
-      <w:proofErr w:type="spellStart"/>
-      <w:r>
-        <w:rPr>
-          <w:lang w:val="en-US"/>
-        </w:rPr>
-        <w:t>PlayAgent</w:t>
-      </w:r>
-      <w:proofErr w:type="spellEnd"/>
-      <w:r>
-        <w:rPr>
-          <w:lang w:val="en-US"/>
-        </w:rPr>
-        <w:t xml:space="preserve"> gets less often tile 4096).</w:t>
-      </w:r>
-    </w:p>
-    <w:p>
-      <w:pPr>
-        <w:pStyle w:val="Listenabsatz"/>
-        <w:numPr>
-          <w:ilvl w:val="0"/>
-          <w:numId w:val="27"/>
-        </w:numPr>
-        <w:rPr>
-          <w:lang w:val="en-US"/>
-        </w:rPr>
-      </w:pPr>
-      <w:r>
-        <w:rPr>
-          <w:lang w:val="en-US"/>
-        </w:rPr>
-        <w:t>Heap space: When loading the big 44MB-agent (FIXEDNTUPLEMODE=2) and then starting the training anew, we get</w:t>
-      </w:r>
-      <w:r>
-        <w:rPr>
-          <w:lang w:val="en-US"/>
-        </w:rPr>
-        <w:t xml:space="preserve"> sometimes</w:t>
-      </w:r>
-      <w:r>
-        <w:rPr>
-          <w:lang w:val="en-US"/>
-        </w:rPr>
-        <w:t xml:space="preserve"> a heap space error, even with VM-argument </w:t>
-      </w:r>
-      <w:r>
-        <w:rPr>
-          <w:lang w:val="en-US"/>
-        </w:rPr>
-        <w:t>-Xmx1024M</w:t>
-      </w:r>
-      <w:r>
-        <w:rPr>
-          <w:lang w:val="en-US"/>
-        </w:rPr>
-        <w:t>. Look for memory leaks!</w:t>
       </w:r>
     </w:p>
     <w:p>
@@ -17050,7 +16708,7 @@
           <w:szCs w:val="21"/>
           <w:lang w:val="en-US"/>
         </w:rPr>
-        <w:t>Simplify TDNTuple2</w:t>
+        <w:t>OK Simplify TDNTuple2</w:t>
       </w:r>
       <w:proofErr w:type="gramStart"/>
       <w:r>
@@ -17096,7 +16754,7 @@
           <w:szCs w:val="21"/>
           <w:lang w:val="en-US"/>
         </w:rPr>
-        <w:t xml:space="preserve"> always true, delete the two parts tagged with ‘</w:t>
+        <w:t xml:space="preserve"> always true, comment out the two parts tagged with ‘</w:t>
       </w:r>
       <w:r>
         <w:rPr>
@@ -17117,328 +16775,732 @@
     </w:p>
     <w:p>
       <w:pPr>
-        <w:pStyle w:val="berschrift2"/>
-        <w:rPr>
-          <w:lang w:val="en-US"/>
-        </w:rPr>
-      </w:pPr>
-      <w:r>
-        <w:rPr>
-          <w:lang w:val="en-US"/>
-        </w:rPr>
-        <w:t>Useful Parameter Settings</w:t>
+        <w:pStyle w:val="Listenabsatz"/>
+        <w:numPr>
+          <w:ilvl w:val="0"/>
+          <w:numId w:val="27"/>
+        </w:numPr>
+        <w:rPr>
+          <w:lang w:val="en-US"/>
+        </w:rPr>
+      </w:pPr>
+      <w:r>
+        <w:rPr>
+          <w:lang w:val="en-US"/>
+        </w:rPr>
+        <w:t xml:space="preserve">OK: Parameters of tab ‘Other par’ are as well relevant for </w:t>
+      </w:r>
+      <w:proofErr w:type="gramStart"/>
+      <w:r>
+        <w:rPr>
+          <w:lang w:val="en-US"/>
+        </w:rPr>
+        <w:t>training  (</w:t>
+      </w:r>
+      <w:proofErr w:type="gramEnd"/>
+      <w:r>
+        <w:rPr>
+          <w:lang w:val="en-US"/>
+        </w:rPr>
+        <w:t xml:space="preserve">like ‘Choose Start 01’ or ‘Learn from RM’) and evaluation (like Quick </w:t>
+      </w:r>
+      <w:proofErr w:type="spellStart"/>
+      <w:r>
+        <w:rPr>
+          <w:lang w:val="en-US"/>
+        </w:rPr>
+        <w:t>Eval</w:t>
+      </w:r>
+      <w:proofErr w:type="spellEnd"/>
+      <w:r>
+        <w:rPr>
+          <w:lang w:val="en-US"/>
+        </w:rPr>
+        <w:t xml:space="preserve"> Mode).  It is better if they are also part of the saved agent. – Done for TDNTuple2Agt,</w:t>
+      </w:r>
+      <w:r>
+        <w:rPr>
+          <w:lang w:val="en-US"/>
+        </w:rPr>
+        <w:t xml:space="preserve"> </w:t>
+      </w:r>
+      <w:proofErr w:type="spellStart"/>
+      <w:r>
+        <w:rPr>
+          <w:lang w:val="en-US"/>
+        </w:rPr>
+        <w:t>TDNTupleAgt</w:t>
+      </w:r>
+      <w:proofErr w:type="spellEnd"/>
+      <w:r>
+        <w:rPr>
+          <w:lang w:val="en-US"/>
+        </w:rPr>
+        <w:t xml:space="preserve">, </w:t>
+      </w:r>
+      <w:proofErr w:type="spellStart"/>
+      <w:r>
+        <w:rPr>
+          <w:lang w:val="en-US"/>
+        </w:rPr>
+        <w:t>TDAgent</w:t>
+      </w:r>
+      <w:proofErr w:type="spellEnd"/>
+      <w:r>
+        <w:rPr>
+          <w:lang w:val="en-US"/>
+        </w:rPr>
+        <w:t xml:space="preserve">: Added a new class </w:t>
+      </w:r>
+      <w:proofErr w:type="spellStart"/>
+      <w:r>
+        <w:rPr>
+          <w:lang w:val="en-US"/>
+        </w:rPr>
+        <w:t>ParOther</w:t>
+      </w:r>
+      <w:proofErr w:type="spellEnd"/>
+      <w:r>
+        <w:rPr>
+          <w:lang w:val="en-US"/>
+        </w:rPr>
+        <w:t xml:space="preserve">. Added a member </w:t>
+      </w:r>
+      <w:proofErr w:type="spellStart"/>
+      <w:r>
+        <w:rPr>
+          <w:lang w:val="en-US"/>
+        </w:rPr>
+        <w:t>ParOther</w:t>
+      </w:r>
+      <w:proofErr w:type="spellEnd"/>
+      <w:r>
+        <w:rPr>
+          <w:lang w:val="en-US"/>
+        </w:rPr>
+        <w:t xml:space="preserve"> </w:t>
+      </w:r>
+      <w:proofErr w:type="spellStart"/>
+      <w:r>
+        <w:rPr>
+          <w:lang w:val="en-US"/>
+        </w:rPr>
+        <w:t>m_oPar</w:t>
+      </w:r>
+      <w:proofErr w:type="spellEnd"/>
+      <w:r>
+        <w:rPr>
+          <w:lang w:val="en-US"/>
+        </w:rPr>
+        <w:t xml:space="preserve"> to all those agents. It does not invalidate the already stored agents. </w:t>
+      </w:r>
+      <w:r>
+        <w:rPr>
+          <w:lang w:val="en-US"/>
+        </w:rPr>
+        <w:t xml:space="preserve">But some code is needed in </w:t>
+      </w:r>
+      <w:proofErr w:type="spellStart"/>
+      <w:proofErr w:type="gramStart"/>
+      <w:r>
+        <w:rPr>
+          <w:lang w:val="en-US"/>
+        </w:rPr>
+        <w:t>XArenaMenu</w:t>
+      </w:r>
+      <w:proofErr w:type="spellEnd"/>
+      <w:r>
+        <w:rPr>
+          <w:lang w:val="en-US"/>
+        </w:rPr>
+        <w:t>::</w:t>
+      </w:r>
+      <w:proofErr w:type="spellStart"/>
+      <w:proofErr w:type="gramEnd"/>
+      <w:r>
+        <w:rPr>
+          <w:lang w:val="en-US"/>
+        </w:rPr>
+        <w:t>loadAgent</w:t>
+      </w:r>
+      <w:proofErr w:type="spellEnd"/>
+      <w:r>
+        <w:rPr>
+          <w:lang w:val="en-US"/>
+        </w:rPr>
+        <w:t xml:space="preserve">() in order to safely load older agents. </w:t>
+      </w:r>
+      <w:r>
+        <w:rPr>
+          <w:lang w:val="en-US"/>
+        </w:rPr>
+        <w:br/>
+      </w:r>
+      <w:r>
+        <w:rPr>
+          <w:b/>
+          <w:lang w:val="en-US"/>
+        </w:rPr>
+        <w:lastRenderedPageBreak/>
+        <w:t>TODO</w:t>
+      </w:r>
+      <w:r>
+        <w:rPr>
+          <w:lang w:val="en-US"/>
+        </w:rPr>
+        <w:t xml:space="preserve">: Add </w:t>
+      </w:r>
+      <w:proofErr w:type="spellStart"/>
+      <w:r>
+        <w:rPr>
+          <w:lang w:val="en-US"/>
+        </w:rPr>
+        <w:t>m_oPar</w:t>
+      </w:r>
+      <w:proofErr w:type="spellEnd"/>
+      <w:r>
+        <w:rPr>
+          <w:lang w:val="en-US"/>
+        </w:rPr>
+        <w:t xml:space="preserve"> as well to MC[TS] agents, it may be useful to store the evaluator modes used.  </w:t>
       </w:r>
     </w:p>
     <w:p>
       <w:pPr>
-        <w:pStyle w:val="berschrift3"/>
-        <w:rPr>
-          <w:lang w:val="en-US"/>
-        </w:rPr>
-      </w:pPr>
-      <w:r>
-        <w:rPr>
-          <w:lang w:val="en-US"/>
-        </w:rPr>
-        <w:t xml:space="preserve">2048 </w:t>
+        <w:pStyle w:val="Listenabsatz"/>
+        <w:numPr>
+          <w:ilvl w:val="0"/>
+          <w:numId w:val="27"/>
+        </w:numPr>
+        <w:rPr>
+          <w:lang w:val="en-US"/>
+        </w:rPr>
+      </w:pPr>
+      <w:r>
+        <w:rPr>
+          <w:lang w:val="en-US"/>
+        </w:rPr>
+        <w:t>OK: S</w:t>
+      </w:r>
+      <w:r>
+        <w:rPr>
+          <w:lang w:val="en-US"/>
+        </w:rPr>
+        <w:t xml:space="preserve">implified the interface for </w:t>
+      </w:r>
+      <w:proofErr w:type="spellStart"/>
+      <w:proofErr w:type="gramStart"/>
+      <w:r>
+        <w:rPr>
+          <w:lang w:val="en-US"/>
+        </w:rPr>
+        <w:t>PlayAgent</w:t>
+      </w:r>
+      <w:proofErr w:type="spellEnd"/>
+      <w:r>
+        <w:rPr>
+          <w:lang w:val="en-US"/>
+        </w:rPr>
+        <w:t>::</w:t>
+      </w:r>
+      <w:proofErr w:type="spellStart"/>
+      <w:proofErr w:type="gramEnd"/>
+      <w:r>
+        <w:rPr>
+          <w:lang w:val="en-US"/>
+        </w:rPr>
+        <w:t>trainAgent</w:t>
+      </w:r>
+      <w:proofErr w:type="spellEnd"/>
+      <w:r>
+        <w:rPr>
+          <w:lang w:val="en-US"/>
+        </w:rPr>
+        <w:t>(</w:t>
+      </w:r>
+      <w:proofErr w:type="spellStart"/>
+      <w:r>
+        <w:rPr>
+          <w:lang w:val="en-US"/>
+        </w:rPr>
+        <w:t>so,learnFromRM,epiLength</w:t>
+      </w:r>
+      <w:proofErr w:type="spellEnd"/>
+      <w:r>
+        <w:rPr>
+          <w:lang w:val="en-US"/>
+        </w:rPr>
+        <w:t xml:space="preserve">): both parameters </w:t>
+      </w:r>
+      <w:proofErr w:type="spellStart"/>
+      <w:r>
+        <w:rPr>
+          <w:lang w:val="en-US"/>
+        </w:rPr>
+        <w:t>learnFromRM</w:t>
+      </w:r>
+      <w:proofErr w:type="spellEnd"/>
+      <w:r>
+        <w:rPr>
+          <w:lang w:val="en-US"/>
+        </w:rPr>
+        <w:t xml:space="preserve"> and </w:t>
+      </w:r>
+      <w:proofErr w:type="spellStart"/>
+      <w:r>
+        <w:rPr>
+          <w:lang w:val="en-US"/>
+        </w:rPr>
+        <w:t>epiLength</w:t>
+      </w:r>
+      <w:proofErr w:type="spellEnd"/>
+      <w:r>
+        <w:rPr>
+          <w:lang w:val="en-US"/>
+        </w:rPr>
+        <w:t xml:space="preserve"> are no longer needed, they are retrieved from </w:t>
+      </w:r>
+      <w:proofErr w:type="spellStart"/>
+      <w:r>
+        <w:rPr>
+          <w:lang w:val="en-US"/>
+        </w:rPr>
+        <w:t>m_oPar</w:t>
+      </w:r>
+      <w:proofErr w:type="spellEnd"/>
+      <w:r>
+        <w:rPr>
+          <w:lang w:val="en-US"/>
+        </w:rPr>
+        <w:t xml:space="preserve">. </w:t>
       </w:r>
     </w:p>
     <w:p>
       <w:pPr>
-        <w:rPr>
-          <w:lang w:val="en-US"/>
-        </w:rPr>
-      </w:pPr>
-      <w:r>
-        <w:rPr>
-          <w:lang w:val="en-US"/>
-        </w:rPr>
-        <w:t xml:space="preserve">TD-NTuple-2: </w:t>
-      </w:r>
-      <w:r>
-        <w:rPr>
-          <w:lang w:val="en-US"/>
-        </w:rPr>
-        <w:sym w:font="Symbol" w:char="F065"/>
-      </w:r>
-      <w:r>
-        <w:rPr>
-          <w:lang w:val="en-US"/>
-        </w:rPr>
-        <w:t xml:space="preserve"> </w:t>
-      </w:r>
-      <w:r>
-        <w:rPr>
-          <w:lang w:val="en-US"/>
-        </w:rPr>
-        <w:t xml:space="preserve">=0, </w:t>
-      </w:r>
-      <w:r>
-        <w:rPr>
-          <w:lang w:val="en-US"/>
-        </w:rPr>
-        <w:sym w:font="Symbol" w:char="F061"/>
-      </w:r>
-      <w:r>
-        <w:rPr>
-          <w:lang w:val="en-US"/>
-        </w:rPr>
-        <w:t xml:space="preserve"> </w:t>
-      </w:r>
-      <w:r>
-        <w:rPr>
-          <w:lang w:val="en-US"/>
-        </w:rPr>
-        <w:t>=0.2</w:t>
-      </w:r>
-      <w:r>
-        <w:rPr>
-          <w:lang w:val="en-US"/>
-        </w:rPr>
-        <w:sym w:font="Wingdings" w:char="F0E0"/>
-      </w:r>
-      <w:r>
-        <w:rPr>
-          <w:lang w:val="en-US"/>
-        </w:rPr>
-        <w:t>0.1</w:t>
-      </w:r>
-      <w:r>
-        <w:rPr>
-          <w:lang w:val="en-US"/>
-        </w:rPr>
-        <w:t xml:space="preserve">, </w:t>
-      </w:r>
-      <w:r>
-        <w:rPr>
-          <w:lang w:val="en-US"/>
-        </w:rPr>
-        <w:sym w:font="Symbol" w:char="F06C"/>
-      </w:r>
-      <w:r>
-        <w:rPr>
-          <w:lang w:val="en-US"/>
-        </w:rPr>
-        <w:t xml:space="preserve"> </w:t>
-      </w:r>
-      <w:r>
-        <w:rPr>
-          <w:lang w:val="en-US"/>
-        </w:rPr>
-        <w:t>=0, NO output sigmoid, USESYMMETRY, AFTERSTATE,</w:t>
-      </w:r>
-      <w:r>
-        <w:rPr>
-          <w:lang w:val="en-US"/>
-        </w:rPr>
-        <w:t xml:space="preserve"> FIXEDNTUPLEMODE=1 [Jaskowski2016, </w:t>
-      </w:r>
-      <w:r>
-        <w:rPr>
-          <w:lang w:val="en-US"/>
-        </w:rPr>
-        <w:t>Fig. 3b</w:t>
-      </w:r>
-      <w:r>
-        <w:rPr>
-          <w:lang w:val="en-US"/>
-        </w:rPr>
-        <w:t>]</w:t>
-      </w:r>
-      <w:r>
-        <w:rPr>
-          <w:lang w:val="en-US"/>
-        </w:rPr>
-        <w:t>, 10.000 games</w:t>
-      </w:r>
-      <w:r>
-        <w:rPr>
-          <w:lang w:val="en-US"/>
-        </w:rPr>
-        <w:t xml:space="preserve"> </w:t>
-      </w:r>
-      <w:r>
-        <w:rPr>
-          <w:lang w:val="en-US"/>
-        </w:rPr>
-        <w:sym w:font="Wingdings" w:char="F0E0"/>
-      </w:r>
-      <w:r>
-        <w:rPr>
-          <w:lang w:val="en-US"/>
-        </w:rPr>
-        <w:t xml:space="preserve"> Quick </w:t>
-      </w:r>
-      <w:proofErr w:type="spellStart"/>
-      <w:r>
-        <w:rPr>
-          <w:lang w:val="en-US"/>
-        </w:rPr>
-        <w:t>Eval</w:t>
-      </w:r>
-      <w:proofErr w:type="spellEnd"/>
-      <w:r>
-        <w:rPr>
-          <w:lang w:val="en-US"/>
-        </w:rPr>
-        <w:t xml:space="preserve"> Score </w:t>
-      </w:r>
-      <w:r>
-        <w:rPr>
-          <w:lang w:val="en-US"/>
-        </w:rPr>
-        <w:t xml:space="preserve">approx. </w:t>
-      </w:r>
-      <w:r>
-        <w:rPr>
-          <w:lang w:val="en-US"/>
-        </w:rPr>
-        <w:t>3</w:t>
-      </w:r>
-      <w:r>
-        <w:rPr>
-          <w:lang w:val="en-US"/>
-        </w:rPr>
-        <w:t>4</w:t>
-      </w:r>
-      <w:r>
-        <w:rPr>
-          <w:lang w:val="en-US"/>
-        </w:rPr>
-        <w:t>.000</w:t>
+        <w:pStyle w:val="Listenabsatz"/>
+        <w:numPr>
+          <w:ilvl w:val="0"/>
+          <w:numId w:val="27"/>
+        </w:numPr>
+        <w:rPr>
+          <w:lang w:val="en-US"/>
+        </w:rPr>
+      </w:pPr>
+      <w:r>
+        <w:rPr>
+          <w:lang w:val="en-US"/>
+        </w:rPr>
+        <w:t xml:space="preserve">Possible bug in 2048: </w:t>
+      </w:r>
+      <w:proofErr w:type="spellStart"/>
+      <w:r>
+        <w:rPr>
+          <w:lang w:val="en-US"/>
+        </w:rPr>
+        <w:t>PlayAgent</w:t>
+      </w:r>
+      <w:proofErr w:type="spellEnd"/>
+      <w:r>
+        <w:rPr>
+          <w:lang w:val="en-US"/>
+        </w:rPr>
+        <w:t xml:space="preserve"> results and </w:t>
+      </w:r>
+      <w:proofErr w:type="spellStart"/>
+      <w:r>
+        <w:rPr>
+          <w:lang w:val="en-US"/>
+        </w:rPr>
+        <w:t>QuickEvaluation</w:t>
+      </w:r>
+      <w:proofErr w:type="spellEnd"/>
+      <w:r>
+        <w:rPr>
+          <w:lang w:val="en-US"/>
+        </w:rPr>
+        <w:t xml:space="preserve"> results seem different (</w:t>
+      </w:r>
+      <w:proofErr w:type="spellStart"/>
+      <w:r>
+        <w:rPr>
+          <w:lang w:val="en-US"/>
+        </w:rPr>
+        <w:t>PlayAgent</w:t>
+      </w:r>
+      <w:proofErr w:type="spellEnd"/>
+      <w:r>
+        <w:rPr>
+          <w:lang w:val="en-US"/>
+        </w:rPr>
+        <w:t xml:space="preserve"> gets less often tile 4096).</w:t>
       </w:r>
     </w:p>
     <w:p>
       <w:pPr>
-        <w:rPr>
-          <w:lang w:val="en-US"/>
-        </w:rPr>
-      </w:pPr>
-      <w:r>
-        <w:rPr>
-          <w:lang w:val="en-US"/>
-        </w:rPr>
-        <w:t xml:space="preserve">TD-NTuple-2: </w:t>
-      </w:r>
-      <w:r>
-        <w:rPr>
-          <w:lang w:val="en-US"/>
-        </w:rPr>
-        <w:sym w:font="Symbol" w:char="F065"/>
-      </w:r>
-      <w:r>
-        <w:rPr>
-          <w:lang w:val="en-US"/>
-        </w:rPr>
-        <w:t xml:space="preserve">=0, </w:t>
-      </w:r>
-      <w:r>
-        <w:rPr>
-          <w:lang w:val="en-US"/>
-        </w:rPr>
-        <w:sym w:font="Symbol" w:char="F061"/>
-      </w:r>
-      <w:r>
-        <w:rPr>
-          <w:lang w:val="en-US"/>
-        </w:rPr>
-        <w:t>=0.2</w:t>
-      </w:r>
-      <w:r>
-        <w:rPr>
-          <w:lang w:val="en-US"/>
-        </w:rPr>
-        <w:sym w:font="Wingdings" w:char="F0E0"/>
-      </w:r>
-      <w:r>
-        <w:rPr>
-          <w:lang w:val="en-US"/>
-        </w:rPr>
-        <w:t xml:space="preserve">0.1, </w:t>
-      </w:r>
-      <w:r>
-        <w:rPr>
-          <w:lang w:val="en-US"/>
-        </w:rPr>
-        <w:sym w:font="Symbol" w:char="F06C"/>
-      </w:r>
-      <w:r>
-        <w:rPr>
-          <w:lang w:val="en-US"/>
-        </w:rPr>
-        <w:t xml:space="preserve">=0, NO output sigmoid, USESYMMETRY, AFTERSTATE, </w:t>
-      </w:r>
-      <w:r>
-        <w:rPr>
-          <w:lang w:val="en-US"/>
-        </w:rPr>
-        <w:t>FIXEDNTUPLEMODE=2 [Jaskowski2016, Fig. 3c]</w:t>
-      </w:r>
-      <w:r>
-        <w:rPr>
-          <w:lang w:val="en-US"/>
-        </w:rPr>
-        <w:t>, 40.000 games</w:t>
-      </w:r>
-      <w:r>
-        <w:rPr>
-          <w:lang w:val="en-US"/>
-        </w:rPr>
-        <w:t xml:space="preserve"> (0.5h)</w:t>
-      </w:r>
-      <w:r>
-        <w:rPr>
-          <w:lang w:val="en-US"/>
-        </w:rPr>
-        <w:t xml:space="preserve"> </w:t>
-      </w:r>
-      <w:r>
-        <w:rPr>
-          <w:lang w:val="en-US"/>
-        </w:rPr>
-        <w:sym w:font="Wingdings" w:char="F0E0"/>
-      </w:r>
-      <w:r>
-        <w:rPr>
-          <w:lang w:val="en-US"/>
-        </w:rPr>
-        <w:t xml:space="preserve"> Quick </w:t>
-      </w:r>
-      <w:proofErr w:type="spellStart"/>
-      <w:r>
-        <w:rPr>
-          <w:lang w:val="en-US"/>
-        </w:rPr>
-        <w:t>Eval</w:t>
-      </w:r>
-      <w:proofErr w:type="spellEnd"/>
-      <w:r>
-        <w:rPr>
-          <w:lang w:val="en-US"/>
-        </w:rPr>
-        <w:t xml:space="preserve"> Score approx. 50.000 (!), but mighty LUT: Even as ZIP, the agt.zip is 44 MB (!</w:t>
-      </w:r>
-      <w:r>
-        <w:rPr>
-          <w:lang w:val="en-US"/>
-        </w:rPr>
-        <w:t>, now deleted</w:t>
-      </w:r>
-      <w:r>
-        <w:rPr>
-          <w:lang w:val="en-US"/>
-        </w:rPr>
-        <w:t>)</w:t>
-      </w:r>
-      <w:r>
-        <w:rPr>
-          <w:lang w:val="en-US"/>
-        </w:rPr>
-        <w:t xml:space="preserve">. </w:t>
+        <w:pStyle w:val="Listenabsatz"/>
+        <w:numPr>
+          <w:ilvl w:val="0"/>
+          <w:numId w:val="27"/>
+        </w:numPr>
+        <w:rPr>
+          <w:lang w:val="en-US"/>
+        </w:rPr>
+      </w:pPr>
+      <w:r>
+        <w:rPr>
+          <w:lang w:val="en-US"/>
+        </w:rPr>
+        <w:t>Heap space: When loading the big 44MB-agent (FIXEDNTUPLEMODE=2) and then starting the training anew, we get</w:t>
+      </w:r>
+      <w:r>
+        <w:rPr>
+          <w:lang w:val="en-US"/>
+        </w:rPr>
+        <w:t xml:space="preserve"> sometimes</w:t>
+      </w:r>
+      <w:r>
+        <w:rPr>
+          <w:lang w:val="en-US"/>
+        </w:rPr>
+        <w:t xml:space="preserve"> a heap space error, even with VM-argument </w:t>
+      </w:r>
+      <w:r>
+        <w:rPr>
+          <w:lang w:val="en-US"/>
+        </w:rPr>
+        <w:t>-Xmx1024M</w:t>
+      </w:r>
+      <w:r>
+        <w:rPr>
+          <w:lang w:val="en-US"/>
+        </w:rPr>
+        <w:t>. Look for memory leaks!</w:t>
       </w:r>
     </w:p>
     <w:p>
       <w:pPr>
+        <w:pStyle w:val="berschrift2"/>
+        <w:rPr>
+          <w:lang w:val="en-US"/>
+        </w:rPr>
+      </w:pPr>
+      <w:r>
+        <w:rPr>
+          <w:lang w:val="en-US"/>
+        </w:rPr>
+        <w:t>Useful Parameter Settings</w:t>
+      </w:r>
+    </w:p>
+    <w:p>
+      <w:pPr>
+        <w:pStyle w:val="berschrift3"/>
+        <w:rPr>
+          <w:lang w:val="en-US"/>
+        </w:rPr>
+      </w:pPr>
+      <w:r>
+        <w:rPr>
+          <w:lang w:val="en-US"/>
+        </w:rPr>
+        <w:t xml:space="preserve">2048 </w:t>
+      </w:r>
+    </w:p>
+    <w:p>
+      <w:pPr>
+        <w:rPr>
+          <w:lang w:val="en-US"/>
+        </w:rPr>
+      </w:pPr>
+      <w:r>
+        <w:rPr>
+          <w:lang w:val="en-US"/>
+        </w:rPr>
+        <w:t xml:space="preserve">TD-NTuple-2: </w:t>
+      </w:r>
+      <w:r>
+        <w:rPr>
+          <w:lang w:val="en-US"/>
+        </w:rPr>
+        <w:sym w:font="Symbol" w:char="F065"/>
+      </w:r>
+      <w:r>
+        <w:rPr>
+          <w:lang w:val="en-US"/>
+        </w:rPr>
+        <w:t xml:space="preserve"> </w:t>
+      </w:r>
+      <w:r>
+        <w:rPr>
+          <w:lang w:val="en-US"/>
+        </w:rPr>
+        <w:t xml:space="preserve">=0, </w:t>
+      </w:r>
+      <w:r>
+        <w:rPr>
+          <w:lang w:val="en-US"/>
+        </w:rPr>
+        <w:sym w:font="Symbol" w:char="F061"/>
+      </w:r>
+      <w:r>
+        <w:rPr>
+          <w:lang w:val="en-US"/>
+        </w:rPr>
+        <w:t xml:space="preserve"> </w:t>
+      </w:r>
+      <w:r>
+        <w:rPr>
+          <w:lang w:val="en-US"/>
+        </w:rPr>
+        <w:t>=0.2</w:t>
+      </w:r>
+      <w:r>
+        <w:rPr>
+          <w:lang w:val="en-US"/>
+        </w:rPr>
+        <w:sym w:font="Wingdings" w:char="F0E0"/>
+      </w:r>
+      <w:r>
+        <w:rPr>
+          <w:lang w:val="en-US"/>
+        </w:rPr>
+        <w:t>0.1</w:t>
+      </w:r>
+      <w:r>
+        <w:rPr>
+          <w:lang w:val="en-US"/>
+        </w:rPr>
+        <w:t xml:space="preserve">, </w:t>
+      </w:r>
+      <w:r>
+        <w:rPr>
+          <w:lang w:val="en-US"/>
+        </w:rPr>
+        <w:sym w:font="Symbol" w:char="F06C"/>
+      </w:r>
+      <w:r>
+        <w:rPr>
+          <w:lang w:val="en-US"/>
+        </w:rPr>
+        <w:t xml:space="preserve"> </w:t>
+      </w:r>
+      <w:r>
+        <w:rPr>
+          <w:lang w:val="en-US"/>
+        </w:rPr>
+        <w:t>=0, NO output sigmoid, USESYMMETRY, AFTERSTATE,</w:t>
+      </w:r>
+      <w:r>
+        <w:rPr>
+          <w:lang w:val="en-US"/>
+        </w:rPr>
+        <w:t xml:space="preserve"> FIXEDNTUPLEMODE=1 [Jaskowski2016, </w:t>
+      </w:r>
+      <w:r>
+        <w:rPr>
+          <w:lang w:val="en-US"/>
+        </w:rPr>
+        <w:t>Fig. 3b</w:t>
+      </w:r>
+      <w:r>
+        <w:rPr>
+          <w:lang w:val="en-US"/>
+        </w:rPr>
+        <w:t>]</w:t>
+      </w:r>
+      <w:r>
+        <w:rPr>
+          <w:lang w:val="en-US"/>
+        </w:rPr>
+        <w:t>, 10.000 games</w:t>
+      </w:r>
+      <w:r>
+        <w:rPr>
+          <w:lang w:val="en-US"/>
+        </w:rPr>
+        <w:t xml:space="preserve"> </w:t>
+      </w:r>
+      <w:r>
+        <w:rPr>
+          <w:lang w:val="en-US"/>
+        </w:rPr>
+        <w:sym w:font="Wingdings" w:char="F0E0"/>
+      </w:r>
+      <w:r>
+        <w:rPr>
+          <w:lang w:val="en-US"/>
+        </w:rPr>
+        <w:t xml:space="preserve"> Quick </w:t>
+      </w:r>
+      <w:proofErr w:type="spellStart"/>
+      <w:r>
+        <w:rPr>
+          <w:lang w:val="en-US"/>
+        </w:rPr>
+        <w:t>Eval</w:t>
+      </w:r>
+      <w:proofErr w:type="spellEnd"/>
+      <w:r>
+        <w:rPr>
+          <w:lang w:val="en-US"/>
+        </w:rPr>
+        <w:t xml:space="preserve"> Score </w:t>
+      </w:r>
+      <w:r>
+        <w:rPr>
+          <w:lang w:val="en-US"/>
+        </w:rPr>
+        <w:t xml:space="preserve">approx. </w:t>
+      </w:r>
+      <w:r>
+        <w:rPr>
+          <w:lang w:val="en-US"/>
+        </w:rPr>
+        <w:t>3</w:t>
+      </w:r>
+      <w:r>
+        <w:rPr>
+          <w:lang w:val="en-US"/>
+        </w:rPr>
+        <w:t>4</w:t>
+      </w:r>
+      <w:r>
+        <w:rPr>
+          <w:lang w:val="en-US"/>
+        </w:rPr>
+        <w:t>.000</w:t>
+      </w:r>
+    </w:p>
+    <w:p>
+      <w:pPr>
+        <w:rPr>
+          <w:lang w:val="en-US"/>
+        </w:rPr>
+      </w:pPr>
+      <w:r>
+        <w:rPr>
+          <w:lang w:val="en-US"/>
+        </w:rPr>
+        <w:t xml:space="preserve">TD-NTuple-2: </w:t>
+      </w:r>
+      <w:r>
+        <w:rPr>
+          <w:lang w:val="en-US"/>
+        </w:rPr>
+        <w:sym w:font="Symbol" w:char="F065"/>
+      </w:r>
+      <w:r>
+        <w:rPr>
+          <w:lang w:val="en-US"/>
+        </w:rPr>
+        <w:t xml:space="preserve">=0, </w:t>
+      </w:r>
+      <w:r>
+        <w:rPr>
+          <w:lang w:val="en-US"/>
+        </w:rPr>
+        <w:sym w:font="Symbol" w:char="F061"/>
+      </w:r>
+      <w:r>
+        <w:rPr>
+          <w:lang w:val="en-US"/>
+        </w:rPr>
+        <w:t>=0.2</w:t>
+      </w:r>
+      <w:r>
+        <w:rPr>
+          <w:lang w:val="en-US"/>
+        </w:rPr>
+        <w:sym w:font="Wingdings" w:char="F0E0"/>
+      </w:r>
+      <w:r>
+        <w:rPr>
+          <w:lang w:val="en-US"/>
+        </w:rPr>
+        <w:t xml:space="preserve">0.1, </w:t>
+      </w:r>
+      <w:r>
+        <w:rPr>
+          <w:lang w:val="en-US"/>
+        </w:rPr>
+        <w:sym w:font="Symbol" w:char="F06C"/>
+      </w:r>
+      <w:r>
+        <w:rPr>
+          <w:lang w:val="en-US"/>
+        </w:rPr>
+        <w:t xml:space="preserve">=0, NO output sigmoid, USESYMMETRY, AFTERSTATE, </w:t>
+      </w:r>
+      <w:r>
+        <w:rPr>
+          <w:lang w:val="en-US"/>
+        </w:rPr>
+        <w:t>FIXEDNTUPLEMODE=2 [Jaskowski2016, Fig. 3c]</w:t>
+      </w:r>
+      <w:r>
+        <w:rPr>
+          <w:lang w:val="en-US"/>
+        </w:rPr>
+        <w:t>, 40.000 games</w:t>
+      </w:r>
+      <w:r>
+        <w:rPr>
+          <w:lang w:val="en-US"/>
+        </w:rPr>
+        <w:t xml:space="preserve"> (0.5h)</w:t>
+      </w:r>
+      <w:r>
+        <w:rPr>
+          <w:lang w:val="en-US"/>
+        </w:rPr>
+        <w:t xml:space="preserve"> </w:t>
+      </w:r>
+      <w:r>
+        <w:rPr>
+          <w:lang w:val="en-US"/>
+        </w:rPr>
+        <w:sym w:font="Wingdings" w:char="F0E0"/>
+      </w:r>
+      <w:r>
+        <w:rPr>
+          <w:lang w:val="en-US"/>
+        </w:rPr>
+        <w:t xml:space="preserve"> Quick </w:t>
+      </w:r>
+      <w:proofErr w:type="spellStart"/>
+      <w:r>
+        <w:rPr>
+          <w:lang w:val="en-US"/>
+        </w:rPr>
+        <w:t>Eval</w:t>
+      </w:r>
+      <w:proofErr w:type="spellEnd"/>
+      <w:r>
+        <w:rPr>
+          <w:lang w:val="en-US"/>
+        </w:rPr>
+        <w:t xml:space="preserve"> Score approx. 50.000 (!), but mighty LUT: Even as ZIP, the agt.zip is 44 MB (!</w:t>
+      </w:r>
+      <w:r>
+        <w:rPr>
+          <w:lang w:val="en-US"/>
+        </w:rPr>
+        <w:t>, now deleted</w:t>
+      </w:r>
+      <w:r>
+        <w:rPr>
+          <w:lang w:val="en-US"/>
+        </w:rPr>
+        <w:t>)</w:t>
+      </w:r>
+      <w:r>
+        <w:rPr>
+          <w:lang w:val="en-US"/>
+        </w:rPr>
+        <w:t xml:space="preserve">. </w:t>
+      </w:r>
+    </w:p>
+    <w:p>
+      <w:pPr>
         <w:rPr>
           <w:lang w:val="en-US"/>
         </w:rPr>
@@ -17552,7 +17614,7 @@
         </w:rPr>
         <w:t xml:space="preserve">. See </w:t>
       </w:r>
-      <w:hyperlink r:id="rId23" w:history="1">
+      <w:hyperlink r:id="rId22" w:history="1">
         <w:r>
           <w:rPr>
             <w:rStyle w:val="Hyperlink"/>
@@ -17624,7 +17686,15 @@
         <w:rPr>
           <w:lang w:val="en-US"/>
         </w:rPr>
-        <w:t xml:space="preserve"> re-train</w:t>
+        <w:t xml:space="preserve"> r</w:t>
+      </w:r>
+      <w:bookmarkStart w:id="4" w:name="_GoBack"/>
+      <w:bookmarkEnd w:id="4"/>
+      <w:r>
+        <w:rPr>
+          <w:lang w:val="en-US"/>
+        </w:rPr>
+        <w:t>e-train</w:t>
       </w:r>
       <w:r>
         <w:rPr>
@@ -17787,13 +17857,13 @@
         <w:rPr>
           <w:lang w:val="en-US"/>
         </w:rPr>
-        <w:t xml:space="preserve">=0, output sigmoid, USESYMMETRY, random n-tuple 20*5, 50.000 </w:t>
-      </w:r>
-      <w:r>
-        <w:rPr>
-          <w:lang w:val="en-US"/>
-        </w:rPr>
-        <w:t xml:space="preserve">or 100.000 </w:t>
+        <w:t xml:space="preserve">=0, output sigmoid, USESYMMETRY, random n-tuple 20*5, </w:t>
+      </w:r>
+      <w:r>
+        <w:rPr>
+          <w:lang w:val="en-US"/>
+        </w:rPr>
+        <w:t xml:space="preserve">100.000 </w:t>
       </w:r>
       <w:r>
         <w:rPr>
@@ -17825,6 +17895,26 @@
         <w:rPr>
           <w:lang w:val="en-US"/>
         </w:rPr>
+        <w:t xml:space="preserve"> and Train </w:t>
+      </w:r>
+      <w:proofErr w:type="spellStart"/>
+      <w:r>
+        <w:rPr>
+          <w:lang w:val="en-US"/>
+        </w:rPr>
+        <w:t>Eval</w:t>
+      </w:r>
+      <w:proofErr w:type="spellEnd"/>
+      <w:r>
+        <w:rPr>
+          <w:lang w:val="en-US"/>
+        </w:rPr>
+        <w:t xml:space="preserve"> Mode 10</w:t>
+      </w:r>
+      <w:r>
+        <w:rPr>
+          <w:lang w:val="en-US"/>
+        </w:rPr>
         <w:t xml:space="preserve"> </w:t>
       </w:r>
       <w:r>
@@ -17838,6 +17928,40 @@
           <w:lang w:val="en-US"/>
         </w:rPr>
         <w:t xml:space="preserve"> good Inspect initial board</w:t>
+      </w:r>
+      <w:r>
+        <w:rPr>
+          <w:lang w:val="en-US"/>
+        </w:rPr>
+        <w:t xml:space="preserve">, </w:t>
+      </w:r>
+      <w:proofErr w:type="spellStart"/>
+      <w:r>
+        <w:rPr>
+          <w:lang w:val="en-US"/>
+        </w:rPr>
+        <w:t>evalQ</w:t>
+      </w:r>
+      <w:proofErr w:type="spellEnd"/>
+      <w:r>
+        <w:rPr>
+          <w:lang w:val="en-US"/>
+        </w:rPr>
+        <w:t xml:space="preserve">=1.0, </w:t>
+      </w:r>
+      <w:proofErr w:type="spellStart"/>
+      <w:r>
+        <w:rPr>
+          <w:lang w:val="en-US"/>
+        </w:rPr>
+        <w:t>evalT</w:t>
+      </w:r>
+      <w:proofErr w:type="spellEnd"/>
+      <w:r>
+        <w:rPr>
+          <w:lang w:val="en-US"/>
+        </w:rPr>
+        <w:t xml:space="preserve">=0.66. </w:t>
       </w:r>
     </w:p>
     <w:p>
@@ -17850,25 +17974,172 @@
         <w:rPr>
           <w:lang w:val="en-US"/>
         </w:rPr>
+        <w:t xml:space="preserve">TD-NTuple-2: </w:t>
+      </w:r>
+      <w:r>
+        <w:rPr>
+          <w:lang w:val="en-US"/>
+        </w:rPr>
+        <w:sym w:font="Symbol" w:char="F065"/>
+      </w:r>
+      <w:r>
+        <w:rPr>
+          <w:lang w:val="en-US"/>
+        </w:rPr>
+        <w:t>=1.3</w:t>
+      </w:r>
+      <w:r>
+        <w:rPr>
+          <w:lang w:val="en-US"/>
+        </w:rPr>
+        <w:sym w:font="Wingdings" w:char="F0E0"/>
+      </w:r>
+      <w:r>
+        <w:rPr>
+          <w:lang w:val="en-US"/>
+        </w:rPr>
+        <w:t xml:space="preserve">0, </w:t>
+      </w:r>
+      <w:r>
+        <w:rPr>
+          <w:lang w:val="en-US"/>
+        </w:rPr>
+        <w:sym w:font="Symbol" w:char="F061"/>
+      </w:r>
+      <w:r>
+        <w:rPr>
+          <w:lang w:val="en-US"/>
+        </w:rPr>
+        <w:t xml:space="preserve">=0.99, </w:t>
+      </w:r>
+      <w:r>
+        <w:rPr>
+          <w:lang w:val="en-US"/>
+        </w:rPr>
+        <w:sym w:font="Symbol" w:char="F06C"/>
+      </w:r>
+      <w:r>
+        <w:rPr>
+          <w:lang w:val="en-US"/>
+        </w:rPr>
+        <w:t xml:space="preserve">=0, output sigmoid, USESYMMETRY, random n-tuple 20*5, 100.000 games, Quick </w:t>
+      </w:r>
+      <w:proofErr w:type="spellStart"/>
+      <w:r>
+        <w:rPr>
+          <w:lang w:val="en-US"/>
+        </w:rPr>
+        <w:t>Eval</w:t>
+      </w:r>
+      <w:proofErr w:type="spellEnd"/>
+      <w:r>
+        <w:rPr>
+          <w:lang w:val="en-US"/>
+        </w:rPr>
+        <w:t xml:space="preserve"> Mode 0 (not 2) and Train </w:t>
+      </w:r>
+      <w:proofErr w:type="spellStart"/>
+      <w:r>
+        <w:rPr>
+          <w:lang w:val="en-US"/>
+        </w:rPr>
+        <w:t>Eval</w:t>
+      </w:r>
+      <w:proofErr w:type="spellEnd"/>
+      <w:r>
+        <w:rPr>
+          <w:lang w:val="en-US"/>
+        </w:rPr>
+        <w:t xml:space="preserve"> Mode 10 </w:t>
+      </w:r>
+      <w:r>
+        <w:rPr>
+          <w:lang w:val="en-US"/>
+        </w:rPr>
+        <w:sym w:font="Wingdings" w:char="F0E0"/>
+      </w:r>
+      <w:r>
+        <w:rPr>
+          <w:lang w:val="en-US"/>
+        </w:rPr>
+        <w:t xml:space="preserve"> good Inspect initial board, </w:t>
+      </w:r>
+      <w:proofErr w:type="spellStart"/>
+      <w:r>
+        <w:rPr>
+          <w:lang w:val="en-US"/>
+        </w:rPr>
+        <w:t>evalQ</w:t>
+      </w:r>
+      <w:proofErr w:type="spellEnd"/>
+      <w:r>
+        <w:rPr>
+          <w:lang w:val="en-US"/>
+        </w:rPr>
+        <w:t xml:space="preserve">=1.0, </w:t>
+      </w:r>
+      <w:proofErr w:type="spellStart"/>
+      <w:r>
+        <w:rPr>
+          <w:lang w:val="en-US"/>
+        </w:rPr>
+        <w:t>evalT</w:t>
+      </w:r>
+      <w:proofErr w:type="spellEnd"/>
+      <w:r>
+        <w:rPr>
+          <w:lang w:val="en-US"/>
+        </w:rPr>
+        <w:t xml:space="preserve">=1.0. </w:t>
+      </w:r>
+    </w:p>
+    <w:p>
+      <w:pPr>
+        <w:rPr>
+          <w:lang w:val="en-US"/>
+        </w:rPr>
+      </w:pPr>
+      <w:r>
+        <w:rPr>
+          <w:lang w:val="en-US"/>
+        </w:rPr>
         <w:t xml:space="preserve">Remember that we need </w:t>
       </w:r>
       <w:r>
         <w:rPr>
           <w:lang w:val="en-US"/>
         </w:rPr>
-        <w:t xml:space="preserve">in ‘Other pars’ </w:t>
-      </w:r>
-      <w:r>
-        <w:rPr>
-          <w:lang w:val="en-US"/>
-        </w:rPr>
-        <w:t xml:space="preserve">the checkboxes </w:t>
-      </w:r>
-      <w:r>
-        <w:rPr>
-          <w:lang w:val="en-US"/>
-        </w:rPr>
-        <w:t>‘Choose Start 01’ and ‘Learn from RM’ both checked in order to get good results.</w:t>
+        <w:t xml:space="preserve">in ‘Other pars’ the checkboxes </w:t>
+      </w:r>
+      <w:r>
+        <w:rPr>
+          <w:lang w:val="en-US"/>
+        </w:rPr>
+        <w:t xml:space="preserve">‘Choose Start 01’ </w:t>
+      </w:r>
+      <w:r>
+        <w:rPr>
+          <w:lang w:val="en-US"/>
+        </w:rPr>
+        <w:t xml:space="preserve">checked </w:t>
+      </w:r>
+      <w:r>
+        <w:rPr>
+          <w:lang w:val="en-US"/>
+        </w:rPr>
+        <w:t xml:space="preserve">and ‘Learn from RM’ </w:t>
+      </w:r>
+      <w:r>
+        <w:rPr>
+          <w:lang w:val="en-US"/>
+        </w:rPr>
+        <w:t>NOT</w:t>
+      </w:r>
+      <w:r>
+        <w:rPr>
+          <w:lang w:val="en-US"/>
+        </w:rPr>
+        <w:t xml:space="preserve"> checked in order to get good results.</w:t>
       </w:r>
     </w:p>
     <w:p>
@@ -22467,7 +22738,7 @@
 </file>
 
 <file path=customXml/itemProps1.xml><?xml version="1.0" encoding="utf-8"?>
-<ds:datastoreItem xmlns:ds="http://schemas.openxmlformats.org/officeDocument/2006/customXml" ds:itemID="{894F9416-88BF-46B9-8080-4BF560DAB570}">
+<ds:datastoreItem xmlns:ds="http://schemas.openxmlformats.org/officeDocument/2006/customXml" ds:itemID="{37C1AFF2-73C5-4652-AF63-81FDB5B89A25}">
   <ds:schemaRefs>
     <ds:schemaRef ds:uri="http://schemas.openxmlformats.org/officeDocument/2006/bibliography"/>
   </ds:schemaRefs>

</xml_diff>

<commit_message>
ACTIONS_VT getNextAction2 for all agents
</commit_message>
<xml_diff>
--- a/TDNTupleAgt.docx
+++ b/TDNTupleAgt.docx
@@ -12871,7 +12871,19 @@
         <w:rPr>
           <w:lang w:val="en-US"/>
         </w:rPr>
-        <w:t xml:space="preserve">: implement </w:t>
+        <w:t>: implement</w:t>
+      </w:r>
+      <w:r>
+        <w:rPr>
+          <w:lang w:val="en-US"/>
+        </w:rPr>
+        <w:t>ed</w:t>
+      </w:r>
+      <w:r>
+        <w:rPr>
+          <w:lang w:val="en-US"/>
+        </w:rPr>
+        <w:t xml:space="preserve"> </w:t>
       </w:r>
       <w:hyperlink w:anchor="_Afterstate_Logic_and" w:history="1">
         <w:proofErr w:type="spellStart"/>
@@ -14007,12 +14019,6 @@
           <w:lang w:val="en-US"/>
         </w:rPr>
       </w:pPr>
-      <w:r>
-        <w:rPr>
-          <w:lang w:val="en-US"/>
-        </w:rPr>
-        <w:br w:type="page"/>
-      </w:r>
     </w:p>
     <w:p>
       <w:pPr>
@@ -14026,7 +14032,6 @@
         <w:rPr>
           <w:lang w:val="en-US"/>
         </w:rPr>
-        <w:lastRenderedPageBreak/>
         <w:t xml:space="preserve">Hex and </w:t>
       </w:r>
       <w:proofErr w:type="spellStart"/>
@@ -14953,6 +14958,7 @@
         <w:rPr>
           <w:lang w:val="en-US"/>
         </w:rPr>
+        <w:lastRenderedPageBreak/>
         <w:t xml:space="preserve">Then </w:t>
       </w:r>
       <w:proofErr w:type="spellStart"/>
@@ -15025,7 +15031,6 @@
         <w:rPr>
           <w:lang w:val="en-US"/>
         </w:rPr>
-        <w:lastRenderedPageBreak/>
         <w:t>The rest remains the same.</w:t>
       </w:r>
     </w:p>
@@ -16633,7 +16638,14 @@
         <w:rPr>
           <w:lang w:val="en-US"/>
         </w:rPr>
-        <w:t>one time</w:t>
+        <w:t xml:space="preserve">one </w:t>
+      </w:r>
+      <w:r>
+        <w:rPr>
+          <w:lang w:val="en-US"/>
+        </w:rPr>
+        <w:lastRenderedPageBreak/>
+        <w:t>time</w:t>
       </w:r>
       <w:proofErr w:type="gramEnd"/>
       <w:r>
@@ -16685,7 +16697,6 @@
         <w:rPr>
           <w:noProof/>
         </w:rPr>
-        <w:lastRenderedPageBreak/>
         <w:drawing>
           <wp:inline distT="0" distB="0" distL="0" distR="0">
             <wp:extent cx="4471051" cy="3451860"/>
@@ -17590,6 +17601,7 @@
         <w:rPr>
           <w:lang w:val="en-US"/>
         </w:rPr>
+        <w:lastRenderedPageBreak/>
         <w:t xml:space="preserve">But some code is needed in </w:t>
       </w:r>
       <w:proofErr w:type="spellStart"/>
@@ -17671,14 +17683,7 @@
         <w:rPr>
           <w:lang w:val="en-US"/>
         </w:rPr>
-        <w:t xml:space="preserve">quick evaluator </w:t>
-      </w:r>
-      <w:r>
-        <w:rPr>
-          <w:lang w:val="en-US"/>
-        </w:rPr>
-        <w:lastRenderedPageBreak/>
-        <w:t>mode</w:t>
+        <w:t>quick evaluator mode</w:t>
       </w:r>
       <w:r>
         <w:rPr>
@@ -20135,6 +20140,7 @@
         <w:rPr>
           <w:lang w:val="en-US"/>
         </w:rPr>
+        <w:lastRenderedPageBreak/>
         <w:t>But question: What is the right next state V(s</w:t>
       </w:r>
       <w:r>
@@ -20161,7 +20167,6 @@
         <w:rPr>
           <w:lang w:val="en-US"/>
         </w:rPr>
-        <w:lastRenderedPageBreak/>
         <w:t>OK</w:t>
       </w:r>
       <w:r>
@@ -20377,8 +20382,6 @@
         </w:rPr>
         <w:t>Changes needed for the other agents</w:t>
       </w:r>
-      <w:bookmarkStart w:id="7" w:name="_GoBack"/>
-      <w:bookmarkEnd w:id="7"/>
     </w:p>
     <w:p>
       <w:pPr>
@@ -20514,6 +20517,67 @@
           <w:lang w:val="en-US"/>
         </w:rPr>
       </w:pPr>
+      <w:proofErr w:type="spellStart"/>
+      <w:r>
+        <w:rPr>
+          <w:lang w:val="en-US"/>
+        </w:rPr>
+        <w:t>MCAgent</w:t>
+      </w:r>
+      <w:proofErr w:type="spellEnd"/>
+      <w:r>
+        <w:rPr>
+          <w:lang w:val="en-US"/>
+        </w:rPr>
+        <w:t xml:space="preserve">: </w:t>
+      </w:r>
+      <w:r>
+        <w:rPr>
+          <w:lang w:val="en-US"/>
+        </w:rPr>
+        <w:t>How does getNextAction1</w:t>
+      </w:r>
+      <w:proofErr w:type="gramStart"/>
+      <w:r>
+        <w:rPr>
+          <w:lang w:val="en-US"/>
+        </w:rPr>
+        <w:t>MultipleAgents(</w:t>
+      </w:r>
+      <w:proofErr w:type="gramEnd"/>
+      <w:r>
+        <w:rPr>
+          <w:lang w:val="en-US"/>
+        </w:rPr>
+        <w:t>) reflect</w:t>
+      </w:r>
+      <w:r>
+        <w:rPr>
+          <w:lang w:val="en-US"/>
+        </w:rPr>
+        <w:t xml:space="preserve"> the loop over multiple agents?  - It returns in </w:t>
+      </w:r>
+      <w:proofErr w:type="spellStart"/>
+      <w:r>
+        <w:rPr>
+          <w:lang w:val="en-US"/>
+        </w:rPr>
+        <w:t>vtable</w:t>
+      </w:r>
+      <w:proofErr w:type="spellEnd"/>
+      <w:r>
+        <w:rPr>
+          <w:lang w:val="en-US"/>
+        </w:rPr>
+        <w:t>[k] how many of the multiple agents selected k as the best next action</w:t>
+      </w:r>
+    </w:p>
+    <w:p>
+      <w:pPr>
+        <w:rPr>
+          <w:lang w:val="en-US"/>
+        </w:rPr>
+      </w:pPr>
       <w:r>
         <w:rPr>
           <w:lang w:val="en-US"/>
@@ -20688,6 +20752,8 @@
         </w:rPr>
         <w:t xml:space="preserve">2048 </w:t>
       </w:r>
+      <w:bookmarkStart w:id="7" w:name="_GoBack"/>
+      <w:bookmarkEnd w:id="7"/>
     </w:p>
     <w:p>
       <w:pPr>
@@ -21359,7 +21425,14 @@
         <w:rPr>
           <w:lang w:val="en-US"/>
         </w:rPr>
-        <w:t>? If so, why? (Most elements in TD-NTuple-2 are exactly as in [Jaskowski16]. But one thing different: we have perhaps the better update rule, where no index is updated twice in one round.)</w:t>
+        <w:t xml:space="preserve">? If so, why? (Most elements in TD-NTuple-2 are exactly as in </w:t>
+      </w:r>
+      <w:r>
+        <w:rPr>
+          <w:lang w:val="en-US"/>
+        </w:rPr>
+        <w:lastRenderedPageBreak/>
+        <w:t>[Jaskowski16]. But one thing different: we have perhaps the better update rule, where no index is updated twice in one round.)</w:t>
       </w:r>
     </w:p>
     <w:p>
@@ -21374,7 +21447,6 @@
         <w:rPr>
           <w:lang w:val="en-US"/>
         </w:rPr>
-        <w:lastRenderedPageBreak/>
         <w:t>TicTacToe</w:t>
       </w:r>
       <w:proofErr w:type="spellEnd"/>
@@ -27589,7 +27661,7 @@
 </file>
 
 <file path=customXml/itemProps1.xml><?xml version="1.0" encoding="utf-8"?>
-<ds:datastoreItem xmlns:ds="http://schemas.openxmlformats.org/officeDocument/2006/customXml" ds:itemID="{CB2CF4A7-952C-44F9-8BF1-C6596E26FF64}">
+<ds:datastoreItem xmlns:ds="http://schemas.openxmlformats.org/officeDocument/2006/customXml" ds:itemID="{6474CAAB-AB61-41ED-A88C-491ABC701FC1}">
   <ds:schemaRefs>
     <ds:schemaRef ds:uri="http://schemas.openxmlformats.org/officeDocument/2006/bibliography"/>
   </ds:schemaRefs>

</xml_diff>

<commit_message>
PStats, MTrain, commenting out getNextAction
- all controllers: getNextAction commented out, use only getNextAction2
- Arena: printout on playStats.csv
- new classes MTrain and PStats
- XArenaFuncs: multiTrain printout on multiTrain.csv
- Evaluator2048.csv: printout of quick eval multi-play results on
playStats.csv
- to do this, several small changes in Arena2048, ArenaTrain2048, ...
(need to pass Arena object to Evaluator)
- some images from playStats.csv (generated with playStatsPlot.R) show
that cum. empty tiles are perhaps a better reward signal than game score
(!)
</commit_message>
<xml_diff>
--- a/TDNTupleAgt.docx
+++ b/TDNTupleAgt.docx
@@ -14447,7 +14447,9 @@
         </w:rPr>
       </w:pPr>
       <w:bookmarkStart w:id="6" w:name="_Afterstate_Logic_and"/>
+      <w:bookmarkStart w:id="7" w:name="_GoBack"/>
       <w:bookmarkEnd w:id="6"/>
+      <w:bookmarkEnd w:id="7"/>
       <w:proofErr w:type="spellStart"/>
       <w:r>
         <w:rPr>
@@ -17956,29 +17958,120 @@
     </w:p>
     <w:p>
       <w:pPr>
-        <w:pStyle w:val="berschrift2"/>
-        <w:rPr>
-          <w:lang w:val="en-US"/>
-        </w:rPr>
-      </w:pPr>
-      <w:r>
-        <w:rPr>
-          <w:lang w:val="en-US"/>
-        </w:rPr>
-        <w:t>Alpha decay</w:t>
+        <w:pStyle w:val="Listenabsatz"/>
+        <w:numPr>
+          <w:ilvl w:val="0"/>
+          <w:numId w:val="27"/>
+        </w:numPr>
+        <w:rPr>
+          <w:lang w:val="en-US"/>
+        </w:rPr>
+      </w:pPr>
+      <w:r>
+        <w:rPr>
+          <w:lang w:val="en-US"/>
+        </w:rPr>
+        <w:t xml:space="preserve">From discussion with Laurenz 2017/10: Currently we use the game score as reward signal. But the game score does not distinguish a good from a bad player </w:t>
+      </w:r>
+      <w:r>
+        <w:rPr>
+          <w:b/>
+          <w:lang w:val="en-US"/>
+        </w:rPr>
+        <w:t>while the game is underway</w:t>
+      </w:r>
+      <w:r>
+        <w:rPr>
+          <w:lang w:val="en-US"/>
+        </w:rPr>
+        <w:t xml:space="preserve">: The score is mainly linearly rising with number of moves in an episode. A better indicator of good play might be the (cumulative) number of empty tiles. </w:t>
+      </w:r>
+      <w:r>
+        <w:rPr>
+          <w:lang w:val="en-US"/>
+        </w:rPr>
+        <w:br/>
+      </w:r>
+      <w:r>
+        <w:rPr>
+          <w:lang w:val="en-US"/>
+        </w:rPr>
+        <w:t xml:space="preserve">To test this hypothesis: Record during an episode both measures, the score and the cumulative number of empty tiles. Play one game with a good agent, another one with a bad agent. The expectation: As long as </w:t>
+      </w:r>
+      <w:r>
+        <w:rPr>
+          <w:lang w:val="en-US"/>
+        </w:rPr>
+        <w:t>both game continue</w:t>
+      </w:r>
+      <w:r>
+        <w:rPr>
+          <w:lang w:val="en-US"/>
+        </w:rPr>
+        <w:t xml:space="preserve">, </w:t>
+      </w:r>
+      <w:r>
+        <w:rPr>
+          <w:lang w:val="en-US"/>
+        </w:rPr>
+        <w:t xml:space="preserve">the cumulative score plots look similar. On the other hand, the cumulative empty tiles plots should be significantly </w:t>
+      </w:r>
+      <w:r>
+        <w:rPr>
+          <w:lang w:val="en-US"/>
+        </w:rPr>
+        <w:t>higher for the good agent than for the bad one.</w:t>
+      </w:r>
+      <w:r>
+        <w:rPr>
+          <w:lang w:val="en-US"/>
+        </w:rPr>
+        <w:t xml:space="preserve"> </w:t>
       </w:r>
     </w:p>
     <w:p>
       <w:pPr>
-        <w:rPr>
-          <w:lang w:val="en-US"/>
-        </w:rPr>
-      </w:pPr>
-      <w:r>
-        <w:rPr>
-          <w:lang w:val="en-US"/>
-        </w:rPr>
-        <w:t xml:space="preserve">The learn step size follows this decrease scheme from </w:t>
+        <w:pStyle w:val="berschrift2"/>
+        <w:rPr>
+          <w:lang w:val="en-US"/>
+        </w:rPr>
+      </w:pPr>
+      <w:r>
+        <w:rPr>
+          <w:lang w:val="en-US"/>
+        </w:rPr>
+        <w:t>Alpha decay</w:t>
+      </w:r>
+    </w:p>
+    <w:p>
+      <w:pPr>
+        <w:rPr>
+          <w:lang w:val="en-US"/>
+        </w:rPr>
+      </w:pPr>
+      <w:r>
+        <w:rPr>
+          <w:lang w:val="en-US"/>
+        </w:rPr>
+        <w:t xml:space="preserve">The learn step size </w:t>
+      </w:r>
+      <w:r>
+        <w:rPr>
+          <w:lang w:val="en-US"/>
+        </w:rPr>
+        <w:sym w:font="Symbol" w:char="F061"/>
+      </w:r>
+      <w:r>
+        <w:rPr>
+          <w:lang w:val="en-US"/>
+        </w:rPr>
+        <w:t xml:space="preserve"> </w:t>
+      </w:r>
+      <w:r>
+        <w:rPr>
+          <w:lang w:val="en-US"/>
+        </w:rPr>
+        <w:t xml:space="preserve">follows this decrease scheme from </w:t>
       </w:r>
       <w:r>
         <w:rPr>
@@ -19751,6 +19844,7 @@
         <w:rPr>
           <w:lang w:val="en-US"/>
         </w:rPr>
+        <w:lastRenderedPageBreak/>
         <w:t>(</w:t>
       </w:r>
       <w:r>
@@ -20157,7 +20251,6 @@
         <w:rPr>
           <w:lang w:val="en-US"/>
         </w:rPr>
-        <w:lastRenderedPageBreak/>
         <w:t>But question: What is the right next state V(s</w:t>
       </w:r>
       <w:r>
@@ -20955,8 +21048,6 @@
           <w:lang w:val="en-US"/>
         </w:rPr>
       </w:pPr>
-      <w:bookmarkStart w:id="7" w:name="_GoBack"/>
-      <w:bookmarkEnd w:id="7"/>
       <w:r>
         <w:rPr>
           <w:lang w:val="en-US"/>
@@ -21003,6 +21094,7 @@
         <w:rPr>
           <w:lang w:val="en-US"/>
         </w:rPr>
+        <w:lastRenderedPageBreak/>
         <w:t>Useful Parameter Settings</w:t>
       </w:r>
     </w:p>
@@ -21525,14 +21617,7 @@
         <w:rPr>
           <w:lang w:val="en-US"/>
         </w:rPr>
-        <w:t xml:space="preserve"> with wrong </w:t>
-      </w:r>
-      <w:r>
-        <w:rPr>
-          <w:lang w:val="en-US"/>
-        </w:rPr>
-        <w:lastRenderedPageBreak/>
-        <w:t>FIXEDNTUPLEMODE</w:t>
+        <w:t xml:space="preserve"> with wrong FIXEDNTUPLEMODE</w:t>
       </w:r>
       <w:r>
         <w:rPr>
@@ -22415,6 +22500,7 @@
         <w:rPr>
           <w:lang w:val="en-US"/>
         </w:rPr>
+        <w:lastRenderedPageBreak/>
         <w:t xml:space="preserve">TD-NTuple-2: </w:t>
       </w:r>
       <w:r>
@@ -23010,7 +23096,6 @@
         <w:rPr>
           <w:lang w:val="en-US"/>
         </w:rPr>
-        <w:lastRenderedPageBreak/>
         <w:t>Remember that we need in ‘Other pars’ the checkboxes ‘Choose Start 01’ checked and ‘Learn from RM’ NOT checked in order to get good results.</w:t>
       </w:r>
     </w:p>
@@ -28043,7 +28128,7 @@
 </file>
 
 <file path=customXml/itemProps1.xml><?xml version="1.0" encoding="utf-8"?>
-<ds:datastoreItem xmlns:ds="http://schemas.openxmlformats.org/officeDocument/2006/customXml" ds:itemID="{F98C8B60-6710-4B30-B4A2-916AFAF06754}">
+<ds:datastoreItem xmlns:ds="http://schemas.openxmlformats.org/officeDocument/2006/customXml" ds:itemID="{584F6067-3D93-48D2-A449-980A77FF91FE}">
   <ds:schemaRefs>
     <ds:schemaRef ds:uri="http://schemas.openxmlformats.org/officeDocument/2006/bibliography"/>
   </ds:schemaRefs>

</xml_diff>

<commit_message>
NEW_3P and other changes
This large commit contains a number of changes
- NEW_3P: a switch in TDNTuple2Agt for a new TD update scheme which
works for 1-,2-,3-,... player games consistently
- new functions StateObservation::getReward to allow another reward than
game score
- switch OtherParams,ParOther::rewardIsGameScore to select between two
different rewards (currently only effective for 2048: cumulative empty
tiles)
- GameBoard::showGameBoard with a new option alignToMain
- new functions in StateObservation: advanceDeterministic,
advanceNondeterministic, getPrecedingAfterstate to make TD algorithms
generic for all cases
- many new multiTrain csv files
- all associated R plot files (multiTrain, playStats) moved to
resources/R_plotTools
</commit_message>
<xml_diff>
--- a/TDNTupleAgt.docx
+++ b/TDNTupleAgt.docx
@@ -2971,7 +2971,14 @@
         <w:rPr>
           <w:lang w:val="en-US"/>
         </w:rPr>
-        <w:t xml:space="preserve"> is to predict the total reward</w:t>
+        <w:t xml:space="preserve"> is to </w:t>
+      </w:r>
+      <w:r>
+        <w:rPr>
+          <w:b/>
+          <w:lang w:val="en-US"/>
+        </w:rPr>
+        <w:t>predict the total reward</w:t>
       </w:r>
       <w:r>
         <w:rPr>
@@ -3035,7 +3042,20 @@
           <w:lang w:val="en-US"/>
         </w:rPr>
         <w:br/>
-        <w:t xml:space="preserve">In the NEW target logic, the target is to predict the extra reward </w:t>
+        <w:t xml:space="preserve">In the NEW target logic, the target is to </w:t>
+      </w:r>
+      <w:r>
+        <w:rPr>
+          <w:b/>
+          <w:lang w:val="en-US"/>
+        </w:rPr>
+        <w:t>predict the extra reward</w:t>
+      </w:r>
+      <w:r>
+        <w:rPr>
+          <w:lang w:val="en-US"/>
+        </w:rPr>
+        <w:t xml:space="preserve"> </w:t>
       </w:r>
       <w:proofErr w:type="spellStart"/>
       <w:r>
@@ -3311,7 +3331,19 @@
         <w:rPr>
           <w:lang w:val="en-US"/>
         </w:rPr>
-        <w:t xml:space="preserve">” has a number of drawback and deficiencies and can by no means create anything similar to [Jaskowski16]. These drawbacks are: </w:t>
+        <w:t>” has a number of drawback</w:t>
+      </w:r>
+      <w:r>
+        <w:rPr>
+          <w:lang w:val="en-US"/>
+        </w:rPr>
+        <w:t>s</w:t>
+      </w:r>
+      <w:r>
+        <w:rPr>
+          <w:lang w:val="en-US"/>
+        </w:rPr>
+        <w:t xml:space="preserve"> and deficiencies and can by no means create anything similar to [Jaskowski16]. These drawbacks are: </w:t>
       </w:r>
     </w:p>
     <w:p>
@@ -14447,9 +14479,7 @@
         </w:rPr>
       </w:pPr>
       <w:bookmarkStart w:id="6" w:name="_Afterstate_Logic_and"/>
-      <w:bookmarkStart w:id="7" w:name="_GoBack"/>
       <w:bookmarkEnd w:id="6"/>
-      <w:bookmarkEnd w:id="7"/>
       <w:proofErr w:type="spellStart"/>
       <w:r>
         <w:rPr>
@@ -16576,7 +16606,15 @@
         <w:rPr>
           <w:lang w:val="en-US"/>
         </w:rPr>
-        <w:t>Results</w:t>
+        <w:t>Re</w:t>
+      </w:r>
+      <w:bookmarkStart w:id="7" w:name="ResultsAfterstate"/>
+      <w:bookmarkEnd w:id="7"/>
+      <w:r>
+        <w:rPr>
+          <w:lang w:val="en-US"/>
+        </w:rPr>
+        <w:t>sults</w:t>
       </w:r>
     </w:p>
     <w:p>
@@ -17869,49 +17907,31 @@
         <w:rPr>
           <w:lang w:val="en-US"/>
         </w:rPr>
-        <w:t xml:space="preserve">Possible bug in 2048: </w:t>
-      </w:r>
-      <w:proofErr w:type="spellStart"/>
-      <w:r>
-        <w:rPr>
-          <w:lang w:val="en-US"/>
-        </w:rPr>
-        <w:t>PlayAgent</w:t>
-      </w:r>
-      <w:proofErr w:type="spellEnd"/>
-      <w:r>
-        <w:rPr>
-          <w:lang w:val="en-US"/>
-        </w:rPr>
-        <w:t xml:space="preserve"> results and </w:t>
-      </w:r>
-      <w:proofErr w:type="spellStart"/>
-      <w:r>
-        <w:rPr>
-          <w:lang w:val="en-US"/>
-        </w:rPr>
-        <w:t>QuickEvaluation</w:t>
-      </w:r>
-      <w:proofErr w:type="spellEnd"/>
-      <w:r>
-        <w:rPr>
-          <w:lang w:val="en-US"/>
-        </w:rPr>
-        <w:t xml:space="preserve"> results seem different (</w:t>
-      </w:r>
-      <w:proofErr w:type="spellStart"/>
-      <w:r>
-        <w:rPr>
-          <w:lang w:val="en-US"/>
-        </w:rPr>
-        <w:t>PlayAgent</w:t>
-      </w:r>
-      <w:proofErr w:type="spellEnd"/>
-      <w:r>
-        <w:rPr>
-          <w:lang w:val="en-US"/>
-        </w:rPr>
-        <w:t xml:space="preserve"> gets less often tile 4096).</w:t>
+        <w:t>Heap space: When loading the big 44MB-agent (FIXEDNTUPLEMODE=2) and then starting the training anew, we get</w:t>
+      </w:r>
+      <w:r>
+        <w:rPr>
+          <w:lang w:val="en-US"/>
+        </w:rPr>
+        <w:t xml:space="preserve"> sometimes</w:t>
+      </w:r>
+      <w:r>
+        <w:rPr>
+          <w:lang w:val="en-US"/>
+        </w:rPr>
+        <w:t xml:space="preserve"> a heap space error, even with VM-argument </w:t>
+      </w:r>
+      <w:r>
+        <w:rPr>
+          <w:lang w:val="en-US"/>
+        </w:rPr>
+        <w:t>-Xmx1024M</w:t>
+      </w:r>
+      <w:r>
+        <w:rPr>
+          <w:lang w:val="en-US"/>
+        </w:rPr>
+        <w:t>. Look for memory leaks!</w:t>
       </w:r>
     </w:p>
     <w:p>
@@ -17929,31 +17949,21 @@
         <w:rPr>
           <w:lang w:val="en-US"/>
         </w:rPr>
-        <w:t>Heap space: When loading the big 44MB-agent (FIXEDNTUPLEMODE=2) and then starting the training anew, we get</w:t>
-      </w:r>
-      <w:r>
-        <w:rPr>
-          <w:lang w:val="en-US"/>
-        </w:rPr>
-        <w:t xml:space="preserve"> sometimes</w:t>
-      </w:r>
-      <w:r>
-        <w:rPr>
-          <w:lang w:val="en-US"/>
-        </w:rPr>
-        <w:t xml:space="preserve"> a heap space error, even with VM-argument </w:t>
-      </w:r>
-      <w:r>
-        <w:rPr>
-          <w:lang w:val="en-US"/>
-        </w:rPr>
-        <w:t>-Xmx1024M</w:t>
-      </w:r>
-      <w:r>
-        <w:rPr>
-          <w:lang w:val="en-US"/>
-        </w:rPr>
-        <w:t>. Look for memory leaks!</w:t>
+        <w:t>Possible extension: Currently, TD-</w:t>
+      </w:r>
+      <w:proofErr w:type="spellStart"/>
+      <w:r>
+        <w:rPr>
+          <w:lang w:val="en-US"/>
+        </w:rPr>
+        <w:t>NTuple</w:t>
+      </w:r>
+      <w:proofErr w:type="spellEnd"/>
+      <w:r>
+        <w:rPr>
+          <w:lang w:val="en-US"/>
+        </w:rPr>
+        <w:t xml:space="preserve"> plays always with 1-ply look-ahead. It would be an option to offer n-ply look-ahead. This requires more computational effort during game play, but probably results in stronger agent play. Needs some thinking how to establish n-ply look-ahead in nondeterministic games: Only one random playout? Multiple playouts and taking the average? Or the worst result?</w:t>
       </w:r>
     </w:p>
     <w:p>
@@ -17971,62 +17981,129 @@
         <w:rPr>
           <w:lang w:val="en-US"/>
         </w:rPr>
-        <w:t xml:space="preserve">From discussion with Laurenz 2017/10: Currently we use the game score as reward signal. But the game score does not distinguish a good from a bad player </w:t>
-      </w:r>
-      <w:r>
-        <w:rPr>
-          <w:b/>
-          <w:lang w:val="en-US"/>
-        </w:rPr>
-        <w:t>while the game is underway</w:t>
-      </w:r>
-      <w:r>
-        <w:rPr>
-          <w:lang w:val="en-US"/>
-        </w:rPr>
-        <w:t xml:space="preserve">: The score is mainly linearly rising with number of moves in an episode. A better indicator of good play might be the (cumulative) number of empty tiles. </w:t>
-      </w:r>
-      <w:r>
-        <w:rPr>
-          <w:lang w:val="en-US"/>
-        </w:rPr>
-        <w:br/>
-      </w:r>
-      <w:r>
-        <w:rPr>
-          <w:lang w:val="en-US"/>
-        </w:rPr>
-        <w:t xml:space="preserve">To test this hypothesis: Record during an episode both measures, the score and the cumulative number of empty tiles. Play one game with a good agent, another one with a bad agent. The expectation: As long as </w:t>
-      </w:r>
-      <w:r>
-        <w:rPr>
-          <w:lang w:val="en-US"/>
-        </w:rPr>
-        <w:t>both game continue</w:t>
-      </w:r>
-      <w:r>
-        <w:rPr>
-          <w:lang w:val="en-US"/>
-        </w:rPr>
-        <w:t xml:space="preserve">, </w:t>
-      </w:r>
-      <w:r>
-        <w:rPr>
-          <w:lang w:val="en-US"/>
-        </w:rPr>
-        <w:t xml:space="preserve">the cumulative score plots look similar. On the other hand, the cumulative empty tiles plots should be significantly </w:t>
-      </w:r>
-      <w:r>
-        <w:rPr>
-          <w:lang w:val="en-US"/>
-        </w:rPr>
-        <w:t>higher for the good agent than for the bad one.</w:t>
-      </w:r>
-      <w:r>
-        <w:rPr>
-          <w:lang w:val="en-US"/>
-        </w:rPr>
-        <w:t xml:space="preserve"> </w:t>
+        <w:t xml:space="preserve">OK </w:t>
+      </w:r>
+      <w:r>
+        <w:rPr>
+          <w:lang w:val="en-US"/>
+        </w:rPr>
+        <w:t xml:space="preserve">Little bug: StateObserver2048 implements </w:t>
+      </w:r>
+      <w:proofErr w:type="spellStart"/>
+      <w:r>
+        <w:rPr>
+          <w:lang w:val="en-US"/>
+        </w:rPr>
+        <w:t>StateObservationNondeterministic</w:t>
+      </w:r>
+      <w:proofErr w:type="spellEnd"/>
+      <w:r>
+        <w:rPr>
+          <w:lang w:val="en-US"/>
+        </w:rPr>
+        <w:t xml:space="preserve">, but </w:t>
+      </w:r>
+      <w:r>
+        <w:rPr>
+          <w:lang w:val="en-US"/>
+        </w:rPr>
+        <w:t>StateObs2048BitShift</w:t>
+      </w:r>
+      <w:r>
+        <w:rPr>
+          <w:lang w:val="en-US"/>
+        </w:rPr>
+        <w:t xml:space="preserve"> and </w:t>
+      </w:r>
+      <w:r>
+        <w:rPr>
+          <w:lang w:val="en-US"/>
+        </w:rPr>
+        <w:t>StateObserver2048Slow</w:t>
+      </w:r>
+      <w:r>
+        <w:rPr>
+          <w:lang w:val="en-US"/>
+        </w:rPr>
+        <w:t xml:space="preserve"> still implement </w:t>
+      </w:r>
+      <w:proofErr w:type="spellStart"/>
+      <w:r>
+        <w:rPr>
+          <w:lang w:val="en-US"/>
+        </w:rPr>
+        <w:t>StateObservation</w:t>
+      </w:r>
+      <w:proofErr w:type="spellEnd"/>
+      <w:r>
+        <w:rPr>
+          <w:lang w:val="en-US"/>
+        </w:rPr>
+        <w:t xml:space="preserve">. </w:t>
+      </w:r>
+      <w:r>
+        <w:rPr>
+          <w:lang w:val="en-US"/>
+        </w:rPr>
+        <w:t>– Done.</w:t>
+      </w:r>
+    </w:p>
+    <w:p>
+      <w:pPr>
+        <w:pStyle w:val="Listenabsatz"/>
+        <w:numPr>
+          <w:ilvl w:val="0"/>
+          <w:numId w:val="27"/>
+        </w:numPr>
+        <w:rPr>
+          <w:lang w:val="en-US"/>
+        </w:rPr>
+      </w:pPr>
+      <w:r>
+        <w:rPr>
+          <w:lang w:val="en-US"/>
+        </w:rPr>
+        <w:t xml:space="preserve">OK </w:t>
+      </w:r>
+      <w:r>
+        <w:rPr>
+          <w:lang w:val="en-US"/>
+        </w:rPr>
+        <w:t xml:space="preserve">Can we speed up TDNTuple2 training for 2048 if we create an invisible </w:t>
+      </w:r>
+      <w:proofErr w:type="spellStart"/>
+      <w:r>
+        <w:rPr>
+          <w:lang w:val="en-US"/>
+        </w:rPr>
+        <w:t>GameBoard</w:t>
+      </w:r>
+      <w:proofErr w:type="spellEnd"/>
+      <w:r>
+        <w:rPr>
+          <w:lang w:val="en-US"/>
+        </w:rPr>
+        <w:t xml:space="preserve"> class GBInvisible2048 which eliminates any drawing and painting on </w:t>
+      </w:r>
+      <w:proofErr w:type="spellStart"/>
+      <w:r>
+        <w:rPr>
+          <w:lang w:val="en-US"/>
+        </w:rPr>
+        <w:t>JFrame</w:t>
+      </w:r>
+      <w:proofErr w:type="spellEnd"/>
+      <w:r>
+        <w:rPr>
+          <w:lang w:val="en-US"/>
+        </w:rPr>
+        <w:t>?</w:t>
+      </w:r>
+      <w:r>
+        <w:rPr>
+          <w:lang w:val="en-US"/>
+        </w:rPr>
+        <w:t xml:space="preserve"> – No, a quick implementation with GBInvisible2048 has the same runtime. We moved GBInvisble2048 to deprecated. </w:t>
       </w:r>
     </w:p>
     <w:p>
@@ -19574,120 +19651,83 @@
         <w:rPr>
           <w:lang w:val="en-US"/>
         </w:rPr>
-        <w:t xml:space="preserve">Games with </w:t>
-      </w:r>
-      <w:r>
-        <w:rPr>
-          <w:lang w:val="en-US"/>
-        </w:rPr>
-        <w:t>multi-</w:t>
-      </w:r>
-      <w:r>
-        <w:rPr>
-          <w:lang w:val="en-US"/>
-        </w:rPr>
-        <w:t>move</w:t>
-      </w:r>
-      <w:r>
-        <w:rPr>
-          <w:lang w:val="en-US"/>
-        </w:rPr>
-        <w:t>s</w:t>
-      </w:r>
-      <w:r>
-        <w:rPr>
-          <w:lang w:val="en-US"/>
-        </w:rPr>
-        <w:t xml:space="preserve"> per turn</w:t>
+        <w:t xml:space="preserve">Rewards other than game score </w:t>
       </w:r>
     </w:p>
     <w:p>
       <w:pPr>
-        <w:rPr>
-          <w:lang w:val="en-US"/>
-        </w:rPr>
-      </w:pPr>
-      <w:r>
-        <w:rPr>
-          <w:lang w:val="en-US"/>
-        </w:rPr>
-        <w:t xml:space="preserve">There are </w:t>
-      </w:r>
-      <w:r>
-        <w:rPr>
-          <w:lang w:val="en-US"/>
-        </w:rPr>
-        <w:t xml:space="preserve">deterministic </w:t>
-      </w:r>
-      <w:r>
-        <w:rPr>
-          <w:lang w:val="en-US"/>
-        </w:rPr>
-        <w:t xml:space="preserve">games like </w:t>
-      </w:r>
-      <w:proofErr w:type="spellStart"/>
-      <w:r>
-        <w:rPr>
-          <w:lang w:val="en-US"/>
-        </w:rPr>
-        <w:t>Kalah</w:t>
-      </w:r>
-      <w:proofErr w:type="spellEnd"/>
-      <w:r>
-        <w:rPr>
-          <w:lang w:val="en-US"/>
-        </w:rPr>
-        <w:t xml:space="preserve"> where the game rules allow it that a player perform</w:t>
-      </w:r>
-      <w:r>
-        <w:rPr>
-          <w:lang w:val="en-US"/>
-        </w:rPr>
-        <w:t>s</w:t>
-      </w:r>
-      <w:r>
-        <w:rPr>
-          <w:lang w:val="en-US"/>
-        </w:rPr>
-        <w:t xml:space="preserve"> (</w:t>
-      </w:r>
-      <w:r>
-        <w:rPr>
-          <w:lang w:val="en-US"/>
-        </w:rPr>
-        <w:t>in</w:t>
-      </w:r>
-      <w:r>
-        <w:rPr>
-          <w:lang w:val="en-US"/>
-        </w:rPr>
-        <w:t xml:space="preserve"> certain </w:t>
-      </w:r>
-      <w:r>
-        <w:rPr>
-          <w:lang w:val="en-US"/>
-        </w:rPr>
-        <w:t>game states</w:t>
-      </w:r>
-      <w:r>
-        <w:rPr>
-          <w:lang w:val="en-US"/>
-        </w:rPr>
-        <w:t xml:space="preserve">) more than one action (move) if it is their turn. </w:t>
-      </w:r>
-      <w:r>
-        <w:rPr>
-          <w:lang w:val="en-US"/>
-        </w:rPr>
-        <w:t xml:space="preserve">We call a turn of a player with multiple moves a </w:t>
+        <w:pStyle w:val="Listenabsatz"/>
+        <w:numPr>
+          <w:ilvl w:val="0"/>
+          <w:numId w:val="27"/>
+        </w:numPr>
+        <w:rPr>
+          <w:lang w:val="en-US"/>
+        </w:rPr>
+      </w:pPr>
+      <w:r>
+        <w:rPr>
+          <w:lang w:val="en-US"/>
+        </w:rPr>
+        <w:t xml:space="preserve">From discussion with Laurenz 2017/10: Currently we use the game score as reward signal. But the game score does not distinguish a good from a bad player </w:t>
       </w:r>
       <w:r>
         <w:rPr>
           <w:b/>
           <w:lang w:val="en-US"/>
         </w:rPr>
-        <w:t>multi-move</w:t>
-      </w:r>
+        <w:t>while the game is underway</w:t>
+      </w:r>
+      <w:r>
+        <w:rPr>
+          <w:lang w:val="en-US"/>
+        </w:rPr>
+        <w:t xml:space="preserve">: The score is mainly linearly rising with number of moves in an episode. A better indicator of good play might be the (cumulative) number of empty tiles. </w:t>
+      </w:r>
+      <w:r>
+        <w:rPr>
+          <w:lang w:val="en-US"/>
+        </w:rPr>
+        <w:br/>
+        <w:t xml:space="preserve">To test this hypothesis: Record during an episode both measures, the score and the cumulative number of empty tiles. Play one game with a good agent, another one with a bad agent. The expectation: As long as both game continue, the cumulative score plots look similar. On the other hand, the cumulative empty tiles plots should be significantly higher for the good agent than for the bad one. </w:t>
+      </w:r>
+      <w:r>
+        <w:rPr>
+          <w:lang w:val="en-US"/>
+        </w:rPr>
+        <w:sym w:font="Wingdings" w:char="F0E0"/>
+      </w:r>
+      <w:r>
+        <w:rPr>
+          <w:lang w:val="en-US"/>
+        </w:rPr>
+        <w:t xml:space="preserve"> partly fulfilled, see images in </w:t>
+      </w:r>
+      <w:hyperlink r:id="rId23" w:history="1">
+        <w:r>
+          <w:rPr>
+            <w:rStyle w:val="Hyperlink"/>
+            <w:lang w:val="en-US"/>
+          </w:rPr>
+          <w:t>resources\</w:t>
+        </w:r>
+        <w:proofErr w:type="spellStart"/>
+        <w:r>
+          <w:rPr>
+            <w:rStyle w:val="Hyperlink"/>
+            <w:lang w:val="en-US"/>
+          </w:rPr>
+          <w:t>R_plotTools</w:t>
+        </w:r>
+        <w:proofErr w:type="spellEnd"/>
+        <w:r>
+          <w:rPr>
+            <w:rStyle w:val="Hyperlink"/>
+            <w:lang w:val="en-US"/>
+          </w:rPr>
+          <w:t>\playStats.zip</w:t>
+        </w:r>
+      </w:hyperlink>
       <w:r>
         <w:rPr>
           <w:lang w:val="en-US"/>
@@ -19697,68 +19737,54 @@
     </w:p>
     <w:p>
       <w:pPr>
-        <w:rPr>
-          <w:lang w:val="en-US"/>
-        </w:rPr>
-      </w:pPr>
-      <w:r>
-        <w:rPr>
-          <w:lang w:val="en-US"/>
-        </w:rPr>
-        <w:t>TODO: Think about Backgammon (nondeterministic, multi-move)</w:t>
-      </w:r>
+        <w:pStyle w:val="Listenabsatz"/>
+        <w:numPr>
+          <w:ilvl w:val="0"/>
+          <w:numId w:val="27"/>
+        </w:numPr>
+        <w:rPr>
+          <w:lang w:val="en-US"/>
+        </w:rPr>
+      </w:pPr>
+      <w:bookmarkStart w:id="8" w:name="_GoBack"/>
+      <w:bookmarkEnd w:id="8"/>
     </w:p>
     <w:p>
       <w:pPr>
-        <w:rPr>
-          <w:lang w:val="en-US"/>
-        </w:rPr>
-      </w:pPr>
-      <w:r>
-        <w:rPr>
-          <w:lang w:val="en-US"/>
-        </w:rPr>
-        <w:t>Multi-moves require</w:t>
-      </w:r>
-      <w:r>
-        <w:rPr>
-          <w:lang w:val="en-US"/>
-        </w:rPr>
-        <w:t xml:space="preserve"> a </w:t>
-      </w:r>
-      <w:r>
-        <w:rPr>
-          <w:lang w:val="en-US"/>
-        </w:rPr>
-        <w:t xml:space="preserve">bit </w:t>
-      </w:r>
-      <w:r>
-        <w:rPr>
-          <w:lang w:val="en-US"/>
-        </w:rPr>
-        <w:t xml:space="preserve">more complex action in </w:t>
-      </w:r>
-      <w:proofErr w:type="spellStart"/>
-      <w:proofErr w:type="gramStart"/>
-      <w:r>
-        <w:rPr>
-          <w:lang w:val="en-US"/>
-        </w:rPr>
-        <w:t>getNextAction</w:t>
-      </w:r>
-      <w:proofErr w:type="spellEnd"/>
-      <w:r>
-        <w:rPr>
-          <w:lang w:val="en-US"/>
-        </w:rPr>
-        <w:t>(</w:t>
-      </w:r>
-      <w:proofErr w:type="gramEnd"/>
-      <w:r>
-        <w:rPr>
-          <w:lang w:val="en-US"/>
-        </w:rPr>
-        <w:t>) and other places:</w:t>
+        <w:pStyle w:val="berschrift2"/>
+        <w:rPr>
+          <w:lang w:val="en-US"/>
+        </w:rPr>
+      </w:pPr>
+      <w:r>
+        <w:rPr>
+          <w:lang w:val="en-US"/>
+        </w:rPr>
+        <w:t xml:space="preserve">Games with </w:t>
+      </w:r>
+      <w:r>
+        <w:rPr>
+          <w:lang w:val="en-US"/>
+        </w:rPr>
+        <w:t>multi-</w:t>
+      </w:r>
+      <w:r>
+        <w:rPr>
+          <w:lang w:val="en-US"/>
+        </w:rPr>
+        <w:t>move</w:t>
+      </w:r>
+      <w:r>
+        <w:rPr>
+          <w:lang w:val="en-US"/>
+        </w:rPr>
+        <w:t>s</w:t>
+      </w:r>
+      <w:r>
+        <w:rPr>
+          <w:lang w:val="en-US"/>
+        </w:rPr>
+        <w:t xml:space="preserve"> per turn</w:t>
       </w:r>
     </w:p>
     <w:p>
@@ -19771,43 +19797,88 @@
         <w:rPr>
           <w:lang w:val="en-US"/>
         </w:rPr>
-        <w:t>(</w:t>
-      </w:r>
-      <w:proofErr w:type="spellStart"/>
-      <w:r>
-        <w:rPr>
-          <w:lang w:val="en-US"/>
-        </w:rPr>
-        <w:t>actBest</w:t>
-      </w:r>
-      <w:proofErr w:type="spellEnd"/>
-      <w:r>
-        <w:rPr>
-          <w:lang w:val="en-US"/>
-        </w:rPr>
-        <w:t xml:space="preserve">, V) = </w:t>
-      </w:r>
-      <w:proofErr w:type="spellStart"/>
-      <w:proofErr w:type="gramStart"/>
-      <w:r>
-        <w:rPr>
-          <w:lang w:val="en-US"/>
-        </w:rPr>
-        <w:t>getNextAction</w:t>
-      </w:r>
-      <w:proofErr w:type="spellEnd"/>
-      <w:r>
-        <w:rPr>
-          <w:lang w:val="en-US"/>
-        </w:rPr>
-        <w:t>(</w:t>
-      </w:r>
-      <w:proofErr w:type="gramEnd"/>
-      <w:r>
-        <w:rPr>
-          <w:lang w:val="en-US"/>
-        </w:rPr>
-        <w:t>so, random, …)</w:t>
+        <w:t xml:space="preserve">There are </w:t>
+      </w:r>
+      <w:r>
+        <w:rPr>
+          <w:lang w:val="en-US"/>
+        </w:rPr>
+        <w:t xml:space="preserve">deterministic </w:t>
+      </w:r>
+      <w:r>
+        <w:rPr>
+          <w:lang w:val="en-US"/>
+        </w:rPr>
+        <w:t xml:space="preserve">games like </w:t>
+      </w:r>
+      <w:proofErr w:type="spellStart"/>
+      <w:r>
+        <w:rPr>
+          <w:lang w:val="en-US"/>
+        </w:rPr>
+        <w:t>Kalah</w:t>
+      </w:r>
+      <w:proofErr w:type="spellEnd"/>
+      <w:r>
+        <w:rPr>
+          <w:lang w:val="en-US"/>
+        </w:rPr>
+        <w:t xml:space="preserve"> where the game rules allow it that a player perform</w:t>
+      </w:r>
+      <w:r>
+        <w:rPr>
+          <w:lang w:val="en-US"/>
+        </w:rPr>
+        <w:t>s</w:t>
+      </w:r>
+      <w:r>
+        <w:rPr>
+          <w:lang w:val="en-US"/>
+        </w:rPr>
+        <w:t xml:space="preserve"> (</w:t>
+      </w:r>
+      <w:r>
+        <w:rPr>
+          <w:lang w:val="en-US"/>
+        </w:rPr>
+        <w:t>in</w:t>
+      </w:r>
+      <w:r>
+        <w:rPr>
+          <w:lang w:val="en-US"/>
+        </w:rPr>
+        <w:t xml:space="preserve"> certain </w:t>
+      </w:r>
+      <w:r>
+        <w:rPr>
+          <w:lang w:val="en-US"/>
+        </w:rPr>
+        <w:t>game states</w:t>
+      </w:r>
+      <w:r>
+        <w:rPr>
+          <w:lang w:val="en-US"/>
+        </w:rPr>
+        <w:t xml:space="preserve">) more than one action (move) if it is their turn. </w:t>
+      </w:r>
+      <w:r>
+        <w:rPr>
+          <w:lang w:val="en-US"/>
+        </w:rPr>
+        <w:t xml:space="preserve">We call a turn of a player with multiple moves a </w:t>
+      </w:r>
+      <w:r>
+        <w:rPr>
+          <w:b/>
+          <w:lang w:val="en-US"/>
+        </w:rPr>
+        <w:t>multi-move</w:t>
+      </w:r>
+      <w:r>
+        <w:rPr>
+          <w:lang w:val="en-US"/>
+        </w:rPr>
+        <w:t>.</w:t>
       </w:r>
     </w:p>
     <w:p>
@@ -19820,10 +19891,125 @@
         <w:rPr>
           <w:lang w:val="en-US"/>
         </w:rPr>
+        <w:t>TODO: Think about Backgammon (nondeterministic, multi-move)</w:t>
+      </w:r>
+    </w:p>
+    <w:p>
+      <w:pPr>
+        <w:rPr>
+          <w:lang w:val="en-US"/>
+        </w:rPr>
+      </w:pPr>
+      <w:r>
+        <w:rPr>
+          <w:lang w:val="en-US"/>
+        </w:rPr>
+        <w:t>Multi-moves require</w:t>
+      </w:r>
+      <w:r>
+        <w:rPr>
+          <w:lang w:val="en-US"/>
+        </w:rPr>
+        <w:t xml:space="preserve"> a </w:t>
+      </w:r>
+      <w:r>
+        <w:rPr>
+          <w:lang w:val="en-US"/>
+        </w:rPr>
+        <w:t xml:space="preserve">bit </w:t>
+      </w:r>
+      <w:r>
+        <w:rPr>
+          <w:lang w:val="en-US"/>
+        </w:rPr>
+        <w:t xml:space="preserve">more complex action in </w:t>
+      </w:r>
+      <w:proofErr w:type="spellStart"/>
+      <w:proofErr w:type="gramStart"/>
+      <w:r>
+        <w:rPr>
+          <w:lang w:val="en-US"/>
+        </w:rPr>
+        <w:t>getNextAction</w:t>
+      </w:r>
+      <w:proofErr w:type="spellEnd"/>
+      <w:r>
+        <w:rPr>
+          <w:lang w:val="en-US"/>
+        </w:rPr>
+        <w:t>(</w:t>
+      </w:r>
+      <w:proofErr w:type="gramEnd"/>
+      <w:r>
+        <w:rPr>
+          <w:lang w:val="en-US"/>
+        </w:rPr>
+        <w:t>) and other places:</w:t>
+      </w:r>
+    </w:p>
+    <w:p>
+      <w:pPr>
+        <w:rPr>
+          <w:lang w:val="en-US"/>
+        </w:rPr>
+      </w:pPr>
+      <w:r>
+        <w:rPr>
+          <w:lang w:val="en-US"/>
+        </w:rPr>
+        <w:t>(</w:t>
+      </w:r>
+      <w:proofErr w:type="spellStart"/>
+      <w:r>
+        <w:rPr>
+          <w:lang w:val="en-US"/>
+        </w:rPr>
+        <w:t>actBest</w:t>
+      </w:r>
+      <w:proofErr w:type="spellEnd"/>
+      <w:r>
+        <w:rPr>
+          <w:lang w:val="en-US"/>
+        </w:rPr>
+        <w:t xml:space="preserve">, V) = </w:t>
+      </w:r>
+      <w:proofErr w:type="spellStart"/>
+      <w:proofErr w:type="gramStart"/>
+      <w:r>
+        <w:rPr>
+          <w:lang w:val="en-US"/>
+        </w:rPr>
+        <w:t>getNextAction</w:t>
+      </w:r>
+      <w:proofErr w:type="spellEnd"/>
+      <w:r>
+        <w:rPr>
+          <w:lang w:val="en-US"/>
+        </w:rPr>
+        <w:t>(</w:t>
+      </w:r>
+      <w:proofErr w:type="gramEnd"/>
+      <w:r>
+        <w:rPr>
+          <w:lang w:val="en-US"/>
+        </w:rPr>
+        <w:t>so, random, …)</w:t>
+      </w:r>
+    </w:p>
+    <w:p>
+      <w:pPr>
+        <w:rPr>
+          <w:lang w:val="en-US"/>
+        </w:rPr>
+      </w:pPr>
+      <w:r>
+        <w:rPr>
+          <w:lang w:val="en-US"/>
+        </w:rPr>
         <w:tab/>
         <w:t xml:space="preserve">see </w:t>
       </w:r>
-      <w:hyperlink r:id="rId23" w:history="1">
+      <w:hyperlink r:id="rId24" w:history="1">
         <w:r>
           <w:rPr>
             <w:rStyle w:val="Hyperlink"/>
@@ -19844,7 +20030,6 @@
         <w:rPr>
           <w:lang w:val="en-US"/>
         </w:rPr>
-        <w:lastRenderedPageBreak/>
         <w:t>(</w:t>
       </w:r>
       <w:r>
@@ -20917,6 +21102,7 @@
         <w:rPr>
           <w:lang w:val="en-US"/>
         </w:rPr>
+        <w:lastRenderedPageBreak/>
         <w:t xml:space="preserve">OK change all calls of ACTIONS </w:t>
       </w:r>
       <w:proofErr w:type="spellStart"/>
@@ -21094,7 +21280,6 @@
         <w:rPr>
           <w:lang w:val="en-US"/>
         </w:rPr>
-        <w:lastRenderedPageBreak/>
         <w:t>Useful Parameter Settings</w:t>
       </w:r>
     </w:p>
@@ -21282,6 +21467,27 @@
         </w:rPr>
         <w:t>.000</w:t>
       </w:r>
+      <w:r>
+        <w:rPr>
+          <w:lang w:val="en-US"/>
+        </w:rPr>
+        <w:t xml:space="preserve"> (see figure in </w:t>
+      </w:r>
+      <w:hyperlink w:anchor="ResultsAfterstate" w:history="1">
+        <w:r>
+          <w:rPr>
+            <w:rStyle w:val="Hyperlink"/>
+            <w:lang w:val="en-US"/>
+          </w:rPr>
+          <w:t>Sec. Results</w:t>
+        </w:r>
+      </w:hyperlink>
+      <w:r>
+        <w:rPr>
+          <w:lang w:val="en-US"/>
+        </w:rPr>
+        <w:t>)</w:t>
+      </w:r>
     </w:p>
     <w:p>
       <w:pPr>
@@ -21492,7 +21698,19 @@
         <w:rPr>
           <w:lang w:val="en-US"/>
         </w:rPr>
-        <w:t xml:space="preserve"> Tiles reached in 200 </w:t>
+        <w:t xml:space="preserve"> </w:t>
+      </w:r>
+      <w:r>
+        <w:rPr>
+          <w:lang w:val="en-US"/>
+        </w:rPr>
+        <w:t>Highest t</w:t>
+      </w:r>
+      <w:r>
+        <w:rPr>
+          <w:lang w:val="en-US"/>
+        </w:rPr>
+        <w:t xml:space="preserve">iles reached in 200 </w:t>
       </w:r>
       <w:proofErr w:type="spellStart"/>
       <w:r>
@@ -21539,7 +21757,7 @@
         </w:rPr>
         <w:t xml:space="preserve">. See </w:t>
       </w:r>
-      <w:hyperlink r:id="rId24" w:history="1">
+      <w:hyperlink r:id="rId25" w:history="1">
         <w:r>
           <w:rPr>
             <w:rStyle w:val="Hyperlink"/>
@@ -21563,100 +21781,195 @@
       </w:pPr>
       <w:r>
         <w:rPr>
+          <w:lang w:val="en-US"/>
+        </w:rPr>
+        <w:t>Training the same agent for 2</w:t>
+      </w:r>
+      <w:r>
+        <w:rPr>
+          <w:lang w:val="en-US"/>
+        </w:rPr>
+        <w:t>00.000 games (</w:t>
+      </w:r>
+      <w:r>
+        <w:rPr>
+          <w:lang w:val="en-US"/>
+        </w:rPr>
+        <w:t>3.0</w:t>
+      </w:r>
+      <w:r>
+        <w:rPr>
+          <w:lang w:val="en-US"/>
+        </w:rPr>
+        <w:t xml:space="preserve">h) </w:t>
+      </w:r>
+      <w:r>
+        <w:rPr>
+          <w:lang w:val="en-US"/>
+        </w:rPr>
+        <w:sym w:font="Wingdings" w:char="F0E0"/>
+      </w:r>
+      <w:r>
+        <w:rPr>
+          <w:lang w:val="en-US"/>
+        </w:rPr>
+        <w:t xml:space="preserve"> Quick </w:t>
+      </w:r>
+      <w:proofErr w:type="spellStart"/>
+      <w:r>
+        <w:rPr>
+          <w:lang w:val="en-US"/>
+        </w:rPr>
+        <w:t>Eval</w:t>
+      </w:r>
+      <w:proofErr w:type="spellEnd"/>
+      <w:r>
+        <w:rPr>
+          <w:lang w:val="en-US"/>
+        </w:rPr>
+        <w:t xml:space="preserve"> Score approx. </w:t>
+      </w:r>
+      <w:r>
+        <w:rPr>
           <w:b/>
           <w:lang w:val="en-US"/>
         </w:rPr>
-        <w:t>CAUTION</w:t>
-      </w:r>
-      <w:r>
-        <w:rPr>
-          <w:lang w:val="en-US"/>
-        </w:rPr>
-        <w:t xml:space="preserve">: Remember that </w:t>
-      </w:r>
-      <w:proofErr w:type="spellStart"/>
-      <w:r>
-        <w:rPr>
-          <w:lang w:val="en-US"/>
-        </w:rPr>
-        <w:t>ConfigGame.FIXEDNTUPLEMODE</w:t>
-      </w:r>
-      <w:proofErr w:type="spellEnd"/>
-      <w:r>
-        <w:rPr>
-          <w:lang w:val="en-US"/>
-        </w:rPr>
-        <w:t xml:space="preserve"> has to have the right value </w:t>
+        <w:t>108</w:t>
       </w:r>
       <w:r>
         <w:rPr>
           <w:b/>
           <w:lang w:val="en-US"/>
         </w:rPr>
-        <w:t>in source code</w:t>
-      </w:r>
-      <w:r>
-        <w:rPr>
-          <w:lang w:val="en-US"/>
-        </w:rPr>
-        <w:t xml:space="preserve"> when you want to retrain with similar results. Re-loading </w:t>
-      </w:r>
-      <w:r>
-        <w:rPr>
-          <w:lang w:val="en-US"/>
-        </w:rPr>
-        <w:t>+</w:t>
-      </w:r>
-      <w:r>
-        <w:rPr>
-          <w:lang w:val="en-US"/>
-        </w:rPr>
-        <w:t xml:space="preserve"> re-train</w:t>
-      </w:r>
-      <w:r>
-        <w:rPr>
-          <w:lang w:val="en-US"/>
-        </w:rPr>
-        <w:t xml:space="preserve"> with wrong FIXEDNTUPLEMODE</w:t>
-      </w:r>
-      <w:r>
-        <w:rPr>
-          <w:lang w:val="en-US"/>
-        </w:rPr>
-        <w:t xml:space="preserve"> </w:t>
-      </w:r>
-      <w:r>
-        <w:rPr>
-          <w:lang w:val="en-US"/>
-        </w:rPr>
-        <w:t>does NOT work</w:t>
-      </w:r>
-      <w:r>
-        <w:rPr>
-          <w:lang w:val="en-US"/>
-        </w:rPr>
-        <w:t xml:space="preserve">. (Re-loading the agent and doing Play Game, Quick </w:t>
-      </w:r>
-      <w:proofErr w:type="spellStart"/>
-      <w:r>
-        <w:rPr>
-          <w:lang w:val="en-US"/>
-        </w:rPr>
-        <w:t>Eval</w:t>
-      </w:r>
-      <w:proofErr w:type="spellEnd"/>
-      <w:r>
-        <w:rPr>
-          <w:lang w:val="en-US"/>
-        </w:rPr>
-        <w:t xml:space="preserve"> or similar will however work).</w:t>
-      </w:r>
-      <w:r>
-        <w:rPr>
-          <w:rStyle w:val="Funotenzeichen"/>
-          <w:lang w:val="en-US"/>
-        </w:rPr>
-        <w:footnoteReference w:id="5"/>
+        <w:t>.000</w:t>
+      </w:r>
+      <w:r>
+        <w:rPr>
+          <w:lang w:val="en-US"/>
+        </w:rPr>
+        <w:t xml:space="preserve"> (!!), but even larger ZIP: </w:t>
+      </w:r>
+      <w:r>
+        <w:rPr>
+          <w:lang w:val="en-US"/>
+        </w:rPr>
+        <w:t>92</w:t>
+      </w:r>
+      <w:r>
+        <w:rPr>
+          <w:lang w:val="en-US"/>
+        </w:rPr>
+        <w:t xml:space="preserve"> MB (!). Highest tiles reached in 200 </w:t>
+      </w:r>
+      <w:proofErr w:type="spellStart"/>
+      <w:r>
+        <w:rPr>
+          <w:lang w:val="en-US"/>
+        </w:rPr>
+        <w:t>eval</w:t>
+      </w:r>
+      <w:proofErr w:type="spellEnd"/>
+      <w:r>
+        <w:rPr>
+          <w:lang w:val="en-US"/>
+        </w:rPr>
+        <w:t xml:space="preserve"> games are: </w:t>
+      </w:r>
+      <w:r>
+        <w:rPr>
+          <w:b/>
+          <w:lang w:val="en-US"/>
+        </w:rPr>
+        <w:t>48</w:t>
+      </w:r>
+      <w:r>
+        <w:rPr>
+          <w:b/>
+          <w:lang w:val="en-US"/>
+        </w:rPr>
+        <w:t>% 8192</w:t>
+      </w:r>
+      <w:r>
+        <w:rPr>
+          <w:lang w:val="en-US"/>
+        </w:rPr>
+        <w:t xml:space="preserve">, </w:t>
+      </w:r>
+      <w:r>
+        <w:rPr>
+          <w:lang w:val="en-US"/>
+        </w:rPr>
+        <w:t>46</w:t>
+      </w:r>
+      <w:r>
+        <w:rPr>
+          <w:lang w:val="en-US"/>
+        </w:rPr>
+        <w:t>% 4096</w:t>
+      </w:r>
+      <w:r>
+        <w:rPr>
+          <w:lang w:val="en-US"/>
+        </w:rPr>
+        <w:t xml:space="preserve">, </w:t>
+      </w:r>
+      <w:r>
+        <w:rPr>
+          <w:lang w:val="en-US"/>
+        </w:rPr>
+        <w:t>5</w:t>
+      </w:r>
+      <w:r>
+        <w:rPr>
+          <w:lang w:val="en-US"/>
+        </w:rPr>
+        <w:t xml:space="preserve">% 2048 (!). See </w:t>
+      </w:r>
+      <w:hyperlink r:id="rId26" w:history="1">
+        <w:r>
+          <w:rPr>
+            <w:rStyle w:val="Hyperlink"/>
+            <w:lang w:val="en-US"/>
+          </w:rPr>
+          <w:t>agents\2048\fixed 4 6-Tupels 200k TDNT2 afterState.agt.zip</w:t>
+        </w:r>
+      </w:hyperlink>
+      <w:r>
+        <w:rPr>
+          <w:lang w:val="en-US"/>
+        </w:rPr>
+        <w:t xml:space="preserve"> and </w:t>
+      </w:r>
+      <w:hyperlink r:id="rId27" w:history="1">
+        <w:r>
+          <w:rPr>
+            <w:rStyle w:val="Hyperlink"/>
+            <w:lang w:val="en-US"/>
+          </w:rPr>
+          <w:t>resources\</w:t>
+        </w:r>
+        <w:proofErr w:type="spellStart"/>
+        <w:r>
+          <w:rPr>
+            <w:rStyle w:val="Hyperlink"/>
+            <w:lang w:val="en-US"/>
+          </w:rPr>
+          <w:t>R_plotTools</w:t>
+        </w:r>
+        <w:proofErr w:type="spellEnd"/>
+        <w:r>
+          <w:rPr>
+            <w:rStyle w:val="Hyperlink"/>
+            <w:lang w:val="en-US"/>
+          </w:rPr>
+          <w:t>\multi-100k-200k-TDNT2-afterstate.png</w:t>
+        </w:r>
+      </w:hyperlink>
+      <w:r>
+        <w:rPr>
+          <w:lang w:val="en-US"/>
+        </w:rPr>
+        <w:t>. And there seems still to be potential in the learning curve.</w:t>
       </w:r>
     </w:p>
     <w:p>
@@ -21667,69 +21980,100 @@
       </w:pPr>
       <w:r>
         <w:rPr>
-          <w:lang w:val="en-US"/>
-        </w:rPr>
-        <w:t>(</w:t>
-      </w:r>
-      <w:r>
-        <w:rPr>
-          <w:lang w:val="en-US"/>
-        </w:rPr>
-        <w:t>‘</w:t>
-      </w:r>
-      <w:r>
-        <w:rPr>
-          <w:lang w:val="en-US"/>
-        </w:rPr>
-        <w:t>Choose Start 01</w:t>
-      </w:r>
-      <w:r>
-        <w:rPr>
-          <w:lang w:val="en-US"/>
-        </w:rPr>
-        <w:t>’</w:t>
-      </w:r>
-      <w:r>
-        <w:rPr>
-          <w:lang w:val="en-US"/>
-        </w:rPr>
-        <w:t xml:space="preserve"> and </w:t>
-      </w:r>
-      <w:r>
-        <w:rPr>
-          <w:lang w:val="en-US"/>
-        </w:rPr>
-        <w:t>‘</w:t>
-      </w:r>
-      <w:r>
-        <w:rPr>
-          <w:lang w:val="en-US"/>
-        </w:rPr>
-        <w:t xml:space="preserve">Learn </w:t>
-      </w:r>
-      <w:r>
-        <w:rPr>
-          <w:lang w:val="en-US"/>
-        </w:rPr>
-        <w:t>f</w:t>
-      </w:r>
-      <w:r>
-        <w:rPr>
-          <w:lang w:val="en-US"/>
-        </w:rPr>
-        <w:t>rom RM</w:t>
-      </w:r>
-      <w:r>
-        <w:rPr>
-          <w:lang w:val="en-US"/>
-        </w:rPr>
-        <w:t>’</w:t>
-      </w:r>
-      <w:r>
-        <w:rPr>
-          <w:lang w:val="en-US"/>
-        </w:rPr>
-        <w:t xml:space="preserve"> are irrelevant here since we have no agent random moves.)</w:t>
+          <w:b/>
+          <w:lang w:val="en-US"/>
+        </w:rPr>
+        <w:t>CAUTION</w:t>
+      </w:r>
+      <w:r>
+        <w:rPr>
+          <w:lang w:val="en-US"/>
+        </w:rPr>
+        <w:t xml:space="preserve">: Remember that </w:t>
+      </w:r>
+      <w:proofErr w:type="spellStart"/>
+      <w:r>
+        <w:rPr>
+          <w:lang w:val="en-US"/>
+        </w:rPr>
+        <w:t>ConfigGame.FIXEDNTUPLEMODE</w:t>
+      </w:r>
+      <w:proofErr w:type="spellEnd"/>
+      <w:r>
+        <w:rPr>
+          <w:lang w:val="en-US"/>
+        </w:rPr>
+        <w:t xml:space="preserve"> has to have the right value </w:t>
+      </w:r>
+      <w:r>
+        <w:rPr>
+          <w:b/>
+          <w:lang w:val="en-US"/>
+        </w:rPr>
+        <w:t>in source code</w:t>
+      </w:r>
+      <w:r>
+        <w:rPr>
+          <w:lang w:val="en-US"/>
+        </w:rPr>
+        <w:t xml:space="preserve"> when you want to retrain with similar results. Re-loading </w:t>
+      </w:r>
+      <w:r>
+        <w:rPr>
+          <w:lang w:val="en-US"/>
+        </w:rPr>
+        <w:t>+</w:t>
+      </w:r>
+      <w:r>
+        <w:rPr>
+          <w:lang w:val="en-US"/>
+        </w:rPr>
+        <w:t xml:space="preserve"> re-train</w:t>
+      </w:r>
+      <w:r>
+        <w:rPr>
+          <w:lang w:val="en-US"/>
+        </w:rPr>
+        <w:t xml:space="preserve"> with wrong FIXEDNTUPLEMODE</w:t>
+      </w:r>
+      <w:r>
+        <w:rPr>
+          <w:lang w:val="en-US"/>
+        </w:rPr>
+        <w:t xml:space="preserve"> </w:t>
+      </w:r>
+      <w:r>
+        <w:rPr>
+          <w:lang w:val="en-US"/>
+        </w:rPr>
+        <w:t>does NOT work</w:t>
+      </w:r>
+      <w:r>
+        <w:rPr>
+          <w:lang w:val="en-US"/>
+        </w:rPr>
+        <w:t xml:space="preserve">. (Re-loading the agent and doing Play Game, Quick </w:t>
+      </w:r>
+      <w:proofErr w:type="spellStart"/>
+      <w:r>
+        <w:rPr>
+          <w:lang w:val="en-US"/>
+        </w:rPr>
+        <w:t>Eval</w:t>
+      </w:r>
+      <w:proofErr w:type="spellEnd"/>
+      <w:r>
+        <w:rPr>
+          <w:lang w:val="en-US"/>
+        </w:rPr>
+        <w:t xml:space="preserve"> or similar will however work).</w:t>
+      </w:r>
+      <w:r>
+        <w:rPr>
+          <w:rStyle w:val="Funotenzeichen"/>
+          <w:lang w:val="en-US"/>
+        </w:rPr>
+        <w:footnoteReference w:id="5"/>
       </w:r>
     </w:p>
     <w:p>
@@ -21742,19 +22086,67 @@
         <w:rPr>
           <w:lang w:val="en-US"/>
         </w:rPr>
-        <w:t xml:space="preserve">Note that [Jaskowski16] reports a 40% increase in score when changing </w:t>
-      </w:r>
-      <w:r>
-        <w:rPr>
-          <w:lang w:val="en-US"/>
-        </w:rPr>
-        <w:sym w:font="Symbol" w:char="F061"/>
-      </w:r>
-      <w:r>
-        <w:rPr>
-          <w:lang w:val="en-US"/>
-        </w:rPr>
-        <w:t xml:space="preserve"> from 0.1 to 1.0.</w:t>
+        <w:t>(</w:t>
+      </w:r>
+      <w:r>
+        <w:rPr>
+          <w:lang w:val="en-US"/>
+        </w:rPr>
+        <w:t>‘</w:t>
+      </w:r>
+      <w:r>
+        <w:rPr>
+          <w:lang w:val="en-US"/>
+        </w:rPr>
+        <w:t>Choose Start 01</w:t>
+      </w:r>
+      <w:r>
+        <w:rPr>
+          <w:lang w:val="en-US"/>
+        </w:rPr>
+        <w:t>’</w:t>
+      </w:r>
+      <w:r>
+        <w:rPr>
+          <w:lang w:val="en-US"/>
+        </w:rPr>
+        <w:t xml:space="preserve"> and </w:t>
+      </w:r>
+      <w:r>
+        <w:rPr>
+          <w:lang w:val="en-US"/>
+        </w:rPr>
+        <w:t>‘</w:t>
+      </w:r>
+      <w:r>
+        <w:rPr>
+          <w:lang w:val="en-US"/>
+        </w:rPr>
+        <w:t xml:space="preserve">Learn </w:t>
+      </w:r>
+      <w:r>
+        <w:rPr>
+          <w:lang w:val="en-US"/>
+        </w:rPr>
+        <w:t>f</w:t>
+      </w:r>
+      <w:r>
+        <w:rPr>
+          <w:lang w:val="en-US"/>
+        </w:rPr>
+        <w:t>rom RM</w:t>
+      </w:r>
+      <w:r>
+        <w:rPr>
+          <w:lang w:val="en-US"/>
+        </w:rPr>
+        <w:t>’</w:t>
+      </w:r>
+      <w:r>
+        <w:rPr>
+          <w:lang w:val="en-US"/>
+        </w:rPr>
+        <w:t xml:space="preserve"> are irrelevant here since we have no agent random moves.)</w:t>
       </w:r>
     </w:p>
     <w:p>
@@ -21767,9 +22159,34 @@
         <w:rPr>
           <w:lang w:val="en-US"/>
         </w:rPr>
+        <w:t xml:space="preserve">Note that [Jaskowski16] reports a 40% increase in score when changing </w:t>
+      </w:r>
+      <w:r>
+        <w:rPr>
+          <w:lang w:val="en-US"/>
+        </w:rPr>
+        <w:sym w:font="Symbol" w:char="F061"/>
+      </w:r>
+      <w:r>
+        <w:rPr>
+          <w:lang w:val="en-US"/>
+        </w:rPr>
+        <w:t xml:space="preserve"> from 0.1 to 1.0.</w:t>
+      </w:r>
+    </w:p>
+    <w:p>
+      <w:pPr>
+        <w:rPr>
+          <w:lang w:val="en-US"/>
+        </w:rPr>
+      </w:pPr>
+      <w:r>
+        <w:rPr>
+          <w:lang w:val="en-US"/>
+        </w:rPr>
         <w:t xml:space="preserve">Another thing to investigate: Is it true that our agent learns much faster than in [Jaskowski16] or </w:t>
       </w:r>
-      <w:hyperlink r:id="rId25" w:history="1">
+      <w:hyperlink r:id="rId28" w:history="1">
         <w:r>
           <w:rPr>
             <w:rStyle w:val="Hyperlink"/>
@@ -22129,6 +22546,7 @@
         <w:rPr>
           <w:lang w:val="en-US"/>
         </w:rPr>
+        <w:lastRenderedPageBreak/>
         <w:t xml:space="preserve">TD-NTuple-2: </w:t>
       </w:r>
       <w:r>
@@ -22500,7 +22918,6 @@
         <w:rPr>
           <w:lang w:val="en-US"/>
         </w:rPr>
-        <w:lastRenderedPageBreak/>
         <w:t xml:space="preserve">TD-NTuple-2: </w:t>
       </w:r>
       <w:r>
@@ -22676,7 +23093,7 @@
                     <pic:cNvPicPr/>
                   </pic:nvPicPr>
                   <pic:blipFill>
-                    <a:blip r:embed="rId26">
+                    <a:blip r:embed="rId29">
                       <a:extLst>
                         <a:ext uri="{28A0092B-C50C-407E-A947-70E740481C1C}">
                           <a14:useLocalDpi xmlns:a14="http://schemas.microsoft.com/office/drawing/2010/main" val="0"/>
@@ -28128,7 +28545,7 @@
 </file>
 
 <file path=customXml/itemProps1.xml><?xml version="1.0" encoding="utf-8"?>
-<ds:datastoreItem xmlns:ds="http://schemas.openxmlformats.org/officeDocument/2006/customXml" ds:itemID="{584F6067-3D93-48D2-A449-980A77FF91FE}">
+<ds:datastoreItem xmlns:ds="http://schemas.openxmlformats.org/officeDocument/2006/customXml" ds:itemID="{BE311EB4-47A4-4979-9AB3-557954919EB9}">
   <ds:schemaRefs>
     <ds:schemaRef ds:uri="http://schemas.openxmlformats.org/officeDocument/2006/bibliography"/>
   </ds:schemaRefs>

</xml_diff>

<commit_message>
Bug fix for NEW_3P
the bug affected all 2-player games, see the description in
TDNTupleAgt.docx, Sec. "Debugging NEW_3P"
</commit_message>
<xml_diff>
--- a/TDNTupleAgt.docx
+++ b/TDNTupleAgt.docx
@@ -19746,8 +19746,6 @@
           <w:lang w:val="en-US"/>
         </w:rPr>
       </w:pPr>
-      <w:bookmarkStart w:id="8" w:name="_GoBack"/>
-      <w:bookmarkEnd w:id="8"/>
     </w:p>
     <w:p>
       <w:pPr>
@@ -21280,6 +21278,602 @@
         <w:rPr>
           <w:lang w:val="en-US"/>
         </w:rPr>
+        <w:t>Debugging NEW_3P</w:t>
+      </w:r>
+    </w:p>
+    <w:p>
+      <w:pPr>
+        <w:rPr>
+          <w:lang w:val="en-US"/>
+        </w:rPr>
+      </w:pPr>
+      <w:r>
+        <w:rPr>
+          <w:lang w:val="en-US"/>
+        </w:rPr>
+        <w:t xml:space="preserve">The branch NEW_3P works for 2048 (1-player games), but not yet for 2-player games. </w:t>
+      </w:r>
+    </w:p>
+    <w:p>
+      <w:pPr>
+        <w:rPr>
+          <w:lang w:val="en-US"/>
+        </w:rPr>
+      </w:pPr>
+      <w:r>
+        <w:rPr>
+          <w:lang w:val="en-US"/>
+        </w:rPr>
+        <w:t>Since NEW_3P cannot even learn the trivial 2x2 Hex, it must be a fundamental sign bug.</w:t>
+      </w:r>
+    </w:p>
+    <w:p>
+      <w:pPr>
+        <w:rPr>
+          <w:lang w:val="en-US"/>
+        </w:rPr>
+      </w:pPr>
+      <w:r>
+        <w:rPr>
+          <w:lang w:val="en-US"/>
+        </w:rPr>
+        <w:t xml:space="preserve">Different debug printout did not yet clarify the reason. </w:t>
+      </w:r>
+    </w:p>
+    <w:p>
+      <w:pPr>
+        <w:rPr>
+          <w:lang w:val="en-US"/>
+        </w:rPr>
+      </w:pPr>
+      <w:r>
+        <w:rPr>
+          <w:lang w:val="en-US"/>
+        </w:rPr>
+        <w:t>Suspicious items</w:t>
+      </w:r>
+    </w:p>
+    <w:p>
+      <w:pPr>
+        <w:pStyle w:val="Listenabsatz"/>
+        <w:numPr>
+          <w:ilvl w:val="0"/>
+          <w:numId w:val="33"/>
+        </w:numPr>
+        <w:rPr>
+          <w:lang w:val="en-US"/>
+        </w:rPr>
+      </w:pPr>
+      <w:r>
+        <w:rPr>
+          <w:lang w:val="en-US"/>
+        </w:rPr>
+        <w:t xml:space="preserve">The DBG_REWARD printout after the call to </w:t>
+      </w:r>
+      <w:r>
+        <w:rPr>
+          <w:lang w:val="en-US"/>
+        </w:rPr>
+        <w:t>trainNewTargetNEW_3P</w:t>
+      </w:r>
+      <w:r>
+        <w:rPr>
+          <w:lang w:val="en-US"/>
+        </w:rPr>
+        <w:t xml:space="preserve"> in </w:t>
+      </w:r>
+      <w:proofErr w:type="spellStart"/>
+      <w:r>
+        <w:rPr>
+          <w:lang w:val="en-US"/>
+        </w:rPr>
+        <w:t>trainAgent</w:t>
+      </w:r>
+      <w:proofErr w:type="spellEnd"/>
+      <w:r>
+        <w:rPr>
+          <w:lang w:val="en-US"/>
+        </w:rPr>
+        <w:t xml:space="preserve"> did show that reward and reward2 are NOT the same if </w:t>
+      </w:r>
+      <w:proofErr w:type="spellStart"/>
+      <w:r>
+        <w:rPr>
+          <w:lang w:val="en-US"/>
+        </w:rPr>
+        <w:t>nextSO</w:t>
+      </w:r>
+      <w:proofErr w:type="spellEnd"/>
+      <w:r>
+        <w:rPr>
+          <w:lang w:val="en-US"/>
+        </w:rPr>
+        <w:t xml:space="preserve"> is a win for the 2</w:t>
+      </w:r>
+      <w:r>
+        <w:rPr>
+          <w:vertAlign w:val="superscript"/>
+          <w:lang w:val="en-US"/>
+        </w:rPr>
+        <w:t>nd</w:t>
+      </w:r>
+      <w:r>
+        <w:rPr>
+          <w:lang w:val="en-US"/>
+        </w:rPr>
+        <w:t xml:space="preserve"> player (W). Is this correct?</w:t>
+      </w:r>
+    </w:p>
+    <w:p>
+      <w:pPr>
+        <w:pStyle w:val="Listenabsatz"/>
+        <w:numPr>
+          <w:ilvl w:val="0"/>
+          <w:numId w:val="33"/>
+        </w:numPr>
+        <w:rPr>
+          <w:lang w:val="en-US"/>
+        </w:rPr>
+      </w:pPr>
+      <w:r>
+        <w:rPr>
+          <w:lang w:val="en-US"/>
+        </w:rPr>
+        <w:t>trainNewTargetNEW_3P</w:t>
+      </w:r>
+      <w:r>
+        <w:rPr>
+          <w:lang w:val="en-US"/>
+        </w:rPr>
+        <w:t xml:space="preserve"> calls </w:t>
+      </w:r>
+      <w:proofErr w:type="spellStart"/>
+      <w:r>
+        <w:rPr>
+          <w:lang w:val="en-US"/>
+        </w:rPr>
+        <w:t>updateWeightsNew</w:t>
+      </w:r>
+      <w:proofErr w:type="spellEnd"/>
+      <w:r>
+        <w:rPr>
+          <w:lang w:val="en-US"/>
+        </w:rPr>
+        <w:t xml:space="preserve"> with </w:t>
+      </w:r>
+      <w:proofErr w:type="spellStart"/>
+      <w:r>
+        <w:rPr>
+          <w:lang w:val="en-US"/>
+        </w:rPr>
+        <w:t>curPlayer</w:t>
+      </w:r>
+      <w:proofErr w:type="spellEnd"/>
+      <w:r>
+        <w:rPr>
+          <w:lang w:val="en-US"/>
+        </w:rPr>
+        <w:t>=</w:t>
+      </w:r>
+      <w:proofErr w:type="spellStart"/>
+      <w:r>
+        <w:rPr>
+          <w:lang w:val="en-US"/>
+        </w:rPr>
+        <w:t>nextPlayer</w:t>
+      </w:r>
+      <w:proofErr w:type="spellEnd"/>
+      <w:r>
+        <w:rPr>
+          <w:lang w:val="en-US"/>
+        </w:rPr>
+        <w:t>=</w:t>
+      </w:r>
+      <w:proofErr w:type="spellStart"/>
+      <w:r>
+        <w:rPr>
+          <w:lang w:val="en-US"/>
+        </w:rPr>
+        <w:t>i</w:t>
+      </w:r>
+      <w:proofErr w:type="spellEnd"/>
+      <w:r>
+        <w:rPr>
+          <w:lang w:val="en-US"/>
+        </w:rPr>
+        <w:t xml:space="preserve"> (</w:t>
+      </w:r>
+      <w:proofErr w:type="spellStart"/>
+      <w:r>
+        <w:rPr>
+          <w:lang w:val="en-US"/>
+        </w:rPr>
+        <w:t>i</w:t>
+      </w:r>
+      <w:proofErr w:type="spellEnd"/>
+      <w:r>
+        <w:rPr>
+          <w:lang w:val="en-US"/>
+        </w:rPr>
+        <w:t>=0,1). Is this correct?</w:t>
+      </w:r>
+    </w:p>
+    <w:p>
+      <w:pPr>
+        <w:rPr>
+          <w:lang w:val="en-US"/>
+        </w:rPr>
+      </w:pPr>
+      <w:r>
+        <w:rPr>
+          <w:lang w:val="en-US"/>
+        </w:rPr>
+        <w:t>Next steps</w:t>
+      </w:r>
+      <w:r>
+        <w:rPr>
+          <w:lang w:val="en-US"/>
+        </w:rPr>
+        <w:t xml:space="preserve"> Look precisely to the updates of the value functions in the states prior to a final state. </w:t>
+      </w:r>
+    </w:p>
+    <w:p>
+      <w:pPr>
+        <w:rPr>
+          <w:lang w:val="en-US"/>
+        </w:rPr>
+      </w:pPr>
+      <w:r>
+        <w:rPr>
+          <w:lang w:val="en-US"/>
+        </w:rPr>
+        <w:t xml:space="preserve">After 2 more hours of looking </w:t>
+      </w:r>
+      <w:r>
+        <w:rPr>
+          <w:lang w:val="en-US"/>
+        </w:rPr>
+        <w:sym w:font="Wingdings" w:char="F04A"/>
+      </w:r>
+      <w:r>
+        <w:rPr>
+          <w:lang w:val="en-US"/>
+        </w:rPr>
+        <w:t>, the bug was found: The problem was in g3_evaluate with the line</w:t>
+      </w:r>
+    </w:p>
+    <w:p>
+      <w:pPr>
+        <w:rPr>
+          <w:lang w:val="en-US"/>
+        </w:rPr>
+      </w:pPr>
+      <w:r>
+        <w:rPr>
+          <w:lang w:val="en-US"/>
+        </w:rPr>
+        <w:tab/>
+      </w:r>
+      <w:proofErr w:type="spellStart"/>
+      <w:r>
+        <w:rPr>
+          <w:lang w:val="en-US"/>
+        </w:rPr>
+        <w:t>agentScore</w:t>
+      </w:r>
+      <w:proofErr w:type="spellEnd"/>
+      <w:r>
+        <w:rPr>
+          <w:lang w:val="en-US"/>
+        </w:rPr>
+        <w:t xml:space="preserve"> = </w:t>
+      </w:r>
+      <w:proofErr w:type="spellStart"/>
+      <w:r>
+        <w:rPr>
+          <w:lang w:val="en-US"/>
+        </w:rPr>
+        <w:t>getScore</w:t>
+      </w:r>
+      <w:proofErr w:type="spellEnd"/>
+      <w:r>
+        <w:rPr>
+          <w:lang w:val="en-US"/>
+        </w:rPr>
+        <w:t>(</w:t>
+      </w:r>
+      <w:proofErr w:type="spellStart"/>
+      <w:r>
+        <w:rPr>
+          <w:lang w:val="en-US"/>
+        </w:rPr>
+        <w:t>NewSO</w:t>
+      </w:r>
+      <w:proofErr w:type="spellEnd"/>
+      <w:r>
+        <w:rPr>
+          <w:lang w:val="en-US"/>
+        </w:rPr>
+        <w:t>);</w:t>
+      </w:r>
+    </w:p>
+    <w:p>
+      <w:pPr>
+        <w:rPr>
+          <w:lang w:val="en-US"/>
+        </w:rPr>
+      </w:pPr>
+      <w:r>
+        <w:rPr>
+          <w:lang w:val="en-US"/>
+        </w:rPr>
+        <w:t xml:space="preserve">This was wrong for NEW_3P, since </w:t>
+      </w:r>
+      <w:proofErr w:type="spellStart"/>
+      <w:r>
+        <w:rPr>
+          <w:lang w:val="en-US"/>
+        </w:rPr>
+        <w:t>getScore</w:t>
+      </w:r>
+      <w:proofErr w:type="spellEnd"/>
+      <w:r>
+        <w:rPr>
+          <w:lang w:val="en-US"/>
+        </w:rPr>
+        <w:t xml:space="preserve">(so) always retrieves the score from the perspective of </w:t>
+      </w:r>
+      <w:proofErr w:type="spellStart"/>
+      <w:proofErr w:type="gramStart"/>
+      <w:r>
+        <w:rPr>
+          <w:lang w:val="en-US"/>
+        </w:rPr>
+        <w:t>so.getPlayer</w:t>
+      </w:r>
+      <w:proofErr w:type="spellEnd"/>
+      <w:proofErr w:type="gramEnd"/>
+      <w:r>
+        <w:rPr>
+          <w:lang w:val="en-US"/>
+        </w:rPr>
+        <w:t xml:space="preserve">(). This did not harm as long as NEW_3P==false. But it is the wrong thing to do if NEW_3P==true. What we need then is a short new function </w:t>
+      </w:r>
+      <w:proofErr w:type="spellStart"/>
+      <w:r>
+        <w:rPr>
+          <w:lang w:val="en-US"/>
+        </w:rPr>
+        <w:t>getScore</w:t>
+      </w:r>
+      <w:proofErr w:type="spellEnd"/>
+      <w:r>
+        <w:rPr>
+          <w:lang w:val="en-US"/>
+        </w:rPr>
+        <w:t>(</w:t>
+      </w:r>
+      <w:proofErr w:type="spellStart"/>
+      <w:proofErr w:type="gramStart"/>
+      <w:r>
+        <w:rPr>
+          <w:lang w:val="en-US"/>
+        </w:rPr>
+        <w:t>so,player</w:t>
+      </w:r>
+      <w:proofErr w:type="spellEnd"/>
+      <w:proofErr w:type="gramEnd"/>
+      <w:r>
+        <w:rPr>
+          <w:lang w:val="en-US"/>
+        </w:rPr>
+        <w:t>) called with</w:t>
+      </w:r>
+    </w:p>
+    <w:p>
+      <w:pPr>
+        <w:rPr>
+          <w:lang w:val="en-US"/>
+        </w:rPr>
+      </w:pPr>
+      <w:r>
+        <w:rPr>
+          <w:lang w:val="en-US"/>
+        </w:rPr>
+        <w:tab/>
+      </w:r>
+      <w:proofErr w:type="spellStart"/>
+      <w:r>
+        <w:rPr>
+          <w:lang w:val="en-US"/>
+        </w:rPr>
+        <w:t>agentScore</w:t>
+      </w:r>
+      <w:proofErr w:type="spellEnd"/>
+      <w:r>
+        <w:rPr>
+          <w:lang w:val="en-US"/>
+        </w:rPr>
+        <w:t xml:space="preserve"> = </w:t>
+      </w:r>
+      <w:proofErr w:type="spellStart"/>
+      <w:proofErr w:type="gramStart"/>
+      <w:r>
+        <w:rPr>
+          <w:lang w:val="en-US"/>
+        </w:rPr>
+        <w:t>getScore</w:t>
+      </w:r>
+      <w:proofErr w:type="spellEnd"/>
+      <w:r>
+        <w:rPr>
+          <w:lang w:val="en-US"/>
+        </w:rPr>
+        <w:t>(</w:t>
+      </w:r>
+      <w:proofErr w:type="spellStart"/>
+      <w:proofErr w:type="gramEnd"/>
+      <w:r>
+        <w:rPr>
+          <w:lang w:val="en-US"/>
+        </w:rPr>
+        <w:t>Ne</w:t>
+      </w:r>
+      <w:bookmarkStart w:id="8" w:name="_GoBack"/>
+      <w:bookmarkEnd w:id="8"/>
+      <w:r>
+        <w:rPr>
+          <w:lang w:val="en-US"/>
+        </w:rPr>
+        <w:t>wSO</w:t>
+      </w:r>
+      <w:proofErr w:type="spellEnd"/>
+      <w:r>
+        <w:rPr>
+          <w:lang w:val="en-US"/>
+        </w:rPr>
+        <w:t xml:space="preserve">, </w:t>
+      </w:r>
+      <w:proofErr w:type="spellStart"/>
+      <w:r>
+        <w:rPr>
+          <w:lang w:val="en-US"/>
+        </w:rPr>
+        <w:t>refer.getPlayer</w:t>
+      </w:r>
+      <w:proofErr w:type="spellEnd"/>
+      <w:r>
+        <w:rPr>
+          <w:lang w:val="en-US"/>
+        </w:rPr>
+        <w:t>()</w:t>
+      </w:r>
+      <w:r>
+        <w:rPr>
+          <w:lang w:val="en-US"/>
+        </w:rPr>
+        <w:t>);</w:t>
+      </w:r>
+    </w:p>
+    <w:p>
+      <w:pPr>
+        <w:rPr>
+          <w:lang w:val="en-US"/>
+        </w:rPr>
+      </w:pPr>
+      <w:r>
+        <w:rPr>
+          <w:lang w:val="en-US"/>
+        </w:rPr>
+        <w:t xml:space="preserve">where refer is the state preceding </w:t>
+      </w:r>
+      <w:proofErr w:type="spellStart"/>
+      <w:r>
+        <w:rPr>
+          <w:lang w:val="en-US"/>
+        </w:rPr>
+        <w:t>NewSO</w:t>
+      </w:r>
+      <w:proofErr w:type="spellEnd"/>
+      <w:r>
+        <w:rPr>
+          <w:lang w:val="en-US"/>
+        </w:rPr>
+        <w:t xml:space="preserve">. </w:t>
+      </w:r>
+    </w:p>
+    <w:p>
+      <w:pPr>
+        <w:rPr>
+          <w:lang w:val="en-US"/>
+        </w:rPr>
+      </w:pPr>
+      <w:r>
+        <w:rPr>
+          <w:b/>
+          <w:lang w:val="en-US"/>
+        </w:rPr>
+        <w:t>Now the results f</w:t>
+      </w:r>
+      <w:r>
+        <w:rPr>
+          <w:b/>
+          <w:lang w:val="en-US"/>
+        </w:rPr>
+        <w:t>or</w:t>
+      </w:r>
+      <w:r>
+        <w:rPr>
+          <w:b/>
+          <w:lang w:val="en-US"/>
+        </w:rPr>
+        <w:t xml:space="preserve"> NEW_3P=true or =false appear to be identical for TTT and Hex</w:t>
+      </w:r>
+      <w:r>
+        <w:rPr>
+          <w:lang w:val="en-US"/>
+        </w:rPr>
+        <w:t xml:space="preserve"> (sizes 2 and 4 tested so far).</w:t>
+      </w:r>
+    </w:p>
+    <w:p>
+      <w:pPr>
+        <w:rPr>
+          <w:lang w:val="en-US"/>
+        </w:rPr>
+      </w:pPr>
+      <w:r>
+        <w:rPr>
+          <w:lang w:val="en-US"/>
+        </w:rPr>
+        <w:t>We probably need to redo all stored Hex agents.</w:t>
+      </w:r>
+    </w:p>
+    <w:p>
+      <w:pPr>
+        <w:rPr>
+          <w:lang w:val="en-US"/>
+        </w:rPr>
+      </w:pPr>
+      <w:r>
+        <w:rPr>
+          <w:lang w:val="en-US"/>
+        </w:rPr>
+        <w:t xml:space="preserve">We should later delete all stored agents from class </w:t>
+      </w:r>
+      <w:proofErr w:type="spellStart"/>
+      <w:r>
+        <w:rPr>
+          <w:lang w:val="en-US"/>
+        </w:rPr>
+        <w:t>TDNTupleAgt</w:t>
+      </w:r>
+      <w:proofErr w:type="spellEnd"/>
+      <w:r>
+        <w:rPr>
+          <w:lang w:val="en-US"/>
+        </w:rPr>
+        <w:t>, they lead to confusion (with TDNTuple2Agt).</w:t>
+      </w:r>
+    </w:p>
+    <w:p>
+      <w:pPr>
+        <w:rPr>
+          <w:lang w:val="en-US"/>
+        </w:rPr>
+      </w:pPr>
+    </w:p>
+    <w:p>
+      <w:pPr>
+        <w:pStyle w:val="berschrift2"/>
+        <w:rPr>
+          <w:lang w:val="en-US"/>
+        </w:rPr>
+      </w:pPr>
+      <w:r>
+        <w:rPr>
+          <w:lang w:val="en-US"/>
+        </w:rPr>
         <w:t>Useful Parameter Settings</w:t>
       </w:r>
     </w:p>
@@ -21640,6 +22234,7 @@
         <w:rPr>
           <w:lang w:val="en-US"/>
         </w:rPr>
+        <w:lastRenderedPageBreak/>
         <w:t xml:space="preserve">Training the same agent for 100.000 games (1.2h) </w:t>
       </w:r>
       <w:r>
@@ -21783,25 +22378,7 @@
         <w:rPr>
           <w:lang w:val="en-US"/>
         </w:rPr>
-        <w:t>Training the same agent for 2</w:t>
-      </w:r>
-      <w:r>
-        <w:rPr>
-          <w:lang w:val="en-US"/>
-        </w:rPr>
-        <w:t>00.000 games (</w:t>
-      </w:r>
-      <w:r>
-        <w:rPr>
-          <w:lang w:val="en-US"/>
-        </w:rPr>
-        <w:t>3.0</w:t>
-      </w:r>
-      <w:r>
-        <w:rPr>
-          <w:lang w:val="en-US"/>
-        </w:rPr>
-        <w:t xml:space="preserve">h) </w:t>
+        <w:t xml:space="preserve">Training the same agent for 200.000 games (3.0h) </w:t>
       </w:r>
       <w:r>
         <w:rPr>
@@ -21847,19 +22424,7 @@
         <w:rPr>
           <w:lang w:val="en-US"/>
         </w:rPr>
-        <w:t xml:space="preserve"> (!!), but even larger ZIP: </w:t>
-      </w:r>
-      <w:r>
-        <w:rPr>
-          <w:lang w:val="en-US"/>
-        </w:rPr>
-        <w:t>92</w:t>
-      </w:r>
-      <w:r>
-        <w:rPr>
-          <w:lang w:val="en-US"/>
-        </w:rPr>
-        <w:t xml:space="preserve"> MB (!). Highest tiles reached in 200 </w:t>
+        <w:t xml:space="preserve"> (!!), but even larger ZIP: 92 MB (!). Highest tiles reached in 200 </w:t>
       </w:r>
       <w:proofErr w:type="spellStart"/>
       <w:r>
@@ -22546,7 +23111,6 @@
         <w:rPr>
           <w:lang w:val="en-US"/>
         </w:rPr>
-        <w:lastRenderedPageBreak/>
         <w:t xml:space="preserve">TD-NTuple-2: </w:t>
       </w:r>
       <w:r>
@@ -23061,6 +23625,7 @@
         <w:rPr>
           <w:noProof/>
         </w:rPr>
+        <w:lastRenderedPageBreak/>
         <w:drawing>
           <wp:anchor distT="0" distB="0" distL="114300" distR="114300" simplePos="0" relativeHeight="251658240" behindDoc="1" locked="0" layoutInCell="1" allowOverlap="1" wp14:anchorId="62D159E2" wp14:editId="14722EBC">
             <wp:simplePos x="0" y="0"/>
@@ -24558,6 +25123,119 @@
     </w:lvl>
   </w:abstractNum>
   <w:abstractNum w:abstractNumId="6" w15:restartNumberingAfterBreak="0">
+    <w:nsid w:val="19E65101"/>
+    <w:multiLevelType w:val="hybridMultilevel"/>
+    <w:tmpl w:val="AC24758E"/>
+    <w:lvl w:ilvl="0" w:tplc="04070001">
+      <w:start w:val="1"/>
+      <w:numFmt w:val="bullet"/>
+      <w:lvlText w:val=""/>
+      <w:lvlJc w:val="left"/>
+      <w:pPr>
+        <w:ind w:left="720" w:hanging="360"/>
+      </w:pPr>
+      <w:rPr>
+        <w:rFonts w:ascii="Symbol" w:hAnsi="Symbol" w:hint="default"/>
+      </w:rPr>
+    </w:lvl>
+    <w:lvl w:ilvl="1" w:tplc="04070003" w:tentative="1">
+      <w:start w:val="1"/>
+      <w:numFmt w:val="bullet"/>
+      <w:lvlText w:val="o"/>
+      <w:lvlJc w:val="left"/>
+      <w:pPr>
+        <w:ind w:left="1440" w:hanging="360"/>
+      </w:pPr>
+      <w:rPr>
+        <w:rFonts w:ascii="Courier New" w:hAnsi="Courier New" w:cs="Courier New" w:hint="default"/>
+      </w:rPr>
+    </w:lvl>
+    <w:lvl w:ilvl="2" w:tplc="04070005" w:tentative="1">
+      <w:start w:val="1"/>
+      <w:numFmt w:val="bullet"/>
+      <w:lvlText w:val=""/>
+      <w:lvlJc w:val="left"/>
+      <w:pPr>
+        <w:ind w:left="2160" w:hanging="360"/>
+      </w:pPr>
+      <w:rPr>
+        <w:rFonts w:ascii="Wingdings" w:hAnsi="Wingdings" w:hint="default"/>
+      </w:rPr>
+    </w:lvl>
+    <w:lvl w:ilvl="3" w:tplc="04070001" w:tentative="1">
+      <w:start w:val="1"/>
+      <w:numFmt w:val="bullet"/>
+      <w:lvlText w:val=""/>
+      <w:lvlJc w:val="left"/>
+      <w:pPr>
+        <w:ind w:left="2880" w:hanging="360"/>
+      </w:pPr>
+      <w:rPr>
+        <w:rFonts w:ascii="Symbol" w:hAnsi="Symbol" w:hint="default"/>
+      </w:rPr>
+    </w:lvl>
+    <w:lvl w:ilvl="4" w:tplc="04070003" w:tentative="1">
+      <w:start w:val="1"/>
+      <w:numFmt w:val="bullet"/>
+      <w:lvlText w:val="o"/>
+      <w:lvlJc w:val="left"/>
+      <w:pPr>
+        <w:ind w:left="3600" w:hanging="360"/>
+      </w:pPr>
+      <w:rPr>
+        <w:rFonts w:ascii="Courier New" w:hAnsi="Courier New" w:cs="Courier New" w:hint="default"/>
+      </w:rPr>
+    </w:lvl>
+    <w:lvl w:ilvl="5" w:tplc="04070005" w:tentative="1">
+      <w:start w:val="1"/>
+      <w:numFmt w:val="bullet"/>
+      <w:lvlText w:val=""/>
+      <w:lvlJc w:val="left"/>
+      <w:pPr>
+        <w:ind w:left="4320" w:hanging="360"/>
+      </w:pPr>
+      <w:rPr>
+        <w:rFonts w:ascii="Wingdings" w:hAnsi="Wingdings" w:hint="default"/>
+      </w:rPr>
+    </w:lvl>
+    <w:lvl w:ilvl="6" w:tplc="04070001" w:tentative="1">
+      <w:start w:val="1"/>
+      <w:numFmt w:val="bullet"/>
+      <w:lvlText w:val=""/>
+      <w:lvlJc w:val="left"/>
+      <w:pPr>
+        <w:ind w:left="5040" w:hanging="360"/>
+      </w:pPr>
+      <w:rPr>
+        <w:rFonts w:ascii="Symbol" w:hAnsi="Symbol" w:hint="default"/>
+      </w:rPr>
+    </w:lvl>
+    <w:lvl w:ilvl="7" w:tplc="04070003" w:tentative="1">
+      <w:start w:val="1"/>
+      <w:numFmt w:val="bullet"/>
+      <w:lvlText w:val="o"/>
+      <w:lvlJc w:val="left"/>
+      <w:pPr>
+        <w:ind w:left="5760" w:hanging="360"/>
+      </w:pPr>
+      <w:rPr>
+        <w:rFonts w:ascii="Courier New" w:hAnsi="Courier New" w:cs="Courier New" w:hint="default"/>
+      </w:rPr>
+    </w:lvl>
+    <w:lvl w:ilvl="8" w:tplc="04070005" w:tentative="1">
+      <w:start w:val="1"/>
+      <w:numFmt w:val="bullet"/>
+      <w:lvlText w:val=""/>
+      <w:lvlJc w:val="left"/>
+      <w:pPr>
+        <w:ind w:left="6480" w:hanging="360"/>
+      </w:pPr>
+      <w:rPr>
+        <w:rFonts w:ascii="Wingdings" w:hAnsi="Wingdings" w:hint="default"/>
+      </w:rPr>
+    </w:lvl>
+  </w:abstractNum>
+  <w:abstractNum w:abstractNumId="7" w15:restartNumberingAfterBreak="0">
     <w:nsid w:val="283418E8"/>
     <w:multiLevelType w:val="hybridMultilevel"/>
     <w:tmpl w:val="49B40D42"/>
@@ -24670,7 +25348,7 @@
       </w:rPr>
     </w:lvl>
   </w:abstractNum>
-  <w:abstractNum w:abstractNumId="7" w15:restartNumberingAfterBreak="0">
+  <w:abstractNum w:abstractNumId="8" w15:restartNumberingAfterBreak="0">
     <w:nsid w:val="352636C5"/>
     <w:multiLevelType w:val="hybridMultilevel"/>
     <w:tmpl w:val="B04E40FE"/>
@@ -24783,7 +25461,7 @@
       </w:rPr>
     </w:lvl>
   </w:abstractNum>
-  <w:abstractNum w:abstractNumId="8" w15:restartNumberingAfterBreak="0">
+  <w:abstractNum w:abstractNumId="9" w15:restartNumberingAfterBreak="0">
     <w:nsid w:val="368C5549"/>
     <w:multiLevelType w:val="hybridMultilevel"/>
     <w:tmpl w:val="40C89EE2"/>
@@ -24896,7 +25574,7 @@
       </w:rPr>
     </w:lvl>
   </w:abstractNum>
-  <w:abstractNum w:abstractNumId="9" w15:restartNumberingAfterBreak="0">
+  <w:abstractNum w:abstractNumId="10" w15:restartNumberingAfterBreak="0">
     <w:nsid w:val="36D6759B"/>
     <w:multiLevelType w:val="hybridMultilevel"/>
     <w:tmpl w:val="F86CCC14"/>
@@ -25009,7 +25687,7 @@
       </w:rPr>
     </w:lvl>
   </w:abstractNum>
-  <w:abstractNum w:abstractNumId="10" w15:restartNumberingAfterBreak="0">
+  <w:abstractNum w:abstractNumId="11" w15:restartNumberingAfterBreak="0">
     <w:nsid w:val="38CD3D97"/>
     <w:multiLevelType w:val="hybridMultilevel"/>
     <w:tmpl w:val="F43EB8AE"/>
@@ -25122,7 +25800,7 @@
       </w:rPr>
     </w:lvl>
   </w:abstractNum>
-  <w:abstractNum w:abstractNumId="11" w15:restartNumberingAfterBreak="0">
+  <w:abstractNum w:abstractNumId="12" w15:restartNumberingAfterBreak="0">
     <w:nsid w:val="3AFC2111"/>
     <w:multiLevelType w:val="hybridMultilevel"/>
     <w:tmpl w:val="7A6264F2"/>
@@ -25235,7 +25913,7 @@
       </w:rPr>
     </w:lvl>
   </w:abstractNum>
-  <w:abstractNum w:abstractNumId="12" w15:restartNumberingAfterBreak="0">
+  <w:abstractNum w:abstractNumId="13" w15:restartNumberingAfterBreak="0">
     <w:nsid w:val="3B486A1F"/>
     <w:multiLevelType w:val="hybridMultilevel"/>
     <w:tmpl w:val="DBB8BD32"/>
@@ -25348,7 +26026,7 @@
       </w:rPr>
     </w:lvl>
   </w:abstractNum>
-  <w:abstractNum w:abstractNumId="13" w15:restartNumberingAfterBreak="0">
+  <w:abstractNum w:abstractNumId="14" w15:restartNumberingAfterBreak="0">
     <w:nsid w:val="3B9749C0"/>
     <w:multiLevelType w:val="hybridMultilevel"/>
     <w:tmpl w:val="2CC61EB2"/>
@@ -25461,7 +26139,7 @@
       </w:rPr>
     </w:lvl>
   </w:abstractNum>
-  <w:abstractNum w:abstractNumId="14" w15:restartNumberingAfterBreak="0">
+  <w:abstractNum w:abstractNumId="15" w15:restartNumberingAfterBreak="0">
     <w:nsid w:val="3E6F7799"/>
     <w:multiLevelType w:val="hybridMultilevel"/>
     <w:tmpl w:val="0C44EC30"/>
@@ -25574,7 +26252,7 @@
       </w:rPr>
     </w:lvl>
   </w:abstractNum>
-  <w:abstractNum w:abstractNumId="15" w15:restartNumberingAfterBreak="0">
+  <w:abstractNum w:abstractNumId="16" w15:restartNumberingAfterBreak="0">
     <w:nsid w:val="453C6119"/>
     <w:multiLevelType w:val="hybridMultilevel"/>
     <w:tmpl w:val="83722CD8"/>
@@ -25687,7 +26365,7 @@
       </w:rPr>
     </w:lvl>
   </w:abstractNum>
-  <w:abstractNum w:abstractNumId="16" w15:restartNumberingAfterBreak="0">
+  <w:abstractNum w:abstractNumId="17" w15:restartNumberingAfterBreak="0">
     <w:nsid w:val="45B45ADB"/>
     <w:multiLevelType w:val="hybridMultilevel"/>
     <w:tmpl w:val="AC689C64"/>
@@ -25773,7 +26451,7 @@
       </w:pPr>
     </w:lvl>
   </w:abstractNum>
-  <w:abstractNum w:abstractNumId="17" w15:restartNumberingAfterBreak="0">
+  <w:abstractNum w:abstractNumId="18" w15:restartNumberingAfterBreak="0">
     <w:nsid w:val="47FC44F6"/>
     <w:multiLevelType w:val="hybridMultilevel"/>
     <w:tmpl w:val="87A8B7F4"/>
@@ -25886,7 +26564,7 @@
       </w:rPr>
     </w:lvl>
   </w:abstractNum>
-  <w:abstractNum w:abstractNumId="18" w15:restartNumberingAfterBreak="0">
+  <w:abstractNum w:abstractNumId="19" w15:restartNumberingAfterBreak="0">
     <w:nsid w:val="4AF321AD"/>
     <w:multiLevelType w:val="hybridMultilevel"/>
     <w:tmpl w:val="471A400C"/>
@@ -25972,7 +26650,7 @@
       </w:pPr>
     </w:lvl>
   </w:abstractNum>
-  <w:abstractNum w:abstractNumId="19" w15:restartNumberingAfterBreak="0">
+  <w:abstractNum w:abstractNumId="20" w15:restartNumberingAfterBreak="0">
     <w:nsid w:val="4D2847FF"/>
     <w:multiLevelType w:val="hybridMultilevel"/>
     <w:tmpl w:val="9B50DA5C"/>
@@ -26085,7 +26763,7 @@
       </w:rPr>
     </w:lvl>
   </w:abstractNum>
-  <w:abstractNum w:abstractNumId="20" w15:restartNumberingAfterBreak="0">
+  <w:abstractNum w:abstractNumId="21" w15:restartNumberingAfterBreak="0">
     <w:nsid w:val="4E92789C"/>
     <w:multiLevelType w:val="hybridMultilevel"/>
     <w:tmpl w:val="81B68022"/>
@@ -26198,7 +26876,7 @@
       </w:rPr>
     </w:lvl>
   </w:abstractNum>
-  <w:abstractNum w:abstractNumId="21" w15:restartNumberingAfterBreak="0">
+  <w:abstractNum w:abstractNumId="22" w15:restartNumberingAfterBreak="0">
     <w:nsid w:val="50825420"/>
     <w:multiLevelType w:val="hybridMultilevel"/>
     <w:tmpl w:val="0B74D1D4"/>
@@ -26284,7 +26962,7 @@
       </w:pPr>
     </w:lvl>
   </w:abstractNum>
-  <w:abstractNum w:abstractNumId="22" w15:restartNumberingAfterBreak="0">
+  <w:abstractNum w:abstractNumId="23" w15:restartNumberingAfterBreak="0">
     <w:nsid w:val="5DF36C7C"/>
     <w:multiLevelType w:val="hybridMultilevel"/>
     <w:tmpl w:val="5210A43E"/>
@@ -26397,7 +27075,7 @@
       </w:rPr>
     </w:lvl>
   </w:abstractNum>
-  <w:abstractNum w:abstractNumId="23" w15:restartNumberingAfterBreak="0">
+  <w:abstractNum w:abstractNumId="24" w15:restartNumberingAfterBreak="0">
     <w:nsid w:val="5E2627DE"/>
     <w:multiLevelType w:val="hybridMultilevel"/>
     <w:tmpl w:val="75BE5D3E"/>
@@ -26510,7 +27188,7 @@
       </w:rPr>
     </w:lvl>
   </w:abstractNum>
-  <w:abstractNum w:abstractNumId="24" w15:restartNumberingAfterBreak="0">
+  <w:abstractNum w:abstractNumId="25" w15:restartNumberingAfterBreak="0">
     <w:nsid w:val="5FD11990"/>
     <w:multiLevelType w:val="hybridMultilevel"/>
     <w:tmpl w:val="9C32A9EC"/>
@@ -26623,7 +27301,7 @@
       </w:rPr>
     </w:lvl>
   </w:abstractNum>
-  <w:abstractNum w:abstractNumId="25" w15:restartNumberingAfterBreak="0">
+  <w:abstractNum w:abstractNumId="26" w15:restartNumberingAfterBreak="0">
     <w:nsid w:val="63D36E9A"/>
     <w:multiLevelType w:val="hybridMultilevel"/>
     <w:tmpl w:val="2AE27956"/>
@@ -26712,7 +27390,7 @@
       </w:pPr>
     </w:lvl>
   </w:abstractNum>
-  <w:abstractNum w:abstractNumId="26" w15:restartNumberingAfterBreak="0">
+  <w:abstractNum w:abstractNumId="27" w15:restartNumberingAfterBreak="0">
     <w:nsid w:val="6508309D"/>
     <w:multiLevelType w:val="hybridMultilevel"/>
     <w:tmpl w:val="56B836C2"/>
@@ -26825,7 +27503,7 @@
       </w:rPr>
     </w:lvl>
   </w:abstractNum>
-  <w:abstractNum w:abstractNumId="27" w15:restartNumberingAfterBreak="0">
+  <w:abstractNum w:abstractNumId="28" w15:restartNumberingAfterBreak="0">
     <w:nsid w:val="68097770"/>
     <w:multiLevelType w:val="hybridMultilevel"/>
     <w:tmpl w:val="8BC6CB88"/>
@@ -26938,7 +27616,7 @@
       </w:rPr>
     </w:lvl>
   </w:abstractNum>
-  <w:abstractNum w:abstractNumId="28" w15:restartNumberingAfterBreak="0">
+  <w:abstractNum w:abstractNumId="29" w15:restartNumberingAfterBreak="0">
     <w:nsid w:val="73263BDB"/>
     <w:multiLevelType w:val="hybridMultilevel"/>
     <w:tmpl w:val="EC5889BA"/>
@@ -27051,7 +27729,7 @@
       </w:rPr>
     </w:lvl>
   </w:abstractNum>
-  <w:abstractNum w:abstractNumId="29" w15:restartNumberingAfterBreak="0">
+  <w:abstractNum w:abstractNumId="30" w15:restartNumberingAfterBreak="0">
     <w:nsid w:val="73456971"/>
     <w:multiLevelType w:val="hybridMultilevel"/>
     <w:tmpl w:val="E1005390"/>
@@ -27164,7 +27842,7 @@
       </w:rPr>
     </w:lvl>
   </w:abstractNum>
-  <w:abstractNum w:abstractNumId="30" w15:restartNumberingAfterBreak="0">
+  <w:abstractNum w:abstractNumId="31" w15:restartNumberingAfterBreak="0">
     <w:nsid w:val="792974B0"/>
     <w:multiLevelType w:val="hybridMultilevel"/>
     <w:tmpl w:val="8C889E0A"/>
@@ -27277,7 +27955,7 @@
       </w:rPr>
     </w:lvl>
   </w:abstractNum>
-  <w:abstractNum w:abstractNumId="31" w15:restartNumberingAfterBreak="0">
+  <w:abstractNum w:abstractNumId="32" w15:restartNumberingAfterBreak="0">
     <w:nsid w:val="7E7A6E60"/>
     <w:multiLevelType w:val="hybridMultilevel"/>
     <w:tmpl w:val="6FD6C8A0"/>
@@ -27391,13 +28069,13 @@
     </w:lvl>
   </w:abstractNum>
   <w:num w:numId="1">
-    <w:abstractNumId w:val="22"/>
+    <w:abstractNumId w:val="23"/>
   </w:num>
   <w:num w:numId="2">
     <w:abstractNumId w:val="3"/>
   </w:num>
   <w:num w:numId="3">
-    <w:abstractNumId w:val="29"/>
+    <w:abstractNumId w:val="30"/>
   </w:num>
   <w:num w:numId="4">
     <w:abstractNumId w:val="5"/>
@@ -27406,85 +28084,88 @@
     <w:abstractNumId w:val="4"/>
   </w:num>
   <w:num w:numId="6">
-    <w:abstractNumId w:val="17"/>
+    <w:abstractNumId w:val="18"/>
   </w:num>
   <w:num w:numId="7">
-    <w:abstractNumId w:val="15"/>
+    <w:abstractNumId w:val="16"/>
   </w:num>
   <w:num w:numId="8">
+    <w:abstractNumId w:val="25"/>
+  </w:num>
+  <w:num w:numId="9">
+    <w:abstractNumId w:val="11"/>
+  </w:num>
+  <w:num w:numId="10">
     <w:abstractNumId w:val="24"/>
   </w:num>
-  <w:num w:numId="9">
-    <w:abstractNumId w:val="10"/>
-  </w:num>
-  <w:num w:numId="10">
-    <w:abstractNumId w:val="23"/>
-  </w:num>
   <w:num w:numId="11">
-    <w:abstractNumId w:val="6"/>
+    <w:abstractNumId w:val="7"/>
   </w:num>
   <w:num w:numId="12">
     <w:abstractNumId w:val="2"/>
   </w:num>
   <w:num w:numId="13">
-    <w:abstractNumId w:val="11"/>
+    <w:abstractNumId w:val="12"/>
   </w:num>
   <w:num w:numId="14">
     <w:abstractNumId w:val="1"/>
   </w:num>
   <w:num w:numId="15">
-    <w:abstractNumId w:val="8"/>
+    <w:abstractNumId w:val="9"/>
   </w:num>
   <w:num w:numId="16">
+    <w:abstractNumId w:val="29"/>
+  </w:num>
+  <w:num w:numId="17">
+    <w:abstractNumId w:val="21"/>
+  </w:num>
+  <w:num w:numId="18">
+    <w:abstractNumId w:val="14"/>
+  </w:num>
+  <w:num w:numId="19">
+    <w:abstractNumId w:val="15"/>
+  </w:num>
+  <w:num w:numId="20">
     <w:abstractNumId w:val="28"/>
   </w:num>
-  <w:num w:numId="17">
-    <w:abstractNumId w:val="20"/>
-  </w:num>
-  <w:num w:numId="18">
-    <w:abstractNumId w:val="13"/>
-  </w:num>
-  <w:num w:numId="19">
-    <w:abstractNumId w:val="14"/>
-  </w:num>
-  <w:num w:numId="20">
+  <w:num w:numId="21">
     <w:abstractNumId w:val="27"/>
   </w:num>
-  <w:num w:numId="21">
-    <w:abstractNumId w:val="26"/>
-  </w:num>
   <w:num w:numId="22">
-    <w:abstractNumId w:val="16"/>
+    <w:abstractNumId w:val="17"/>
   </w:num>
   <w:num w:numId="23">
-    <w:abstractNumId w:val="21"/>
+    <w:abstractNumId w:val="22"/>
   </w:num>
   <w:num w:numId="24">
     <w:abstractNumId w:val="0"/>
   </w:num>
   <w:num w:numId="25">
-    <w:abstractNumId w:val="18"/>
+    <w:abstractNumId w:val="19"/>
   </w:num>
   <w:num w:numId="26">
-    <w:abstractNumId w:val="30"/>
+    <w:abstractNumId w:val="31"/>
   </w:num>
   <w:num w:numId="27">
-    <w:abstractNumId w:val="12"/>
+    <w:abstractNumId w:val="13"/>
   </w:num>
   <w:num w:numId="28">
-    <w:abstractNumId w:val="31"/>
+    <w:abstractNumId w:val="32"/>
   </w:num>
   <w:num w:numId="29">
-    <w:abstractNumId w:val="25"/>
+    <w:abstractNumId w:val="26"/>
   </w:num>
   <w:num w:numId="30">
-    <w:abstractNumId w:val="7"/>
+    <w:abstractNumId w:val="8"/>
   </w:num>
   <w:num w:numId="31">
-    <w:abstractNumId w:val="19"/>
+    <w:abstractNumId w:val="20"/>
   </w:num>
   <w:num w:numId="32">
-    <w:abstractNumId w:val="9"/>
+    <w:abstractNumId w:val="10"/>
+  </w:num>
+  <w:num w:numId="33">
+    <w:abstractNumId w:val="6"/>
   </w:num>
   <w:numIdMacAtCleanup w:val="19"/>
 </w:numbering>
@@ -28545,7 +29226,7 @@
 </file>
 
 <file path=customXml/itemProps1.xml><?xml version="1.0" encoding="utf-8"?>
-<ds:datastoreItem xmlns:ds="http://schemas.openxmlformats.org/officeDocument/2006/customXml" ds:itemID="{BE311EB4-47A4-4979-9AB3-557954919EB9}">
+<ds:datastoreItem xmlns:ds="http://schemas.openxmlformats.org/officeDocument/2006/customXml" ds:itemID="{F93CA617-6BB8-4ACD-A8F9-F3F3AB324706}">
   <ds:schemaRefs>
     <ds:schemaRef ds:uri="http://schemas.openxmlformats.org/officeDocument/2006/bibliography"/>
   </ds:schemaRefs>

</xml_diff>

<commit_message>
several changes: docu, updateBoard, small bug fixes
</commit_message>
<xml_diff>
--- a/TDNTupleAgt.docx
+++ b/TDNTupleAgt.docx
@@ -18326,6 +18326,12 @@
         <w:rPr>
           <w:lang w:val="en-US"/>
         </w:rPr>
+        <w:t xml:space="preserve">OK </w:t>
+      </w:r>
+      <w:r>
+        <w:rPr>
+          <w:lang w:val="en-US"/>
+        </w:rPr>
         <w:t>Possible extension: Currently, TD-</w:t>
       </w:r>
       <w:proofErr w:type="spellStart"/>
@@ -18341,6 +18347,59 @@
           <w:lang w:val="en-US"/>
         </w:rPr>
         <w:t xml:space="preserve"> plays always with 1-ply look-ahead. It would be an option to offer n-ply look-ahead. This requires more computational effort during game play, but probably results in stronger agent play. Needs some thinking how to establish n-ply look-ahead in nondeterministic games: Only one random playout? Multiple playouts and taking the average? Or the worst result?</w:t>
+      </w:r>
+      <w:r>
+        <w:rPr>
+          <w:lang w:val="en-US"/>
+        </w:rPr>
+        <w:t xml:space="preserve"> – Now solved with </w:t>
+      </w:r>
+      <w:hyperlink w:anchor="_Max-N_and_Expectimax-N" w:history="1">
+        <w:proofErr w:type="spellStart"/>
+        <w:r>
+          <w:rPr>
+            <w:rStyle w:val="Hyperlink"/>
+            <w:lang w:val="en-US"/>
+          </w:rPr>
+          <w:t>ExpectimaxWrapper</w:t>
+        </w:r>
+        <w:proofErr w:type="spellEnd"/>
+        <w:r>
+          <w:rPr>
+            <w:rStyle w:val="Hyperlink"/>
+            <w:lang w:val="en-US"/>
+          </w:rPr>
+          <w:t xml:space="preserve"> and </w:t>
+        </w:r>
+        <w:proofErr w:type="spellStart"/>
+        <w:r>
+          <w:rPr>
+            <w:rStyle w:val="Hyperlink"/>
+            <w:lang w:val="en-US"/>
+          </w:rPr>
+          <w:t>Max</w:t>
+        </w:r>
+        <w:r>
+          <w:rPr>
+            <w:rStyle w:val="Hyperlink"/>
+            <w:lang w:val="en-US"/>
+          </w:rPr>
+          <w:t>N</w:t>
+        </w:r>
+        <w:r>
+          <w:rPr>
+            <w:rStyle w:val="Hyperlink"/>
+            <w:lang w:val="en-US"/>
+          </w:rPr>
+          <w:t>Wrapper</w:t>
+        </w:r>
+        <w:proofErr w:type="spellEnd"/>
+      </w:hyperlink>
+      <w:r>
+        <w:rPr>
+          <w:lang w:val="en-US"/>
+        </w:rPr>
+        <w:t>.</w:t>
       </w:r>
     </w:p>
     <w:p>
@@ -25358,6 +25417,8 @@
           <w:lang w:val="en-US"/>
         </w:rPr>
       </w:pPr>
+      <w:bookmarkStart w:id="10" w:name="_Max-N_and_Expectimax-N"/>
+      <w:bookmarkEnd w:id="10"/>
       <w:r>
         <w:rPr>
           <w:lang w:val="en-US"/>
@@ -25458,7 +25519,95 @@
         <w:rPr>
           <w:lang w:val="en-US"/>
         </w:rPr>
-        <w:t xml:space="preserve"> (for </w:t>
+        <w:t xml:space="preserve">. Each wrapper has a parameter “Wrapper </w:t>
+      </w:r>
+      <w:proofErr w:type="spellStart"/>
+      <w:r>
+        <w:rPr>
+          <w:lang w:val="en-US"/>
+        </w:rPr>
+        <w:t>nPly</w:t>
+      </w:r>
+      <w:proofErr w:type="spellEnd"/>
+      <w:r>
+        <w:rPr>
+          <w:lang w:val="en-US"/>
+        </w:rPr>
+        <w:t xml:space="preserve">” which means that the tree is recursively build from the current state up to depth </w:t>
+      </w:r>
+      <w:proofErr w:type="spellStart"/>
+      <w:r>
+        <w:rPr>
+          <w:lang w:val="en-US"/>
+        </w:rPr>
+        <w:t>nPly</w:t>
+      </w:r>
+      <w:proofErr w:type="spellEnd"/>
+      <w:r>
+        <w:rPr>
+          <w:lang w:val="en-US"/>
+        </w:rPr>
+        <w:t>. When the leaves are reached, the wrapped agent is used to determine the game value.</w:t>
+      </w:r>
+      <w:r>
+        <w:rPr>
+          <w:lang w:val="en-US"/>
+        </w:rPr>
+        <w:t xml:space="preserve"> </w:t>
+      </w:r>
+      <w:r>
+        <w:rPr>
+          <w:lang w:val="en-US"/>
+        </w:rPr>
+        <w:t xml:space="preserve">When using </w:t>
+      </w:r>
+      <w:proofErr w:type="spellStart"/>
+      <w:r>
+        <w:rPr>
+          <w:lang w:val="en-US"/>
+        </w:rPr>
+        <w:t>ExpectimaxWrapper</w:t>
+      </w:r>
+      <w:proofErr w:type="spellEnd"/>
+      <w:r>
+        <w:rPr>
+          <w:lang w:val="en-US"/>
+        </w:rPr>
+        <w:t xml:space="preserve"> for 2048, we have a high branching factor (2*</w:t>
+      </w:r>
+      <w:proofErr w:type="spellStart"/>
+      <w:r>
+        <w:rPr>
+          <w:lang w:val="en-US"/>
+        </w:rPr>
+        <w:t>numEmptyTiles</w:t>
+      </w:r>
+      <w:proofErr w:type="spellEnd"/>
+      <w:r>
+        <w:rPr>
+          <w:lang w:val="en-US"/>
+        </w:rPr>
+        <w:t xml:space="preserve">). Therefore, the wrapper gets costly for larger </w:t>
+      </w:r>
+      <w:proofErr w:type="spellStart"/>
+      <w:r>
+        <w:rPr>
+          <w:lang w:val="en-US"/>
+        </w:rPr>
+        <w:t>nPly</w:t>
+      </w:r>
+      <w:proofErr w:type="spellEnd"/>
+      <w:r>
+        <w:rPr>
+          <w:lang w:val="en-US"/>
+        </w:rPr>
+        <w:t>. F</w:t>
+      </w:r>
+      <w:r>
+        <w:rPr>
+          <w:lang w:val="en-US"/>
+        </w:rPr>
+        <w:t xml:space="preserve">or </w:t>
       </w:r>
       <w:proofErr w:type="spellStart"/>
       <w:r>
@@ -25472,13 +25621,7 @@
         <w:rPr>
           <w:lang w:val="en-US"/>
         </w:rPr>
-        <w:t xml:space="preserve"> </w:t>
-      </w:r>
-      <w:r>
-        <w:rPr>
-          <w:lang w:val="en-US"/>
-        </w:rPr>
-        <w:t xml:space="preserve">&amp; </w:t>
+        <w:t xml:space="preserve"> &amp; </w:t>
       </w:r>
       <w:proofErr w:type="spellStart"/>
       <w:r>
@@ -25506,19 +25649,13 @@
         <w:rPr>
           <w:lang w:val="en-US"/>
         </w:rPr>
-        <w:t xml:space="preserve">=5 instead of 1h single-threaded. The moves/second measurement should still </w:t>
-      </w:r>
-      <w:r>
-        <w:rPr>
-          <w:lang w:val="en-US"/>
-        </w:rPr>
-        <w:t xml:space="preserve">be </w:t>
-      </w:r>
-      <w:r>
-        <w:rPr>
-          <w:lang w:val="en-US"/>
-        </w:rPr>
-        <w:t>realistic.)</w:t>
+        <w:t>=5 instead of 1h single-threaded. The moves/second measure</w:t>
+      </w:r>
+      <w:r>
+        <w:rPr>
+          <w:lang w:val="en-US"/>
+        </w:rPr>
+        <w:t>ment should still be realistic.</w:t>
       </w:r>
     </w:p>
     <w:p>
@@ -25539,19 +25676,19 @@
         <w:rPr>
           <w:lang w:val="en-US"/>
         </w:rPr>
-        <w:t xml:space="preserve"> results for TD-NTuple-2 agent with </w:t>
-      </w:r>
-      <w:r>
-        <w:rPr>
-          <w:lang w:val="en-US"/>
-        </w:rPr>
-        <w:t>FIXEDNTUPLEMODE=2 [Jaskowski2016, 4 6-tuple]</w:t>
-      </w:r>
-      <w:r>
-        <w:rPr>
-          <w:lang w:val="en-US"/>
-        </w:rPr>
-        <w:t xml:space="preserve"> and 200k training games and 50 </w:t>
+        <w:t xml:space="preserve"> results for </w:t>
+      </w:r>
+      <w:r>
+        <w:rPr>
+          <w:lang w:val="en-US"/>
+        </w:rPr>
+        <w:t xml:space="preserve">a wrapped </w:t>
+      </w:r>
+      <w:r>
+        <w:rPr>
+          <w:lang w:val="en-US"/>
+        </w:rPr>
+        <w:t xml:space="preserve">TD-NTuple-2 agent with FIXEDNTUPLEMODE=2 [Jaskowski2016, 4 6-tuple] and 200k training games and 50 </w:t>
       </w:r>
       <w:proofErr w:type="spellStart"/>
       <w:r>
@@ -25571,29 +25708,153 @@
     <w:tbl>
       <w:tblPr>
         <w:tblStyle w:val="Tabellenraster"/>
-        <w:tblW w:w="0" w:type="auto"/>
+        <w:tblW w:w="9067" w:type="dxa"/>
         <w:tblLook w:val="04A0" w:firstRow="1" w:lastRow="0" w:firstColumn="1" w:lastColumn="0" w:noHBand="0" w:noVBand="1"/>
       </w:tblPr>
       <w:tblGrid>
-        <w:gridCol w:w="846"/>
-        <w:gridCol w:w="1701"/>
-        <w:gridCol w:w="1984"/>
-        <w:gridCol w:w="1984"/>
+        <w:gridCol w:w="633"/>
+        <w:gridCol w:w="951"/>
+        <w:gridCol w:w="1376"/>
+        <w:gridCol w:w="1378"/>
+        <w:gridCol w:w="953"/>
+        <w:gridCol w:w="1377"/>
+        <w:gridCol w:w="982"/>
+        <w:gridCol w:w="1417"/>
       </w:tblGrid>
       <w:tr>
+        <w:trPr>
+          <w:trHeight w:val="251"/>
+        </w:trPr>
         <w:tc>
           <w:tcPr>
-            <w:tcW w:w="846" w:type="dxa"/>
+            <w:tcW w:w="632" w:type="dxa"/>
           </w:tcPr>
           <w:p>
             <w:pPr>
               <w:rPr>
+                <w:sz w:val="18"/>
+                <w:lang w:val="en-US"/>
+              </w:rPr>
+            </w:pPr>
+            <w:r>
+              <w:rPr>
+                <w:sz w:val="18"/>
+                <w:lang w:val="en-US"/>
+              </w:rPr>
+              <w:sym w:font="Symbol" w:char="F06C"/>
+            </w:r>
+            <w:r>
+              <w:rPr>
+                <w:sz w:val="18"/>
+                <w:lang w:val="en-US"/>
+              </w:rPr>
+              <w:t>=0.0</w:t>
+            </w:r>
+          </w:p>
+        </w:tc>
+        <w:tc>
+          <w:tcPr>
+            <w:tcW w:w="3706" w:type="dxa"/>
+            <w:gridSpan w:val="3"/>
+            <w:vAlign w:val="center"/>
+          </w:tcPr>
+          <w:p>
+            <w:pPr>
+              <w:jc w:val="center"/>
+              <w:rPr>
+                <w:sz w:val="18"/>
+                <w:lang w:val="en-US"/>
+              </w:rPr>
+            </w:pPr>
+            <w:r>
+              <w:rPr>
+                <w:sz w:val="18"/>
+                <w:lang w:val="en-US"/>
+              </w:rPr>
+              <w:t>200k training games</w:t>
+            </w:r>
+            <w:r>
+              <w:rPr>
+                <w:sz w:val="18"/>
+                <w:lang w:val="en-US"/>
+              </w:rPr>
+              <w:t xml:space="preserve"> </w:t>
+            </w:r>
+          </w:p>
+        </w:tc>
+        <w:tc>
+          <w:tcPr>
+            <w:tcW w:w="2330" w:type="dxa"/>
+            <w:gridSpan w:val="2"/>
+            <w:vAlign w:val="center"/>
+          </w:tcPr>
+          <w:p>
+            <w:pPr>
+              <w:jc w:val="center"/>
+              <w:rPr>
+                <w:sz w:val="18"/>
+                <w:lang w:val="en-US"/>
+              </w:rPr>
+            </w:pPr>
+            <w:r>
+              <w:rPr>
+                <w:sz w:val="18"/>
+                <w:lang w:val="en-US"/>
+              </w:rPr>
+              <w:t>300k training games</w:t>
+            </w:r>
+          </w:p>
+        </w:tc>
+        <w:tc>
+          <w:tcPr>
+            <w:tcW w:w="2399" w:type="dxa"/>
+            <w:gridSpan w:val="2"/>
+            <w:vAlign w:val="center"/>
+          </w:tcPr>
+          <w:p>
+            <w:pPr>
+              <w:jc w:val="center"/>
+              <w:rPr>
+                <w:sz w:val="18"/>
+                <w:lang w:val="en-US"/>
+              </w:rPr>
+            </w:pPr>
+            <w:r>
+              <w:rPr>
+                <w:sz w:val="18"/>
+                <w:lang w:val="en-US"/>
+              </w:rPr>
+              <w:t>4</w:t>
+            </w:r>
+            <w:r>
+              <w:rPr>
+                <w:sz w:val="18"/>
+                <w:lang w:val="en-US"/>
+              </w:rPr>
+              <w:t>00k training games</w:t>
+            </w:r>
+          </w:p>
+        </w:tc>
+      </w:tr>
+      <w:tr>
+        <w:trPr>
+          <w:trHeight w:val="251"/>
+        </w:trPr>
+        <w:tc>
+          <w:tcPr>
+            <w:tcW w:w="632" w:type="dxa"/>
+          </w:tcPr>
+          <w:p>
+            <w:pPr>
+              <w:rPr>
+                <w:sz w:val="18"/>
                 <w:lang w:val="en-US"/>
               </w:rPr>
             </w:pPr>
             <w:proofErr w:type="spellStart"/>
             <w:r>
               <w:rPr>
+                <w:sz w:val="18"/>
                 <w:lang w:val="en-US"/>
               </w:rPr>
               <w:t>nPly</w:t>
@@ -25603,17 +25864,19 @@
         </w:tc>
         <w:tc>
           <w:tcPr>
-            <w:tcW w:w="1701" w:type="dxa"/>
+            <w:tcW w:w="952" w:type="dxa"/>
           </w:tcPr>
           <w:p>
             <w:pPr>
               <w:rPr>
+                <w:sz w:val="18"/>
                 <w:lang w:val="en-US"/>
               </w:rPr>
             </w:pPr>
             <w:proofErr w:type="spellStart"/>
             <w:r>
               <w:rPr>
+                <w:sz w:val="18"/>
                 <w:lang w:val="en-US"/>
               </w:rPr>
               <w:t>avg</w:t>
@@ -25621,6 +25884,7 @@
             <w:proofErr w:type="spellEnd"/>
             <w:r>
               <w:rPr>
+                <w:sz w:val="18"/>
                 <w:lang w:val="en-US"/>
               </w:rPr>
               <w:t xml:space="preserve"> score</w:t>
@@ -25629,16 +25893,18 @@
         </w:tc>
         <w:tc>
           <w:tcPr>
-            <w:tcW w:w="1984" w:type="dxa"/>
+            <w:tcW w:w="1376" w:type="dxa"/>
           </w:tcPr>
           <w:p>
             <w:pPr>
               <w:rPr>
+                <w:sz w:val="18"/>
                 <w:lang w:val="en-US"/>
               </w:rPr>
             </w:pPr>
             <w:r>
               <w:rPr>
+                <w:sz w:val="18"/>
                 <w:lang w:val="en-US"/>
               </w:rPr>
               <w:t>highest tile</w:t>
@@ -25647,36 +25913,141 @@
         </w:tc>
         <w:tc>
           <w:tcPr>
-            <w:tcW w:w="1984" w:type="dxa"/>
+            <w:tcW w:w="1378" w:type="dxa"/>
           </w:tcPr>
           <w:p>
             <w:pPr>
               <w:rPr>
+                <w:sz w:val="18"/>
                 <w:lang w:val="en-US"/>
               </w:rPr>
             </w:pPr>
             <w:r>
               <w:rPr>
+                <w:sz w:val="18"/>
                 <w:lang w:val="en-US"/>
               </w:rPr>
               <w:t>moves/second</w:t>
+            </w:r>
+          </w:p>
+        </w:tc>
+        <w:tc>
+          <w:tcPr>
+            <w:tcW w:w="953" w:type="dxa"/>
+          </w:tcPr>
+          <w:p>
+            <w:pPr>
+              <w:rPr>
+                <w:sz w:val="18"/>
+                <w:lang w:val="en-US"/>
+              </w:rPr>
+            </w:pPr>
+            <w:proofErr w:type="spellStart"/>
+            <w:r>
+              <w:rPr>
+                <w:sz w:val="18"/>
+                <w:lang w:val="en-US"/>
+              </w:rPr>
+              <w:t>avg</w:t>
+            </w:r>
+            <w:proofErr w:type="spellEnd"/>
+            <w:r>
+              <w:rPr>
+                <w:sz w:val="18"/>
+                <w:lang w:val="en-US"/>
+              </w:rPr>
+              <w:t xml:space="preserve"> score</w:t>
+            </w:r>
+          </w:p>
+        </w:tc>
+        <w:tc>
+          <w:tcPr>
+            <w:tcW w:w="1377" w:type="dxa"/>
+          </w:tcPr>
+          <w:p>
+            <w:pPr>
+              <w:rPr>
+                <w:sz w:val="18"/>
+                <w:lang w:val="en-US"/>
+              </w:rPr>
+            </w:pPr>
+            <w:r>
+              <w:rPr>
+                <w:sz w:val="18"/>
+                <w:lang w:val="en-US"/>
+              </w:rPr>
+              <w:t>highest tile</w:t>
+            </w:r>
+          </w:p>
+        </w:tc>
+        <w:tc>
+          <w:tcPr>
+            <w:tcW w:w="982" w:type="dxa"/>
+          </w:tcPr>
+          <w:p>
+            <w:pPr>
+              <w:rPr>
+                <w:sz w:val="18"/>
+                <w:lang w:val="en-US"/>
+              </w:rPr>
+            </w:pPr>
+            <w:proofErr w:type="spellStart"/>
+            <w:r>
+              <w:rPr>
+                <w:sz w:val="18"/>
+                <w:lang w:val="en-US"/>
+              </w:rPr>
+              <w:t>avg</w:t>
+            </w:r>
+            <w:proofErr w:type="spellEnd"/>
+            <w:r>
+              <w:rPr>
+                <w:sz w:val="18"/>
+                <w:lang w:val="en-US"/>
+              </w:rPr>
+              <w:t xml:space="preserve"> score</w:t>
+            </w:r>
+          </w:p>
+        </w:tc>
+        <w:tc>
+          <w:tcPr>
+            <w:tcW w:w="1417" w:type="dxa"/>
+          </w:tcPr>
+          <w:p>
+            <w:pPr>
+              <w:rPr>
+                <w:sz w:val="18"/>
+                <w:lang w:val="en-US"/>
+              </w:rPr>
+            </w:pPr>
+            <w:r>
+              <w:rPr>
+                <w:sz w:val="18"/>
+                <w:lang w:val="en-US"/>
+              </w:rPr>
+              <w:t>highest tile</w:t>
             </w:r>
           </w:p>
         </w:tc>
       </w:tr>
       <w:tr>
+        <w:trPr>
+          <w:trHeight w:val="251"/>
+        </w:trPr>
         <w:tc>
           <w:tcPr>
-            <w:tcW w:w="846" w:type="dxa"/>
+            <w:tcW w:w="632" w:type="dxa"/>
           </w:tcPr>
           <w:p>
             <w:pPr>
               <w:rPr>
+                <w:sz w:val="18"/>
                 <w:lang w:val="en-US"/>
               </w:rPr>
             </w:pPr>
             <w:r>
               <w:rPr>
+                <w:sz w:val="18"/>
                 <w:lang w:val="en-US"/>
               </w:rPr>
               <w:t>0</w:t>
@@ -25685,16 +26056,18 @@
         </w:tc>
         <w:tc>
           <w:tcPr>
-            <w:tcW w:w="1701" w:type="dxa"/>
+            <w:tcW w:w="952" w:type="dxa"/>
           </w:tcPr>
           <w:p>
             <w:pPr>
               <w:rPr>
+                <w:sz w:val="18"/>
                 <w:lang w:val="en-US"/>
               </w:rPr>
             </w:pPr>
             <w:r>
               <w:rPr>
+                <w:sz w:val="18"/>
                 <w:lang w:val="en-US"/>
               </w:rPr>
               <w:t>108.000</w:t>
@@ -25703,16 +26076,18 @@
         </w:tc>
         <w:tc>
           <w:tcPr>
-            <w:tcW w:w="1984" w:type="dxa"/>
+            <w:tcW w:w="1376" w:type="dxa"/>
           </w:tcPr>
           <w:p>
             <w:pPr>
               <w:rPr>
+                <w:sz w:val="18"/>
                 <w:lang w:val="en-US"/>
               </w:rPr>
             </w:pPr>
             <w:r>
               <w:rPr>
+                <w:sz w:val="18"/>
                 <w:lang w:val="en-US"/>
               </w:rPr>
               <w:t>8192: 21/50</w:t>
@@ -25721,36 +26096,151 @@
         </w:tc>
         <w:tc>
           <w:tcPr>
-            <w:tcW w:w="1984" w:type="dxa"/>
+            <w:tcW w:w="1378" w:type="dxa"/>
           </w:tcPr>
           <w:p>
             <w:pPr>
               <w:rPr>
+                <w:sz w:val="18"/>
                 <w:lang w:val="en-US"/>
               </w:rPr>
             </w:pPr>
             <w:r>
               <w:rPr>
+                <w:sz w:val="18"/>
                 <w:lang w:val="en-US"/>
               </w:rPr>
               <w:t>94.620</w:t>
+            </w:r>
+          </w:p>
+        </w:tc>
+        <w:tc>
+          <w:tcPr>
+            <w:tcW w:w="953" w:type="dxa"/>
+          </w:tcPr>
+          <w:p>
+            <w:pPr>
+              <w:rPr>
+                <w:sz w:val="18"/>
+                <w:lang w:val="en-US"/>
+              </w:rPr>
+            </w:pPr>
+            <w:r>
+              <w:rPr>
+                <w:sz w:val="18"/>
+                <w:lang w:val="en-US"/>
+              </w:rPr>
+              <w:t>116.000</w:t>
+            </w:r>
+          </w:p>
+        </w:tc>
+        <w:tc>
+          <w:tcPr>
+            <w:tcW w:w="1377" w:type="dxa"/>
+          </w:tcPr>
+          <w:p>
+            <w:pPr>
+              <w:rPr>
+                <w:sz w:val="18"/>
+                <w:lang w:val="en-US"/>
+              </w:rPr>
+            </w:pPr>
+            <w:r>
+              <w:rPr>
+                <w:sz w:val="18"/>
+                <w:lang w:val="en-US"/>
+              </w:rPr>
+              <w:t>8192: 21/50</w:t>
+            </w:r>
+          </w:p>
+        </w:tc>
+        <w:tc>
+          <w:tcPr>
+            <w:tcW w:w="982" w:type="dxa"/>
+          </w:tcPr>
+          <w:p>
+            <w:pPr>
+              <w:rPr>
+                <w:sz w:val="18"/>
+                <w:lang w:val="en-US"/>
+              </w:rPr>
+            </w:pPr>
+            <w:r>
+              <w:rPr>
+                <w:sz w:val="18"/>
+                <w:lang w:val="en-US"/>
+              </w:rPr>
+              <w:t>11</w:t>
+            </w:r>
+            <w:r>
+              <w:rPr>
+                <w:sz w:val="18"/>
+                <w:lang w:val="en-US"/>
+              </w:rPr>
+              <w:t>3</w:t>
+            </w:r>
+            <w:r>
+              <w:rPr>
+                <w:sz w:val="18"/>
+                <w:lang w:val="en-US"/>
+              </w:rPr>
+              <w:t>.000</w:t>
+            </w:r>
+          </w:p>
+        </w:tc>
+        <w:tc>
+          <w:tcPr>
+            <w:tcW w:w="1417" w:type="dxa"/>
+          </w:tcPr>
+          <w:p>
+            <w:pPr>
+              <w:rPr>
+                <w:sz w:val="18"/>
+                <w:lang w:val="en-US"/>
+              </w:rPr>
+            </w:pPr>
+            <w:r>
+              <w:rPr>
+                <w:sz w:val="18"/>
+                <w:lang w:val="en-US"/>
+              </w:rPr>
+              <w:t xml:space="preserve">8192: </w:t>
+            </w:r>
+            <w:r>
+              <w:rPr>
+                <w:sz w:val="18"/>
+                <w:lang w:val="en-US"/>
+              </w:rPr>
+              <w:t>3</w:t>
+            </w:r>
+            <w:r>
+              <w:rPr>
+                <w:sz w:val="18"/>
+                <w:lang w:val="en-US"/>
+              </w:rPr>
+              <w:t>1/50</w:t>
             </w:r>
           </w:p>
         </w:tc>
       </w:tr>
       <w:tr>
+        <w:trPr>
+          <w:trHeight w:val="262"/>
+        </w:trPr>
         <w:tc>
           <w:tcPr>
-            <w:tcW w:w="846" w:type="dxa"/>
+            <w:tcW w:w="632" w:type="dxa"/>
           </w:tcPr>
           <w:p>
             <w:pPr>
               <w:rPr>
+                <w:sz w:val="18"/>
                 <w:lang w:val="en-US"/>
               </w:rPr>
             </w:pPr>
             <w:r>
               <w:rPr>
+                <w:sz w:val="18"/>
                 <w:lang w:val="en-US"/>
               </w:rPr>
               <w:t>1</w:t>
@@ -25759,16 +26249,18 @@
         </w:tc>
         <w:tc>
           <w:tcPr>
-            <w:tcW w:w="1701" w:type="dxa"/>
+            <w:tcW w:w="952" w:type="dxa"/>
           </w:tcPr>
           <w:p>
             <w:pPr>
               <w:rPr>
+                <w:sz w:val="18"/>
                 <w:lang w:val="en-US"/>
               </w:rPr>
             </w:pPr>
             <w:r>
               <w:rPr>
+                <w:sz w:val="18"/>
                 <w:lang w:val="en-US"/>
               </w:rPr>
               <w:t>108.000</w:t>
@@ -25777,16 +26269,18 @@
         </w:tc>
         <w:tc>
           <w:tcPr>
-            <w:tcW w:w="1984" w:type="dxa"/>
+            <w:tcW w:w="1376" w:type="dxa"/>
           </w:tcPr>
           <w:p>
             <w:pPr>
               <w:rPr>
+                <w:sz w:val="18"/>
                 <w:lang w:val="en-US"/>
               </w:rPr>
             </w:pPr>
             <w:r>
               <w:rPr>
+                <w:sz w:val="18"/>
                 <w:lang w:val="en-US"/>
               </w:rPr>
               <w:t>8192: 25/50</w:t>
@@ -25795,36 +26289,151 @@
         </w:tc>
         <w:tc>
           <w:tcPr>
-            <w:tcW w:w="1984" w:type="dxa"/>
+            <w:tcW w:w="1378" w:type="dxa"/>
           </w:tcPr>
           <w:p>
             <w:pPr>
               <w:rPr>
+                <w:sz w:val="18"/>
                 <w:lang w:val="en-US"/>
               </w:rPr>
             </w:pPr>
             <w:r>
               <w:rPr>
+                <w:sz w:val="18"/>
                 <w:lang w:val="en-US"/>
               </w:rPr>
               <w:t>56.800</w:t>
+            </w:r>
+          </w:p>
+        </w:tc>
+        <w:tc>
+          <w:tcPr>
+            <w:tcW w:w="953" w:type="dxa"/>
+          </w:tcPr>
+          <w:p>
+            <w:pPr>
+              <w:rPr>
+                <w:sz w:val="18"/>
+                <w:lang w:val="en-US"/>
+              </w:rPr>
+            </w:pPr>
+            <w:r>
+              <w:rPr>
+                <w:sz w:val="18"/>
+                <w:lang w:val="en-US"/>
+              </w:rPr>
+              <w:t>109.000</w:t>
+            </w:r>
+          </w:p>
+        </w:tc>
+        <w:tc>
+          <w:tcPr>
+            <w:tcW w:w="1377" w:type="dxa"/>
+          </w:tcPr>
+          <w:p>
+            <w:pPr>
+              <w:rPr>
+                <w:sz w:val="18"/>
+                <w:lang w:val="en-US"/>
+              </w:rPr>
+            </w:pPr>
+            <w:r>
+              <w:rPr>
+                <w:sz w:val="18"/>
+                <w:lang w:val="en-US"/>
+              </w:rPr>
+              <w:t>8192: 28/50</w:t>
+            </w:r>
+          </w:p>
+        </w:tc>
+        <w:tc>
+          <w:tcPr>
+            <w:tcW w:w="982" w:type="dxa"/>
+          </w:tcPr>
+          <w:p>
+            <w:pPr>
+              <w:rPr>
+                <w:sz w:val="18"/>
+                <w:lang w:val="en-US"/>
+              </w:rPr>
+            </w:pPr>
+            <w:r>
+              <w:rPr>
+                <w:sz w:val="18"/>
+                <w:lang w:val="en-US"/>
+              </w:rPr>
+              <w:t>1</w:t>
+            </w:r>
+            <w:r>
+              <w:rPr>
+                <w:sz w:val="18"/>
+                <w:lang w:val="en-US"/>
+              </w:rPr>
+              <w:t>20</w:t>
+            </w:r>
+            <w:r>
+              <w:rPr>
+                <w:sz w:val="18"/>
+                <w:lang w:val="en-US"/>
+              </w:rPr>
+              <w:t>.000</w:t>
+            </w:r>
+          </w:p>
+        </w:tc>
+        <w:tc>
+          <w:tcPr>
+            <w:tcW w:w="1417" w:type="dxa"/>
+          </w:tcPr>
+          <w:p>
+            <w:pPr>
+              <w:rPr>
+                <w:sz w:val="18"/>
+                <w:lang w:val="en-US"/>
+              </w:rPr>
+            </w:pPr>
+            <w:r>
+              <w:rPr>
+                <w:sz w:val="18"/>
+                <w:lang w:val="en-US"/>
+              </w:rPr>
+              <w:t xml:space="preserve">16384: </w:t>
+            </w:r>
+            <w:r>
+              <w:rPr>
+                <w:sz w:val="18"/>
+                <w:lang w:val="en-US"/>
+              </w:rPr>
+              <w:t>1</w:t>
+            </w:r>
+            <w:r>
+              <w:rPr>
+                <w:sz w:val="18"/>
+                <w:lang w:val="en-US"/>
+              </w:rPr>
+              <w:t>/50</w:t>
             </w:r>
           </w:p>
         </w:tc>
       </w:tr>
       <w:tr>
+        <w:trPr>
+          <w:trHeight w:val="251"/>
+        </w:trPr>
         <w:tc>
           <w:tcPr>
-            <w:tcW w:w="846" w:type="dxa"/>
+            <w:tcW w:w="632" w:type="dxa"/>
           </w:tcPr>
           <w:p>
             <w:pPr>
               <w:rPr>
+                <w:sz w:val="18"/>
                 <w:lang w:val="en-US"/>
               </w:rPr>
             </w:pPr>
             <w:r>
               <w:rPr>
+                <w:sz w:val="18"/>
                 <w:lang w:val="en-US"/>
               </w:rPr>
               <w:t>3</w:t>
@@ -25833,16 +26442,18 @@
         </w:tc>
         <w:tc>
           <w:tcPr>
-            <w:tcW w:w="1701" w:type="dxa"/>
+            <w:tcW w:w="952" w:type="dxa"/>
           </w:tcPr>
           <w:p>
             <w:pPr>
               <w:rPr>
+                <w:sz w:val="18"/>
                 <w:lang w:val="en-US"/>
               </w:rPr>
             </w:pPr>
             <w:r>
               <w:rPr>
+                <w:sz w:val="18"/>
                 <w:lang w:val="en-US"/>
               </w:rPr>
               <w:t>150.000</w:t>
@@ -25851,16 +26462,18 @@
         </w:tc>
         <w:tc>
           <w:tcPr>
-            <w:tcW w:w="1984" w:type="dxa"/>
+            <w:tcW w:w="1376" w:type="dxa"/>
           </w:tcPr>
           <w:p>
             <w:pPr>
               <w:rPr>
+                <w:sz w:val="18"/>
                 <w:lang w:val="en-US"/>
               </w:rPr>
             </w:pPr>
             <w:r>
               <w:rPr>
+                <w:sz w:val="18"/>
                 <w:lang w:val="en-US"/>
               </w:rPr>
               <w:t>16384: 1-2/50</w:t>
@@ -25869,36 +26482,151 @@
         </w:tc>
         <w:tc>
           <w:tcPr>
-            <w:tcW w:w="1984" w:type="dxa"/>
+            <w:tcW w:w="1378" w:type="dxa"/>
           </w:tcPr>
           <w:p>
             <w:pPr>
               <w:rPr>
+                <w:sz w:val="18"/>
                 <w:lang w:val="en-US"/>
               </w:rPr>
             </w:pPr>
             <w:r>
               <w:rPr>
+                <w:sz w:val="18"/>
                 <w:lang w:val="en-US"/>
               </w:rPr>
               <w:t>20.048</w:t>
+            </w:r>
+          </w:p>
+        </w:tc>
+        <w:tc>
+          <w:tcPr>
+            <w:tcW w:w="953" w:type="dxa"/>
+          </w:tcPr>
+          <w:p>
+            <w:pPr>
+              <w:rPr>
+                <w:sz w:val="18"/>
+                <w:lang w:val="en-US"/>
+              </w:rPr>
+            </w:pPr>
+            <w:r>
+              <w:rPr>
+                <w:sz w:val="18"/>
+                <w:lang w:val="en-US"/>
+              </w:rPr>
+              <w:t>150.000</w:t>
+            </w:r>
+          </w:p>
+        </w:tc>
+        <w:tc>
+          <w:tcPr>
+            <w:tcW w:w="1377" w:type="dxa"/>
+          </w:tcPr>
+          <w:p>
+            <w:pPr>
+              <w:rPr>
+                <w:sz w:val="18"/>
+                <w:lang w:val="en-US"/>
+              </w:rPr>
+            </w:pPr>
+            <w:r>
+              <w:rPr>
+                <w:sz w:val="18"/>
+                <w:lang w:val="en-US"/>
+              </w:rPr>
+              <w:t>16384: 1-2/50</w:t>
+            </w:r>
+          </w:p>
+        </w:tc>
+        <w:tc>
+          <w:tcPr>
+            <w:tcW w:w="982" w:type="dxa"/>
+          </w:tcPr>
+          <w:p>
+            <w:pPr>
+              <w:rPr>
+                <w:sz w:val="18"/>
+                <w:lang w:val="en-US"/>
+              </w:rPr>
+            </w:pPr>
+            <w:r>
+              <w:rPr>
+                <w:sz w:val="18"/>
+                <w:lang w:val="en-US"/>
+              </w:rPr>
+              <w:t>1</w:t>
+            </w:r>
+            <w:r>
+              <w:rPr>
+                <w:sz w:val="18"/>
+                <w:lang w:val="en-US"/>
+              </w:rPr>
+              <w:t>70</w:t>
+            </w:r>
+            <w:r>
+              <w:rPr>
+                <w:sz w:val="18"/>
+                <w:lang w:val="en-US"/>
+              </w:rPr>
+              <w:t>.000</w:t>
+            </w:r>
+          </w:p>
+        </w:tc>
+        <w:tc>
+          <w:tcPr>
+            <w:tcW w:w="1417" w:type="dxa"/>
+          </w:tcPr>
+          <w:p>
+            <w:pPr>
+              <w:rPr>
+                <w:sz w:val="18"/>
+                <w:lang w:val="en-US"/>
+              </w:rPr>
+            </w:pPr>
+            <w:r>
+              <w:rPr>
+                <w:sz w:val="18"/>
+                <w:lang w:val="en-US"/>
+              </w:rPr>
+              <w:t xml:space="preserve">16384: </w:t>
+            </w:r>
+            <w:r>
+              <w:rPr>
+                <w:sz w:val="18"/>
+                <w:lang w:val="en-US"/>
+              </w:rPr>
+              <w:t>4-6</w:t>
+            </w:r>
+            <w:r>
+              <w:rPr>
+                <w:sz w:val="18"/>
+                <w:lang w:val="en-US"/>
+              </w:rPr>
+              <w:t>/50</w:t>
             </w:r>
           </w:p>
         </w:tc>
       </w:tr>
       <w:tr>
+        <w:trPr>
+          <w:trHeight w:val="251"/>
+        </w:trPr>
         <w:tc>
           <w:tcPr>
-            <w:tcW w:w="846" w:type="dxa"/>
+            <w:tcW w:w="632" w:type="dxa"/>
           </w:tcPr>
           <w:p>
             <w:pPr>
               <w:rPr>
+                <w:sz w:val="18"/>
                 <w:lang w:val="en-US"/>
               </w:rPr>
             </w:pPr>
             <w:r>
               <w:rPr>
+                <w:sz w:val="18"/>
                 <w:lang w:val="en-US"/>
               </w:rPr>
               <w:t>5</w:t>
@@ -25907,16 +26635,18 @@
         </w:tc>
         <w:tc>
           <w:tcPr>
-            <w:tcW w:w="1701" w:type="dxa"/>
+            <w:tcW w:w="952" w:type="dxa"/>
           </w:tcPr>
           <w:p>
             <w:pPr>
               <w:rPr>
+                <w:sz w:val="18"/>
                 <w:lang w:val="en-US"/>
               </w:rPr>
             </w:pPr>
             <w:r>
               <w:rPr>
+                <w:sz w:val="18"/>
                 <w:lang w:val="en-US"/>
               </w:rPr>
               <w:t>182.000</w:t>
@@ -25925,16 +26655,18 @@
         </w:tc>
         <w:tc>
           <w:tcPr>
-            <w:tcW w:w="1984" w:type="dxa"/>
+            <w:tcW w:w="1376" w:type="dxa"/>
           </w:tcPr>
           <w:p>
             <w:pPr>
               <w:rPr>
+                <w:sz w:val="18"/>
                 <w:lang w:val="en-US"/>
               </w:rPr>
             </w:pPr>
             <w:r>
               <w:rPr>
+                <w:sz w:val="18"/>
                 <w:lang w:val="en-US"/>
               </w:rPr>
               <w:t>16384: 9/50</w:t>
@@ -25943,25 +26675,129 @@
         </w:tc>
         <w:tc>
           <w:tcPr>
-            <w:tcW w:w="1984" w:type="dxa"/>
+            <w:tcW w:w="1378" w:type="dxa"/>
           </w:tcPr>
           <w:p>
             <w:pPr>
               <w:rPr>
+                <w:sz w:val="18"/>
                 <w:lang w:val="en-US"/>
               </w:rPr>
             </w:pPr>
             <w:r>
               <w:rPr>
-                <w:lang w:val="en-US"/>
-              </w:rPr>
-              <w:t xml:space="preserve">      </w:t>
+                <w:sz w:val="18"/>
+                <w:lang w:val="en-US"/>
+              </w:rPr>
+              <w:t xml:space="preserve">      582</w:t>
+            </w:r>
+          </w:p>
+        </w:tc>
+        <w:tc>
+          <w:tcPr>
+            <w:tcW w:w="953" w:type="dxa"/>
+          </w:tcPr>
+          <w:p>
+            <w:pPr>
+              <w:rPr>
+                <w:sz w:val="18"/>
+                <w:lang w:val="en-US"/>
+              </w:rPr>
+            </w:pPr>
+            <w:r>
+              <w:rPr>
+                <w:sz w:val="18"/>
+                <w:lang w:val="en-US"/>
+              </w:rPr>
+              <w:t>188.000</w:t>
+            </w:r>
+          </w:p>
+        </w:tc>
+        <w:tc>
+          <w:tcPr>
+            <w:tcW w:w="1377" w:type="dxa"/>
+          </w:tcPr>
+          <w:p>
+            <w:pPr>
+              <w:rPr>
+                <w:sz w:val="18"/>
+                <w:lang w:val="en-US"/>
+              </w:rPr>
+            </w:pPr>
+            <w:r>
+              <w:rPr>
+                <w:sz w:val="18"/>
+                <w:lang w:val="en-US"/>
+              </w:rPr>
+              <w:t>16384: 9/50</w:t>
+            </w:r>
+          </w:p>
+        </w:tc>
+        <w:tc>
+          <w:tcPr>
+            <w:tcW w:w="982" w:type="dxa"/>
+          </w:tcPr>
+          <w:p>
+            <w:pPr>
+              <w:rPr>
+                <w:sz w:val="18"/>
+                <w:lang w:val="en-US"/>
+              </w:rPr>
+            </w:pPr>
+            <w:r>
+              <w:rPr>
+                <w:sz w:val="18"/>
+                <w:lang w:val="en-US"/>
+              </w:rPr>
+              <w:t>1</w:t>
             </w:r>
             <w:r>
               <w:rPr>
-                <w:lang w:val="en-US"/>
-              </w:rPr>
-              <w:t>582</w:t>
+                <w:sz w:val="18"/>
+                <w:lang w:val="en-US"/>
+              </w:rPr>
+              <w:t>96</w:t>
+            </w:r>
+            <w:r>
+              <w:rPr>
+                <w:sz w:val="18"/>
+                <w:lang w:val="en-US"/>
+              </w:rPr>
+              <w:t>.000</w:t>
+            </w:r>
+          </w:p>
+        </w:tc>
+        <w:tc>
+          <w:tcPr>
+            <w:tcW w:w="1417" w:type="dxa"/>
+          </w:tcPr>
+          <w:p>
+            <w:pPr>
+              <w:rPr>
+                <w:sz w:val="18"/>
+                <w:lang w:val="en-US"/>
+              </w:rPr>
+            </w:pPr>
+            <w:r>
+              <w:rPr>
+                <w:sz w:val="18"/>
+                <w:lang w:val="en-US"/>
+              </w:rPr>
+              <w:t xml:space="preserve">16384: </w:t>
+            </w:r>
+            <w:r>
+              <w:rPr>
+                <w:sz w:val="18"/>
+                <w:lang w:val="en-US"/>
+              </w:rPr>
+              <w:t>14</w:t>
+            </w:r>
+            <w:r>
+              <w:rPr>
+                <w:sz w:val="18"/>
+                <w:lang w:val="en-US"/>
+              </w:rPr>
+              <w:t>/50</w:t>
             </w:r>
           </w:p>
         </w:tc>
@@ -25971,18 +26807,1526 @@
       <w:pPr>
         <w:spacing w:before="60"/>
         <w:rPr>
-          <w:lang w:val="en-US"/>
-        </w:rPr>
-      </w:pPr>
-      <w:r>
-        <w:rPr>
-          <w:lang w:val="en-US"/>
-        </w:rPr>
-        <w:t>(needs to be repeated to get a more reliable std. dev. and average)</w:t>
+          <w:sz w:val="8"/>
+          <w:lang w:val="en-US"/>
+        </w:rPr>
+      </w:pPr>
+      <w:r>
+        <w:rPr>
+          <w:sz w:val="8"/>
+          <w:lang w:val="en-US"/>
+        </w:rPr>
+        <w:t xml:space="preserve"> </w:t>
+      </w:r>
+    </w:p>
+    <w:tbl>
+      <w:tblPr>
+        <w:tblStyle w:val="Tabellenraster"/>
+        <w:tblW w:w="9067" w:type="dxa"/>
+        <w:tblLook w:val="04A0" w:firstRow="1" w:lastRow="0" w:firstColumn="1" w:lastColumn="0" w:noHBand="0" w:noVBand="1"/>
+      </w:tblPr>
+      <w:tblGrid>
+        <w:gridCol w:w="633"/>
+        <w:gridCol w:w="951"/>
+        <w:gridCol w:w="1376"/>
+        <w:gridCol w:w="1378"/>
+        <w:gridCol w:w="953"/>
+        <w:gridCol w:w="1377"/>
+        <w:gridCol w:w="982"/>
+        <w:gridCol w:w="1417"/>
+      </w:tblGrid>
+      <w:tr>
+        <w:trPr>
+          <w:trHeight w:val="251"/>
+        </w:trPr>
+        <w:tc>
+          <w:tcPr>
+            <w:tcW w:w="632" w:type="dxa"/>
+          </w:tcPr>
+          <w:p>
+            <w:pPr>
+              <w:rPr>
+                <w:sz w:val="18"/>
+                <w:lang w:val="en-US"/>
+              </w:rPr>
+            </w:pPr>
+            <w:r>
+              <w:rPr>
+                <w:sz w:val="18"/>
+                <w:lang w:val="en-US"/>
+              </w:rPr>
+              <w:sym w:font="Symbol" w:char="F06C"/>
+            </w:r>
+            <w:r>
+              <w:rPr>
+                <w:sz w:val="18"/>
+                <w:lang w:val="en-US"/>
+              </w:rPr>
+              <w:t>=0.5</w:t>
+            </w:r>
+          </w:p>
+        </w:tc>
+        <w:tc>
+          <w:tcPr>
+            <w:tcW w:w="3706" w:type="dxa"/>
+            <w:gridSpan w:val="3"/>
+            <w:vAlign w:val="center"/>
+          </w:tcPr>
+          <w:p>
+            <w:pPr>
+              <w:jc w:val="center"/>
+              <w:rPr>
+                <w:sz w:val="18"/>
+                <w:lang w:val="en-US"/>
+              </w:rPr>
+            </w:pPr>
+            <w:r>
+              <w:rPr>
+                <w:sz w:val="18"/>
+                <w:lang w:val="en-US"/>
+              </w:rPr>
+              <w:t>200k training games</w:t>
+            </w:r>
+            <w:r>
+              <w:rPr>
+                <w:sz w:val="18"/>
+                <w:lang w:val="en-US"/>
+              </w:rPr>
+              <w:t xml:space="preserve"> </w:t>
+            </w:r>
+          </w:p>
+        </w:tc>
+        <w:tc>
+          <w:tcPr>
+            <w:tcW w:w="2330" w:type="dxa"/>
+            <w:gridSpan w:val="2"/>
+            <w:vAlign w:val="center"/>
+          </w:tcPr>
+          <w:p>
+            <w:pPr>
+              <w:jc w:val="center"/>
+              <w:rPr>
+                <w:sz w:val="18"/>
+                <w:lang w:val="en-US"/>
+              </w:rPr>
+            </w:pPr>
+            <w:r>
+              <w:rPr>
+                <w:sz w:val="18"/>
+                <w:lang w:val="en-US"/>
+              </w:rPr>
+              <w:t>300k training games</w:t>
+            </w:r>
+          </w:p>
+        </w:tc>
+        <w:tc>
+          <w:tcPr>
+            <w:tcW w:w="2399" w:type="dxa"/>
+            <w:gridSpan w:val="2"/>
+            <w:vAlign w:val="center"/>
+          </w:tcPr>
+          <w:p>
+            <w:pPr>
+              <w:jc w:val="center"/>
+              <w:rPr>
+                <w:sz w:val="18"/>
+                <w:lang w:val="en-US"/>
+              </w:rPr>
+            </w:pPr>
+            <w:r>
+              <w:rPr>
+                <w:sz w:val="18"/>
+                <w:lang w:val="en-US"/>
+              </w:rPr>
+              <w:t>4</w:t>
+            </w:r>
+            <w:r>
+              <w:rPr>
+                <w:sz w:val="18"/>
+                <w:lang w:val="en-US"/>
+              </w:rPr>
+              <w:t>00k training games</w:t>
+            </w:r>
+          </w:p>
+        </w:tc>
+      </w:tr>
+      <w:tr>
+        <w:trPr>
+          <w:trHeight w:val="251"/>
+        </w:trPr>
+        <w:tc>
+          <w:tcPr>
+            <w:tcW w:w="632" w:type="dxa"/>
+          </w:tcPr>
+          <w:p>
+            <w:pPr>
+              <w:rPr>
+                <w:sz w:val="18"/>
+                <w:lang w:val="en-US"/>
+              </w:rPr>
+            </w:pPr>
+            <w:proofErr w:type="spellStart"/>
+            <w:r>
+              <w:rPr>
+                <w:sz w:val="18"/>
+                <w:lang w:val="en-US"/>
+              </w:rPr>
+              <w:t>nPly</w:t>
+            </w:r>
+            <w:proofErr w:type="spellEnd"/>
+          </w:p>
+        </w:tc>
+        <w:tc>
+          <w:tcPr>
+            <w:tcW w:w="952" w:type="dxa"/>
+          </w:tcPr>
+          <w:p>
+            <w:pPr>
+              <w:rPr>
+                <w:sz w:val="18"/>
+                <w:lang w:val="en-US"/>
+              </w:rPr>
+            </w:pPr>
+            <w:proofErr w:type="spellStart"/>
+            <w:r>
+              <w:rPr>
+                <w:sz w:val="18"/>
+                <w:lang w:val="en-US"/>
+              </w:rPr>
+              <w:t>avg</w:t>
+            </w:r>
+            <w:proofErr w:type="spellEnd"/>
+            <w:r>
+              <w:rPr>
+                <w:sz w:val="18"/>
+                <w:lang w:val="en-US"/>
+              </w:rPr>
+              <w:t xml:space="preserve"> score</w:t>
+            </w:r>
+          </w:p>
+        </w:tc>
+        <w:tc>
+          <w:tcPr>
+            <w:tcW w:w="1376" w:type="dxa"/>
+          </w:tcPr>
+          <w:p>
+            <w:pPr>
+              <w:rPr>
+                <w:sz w:val="18"/>
+                <w:lang w:val="en-US"/>
+              </w:rPr>
+            </w:pPr>
+            <w:r>
+              <w:rPr>
+                <w:sz w:val="18"/>
+                <w:lang w:val="en-US"/>
+              </w:rPr>
+              <w:t>highest tile</w:t>
+            </w:r>
+          </w:p>
+        </w:tc>
+        <w:tc>
+          <w:tcPr>
+            <w:tcW w:w="1378" w:type="dxa"/>
+          </w:tcPr>
+          <w:p>
+            <w:pPr>
+              <w:rPr>
+                <w:sz w:val="18"/>
+                <w:lang w:val="en-US"/>
+              </w:rPr>
+            </w:pPr>
+            <w:r>
+              <w:rPr>
+                <w:sz w:val="18"/>
+                <w:lang w:val="en-US"/>
+              </w:rPr>
+              <w:t>moves/second</w:t>
+            </w:r>
+          </w:p>
+        </w:tc>
+        <w:tc>
+          <w:tcPr>
+            <w:tcW w:w="953" w:type="dxa"/>
+          </w:tcPr>
+          <w:p>
+            <w:pPr>
+              <w:rPr>
+                <w:sz w:val="18"/>
+                <w:lang w:val="en-US"/>
+              </w:rPr>
+            </w:pPr>
+            <w:proofErr w:type="spellStart"/>
+            <w:r>
+              <w:rPr>
+                <w:sz w:val="18"/>
+                <w:lang w:val="en-US"/>
+              </w:rPr>
+              <w:t>avg</w:t>
+            </w:r>
+            <w:proofErr w:type="spellEnd"/>
+            <w:r>
+              <w:rPr>
+                <w:sz w:val="18"/>
+                <w:lang w:val="en-US"/>
+              </w:rPr>
+              <w:t xml:space="preserve"> score</w:t>
+            </w:r>
+          </w:p>
+        </w:tc>
+        <w:tc>
+          <w:tcPr>
+            <w:tcW w:w="1377" w:type="dxa"/>
+          </w:tcPr>
+          <w:p>
+            <w:pPr>
+              <w:rPr>
+                <w:sz w:val="18"/>
+                <w:lang w:val="en-US"/>
+              </w:rPr>
+            </w:pPr>
+            <w:r>
+              <w:rPr>
+                <w:sz w:val="18"/>
+                <w:lang w:val="en-US"/>
+              </w:rPr>
+              <w:t>highest tile</w:t>
+            </w:r>
+          </w:p>
+        </w:tc>
+        <w:tc>
+          <w:tcPr>
+            <w:tcW w:w="982" w:type="dxa"/>
+          </w:tcPr>
+          <w:p>
+            <w:pPr>
+              <w:rPr>
+                <w:sz w:val="18"/>
+                <w:lang w:val="en-US"/>
+              </w:rPr>
+            </w:pPr>
+            <w:proofErr w:type="spellStart"/>
+            <w:r>
+              <w:rPr>
+                <w:sz w:val="18"/>
+                <w:lang w:val="en-US"/>
+              </w:rPr>
+              <w:t>avg</w:t>
+            </w:r>
+            <w:proofErr w:type="spellEnd"/>
+            <w:r>
+              <w:rPr>
+                <w:sz w:val="18"/>
+                <w:lang w:val="en-US"/>
+              </w:rPr>
+              <w:t xml:space="preserve"> score</w:t>
+            </w:r>
+          </w:p>
+        </w:tc>
+        <w:tc>
+          <w:tcPr>
+            <w:tcW w:w="1417" w:type="dxa"/>
+          </w:tcPr>
+          <w:p>
+            <w:pPr>
+              <w:rPr>
+                <w:sz w:val="18"/>
+                <w:lang w:val="en-US"/>
+              </w:rPr>
+            </w:pPr>
+            <w:r>
+              <w:rPr>
+                <w:sz w:val="18"/>
+                <w:lang w:val="en-US"/>
+              </w:rPr>
+              <w:t>highest tile</w:t>
+            </w:r>
+          </w:p>
+        </w:tc>
+      </w:tr>
+      <w:tr>
+        <w:trPr>
+          <w:trHeight w:val="251"/>
+        </w:trPr>
+        <w:tc>
+          <w:tcPr>
+            <w:tcW w:w="632" w:type="dxa"/>
+          </w:tcPr>
+          <w:p>
+            <w:pPr>
+              <w:rPr>
+                <w:sz w:val="18"/>
+                <w:lang w:val="en-US"/>
+              </w:rPr>
+            </w:pPr>
+            <w:r>
+              <w:rPr>
+                <w:sz w:val="18"/>
+                <w:lang w:val="en-US"/>
+              </w:rPr>
+              <w:t>0</w:t>
+            </w:r>
+          </w:p>
+        </w:tc>
+        <w:tc>
+          <w:tcPr>
+            <w:tcW w:w="952" w:type="dxa"/>
+          </w:tcPr>
+          <w:p>
+            <w:pPr>
+              <w:rPr>
+                <w:sz w:val="18"/>
+                <w:lang w:val="en-US"/>
+              </w:rPr>
+            </w:pPr>
+            <w:r>
+              <w:rPr>
+                <w:sz w:val="18"/>
+                <w:lang w:val="en-US"/>
+              </w:rPr>
+              <w:t>1</w:t>
+            </w:r>
+            <w:r>
+              <w:rPr>
+                <w:sz w:val="18"/>
+                <w:lang w:val="en-US"/>
+              </w:rPr>
+              <w:t>15</w:t>
+            </w:r>
+            <w:r>
+              <w:rPr>
+                <w:sz w:val="18"/>
+                <w:lang w:val="en-US"/>
+              </w:rPr>
+              <w:t>.000</w:t>
+            </w:r>
+          </w:p>
+        </w:tc>
+        <w:tc>
+          <w:tcPr>
+            <w:tcW w:w="1376" w:type="dxa"/>
+          </w:tcPr>
+          <w:p>
+            <w:pPr>
+              <w:rPr>
+                <w:sz w:val="18"/>
+                <w:lang w:val="en-US"/>
+              </w:rPr>
+            </w:pPr>
+            <w:r>
+              <w:rPr>
+                <w:sz w:val="18"/>
+                <w:lang w:val="en-US"/>
+              </w:rPr>
+              <w:t>8192: 2</w:t>
+            </w:r>
+            <w:r>
+              <w:rPr>
+                <w:sz w:val="18"/>
+                <w:lang w:val="en-US"/>
+              </w:rPr>
+              <w:t>5</w:t>
+            </w:r>
+            <w:r>
+              <w:rPr>
+                <w:sz w:val="18"/>
+                <w:lang w:val="en-US"/>
+              </w:rPr>
+              <w:t>/50</w:t>
+            </w:r>
+          </w:p>
+        </w:tc>
+        <w:tc>
+          <w:tcPr>
+            <w:tcW w:w="1378" w:type="dxa"/>
+          </w:tcPr>
+          <w:p>
+            <w:pPr>
+              <w:rPr>
+                <w:sz w:val="18"/>
+                <w:lang w:val="en-US"/>
+              </w:rPr>
+            </w:pPr>
+            <w:r>
+              <w:rPr>
+                <w:sz w:val="18"/>
+                <w:lang w:val="en-US"/>
+              </w:rPr>
+              <w:t>9</w:t>
+            </w:r>
+            <w:r>
+              <w:rPr>
+                <w:sz w:val="18"/>
+                <w:lang w:val="en-US"/>
+              </w:rPr>
+              <w:t>5</w:t>
+            </w:r>
+            <w:r>
+              <w:rPr>
+                <w:sz w:val="18"/>
+                <w:lang w:val="en-US"/>
+              </w:rPr>
+              <w:t>.</w:t>
+            </w:r>
+            <w:r>
+              <w:rPr>
+                <w:sz w:val="18"/>
+                <w:lang w:val="en-US"/>
+              </w:rPr>
+              <w:t>00</w:t>
+            </w:r>
+            <w:r>
+              <w:rPr>
+                <w:sz w:val="18"/>
+                <w:lang w:val="en-US"/>
+              </w:rPr>
+              <w:t>0</w:t>
+            </w:r>
+          </w:p>
+        </w:tc>
+        <w:tc>
+          <w:tcPr>
+            <w:tcW w:w="953" w:type="dxa"/>
+          </w:tcPr>
+          <w:p>
+            <w:pPr>
+              <w:rPr>
+                <w:sz w:val="18"/>
+                <w:lang w:val="en-US"/>
+              </w:rPr>
+            </w:pPr>
+            <w:r>
+              <w:rPr>
+                <w:sz w:val="18"/>
+                <w:lang w:val="en-US"/>
+              </w:rPr>
+              <w:t>116.000</w:t>
+            </w:r>
+          </w:p>
+        </w:tc>
+        <w:tc>
+          <w:tcPr>
+            <w:tcW w:w="1377" w:type="dxa"/>
+          </w:tcPr>
+          <w:p>
+            <w:pPr>
+              <w:rPr>
+                <w:sz w:val="18"/>
+                <w:lang w:val="en-US"/>
+              </w:rPr>
+            </w:pPr>
+            <w:r>
+              <w:rPr>
+                <w:sz w:val="18"/>
+                <w:lang w:val="en-US"/>
+              </w:rPr>
+              <w:t>8192: 21/50</w:t>
+            </w:r>
+          </w:p>
+        </w:tc>
+        <w:tc>
+          <w:tcPr>
+            <w:tcW w:w="982" w:type="dxa"/>
+          </w:tcPr>
+          <w:p>
+            <w:pPr>
+              <w:rPr>
+                <w:sz w:val="18"/>
+                <w:lang w:val="en-US"/>
+              </w:rPr>
+            </w:pPr>
+            <w:r>
+              <w:rPr>
+                <w:sz w:val="18"/>
+                <w:lang w:val="en-US"/>
+              </w:rPr>
+              <w:t>11</w:t>
+            </w:r>
+            <w:r>
+              <w:rPr>
+                <w:sz w:val="18"/>
+                <w:lang w:val="en-US"/>
+              </w:rPr>
+              <w:t>3</w:t>
+            </w:r>
+            <w:r>
+              <w:rPr>
+                <w:sz w:val="18"/>
+                <w:lang w:val="en-US"/>
+              </w:rPr>
+              <w:t>.000</w:t>
+            </w:r>
+          </w:p>
+        </w:tc>
+        <w:tc>
+          <w:tcPr>
+            <w:tcW w:w="1417" w:type="dxa"/>
+          </w:tcPr>
+          <w:p>
+            <w:pPr>
+              <w:rPr>
+                <w:sz w:val="18"/>
+                <w:lang w:val="en-US"/>
+              </w:rPr>
+            </w:pPr>
+            <w:r>
+              <w:rPr>
+                <w:sz w:val="18"/>
+                <w:lang w:val="en-US"/>
+              </w:rPr>
+              <w:t xml:space="preserve">8192: </w:t>
+            </w:r>
+            <w:r>
+              <w:rPr>
+                <w:sz w:val="18"/>
+                <w:lang w:val="en-US"/>
+              </w:rPr>
+              <w:t>3</w:t>
+            </w:r>
+            <w:r>
+              <w:rPr>
+                <w:sz w:val="18"/>
+                <w:lang w:val="en-US"/>
+              </w:rPr>
+              <w:t>1/50</w:t>
+            </w:r>
+          </w:p>
+        </w:tc>
+      </w:tr>
+      <w:tr>
+        <w:trPr>
+          <w:trHeight w:val="262"/>
+        </w:trPr>
+        <w:tc>
+          <w:tcPr>
+            <w:tcW w:w="632" w:type="dxa"/>
+          </w:tcPr>
+          <w:p>
+            <w:pPr>
+              <w:rPr>
+                <w:sz w:val="18"/>
+                <w:lang w:val="en-US"/>
+              </w:rPr>
+            </w:pPr>
+            <w:r>
+              <w:rPr>
+                <w:sz w:val="18"/>
+                <w:lang w:val="en-US"/>
+              </w:rPr>
+              <w:lastRenderedPageBreak/>
+              <w:t>1</w:t>
+            </w:r>
+          </w:p>
+        </w:tc>
+        <w:tc>
+          <w:tcPr>
+            <w:tcW w:w="952" w:type="dxa"/>
+          </w:tcPr>
+          <w:p>
+            <w:pPr>
+              <w:rPr>
+                <w:sz w:val="18"/>
+                <w:lang w:val="en-US"/>
+              </w:rPr>
+            </w:pPr>
+            <w:r>
+              <w:rPr>
+                <w:sz w:val="18"/>
+                <w:lang w:val="en-US"/>
+              </w:rPr>
+              <w:t>1</w:t>
+            </w:r>
+            <w:r>
+              <w:rPr>
+                <w:sz w:val="18"/>
+                <w:lang w:val="en-US"/>
+              </w:rPr>
+              <w:t>10</w:t>
+            </w:r>
+            <w:r>
+              <w:rPr>
+                <w:sz w:val="18"/>
+                <w:lang w:val="en-US"/>
+              </w:rPr>
+              <w:t>.000</w:t>
+            </w:r>
+          </w:p>
+        </w:tc>
+        <w:tc>
+          <w:tcPr>
+            <w:tcW w:w="1376" w:type="dxa"/>
+          </w:tcPr>
+          <w:p>
+            <w:pPr>
+              <w:rPr>
+                <w:sz w:val="18"/>
+                <w:lang w:val="en-US"/>
+              </w:rPr>
+            </w:pPr>
+            <w:r>
+              <w:rPr>
+                <w:sz w:val="18"/>
+                <w:lang w:val="en-US"/>
+              </w:rPr>
+              <w:t>8192: 2</w:t>
+            </w:r>
+            <w:r>
+              <w:rPr>
+                <w:sz w:val="18"/>
+                <w:lang w:val="en-US"/>
+              </w:rPr>
+              <w:t>7</w:t>
+            </w:r>
+            <w:r>
+              <w:rPr>
+                <w:sz w:val="18"/>
+                <w:lang w:val="en-US"/>
+              </w:rPr>
+              <w:t>/50</w:t>
+            </w:r>
+          </w:p>
+        </w:tc>
+        <w:tc>
+          <w:tcPr>
+            <w:tcW w:w="1378" w:type="dxa"/>
+          </w:tcPr>
+          <w:p>
+            <w:pPr>
+              <w:rPr>
+                <w:sz w:val="18"/>
+                <w:lang w:val="en-US"/>
+              </w:rPr>
+            </w:pPr>
+            <w:r>
+              <w:rPr>
+                <w:sz w:val="18"/>
+                <w:lang w:val="en-US"/>
+              </w:rPr>
+              <w:t>56.</w:t>
+            </w:r>
+            <w:r>
+              <w:rPr>
+                <w:sz w:val="18"/>
+                <w:lang w:val="en-US"/>
+              </w:rPr>
+              <w:t>0</w:t>
+            </w:r>
+            <w:r>
+              <w:rPr>
+                <w:sz w:val="18"/>
+                <w:lang w:val="en-US"/>
+              </w:rPr>
+              <w:t>00</w:t>
+            </w:r>
+          </w:p>
+        </w:tc>
+        <w:tc>
+          <w:tcPr>
+            <w:tcW w:w="953" w:type="dxa"/>
+          </w:tcPr>
+          <w:p>
+            <w:pPr>
+              <w:rPr>
+                <w:sz w:val="18"/>
+                <w:lang w:val="en-US"/>
+              </w:rPr>
+            </w:pPr>
+            <w:r>
+              <w:rPr>
+                <w:sz w:val="18"/>
+                <w:lang w:val="en-US"/>
+              </w:rPr>
+              <w:t>109.000</w:t>
+            </w:r>
+          </w:p>
+        </w:tc>
+        <w:tc>
+          <w:tcPr>
+            <w:tcW w:w="1377" w:type="dxa"/>
+          </w:tcPr>
+          <w:p>
+            <w:pPr>
+              <w:rPr>
+                <w:sz w:val="18"/>
+                <w:lang w:val="en-US"/>
+              </w:rPr>
+            </w:pPr>
+            <w:r>
+              <w:rPr>
+                <w:sz w:val="18"/>
+                <w:lang w:val="en-US"/>
+              </w:rPr>
+              <w:t>8192: 28/50</w:t>
+            </w:r>
+          </w:p>
+        </w:tc>
+        <w:tc>
+          <w:tcPr>
+            <w:tcW w:w="982" w:type="dxa"/>
+          </w:tcPr>
+          <w:p>
+            <w:pPr>
+              <w:rPr>
+                <w:sz w:val="18"/>
+                <w:lang w:val="en-US"/>
+              </w:rPr>
+            </w:pPr>
+            <w:r>
+              <w:rPr>
+                <w:sz w:val="18"/>
+                <w:lang w:val="en-US"/>
+              </w:rPr>
+              <w:t>1</w:t>
+            </w:r>
+            <w:r>
+              <w:rPr>
+                <w:sz w:val="18"/>
+                <w:lang w:val="en-US"/>
+              </w:rPr>
+              <w:t>20</w:t>
+            </w:r>
+            <w:r>
+              <w:rPr>
+                <w:sz w:val="18"/>
+                <w:lang w:val="en-US"/>
+              </w:rPr>
+              <w:t>.000</w:t>
+            </w:r>
+          </w:p>
+        </w:tc>
+        <w:tc>
+          <w:tcPr>
+            <w:tcW w:w="1417" w:type="dxa"/>
+          </w:tcPr>
+          <w:p>
+            <w:pPr>
+              <w:rPr>
+                <w:sz w:val="18"/>
+                <w:lang w:val="en-US"/>
+              </w:rPr>
+            </w:pPr>
+            <w:r>
+              <w:rPr>
+                <w:sz w:val="18"/>
+                <w:lang w:val="en-US"/>
+              </w:rPr>
+              <w:t xml:space="preserve">16384: </w:t>
+            </w:r>
+            <w:r>
+              <w:rPr>
+                <w:sz w:val="18"/>
+                <w:lang w:val="en-US"/>
+              </w:rPr>
+              <w:t>1</w:t>
+            </w:r>
+            <w:r>
+              <w:rPr>
+                <w:sz w:val="18"/>
+                <w:lang w:val="en-US"/>
+              </w:rPr>
+              <w:t>/50</w:t>
+            </w:r>
+          </w:p>
+        </w:tc>
+      </w:tr>
+      <w:tr>
+        <w:trPr>
+          <w:trHeight w:val="251"/>
+        </w:trPr>
+        <w:tc>
+          <w:tcPr>
+            <w:tcW w:w="632" w:type="dxa"/>
+          </w:tcPr>
+          <w:p>
+            <w:pPr>
+              <w:rPr>
+                <w:sz w:val="18"/>
+                <w:lang w:val="en-US"/>
+              </w:rPr>
+            </w:pPr>
+            <w:r>
+              <w:rPr>
+                <w:sz w:val="18"/>
+                <w:lang w:val="en-US"/>
+              </w:rPr>
+              <w:t>3</w:t>
+            </w:r>
+          </w:p>
+        </w:tc>
+        <w:tc>
+          <w:tcPr>
+            <w:tcW w:w="952" w:type="dxa"/>
+          </w:tcPr>
+          <w:p>
+            <w:pPr>
+              <w:rPr>
+                <w:sz w:val="18"/>
+                <w:lang w:val="en-US"/>
+              </w:rPr>
+            </w:pPr>
+            <w:r>
+              <w:rPr>
+                <w:sz w:val="18"/>
+                <w:lang w:val="en-US"/>
+              </w:rPr>
+              <w:t>15</w:t>
+            </w:r>
+            <w:r>
+              <w:rPr>
+                <w:sz w:val="18"/>
+                <w:lang w:val="en-US"/>
+              </w:rPr>
+              <w:t>4</w:t>
+            </w:r>
+            <w:r>
+              <w:rPr>
+                <w:sz w:val="18"/>
+                <w:lang w:val="en-US"/>
+              </w:rPr>
+              <w:t>.000</w:t>
+            </w:r>
+          </w:p>
+        </w:tc>
+        <w:tc>
+          <w:tcPr>
+            <w:tcW w:w="1376" w:type="dxa"/>
+          </w:tcPr>
+          <w:p>
+            <w:pPr>
+              <w:rPr>
+                <w:sz w:val="18"/>
+                <w:lang w:val="en-US"/>
+              </w:rPr>
+            </w:pPr>
+            <w:r>
+              <w:rPr>
+                <w:sz w:val="18"/>
+                <w:lang w:val="en-US"/>
+              </w:rPr>
+              <w:t>16384: 2</w:t>
+            </w:r>
+            <w:r>
+              <w:rPr>
+                <w:sz w:val="18"/>
+                <w:lang w:val="en-US"/>
+              </w:rPr>
+              <w:t>-4</w:t>
+            </w:r>
+            <w:r>
+              <w:rPr>
+                <w:sz w:val="18"/>
+                <w:lang w:val="en-US"/>
+              </w:rPr>
+              <w:t>/50</w:t>
+            </w:r>
+          </w:p>
+        </w:tc>
+        <w:tc>
+          <w:tcPr>
+            <w:tcW w:w="1378" w:type="dxa"/>
+          </w:tcPr>
+          <w:p>
+            <w:pPr>
+              <w:rPr>
+                <w:sz w:val="18"/>
+                <w:lang w:val="en-US"/>
+              </w:rPr>
+            </w:pPr>
+            <w:r>
+              <w:rPr>
+                <w:sz w:val="18"/>
+                <w:lang w:val="en-US"/>
+              </w:rPr>
+              <w:t>20.0</w:t>
+            </w:r>
+            <w:r>
+              <w:rPr>
+                <w:sz w:val="18"/>
+                <w:lang w:val="en-US"/>
+              </w:rPr>
+              <w:t>00</w:t>
+            </w:r>
+          </w:p>
+        </w:tc>
+        <w:tc>
+          <w:tcPr>
+            <w:tcW w:w="953" w:type="dxa"/>
+          </w:tcPr>
+          <w:p>
+            <w:pPr>
+              <w:rPr>
+                <w:sz w:val="18"/>
+                <w:lang w:val="en-US"/>
+              </w:rPr>
+            </w:pPr>
+            <w:r>
+              <w:rPr>
+                <w:sz w:val="18"/>
+                <w:lang w:val="en-US"/>
+              </w:rPr>
+              <w:t>150.000</w:t>
+            </w:r>
+          </w:p>
+        </w:tc>
+        <w:tc>
+          <w:tcPr>
+            <w:tcW w:w="1377" w:type="dxa"/>
+          </w:tcPr>
+          <w:p>
+            <w:pPr>
+              <w:rPr>
+                <w:sz w:val="18"/>
+                <w:lang w:val="en-US"/>
+              </w:rPr>
+            </w:pPr>
+            <w:r>
+              <w:rPr>
+                <w:sz w:val="18"/>
+                <w:lang w:val="en-US"/>
+              </w:rPr>
+              <w:t>16384: 1-2/50</w:t>
+            </w:r>
+          </w:p>
+        </w:tc>
+        <w:tc>
+          <w:tcPr>
+            <w:tcW w:w="982" w:type="dxa"/>
+          </w:tcPr>
+          <w:p>
+            <w:pPr>
+              <w:rPr>
+                <w:sz w:val="18"/>
+                <w:lang w:val="en-US"/>
+              </w:rPr>
+            </w:pPr>
+            <w:r>
+              <w:rPr>
+                <w:sz w:val="18"/>
+                <w:lang w:val="en-US"/>
+              </w:rPr>
+              <w:t>1</w:t>
+            </w:r>
+            <w:r>
+              <w:rPr>
+                <w:sz w:val="18"/>
+                <w:lang w:val="en-US"/>
+              </w:rPr>
+              <w:t>70</w:t>
+            </w:r>
+            <w:r>
+              <w:rPr>
+                <w:sz w:val="18"/>
+                <w:lang w:val="en-US"/>
+              </w:rPr>
+              <w:t>.000</w:t>
+            </w:r>
+          </w:p>
+        </w:tc>
+        <w:tc>
+          <w:tcPr>
+            <w:tcW w:w="1417" w:type="dxa"/>
+          </w:tcPr>
+          <w:p>
+            <w:pPr>
+              <w:rPr>
+                <w:sz w:val="18"/>
+                <w:lang w:val="en-US"/>
+              </w:rPr>
+            </w:pPr>
+            <w:r>
+              <w:rPr>
+                <w:sz w:val="18"/>
+                <w:lang w:val="en-US"/>
+              </w:rPr>
+              <w:t xml:space="preserve">16384: </w:t>
+            </w:r>
+            <w:r>
+              <w:rPr>
+                <w:sz w:val="18"/>
+                <w:lang w:val="en-US"/>
+              </w:rPr>
+              <w:t>4-6</w:t>
+            </w:r>
+            <w:r>
+              <w:rPr>
+                <w:sz w:val="18"/>
+                <w:lang w:val="en-US"/>
+              </w:rPr>
+              <w:t>/50</w:t>
+            </w:r>
+          </w:p>
+        </w:tc>
+      </w:tr>
+      <w:tr>
+        <w:trPr>
+          <w:trHeight w:val="251"/>
+        </w:trPr>
+        <w:tc>
+          <w:tcPr>
+            <w:tcW w:w="632" w:type="dxa"/>
+          </w:tcPr>
+          <w:p>
+            <w:pPr>
+              <w:rPr>
+                <w:sz w:val="18"/>
+                <w:lang w:val="en-US"/>
+              </w:rPr>
+            </w:pPr>
+            <w:r>
+              <w:rPr>
+                <w:sz w:val="18"/>
+                <w:lang w:val="en-US"/>
+              </w:rPr>
+              <w:t>5</w:t>
+            </w:r>
+          </w:p>
+        </w:tc>
+        <w:tc>
+          <w:tcPr>
+            <w:tcW w:w="952" w:type="dxa"/>
+          </w:tcPr>
+          <w:p>
+            <w:pPr>
+              <w:rPr>
+                <w:sz w:val="18"/>
+                <w:lang w:val="en-US"/>
+              </w:rPr>
+            </w:pPr>
+            <w:r>
+              <w:rPr>
+                <w:sz w:val="18"/>
+                <w:lang w:val="en-US"/>
+              </w:rPr>
+              <w:t>18</w:t>
+            </w:r>
+            <w:r>
+              <w:rPr>
+                <w:sz w:val="18"/>
+                <w:lang w:val="en-US"/>
+              </w:rPr>
+              <w:t>5</w:t>
+            </w:r>
+            <w:bookmarkStart w:id="11" w:name="_GoBack"/>
+            <w:bookmarkEnd w:id="11"/>
+            <w:r>
+              <w:rPr>
+                <w:sz w:val="18"/>
+                <w:lang w:val="en-US"/>
+              </w:rPr>
+              <w:t>.000</w:t>
+            </w:r>
+          </w:p>
+        </w:tc>
+        <w:tc>
+          <w:tcPr>
+            <w:tcW w:w="1376" w:type="dxa"/>
+          </w:tcPr>
+          <w:p>
+            <w:pPr>
+              <w:rPr>
+                <w:sz w:val="18"/>
+                <w:lang w:val="en-US"/>
+              </w:rPr>
+            </w:pPr>
+            <w:r>
+              <w:rPr>
+                <w:sz w:val="18"/>
+                <w:lang w:val="en-US"/>
+              </w:rPr>
+              <w:t xml:space="preserve">16384: </w:t>
+            </w:r>
+            <w:r>
+              <w:rPr>
+                <w:sz w:val="18"/>
+                <w:lang w:val="en-US"/>
+              </w:rPr>
+              <w:t>11</w:t>
+            </w:r>
+            <w:r>
+              <w:rPr>
+                <w:sz w:val="18"/>
+                <w:lang w:val="en-US"/>
+              </w:rPr>
+              <w:t>/50</w:t>
+            </w:r>
+          </w:p>
+        </w:tc>
+        <w:tc>
+          <w:tcPr>
+            <w:tcW w:w="1378" w:type="dxa"/>
+          </w:tcPr>
+          <w:p>
+            <w:pPr>
+              <w:rPr>
+                <w:sz w:val="18"/>
+                <w:lang w:val="en-US"/>
+              </w:rPr>
+            </w:pPr>
+            <w:r>
+              <w:rPr>
+                <w:sz w:val="18"/>
+                <w:lang w:val="en-US"/>
+              </w:rPr>
+              <w:t xml:space="preserve">      58</w:t>
+            </w:r>
+            <w:r>
+              <w:rPr>
+                <w:sz w:val="18"/>
+                <w:lang w:val="en-US"/>
+              </w:rPr>
+              <w:t>0</w:t>
+            </w:r>
+          </w:p>
+        </w:tc>
+        <w:tc>
+          <w:tcPr>
+            <w:tcW w:w="953" w:type="dxa"/>
+          </w:tcPr>
+          <w:p>
+            <w:pPr>
+              <w:rPr>
+                <w:sz w:val="18"/>
+                <w:lang w:val="en-US"/>
+              </w:rPr>
+            </w:pPr>
+            <w:r>
+              <w:rPr>
+                <w:sz w:val="18"/>
+                <w:lang w:val="en-US"/>
+              </w:rPr>
+              <w:t>188.000</w:t>
+            </w:r>
+          </w:p>
+        </w:tc>
+        <w:tc>
+          <w:tcPr>
+            <w:tcW w:w="1377" w:type="dxa"/>
+          </w:tcPr>
+          <w:p>
+            <w:pPr>
+              <w:rPr>
+                <w:sz w:val="18"/>
+                <w:lang w:val="en-US"/>
+              </w:rPr>
+            </w:pPr>
+            <w:r>
+              <w:rPr>
+                <w:sz w:val="18"/>
+                <w:lang w:val="en-US"/>
+              </w:rPr>
+              <w:t>16384: 9/50</w:t>
+            </w:r>
+          </w:p>
+        </w:tc>
+        <w:tc>
+          <w:tcPr>
+            <w:tcW w:w="982" w:type="dxa"/>
+          </w:tcPr>
+          <w:p>
+            <w:pPr>
+              <w:rPr>
+                <w:sz w:val="18"/>
+                <w:lang w:val="en-US"/>
+              </w:rPr>
+            </w:pPr>
+            <w:r>
+              <w:rPr>
+                <w:sz w:val="18"/>
+                <w:lang w:val="en-US"/>
+              </w:rPr>
+              <w:t>1</w:t>
+            </w:r>
+            <w:r>
+              <w:rPr>
+                <w:sz w:val="18"/>
+                <w:lang w:val="en-US"/>
+              </w:rPr>
+              <w:t>96</w:t>
+            </w:r>
+            <w:r>
+              <w:rPr>
+                <w:sz w:val="18"/>
+                <w:lang w:val="en-US"/>
+              </w:rPr>
+              <w:t>.000</w:t>
+            </w:r>
+          </w:p>
+        </w:tc>
+        <w:tc>
+          <w:tcPr>
+            <w:tcW w:w="1417" w:type="dxa"/>
+          </w:tcPr>
+          <w:p>
+            <w:pPr>
+              <w:rPr>
+                <w:sz w:val="18"/>
+                <w:lang w:val="en-US"/>
+              </w:rPr>
+            </w:pPr>
+            <w:r>
+              <w:rPr>
+                <w:sz w:val="18"/>
+                <w:lang w:val="en-US"/>
+              </w:rPr>
+              <w:t xml:space="preserve">16384: </w:t>
+            </w:r>
+            <w:r>
+              <w:rPr>
+                <w:sz w:val="18"/>
+                <w:lang w:val="en-US"/>
+              </w:rPr>
+              <w:t>14</w:t>
+            </w:r>
+            <w:r>
+              <w:rPr>
+                <w:sz w:val="18"/>
+                <w:lang w:val="en-US"/>
+              </w:rPr>
+              <w:t>/50</w:t>
+            </w:r>
+          </w:p>
+        </w:tc>
+      </w:tr>
+    </w:tbl>
+    <w:p>
+      <w:pPr>
+        <w:spacing w:before="60"/>
+        <w:rPr>
+          <w:lang w:val="en-US"/>
+        </w:rPr>
+      </w:pPr>
+      <w:r>
+        <w:rPr>
+          <w:lang w:val="en-US"/>
+        </w:rPr>
+        <w:t xml:space="preserve"> </w:t>
+      </w:r>
+      <w:r>
+        <w:rPr>
+          <w:lang w:val="en-US"/>
+        </w:rPr>
+        <w:t xml:space="preserve">That is, </w:t>
+      </w:r>
+      <w:proofErr w:type="spellStart"/>
+      <w:r>
+        <w:rPr>
+          <w:lang w:val="en-US"/>
+        </w:rPr>
+        <w:t>nPly</w:t>
+      </w:r>
+      <w:proofErr w:type="spellEnd"/>
+      <w:r>
+        <w:rPr>
+          <w:lang w:val="en-US"/>
+        </w:rPr>
+        <w:t xml:space="preserve">=5 leads to nearly a </w:t>
+      </w:r>
+      <w:r>
+        <w:rPr>
+          <w:b/>
+          <w:lang w:val="en-US"/>
+        </w:rPr>
+        <w:t>doubling (!) of the avg. score</w:t>
+      </w:r>
+      <w:r>
+        <w:rPr>
+          <w:lang w:val="en-US"/>
+        </w:rPr>
+        <w:t xml:space="preserve"> as compared to </w:t>
+      </w:r>
+      <w:proofErr w:type="spellStart"/>
+      <w:r>
+        <w:rPr>
+          <w:lang w:val="en-US"/>
+        </w:rPr>
+        <w:t>nPly</w:t>
+      </w:r>
+      <w:proofErr w:type="spellEnd"/>
+      <w:r>
+        <w:rPr>
+          <w:lang w:val="en-US"/>
+        </w:rPr>
+        <w:t>=0.</w:t>
       </w:r>
     </w:p>
     <w:p>
       <w:pPr>
+        <w:spacing w:before="60"/>
+        <w:rPr>
+          <w:lang w:val="en-US"/>
+        </w:rPr>
+      </w:pPr>
+      <w:r>
+        <w:rPr>
+          <w:lang w:val="en-US"/>
+        </w:rPr>
+        <w:t xml:space="preserve">Surprising results: </w:t>
+      </w:r>
+    </w:p>
+    <w:p>
+      <w:pPr>
+        <w:pStyle w:val="Listenabsatz"/>
+        <w:numPr>
+          <w:ilvl w:val="0"/>
+          <w:numId w:val="38"/>
+        </w:numPr>
+        <w:spacing w:before="60"/>
+        <w:rPr>
+          <w:lang w:val="en-US"/>
+        </w:rPr>
+      </w:pPr>
+      <w:proofErr w:type="spellStart"/>
+      <w:r>
+        <w:rPr>
+          <w:lang w:val="en-US"/>
+        </w:rPr>
+        <w:t>nPly</w:t>
+      </w:r>
+      <w:proofErr w:type="spellEnd"/>
+      <w:r>
+        <w:rPr>
+          <w:lang w:val="en-US"/>
+        </w:rPr>
+        <w:t xml:space="preserve">=1 is not better than </w:t>
+      </w:r>
+      <w:proofErr w:type="spellStart"/>
+      <w:r>
+        <w:rPr>
+          <w:lang w:val="en-US"/>
+        </w:rPr>
+        <w:t>nPly</w:t>
+      </w:r>
+      <w:proofErr w:type="spellEnd"/>
+      <w:r>
+        <w:rPr>
+          <w:lang w:val="en-US"/>
+        </w:rPr>
+        <w:t>=0</w:t>
+      </w:r>
+      <w:r>
+        <w:rPr>
+          <w:lang w:val="en-US"/>
+        </w:rPr>
+        <w:t xml:space="preserve">. In </w:t>
+      </w:r>
+      <w:proofErr w:type="gramStart"/>
+      <w:r>
+        <w:rPr>
+          <w:lang w:val="en-US"/>
+        </w:rPr>
+        <w:t>fact</w:t>
+      </w:r>
+      <w:proofErr w:type="gramEnd"/>
+      <w:r>
+        <w:rPr>
+          <w:lang w:val="en-US"/>
+        </w:rPr>
+        <w:t xml:space="preserve"> it seems sometimes slightly worse. Why?</w:t>
+      </w:r>
+    </w:p>
+    <w:p>
+      <w:pPr>
+        <w:pStyle w:val="Listenabsatz"/>
+        <w:numPr>
+          <w:ilvl w:val="0"/>
+          <w:numId w:val="38"/>
+        </w:numPr>
+        <w:spacing w:before="60"/>
+        <w:rPr>
+          <w:lang w:val="en-US"/>
+        </w:rPr>
+      </w:pPr>
+      <w:r>
+        <w:rPr>
+          <w:lang w:val="en-US"/>
+        </w:rPr>
+        <w:t xml:space="preserve">300k </w:t>
+      </w:r>
+      <w:r>
+        <w:rPr>
+          <w:lang w:val="en-US"/>
+        </w:rPr>
+        <w:t xml:space="preserve">or 400k </w:t>
+      </w:r>
+      <w:r>
+        <w:rPr>
+          <w:lang w:val="en-US"/>
+        </w:rPr>
+        <w:t xml:space="preserve">training games is not </w:t>
+      </w:r>
+      <w:r>
+        <w:rPr>
+          <w:lang w:val="en-US"/>
+        </w:rPr>
+        <w:t xml:space="preserve">(or only weakly) </w:t>
+      </w:r>
+      <w:r>
+        <w:rPr>
+          <w:lang w:val="en-US"/>
+        </w:rPr>
+        <w:t>better than 200k training games</w:t>
+      </w:r>
+      <w:r>
+        <w:rPr>
+          <w:lang w:val="en-US"/>
+        </w:rPr>
+        <w:t xml:space="preserve">. This is in some contrast to [Jaskowski16]. Do we need </w:t>
+      </w:r>
+      <w:r>
+        <w:rPr>
+          <w:lang w:val="en-US"/>
+        </w:rPr>
+        <w:sym w:font="Symbol" w:char="F06C"/>
+      </w:r>
+      <w:r>
+        <w:rPr>
+          <w:lang w:val="en-US"/>
+        </w:rPr>
+        <w:t>&gt;0?</w:t>
+      </w:r>
+    </w:p>
+    <w:p>
+      <w:pPr>
+        <w:spacing w:before="60"/>
+        <w:rPr>
+          <w:lang w:val="en-US"/>
+        </w:rPr>
+      </w:pPr>
+      <w:r>
+        <w:rPr>
+          <w:lang w:val="en-US"/>
+        </w:rPr>
+        <w:t xml:space="preserve"> </w:t>
+      </w:r>
+      <w:r>
+        <w:rPr>
+          <w:lang w:val="en-US"/>
+        </w:rPr>
+        <w:t xml:space="preserve">Overall: </w:t>
+      </w:r>
+      <w:r>
+        <w:rPr>
+          <w:lang w:val="en-US"/>
+        </w:rPr>
+        <w:t xml:space="preserve">needs to be repeated to get a more </w:t>
+      </w:r>
+      <w:r>
+        <w:rPr>
+          <w:lang w:val="en-US"/>
+        </w:rPr>
+        <w:t>reliable std. dev. and average.</w:t>
+      </w:r>
+    </w:p>
+    <w:p>
+      <w:pPr>
+        <w:spacing w:before="60"/>
+        <w:rPr>
+          <w:lang w:val="en-US"/>
+        </w:rPr>
+      </w:pPr>
+    </w:p>
+    <w:p>
+      <w:pPr>
         <w:pStyle w:val="berschrift2"/>
         <w:rPr>
           <w:lang w:val="en-US"/>
@@ -25992,7 +28336,13 @@
         <w:rPr>
           <w:lang w:val="en-US"/>
         </w:rPr>
-        <w:t>Useful Parameter Settings</w:t>
+        <w:t>U</w:t>
+      </w:r>
+      <w:r>
+        <w:rPr>
+          <w:lang w:val="en-US"/>
+        </w:rPr>
+        <w:t>seful Parameter Settings</w:t>
       </w:r>
     </w:p>
     <w:p>
@@ -26211,7 +28561,6 @@
         <w:rPr>
           <w:lang w:val="en-US"/>
         </w:rPr>
-        <w:lastRenderedPageBreak/>
         <w:t xml:space="preserve">TD-NTuple-2: </w:t>
       </w:r>
       <w:r>
@@ -26657,42 +29006,1021 @@
             <w:rStyle w:val="Hyperlink"/>
             <w:lang w:val="en-US"/>
           </w:rPr>
-          <w:t>\multi-100k-200k-TDN</w:t>
+          <w:t>\multi-100k-200k-TDNT2-afterstate.png</w:t>
+        </w:r>
+      </w:hyperlink>
+      <w:r>
+        <w:rPr>
+          <w:lang w:val="en-US"/>
+        </w:rPr>
+        <w:t>. And there seems still to be potential in the learning curve.</w:t>
+      </w:r>
+    </w:p>
+    <w:tbl>
+      <w:tblPr>
+        <w:tblStyle w:val="Tabellenraster"/>
+        <w:tblW w:w="0" w:type="auto"/>
+        <w:tblLook w:val="04A0" w:firstRow="1" w:lastRow="0" w:firstColumn="1" w:lastColumn="0" w:noHBand="0" w:noVBand="1"/>
+      </w:tblPr>
+      <w:tblGrid>
+        <w:gridCol w:w="942"/>
+        <w:gridCol w:w="1156"/>
+        <w:gridCol w:w="1588"/>
+        <w:gridCol w:w="1501"/>
+        <w:gridCol w:w="1750"/>
+        <w:gridCol w:w="2125"/>
+      </w:tblGrid>
+      <w:tr>
+        <w:tc>
+          <w:tcPr>
+            <w:tcW w:w="944" w:type="dxa"/>
+          </w:tcPr>
+          <w:p>
+            <w:pPr>
+              <w:rPr>
+                <w:lang w:val="en-US"/>
+              </w:rPr>
+            </w:pPr>
+            <w:r>
+              <w:rPr>
+                <w:lang w:val="en-US"/>
+              </w:rPr>
+              <w:t>training games</w:t>
+            </w:r>
+          </w:p>
+        </w:tc>
+        <w:tc>
+          <w:tcPr>
+            <w:tcW w:w="1318" w:type="dxa"/>
+          </w:tcPr>
+          <w:p>
+            <w:pPr>
+              <w:rPr>
+                <w:lang w:val="en-US"/>
+              </w:rPr>
+            </w:pPr>
+            <w:r>
+              <w:rPr>
+                <w:lang w:val="en-US"/>
+              </w:rPr>
+              <w:t>learning actions</w:t>
+            </w:r>
+          </w:p>
+        </w:tc>
+        <w:tc>
+          <w:tcPr>
+            <w:tcW w:w="2084" w:type="dxa"/>
+          </w:tcPr>
+          <w:p>
+            <w:pPr>
+              <w:rPr>
+                <w:lang w:val="en-US"/>
+              </w:rPr>
+            </w:pPr>
+            <w:r>
+              <w:rPr>
+                <w:lang w:val="en-US"/>
+              </w:rPr>
+              <w:t xml:space="preserve">our </w:t>
+            </w:r>
+            <w:proofErr w:type="spellStart"/>
+            <w:r>
+              <w:rPr>
+                <w:lang w:val="en-US"/>
+              </w:rPr>
+              <w:t>avg</w:t>
+            </w:r>
+            <w:proofErr w:type="spellEnd"/>
+            <w:r>
+              <w:rPr>
+                <w:lang w:val="en-US"/>
+              </w:rPr>
+              <w:t xml:space="preserve"> score</w:t>
+            </w:r>
+          </w:p>
+        </w:tc>
+        <w:tc>
+          <w:tcPr>
+            <w:tcW w:w="1984" w:type="dxa"/>
+          </w:tcPr>
+          <w:p>
+            <w:pPr>
+              <w:rPr>
+                <w:lang w:val="en-US"/>
+              </w:rPr>
+            </w:pPr>
+            <w:r>
+              <w:rPr>
+                <w:lang w:val="en-US"/>
+              </w:rPr>
+              <w:t xml:space="preserve">our </w:t>
+            </w:r>
+            <w:r>
+              <w:rPr>
+                <w:lang w:val="en-US"/>
+              </w:rPr>
+              <w:t>highest tile</w:t>
+            </w:r>
+          </w:p>
+        </w:tc>
+        <w:tc>
+          <w:tcPr>
+            <w:tcW w:w="1984" w:type="dxa"/>
+          </w:tcPr>
+          <w:p>
+            <w:pPr>
+              <w:rPr>
+                <w:lang w:val="en-US"/>
+              </w:rPr>
+            </w:pPr>
+            <w:r>
+              <w:rPr>
+                <w:lang w:val="en-US"/>
+              </w:rPr>
+              <w:t>[Jaskowski16] score for TD(0.5), 1ply</w:t>
+            </w:r>
+          </w:p>
+        </w:tc>
+        <w:tc>
+          <w:tcPr>
+            <w:tcW w:w="1984" w:type="dxa"/>
+          </w:tcPr>
+          <w:p>
+            <w:pPr>
+              <w:rPr>
+                <w:lang w:val="en-US"/>
+              </w:rPr>
+            </w:pPr>
+            <w:r>
+              <w:rPr>
+                <w:lang w:val="en-US"/>
+              </w:rPr>
+              <w:t>[SzubertJaskowski14] score for TD(0.0), 1ply</w:t>
+            </w:r>
+          </w:p>
+        </w:tc>
+      </w:tr>
+      <w:tr>
+        <w:tc>
+          <w:tcPr>
+            <w:tcW w:w="944" w:type="dxa"/>
+          </w:tcPr>
+          <w:p>
+            <w:pPr>
+              <w:rPr>
+                <w:lang w:val="en-US"/>
+              </w:rPr>
+            </w:pPr>
+            <w:r>
+              <w:rPr>
+                <w:lang w:val="en-US"/>
+              </w:rPr>
+              <w:t xml:space="preserve">  50.000</w:t>
+            </w:r>
+          </w:p>
+        </w:tc>
+        <w:tc>
+          <w:tcPr>
+            <w:tcW w:w="1318" w:type="dxa"/>
+          </w:tcPr>
+          <w:p>
+            <w:pPr>
+              <w:rPr>
+                <w:lang w:val="en-US"/>
+              </w:rPr>
+            </w:pPr>
+            <w:r>
+              <w:rPr>
+                <w:lang w:val="en-US"/>
+              </w:rPr>
+              <w:t>1.0e+8</w:t>
+            </w:r>
+          </w:p>
+        </w:tc>
+        <w:tc>
+          <w:tcPr>
+            <w:tcW w:w="2084" w:type="dxa"/>
+          </w:tcPr>
+          <w:p>
+            <w:pPr>
+              <w:rPr>
+                <w:lang w:val="en-US"/>
+              </w:rPr>
+            </w:pPr>
+            <w:r>
+              <w:rPr>
+                <w:lang w:val="en-US"/>
+              </w:rPr>
+              <w:t xml:space="preserve">  68.000</w:t>
+            </w:r>
+          </w:p>
+        </w:tc>
+        <w:tc>
+          <w:tcPr>
+            <w:tcW w:w="1984" w:type="dxa"/>
+          </w:tcPr>
+          <w:p>
+            <w:pPr>
+              <w:rPr>
+                <w:lang w:val="en-US"/>
+              </w:rPr>
+            </w:pPr>
+          </w:p>
+        </w:tc>
+        <w:tc>
+          <w:tcPr>
+            <w:tcW w:w="1984" w:type="dxa"/>
+          </w:tcPr>
+          <w:p>
+            <w:pPr>
+              <w:rPr>
+                <w:lang w:val="en-US"/>
+              </w:rPr>
+            </w:pPr>
+            <w:r>
+              <w:rPr>
+                <w:lang w:val="en-US"/>
+              </w:rPr>
+              <w:sym w:font="Symbol" w:char="F0BB"/>
+            </w:r>
+            <w:r>
+              <w:rPr>
+                <w:lang w:val="en-US"/>
+              </w:rPr>
+              <w:t>50.000</w:t>
+            </w:r>
+          </w:p>
+        </w:tc>
+        <w:tc>
+          <w:tcPr>
+            <w:tcW w:w="1984" w:type="dxa"/>
+          </w:tcPr>
+          <w:p>
+            <w:pPr>
+              <w:rPr>
+                <w:lang w:val="en-US"/>
+              </w:rPr>
+            </w:pPr>
+            <w:r>
+              <w:rPr>
+                <w:lang w:val="en-US"/>
+              </w:rPr>
+              <w:sym w:font="Symbol" w:char="F0BB"/>
+            </w:r>
+            <w:r>
+              <w:rPr>
+                <w:lang w:val="en-US"/>
+              </w:rPr>
+              <w:t>40</w:t>
+            </w:r>
+            <w:r>
+              <w:rPr>
+                <w:lang w:val="en-US"/>
+              </w:rPr>
+              <w:t>.000</w:t>
+            </w:r>
+          </w:p>
+        </w:tc>
+      </w:tr>
+      <w:tr>
+        <w:tc>
+          <w:tcPr>
+            <w:tcW w:w="944" w:type="dxa"/>
+          </w:tcPr>
+          <w:p>
+            <w:pPr>
+              <w:rPr>
+                <w:lang w:val="en-US"/>
+              </w:rPr>
+            </w:pPr>
+            <w:r>
+              <w:rPr>
+                <w:lang w:val="en-US"/>
+              </w:rPr>
+              <w:t>100.000</w:t>
+            </w:r>
+          </w:p>
+        </w:tc>
+        <w:tc>
+          <w:tcPr>
+            <w:tcW w:w="1318" w:type="dxa"/>
+          </w:tcPr>
+          <w:p>
+            <w:pPr>
+              <w:rPr>
+                <w:lang w:val="en-US"/>
+              </w:rPr>
+            </w:pPr>
+            <w:r>
+              <w:rPr>
+                <w:lang w:val="en-US"/>
+              </w:rPr>
+              <w:t>2.6e+8</w:t>
+            </w:r>
+          </w:p>
+        </w:tc>
+        <w:tc>
+          <w:tcPr>
+            <w:tcW w:w="2084" w:type="dxa"/>
+          </w:tcPr>
+          <w:p>
+            <w:pPr>
+              <w:rPr>
+                <w:lang w:val="en-US"/>
+              </w:rPr>
+            </w:pPr>
+            <w:r>
+              <w:rPr>
+                <w:lang w:val="en-US"/>
+              </w:rPr>
+              <w:t xml:space="preserve">  82.000</w:t>
+            </w:r>
+          </w:p>
+        </w:tc>
+        <w:tc>
+          <w:tcPr>
+            <w:tcW w:w="1984" w:type="dxa"/>
+          </w:tcPr>
+          <w:p>
+            <w:pPr>
+              <w:rPr>
+                <w:lang w:val="en-US"/>
+              </w:rPr>
+            </w:pPr>
+            <w:r>
+              <w:rPr>
+                <w:lang w:val="en-US"/>
+              </w:rPr>
+              <w:t>8192: 14/50</w:t>
+            </w:r>
+          </w:p>
+        </w:tc>
+        <w:tc>
+          <w:tcPr>
+            <w:tcW w:w="1984" w:type="dxa"/>
+          </w:tcPr>
+          <w:p>
+            <w:pPr>
+              <w:rPr>
+                <w:lang w:val="en-US"/>
+              </w:rPr>
+            </w:pPr>
+            <w:r>
+              <w:rPr>
+                <w:lang w:val="en-US"/>
+              </w:rPr>
+              <w:sym w:font="Symbol" w:char="F0BB"/>
+            </w:r>
+            <w:r>
+              <w:rPr>
+                <w:lang w:val="en-US"/>
+              </w:rPr>
+              <w:t>60.000</w:t>
+            </w:r>
+          </w:p>
+        </w:tc>
+        <w:tc>
+          <w:tcPr>
+            <w:tcW w:w="1984" w:type="dxa"/>
+          </w:tcPr>
+          <w:p>
+            <w:pPr>
+              <w:rPr>
+                <w:lang w:val="en-US"/>
+              </w:rPr>
+            </w:pPr>
+            <w:r>
+              <w:rPr>
+                <w:lang w:val="en-US"/>
+              </w:rPr>
+              <w:sym w:font="Symbol" w:char="F0BB"/>
+            </w:r>
+            <w:r>
+              <w:rPr>
+                <w:lang w:val="en-US"/>
+              </w:rPr>
+              <w:t>55</w:t>
+            </w:r>
+            <w:r>
+              <w:rPr>
+                <w:lang w:val="en-US"/>
+              </w:rPr>
+              <w:t>.000</w:t>
+            </w:r>
+          </w:p>
+        </w:tc>
+      </w:tr>
+      <w:tr>
+        <w:tc>
+          <w:tcPr>
+            <w:tcW w:w="944" w:type="dxa"/>
+          </w:tcPr>
+          <w:p>
+            <w:pPr>
+              <w:rPr>
+                <w:lang w:val="en-US"/>
+              </w:rPr>
+            </w:pPr>
+            <w:r>
+              <w:rPr>
+                <w:lang w:val="en-US"/>
+              </w:rPr>
+              <w:t>200.000</w:t>
+            </w:r>
+          </w:p>
+        </w:tc>
+        <w:tc>
+          <w:tcPr>
+            <w:tcW w:w="1318" w:type="dxa"/>
+          </w:tcPr>
+          <w:p>
+            <w:pPr>
+              <w:rPr>
+                <w:lang w:val="en-US"/>
+              </w:rPr>
+            </w:pPr>
+            <w:r>
+              <w:rPr>
+                <w:lang w:val="en-US"/>
+              </w:rPr>
+              <w:t>6.6e+8</w:t>
+            </w:r>
+          </w:p>
+        </w:tc>
+        <w:tc>
+          <w:tcPr>
+            <w:tcW w:w="2084" w:type="dxa"/>
+          </w:tcPr>
+          <w:p>
+            <w:pPr>
+              <w:rPr>
+                <w:lang w:val="en-US"/>
+              </w:rPr>
+            </w:pPr>
+            <w:r>
+              <w:rPr>
+                <w:lang w:val="en-US"/>
+              </w:rPr>
+              <w:t>108.000</w:t>
+            </w:r>
+          </w:p>
+        </w:tc>
+        <w:tc>
+          <w:tcPr>
+            <w:tcW w:w="1984" w:type="dxa"/>
+          </w:tcPr>
+          <w:p>
+            <w:pPr>
+              <w:rPr>
+                <w:lang w:val="en-US"/>
+              </w:rPr>
+            </w:pPr>
+            <w:r>
+              <w:rPr>
+                <w:lang w:val="en-US"/>
+              </w:rPr>
+              <w:t>8192: 24/50</w:t>
+            </w:r>
+          </w:p>
+        </w:tc>
+        <w:tc>
+          <w:tcPr>
+            <w:tcW w:w="1984" w:type="dxa"/>
+          </w:tcPr>
+          <w:p>
+            <w:pPr>
+              <w:rPr>
+                <w:lang w:val="en-US"/>
+              </w:rPr>
+            </w:pPr>
+            <w:r>
+              <w:rPr>
+                <w:lang w:val="en-US"/>
+              </w:rPr>
+              <w:sym w:font="Symbol" w:char="F0BB"/>
+            </w:r>
+            <w:r>
+              <w:rPr>
+                <w:lang w:val="en-US"/>
+              </w:rPr>
+              <w:t>80.000</w:t>
+            </w:r>
+          </w:p>
+        </w:tc>
+        <w:tc>
+          <w:tcPr>
+            <w:tcW w:w="1984" w:type="dxa"/>
+          </w:tcPr>
+          <w:p>
+            <w:pPr>
+              <w:rPr>
+                <w:lang w:val="en-US"/>
+              </w:rPr>
+            </w:pPr>
+            <w:r>
+              <w:rPr>
+                <w:lang w:val="en-US"/>
+              </w:rPr>
+              <w:sym w:font="Symbol" w:char="F0BB"/>
+            </w:r>
+            <w:r>
+              <w:rPr>
+                <w:lang w:val="en-US"/>
+              </w:rPr>
+              <w:t>62</w:t>
+            </w:r>
+            <w:r>
+              <w:rPr>
+                <w:lang w:val="en-US"/>
+              </w:rPr>
+              <w:t>.000</w:t>
+            </w:r>
+          </w:p>
+        </w:tc>
+      </w:tr>
+      <w:tr>
+        <w:tc>
+          <w:tcPr>
+            <w:tcW w:w="944" w:type="dxa"/>
+          </w:tcPr>
+          <w:p>
+            <w:pPr>
+              <w:rPr>
+                <w:lang w:val="en-US"/>
+              </w:rPr>
+            </w:pPr>
+            <w:r>
+              <w:rPr>
+                <w:lang w:val="en-US"/>
+              </w:rPr>
+              <w:t>300.000</w:t>
+            </w:r>
+          </w:p>
+        </w:tc>
+        <w:tc>
+          <w:tcPr>
+            <w:tcW w:w="1318" w:type="dxa"/>
+          </w:tcPr>
+          <w:p>
+            <w:pPr>
+              <w:rPr>
+                <w:lang w:val="en-US"/>
+              </w:rPr>
+            </w:pPr>
+            <w:r>
+              <w:rPr>
+                <w:lang w:val="en-US"/>
+              </w:rPr>
+              <w:t>11.23e8</w:t>
+            </w:r>
+          </w:p>
+        </w:tc>
+        <w:tc>
+          <w:tcPr>
+            <w:tcW w:w="2084" w:type="dxa"/>
+          </w:tcPr>
+          <w:p>
+            <w:pPr>
+              <w:rPr>
+                <w:lang w:val="en-US"/>
+              </w:rPr>
+            </w:pPr>
+            <w:r>
+              <w:rPr>
+                <w:lang w:val="en-US"/>
+              </w:rPr>
+              <w:t>116</w:t>
+            </w:r>
+            <w:r>
+              <w:rPr>
+                <w:lang w:val="en-US"/>
+              </w:rPr>
+              <w:t>.000</w:t>
+            </w:r>
+          </w:p>
+        </w:tc>
+        <w:tc>
+          <w:tcPr>
+            <w:tcW w:w="1984" w:type="dxa"/>
+          </w:tcPr>
+          <w:p>
+            <w:pPr>
+              <w:rPr>
+                <w:lang w:val="en-US"/>
+              </w:rPr>
+            </w:pPr>
+            <w:r>
+              <w:rPr>
+                <w:lang w:val="en-US"/>
+              </w:rPr>
+              <w:t>8192: 2</w:t>
+            </w:r>
+            <w:r>
+              <w:rPr>
+                <w:lang w:val="en-US"/>
+              </w:rPr>
+              <w:t>2</w:t>
+            </w:r>
+            <w:r>
+              <w:rPr>
+                <w:lang w:val="en-US"/>
+              </w:rPr>
+              <w:t>/50</w:t>
+            </w:r>
+          </w:p>
+        </w:tc>
+        <w:tc>
+          <w:tcPr>
+            <w:tcW w:w="1984" w:type="dxa"/>
+          </w:tcPr>
+          <w:p>
+            <w:pPr>
+              <w:rPr>
+                <w:lang w:val="en-US"/>
+              </w:rPr>
+            </w:pPr>
+            <w:r>
+              <w:rPr>
+                <w:lang w:val="en-US"/>
+              </w:rPr>
+              <w:t>100.000</w:t>
+            </w:r>
+          </w:p>
+        </w:tc>
+        <w:tc>
+          <w:tcPr>
+            <w:tcW w:w="1984" w:type="dxa"/>
+          </w:tcPr>
+          <w:p>
+            <w:pPr>
+              <w:rPr>
+                <w:lang w:val="en-US"/>
+              </w:rPr>
+            </w:pPr>
+            <w:r>
+              <w:rPr>
+                <w:lang w:val="en-US"/>
+              </w:rPr>
+              <w:sym w:font="Symbol" w:char="F0BB"/>
+            </w:r>
+            <w:r>
+              <w:rPr>
+                <w:lang w:val="en-US"/>
+              </w:rPr>
+              <w:t>64</w:t>
+            </w:r>
+            <w:r>
+              <w:rPr>
+                <w:lang w:val="en-US"/>
+              </w:rPr>
+              <w:t>.000</w:t>
+            </w:r>
+          </w:p>
+        </w:tc>
+      </w:tr>
+      <w:tr>
+        <w:tc>
+          <w:tcPr>
+            <w:tcW w:w="944" w:type="dxa"/>
+          </w:tcPr>
+          <w:p>
+            <w:pPr>
+              <w:rPr>
+                <w:lang w:val="en-US"/>
+              </w:rPr>
+            </w:pPr>
+            <w:r>
+              <w:rPr>
+                <w:lang w:val="en-US"/>
+              </w:rPr>
+              <w:t>400.000</w:t>
+            </w:r>
+          </w:p>
+        </w:tc>
+        <w:tc>
+          <w:tcPr>
+            <w:tcW w:w="1318" w:type="dxa"/>
+          </w:tcPr>
+          <w:p>
+            <w:pPr>
+              <w:rPr>
+                <w:lang w:val="en-US"/>
+              </w:rPr>
+            </w:pPr>
+            <w:r>
+              <w:rPr>
+                <w:lang w:val="en-US"/>
+              </w:rPr>
+              <w:t>16.02e8</w:t>
+            </w:r>
+          </w:p>
+        </w:tc>
+        <w:tc>
+          <w:tcPr>
+            <w:tcW w:w="2084" w:type="dxa"/>
+          </w:tcPr>
+          <w:p>
+            <w:pPr>
+              <w:rPr>
+                <w:lang w:val="en-US"/>
+              </w:rPr>
+            </w:pPr>
+            <w:r>
+              <w:rPr>
+                <w:lang w:val="en-US"/>
+              </w:rPr>
+              <w:t>113.000</w:t>
+            </w:r>
+          </w:p>
+        </w:tc>
+        <w:tc>
+          <w:tcPr>
+            <w:tcW w:w="1984" w:type="dxa"/>
+          </w:tcPr>
+          <w:p>
+            <w:pPr>
+              <w:rPr>
+                <w:lang w:val="en-US"/>
+              </w:rPr>
+            </w:pPr>
+            <w:r>
+              <w:rPr>
+                <w:lang w:val="en-US"/>
+              </w:rPr>
+              <w:t>8192: 31/50</w:t>
+            </w:r>
+          </w:p>
+        </w:tc>
+        <w:tc>
+          <w:tcPr>
+            <w:tcW w:w="1984" w:type="dxa"/>
+          </w:tcPr>
+          <w:p>
+            <w:pPr>
+              <w:rPr>
+                <w:lang w:val="en-US"/>
+              </w:rPr>
+            </w:pPr>
+          </w:p>
+        </w:tc>
+        <w:tc>
+          <w:tcPr>
+            <w:tcW w:w="1984" w:type="dxa"/>
+          </w:tcPr>
+          <w:p>
+            <w:pPr>
+              <w:rPr>
+                <w:lang w:val="en-US"/>
+              </w:rPr>
+            </w:pPr>
+          </w:p>
+        </w:tc>
+      </w:tr>
+    </w:tbl>
+    <w:p>
+      <w:pPr>
+        <w:rPr>
+          <w:lang w:val="en-US"/>
+        </w:rPr>
+      </w:pPr>
+      <w:r>
+        <w:rPr>
+          <w:lang w:val="en-US"/>
+        </w:rPr>
+        <w:t>The [Jaskowski16] results are read off from Fig. 6, at the very beginning of the curve (Jaskowski trains his nets for 1e10 learning actions, i.e. 100 times longer than our lowest result).</w:t>
+      </w:r>
+      <w:r>
+        <w:rPr>
+          <w:lang w:val="en-US"/>
+        </w:rPr>
+        <w:t xml:space="preserve"> [Jaskowski16] seems to use his Fig. 3c</w:t>
+      </w:r>
+      <w:r>
+        <w:rPr>
+          <w:lang w:val="en-US"/>
+        </w:rPr>
+        <w:t xml:space="preserve"> n-tuple set (33-42), which is in the text said to have four 6-tuples, but Fig. 3c shows </w:t>
+      </w:r>
+      <w:r>
+        <w:rPr>
+          <w:b/>
+          <w:lang w:val="en-US"/>
+        </w:rPr>
+        <w:t>five</w:t>
+      </w:r>
+      <w:r>
+        <w:rPr>
+          <w:lang w:val="en-US"/>
+        </w:rPr>
+        <w:t xml:space="preserve"> 6-tuples.</w:t>
+      </w:r>
+    </w:p>
+    <w:p>
+      <w:pPr>
+        <w:rPr>
+          <w:lang w:val="en-US"/>
+        </w:rPr>
+      </w:pPr>
+      <w:r>
+        <w:rPr>
+          <w:lang w:val="en-US"/>
+        </w:rPr>
+        <w:t>The [SzubertJaskowski14] results are read off from Fig. 11, they are for a slightly simpler n-tuple set {2 4-tuple, 2 6-tuple}.</w:t>
+      </w:r>
+    </w:p>
+    <w:p>
+      <w:pPr>
+        <w:rPr>
+          <w:lang w:val="en-US"/>
+        </w:rPr>
+      </w:pPr>
+      <w:r>
+        <w:rPr>
+          <w:lang w:val="en-US"/>
+        </w:rPr>
+        <w:t xml:space="preserve">We use the </w:t>
+      </w:r>
+      <w:r>
+        <w:rPr>
+          <w:lang w:val="en-US"/>
+        </w:rPr>
+        <w:t>FIXEDNTUPLEMODE=2</w:t>
+      </w:r>
+      <w:r>
+        <w:rPr>
+          <w:lang w:val="en-US"/>
+        </w:rPr>
+        <w:t xml:space="preserve"> n-tuple set </w:t>
+      </w:r>
+      <w:r>
+        <w:rPr>
+          <w:lang w:val="en-US"/>
+        </w:rPr>
+        <w:t xml:space="preserve">with </w:t>
+      </w:r>
+      <w:r>
+        <w:rPr>
+          <w:b/>
+          <w:lang w:val="en-US"/>
+        </w:rPr>
+        <w:t>four</w:t>
+      </w:r>
+      <w:r>
+        <w:rPr>
+          <w:lang w:val="en-US"/>
+        </w:rPr>
+        <w:t xml:space="preserve"> </w:t>
+      </w:r>
+      <w:r>
+        <w:rPr>
+          <w:lang w:val="en-US"/>
+        </w:rPr>
+        <w:t>(2 rectangular, 2 d-shaped)</w:t>
+      </w:r>
+      <w:r>
+        <w:rPr>
+          <w:lang w:val="en-US"/>
+        </w:rPr>
+        <w:t xml:space="preserve"> </w:t>
+      </w:r>
+      <w:r>
+        <w:rPr>
+          <w:lang w:val="en-US"/>
+        </w:rPr>
+        <w:t>6-tuples</w:t>
+      </w:r>
+      <w:r>
+        <w:rPr>
+          <w:lang w:val="en-US"/>
+        </w:rPr>
+        <w:t xml:space="preserve">. Note that </w:t>
+      </w:r>
+      <w:r>
+        <w:rPr>
+          <w:lang w:val="en-US"/>
+        </w:rPr>
+        <w:t>[Jaskowski2016, Fig. 3c</w:t>
+      </w:r>
+      <w:r>
+        <w:rPr>
+          <w:lang w:val="en-US"/>
+        </w:rPr>
+        <w:t>]</w:t>
+      </w:r>
+      <w:r>
+        <w:rPr>
+          <w:lang w:val="en-US"/>
+        </w:rPr>
+        <w:t xml:space="preserve"> </w:t>
+      </w:r>
+      <w:r>
+        <w:rPr>
+          <w:lang w:val="en-US"/>
+        </w:rPr>
+        <w:t>shows</w:t>
+      </w:r>
+      <w:r>
+        <w:rPr>
+          <w:lang w:val="en-US"/>
+        </w:rPr>
+        <w:t xml:space="preserve"> </w:t>
+      </w:r>
+      <w:r>
+        <w:rPr>
+          <w:b/>
+          <w:lang w:val="en-US"/>
+        </w:rPr>
+        <w:t>five</w:t>
+      </w:r>
+      <w:r>
+        <w:rPr>
+          <w:lang w:val="en-US"/>
+        </w:rPr>
+        <w:t xml:space="preserve"> 6-tuples (one more </w:t>
+      </w:r>
+      <w:r>
+        <w:rPr>
+          <w:lang w:val="en-US"/>
+        </w:rPr>
+        <w:t>d-shaped 6-tuple)</w:t>
+      </w:r>
+      <w:r>
+        <w:rPr>
+          <w:lang w:val="en-US"/>
+        </w:rPr>
+        <w:t xml:space="preserve">, although [Jaskowski, Page 3 of 12] speaks about </w:t>
+      </w:r>
+      <w:r>
+        <w:rPr>
+          <w:b/>
+          <w:lang w:val="en-US"/>
+        </w:rPr>
+        <w:t>four</w:t>
+      </w:r>
+      <w:r>
+        <w:rPr>
+          <w:lang w:val="en-US"/>
+        </w:rPr>
+        <w:t xml:space="preserve"> 6-tuples.</w:t>
+      </w:r>
+    </w:p>
+    <w:p>
+      <w:pPr>
+        <w:rPr>
+          <w:lang w:val="en-US"/>
+        </w:rPr>
+      </w:pPr>
+      <w:r>
+        <w:rPr>
+          <w:lang w:val="en-US"/>
+        </w:rPr>
+        <w:lastRenderedPageBreak/>
+        <w:t xml:space="preserve">These are our 1ply-results. </w:t>
+      </w:r>
+      <w:hyperlink w:anchor="_Max-N_and_Expectimax-N" w:history="1">
+        <w:r>
+          <w:rPr>
+            <w:rStyle w:val="Hyperlink"/>
+            <w:lang w:val="en-US"/>
+          </w:rPr>
+          <w:t xml:space="preserve">With </w:t>
+        </w:r>
+        <w:proofErr w:type="spellStart"/>
+        <w:r>
+          <w:rPr>
+            <w:rStyle w:val="Hyperlink"/>
+            <w:lang w:val="en-US"/>
+          </w:rPr>
+          <w:t>ExpectimaxWrapper</w:t>
+        </w:r>
+        <w:proofErr w:type="spellEnd"/>
+        <w:r>
+          <w:rPr>
+            <w:rStyle w:val="Hyperlink"/>
+            <w:lang w:val="en-US"/>
+          </w:rPr>
+          <w:t xml:space="preserve"> </w:t>
         </w:r>
         <w:r>
           <w:rPr>
             <w:rStyle w:val="Hyperlink"/>
             <w:lang w:val="en-US"/>
           </w:rPr>
-          <w:t>T</w:t>
+          <w:t xml:space="preserve">we get </w:t>
         </w:r>
         <w:r>
           <w:rPr>
             <w:rStyle w:val="Hyperlink"/>
             <w:lang w:val="en-US"/>
           </w:rPr>
-          <w:t>2-after</w:t>
-        </w:r>
-        <w:r>
-          <w:rPr>
-            <w:rStyle w:val="Hyperlink"/>
-            <w:lang w:val="en-US"/>
-          </w:rPr>
-          <w:t>s</w:t>
-        </w:r>
-        <w:r>
-          <w:rPr>
-            <w:rStyle w:val="Hyperlink"/>
-            <w:lang w:val="en-US"/>
-          </w:rPr>
-          <w:t>tate.png</w:t>
+          <w:t>even higher results</w:t>
         </w:r>
       </w:hyperlink>
       <w:r>
         <w:rPr>
           <w:lang w:val="en-US"/>
         </w:rPr>
-        <w:t>. And there seems still to be potential in the learning curve.</w:t>
+        <w:t>.</w:t>
       </w:r>
     </w:p>
     <w:p>
@@ -26701,28 +30029,6 @@
           <w:lang w:val="en-US"/>
         </w:rPr>
       </w:pPr>
-      <w:r>
-        <w:rPr>
-          <w:lang w:val="en-US"/>
-        </w:rPr>
-        <w:t xml:space="preserve">With </w:t>
-      </w:r>
-      <w:proofErr w:type="spellStart"/>
-      <w:r>
-        <w:rPr>
-          <w:lang w:val="en-US"/>
-        </w:rPr>
-        <w:t>ExpectimaxWrapper</w:t>
-      </w:r>
-      <w:proofErr w:type="spellEnd"/>
-      <w:r>
-        <w:rPr>
-          <w:lang w:val="en-US"/>
-        </w:rPr>
-        <w:t xml:space="preserve"> even higher results</w:t>
-      </w:r>
-      <w:bookmarkStart w:id="10" w:name="_GoBack"/>
-      <w:bookmarkEnd w:id="10"/>
     </w:p>
     <w:p>
       <w:pPr>
@@ -27517,7 +30823,6 @@
         <w:rPr>
           <w:lang w:val="en-US"/>
         </w:rPr>
-        <w:lastRenderedPageBreak/>
         <w:t xml:space="preserve">5x5 Hex </w:t>
       </w:r>
     </w:p>
@@ -27852,6 +31157,7 @@
         <w:rPr>
           <w:noProof/>
         </w:rPr>
+        <w:lastRenderedPageBreak/>
         <w:drawing>
           <wp:anchor distT="0" distB="0" distL="114300" distR="114300" simplePos="0" relativeHeight="251658240" behindDoc="1" locked="0" layoutInCell="1" allowOverlap="1" wp14:anchorId="62D159E2" wp14:editId="14722EBC">
             <wp:simplePos x="0" y="0"/>
@@ -29838,13 +33144,7 @@
         <w:rPr>
           <w:lang w:val="en-US"/>
         </w:rPr>
-        <w:t>I</w:t>
-      </w:r>
-      <w:r>
-        <w:rPr>
-          <w:lang w:val="en-US"/>
-        </w:rPr>
-        <w:t>nstead of</w:t>
+        <w:t>Instead of</w:t>
       </w:r>
       <w:r>
         <w:rPr>
@@ -30966,9 +34266,9 @@
     </w:lvl>
   </w:abstractNum>
   <w:abstractNum w:abstractNumId="9" w15:restartNumberingAfterBreak="0">
-    <w:nsid w:val="283418E8"/>
+    <w:nsid w:val="1D6B4791"/>
     <w:multiLevelType w:val="hybridMultilevel"/>
-    <w:tmpl w:val="49B40D42"/>
+    <w:tmpl w:val="B70003EA"/>
     <w:lvl w:ilvl="0" w:tplc="04070001">
       <w:start w:val="1"/>
       <w:numFmt w:val="bullet"/>
@@ -31079,6 +34379,119 @@
     </w:lvl>
   </w:abstractNum>
   <w:abstractNum w:abstractNumId="10" w15:restartNumberingAfterBreak="0">
+    <w:nsid w:val="283418E8"/>
+    <w:multiLevelType w:val="hybridMultilevel"/>
+    <w:tmpl w:val="49B40D42"/>
+    <w:lvl w:ilvl="0" w:tplc="04070001">
+      <w:start w:val="1"/>
+      <w:numFmt w:val="bullet"/>
+      <w:lvlText w:val=""/>
+      <w:lvlJc w:val="left"/>
+      <w:pPr>
+        <w:ind w:left="720" w:hanging="360"/>
+      </w:pPr>
+      <w:rPr>
+        <w:rFonts w:ascii="Symbol" w:hAnsi="Symbol" w:hint="default"/>
+      </w:rPr>
+    </w:lvl>
+    <w:lvl w:ilvl="1" w:tplc="04070003" w:tentative="1">
+      <w:start w:val="1"/>
+      <w:numFmt w:val="bullet"/>
+      <w:lvlText w:val="o"/>
+      <w:lvlJc w:val="left"/>
+      <w:pPr>
+        <w:ind w:left="1440" w:hanging="360"/>
+      </w:pPr>
+      <w:rPr>
+        <w:rFonts w:ascii="Courier New" w:hAnsi="Courier New" w:cs="Courier New" w:hint="default"/>
+      </w:rPr>
+    </w:lvl>
+    <w:lvl w:ilvl="2" w:tplc="04070005" w:tentative="1">
+      <w:start w:val="1"/>
+      <w:numFmt w:val="bullet"/>
+      <w:lvlText w:val=""/>
+      <w:lvlJc w:val="left"/>
+      <w:pPr>
+        <w:ind w:left="2160" w:hanging="360"/>
+      </w:pPr>
+      <w:rPr>
+        <w:rFonts w:ascii="Wingdings" w:hAnsi="Wingdings" w:hint="default"/>
+      </w:rPr>
+    </w:lvl>
+    <w:lvl w:ilvl="3" w:tplc="04070001" w:tentative="1">
+      <w:start w:val="1"/>
+      <w:numFmt w:val="bullet"/>
+      <w:lvlText w:val=""/>
+      <w:lvlJc w:val="left"/>
+      <w:pPr>
+        <w:ind w:left="2880" w:hanging="360"/>
+      </w:pPr>
+      <w:rPr>
+        <w:rFonts w:ascii="Symbol" w:hAnsi="Symbol" w:hint="default"/>
+      </w:rPr>
+    </w:lvl>
+    <w:lvl w:ilvl="4" w:tplc="04070003" w:tentative="1">
+      <w:start w:val="1"/>
+      <w:numFmt w:val="bullet"/>
+      <w:lvlText w:val="o"/>
+      <w:lvlJc w:val="left"/>
+      <w:pPr>
+        <w:ind w:left="3600" w:hanging="360"/>
+      </w:pPr>
+      <w:rPr>
+        <w:rFonts w:ascii="Courier New" w:hAnsi="Courier New" w:cs="Courier New" w:hint="default"/>
+      </w:rPr>
+    </w:lvl>
+    <w:lvl w:ilvl="5" w:tplc="04070005" w:tentative="1">
+      <w:start w:val="1"/>
+      <w:numFmt w:val="bullet"/>
+      <w:lvlText w:val=""/>
+      <w:lvlJc w:val="left"/>
+      <w:pPr>
+        <w:ind w:left="4320" w:hanging="360"/>
+      </w:pPr>
+      <w:rPr>
+        <w:rFonts w:ascii="Wingdings" w:hAnsi="Wingdings" w:hint="default"/>
+      </w:rPr>
+    </w:lvl>
+    <w:lvl w:ilvl="6" w:tplc="04070001" w:tentative="1">
+      <w:start w:val="1"/>
+      <w:numFmt w:val="bullet"/>
+      <w:lvlText w:val=""/>
+      <w:lvlJc w:val="left"/>
+      <w:pPr>
+        <w:ind w:left="5040" w:hanging="360"/>
+      </w:pPr>
+      <w:rPr>
+        <w:rFonts w:ascii="Symbol" w:hAnsi="Symbol" w:hint="default"/>
+      </w:rPr>
+    </w:lvl>
+    <w:lvl w:ilvl="7" w:tplc="04070003" w:tentative="1">
+      <w:start w:val="1"/>
+      <w:numFmt w:val="bullet"/>
+      <w:lvlText w:val="o"/>
+      <w:lvlJc w:val="left"/>
+      <w:pPr>
+        <w:ind w:left="5760" w:hanging="360"/>
+      </w:pPr>
+      <w:rPr>
+        <w:rFonts w:ascii="Courier New" w:hAnsi="Courier New" w:cs="Courier New" w:hint="default"/>
+      </w:rPr>
+    </w:lvl>
+    <w:lvl w:ilvl="8" w:tplc="04070005" w:tentative="1">
+      <w:start w:val="1"/>
+      <w:numFmt w:val="bullet"/>
+      <w:lvlText w:val=""/>
+      <w:lvlJc w:val="left"/>
+      <w:pPr>
+        <w:ind w:left="6480" w:hanging="360"/>
+      </w:pPr>
+      <w:rPr>
+        <w:rFonts w:ascii="Wingdings" w:hAnsi="Wingdings" w:hint="default"/>
+      </w:rPr>
+    </w:lvl>
+  </w:abstractNum>
+  <w:abstractNum w:abstractNumId="11" w15:restartNumberingAfterBreak="0">
     <w:nsid w:val="2CCB32E8"/>
     <w:multiLevelType w:val="hybridMultilevel"/>
     <w:tmpl w:val="95E883FA"/>
@@ -31167,7 +34580,7 @@
       </w:pPr>
     </w:lvl>
   </w:abstractNum>
-  <w:abstractNum w:abstractNumId="11" w15:restartNumberingAfterBreak="0">
+  <w:abstractNum w:abstractNumId="12" w15:restartNumberingAfterBreak="0">
     <w:nsid w:val="352636C5"/>
     <w:multiLevelType w:val="hybridMultilevel"/>
     <w:tmpl w:val="B04E40FE"/>
@@ -31280,7 +34693,7 @@
       </w:rPr>
     </w:lvl>
   </w:abstractNum>
-  <w:abstractNum w:abstractNumId="12" w15:restartNumberingAfterBreak="0">
+  <w:abstractNum w:abstractNumId="13" w15:restartNumberingAfterBreak="0">
     <w:nsid w:val="368C5549"/>
     <w:multiLevelType w:val="hybridMultilevel"/>
     <w:tmpl w:val="40C89EE2"/>
@@ -31393,7 +34806,7 @@
       </w:rPr>
     </w:lvl>
   </w:abstractNum>
-  <w:abstractNum w:abstractNumId="13" w15:restartNumberingAfterBreak="0">
+  <w:abstractNum w:abstractNumId="14" w15:restartNumberingAfterBreak="0">
     <w:nsid w:val="36D6759B"/>
     <w:multiLevelType w:val="hybridMultilevel"/>
     <w:tmpl w:val="F86CCC14"/>
@@ -31506,7 +34919,7 @@
       </w:rPr>
     </w:lvl>
   </w:abstractNum>
-  <w:abstractNum w:abstractNumId="14" w15:restartNumberingAfterBreak="0">
+  <w:abstractNum w:abstractNumId="15" w15:restartNumberingAfterBreak="0">
     <w:nsid w:val="38CD3D97"/>
     <w:multiLevelType w:val="hybridMultilevel"/>
     <w:tmpl w:val="F43EB8AE"/>
@@ -31619,7 +35032,7 @@
       </w:rPr>
     </w:lvl>
   </w:abstractNum>
-  <w:abstractNum w:abstractNumId="15" w15:restartNumberingAfterBreak="0">
+  <w:abstractNum w:abstractNumId="16" w15:restartNumberingAfterBreak="0">
     <w:nsid w:val="3973334D"/>
     <w:multiLevelType w:val="hybridMultilevel"/>
     <w:tmpl w:val="A29A5DD0"/>
@@ -31732,7 +35145,7 @@
       </w:rPr>
     </w:lvl>
   </w:abstractNum>
-  <w:abstractNum w:abstractNumId="16" w15:restartNumberingAfterBreak="0">
+  <w:abstractNum w:abstractNumId="17" w15:restartNumberingAfterBreak="0">
     <w:nsid w:val="3AFC2111"/>
     <w:multiLevelType w:val="hybridMultilevel"/>
     <w:tmpl w:val="7A6264F2"/>
@@ -31845,7 +35258,7 @@
       </w:rPr>
     </w:lvl>
   </w:abstractNum>
-  <w:abstractNum w:abstractNumId="17" w15:restartNumberingAfterBreak="0">
+  <w:abstractNum w:abstractNumId="18" w15:restartNumberingAfterBreak="0">
     <w:nsid w:val="3B486A1F"/>
     <w:multiLevelType w:val="hybridMultilevel"/>
     <w:tmpl w:val="DBB8BD32"/>
@@ -31958,7 +35371,7 @@
       </w:rPr>
     </w:lvl>
   </w:abstractNum>
-  <w:abstractNum w:abstractNumId="18" w15:restartNumberingAfterBreak="0">
+  <w:abstractNum w:abstractNumId="19" w15:restartNumberingAfterBreak="0">
     <w:nsid w:val="3B9749C0"/>
     <w:multiLevelType w:val="hybridMultilevel"/>
     <w:tmpl w:val="2CC61EB2"/>
@@ -32071,7 +35484,7 @@
       </w:rPr>
     </w:lvl>
   </w:abstractNum>
-  <w:abstractNum w:abstractNumId="19" w15:restartNumberingAfterBreak="0">
+  <w:abstractNum w:abstractNumId="20" w15:restartNumberingAfterBreak="0">
     <w:nsid w:val="3E6F7799"/>
     <w:multiLevelType w:val="hybridMultilevel"/>
     <w:tmpl w:val="0C44EC30"/>
@@ -32184,7 +35597,7 @@
       </w:rPr>
     </w:lvl>
   </w:abstractNum>
-  <w:abstractNum w:abstractNumId="20" w15:restartNumberingAfterBreak="0">
+  <w:abstractNum w:abstractNumId="21" w15:restartNumberingAfterBreak="0">
     <w:nsid w:val="453C6119"/>
     <w:multiLevelType w:val="hybridMultilevel"/>
     <w:tmpl w:val="83722CD8"/>
@@ -32297,7 +35710,7 @@
       </w:rPr>
     </w:lvl>
   </w:abstractNum>
-  <w:abstractNum w:abstractNumId="21" w15:restartNumberingAfterBreak="0">
+  <w:abstractNum w:abstractNumId="22" w15:restartNumberingAfterBreak="0">
     <w:nsid w:val="45B45ADB"/>
     <w:multiLevelType w:val="hybridMultilevel"/>
     <w:tmpl w:val="AC689C64"/>
@@ -32383,7 +35796,7 @@
       </w:pPr>
     </w:lvl>
   </w:abstractNum>
-  <w:abstractNum w:abstractNumId="22" w15:restartNumberingAfterBreak="0">
+  <w:abstractNum w:abstractNumId="23" w15:restartNumberingAfterBreak="0">
     <w:nsid w:val="47FC44F6"/>
     <w:multiLevelType w:val="hybridMultilevel"/>
     <w:tmpl w:val="87A8B7F4"/>
@@ -32496,7 +35909,7 @@
       </w:rPr>
     </w:lvl>
   </w:abstractNum>
-  <w:abstractNum w:abstractNumId="23" w15:restartNumberingAfterBreak="0">
+  <w:abstractNum w:abstractNumId="24" w15:restartNumberingAfterBreak="0">
     <w:nsid w:val="4AF321AD"/>
     <w:multiLevelType w:val="hybridMultilevel"/>
     <w:tmpl w:val="471A400C"/>
@@ -32582,7 +35995,7 @@
       </w:pPr>
     </w:lvl>
   </w:abstractNum>
-  <w:abstractNum w:abstractNumId="24" w15:restartNumberingAfterBreak="0">
+  <w:abstractNum w:abstractNumId="25" w15:restartNumberingAfterBreak="0">
     <w:nsid w:val="4D2847FF"/>
     <w:multiLevelType w:val="hybridMultilevel"/>
     <w:tmpl w:val="9B50DA5C"/>
@@ -32695,7 +36108,7 @@
       </w:rPr>
     </w:lvl>
   </w:abstractNum>
-  <w:abstractNum w:abstractNumId="25" w15:restartNumberingAfterBreak="0">
+  <w:abstractNum w:abstractNumId="26" w15:restartNumberingAfterBreak="0">
     <w:nsid w:val="4E92789C"/>
     <w:multiLevelType w:val="hybridMultilevel"/>
     <w:tmpl w:val="81B68022"/>
@@ -32808,7 +36221,7 @@
       </w:rPr>
     </w:lvl>
   </w:abstractNum>
-  <w:abstractNum w:abstractNumId="26" w15:restartNumberingAfterBreak="0">
+  <w:abstractNum w:abstractNumId="27" w15:restartNumberingAfterBreak="0">
     <w:nsid w:val="50825420"/>
     <w:multiLevelType w:val="hybridMultilevel"/>
     <w:tmpl w:val="0B74D1D4"/>
@@ -32894,7 +36307,7 @@
       </w:pPr>
     </w:lvl>
   </w:abstractNum>
-  <w:abstractNum w:abstractNumId="27" w15:restartNumberingAfterBreak="0">
+  <w:abstractNum w:abstractNumId="28" w15:restartNumberingAfterBreak="0">
     <w:nsid w:val="5DF36C7C"/>
     <w:multiLevelType w:val="hybridMultilevel"/>
     <w:tmpl w:val="5210A43E"/>
@@ -33007,7 +36420,7 @@
       </w:rPr>
     </w:lvl>
   </w:abstractNum>
-  <w:abstractNum w:abstractNumId="28" w15:restartNumberingAfterBreak="0">
+  <w:abstractNum w:abstractNumId="29" w15:restartNumberingAfterBreak="0">
     <w:nsid w:val="5E2627DE"/>
     <w:multiLevelType w:val="hybridMultilevel"/>
     <w:tmpl w:val="75BE5D3E"/>
@@ -33120,7 +36533,7 @@
       </w:rPr>
     </w:lvl>
   </w:abstractNum>
-  <w:abstractNum w:abstractNumId="29" w15:restartNumberingAfterBreak="0">
+  <w:abstractNum w:abstractNumId="30" w15:restartNumberingAfterBreak="0">
     <w:nsid w:val="5FD11990"/>
     <w:multiLevelType w:val="hybridMultilevel"/>
     <w:tmpl w:val="9C32A9EC"/>
@@ -33233,7 +36646,7 @@
       </w:rPr>
     </w:lvl>
   </w:abstractNum>
-  <w:abstractNum w:abstractNumId="30" w15:restartNumberingAfterBreak="0">
+  <w:abstractNum w:abstractNumId="31" w15:restartNumberingAfterBreak="0">
     <w:nsid w:val="63D36E9A"/>
     <w:multiLevelType w:val="hybridMultilevel"/>
     <w:tmpl w:val="2AE27956"/>
@@ -33322,7 +36735,7 @@
       </w:pPr>
     </w:lvl>
   </w:abstractNum>
-  <w:abstractNum w:abstractNumId="31" w15:restartNumberingAfterBreak="0">
+  <w:abstractNum w:abstractNumId="32" w15:restartNumberingAfterBreak="0">
     <w:nsid w:val="6508309D"/>
     <w:multiLevelType w:val="hybridMultilevel"/>
     <w:tmpl w:val="56B836C2"/>
@@ -33435,7 +36848,7 @@
       </w:rPr>
     </w:lvl>
   </w:abstractNum>
-  <w:abstractNum w:abstractNumId="32" w15:restartNumberingAfterBreak="0">
+  <w:abstractNum w:abstractNumId="33" w15:restartNumberingAfterBreak="0">
     <w:nsid w:val="68097770"/>
     <w:multiLevelType w:val="hybridMultilevel"/>
     <w:tmpl w:val="8BC6CB88"/>
@@ -33548,7 +36961,7 @@
       </w:rPr>
     </w:lvl>
   </w:abstractNum>
-  <w:abstractNum w:abstractNumId="33" w15:restartNumberingAfterBreak="0">
+  <w:abstractNum w:abstractNumId="34" w15:restartNumberingAfterBreak="0">
     <w:nsid w:val="73263BDB"/>
     <w:multiLevelType w:val="hybridMultilevel"/>
     <w:tmpl w:val="EC5889BA"/>
@@ -33661,7 +37074,7 @@
       </w:rPr>
     </w:lvl>
   </w:abstractNum>
-  <w:abstractNum w:abstractNumId="34" w15:restartNumberingAfterBreak="0">
+  <w:abstractNum w:abstractNumId="35" w15:restartNumberingAfterBreak="0">
     <w:nsid w:val="73456971"/>
     <w:multiLevelType w:val="hybridMultilevel"/>
     <w:tmpl w:val="E1005390"/>
@@ -33774,7 +37187,7 @@
       </w:rPr>
     </w:lvl>
   </w:abstractNum>
-  <w:abstractNum w:abstractNumId="35" w15:restartNumberingAfterBreak="0">
+  <w:abstractNum w:abstractNumId="36" w15:restartNumberingAfterBreak="0">
     <w:nsid w:val="792974B0"/>
     <w:multiLevelType w:val="hybridMultilevel"/>
     <w:tmpl w:val="8C889E0A"/>
@@ -33887,7 +37300,7 @@
       </w:rPr>
     </w:lvl>
   </w:abstractNum>
-  <w:abstractNum w:abstractNumId="36" w15:restartNumberingAfterBreak="0">
+  <w:abstractNum w:abstractNumId="37" w15:restartNumberingAfterBreak="0">
     <w:nsid w:val="7E7A6E60"/>
     <w:multiLevelType w:val="hybridMultilevel"/>
     <w:tmpl w:val="6FD6C8A0"/>
@@ -34001,13 +37414,13 @@
     </w:lvl>
   </w:abstractNum>
   <w:num w:numId="1">
-    <w:abstractNumId w:val="27"/>
+    <w:abstractNumId w:val="28"/>
   </w:num>
   <w:num w:numId="2">
     <w:abstractNumId w:val="5"/>
   </w:num>
   <w:num w:numId="3">
-    <w:abstractNumId w:val="34"/>
+    <w:abstractNumId w:val="35"/>
   </w:num>
   <w:num w:numId="4">
     <w:abstractNumId w:val="7"/>
@@ -34016,100 +37429,103 @@
     <w:abstractNumId w:val="6"/>
   </w:num>
   <w:num w:numId="6">
-    <w:abstractNumId w:val="22"/>
+    <w:abstractNumId w:val="23"/>
   </w:num>
   <w:num w:numId="7">
-    <w:abstractNumId w:val="20"/>
+    <w:abstractNumId w:val="21"/>
   </w:num>
   <w:num w:numId="8">
+    <w:abstractNumId w:val="30"/>
+  </w:num>
+  <w:num w:numId="9">
+    <w:abstractNumId w:val="15"/>
+  </w:num>
+  <w:num w:numId="10">
     <w:abstractNumId w:val="29"/>
   </w:num>
-  <w:num w:numId="9">
-    <w:abstractNumId w:val="14"/>
-  </w:num>
-  <w:num w:numId="10">
-    <w:abstractNumId w:val="28"/>
-  </w:num>
   <w:num w:numId="11">
-    <w:abstractNumId w:val="9"/>
+    <w:abstractNumId w:val="10"/>
   </w:num>
   <w:num w:numId="12">
     <w:abstractNumId w:val="4"/>
   </w:num>
   <w:num w:numId="13">
-    <w:abstractNumId w:val="16"/>
+    <w:abstractNumId w:val="17"/>
   </w:num>
   <w:num w:numId="14">
     <w:abstractNumId w:val="1"/>
   </w:num>
   <w:num w:numId="15">
-    <w:abstractNumId w:val="12"/>
+    <w:abstractNumId w:val="13"/>
   </w:num>
   <w:num w:numId="16">
+    <w:abstractNumId w:val="34"/>
+  </w:num>
+  <w:num w:numId="17">
+    <w:abstractNumId w:val="26"/>
+  </w:num>
+  <w:num w:numId="18">
+    <w:abstractNumId w:val="19"/>
+  </w:num>
+  <w:num w:numId="19">
+    <w:abstractNumId w:val="20"/>
+  </w:num>
+  <w:num w:numId="20">
     <w:abstractNumId w:val="33"/>
   </w:num>
-  <w:num w:numId="17">
-    <w:abstractNumId w:val="25"/>
-  </w:num>
-  <w:num w:numId="18">
-    <w:abstractNumId w:val="18"/>
-  </w:num>
-  <w:num w:numId="19">
-    <w:abstractNumId w:val="19"/>
-  </w:num>
-  <w:num w:numId="20">
+  <w:num w:numId="21">
     <w:abstractNumId w:val="32"/>
   </w:num>
-  <w:num w:numId="21">
-    <w:abstractNumId w:val="31"/>
-  </w:num>
   <w:num w:numId="22">
-    <w:abstractNumId w:val="21"/>
+    <w:abstractNumId w:val="22"/>
   </w:num>
   <w:num w:numId="23">
-    <w:abstractNumId w:val="26"/>
+    <w:abstractNumId w:val="27"/>
   </w:num>
   <w:num w:numId="24">
     <w:abstractNumId w:val="0"/>
   </w:num>
   <w:num w:numId="25">
-    <w:abstractNumId w:val="23"/>
+    <w:abstractNumId w:val="24"/>
   </w:num>
   <w:num w:numId="26">
-    <w:abstractNumId w:val="35"/>
+    <w:abstractNumId w:val="36"/>
   </w:num>
   <w:num w:numId="27">
-    <w:abstractNumId w:val="17"/>
+    <w:abstractNumId w:val="18"/>
   </w:num>
   <w:num w:numId="28">
-    <w:abstractNumId w:val="36"/>
+    <w:abstractNumId w:val="37"/>
   </w:num>
   <w:num w:numId="29">
-    <w:abstractNumId w:val="30"/>
+    <w:abstractNumId w:val="31"/>
   </w:num>
   <w:num w:numId="30">
-    <w:abstractNumId w:val="11"/>
+    <w:abstractNumId w:val="12"/>
   </w:num>
   <w:num w:numId="31">
-    <w:abstractNumId w:val="24"/>
+    <w:abstractNumId w:val="25"/>
   </w:num>
   <w:num w:numId="32">
-    <w:abstractNumId w:val="13"/>
+    <w:abstractNumId w:val="14"/>
   </w:num>
   <w:num w:numId="33">
     <w:abstractNumId w:val="8"/>
   </w:num>
   <w:num w:numId="34">
-    <w:abstractNumId w:val="15"/>
+    <w:abstractNumId w:val="16"/>
   </w:num>
   <w:num w:numId="35">
-    <w:abstractNumId w:val="10"/>
+    <w:abstractNumId w:val="11"/>
   </w:num>
   <w:num w:numId="36">
     <w:abstractNumId w:val="2"/>
   </w:num>
   <w:num w:numId="37">
     <w:abstractNumId w:val="3"/>
+  </w:num>
+  <w:num w:numId="38">
+    <w:abstractNumId w:val="9"/>
   </w:num>
   <w:numIdMacAtCleanup w:val="19"/>
 </w:numbering>
@@ -35170,7 +38586,7 @@
 </file>
 
 <file path=customXml/itemProps1.xml><?xml version="1.0" encoding="utf-8"?>
-<ds:datastoreItem xmlns:ds="http://schemas.openxmlformats.org/officeDocument/2006/customXml" ds:itemID="{91A69E7F-0C5D-41B1-8138-C35EE9CD4818}">
+<ds:datastoreItem xmlns:ds="http://schemas.openxmlformats.org/officeDocument/2006/customXml" ds:itemID="{512243FE-FCD9-468A-A1CA-25E485309C76}">
   <ds:schemaRefs>
     <ds:schemaRef ds:uri="http://schemas.openxmlformats.org/officeDocument/2006/bibliography"/>
   </ds:schemaRefs>

</xml_diff>

<commit_message>
MCAgentN and other changes
- new version MC for N-player games
- getScoreTuple extension for MCTS
- MODE_3P=2 for TD-NTuple-2
- deleted StateObservation::getGameValue()
- new Evaluator mode=11 (TDReferee)
- some changes for wrapped agents
- TDParams, ParTD: nPly removed, MODE_2P added
- ACTIONS_VT: member ScoreTuple scBest added
</commit_message>
<xml_diff>
--- a/TDNTupleAgt.docx
+++ b/TDNTupleAgt.docx
@@ -18377,21 +18377,7 @@
             <w:rStyle w:val="Hyperlink"/>
             <w:lang w:val="en-US"/>
           </w:rPr>
-          <w:t>Max</w:t>
-        </w:r>
-        <w:r>
-          <w:rPr>
-            <w:rStyle w:val="Hyperlink"/>
-            <w:lang w:val="en-US"/>
-          </w:rPr>
-          <w:t>N</w:t>
-        </w:r>
-        <w:r>
-          <w:rPr>
-            <w:rStyle w:val="Hyperlink"/>
-            <w:lang w:val="en-US"/>
-          </w:rPr>
-          <w:t>Wrapper</w:t>
+          <w:t>MaxNWrapper</w:t>
         </w:r>
         <w:proofErr w:type="spellEnd"/>
       </w:hyperlink>
@@ -21855,7 +21841,13 @@
         <w:rPr>
           <w:lang w:val="en-US"/>
         </w:rPr>
-        <w:t>=OLD_3P=true</w:t>
+        <w:t>=true</w:t>
+      </w:r>
+      <w:r>
+        <w:rPr>
+          <w:lang w:val="en-US"/>
+        </w:rPr>
+        <w:t>, MODE_3P=0</w:t>
       </w:r>
       <w:r>
         <w:rPr>
@@ -21979,19 +21971,7 @@
         <w:rPr>
           <w:lang w:val="en-US"/>
         </w:rPr>
-        <w:t>VER</w:t>
-      </w:r>
-      <w:r>
-        <w:rPr>
-          <w:lang w:val="en-US"/>
-        </w:rPr>
-        <w:t>_3P</w:t>
-      </w:r>
-      <w:r>
-        <w:rPr>
-          <w:lang w:val="en-US"/>
-        </w:rPr>
-        <w:t>=OLD_3P=true</w:t>
+        <w:t>VER_3P=true, MODE_3P=0</w:t>
       </w:r>
       <w:r>
         <w:rPr>
@@ -22027,7 +22007,19 @@
         <w:rPr>
           <w:lang w:val="en-US"/>
         </w:rPr>
-        <w:t xml:space="preserve">_3P works for 2048 (1-player games), but not yet for 2-player games. </w:t>
+        <w:t>_3P work</w:t>
+      </w:r>
+      <w:r>
+        <w:rPr>
+          <w:lang w:val="en-US"/>
+        </w:rPr>
+        <w:t>ed first</w:t>
+      </w:r>
+      <w:r>
+        <w:rPr>
+          <w:lang w:val="en-US"/>
+        </w:rPr>
+        <w:t xml:space="preserve"> for 2048 (1-player games), but not for 2-player games. </w:t>
       </w:r>
     </w:p>
     <w:p>
@@ -22096,25 +22088,13 @@
         <w:rPr>
           <w:lang w:val="en-US"/>
         </w:rPr>
-        <w:t>VER</w:t>
-      </w:r>
-      <w:r>
-        <w:rPr>
-          <w:lang w:val="en-US"/>
-        </w:rPr>
-        <w:t>_3P</w:t>
-      </w:r>
-      <w:r>
-        <w:rPr>
-          <w:lang w:val="en-US"/>
-        </w:rPr>
-        <w:t>=OLD_3P=true</w:t>
-      </w:r>
-      <w:r>
-        <w:rPr>
-          <w:lang w:val="en-US"/>
-        </w:rPr>
-        <w:t xml:space="preserve"> cannot even learn the trivial 2x2 Hex, </w:t>
+        <w:t xml:space="preserve">VER_3P=true, MODE_3P=0 </w:t>
+      </w:r>
+      <w:r>
+        <w:rPr>
+          <w:lang w:val="en-US"/>
+        </w:rPr>
+        <w:t xml:space="preserve">cannot even learn the trivial 2x2 Hex, </w:t>
       </w:r>
       <w:r>
         <w:rPr>
@@ -22969,6 +22949,7 @@
         <w:rPr>
           <w:lang w:val="en-US"/>
         </w:rPr>
+        <w:lastRenderedPageBreak/>
         <w:t>But the results are not identical.</w:t>
       </w:r>
     </w:p>
@@ -22982,7 +22963,6 @@
         <w:rPr>
           <w:lang w:val="en-US"/>
         </w:rPr>
-        <w:lastRenderedPageBreak/>
         <w:t>A</w:t>
       </w:r>
       <w:r>
@@ -23779,7 +23759,15 @@
         <w:rPr>
           <w:lang w:val="en-US"/>
         </w:rPr>
-        <w:t xml:space="preserve"> cross-talk</w:t>
+        <w:t xml:space="preserve"> cros</w:t>
+      </w:r>
+      <w:bookmarkStart w:id="10" w:name="crosstalk_3P"/>
+      <w:bookmarkEnd w:id="10"/>
+      <w:r>
+        <w:rPr>
+          <w:lang w:val="en-US"/>
+        </w:rPr>
+        <w:t>s-talk</w:t>
       </w:r>
       <w:r>
         <w:rPr>
@@ -23859,6 +23847,7 @@
       </w:r>
       <w:r>
         <w:rPr>
+          <w:b/>
           <w:lang w:val="en-US"/>
         </w:rPr>
         <w:t>decrease</w:t>
@@ -24108,19 +24097,7 @@
         <w:rPr>
           <w:lang w:val="en-US"/>
         </w:rPr>
-        <w:t>VER</w:t>
-      </w:r>
-      <w:r>
-        <w:rPr>
-          <w:lang w:val="en-US"/>
-        </w:rPr>
-        <w:t>_3P</w:t>
-      </w:r>
-      <w:r>
-        <w:rPr>
-          <w:lang w:val="en-US"/>
-        </w:rPr>
-        <w:t>=OLD_3P=true</w:t>
+        <w:t>VER_3P=true, MODE_3P=0</w:t>
       </w:r>
       <w:r>
         <w:rPr>
@@ -25154,19 +25131,50 @@
         </w:rPr>
         <w:t xml:space="preserve">. OK, done with </w:t>
       </w:r>
-      <w:proofErr w:type="spellStart"/>
-      <w:r>
-        <w:rPr>
-          <w:lang w:val="en-US"/>
-        </w:rPr>
-        <w:t>MaxNWrapper</w:t>
-      </w:r>
-      <w:proofErr w:type="spellEnd"/>
-      <w:r>
-        <w:rPr>
-          <w:lang w:val="en-US"/>
-        </w:rPr>
-        <w:t xml:space="preserve"> and </w:t>
+      <w:hyperlink w:anchor="ExepectimaxWrapper" w:history="1">
+        <w:proofErr w:type="spellStart"/>
+        <w:r>
+          <w:rPr>
+            <w:rStyle w:val="Hyperlink"/>
+            <w:lang w:val="en-US"/>
+          </w:rPr>
+          <w:t>MaxNWrapper</w:t>
+        </w:r>
+        <w:proofErr w:type="spellEnd"/>
+        <w:r>
+          <w:rPr>
+            <w:rStyle w:val="Hyperlink"/>
+            <w:lang w:val="en-US"/>
+          </w:rPr>
+          <w:t xml:space="preserve"> and </w:t>
+        </w:r>
+        <w:proofErr w:type="spellStart"/>
+        <w:r>
+          <w:rPr>
+            <w:rStyle w:val="Hyperlink"/>
+            <w:lang w:val="en-US"/>
+          </w:rPr>
+          <w:t>ExpectimaxWrapper</w:t>
+        </w:r>
+        <w:proofErr w:type="spellEnd"/>
+      </w:hyperlink>
+      <w:r>
+        <w:rPr>
+          <w:lang w:val="en-US"/>
+        </w:rPr>
+        <w:t xml:space="preserve">, works nicely for 2048: our best TD-NTuple2 agent with score </w:t>
+      </w:r>
+      <w:r>
+        <w:rPr>
+          <w:lang w:val="en-US"/>
+        </w:rPr>
+        <w:t xml:space="preserve"> </w:t>
+      </w:r>
+      <w:r>
+        <w:rPr>
+          <w:lang w:val="en-US"/>
+        </w:rPr>
+        <w:t xml:space="preserve">100.00 is boosted with 5-ply </w:t>
       </w:r>
       <w:proofErr w:type="spellStart"/>
       <w:r>
@@ -25180,13 +25188,20 @@
         <w:rPr>
           <w:lang w:val="en-US"/>
         </w:rPr>
-        <w:t xml:space="preserve">, works nicely for 2048: our best TD-NTuple2 agent with score </w:t>
-      </w:r>
-      <w:r>
-        <w:rPr>
-          <w:lang w:val="en-US"/>
-        </w:rPr>
-        <w:t xml:space="preserve"> </w:t>
+        <w:t xml:space="preserve"> to score </w:t>
+      </w:r>
+      <w:r>
+        <w:rPr>
+          <w:b/>
+          <w:lang w:val="en-US"/>
+        </w:rPr>
+        <w:t>182.000</w:t>
+      </w:r>
+      <w:r>
+        <w:rPr>
+          <w:lang w:val="en-US"/>
+        </w:rPr>
+        <w:t xml:space="preserve"> (!!)</w:t>
       </w:r>
     </w:p>
     <w:p>
@@ -25417,27 +25432,13 @@
           <w:lang w:val="en-US"/>
         </w:rPr>
       </w:pPr>
-      <w:bookmarkStart w:id="10" w:name="_Max-N_and_Expectimax-N"/>
-      <w:bookmarkEnd w:id="10"/>
-      <w:r>
-        <w:rPr>
-          <w:lang w:val="en-US"/>
-        </w:rPr>
-        <w:t xml:space="preserve">Max-N and </w:t>
-      </w:r>
-      <w:proofErr w:type="spellStart"/>
-      <w:r>
-        <w:rPr>
-          <w:lang w:val="en-US"/>
-        </w:rPr>
-        <w:t>Expectimax</w:t>
-      </w:r>
-      <w:proofErr w:type="spellEnd"/>
-      <w:r>
-        <w:rPr>
-          <w:lang w:val="en-US"/>
-        </w:rPr>
-        <w:t>-N</w:t>
+      <w:bookmarkStart w:id="11" w:name="_Max-N_and_Expectimax-N"/>
+      <w:bookmarkEnd w:id="11"/>
+      <w:r>
+        <w:rPr>
+          <w:lang w:val="en-US"/>
+        </w:rPr>
+        <w:t>Summary VER_3P</w:t>
       </w:r>
     </w:p>
     <w:p>
@@ -25450,48 +25451,1589 @@
         <w:rPr>
           <w:lang w:val="en-US"/>
         </w:rPr>
-        <w:t xml:space="preserve">We added two new agents </w:t>
-      </w:r>
-      <w:proofErr w:type="spellStart"/>
-      <w:r>
-        <w:rPr>
-          <w:lang w:val="en-US"/>
-        </w:rPr>
-        <w:t>MaxNAgent</w:t>
-      </w:r>
-      <w:proofErr w:type="spellEnd"/>
-      <w:r>
-        <w:rPr>
-          <w:lang w:val="en-US"/>
-        </w:rPr>
-        <w:t xml:space="preserve"> and </w:t>
-      </w:r>
-      <w:proofErr w:type="spellStart"/>
-      <w:r>
-        <w:rPr>
-          <w:lang w:val="en-US"/>
-        </w:rPr>
-        <w:t>ExpectimaxNAgent</w:t>
-      </w:r>
-      <w:proofErr w:type="spellEnd"/>
-      <w:r>
-        <w:rPr>
-          <w:lang w:val="en-US"/>
-        </w:rPr>
-        <w:t xml:space="preserve"> which are the generalization of Minimax to N players for deterministic and nondeterministic games.</w:t>
+        <w:t>In summary, we have different alternatives for generalizing TD-NTuple2 to arbitrary N-player games:</w:t>
       </w:r>
     </w:p>
     <w:p>
       <w:pPr>
-        <w:rPr>
-          <w:lang w:val="en-US"/>
-        </w:rPr>
-      </w:pPr>
-      <w:r>
-        <w:rPr>
-          <w:lang w:val="en-US"/>
-        </w:rPr>
-        <w:t xml:space="preserve">We added two wrapper agents </w:t>
+        <w:pStyle w:val="Listenabsatz"/>
+        <w:numPr>
+          <w:ilvl w:val="0"/>
+          <w:numId w:val="39"/>
+        </w:numPr>
+        <w:rPr>
+          <w:lang w:val="en-US"/>
+        </w:rPr>
+      </w:pPr>
+      <w:r>
+        <w:rPr>
+          <w:b/>
+          <w:lang w:val="en-US"/>
+        </w:rPr>
+        <w:t>MODE_3P=0</w:t>
+      </w:r>
+      <w:r>
+        <w:rPr>
+          <w:lang w:val="en-US"/>
+        </w:rPr>
+        <w:t>: update for every V(</w:t>
+      </w:r>
+      <w:proofErr w:type="spellStart"/>
+      <w:r>
+        <w:rPr>
+          <w:lang w:val="en-US"/>
+        </w:rPr>
+        <w:t>s</w:t>
+      </w:r>
+      <w:r>
+        <w:rPr>
+          <w:lang w:val="en-US"/>
+        </w:rPr>
+        <w:softHyphen/>
+      </w:r>
+      <w:r>
+        <w:rPr>
+          <w:vertAlign w:val="subscript"/>
+          <w:lang w:val="en-US"/>
+        </w:rPr>
+        <w:t>t</w:t>
+      </w:r>
+      <w:r>
+        <w:rPr>
+          <w:lang w:val="en-US"/>
+        </w:rPr>
+        <w:t>|p</w:t>
+      </w:r>
+      <w:proofErr w:type="spellEnd"/>
+      <w:r>
+        <w:rPr>
+          <w:vertAlign w:val="superscript"/>
+          <w:lang w:val="en-US"/>
+        </w:rPr>
+        <w:t>(</w:t>
+      </w:r>
+      <w:proofErr w:type="spellStart"/>
+      <w:r>
+        <w:rPr>
+          <w:vertAlign w:val="superscript"/>
+          <w:lang w:val="en-US"/>
+        </w:rPr>
+        <w:t>i</w:t>
+      </w:r>
+      <w:proofErr w:type="spellEnd"/>
+      <w:r>
+        <w:rPr>
+          <w:vertAlign w:val="superscript"/>
+          <w:lang w:val="en-US"/>
+        </w:rPr>
+        <w:t>)</w:t>
+      </w:r>
+      <w:r>
+        <w:rPr>
+          <w:lang w:val="en-US"/>
+        </w:rPr>
+        <w:t xml:space="preserve">) </w:t>
+      </w:r>
+      <w:r>
+        <w:rPr>
+          <w:lang w:val="en-US"/>
+        </w:rPr>
+        <w:sym w:font="Symbol" w:char="F022"/>
+      </w:r>
+      <w:proofErr w:type="spellStart"/>
+      <w:r>
+        <w:rPr>
+          <w:lang w:val="en-US"/>
+        </w:rPr>
+        <w:t>i</w:t>
+      </w:r>
+      <w:proofErr w:type="spellEnd"/>
+      <w:r>
+        <w:rPr>
+          <w:lang w:val="en-US"/>
+        </w:rPr>
+        <w:t xml:space="preserve"> in each time step t. Works for arbitrary N, but weaker results for 2-player games than </w:t>
+      </w:r>
+      <w:r>
+        <w:rPr>
+          <w:lang w:val="en-US"/>
+        </w:rPr>
+        <w:t xml:space="preserve">in 2P-logic. The reason is probably </w:t>
+      </w:r>
+      <w:hyperlink w:anchor="crosstalk_3P" w:history="1">
+        <w:r>
+          <w:rPr>
+            <w:rStyle w:val="Hyperlink"/>
+            <w:lang w:val="en-US"/>
+          </w:rPr>
+          <w:t>unwanted cross-talk</w:t>
+        </w:r>
+      </w:hyperlink>
+      <w:r>
+        <w:rPr>
+          <w:lang w:val="en-US"/>
+        </w:rPr>
+        <w:t xml:space="preserve"> in the n-tuples due to the more frequent updates. </w:t>
+      </w:r>
+    </w:p>
+    <w:p>
+      <w:pPr>
+        <w:pStyle w:val="Listenabsatz"/>
+        <w:numPr>
+          <w:ilvl w:val="0"/>
+          <w:numId w:val="39"/>
+        </w:numPr>
+        <w:rPr>
+          <w:lang w:val="en-US"/>
+        </w:rPr>
+      </w:pPr>
+      <w:r>
+        <w:rPr>
+          <w:b/>
+          <w:lang w:val="en-US"/>
+        </w:rPr>
+        <w:t>MODE_3P=1</w:t>
+      </w:r>
+      <w:r>
+        <w:rPr>
+          <w:lang w:val="en-US"/>
+        </w:rPr>
+        <w:t>:</w:t>
+      </w:r>
+      <w:r>
+        <w:rPr>
+          <w:lang w:val="en-US"/>
+        </w:rPr>
+        <w:t xml:space="preserve"> update only for V(</w:t>
+      </w:r>
+      <w:proofErr w:type="spellStart"/>
+      <w:r>
+        <w:rPr>
+          <w:lang w:val="en-US"/>
+        </w:rPr>
+        <w:t>s</w:t>
+      </w:r>
+      <w:r>
+        <w:rPr>
+          <w:vertAlign w:val="subscript"/>
+          <w:lang w:val="en-US"/>
+        </w:rPr>
+        <w:t>t</w:t>
+      </w:r>
+      <w:r>
+        <w:rPr>
+          <w:lang w:val="en-US"/>
+        </w:rPr>
+        <w:t>|p</w:t>
+      </w:r>
+      <w:r>
+        <w:rPr>
+          <w:vertAlign w:val="subscript"/>
+          <w:lang w:val="en-US"/>
+        </w:rPr>
+        <w:t>t</w:t>
+      </w:r>
+      <w:proofErr w:type="spellEnd"/>
+      <w:r>
+        <w:rPr>
+          <w:lang w:val="en-US"/>
+        </w:rPr>
+        <w:t>). As a consequence, only V(</w:t>
+      </w:r>
+      <w:proofErr w:type="spellStart"/>
+      <w:r>
+        <w:rPr>
+          <w:lang w:val="en-US"/>
+        </w:rPr>
+        <w:t>s</w:t>
+      </w:r>
+      <w:r>
+        <w:rPr>
+          <w:lang w:val="en-US"/>
+        </w:rPr>
+        <w:softHyphen/>
+      </w:r>
+      <w:r>
+        <w:rPr>
+          <w:vertAlign w:val="subscript"/>
+          <w:lang w:val="en-US"/>
+        </w:rPr>
+        <w:t>t+k</w:t>
+      </w:r>
+      <w:r>
+        <w:rPr>
+          <w:lang w:val="en-US"/>
+        </w:rPr>
+        <w:t>|p</w:t>
+      </w:r>
+      <w:r>
+        <w:rPr>
+          <w:vertAlign w:val="subscript"/>
+          <w:lang w:val="en-US"/>
+        </w:rPr>
+        <w:t>t+k</w:t>
+      </w:r>
+      <w:proofErr w:type="spellEnd"/>
+      <w:r>
+        <w:rPr>
+          <w:lang w:val="en-US"/>
+        </w:rPr>
+        <w:t>) is known</w:t>
+      </w:r>
+      <w:r>
+        <w:rPr>
+          <w:lang w:val="en-US"/>
+        </w:rPr>
+        <w:t xml:space="preserve">. Therefore player </w:t>
+      </w:r>
+      <w:proofErr w:type="spellStart"/>
+      <w:r>
+        <w:rPr>
+          <w:lang w:val="en-US"/>
+        </w:rPr>
+        <w:t>p</w:t>
+      </w:r>
+      <w:r>
+        <w:rPr>
+          <w:vertAlign w:val="subscript"/>
+          <w:lang w:val="en-US"/>
+        </w:rPr>
+        <w:t>t</w:t>
+      </w:r>
+      <w:proofErr w:type="spellEnd"/>
+      <w:r>
+        <w:rPr>
+          <w:lang w:val="en-US"/>
+        </w:rPr>
+        <w:t xml:space="preserve"> takes the action </w:t>
+      </w:r>
+      <w:r>
+        <w:rPr>
+          <w:b/>
+          <w:lang w:val="en-US"/>
+        </w:rPr>
+        <w:t>minimizing</w:t>
+      </w:r>
+      <w:r>
+        <w:rPr>
+          <w:lang w:val="en-US"/>
+        </w:rPr>
+        <w:t xml:space="preserve"> </w:t>
+      </w:r>
+      <w:r>
+        <w:rPr>
+          <w:lang w:val="en-US"/>
+        </w:rPr>
+        <w:t>V(</w:t>
+      </w:r>
+      <w:proofErr w:type="spellStart"/>
+      <w:r>
+        <w:rPr>
+          <w:lang w:val="en-US"/>
+        </w:rPr>
+        <w:t>s</w:t>
+      </w:r>
+      <w:r>
+        <w:rPr>
+          <w:lang w:val="en-US"/>
+        </w:rPr>
+        <w:softHyphen/>
+      </w:r>
+      <w:r>
+        <w:rPr>
+          <w:vertAlign w:val="subscript"/>
+          <w:lang w:val="en-US"/>
+        </w:rPr>
+        <w:t>t+k</w:t>
+      </w:r>
+      <w:r>
+        <w:rPr>
+          <w:lang w:val="en-US"/>
+        </w:rPr>
+        <w:t>|p</w:t>
+      </w:r>
+      <w:r>
+        <w:rPr>
+          <w:vertAlign w:val="subscript"/>
+          <w:lang w:val="en-US"/>
+        </w:rPr>
+        <w:t>t+k</w:t>
+      </w:r>
+      <w:proofErr w:type="spellEnd"/>
+      <w:r>
+        <w:rPr>
+          <w:lang w:val="en-US"/>
+        </w:rPr>
+        <w:t xml:space="preserve">) </w:t>
+      </w:r>
+      <w:r>
+        <w:rPr>
+          <w:lang w:val="en-US"/>
+        </w:rPr>
+        <w:t xml:space="preserve">if </w:t>
+      </w:r>
+      <w:proofErr w:type="spellStart"/>
+      <w:r>
+        <w:rPr>
+          <w:lang w:val="en-US"/>
+        </w:rPr>
+        <w:t>p</w:t>
+      </w:r>
+      <w:r>
+        <w:rPr>
+          <w:vertAlign w:val="subscript"/>
+          <w:lang w:val="en-US"/>
+        </w:rPr>
+        <w:t>t+k</w:t>
+      </w:r>
+      <w:proofErr w:type="spellEnd"/>
+      <w:r>
+        <w:rPr>
+          <w:lang w:val="en-US"/>
+        </w:rPr>
+        <w:sym w:font="Symbol" w:char="F0B9"/>
+      </w:r>
+      <w:proofErr w:type="spellStart"/>
+      <w:r>
+        <w:rPr>
+          <w:lang w:val="en-US"/>
+        </w:rPr>
+        <w:t>p</w:t>
+      </w:r>
+      <w:r>
+        <w:rPr>
+          <w:vertAlign w:val="subscript"/>
+          <w:lang w:val="en-US"/>
+        </w:rPr>
+        <w:t>t</w:t>
+      </w:r>
+      <w:proofErr w:type="spellEnd"/>
+      <w:r>
+        <w:rPr>
+          <w:lang w:val="en-US"/>
+        </w:rPr>
+        <w:t xml:space="preserve"> and </w:t>
+      </w:r>
+      <w:r>
+        <w:rPr>
+          <w:b/>
+          <w:lang w:val="en-US"/>
+        </w:rPr>
+        <w:t>m</w:t>
+      </w:r>
+      <w:r>
+        <w:rPr>
+          <w:b/>
+          <w:lang w:val="en-US"/>
+        </w:rPr>
+        <w:t>ax</w:t>
+      </w:r>
+      <w:r>
+        <w:rPr>
+          <w:b/>
+          <w:lang w:val="en-US"/>
+        </w:rPr>
+        <w:t>imizing</w:t>
+      </w:r>
+      <w:r>
+        <w:rPr>
+          <w:lang w:val="en-US"/>
+        </w:rPr>
+        <w:t xml:space="preserve"> V(</w:t>
+      </w:r>
+      <w:proofErr w:type="spellStart"/>
+      <w:r>
+        <w:rPr>
+          <w:lang w:val="en-US"/>
+        </w:rPr>
+        <w:t>s</w:t>
+      </w:r>
+      <w:r>
+        <w:rPr>
+          <w:lang w:val="en-US"/>
+        </w:rPr>
+        <w:softHyphen/>
+      </w:r>
+      <w:r>
+        <w:rPr>
+          <w:vertAlign w:val="subscript"/>
+          <w:lang w:val="en-US"/>
+        </w:rPr>
+        <w:t>t+k</w:t>
+      </w:r>
+      <w:r>
+        <w:rPr>
+          <w:lang w:val="en-US"/>
+        </w:rPr>
+        <w:t>|p</w:t>
+      </w:r>
+      <w:r>
+        <w:rPr>
+          <w:vertAlign w:val="subscript"/>
+          <w:lang w:val="en-US"/>
+        </w:rPr>
+        <w:t>t+k</w:t>
+      </w:r>
+      <w:proofErr w:type="spellEnd"/>
+      <w:r>
+        <w:rPr>
+          <w:lang w:val="en-US"/>
+        </w:rPr>
+        <w:t xml:space="preserve">) if </w:t>
+      </w:r>
+      <w:proofErr w:type="spellStart"/>
+      <w:r>
+        <w:rPr>
+          <w:lang w:val="en-US"/>
+        </w:rPr>
+        <w:t>p</w:t>
+      </w:r>
+      <w:r>
+        <w:rPr>
+          <w:vertAlign w:val="subscript"/>
+          <w:lang w:val="en-US"/>
+        </w:rPr>
+        <w:t>t+k</w:t>
+      </w:r>
+      <w:proofErr w:type="spellEnd"/>
+      <w:r>
+        <w:rPr>
+          <w:lang w:val="en-US"/>
+        </w:rPr>
+        <w:t>=</w:t>
+      </w:r>
+      <w:r>
+        <w:rPr>
+          <w:lang w:val="en-US"/>
+        </w:rPr>
+        <w:t>p</w:t>
+      </w:r>
+      <w:r>
+        <w:rPr>
+          <w:vertAlign w:val="subscript"/>
+          <w:lang w:val="en-US"/>
+        </w:rPr>
+        <w:t>t</w:t>
+      </w:r>
+      <w:r>
+        <w:rPr>
+          <w:lang w:val="en-US"/>
+        </w:rPr>
+        <w:t>.</w:t>
+      </w:r>
+      <w:r>
+        <w:rPr>
+          <w:lang w:val="en-US"/>
+        </w:rPr>
+        <w:t xml:space="preserve"> To get a target for </w:t>
+      </w:r>
+      <w:r>
+        <w:rPr>
+          <w:lang w:val="en-US"/>
+        </w:rPr>
+        <w:t>V(</w:t>
+      </w:r>
+      <w:proofErr w:type="spellStart"/>
+      <w:r>
+        <w:rPr>
+          <w:lang w:val="en-US"/>
+        </w:rPr>
+        <w:t>s</w:t>
+      </w:r>
+      <w:r>
+        <w:rPr>
+          <w:vertAlign w:val="subscript"/>
+          <w:lang w:val="en-US"/>
+        </w:rPr>
+        <w:t>t</w:t>
+      </w:r>
+      <w:r>
+        <w:rPr>
+          <w:lang w:val="en-US"/>
+        </w:rPr>
+        <w:t>|p</w:t>
+      </w:r>
+      <w:r>
+        <w:rPr>
+          <w:vertAlign w:val="subscript"/>
+          <w:lang w:val="en-US"/>
+        </w:rPr>
+        <w:t>t</w:t>
+      </w:r>
+      <w:proofErr w:type="spellEnd"/>
+      <w:r>
+        <w:rPr>
+          <w:lang w:val="en-US"/>
+        </w:rPr>
+        <w:t>)</w:t>
+      </w:r>
+      <w:r>
+        <w:rPr>
+          <w:lang w:val="en-US"/>
+        </w:rPr>
+        <w:t xml:space="preserve"> we make an N-ply evaluation, so that </w:t>
+      </w:r>
+      <w:r>
+        <w:rPr>
+          <w:lang w:val="en-US"/>
+        </w:rPr>
+        <w:t>V(</w:t>
+      </w:r>
+      <w:proofErr w:type="spellStart"/>
+      <w:r>
+        <w:rPr>
+          <w:lang w:val="en-US"/>
+        </w:rPr>
+        <w:t>s</w:t>
+      </w:r>
+      <w:r>
+        <w:rPr>
+          <w:lang w:val="en-US"/>
+        </w:rPr>
+        <w:softHyphen/>
+      </w:r>
+      <w:r>
+        <w:rPr>
+          <w:vertAlign w:val="subscript"/>
+          <w:lang w:val="en-US"/>
+        </w:rPr>
+        <w:t>t+</w:t>
+      </w:r>
+      <w:r>
+        <w:rPr>
+          <w:vertAlign w:val="subscript"/>
+          <w:lang w:val="en-US"/>
+        </w:rPr>
+        <w:t>N</w:t>
+      </w:r>
+      <w:r>
+        <w:rPr>
+          <w:lang w:val="en-US"/>
+        </w:rPr>
+        <w:t>|p</w:t>
+      </w:r>
+      <w:r>
+        <w:rPr>
+          <w:vertAlign w:val="subscript"/>
+          <w:lang w:val="en-US"/>
+        </w:rPr>
+        <w:t>t+</w:t>
+      </w:r>
+      <w:r>
+        <w:rPr>
+          <w:vertAlign w:val="subscript"/>
+          <w:lang w:val="en-US"/>
+        </w:rPr>
+        <w:t>N</w:t>
+      </w:r>
+      <w:proofErr w:type="spellEnd"/>
+      <w:r>
+        <w:rPr>
+          <w:lang w:val="en-US"/>
+        </w:rPr>
+        <w:t>)</w:t>
+      </w:r>
+      <w:r>
+        <w:rPr>
+          <w:lang w:val="en-US"/>
+        </w:rPr>
+        <w:t xml:space="preserve"> is a valid target for </w:t>
+      </w:r>
+      <w:r>
+        <w:rPr>
+          <w:lang w:val="en-US"/>
+        </w:rPr>
+        <w:t>V(</w:t>
+      </w:r>
+      <w:proofErr w:type="spellStart"/>
+      <w:r>
+        <w:rPr>
+          <w:lang w:val="en-US"/>
+        </w:rPr>
+        <w:t>s</w:t>
+      </w:r>
+      <w:r>
+        <w:rPr>
+          <w:vertAlign w:val="subscript"/>
+          <w:lang w:val="en-US"/>
+        </w:rPr>
+        <w:t>t</w:t>
+      </w:r>
+      <w:r>
+        <w:rPr>
+          <w:lang w:val="en-US"/>
+        </w:rPr>
+        <w:t>|p</w:t>
+      </w:r>
+      <w:r>
+        <w:rPr>
+          <w:vertAlign w:val="subscript"/>
+          <w:lang w:val="en-US"/>
+        </w:rPr>
+        <w:t>t</w:t>
+      </w:r>
+      <w:proofErr w:type="spellEnd"/>
+      <w:r>
+        <w:rPr>
+          <w:lang w:val="en-US"/>
+        </w:rPr>
+        <w:t>)</w:t>
+      </w:r>
+      <w:r>
+        <w:rPr>
+          <w:lang w:val="en-US"/>
+        </w:rPr>
+        <w:t xml:space="preserve">. </w:t>
+      </w:r>
+    </w:p>
+    <w:p>
+      <w:pPr>
+        <w:pStyle w:val="Listenabsatz"/>
+        <w:numPr>
+          <w:ilvl w:val="0"/>
+          <w:numId w:val="39"/>
+        </w:numPr>
+        <w:rPr>
+          <w:lang w:val="en-US"/>
+        </w:rPr>
+      </w:pPr>
+      <w:r>
+        <w:rPr>
+          <w:b/>
+          <w:lang w:val="en-US"/>
+        </w:rPr>
+        <w:t>MODE_3P=2</w:t>
+      </w:r>
+      <w:r>
+        <w:rPr>
+          <w:lang w:val="en-US"/>
+        </w:rPr>
+        <w:t xml:space="preserve">, synthesis of 0 and 1: </w:t>
+      </w:r>
+    </w:p>
+    <w:p>
+      <w:pPr>
+        <w:pStyle w:val="Listenabsatz"/>
+        <w:numPr>
+          <w:ilvl w:val="1"/>
+          <w:numId w:val="39"/>
+        </w:numPr>
+        <w:rPr>
+          <w:lang w:val="en-US"/>
+        </w:rPr>
+      </w:pPr>
+      <w:r>
+        <w:rPr>
+          <w:lang w:val="en-US"/>
+        </w:rPr>
+        <w:t>1-</w:t>
+      </w:r>
+      <w:r>
+        <w:rPr>
+          <w:lang w:val="en-US"/>
+        </w:rPr>
+        <w:t>player games: take mode 0 or 1, they are equivalent</w:t>
+      </w:r>
+    </w:p>
+    <w:p>
+      <w:pPr>
+        <w:pStyle w:val="Listenabsatz"/>
+        <w:numPr>
+          <w:ilvl w:val="1"/>
+          <w:numId w:val="39"/>
+        </w:numPr>
+        <w:rPr>
+          <w:lang w:val="en-US"/>
+        </w:rPr>
+      </w:pPr>
+      <w:r>
+        <w:rPr>
+          <w:lang w:val="en-US"/>
+        </w:rPr>
+        <w:t>2-player games: take mode 1 with 1-ply evaluation</w:t>
+      </w:r>
+      <w:r>
+        <w:rPr>
+          <w:lang w:val="en-US"/>
+        </w:rPr>
+        <w:t xml:space="preserve">, that is make an update only for </w:t>
+      </w:r>
+      <w:r>
+        <w:rPr>
+          <w:lang w:val="en-US"/>
+        </w:rPr>
+        <w:t>V(</w:t>
+      </w:r>
+      <w:proofErr w:type="spellStart"/>
+      <w:r>
+        <w:rPr>
+          <w:lang w:val="en-US"/>
+        </w:rPr>
+        <w:t>s</w:t>
+      </w:r>
+      <w:r>
+        <w:rPr>
+          <w:vertAlign w:val="subscript"/>
+          <w:lang w:val="en-US"/>
+        </w:rPr>
+        <w:t>t</w:t>
+      </w:r>
+      <w:r>
+        <w:rPr>
+          <w:lang w:val="en-US"/>
+        </w:rPr>
+        <w:t>|p</w:t>
+      </w:r>
+      <w:r>
+        <w:rPr>
+          <w:vertAlign w:val="subscript"/>
+          <w:lang w:val="en-US"/>
+        </w:rPr>
+        <w:t>t</w:t>
+      </w:r>
+      <w:proofErr w:type="spellEnd"/>
+      <w:r>
+        <w:rPr>
+          <w:lang w:val="en-US"/>
+        </w:rPr>
+        <w:t>)</w:t>
+      </w:r>
+      <w:r>
+        <w:rPr>
+          <w:lang w:val="en-US"/>
+        </w:rPr>
+        <w:t xml:space="preserve"> and use the </w:t>
+      </w:r>
+      <w:r>
+        <w:rPr>
+          <w:lang w:val="en-US"/>
+        </w:rPr>
+        <w:t>symmetry V(s</w:t>
+      </w:r>
+      <w:r>
+        <w:rPr>
+          <w:vertAlign w:val="subscript"/>
+          <w:lang w:val="en-US"/>
+        </w:rPr>
+        <w:t>t+1</w:t>
+      </w:r>
+      <w:r>
+        <w:rPr>
+          <w:lang w:val="en-US"/>
+        </w:rPr>
+        <w:t>|p</w:t>
+      </w:r>
+      <w:r>
+        <w:rPr>
+          <w:vertAlign w:val="subscript"/>
+          <w:lang w:val="en-US"/>
+        </w:rPr>
+        <w:t>t</w:t>
+      </w:r>
+      <w:r>
+        <w:rPr>
+          <w:lang w:val="en-US"/>
+        </w:rPr>
+        <w:t>) = - V(s</w:t>
+      </w:r>
+      <w:r>
+        <w:rPr>
+          <w:vertAlign w:val="subscript"/>
+          <w:lang w:val="en-US"/>
+        </w:rPr>
+        <w:t>t+1</w:t>
+      </w:r>
+      <w:r>
+        <w:rPr>
+          <w:lang w:val="en-US"/>
+        </w:rPr>
+        <w:t>|p</w:t>
+      </w:r>
+      <w:r>
+        <w:rPr>
+          <w:vertAlign w:val="subscript"/>
+          <w:lang w:val="en-US"/>
+        </w:rPr>
+        <w:t>t+1</w:t>
+      </w:r>
+      <w:r>
+        <w:rPr>
+          <w:lang w:val="en-US"/>
+        </w:rPr>
+        <w:t>).</w:t>
+      </w:r>
+      <w:r>
+        <w:rPr>
+          <w:lang w:val="en-US"/>
+        </w:rPr>
+        <w:t xml:space="preserve"> </w:t>
+      </w:r>
+      <w:r>
+        <w:rPr>
+          <w:lang w:val="en-US"/>
+        </w:rPr>
+        <w:t>Grace to this symmetry, w</w:t>
+      </w:r>
+      <w:r>
+        <w:rPr>
+          <w:lang w:val="en-US"/>
+        </w:rPr>
+        <w:t xml:space="preserve">e know </w:t>
+      </w:r>
+      <w:r>
+        <w:rPr>
+          <w:lang w:val="en-US"/>
+        </w:rPr>
+        <w:t>V(</w:t>
+      </w:r>
+      <w:proofErr w:type="spellStart"/>
+      <w:r>
+        <w:rPr>
+          <w:lang w:val="en-US"/>
+        </w:rPr>
+        <w:t>s</w:t>
+      </w:r>
+      <w:r>
+        <w:rPr>
+          <w:lang w:val="en-US"/>
+        </w:rPr>
+        <w:softHyphen/>
+      </w:r>
+      <w:r>
+        <w:rPr>
+          <w:vertAlign w:val="subscript"/>
+          <w:lang w:val="en-US"/>
+        </w:rPr>
+        <w:t>t</w:t>
+      </w:r>
+      <w:r>
+        <w:rPr>
+          <w:lang w:val="en-US"/>
+        </w:rPr>
+        <w:t>|p</w:t>
+      </w:r>
+      <w:proofErr w:type="spellEnd"/>
+      <w:r>
+        <w:rPr>
+          <w:vertAlign w:val="superscript"/>
+          <w:lang w:val="en-US"/>
+        </w:rPr>
+        <w:t>(</w:t>
+      </w:r>
+      <w:proofErr w:type="spellStart"/>
+      <w:r>
+        <w:rPr>
+          <w:vertAlign w:val="superscript"/>
+          <w:lang w:val="en-US"/>
+        </w:rPr>
+        <w:t>i</w:t>
+      </w:r>
+      <w:proofErr w:type="spellEnd"/>
+      <w:r>
+        <w:rPr>
+          <w:vertAlign w:val="superscript"/>
+          <w:lang w:val="en-US"/>
+        </w:rPr>
+        <w:t>)</w:t>
+      </w:r>
+      <w:r>
+        <w:rPr>
+          <w:lang w:val="en-US"/>
+        </w:rPr>
+        <w:t xml:space="preserve">) </w:t>
+      </w:r>
+      <w:r>
+        <w:rPr>
+          <w:lang w:val="en-US"/>
+        </w:rPr>
+        <w:sym w:font="Symbol" w:char="F022"/>
+      </w:r>
+      <w:proofErr w:type="spellStart"/>
+      <w:r>
+        <w:rPr>
+          <w:lang w:val="en-US"/>
+        </w:rPr>
+        <w:t>i</w:t>
+      </w:r>
+      <w:proofErr w:type="spellEnd"/>
+      <w:r>
+        <w:rPr>
+          <w:lang w:val="en-US"/>
+        </w:rPr>
+        <w:t>.</w:t>
+      </w:r>
+    </w:p>
+    <w:p>
+      <w:pPr>
+        <w:pStyle w:val="Listenabsatz"/>
+        <w:numPr>
+          <w:ilvl w:val="1"/>
+          <w:numId w:val="39"/>
+        </w:numPr>
+        <w:rPr>
+          <w:lang w:val="en-US"/>
+        </w:rPr>
+      </w:pPr>
+      <w:r>
+        <w:rPr>
+          <w:lang w:val="en-US"/>
+        </w:rPr>
+        <w:t>N-player games with N&gt;2: take mode=0 (and live with the cross-talk).</w:t>
+      </w:r>
+      <w:r>
+        <w:rPr>
+          <w:lang w:val="en-US"/>
+        </w:rPr>
+        <w:t xml:space="preserve"> </w:t>
+      </w:r>
+      <w:r>
+        <w:rPr>
+          <w:lang w:val="en-US"/>
+        </w:rPr>
+        <w:br/>
+      </w:r>
+      <w:bookmarkStart w:id="12" w:name="_GoBack"/>
+      <w:bookmarkEnd w:id="12"/>
+      <w:r>
+        <w:rPr>
+          <w:lang w:val="en-US"/>
+        </w:rPr>
+        <w:t>W</w:t>
+      </w:r>
+      <w:r>
+        <w:rPr>
+          <w:lang w:val="en-US"/>
+        </w:rPr>
+        <w:t>e know V(</w:t>
+      </w:r>
+      <w:proofErr w:type="spellStart"/>
+      <w:r>
+        <w:rPr>
+          <w:lang w:val="en-US"/>
+        </w:rPr>
+        <w:t>s</w:t>
+      </w:r>
+      <w:r>
+        <w:rPr>
+          <w:lang w:val="en-US"/>
+        </w:rPr>
+        <w:softHyphen/>
+      </w:r>
+      <w:r>
+        <w:rPr>
+          <w:vertAlign w:val="subscript"/>
+          <w:lang w:val="en-US"/>
+        </w:rPr>
+        <w:t>t</w:t>
+      </w:r>
+      <w:r>
+        <w:rPr>
+          <w:lang w:val="en-US"/>
+        </w:rPr>
+        <w:t>|p</w:t>
+      </w:r>
+      <w:proofErr w:type="spellEnd"/>
+      <w:r>
+        <w:rPr>
+          <w:vertAlign w:val="superscript"/>
+          <w:lang w:val="en-US"/>
+        </w:rPr>
+        <w:t>(</w:t>
+      </w:r>
+      <w:proofErr w:type="spellStart"/>
+      <w:r>
+        <w:rPr>
+          <w:vertAlign w:val="superscript"/>
+          <w:lang w:val="en-US"/>
+        </w:rPr>
+        <w:t>i</w:t>
+      </w:r>
+      <w:proofErr w:type="spellEnd"/>
+      <w:r>
+        <w:rPr>
+          <w:vertAlign w:val="superscript"/>
+          <w:lang w:val="en-US"/>
+        </w:rPr>
+        <w:t>)</w:t>
+      </w:r>
+      <w:r>
+        <w:rPr>
+          <w:lang w:val="en-US"/>
+        </w:rPr>
+        <w:t xml:space="preserve">) </w:t>
+      </w:r>
+      <w:r>
+        <w:rPr>
+          <w:lang w:val="en-US"/>
+        </w:rPr>
+        <w:sym w:font="Symbol" w:char="F022"/>
+      </w:r>
+      <w:proofErr w:type="spellStart"/>
+      <w:r>
+        <w:rPr>
+          <w:lang w:val="en-US"/>
+        </w:rPr>
+        <w:t>i</w:t>
+      </w:r>
+      <w:proofErr w:type="spellEnd"/>
+      <w:r>
+        <w:rPr>
+          <w:lang w:val="en-US"/>
+        </w:rPr>
+        <w:t>.</w:t>
+      </w:r>
+    </w:p>
+    <w:p>
+      <w:pPr>
+        <w:rPr>
+          <w:lang w:val="en-US"/>
+        </w:rPr>
+      </w:pPr>
+      <w:r>
+        <w:rPr>
+          <w:lang w:val="en-US"/>
+        </w:rPr>
+        <w:t xml:space="preserve">Drawbacks of MODE_3P=1: </w:t>
+      </w:r>
+    </w:p>
+    <w:p>
+      <w:pPr>
+        <w:pStyle w:val="Listenabsatz"/>
+        <w:numPr>
+          <w:ilvl w:val="0"/>
+          <w:numId w:val="40"/>
+        </w:numPr>
+        <w:rPr>
+          <w:lang w:val="en-US"/>
+        </w:rPr>
+      </w:pPr>
+      <w:r>
+        <w:rPr>
+          <w:lang w:val="en-US"/>
+        </w:rPr>
+        <w:t xml:space="preserve">Taking a 2-ply evaluation in 2-player games during training is costly for games with high branching factor and does not yield better results. It is better to use 1-ply and </w:t>
+      </w:r>
+      <w:r>
+        <w:rPr>
+          <w:lang w:val="en-US"/>
+        </w:rPr>
+        <w:t>the symmetry V(s</w:t>
+      </w:r>
+      <w:r>
+        <w:rPr>
+          <w:vertAlign w:val="subscript"/>
+          <w:lang w:val="en-US"/>
+        </w:rPr>
+        <w:t>t+1</w:t>
+      </w:r>
+      <w:r>
+        <w:rPr>
+          <w:lang w:val="en-US"/>
+        </w:rPr>
+        <w:t>|p</w:t>
+      </w:r>
+      <w:r>
+        <w:rPr>
+          <w:vertAlign w:val="subscript"/>
+          <w:lang w:val="en-US"/>
+        </w:rPr>
+        <w:t>t</w:t>
+      </w:r>
+      <w:r>
+        <w:rPr>
+          <w:lang w:val="en-US"/>
+        </w:rPr>
+        <w:t>) = - V(s</w:t>
+      </w:r>
+      <w:r>
+        <w:rPr>
+          <w:vertAlign w:val="subscript"/>
+          <w:lang w:val="en-US"/>
+        </w:rPr>
+        <w:t>t+1</w:t>
+      </w:r>
+      <w:r>
+        <w:rPr>
+          <w:lang w:val="en-US"/>
+        </w:rPr>
+        <w:t>|p</w:t>
+      </w:r>
+      <w:r>
+        <w:rPr>
+          <w:vertAlign w:val="subscript"/>
+          <w:lang w:val="en-US"/>
+        </w:rPr>
+        <w:t>t+1</w:t>
+      </w:r>
+      <w:r>
+        <w:rPr>
+          <w:lang w:val="en-US"/>
+        </w:rPr>
+        <w:t>).</w:t>
+      </w:r>
+      <w:r>
+        <w:rPr>
+          <w:lang w:val="en-US"/>
+        </w:rPr>
+        <w:t xml:space="preserve"> </w:t>
+      </w:r>
+    </w:p>
+    <w:p>
+      <w:pPr>
+        <w:pStyle w:val="Listenabsatz"/>
+        <w:numPr>
+          <w:ilvl w:val="0"/>
+          <w:numId w:val="40"/>
+        </w:numPr>
+        <w:rPr>
+          <w:lang w:val="en-US"/>
+        </w:rPr>
+      </w:pPr>
+      <w:r>
+        <w:rPr>
+          <w:lang w:val="en-US"/>
+        </w:rPr>
+        <w:lastRenderedPageBreak/>
+        <w:t>M</w:t>
+      </w:r>
+      <w:r>
+        <w:rPr>
+          <w:lang w:val="en-US"/>
+        </w:rPr>
+        <w:t>inimizing</w:t>
+      </w:r>
+      <w:r>
+        <w:rPr>
+          <w:lang w:val="en-US"/>
+        </w:rPr>
+        <w:t xml:space="preserve"> V(</w:t>
+      </w:r>
+      <w:proofErr w:type="spellStart"/>
+      <w:r>
+        <w:rPr>
+          <w:lang w:val="en-US"/>
+        </w:rPr>
+        <w:t>s</w:t>
+      </w:r>
+      <w:r>
+        <w:rPr>
+          <w:lang w:val="en-US"/>
+        </w:rPr>
+        <w:softHyphen/>
+      </w:r>
+      <w:r>
+        <w:rPr>
+          <w:vertAlign w:val="subscript"/>
+          <w:lang w:val="en-US"/>
+        </w:rPr>
+        <w:t>t+k</w:t>
+      </w:r>
+      <w:r>
+        <w:rPr>
+          <w:lang w:val="en-US"/>
+        </w:rPr>
+        <w:t>|p</w:t>
+      </w:r>
+      <w:r>
+        <w:rPr>
+          <w:vertAlign w:val="subscript"/>
+          <w:lang w:val="en-US"/>
+        </w:rPr>
+        <w:t>t+k</w:t>
+      </w:r>
+      <w:proofErr w:type="spellEnd"/>
+      <w:r>
+        <w:rPr>
+          <w:lang w:val="en-US"/>
+        </w:rPr>
+        <w:t>)</w:t>
+      </w:r>
+      <w:r>
+        <w:rPr>
+          <w:lang w:val="en-US"/>
+        </w:rPr>
+        <w:t xml:space="preserve"> may be too short-sighted in 3-player games. Example: If player 3 has to move and finds a state s</w:t>
+      </w:r>
+      <w:r>
+        <w:rPr>
+          <w:vertAlign w:val="subscript"/>
+          <w:lang w:val="en-US"/>
+        </w:rPr>
+        <w:t>t+1</w:t>
+      </w:r>
+      <w:r>
+        <w:rPr>
+          <w:lang w:val="en-US"/>
+        </w:rPr>
+        <w:t xml:space="preserve"> where player 1 loses, player 3 will take that state. But if s</w:t>
+      </w:r>
+      <w:r>
+        <w:rPr>
+          <w:vertAlign w:val="subscript"/>
+          <w:lang w:val="en-US"/>
+        </w:rPr>
+        <w:t>t+1</w:t>
+      </w:r>
+      <w:r>
+        <w:rPr>
+          <w:vertAlign w:val="superscript"/>
+          <w:lang w:val="en-US"/>
+        </w:rPr>
+        <w:t xml:space="preserve"> </w:t>
+      </w:r>
+      <w:r>
+        <w:rPr>
+          <w:lang w:val="en-US"/>
+        </w:rPr>
+        <w:t xml:space="preserve">is a win for player 2 (and not player 3), this option is clearly disadvantageous for player 3. </w:t>
+      </w:r>
+      <w:r>
+        <w:rPr>
+          <w:lang w:val="en-US"/>
+        </w:rPr>
+        <w:t>He should instead take an action maximizing the return for player 3</w:t>
+      </w:r>
+    </w:p>
+    <w:p>
+      <w:pPr>
+        <w:pStyle w:val="Listenabsatz"/>
+        <w:numPr>
+          <w:ilvl w:val="0"/>
+          <w:numId w:val="40"/>
+        </w:numPr>
+        <w:rPr>
+          <w:lang w:val="en-US"/>
+        </w:rPr>
+      </w:pPr>
+      <w:r>
+        <w:rPr>
+          <w:lang w:val="en-US"/>
+        </w:rPr>
+        <w:t>We do not have the score tuple V(</w:t>
+      </w:r>
+      <w:proofErr w:type="spellStart"/>
+      <w:r>
+        <w:rPr>
+          <w:lang w:val="en-US"/>
+        </w:rPr>
+        <w:t>s</w:t>
+      </w:r>
+      <w:r>
+        <w:rPr>
+          <w:vertAlign w:val="subscript"/>
+          <w:lang w:val="en-US"/>
+        </w:rPr>
+        <w:t>t</w:t>
+      </w:r>
+      <w:r>
+        <w:rPr>
+          <w:lang w:val="en-US"/>
+        </w:rPr>
+        <w:t>|p</w:t>
+      </w:r>
+      <w:proofErr w:type="spellEnd"/>
+      <w:r>
+        <w:rPr>
+          <w:vertAlign w:val="superscript"/>
+          <w:lang w:val="en-US"/>
+        </w:rPr>
+        <w:t>(</w:t>
+      </w:r>
+      <w:proofErr w:type="spellStart"/>
+      <w:r>
+        <w:rPr>
+          <w:vertAlign w:val="superscript"/>
+          <w:lang w:val="en-US"/>
+        </w:rPr>
+        <w:t>i</w:t>
+      </w:r>
+      <w:proofErr w:type="spellEnd"/>
+      <w:r>
+        <w:rPr>
+          <w:vertAlign w:val="superscript"/>
+          <w:lang w:val="en-US"/>
+        </w:rPr>
+        <w:t>)</w:t>
+      </w:r>
+      <w:r>
+        <w:rPr>
+          <w:lang w:val="en-US"/>
+        </w:rPr>
+        <w:t>) available, which we need for wrapper algorithms</w:t>
+      </w:r>
+    </w:p>
+    <w:p>
+      <w:pPr>
+        <w:rPr>
+          <w:lang w:val="en-US"/>
+        </w:rPr>
+      </w:pPr>
+      <w:r>
+        <w:rPr>
+          <w:lang w:val="en-US"/>
+        </w:rPr>
+        <w:t>Advantages</w:t>
+      </w:r>
+      <w:r>
+        <w:rPr>
+          <w:lang w:val="en-US"/>
+        </w:rPr>
+        <w:t xml:space="preserve"> of MODE_3P=</w:t>
+      </w:r>
+      <w:r>
+        <w:rPr>
+          <w:lang w:val="en-US"/>
+        </w:rPr>
+        <w:t>2</w:t>
+      </w:r>
+      <w:r>
+        <w:rPr>
+          <w:lang w:val="en-US"/>
+        </w:rPr>
+        <w:t xml:space="preserve">: </w:t>
+      </w:r>
+    </w:p>
+    <w:p>
+      <w:pPr>
+        <w:pStyle w:val="Listenabsatz"/>
+        <w:numPr>
+          <w:ilvl w:val="0"/>
+          <w:numId w:val="42"/>
+        </w:numPr>
+        <w:rPr>
+          <w:lang w:val="en-US"/>
+        </w:rPr>
+      </w:pPr>
+      <w:r>
+        <w:rPr>
+          <w:lang w:val="en-US"/>
+        </w:rPr>
+        <w:t>Best results for 1- and 2-player games</w:t>
+      </w:r>
+      <w:r>
+        <w:rPr>
+          <w:lang w:val="en-US"/>
+        </w:rPr>
+        <w:t>.</w:t>
+      </w:r>
+    </w:p>
+    <w:p>
+      <w:pPr>
+        <w:pStyle w:val="Listenabsatz"/>
+        <w:numPr>
+          <w:ilvl w:val="0"/>
+          <w:numId w:val="42"/>
+        </w:numPr>
+        <w:rPr>
+          <w:lang w:val="en-US"/>
+        </w:rPr>
+      </w:pPr>
+      <w:r>
+        <w:rPr>
+          <w:lang w:val="en-US"/>
+        </w:rPr>
+        <w:t>Avoids the costs of n-ply-training with n&gt;1.</w:t>
+      </w:r>
+    </w:p>
+    <w:p>
+      <w:pPr>
+        <w:pStyle w:val="Listenabsatz"/>
+        <w:numPr>
+          <w:ilvl w:val="0"/>
+          <w:numId w:val="42"/>
+        </w:numPr>
+        <w:rPr>
+          <w:lang w:val="en-US"/>
+        </w:rPr>
+      </w:pPr>
+      <w:r>
+        <w:rPr>
+          <w:lang w:val="en-US"/>
+        </w:rPr>
+        <w:t xml:space="preserve">For </w:t>
+      </w:r>
+      <w:r>
+        <w:rPr>
+          <w:b/>
+          <w:lang w:val="en-US"/>
+        </w:rPr>
+        <w:t>all</w:t>
+      </w:r>
+      <w:r>
+        <w:rPr>
+          <w:lang w:val="en-US"/>
+        </w:rPr>
+        <w:t xml:space="preserve"> N-player games,</w:t>
+      </w:r>
+      <w:r>
+        <w:rPr>
+          <w:lang w:val="en-US"/>
+        </w:rPr>
+        <w:t xml:space="preserve"> </w:t>
+      </w:r>
+      <w:r>
+        <w:rPr>
+          <w:lang w:val="en-US"/>
+        </w:rPr>
+        <w:t>the score tuple V(</w:t>
+      </w:r>
+      <w:proofErr w:type="spellStart"/>
+      <w:r>
+        <w:rPr>
+          <w:lang w:val="en-US"/>
+        </w:rPr>
+        <w:t>s</w:t>
+      </w:r>
+      <w:r>
+        <w:rPr>
+          <w:vertAlign w:val="subscript"/>
+          <w:lang w:val="en-US"/>
+        </w:rPr>
+        <w:t>t</w:t>
+      </w:r>
+      <w:r>
+        <w:rPr>
+          <w:lang w:val="en-US"/>
+        </w:rPr>
+        <w:t>|p</w:t>
+      </w:r>
+      <w:proofErr w:type="spellEnd"/>
+      <w:r>
+        <w:rPr>
+          <w:vertAlign w:val="superscript"/>
+          <w:lang w:val="en-US"/>
+        </w:rPr>
+        <w:t>(</w:t>
+      </w:r>
+      <w:proofErr w:type="spellStart"/>
+      <w:r>
+        <w:rPr>
+          <w:vertAlign w:val="superscript"/>
+          <w:lang w:val="en-US"/>
+        </w:rPr>
+        <w:t>i</w:t>
+      </w:r>
+      <w:proofErr w:type="spellEnd"/>
+      <w:r>
+        <w:rPr>
+          <w:vertAlign w:val="superscript"/>
+          <w:lang w:val="en-US"/>
+        </w:rPr>
+        <w:t>)</w:t>
+      </w:r>
+      <w:r>
+        <w:rPr>
+          <w:lang w:val="en-US"/>
+        </w:rPr>
+        <w:t xml:space="preserve">) </w:t>
+      </w:r>
+      <w:r>
+        <w:rPr>
+          <w:lang w:val="en-US"/>
+        </w:rPr>
+        <w:t xml:space="preserve">is </w:t>
+      </w:r>
+      <w:r>
+        <w:rPr>
+          <w:lang w:val="en-US"/>
+        </w:rPr>
+        <w:t>available</w:t>
+      </w:r>
+      <w:r>
+        <w:rPr>
+          <w:lang w:val="en-US"/>
+        </w:rPr>
+        <w:t>.</w:t>
+      </w:r>
+    </w:p>
+    <w:p>
+      <w:pPr>
+        <w:pStyle w:val="berschrift2"/>
+        <w:rPr>
+          <w:lang w:val="en-US"/>
+        </w:rPr>
+      </w:pPr>
+      <w:r>
+        <w:rPr>
+          <w:lang w:val="en-US"/>
+        </w:rPr>
+        <w:t xml:space="preserve">Max-N and </w:t>
+      </w:r>
+      <w:proofErr w:type="spellStart"/>
+      <w:r>
+        <w:rPr>
+          <w:lang w:val="en-US"/>
+        </w:rPr>
+        <w:t>Expectimax</w:t>
+      </w:r>
+      <w:proofErr w:type="spellEnd"/>
+      <w:r>
+        <w:rPr>
+          <w:lang w:val="en-US"/>
+        </w:rPr>
+        <w:t>-N</w:t>
+      </w:r>
+    </w:p>
+    <w:p>
+      <w:pPr>
+        <w:rPr>
+          <w:lang w:val="en-US"/>
+        </w:rPr>
+      </w:pPr>
+      <w:r>
+        <w:rPr>
+          <w:lang w:val="en-US"/>
+        </w:rPr>
+        <w:t xml:space="preserve">We added two new agents </w:t>
+      </w:r>
+      <w:proofErr w:type="spellStart"/>
+      <w:r>
+        <w:rPr>
+          <w:lang w:val="en-US"/>
+        </w:rPr>
+        <w:t>MaxNAgent</w:t>
+      </w:r>
+      <w:proofErr w:type="spellEnd"/>
+      <w:r>
+        <w:rPr>
+          <w:lang w:val="en-US"/>
+        </w:rPr>
+        <w:t xml:space="preserve"> and </w:t>
+      </w:r>
+      <w:proofErr w:type="spellStart"/>
+      <w:r>
+        <w:rPr>
+          <w:lang w:val="en-US"/>
+        </w:rPr>
+        <w:t>ExpectimaxNAgent</w:t>
+      </w:r>
+      <w:proofErr w:type="spellEnd"/>
+      <w:r>
+        <w:rPr>
+          <w:lang w:val="en-US"/>
+        </w:rPr>
+        <w:t xml:space="preserve"> which are the generalization of Minimax to N players for deterministic and nondeterministic games.</w:t>
+      </w:r>
+    </w:p>
+    <w:p>
+      <w:pPr>
+        <w:rPr>
+          <w:lang w:val="en-US"/>
+        </w:rPr>
+      </w:pPr>
+      <w:r>
+        <w:rPr>
+          <w:lang w:val="en-US"/>
+        </w:rPr>
+        <w:t>We added two w</w:t>
+      </w:r>
+      <w:bookmarkStart w:id="13" w:name="ExepectimaxWrapper"/>
+      <w:bookmarkEnd w:id="13"/>
+      <w:r>
+        <w:rPr>
+          <w:lang w:val="en-US"/>
+        </w:rPr>
+        <w:t xml:space="preserve">rapper agents </w:t>
       </w:r>
       <w:proofErr w:type="spellStart"/>
       <w:r>
@@ -27413,7 +28955,6 @@
                 <w:sz w:val="18"/>
                 <w:lang w:val="en-US"/>
               </w:rPr>
-              <w:lastRenderedPageBreak/>
               <w:t>1</w:t>
             </w:r>
           </w:p>
@@ -27906,8 +29447,6 @@
               </w:rPr>
               <w:t>5</w:t>
             </w:r>
-            <w:bookmarkStart w:id="11" w:name="_GoBack"/>
-            <w:bookmarkEnd w:id="11"/>
             <w:r>
               <w:rPr>
                 <w:sz w:val="18"/>
@@ -28336,13 +29875,8 @@
         <w:rPr>
           <w:lang w:val="en-US"/>
         </w:rPr>
-        <w:t>U</w:t>
-      </w:r>
-      <w:r>
-        <w:rPr>
-          <w:lang w:val="en-US"/>
-        </w:rPr>
-        <w:t>seful Parameter Settings</w:t>
+        <w:lastRenderedPageBreak/>
+        <w:t>Useful Parameter Settings</w:t>
       </w:r>
     </w:p>
     <w:p>
@@ -29113,13 +30647,7 @@
               <w:rPr>
                 <w:lang w:val="en-US"/>
               </w:rPr>
-              <w:t xml:space="preserve">our </w:t>
-            </w:r>
-            <w:r>
-              <w:rPr>
-                <w:lang w:val="en-US"/>
-              </w:rPr>
-              <w:t>highest tile</w:t>
+              <w:t>our highest tile</w:t>
             </w:r>
           </w:p>
         </w:tc>
@@ -29589,13 +31117,7 @@
               <w:rPr>
                 <w:lang w:val="en-US"/>
               </w:rPr>
-              <w:t>116</w:t>
-            </w:r>
-            <w:r>
-              <w:rPr>
-                <w:lang w:val="en-US"/>
-              </w:rPr>
-              <w:t>.000</w:t>
+              <w:t>116.000</w:t>
             </w:r>
           </w:p>
         </w:tc>
@@ -29613,19 +31135,7 @@
               <w:rPr>
                 <w:lang w:val="en-US"/>
               </w:rPr>
-              <w:t>8192: 2</w:t>
-            </w:r>
-            <w:r>
-              <w:rPr>
-                <w:lang w:val="en-US"/>
-              </w:rPr>
-              <w:t>2</w:t>
-            </w:r>
-            <w:r>
-              <w:rPr>
-                <w:lang w:val="en-US"/>
-              </w:rPr>
-              <w:t>/50</w:t>
+              <w:t>8192: 22/50</w:t>
             </w:r>
           </w:p>
         </w:tc>
@@ -29838,19 +31348,7 @@
         <w:rPr>
           <w:lang w:val="en-US"/>
         </w:rPr>
-        <w:t xml:space="preserve">We use the </w:t>
-      </w:r>
-      <w:r>
-        <w:rPr>
-          <w:lang w:val="en-US"/>
-        </w:rPr>
-        <w:t>FIXEDNTUPLEMODE=2</w:t>
-      </w:r>
-      <w:r>
-        <w:rPr>
-          <w:lang w:val="en-US"/>
-        </w:rPr>
-        <w:t xml:space="preserve"> n-tuple set </w:t>
+        <w:t xml:space="preserve">We use the FIXEDNTUPLEMODE=2 n-tuple set </w:t>
       </w:r>
       <w:r>
         <w:rPr>
@@ -29881,37 +31379,13 @@
         <w:rPr>
           <w:lang w:val="en-US"/>
         </w:rPr>
-        <w:t xml:space="preserve"> </w:t>
-      </w:r>
-      <w:r>
-        <w:rPr>
-          <w:lang w:val="en-US"/>
-        </w:rPr>
-        <w:t>6-tuples</w:t>
-      </w:r>
-      <w:r>
-        <w:rPr>
-          <w:lang w:val="en-US"/>
-        </w:rPr>
-        <w:t xml:space="preserve">. Note that </w:t>
-      </w:r>
-      <w:r>
-        <w:rPr>
-          <w:lang w:val="en-US"/>
-        </w:rPr>
-        <w:t>[Jaskowski2016, Fig. 3c</w:t>
-      </w:r>
-      <w:r>
-        <w:rPr>
-          <w:lang w:val="en-US"/>
-        </w:rPr>
-        <w:t>]</w:t>
-      </w:r>
-      <w:r>
-        <w:rPr>
-          <w:lang w:val="en-US"/>
-        </w:rPr>
-        <w:t xml:space="preserve"> </w:t>
+        <w:t xml:space="preserve"> 6-tuples</w:t>
+      </w:r>
+      <w:r>
+        <w:rPr>
+          <w:lang w:val="en-US"/>
+        </w:rPr>
+        <w:t xml:space="preserve">. Note that [Jaskowski2016, Fig. 3c] </w:t>
       </w:r>
       <w:r>
         <w:rPr>
@@ -29974,7 +31448,6 @@
         <w:rPr>
           <w:lang w:val="en-US"/>
         </w:rPr>
-        <w:lastRenderedPageBreak/>
         <w:t xml:space="preserve">These are our 1ply-results. </w:t>
       </w:r>
       <w:hyperlink w:anchor="_Max-N_and_Expectimax-N" w:history="1">
@@ -30144,6 +31617,7 @@
         <w:rPr>
           <w:lang w:val="en-US"/>
         </w:rPr>
+        <w:lastRenderedPageBreak/>
         <w:t>(</w:t>
       </w:r>
       <w:r>
@@ -31157,7 +32631,6 @@
         <w:rPr>
           <w:noProof/>
         </w:rPr>
-        <w:lastRenderedPageBreak/>
         <w:drawing>
           <wp:anchor distT="0" distB="0" distL="114300" distR="114300" simplePos="0" relativeHeight="251658240" behindDoc="1" locked="0" layoutInCell="1" allowOverlap="1" wp14:anchorId="62D159E2" wp14:editId="14722EBC">
             <wp:simplePos x="0" y="0"/>
@@ -31631,6 +33104,7 @@
         <w:rPr>
           <w:lang w:val="en-US"/>
         </w:rPr>
+        <w:lastRenderedPageBreak/>
         <w:t xml:space="preserve">6x6 Hex </w:t>
       </w:r>
     </w:p>
@@ -34379,6 +35853,95 @@
     </w:lvl>
   </w:abstractNum>
   <w:abstractNum w:abstractNumId="10" w15:restartNumberingAfterBreak="0">
+    <w:nsid w:val="217D6F5F"/>
+    <w:multiLevelType w:val="hybridMultilevel"/>
+    <w:tmpl w:val="C926406C"/>
+    <w:lvl w:ilvl="0" w:tplc="04070017">
+      <w:start w:val="1"/>
+      <w:numFmt w:val="lowerLetter"/>
+      <w:lvlText w:val="%1)"/>
+      <w:lvlJc w:val="left"/>
+      <w:pPr>
+        <w:ind w:left="720" w:hanging="360"/>
+      </w:pPr>
+      <w:rPr>
+        <w:rFonts w:hint="default"/>
+      </w:rPr>
+    </w:lvl>
+    <w:lvl w:ilvl="1" w:tplc="04070019" w:tentative="1">
+      <w:start w:val="1"/>
+      <w:numFmt w:val="lowerLetter"/>
+      <w:lvlText w:val="%2."/>
+      <w:lvlJc w:val="left"/>
+      <w:pPr>
+        <w:ind w:left="1440" w:hanging="360"/>
+      </w:pPr>
+    </w:lvl>
+    <w:lvl w:ilvl="2" w:tplc="0407001B" w:tentative="1">
+      <w:start w:val="1"/>
+      <w:numFmt w:val="lowerRoman"/>
+      <w:lvlText w:val="%3."/>
+      <w:lvlJc w:val="right"/>
+      <w:pPr>
+        <w:ind w:left="2160" w:hanging="180"/>
+      </w:pPr>
+    </w:lvl>
+    <w:lvl w:ilvl="3" w:tplc="0407000F" w:tentative="1">
+      <w:start w:val="1"/>
+      <w:numFmt w:val="decimal"/>
+      <w:lvlText w:val="%4."/>
+      <w:lvlJc w:val="left"/>
+      <w:pPr>
+        <w:ind w:left="2880" w:hanging="360"/>
+      </w:pPr>
+    </w:lvl>
+    <w:lvl w:ilvl="4" w:tplc="04070019" w:tentative="1">
+      <w:start w:val="1"/>
+      <w:numFmt w:val="lowerLetter"/>
+      <w:lvlText w:val="%5."/>
+      <w:lvlJc w:val="left"/>
+      <w:pPr>
+        <w:ind w:left="3600" w:hanging="360"/>
+      </w:pPr>
+    </w:lvl>
+    <w:lvl w:ilvl="5" w:tplc="0407001B" w:tentative="1">
+      <w:start w:val="1"/>
+      <w:numFmt w:val="lowerRoman"/>
+      <w:lvlText w:val="%6."/>
+      <w:lvlJc w:val="right"/>
+      <w:pPr>
+        <w:ind w:left="4320" w:hanging="180"/>
+      </w:pPr>
+    </w:lvl>
+    <w:lvl w:ilvl="6" w:tplc="0407000F" w:tentative="1">
+      <w:start w:val="1"/>
+      <w:numFmt w:val="decimal"/>
+      <w:lvlText w:val="%7."/>
+      <w:lvlJc w:val="left"/>
+      <w:pPr>
+        <w:ind w:left="5040" w:hanging="360"/>
+      </w:pPr>
+    </w:lvl>
+    <w:lvl w:ilvl="7" w:tplc="04070019" w:tentative="1">
+      <w:start w:val="1"/>
+      <w:numFmt w:val="lowerLetter"/>
+      <w:lvlText w:val="%8."/>
+      <w:lvlJc w:val="left"/>
+      <w:pPr>
+        <w:ind w:left="5760" w:hanging="360"/>
+      </w:pPr>
+    </w:lvl>
+    <w:lvl w:ilvl="8" w:tplc="0407001B" w:tentative="1">
+      <w:start w:val="1"/>
+      <w:numFmt w:val="lowerRoman"/>
+      <w:lvlText w:val="%9."/>
+      <w:lvlJc w:val="right"/>
+      <w:pPr>
+        <w:ind w:left="6480" w:hanging="180"/>
+      </w:pPr>
+    </w:lvl>
+  </w:abstractNum>
+  <w:abstractNum w:abstractNumId="11" w15:restartNumberingAfterBreak="0">
     <w:nsid w:val="283418E8"/>
     <w:multiLevelType w:val="hybridMultilevel"/>
     <w:tmpl w:val="49B40D42"/>
@@ -34491,7 +36054,7 @@
       </w:rPr>
     </w:lvl>
   </w:abstractNum>
-  <w:abstractNum w:abstractNumId="11" w15:restartNumberingAfterBreak="0">
+  <w:abstractNum w:abstractNumId="12" w15:restartNumberingAfterBreak="0">
     <w:nsid w:val="2CCB32E8"/>
     <w:multiLevelType w:val="hybridMultilevel"/>
     <w:tmpl w:val="95E883FA"/>
@@ -34580,7 +36143,93 @@
       </w:pPr>
     </w:lvl>
   </w:abstractNum>
-  <w:abstractNum w:abstractNumId="12" w15:restartNumberingAfterBreak="0">
+  <w:abstractNum w:abstractNumId="13" w15:restartNumberingAfterBreak="0">
+    <w:nsid w:val="350010FC"/>
+    <w:multiLevelType w:val="hybridMultilevel"/>
+    <w:tmpl w:val="A2B68C78"/>
+    <w:lvl w:ilvl="0" w:tplc="04070017">
+      <w:start w:val="1"/>
+      <w:numFmt w:val="lowerLetter"/>
+      <w:lvlText w:val="%1)"/>
+      <w:lvlJc w:val="left"/>
+      <w:pPr>
+        <w:ind w:left="720" w:hanging="360"/>
+      </w:pPr>
+    </w:lvl>
+    <w:lvl w:ilvl="1" w:tplc="04070019" w:tentative="1">
+      <w:start w:val="1"/>
+      <w:numFmt w:val="lowerLetter"/>
+      <w:lvlText w:val="%2."/>
+      <w:lvlJc w:val="left"/>
+      <w:pPr>
+        <w:ind w:left="1440" w:hanging="360"/>
+      </w:pPr>
+    </w:lvl>
+    <w:lvl w:ilvl="2" w:tplc="0407001B" w:tentative="1">
+      <w:start w:val="1"/>
+      <w:numFmt w:val="lowerRoman"/>
+      <w:lvlText w:val="%3."/>
+      <w:lvlJc w:val="right"/>
+      <w:pPr>
+        <w:ind w:left="2160" w:hanging="180"/>
+      </w:pPr>
+    </w:lvl>
+    <w:lvl w:ilvl="3" w:tplc="0407000F" w:tentative="1">
+      <w:start w:val="1"/>
+      <w:numFmt w:val="decimal"/>
+      <w:lvlText w:val="%4."/>
+      <w:lvlJc w:val="left"/>
+      <w:pPr>
+        <w:ind w:left="2880" w:hanging="360"/>
+      </w:pPr>
+    </w:lvl>
+    <w:lvl w:ilvl="4" w:tplc="04070019" w:tentative="1">
+      <w:start w:val="1"/>
+      <w:numFmt w:val="lowerLetter"/>
+      <w:lvlText w:val="%5."/>
+      <w:lvlJc w:val="left"/>
+      <w:pPr>
+        <w:ind w:left="3600" w:hanging="360"/>
+      </w:pPr>
+    </w:lvl>
+    <w:lvl w:ilvl="5" w:tplc="0407001B" w:tentative="1">
+      <w:start w:val="1"/>
+      <w:numFmt w:val="lowerRoman"/>
+      <w:lvlText w:val="%6."/>
+      <w:lvlJc w:val="right"/>
+      <w:pPr>
+        <w:ind w:left="4320" w:hanging="180"/>
+      </w:pPr>
+    </w:lvl>
+    <w:lvl w:ilvl="6" w:tplc="0407000F" w:tentative="1">
+      <w:start w:val="1"/>
+      <w:numFmt w:val="decimal"/>
+      <w:lvlText w:val="%7."/>
+      <w:lvlJc w:val="left"/>
+      <w:pPr>
+        <w:ind w:left="5040" w:hanging="360"/>
+      </w:pPr>
+    </w:lvl>
+    <w:lvl w:ilvl="7" w:tplc="04070019" w:tentative="1">
+      <w:start w:val="1"/>
+      <w:numFmt w:val="lowerLetter"/>
+      <w:lvlText w:val="%8."/>
+      <w:lvlJc w:val="left"/>
+      <w:pPr>
+        <w:ind w:left="5760" w:hanging="360"/>
+      </w:pPr>
+    </w:lvl>
+    <w:lvl w:ilvl="8" w:tplc="0407001B" w:tentative="1">
+      <w:start w:val="1"/>
+      <w:numFmt w:val="lowerRoman"/>
+      <w:lvlText w:val="%9."/>
+      <w:lvlJc w:val="right"/>
+      <w:pPr>
+        <w:ind w:left="6480" w:hanging="180"/>
+      </w:pPr>
+    </w:lvl>
+  </w:abstractNum>
+  <w:abstractNum w:abstractNumId="14" w15:restartNumberingAfterBreak="0">
     <w:nsid w:val="352636C5"/>
     <w:multiLevelType w:val="hybridMultilevel"/>
     <w:tmpl w:val="B04E40FE"/>
@@ -34693,7 +36342,7 @@
       </w:rPr>
     </w:lvl>
   </w:abstractNum>
-  <w:abstractNum w:abstractNumId="13" w15:restartNumberingAfterBreak="0">
+  <w:abstractNum w:abstractNumId="15" w15:restartNumberingAfterBreak="0">
     <w:nsid w:val="368C5549"/>
     <w:multiLevelType w:val="hybridMultilevel"/>
     <w:tmpl w:val="40C89EE2"/>
@@ -34806,7 +36455,7 @@
       </w:rPr>
     </w:lvl>
   </w:abstractNum>
-  <w:abstractNum w:abstractNumId="14" w15:restartNumberingAfterBreak="0">
+  <w:abstractNum w:abstractNumId="16" w15:restartNumberingAfterBreak="0">
     <w:nsid w:val="36D6759B"/>
     <w:multiLevelType w:val="hybridMultilevel"/>
     <w:tmpl w:val="F86CCC14"/>
@@ -34919,7 +36568,7 @@
       </w:rPr>
     </w:lvl>
   </w:abstractNum>
-  <w:abstractNum w:abstractNumId="15" w15:restartNumberingAfterBreak="0">
+  <w:abstractNum w:abstractNumId="17" w15:restartNumberingAfterBreak="0">
     <w:nsid w:val="38CD3D97"/>
     <w:multiLevelType w:val="hybridMultilevel"/>
     <w:tmpl w:val="F43EB8AE"/>
@@ -35032,7 +36681,7 @@
       </w:rPr>
     </w:lvl>
   </w:abstractNum>
-  <w:abstractNum w:abstractNumId="16" w15:restartNumberingAfterBreak="0">
+  <w:abstractNum w:abstractNumId="18" w15:restartNumberingAfterBreak="0">
     <w:nsid w:val="3973334D"/>
     <w:multiLevelType w:val="hybridMultilevel"/>
     <w:tmpl w:val="A29A5DD0"/>
@@ -35145,7 +36794,7 @@
       </w:rPr>
     </w:lvl>
   </w:abstractNum>
-  <w:abstractNum w:abstractNumId="17" w15:restartNumberingAfterBreak="0">
+  <w:abstractNum w:abstractNumId="19" w15:restartNumberingAfterBreak="0">
     <w:nsid w:val="3AFC2111"/>
     <w:multiLevelType w:val="hybridMultilevel"/>
     <w:tmpl w:val="7A6264F2"/>
@@ -35258,7 +36907,7 @@
       </w:rPr>
     </w:lvl>
   </w:abstractNum>
-  <w:abstractNum w:abstractNumId="18" w15:restartNumberingAfterBreak="0">
+  <w:abstractNum w:abstractNumId="20" w15:restartNumberingAfterBreak="0">
     <w:nsid w:val="3B486A1F"/>
     <w:multiLevelType w:val="hybridMultilevel"/>
     <w:tmpl w:val="DBB8BD32"/>
@@ -35371,7 +37020,7 @@
       </w:rPr>
     </w:lvl>
   </w:abstractNum>
-  <w:abstractNum w:abstractNumId="19" w15:restartNumberingAfterBreak="0">
+  <w:abstractNum w:abstractNumId="21" w15:restartNumberingAfterBreak="0">
     <w:nsid w:val="3B9749C0"/>
     <w:multiLevelType w:val="hybridMultilevel"/>
     <w:tmpl w:val="2CC61EB2"/>
@@ -35484,7 +37133,7 @@
       </w:rPr>
     </w:lvl>
   </w:abstractNum>
-  <w:abstractNum w:abstractNumId="20" w15:restartNumberingAfterBreak="0">
+  <w:abstractNum w:abstractNumId="22" w15:restartNumberingAfterBreak="0">
     <w:nsid w:val="3E6F7799"/>
     <w:multiLevelType w:val="hybridMultilevel"/>
     <w:tmpl w:val="0C44EC30"/>
@@ -35597,7 +37246,7 @@
       </w:rPr>
     </w:lvl>
   </w:abstractNum>
-  <w:abstractNum w:abstractNumId="21" w15:restartNumberingAfterBreak="0">
+  <w:abstractNum w:abstractNumId="23" w15:restartNumberingAfterBreak="0">
     <w:nsid w:val="453C6119"/>
     <w:multiLevelType w:val="hybridMultilevel"/>
     <w:tmpl w:val="83722CD8"/>
@@ -35710,7 +37359,7 @@
       </w:rPr>
     </w:lvl>
   </w:abstractNum>
-  <w:abstractNum w:abstractNumId="22" w15:restartNumberingAfterBreak="0">
+  <w:abstractNum w:abstractNumId="24" w15:restartNumberingAfterBreak="0">
     <w:nsid w:val="45B45ADB"/>
     <w:multiLevelType w:val="hybridMultilevel"/>
     <w:tmpl w:val="AC689C64"/>
@@ -35796,7 +37445,7 @@
       </w:pPr>
     </w:lvl>
   </w:abstractNum>
-  <w:abstractNum w:abstractNumId="23" w15:restartNumberingAfterBreak="0">
+  <w:abstractNum w:abstractNumId="25" w15:restartNumberingAfterBreak="0">
     <w:nsid w:val="47FC44F6"/>
     <w:multiLevelType w:val="hybridMultilevel"/>
     <w:tmpl w:val="87A8B7F4"/>
@@ -35909,7 +37558,7 @@
       </w:rPr>
     </w:lvl>
   </w:abstractNum>
-  <w:abstractNum w:abstractNumId="24" w15:restartNumberingAfterBreak="0">
+  <w:abstractNum w:abstractNumId="26" w15:restartNumberingAfterBreak="0">
     <w:nsid w:val="4AF321AD"/>
     <w:multiLevelType w:val="hybridMultilevel"/>
     <w:tmpl w:val="471A400C"/>
@@ -35995,7 +37644,7 @@
       </w:pPr>
     </w:lvl>
   </w:abstractNum>
-  <w:abstractNum w:abstractNumId="25" w15:restartNumberingAfterBreak="0">
+  <w:abstractNum w:abstractNumId="27" w15:restartNumberingAfterBreak="0">
     <w:nsid w:val="4D2847FF"/>
     <w:multiLevelType w:val="hybridMultilevel"/>
     <w:tmpl w:val="9B50DA5C"/>
@@ -36108,7 +37757,7 @@
       </w:rPr>
     </w:lvl>
   </w:abstractNum>
-  <w:abstractNum w:abstractNumId="26" w15:restartNumberingAfterBreak="0">
+  <w:abstractNum w:abstractNumId="28" w15:restartNumberingAfterBreak="0">
     <w:nsid w:val="4E92789C"/>
     <w:multiLevelType w:val="hybridMultilevel"/>
     <w:tmpl w:val="81B68022"/>
@@ -36221,7 +37870,7 @@
       </w:rPr>
     </w:lvl>
   </w:abstractNum>
-  <w:abstractNum w:abstractNumId="27" w15:restartNumberingAfterBreak="0">
+  <w:abstractNum w:abstractNumId="29" w15:restartNumberingAfterBreak="0">
     <w:nsid w:val="50825420"/>
     <w:multiLevelType w:val="hybridMultilevel"/>
     <w:tmpl w:val="0B74D1D4"/>
@@ -36307,10 +37956,10 @@
       </w:pPr>
     </w:lvl>
   </w:abstractNum>
-  <w:abstractNum w:abstractNumId="28" w15:restartNumberingAfterBreak="0">
-    <w:nsid w:val="5DF36C7C"/>
+  <w:abstractNum w:abstractNumId="30" w15:restartNumberingAfterBreak="0">
+    <w:nsid w:val="5A4C6A38"/>
     <w:multiLevelType w:val="hybridMultilevel"/>
-    <w:tmpl w:val="5210A43E"/>
+    <w:tmpl w:val="7D2A1F98"/>
     <w:lvl w:ilvl="0" w:tplc="04070001">
       <w:start w:val="1"/>
       <w:numFmt w:val="bullet"/>
@@ -36335,7 +37984,7 @@
         <w:rFonts w:ascii="Courier New" w:hAnsi="Courier New" w:cs="Courier New" w:hint="default"/>
       </w:rPr>
     </w:lvl>
-    <w:lvl w:ilvl="2" w:tplc="04070005" w:tentative="1">
+    <w:lvl w:ilvl="2" w:tplc="04070005">
       <w:start w:val="1"/>
       <w:numFmt w:val="bullet"/>
       <w:lvlText w:val=""/>
@@ -36420,7 +38069,120 @@
       </w:rPr>
     </w:lvl>
   </w:abstractNum>
-  <w:abstractNum w:abstractNumId="29" w15:restartNumberingAfterBreak="0">
+  <w:abstractNum w:abstractNumId="31" w15:restartNumberingAfterBreak="0">
+    <w:nsid w:val="5DF36C7C"/>
+    <w:multiLevelType w:val="hybridMultilevel"/>
+    <w:tmpl w:val="5210A43E"/>
+    <w:lvl w:ilvl="0" w:tplc="04070001">
+      <w:start w:val="1"/>
+      <w:numFmt w:val="bullet"/>
+      <w:lvlText w:val=""/>
+      <w:lvlJc w:val="left"/>
+      <w:pPr>
+        <w:ind w:left="720" w:hanging="360"/>
+      </w:pPr>
+      <w:rPr>
+        <w:rFonts w:ascii="Symbol" w:hAnsi="Symbol" w:hint="default"/>
+      </w:rPr>
+    </w:lvl>
+    <w:lvl w:ilvl="1" w:tplc="04070003">
+      <w:start w:val="1"/>
+      <w:numFmt w:val="bullet"/>
+      <w:lvlText w:val="o"/>
+      <w:lvlJc w:val="left"/>
+      <w:pPr>
+        <w:ind w:left="1440" w:hanging="360"/>
+      </w:pPr>
+      <w:rPr>
+        <w:rFonts w:ascii="Courier New" w:hAnsi="Courier New" w:cs="Courier New" w:hint="default"/>
+      </w:rPr>
+    </w:lvl>
+    <w:lvl w:ilvl="2" w:tplc="04070005" w:tentative="1">
+      <w:start w:val="1"/>
+      <w:numFmt w:val="bullet"/>
+      <w:lvlText w:val=""/>
+      <w:lvlJc w:val="left"/>
+      <w:pPr>
+        <w:ind w:left="2160" w:hanging="360"/>
+      </w:pPr>
+      <w:rPr>
+        <w:rFonts w:ascii="Wingdings" w:hAnsi="Wingdings" w:hint="default"/>
+      </w:rPr>
+    </w:lvl>
+    <w:lvl w:ilvl="3" w:tplc="04070001" w:tentative="1">
+      <w:start w:val="1"/>
+      <w:numFmt w:val="bullet"/>
+      <w:lvlText w:val=""/>
+      <w:lvlJc w:val="left"/>
+      <w:pPr>
+        <w:ind w:left="2880" w:hanging="360"/>
+      </w:pPr>
+      <w:rPr>
+        <w:rFonts w:ascii="Symbol" w:hAnsi="Symbol" w:hint="default"/>
+      </w:rPr>
+    </w:lvl>
+    <w:lvl w:ilvl="4" w:tplc="04070003" w:tentative="1">
+      <w:start w:val="1"/>
+      <w:numFmt w:val="bullet"/>
+      <w:lvlText w:val="o"/>
+      <w:lvlJc w:val="left"/>
+      <w:pPr>
+        <w:ind w:left="3600" w:hanging="360"/>
+      </w:pPr>
+      <w:rPr>
+        <w:rFonts w:ascii="Courier New" w:hAnsi="Courier New" w:cs="Courier New" w:hint="default"/>
+      </w:rPr>
+    </w:lvl>
+    <w:lvl w:ilvl="5" w:tplc="04070005" w:tentative="1">
+      <w:start w:val="1"/>
+      <w:numFmt w:val="bullet"/>
+      <w:lvlText w:val=""/>
+      <w:lvlJc w:val="left"/>
+      <w:pPr>
+        <w:ind w:left="4320" w:hanging="360"/>
+      </w:pPr>
+      <w:rPr>
+        <w:rFonts w:ascii="Wingdings" w:hAnsi="Wingdings" w:hint="default"/>
+      </w:rPr>
+    </w:lvl>
+    <w:lvl w:ilvl="6" w:tplc="04070001" w:tentative="1">
+      <w:start w:val="1"/>
+      <w:numFmt w:val="bullet"/>
+      <w:lvlText w:val=""/>
+      <w:lvlJc w:val="left"/>
+      <w:pPr>
+        <w:ind w:left="5040" w:hanging="360"/>
+      </w:pPr>
+      <w:rPr>
+        <w:rFonts w:ascii="Symbol" w:hAnsi="Symbol" w:hint="default"/>
+      </w:rPr>
+    </w:lvl>
+    <w:lvl w:ilvl="7" w:tplc="04070003" w:tentative="1">
+      <w:start w:val="1"/>
+      <w:numFmt w:val="bullet"/>
+      <w:lvlText w:val="o"/>
+      <w:lvlJc w:val="left"/>
+      <w:pPr>
+        <w:ind w:left="5760" w:hanging="360"/>
+      </w:pPr>
+      <w:rPr>
+        <w:rFonts w:ascii="Courier New" w:hAnsi="Courier New" w:cs="Courier New" w:hint="default"/>
+      </w:rPr>
+    </w:lvl>
+    <w:lvl w:ilvl="8" w:tplc="04070005" w:tentative="1">
+      <w:start w:val="1"/>
+      <w:numFmt w:val="bullet"/>
+      <w:lvlText w:val=""/>
+      <w:lvlJc w:val="left"/>
+      <w:pPr>
+        <w:ind w:left="6480" w:hanging="360"/>
+      </w:pPr>
+      <w:rPr>
+        <w:rFonts w:ascii="Wingdings" w:hAnsi="Wingdings" w:hint="default"/>
+      </w:rPr>
+    </w:lvl>
+  </w:abstractNum>
+  <w:abstractNum w:abstractNumId="32" w15:restartNumberingAfterBreak="0">
     <w:nsid w:val="5E2627DE"/>
     <w:multiLevelType w:val="hybridMultilevel"/>
     <w:tmpl w:val="75BE5D3E"/>
@@ -36533,7 +38295,7 @@
       </w:rPr>
     </w:lvl>
   </w:abstractNum>
-  <w:abstractNum w:abstractNumId="30" w15:restartNumberingAfterBreak="0">
+  <w:abstractNum w:abstractNumId="33" w15:restartNumberingAfterBreak="0">
     <w:nsid w:val="5FD11990"/>
     <w:multiLevelType w:val="hybridMultilevel"/>
     <w:tmpl w:val="9C32A9EC"/>
@@ -36646,7 +38408,93 @@
       </w:rPr>
     </w:lvl>
   </w:abstractNum>
-  <w:abstractNum w:abstractNumId="31" w15:restartNumberingAfterBreak="0">
+  <w:abstractNum w:abstractNumId="34" w15:restartNumberingAfterBreak="0">
+    <w:nsid w:val="632F5280"/>
+    <w:multiLevelType w:val="hybridMultilevel"/>
+    <w:tmpl w:val="A2B68C78"/>
+    <w:lvl w:ilvl="0" w:tplc="04070017">
+      <w:start w:val="1"/>
+      <w:numFmt w:val="lowerLetter"/>
+      <w:lvlText w:val="%1)"/>
+      <w:lvlJc w:val="left"/>
+      <w:pPr>
+        <w:ind w:left="720" w:hanging="360"/>
+      </w:pPr>
+    </w:lvl>
+    <w:lvl w:ilvl="1" w:tplc="04070019" w:tentative="1">
+      <w:start w:val="1"/>
+      <w:numFmt w:val="lowerLetter"/>
+      <w:lvlText w:val="%2."/>
+      <w:lvlJc w:val="left"/>
+      <w:pPr>
+        <w:ind w:left="1440" w:hanging="360"/>
+      </w:pPr>
+    </w:lvl>
+    <w:lvl w:ilvl="2" w:tplc="0407001B" w:tentative="1">
+      <w:start w:val="1"/>
+      <w:numFmt w:val="lowerRoman"/>
+      <w:lvlText w:val="%3."/>
+      <w:lvlJc w:val="right"/>
+      <w:pPr>
+        <w:ind w:left="2160" w:hanging="180"/>
+      </w:pPr>
+    </w:lvl>
+    <w:lvl w:ilvl="3" w:tplc="0407000F" w:tentative="1">
+      <w:start w:val="1"/>
+      <w:numFmt w:val="decimal"/>
+      <w:lvlText w:val="%4."/>
+      <w:lvlJc w:val="left"/>
+      <w:pPr>
+        <w:ind w:left="2880" w:hanging="360"/>
+      </w:pPr>
+    </w:lvl>
+    <w:lvl w:ilvl="4" w:tplc="04070019" w:tentative="1">
+      <w:start w:val="1"/>
+      <w:numFmt w:val="lowerLetter"/>
+      <w:lvlText w:val="%5."/>
+      <w:lvlJc w:val="left"/>
+      <w:pPr>
+        <w:ind w:left="3600" w:hanging="360"/>
+      </w:pPr>
+    </w:lvl>
+    <w:lvl w:ilvl="5" w:tplc="0407001B" w:tentative="1">
+      <w:start w:val="1"/>
+      <w:numFmt w:val="lowerRoman"/>
+      <w:lvlText w:val="%6."/>
+      <w:lvlJc w:val="right"/>
+      <w:pPr>
+        <w:ind w:left="4320" w:hanging="180"/>
+      </w:pPr>
+    </w:lvl>
+    <w:lvl w:ilvl="6" w:tplc="0407000F" w:tentative="1">
+      <w:start w:val="1"/>
+      <w:numFmt w:val="decimal"/>
+      <w:lvlText w:val="%7."/>
+      <w:lvlJc w:val="left"/>
+      <w:pPr>
+        <w:ind w:left="5040" w:hanging="360"/>
+      </w:pPr>
+    </w:lvl>
+    <w:lvl w:ilvl="7" w:tplc="04070019" w:tentative="1">
+      <w:start w:val="1"/>
+      <w:numFmt w:val="lowerLetter"/>
+      <w:lvlText w:val="%8."/>
+      <w:lvlJc w:val="left"/>
+      <w:pPr>
+        <w:ind w:left="5760" w:hanging="360"/>
+      </w:pPr>
+    </w:lvl>
+    <w:lvl w:ilvl="8" w:tplc="0407001B" w:tentative="1">
+      <w:start w:val="1"/>
+      <w:numFmt w:val="lowerRoman"/>
+      <w:lvlText w:val="%9."/>
+      <w:lvlJc w:val="right"/>
+      <w:pPr>
+        <w:ind w:left="6480" w:hanging="180"/>
+      </w:pPr>
+    </w:lvl>
+  </w:abstractNum>
+  <w:abstractNum w:abstractNumId="35" w15:restartNumberingAfterBreak="0">
     <w:nsid w:val="63D36E9A"/>
     <w:multiLevelType w:val="hybridMultilevel"/>
     <w:tmpl w:val="2AE27956"/>
@@ -36735,7 +38583,7 @@
       </w:pPr>
     </w:lvl>
   </w:abstractNum>
-  <w:abstractNum w:abstractNumId="32" w15:restartNumberingAfterBreak="0">
+  <w:abstractNum w:abstractNumId="36" w15:restartNumberingAfterBreak="0">
     <w:nsid w:val="6508309D"/>
     <w:multiLevelType w:val="hybridMultilevel"/>
     <w:tmpl w:val="56B836C2"/>
@@ -36848,7 +38696,7 @@
       </w:rPr>
     </w:lvl>
   </w:abstractNum>
-  <w:abstractNum w:abstractNumId="33" w15:restartNumberingAfterBreak="0">
+  <w:abstractNum w:abstractNumId="37" w15:restartNumberingAfterBreak="0">
     <w:nsid w:val="68097770"/>
     <w:multiLevelType w:val="hybridMultilevel"/>
     <w:tmpl w:val="8BC6CB88"/>
@@ -36961,7 +38809,7 @@
       </w:rPr>
     </w:lvl>
   </w:abstractNum>
-  <w:abstractNum w:abstractNumId="34" w15:restartNumberingAfterBreak="0">
+  <w:abstractNum w:abstractNumId="38" w15:restartNumberingAfterBreak="0">
     <w:nsid w:val="73263BDB"/>
     <w:multiLevelType w:val="hybridMultilevel"/>
     <w:tmpl w:val="EC5889BA"/>
@@ -37074,7 +38922,7 @@
       </w:rPr>
     </w:lvl>
   </w:abstractNum>
-  <w:abstractNum w:abstractNumId="35" w15:restartNumberingAfterBreak="0">
+  <w:abstractNum w:abstractNumId="39" w15:restartNumberingAfterBreak="0">
     <w:nsid w:val="73456971"/>
     <w:multiLevelType w:val="hybridMultilevel"/>
     <w:tmpl w:val="E1005390"/>
@@ -37187,7 +39035,7 @@
       </w:rPr>
     </w:lvl>
   </w:abstractNum>
-  <w:abstractNum w:abstractNumId="36" w15:restartNumberingAfterBreak="0">
+  <w:abstractNum w:abstractNumId="40" w15:restartNumberingAfterBreak="0">
     <w:nsid w:val="792974B0"/>
     <w:multiLevelType w:val="hybridMultilevel"/>
     <w:tmpl w:val="8C889E0A"/>
@@ -37300,7 +39148,7 @@
       </w:rPr>
     </w:lvl>
   </w:abstractNum>
-  <w:abstractNum w:abstractNumId="37" w15:restartNumberingAfterBreak="0">
+  <w:abstractNum w:abstractNumId="41" w15:restartNumberingAfterBreak="0">
     <w:nsid w:val="7E7A6E60"/>
     <w:multiLevelType w:val="hybridMultilevel"/>
     <w:tmpl w:val="6FD6C8A0"/>
@@ -37414,13 +39262,13 @@
     </w:lvl>
   </w:abstractNum>
   <w:num w:numId="1">
-    <w:abstractNumId w:val="28"/>
+    <w:abstractNumId w:val="31"/>
   </w:num>
   <w:num w:numId="2">
     <w:abstractNumId w:val="5"/>
   </w:num>
   <w:num w:numId="3">
-    <w:abstractNumId w:val="35"/>
+    <w:abstractNumId w:val="39"/>
   </w:num>
   <w:num w:numId="4">
     <w:abstractNumId w:val="7"/>
@@ -37429,94 +39277,94 @@
     <w:abstractNumId w:val="6"/>
   </w:num>
   <w:num w:numId="6">
+    <w:abstractNumId w:val="25"/>
+  </w:num>
+  <w:num w:numId="7">
     <w:abstractNumId w:val="23"/>
   </w:num>
-  <w:num w:numId="7">
-    <w:abstractNumId w:val="21"/>
-  </w:num>
   <w:num w:numId="8">
-    <w:abstractNumId w:val="30"/>
+    <w:abstractNumId w:val="33"/>
   </w:num>
   <w:num w:numId="9">
-    <w:abstractNumId w:val="15"/>
+    <w:abstractNumId w:val="17"/>
   </w:num>
   <w:num w:numId="10">
-    <w:abstractNumId w:val="29"/>
+    <w:abstractNumId w:val="32"/>
   </w:num>
   <w:num w:numId="11">
-    <w:abstractNumId w:val="10"/>
+    <w:abstractNumId w:val="11"/>
   </w:num>
   <w:num w:numId="12">
     <w:abstractNumId w:val="4"/>
   </w:num>
   <w:num w:numId="13">
-    <w:abstractNumId w:val="17"/>
+    <w:abstractNumId w:val="19"/>
   </w:num>
   <w:num w:numId="14">
     <w:abstractNumId w:val="1"/>
   </w:num>
   <w:num w:numId="15">
-    <w:abstractNumId w:val="13"/>
+    <w:abstractNumId w:val="15"/>
   </w:num>
   <w:num w:numId="16">
-    <w:abstractNumId w:val="34"/>
+    <w:abstractNumId w:val="38"/>
   </w:num>
   <w:num w:numId="17">
-    <w:abstractNumId w:val="26"/>
+    <w:abstractNumId w:val="28"/>
   </w:num>
   <w:num w:numId="18">
-    <w:abstractNumId w:val="19"/>
+    <w:abstractNumId w:val="21"/>
   </w:num>
   <w:num w:numId="19">
-    <w:abstractNumId w:val="20"/>
+    <w:abstractNumId w:val="22"/>
   </w:num>
   <w:num w:numId="20">
-    <w:abstractNumId w:val="33"/>
+    <w:abstractNumId w:val="37"/>
   </w:num>
   <w:num w:numId="21">
-    <w:abstractNumId w:val="32"/>
+    <w:abstractNumId w:val="36"/>
   </w:num>
   <w:num w:numId="22">
-    <w:abstractNumId w:val="22"/>
+    <w:abstractNumId w:val="24"/>
   </w:num>
   <w:num w:numId="23">
-    <w:abstractNumId w:val="27"/>
+    <w:abstractNumId w:val="29"/>
   </w:num>
   <w:num w:numId="24">
     <w:abstractNumId w:val="0"/>
   </w:num>
   <w:num w:numId="25">
-    <w:abstractNumId w:val="24"/>
+    <w:abstractNumId w:val="26"/>
   </w:num>
   <w:num w:numId="26">
-    <w:abstractNumId w:val="36"/>
+    <w:abstractNumId w:val="40"/>
   </w:num>
   <w:num w:numId="27">
-    <w:abstractNumId w:val="18"/>
+    <w:abstractNumId w:val="20"/>
   </w:num>
   <w:num w:numId="28">
-    <w:abstractNumId w:val="37"/>
+    <w:abstractNumId w:val="41"/>
   </w:num>
   <w:num w:numId="29">
-    <w:abstractNumId w:val="31"/>
+    <w:abstractNumId w:val="35"/>
   </w:num>
   <w:num w:numId="30">
-    <w:abstractNumId w:val="12"/>
+    <w:abstractNumId w:val="14"/>
   </w:num>
   <w:num w:numId="31">
-    <w:abstractNumId w:val="25"/>
+    <w:abstractNumId w:val="27"/>
   </w:num>
   <w:num w:numId="32">
-    <w:abstractNumId w:val="14"/>
+    <w:abstractNumId w:val="16"/>
   </w:num>
   <w:num w:numId="33">
     <w:abstractNumId w:val="8"/>
   </w:num>
   <w:num w:numId="34">
-    <w:abstractNumId w:val="16"/>
+    <w:abstractNumId w:val="18"/>
   </w:num>
   <w:num w:numId="35">
-    <w:abstractNumId w:val="11"/>
+    <w:abstractNumId w:val="12"/>
   </w:num>
   <w:num w:numId="36">
     <w:abstractNumId w:val="2"/>
@@ -37526,6 +39374,18 @@
   </w:num>
   <w:num w:numId="38">
     <w:abstractNumId w:val="9"/>
+  </w:num>
+  <w:num w:numId="39">
+    <w:abstractNumId w:val="30"/>
+  </w:num>
+  <w:num w:numId="40">
+    <w:abstractNumId w:val="34"/>
+  </w:num>
+  <w:num w:numId="41">
+    <w:abstractNumId w:val="10"/>
+  </w:num>
+  <w:num w:numId="42">
+    <w:abstractNumId w:val="13"/>
   </w:num>
   <w:numIdMacAtCleanup w:val="19"/>
 </w:numbering>
@@ -38586,7 +40446,7 @@
 </file>
 
 <file path=customXml/itemProps1.xml><?xml version="1.0" encoding="utf-8"?>
-<ds:datastoreItem xmlns:ds="http://schemas.openxmlformats.org/officeDocument/2006/customXml" ds:itemID="{512243FE-FCD9-468A-A1CA-25E485309C76}">
+<ds:datastoreItem xmlns:ds="http://schemas.openxmlformats.org/officeDocument/2006/customXml" ds:itemID="{0790A1C2-38E0-4DDE-9109-42AA9986512B}">
   <ds:schemaRefs>
     <ds:schemaRef ds:uri="http://schemas.openxmlformats.org/officeDocument/2006/bibliography"/>
   </ds:schemaRefs>

</xml_diff>

<commit_message>
TDNTuple2Agt: MODE_3P ready and other stuff
- Update HelpGUI
- Random: new constructor with oPar
- NTuple2: TC memory optimized (no tcDampArray)
- TDNTuple2Agt: cleaned up, finished MODE_3P (bug fix for ==2),
rewardArr --> rewardTuple, a bit simplified
- XArenaFuncs: simplified
</commit_message>
<xml_diff>
--- a/TDNTupleAgt.docx
+++ b/TDNTupleAgt.docx
@@ -21060,7 +21060,7 @@
         <w:rPr>
           <w:lang w:val="en-US"/>
         </w:rPr>
-        <w:t xml:space="preserve">: update for </w:t>
+        <w:t xml:space="preserve">: update </w:t>
       </w:r>
       <w:r>
         <w:rPr>
@@ -22372,8 +22372,6 @@
         </w:rPr>
         <w:t>ment should still be realistic.</w:t>
       </w:r>
-      <w:bookmarkStart w:id="14" w:name="_GoBack"/>
-      <w:bookmarkEnd w:id="14"/>
     </w:p>
     <w:p>
       <w:pPr>
@@ -24005,7 +24003,7 @@
                 <w:sz w:val="18"/>
                 <w:lang w:val="en-US"/>
               </w:rPr>
-              <w:t>3</w:t>
+              <w:t>8</w:t>
             </w:r>
             <w:r>
               <w:rPr>
@@ -24275,7 +24273,7 @@
                 <w:sz w:val="18"/>
                 <w:lang w:val="en-US"/>
               </w:rPr>
-              <w:t>20</w:t>
+              <w:t>15</w:t>
             </w:r>
             <w:r>
               <w:rPr>
@@ -24531,7 +24529,7 @@
                 <w:sz w:val="18"/>
                 <w:lang w:val="en-US"/>
               </w:rPr>
-              <w:t>70</w:t>
+              <w:t>65</w:t>
             </w:r>
             <w:r>
               <w:rPr>
@@ -24565,7 +24563,21 @@
                 <w:sz w:val="18"/>
                 <w:lang w:val="en-US"/>
               </w:rPr>
-              <w:t>4-6</w:t>
+              <w:t>5</w:t>
+            </w:r>
+            <w:r>
+              <w:rPr>
+                <w:sz w:val="18"/>
+                <w:lang w:val="en-US"/>
+              </w:rPr>
+              <w:t>-</w:t>
+            </w:r>
+            <w:r>
+              <w:rPr>
+                <w:sz w:val="18"/>
+                <w:lang w:val="en-US"/>
+              </w:rPr>
+              <w:t>7</w:t>
             </w:r>
             <w:r>
               <w:rPr>
@@ -24801,14 +24813,14 @@
                 <w:sz w:val="18"/>
                 <w:lang w:val="en-US"/>
               </w:rPr>
-              <w:t>1</w:t>
-            </w:r>
-            <w:r>
-              <w:rPr>
-                <w:sz w:val="18"/>
-                <w:lang w:val="en-US"/>
-              </w:rPr>
-              <w:t>96</w:t>
+              <w:t>20</w:t>
+            </w:r>
+            <w:r>
+              <w:rPr>
+                <w:sz w:val="18"/>
+                <w:lang w:val="en-US"/>
+              </w:rPr>
+              <w:t>2</w:t>
             </w:r>
             <w:r>
               <w:rPr>
@@ -24816,6 +24828,27 @@
                 <w:lang w:val="en-US"/>
               </w:rPr>
               <w:t>.000</w:t>
+            </w:r>
+            <w:r>
+              <w:rPr>
+                <w:sz w:val="18"/>
+                <w:lang w:val="en-US"/>
+              </w:rPr>
+              <w:t xml:space="preserve"> </w:t>
+            </w:r>
+            <w:r>
+              <w:rPr>
+                <w:sz w:val="18"/>
+                <w:lang w:val="en-US"/>
+              </w:rPr>
+              <w:sym w:font="Symbol" w:char="F0B1"/>
+            </w:r>
+            <w:r>
+              <w:rPr>
+                <w:sz w:val="18"/>
+                <w:lang w:val="en-US"/>
+              </w:rPr>
+              <w:t xml:space="preserve"> 8.500</w:t>
             </w:r>
           </w:p>
         </w:tc>
@@ -24835,14 +24868,14 @@
                 <w:sz w:val="18"/>
                 <w:lang w:val="en-US"/>
               </w:rPr>
-              <w:t xml:space="preserve">16384: </w:t>
-            </w:r>
-            <w:r>
-              <w:rPr>
-                <w:sz w:val="18"/>
-                <w:lang w:val="en-US"/>
-              </w:rPr>
-              <w:t>14</w:t>
+              <w:t>16384:16-</w:t>
+            </w:r>
+            <w:r>
+              <w:rPr>
+                <w:sz w:val="18"/>
+                <w:lang w:val="en-US"/>
+              </w:rPr>
+              <w:t>21</w:t>
             </w:r>
             <w:r>
               <w:rPr>
@@ -24955,6 +24988,37 @@
         <w:rPr>
           <w:lang w:val="en-US"/>
         </w:rPr>
+        <w:t>100k training games have only a bit weaker results score = 78.000/128.000/159.000 for nPly=0/3/5. We reach the 16384-tile</w:t>
+      </w:r>
+      <w:r>
+        <w:rPr>
+          <w:lang w:val="en-US"/>
+        </w:rPr>
+        <w:t xml:space="preserve"> only in 4/50 trials</w:t>
+      </w:r>
+      <w:r>
+        <w:rPr>
+          <w:lang w:val="en-US"/>
+        </w:rPr>
+        <w:t>.</w:t>
+      </w:r>
+    </w:p>
+    <w:p>
+      <w:pPr>
+        <w:pStyle w:val="Listenabsatz"/>
+        <w:numPr>
+          <w:ilvl w:val="0"/>
+          <w:numId w:val="38"/>
+        </w:numPr>
+        <w:spacing w:before="60"/>
+        <w:rPr>
+          <w:lang w:val="en-US"/>
+        </w:rPr>
+      </w:pPr>
+      <w:r>
+        <w:rPr>
+          <w:lang w:val="en-US"/>
+        </w:rPr>
         <w:t xml:space="preserve">300k </w:t>
       </w:r>
       <w:r>
@@ -24999,9 +25063,329 @@
         </w:rPr>
         <w:t>&gt;0?</w:t>
       </w:r>
-    </w:p>
-    <w:p>
-      <w:pPr>
+      <w:r>
+        <w:rPr>
+          <w:lang w:val="en-US"/>
+        </w:rPr>
+        <w:t xml:space="preserve"> Actually, </w:t>
+      </w:r>
+      <w:r>
+        <w:rPr>
+          <w:lang w:val="en-US"/>
+        </w:rPr>
+        <w:sym w:font="Symbol" w:char="F06C"/>
+      </w:r>
+      <w:r>
+        <w:rPr>
+          <w:lang w:val="en-US"/>
+        </w:rPr>
+        <w:t xml:space="preserve">=0.5 gives only slightly better results. </w:t>
+      </w:r>
+      <w:r>
+        <w:rPr>
+          <w:lang w:val="en-US"/>
+        </w:rPr>
+        <w:t xml:space="preserve">And for both </w:t>
+      </w:r>
+      <w:r>
+        <w:rPr>
+          <w:lang w:val="en-US"/>
+        </w:rPr>
+        <w:sym w:font="Symbol" w:char="F06C"/>
+      </w:r>
+      <w:r>
+        <w:rPr>
+          <w:lang w:val="en-US"/>
+        </w:rPr>
+        <w:t xml:space="preserve"> the results for 400k and nPly=5 are significantly better than those for 200k. </w:t>
+      </w:r>
+      <w:r>
+        <w:rPr>
+          <w:lang w:val="en-US"/>
+        </w:rPr>
+        <w:t>The parameter settings are</w:t>
+      </w:r>
+      <w:r>
+        <w:rPr>
+          <w:lang w:val="en-US"/>
+        </w:rPr>
+        <w:t xml:space="preserve"> (</w:t>
+      </w:r>
+      <w:r>
+        <w:rPr>
+          <w:lang w:val="en-US"/>
+        </w:rPr>
+        <w:t xml:space="preserve">others as in </w:t>
+      </w:r>
+      <w:hyperlink w:anchor="StandardParams_2048_TDNT2" w:history="1">
+        <w:r>
+          <w:rPr>
+            <w:rStyle w:val="Hyperlink"/>
+            <w:lang w:val="en-US"/>
+          </w:rPr>
+          <w:t>standard parameter settings</w:t>
+        </w:r>
+      </w:hyperlink>
+      <w:r>
+        <w:rPr>
+          <w:lang w:val="en-US"/>
+        </w:rPr>
+        <w:t>)</w:t>
+      </w:r>
+      <w:r>
+        <w:rPr>
+          <w:lang w:val="en-US"/>
+        </w:rPr>
+        <w:t>:</w:t>
+      </w:r>
+      <w:r>
+        <w:rPr>
+          <w:lang w:val="en-US"/>
+        </w:rPr>
+        <w:t xml:space="preserve"> </w:t>
+      </w:r>
+    </w:p>
+    <w:tbl>
+      <w:tblPr>
+        <w:tblStyle w:val="Tabellenraster"/>
+        <w:tblW w:w="0" w:type="auto"/>
+        <w:tblInd w:w="703" w:type="dxa"/>
+        <w:tblLook w:val="04A0" w:firstRow="1" w:lastRow="0" w:firstColumn="1" w:lastColumn="0" w:noHBand="0" w:noVBand="1"/>
+      </w:tblPr>
+      <w:tblGrid>
+        <w:gridCol w:w="987"/>
+        <w:gridCol w:w="3402"/>
+        <w:gridCol w:w="3402"/>
+      </w:tblGrid>
+      <w:tr>
+        <w:tc>
+          <w:tcPr>
+            <w:tcW w:w="987" w:type="dxa"/>
+          </w:tcPr>
+          <w:p>
+            <w:pPr>
+              <w:spacing w:before="60"/>
+              <w:rPr>
+                <w:sz w:val="18"/>
+                <w:szCs w:val="18"/>
+                <w:lang w:val="en-US"/>
+              </w:rPr>
+            </w:pPr>
+          </w:p>
+        </w:tc>
+        <w:tc>
+          <w:tcPr>
+            <w:tcW w:w="3402" w:type="dxa"/>
+          </w:tcPr>
+          <w:p>
+            <w:pPr>
+              <w:spacing w:before="60"/>
+              <w:rPr>
+                <w:sz w:val="18"/>
+                <w:szCs w:val="18"/>
+                <w:lang w:val="en-US"/>
+              </w:rPr>
+            </w:pPr>
+            <w:r>
+              <w:rPr>
+                <w:sz w:val="18"/>
+                <w:szCs w:val="18"/>
+                <w:lang w:val="en-US"/>
+              </w:rPr>
+              <w:t>V</w:t>
+            </w:r>
+            <w:r>
+              <w:rPr>
+                <w:sz w:val="18"/>
+                <w:szCs w:val="18"/>
+                <w:lang w:val="en-US"/>
+              </w:rPr>
+              <w:t>2</w:t>
+            </w:r>
+          </w:p>
+        </w:tc>
+        <w:tc>
+          <w:tcPr>
+            <w:tcW w:w="3402" w:type="dxa"/>
+          </w:tcPr>
+          <w:p>
+            <w:pPr>
+              <w:spacing w:before="60"/>
+              <w:rPr>
+                <w:sz w:val="18"/>
+                <w:szCs w:val="18"/>
+                <w:lang w:val="en-US"/>
+              </w:rPr>
+            </w:pPr>
+            <w:r>
+              <w:rPr>
+                <w:sz w:val="18"/>
+                <w:szCs w:val="18"/>
+                <w:lang w:val="en-US"/>
+              </w:rPr>
+              <w:t>V</w:t>
+            </w:r>
+            <w:r>
+              <w:rPr>
+                <w:sz w:val="18"/>
+                <w:szCs w:val="18"/>
+                <w:lang w:val="en-US"/>
+              </w:rPr>
+              <w:t>5</w:t>
+            </w:r>
+          </w:p>
+        </w:tc>
+      </w:tr>
+      <w:tr>
+        <w:tc>
+          <w:tcPr>
+            <w:tcW w:w="987" w:type="dxa"/>
+          </w:tcPr>
+          <w:p>
+            <w:pPr>
+              <w:spacing w:before="60"/>
+              <w:rPr>
+                <w:sz w:val="18"/>
+                <w:szCs w:val="18"/>
+                <w:lang w:val="en-US"/>
+              </w:rPr>
+            </w:pPr>
+            <w:r>
+              <w:rPr>
+                <w:sz w:val="18"/>
+                <w:szCs w:val="18"/>
+                <w:lang w:val="en-US"/>
+              </w:rPr>
+              <w:t>filename</w:t>
+            </w:r>
+          </w:p>
+        </w:tc>
+        <w:tc>
+          <w:tcPr>
+            <w:tcW w:w="3402" w:type="dxa"/>
+          </w:tcPr>
+          <w:p>
+            <w:pPr>
+              <w:spacing w:before="60"/>
+              <w:rPr>
+                <w:sz w:val="18"/>
+                <w:szCs w:val="18"/>
+                <w:lang w:val="en-US"/>
+              </w:rPr>
+            </w:pPr>
+            <w:r>
+              <w:rPr>
+                <w:sz w:val="18"/>
+                <w:szCs w:val="18"/>
+                <w:lang w:val="en-US"/>
+              </w:rPr>
+              <w:t>fixed 4 6-Tupels 200k_V2 TDNT2.agt.zip</w:t>
+            </w:r>
+          </w:p>
+        </w:tc>
+        <w:tc>
+          <w:tcPr>
+            <w:tcW w:w="3402" w:type="dxa"/>
+          </w:tcPr>
+          <w:p>
+            <w:pPr>
+              <w:spacing w:before="60"/>
+              <w:rPr>
+                <w:sz w:val="18"/>
+                <w:szCs w:val="18"/>
+                <w:lang w:val="en-US"/>
+              </w:rPr>
+            </w:pPr>
+            <w:r>
+              <w:rPr>
+                <w:sz w:val="18"/>
+                <w:szCs w:val="18"/>
+                <w:lang w:val="en-US"/>
+              </w:rPr>
+              <w:t>fixed 4 6-Tupels 200k_V5 TDNT2.agt.zip</w:t>
+            </w:r>
+          </w:p>
+        </w:tc>
+      </w:tr>
+      <w:tr>
+        <w:tc>
+          <w:tcPr>
+            <w:tcW w:w="987" w:type="dxa"/>
+          </w:tcPr>
+          <w:p>
+            <w:pPr>
+              <w:spacing w:before="60"/>
+              <w:rPr>
+                <w:sz w:val="18"/>
+                <w:szCs w:val="18"/>
+                <w:lang w:val="en-US"/>
+              </w:rPr>
+            </w:pPr>
+            <w:r>
+              <w:rPr>
+                <w:sz w:val="18"/>
+                <w:szCs w:val="18"/>
+                <w:lang w:val="en-US"/>
+              </w:rPr>
+              <w:sym w:font="Symbol" w:char="F06C"/>
+            </w:r>
+          </w:p>
+        </w:tc>
+        <w:tc>
+          <w:tcPr>
+            <w:tcW w:w="3402" w:type="dxa"/>
+          </w:tcPr>
+          <w:p>
+            <w:pPr>
+              <w:spacing w:before="60"/>
+              <w:rPr>
+                <w:sz w:val="18"/>
+                <w:szCs w:val="18"/>
+                <w:lang w:val="en-US"/>
+              </w:rPr>
+            </w:pPr>
+            <w:r>
+              <w:rPr>
+                <w:sz w:val="18"/>
+                <w:szCs w:val="18"/>
+                <w:lang w:val="en-US"/>
+              </w:rPr>
+              <w:t>0.2</w:t>
+            </w:r>
+          </w:p>
+        </w:tc>
+        <w:tc>
+          <w:tcPr>
+            <w:tcW w:w="3402" w:type="dxa"/>
+          </w:tcPr>
+          <w:p>
+            <w:pPr>
+              <w:spacing w:before="60"/>
+              <w:rPr>
+                <w:sz w:val="18"/>
+                <w:szCs w:val="18"/>
+                <w:lang w:val="en-US"/>
+              </w:rPr>
+            </w:pPr>
+            <w:r>
+              <w:rPr>
+                <w:sz w:val="18"/>
+                <w:szCs w:val="18"/>
+                <w:lang w:val="en-US"/>
+              </w:rPr>
+              <w:t>0.5</w:t>
+            </w:r>
+          </w:p>
+        </w:tc>
+      </w:tr>
+    </w:tbl>
+    <w:p>
+      <w:pPr>
+        <w:pStyle w:val="Listenabsatz"/>
+        <w:numPr>
+          <w:ilvl w:val="0"/>
+          <w:numId w:val="38"/>
+        </w:numPr>
         <w:spacing w:before="60"/>
         <w:rPr>
           <w:lang w:val="en-US"/>
@@ -25011,34 +25395,1692 @@
         <w:rPr>
           <w:lang w:val="en-US"/>
         </w:rPr>
+        <w:t>Training times for V5 (</w:t>
+      </w:r>
+      <w:r>
+        <w:rPr>
+          <w:lang w:val="en-US"/>
+        </w:rPr>
+        <w:sym w:font="Symbol" w:char="F06C"/>
+      </w:r>
+      <w:r>
+        <w:rPr>
+          <w:lang w:val="en-US"/>
+        </w:rPr>
+        <w:t xml:space="preserve">=0.5) are 3.0h/5.0h/6.5h for 200k/300k/400k training games. V2 only slightly below. </w:t>
+      </w:r>
+      <w:r>
+        <w:rPr>
+          <w:lang w:val="en-US"/>
+        </w:rPr>
+        <w:t>All training is done on a single core.</w:t>
+      </w:r>
+    </w:p>
+    <w:p>
+      <w:pPr>
+        <w:spacing w:before="60"/>
+        <w:rPr>
+          <w:lang w:val="en-US"/>
+        </w:rPr>
+      </w:pPr>
+    </w:p>
+    <w:p>
+      <w:pPr>
+        <w:spacing w:before="60"/>
+        <w:rPr>
+          <w:lang w:val="en-US"/>
+        </w:rPr>
+      </w:pPr>
+      <w:r>
+        <w:rPr>
+          <w:lang w:val="en-US"/>
+        </w:rPr>
+        <w:t xml:space="preserve">Overall: </w:t>
+      </w:r>
+      <w:r>
+        <w:rPr>
+          <w:lang w:val="en-US"/>
+        </w:rPr>
+        <w:t xml:space="preserve">needs to be repeated to get a more </w:t>
+      </w:r>
+      <w:r>
+        <w:rPr>
+          <w:lang w:val="en-US"/>
+        </w:rPr>
+        <w:t>reliable std. dev. and average.</w:t>
+      </w:r>
+    </w:p>
+    <w:p>
+      <w:pPr>
+        <w:spacing w:before="60"/>
+        <w:rPr>
+          <w:lang w:val="en-US"/>
+        </w:rPr>
+      </w:pPr>
+    </w:p>
+    <w:p>
+      <w:pPr>
+        <w:pStyle w:val="berschrift2"/>
+        <w:rPr>
+          <w:lang w:val="en-US"/>
+        </w:rPr>
+      </w:pPr>
+      <w:r>
+        <w:rPr>
+          <w:lang w:val="en-US"/>
+        </w:rPr>
+        <w:t>TC on 2048</w:t>
+      </w:r>
+    </w:p>
+    <w:p>
+      <w:pPr>
+        <w:rPr>
+          <w:lang w:val="en-US"/>
+        </w:rPr>
+      </w:pPr>
+      <w:r>
+        <w:rPr>
+          <w:lang w:val="en-US"/>
+        </w:rPr>
+        <w:t xml:space="preserve">First setting: TC-Immediate, </w:t>
+      </w:r>
+      <w:r>
+        <w:rPr>
+          <w:lang w:val="en-US"/>
+        </w:rPr>
+        <w:sym w:font="Symbol" w:char="F061"/>
+      </w:r>
+      <w:r>
+        <w:rPr>
+          <w:lang w:val="en-US"/>
+        </w:rPr>
+        <w:t xml:space="preserve">=1.0, </w:t>
+      </w:r>
+      <w:r>
+        <w:rPr>
+          <w:lang w:val="en-US"/>
+        </w:rPr>
+        <w:sym w:font="Symbol" w:char="F06C"/>
+      </w:r>
+      <w:r>
+        <w:rPr>
+          <w:lang w:val="en-US"/>
+        </w:rPr>
+        <w:t xml:space="preserve">=0, NO output sigmoid, USESYMMETRY, AFTERSTATE, FIXEDNTUPLEMODE=2. </w:t>
+      </w:r>
+    </w:p>
+    <w:p>
+      <w:pPr>
+        <w:rPr>
+          <w:lang w:val="en-US"/>
+        </w:rPr>
+      </w:pPr>
+      <w:r>
+        <w:rPr>
+          <w:lang w:val="en-US"/>
+        </w:rPr>
+        <w:t>Very large program during training (</w:t>
+      </w:r>
+      <w:r>
+        <w:rPr>
+          <w:b/>
+          <w:color w:val="FF0000"/>
+          <w:lang w:val="en-US"/>
+        </w:rPr>
+        <w:t>4.</w:t>
+      </w:r>
+      <w:r>
+        <w:rPr>
+          <w:b/>
+          <w:color w:val="FF0000"/>
+          <w:lang w:val="en-US"/>
+        </w:rPr>
+        <w:t>0</w:t>
+      </w:r>
+      <w:r>
+        <w:rPr>
+          <w:b/>
+          <w:color w:val="FF0000"/>
+          <w:lang w:val="en-US"/>
+        </w:rPr>
+        <w:t xml:space="preserve"> GB</w:t>
+      </w:r>
+      <w:r>
+        <w:rPr>
+          <w:b/>
+          <w:color w:val="FF0000"/>
+          <w:lang w:val="en-US"/>
+        </w:rPr>
+        <w:t>!!</w:t>
+      </w:r>
+      <w:r>
+        <w:rPr>
+          <w:lang w:val="en-US"/>
+        </w:rPr>
+        <w:t xml:space="preserve">), needs Run Configuration </w:t>
+      </w:r>
+      <w:r>
+        <w:rPr>
+          <w:lang w:val="en-US"/>
+        </w:rPr>
+        <w:t>-Xmx4096M</w:t>
+      </w:r>
+      <w:r>
+        <w:rPr>
+          <w:lang w:val="en-US"/>
+        </w:rPr>
         <w:t xml:space="preserve"> </w:t>
       </w:r>
       <w:r>
         <w:rPr>
           <w:lang w:val="en-US"/>
         </w:rPr>
-        <w:t xml:space="preserve">Overall: </w:t>
-      </w:r>
-      <w:r>
-        <w:rPr>
-          <w:lang w:val="en-US"/>
-        </w:rPr>
-        <w:t xml:space="preserve">needs to be repeated to get a more </w:t>
-      </w:r>
-      <w:r>
-        <w:rPr>
-          <w:lang w:val="en-US"/>
-        </w:rPr>
-        <w:t>reliable std. dev. and average.</w:t>
-      </w:r>
-    </w:p>
-    <w:p>
-      <w:pPr>
-        <w:spacing w:before="60"/>
-        <w:rPr>
-          <w:lang w:val="en-US"/>
-        </w:rPr>
-      </w:pPr>
+        <w:sym w:font="Wingdings" w:char="F0E0"/>
+      </w:r>
+      <w:r>
+        <w:rPr>
+          <w:lang w:val="en-US"/>
+        </w:rPr>
+        <w:t xml:space="preserve"> check whether we can reduce the memory consumption (dWArray, tcFactorArray), if we allow only TC-immediate.</w:t>
+      </w:r>
+    </w:p>
+    <w:p>
+      <w:pPr>
+        <w:rPr>
+          <w:lang w:val="en-US"/>
+        </w:rPr>
+      </w:pPr>
+      <w:r>
+        <w:rPr>
+          <w:lang w:val="en-US"/>
+        </w:rPr>
+        <w:t>Results are much better than with TD:</w:t>
+      </w:r>
+    </w:p>
+    <w:tbl>
+      <w:tblPr>
+        <w:tblStyle w:val="Tabellenraster"/>
+        <w:tblW w:w="9198" w:type="dxa"/>
+        <w:tblLook w:val="04A0" w:firstRow="1" w:lastRow="0" w:firstColumn="1" w:lastColumn="0" w:noHBand="0" w:noVBand="1"/>
+      </w:tblPr>
+      <w:tblGrid>
+        <w:gridCol w:w="633"/>
+        <w:gridCol w:w="951"/>
+        <w:gridCol w:w="1376"/>
+        <w:gridCol w:w="1378"/>
+        <w:gridCol w:w="953"/>
+        <w:gridCol w:w="1508"/>
+        <w:gridCol w:w="982"/>
+        <w:gridCol w:w="1417"/>
+      </w:tblGrid>
+      <w:tr>
+        <w:trPr>
+          <w:trHeight w:val="251"/>
+        </w:trPr>
+        <w:tc>
+          <w:tcPr>
+            <w:tcW w:w="633" w:type="dxa"/>
+          </w:tcPr>
+          <w:p>
+            <w:pPr>
+              <w:rPr>
+                <w:sz w:val="18"/>
+                <w:lang w:val="en-US"/>
+              </w:rPr>
+            </w:pPr>
+            <w:r>
+              <w:rPr>
+                <w:sz w:val="18"/>
+                <w:lang w:val="en-US"/>
+              </w:rPr>
+              <w:sym w:font="Symbol" w:char="F06C"/>
+            </w:r>
+            <w:r>
+              <w:rPr>
+                <w:sz w:val="18"/>
+                <w:lang w:val="en-US"/>
+              </w:rPr>
+              <w:t>=0.0</w:t>
+            </w:r>
+          </w:p>
+        </w:tc>
+        <w:tc>
+          <w:tcPr>
+            <w:tcW w:w="3705" w:type="dxa"/>
+            <w:gridSpan w:val="3"/>
+            <w:vAlign w:val="center"/>
+          </w:tcPr>
+          <w:p>
+            <w:pPr>
+              <w:jc w:val="center"/>
+              <w:rPr>
+                <w:sz w:val="18"/>
+                <w:lang w:val="en-US"/>
+              </w:rPr>
+            </w:pPr>
+            <w:r>
+              <w:rPr>
+                <w:b/>
+                <w:color w:val="0070C0"/>
+                <w:sz w:val="18"/>
+                <w:lang w:val="en-US"/>
+              </w:rPr>
+              <w:t>TC, 100k</w:t>
+            </w:r>
+            <w:r>
+              <w:rPr>
+                <w:color w:val="0070C0"/>
+                <w:sz w:val="18"/>
+                <w:lang w:val="en-US"/>
+              </w:rPr>
+              <w:t xml:space="preserve"> </w:t>
+            </w:r>
+            <w:r>
+              <w:rPr>
+                <w:sz w:val="18"/>
+                <w:lang w:val="en-US"/>
+              </w:rPr>
+              <w:t>training games</w:t>
+            </w:r>
+            <w:r>
+              <w:rPr>
+                <w:sz w:val="18"/>
+                <w:lang w:val="en-US"/>
+              </w:rPr>
+              <w:t xml:space="preserve"> </w:t>
+            </w:r>
+          </w:p>
+        </w:tc>
+        <w:tc>
+          <w:tcPr>
+            <w:tcW w:w="2461" w:type="dxa"/>
+            <w:gridSpan w:val="2"/>
+            <w:vAlign w:val="center"/>
+          </w:tcPr>
+          <w:p>
+            <w:pPr>
+              <w:jc w:val="center"/>
+              <w:rPr>
+                <w:sz w:val="18"/>
+                <w:lang w:val="en-US"/>
+              </w:rPr>
+            </w:pPr>
+            <w:r>
+              <w:rPr>
+                <w:b/>
+                <w:color w:val="0070C0"/>
+                <w:sz w:val="18"/>
+                <w:lang w:val="en-US"/>
+              </w:rPr>
+              <w:t>TC, 2</w:t>
+            </w:r>
+            <w:r>
+              <w:rPr>
+                <w:b/>
+                <w:color w:val="0070C0"/>
+                <w:sz w:val="18"/>
+                <w:lang w:val="en-US"/>
+              </w:rPr>
+              <w:t>00k</w:t>
+            </w:r>
+            <w:r>
+              <w:rPr>
+                <w:color w:val="0070C0"/>
+                <w:sz w:val="18"/>
+                <w:lang w:val="en-US"/>
+              </w:rPr>
+              <w:t xml:space="preserve"> </w:t>
+            </w:r>
+            <w:r>
+              <w:rPr>
+                <w:sz w:val="18"/>
+                <w:lang w:val="en-US"/>
+              </w:rPr>
+              <w:t>training games</w:t>
+            </w:r>
+          </w:p>
+        </w:tc>
+        <w:tc>
+          <w:tcPr>
+            <w:tcW w:w="2399" w:type="dxa"/>
+            <w:gridSpan w:val="2"/>
+            <w:vAlign w:val="center"/>
+          </w:tcPr>
+          <w:p>
+            <w:pPr>
+              <w:jc w:val="center"/>
+              <w:rPr>
+                <w:strike/>
+                <w:sz w:val="18"/>
+                <w:lang w:val="en-US"/>
+              </w:rPr>
+            </w:pPr>
+            <w:r>
+              <w:rPr>
+                <w:strike/>
+                <w:sz w:val="18"/>
+                <w:lang w:val="en-US"/>
+              </w:rPr>
+              <w:t>400k training games</w:t>
+            </w:r>
+          </w:p>
+        </w:tc>
+      </w:tr>
+      <w:tr>
+        <w:trPr>
+          <w:trHeight w:val="251"/>
+        </w:trPr>
+        <w:tc>
+          <w:tcPr>
+            <w:tcW w:w="633" w:type="dxa"/>
+          </w:tcPr>
+          <w:p>
+            <w:pPr>
+              <w:rPr>
+                <w:sz w:val="18"/>
+                <w:lang w:val="en-US"/>
+              </w:rPr>
+            </w:pPr>
+            <w:r>
+              <w:rPr>
+                <w:sz w:val="18"/>
+                <w:lang w:val="en-US"/>
+              </w:rPr>
+              <w:t>nPly</w:t>
+            </w:r>
+          </w:p>
+        </w:tc>
+        <w:tc>
+          <w:tcPr>
+            <w:tcW w:w="951" w:type="dxa"/>
+          </w:tcPr>
+          <w:p>
+            <w:pPr>
+              <w:rPr>
+                <w:sz w:val="18"/>
+                <w:lang w:val="en-US"/>
+              </w:rPr>
+            </w:pPr>
+            <w:r>
+              <w:rPr>
+                <w:sz w:val="18"/>
+                <w:lang w:val="en-US"/>
+              </w:rPr>
+              <w:t>avg score</w:t>
+            </w:r>
+          </w:p>
+        </w:tc>
+        <w:tc>
+          <w:tcPr>
+            <w:tcW w:w="1376" w:type="dxa"/>
+          </w:tcPr>
+          <w:p>
+            <w:pPr>
+              <w:rPr>
+                <w:sz w:val="18"/>
+                <w:lang w:val="en-US"/>
+              </w:rPr>
+            </w:pPr>
+            <w:r>
+              <w:rPr>
+                <w:sz w:val="18"/>
+                <w:lang w:val="en-US"/>
+              </w:rPr>
+              <w:t>highest tile</w:t>
+            </w:r>
+          </w:p>
+        </w:tc>
+        <w:tc>
+          <w:tcPr>
+            <w:tcW w:w="1378" w:type="dxa"/>
+          </w:tcPr>
+          <w:p>
+            <w:pPr>
+              <w:rPr>
+                <w:sz w:val="18"/>
+                <w:lang w:val="en-US"/>
+              </w:rPr>
+            </w:pPr>
+            <w:r>
+              <w:rPr>
+                <w:sz w:val="18"/>
+                <w:lang w:val="en-US"/>
+              </w:rPr>
+              <w:t>moves/second</w:t>
+            </w:r>
+          </w:p>
+        </w:tc>
+        <w:tc>
+          <w:tcPr>
+            <w:tcW w:w="953" w:type="dxa"/>
+          </w:tcPr>
+          <w:p>
+            <w:pPr>
+              <w:rPr>
+                <w:sz w:val="18"/>
+                <w:lang w:val="en-US"/>
+              </w:rPr>
+            </w:pPr>
+            <w:r>
+              <w:rPr>
+                <w:sz w:val="18"/>
+                <w:lang w:val="en-US"/>
+              </w:rPr>
+              <w:t>avg score</w:t>
+            </w:r>
+          </w:p>
+        </w:tc>
+        <w:tc>
+          <w:tcPr>
+            <w:tcW w:w="1508" w:type="dxa"/>
+          </w:tcPr>
+          <w:p>
+            <w:pPr>
+              <w:rPr>
+                <w:sz w:val="18"/>
+                <w:lang w:val="en-US"/>
+              </w:rPr>
+            </w:pPr>
+            <w:r>
+              <w:rPr>
+                <w:sz w:val="18"/>
+                <w:lang w:val="en-US"/>
+              </w:rPr>
+              <w:t>highest tile</w:t>
+            </w:r>
+          </w:p>
+        </w:tc>
+        <w:tc>
+          <w:tcPr>
+            <w:tcW w:w="982" w:type="dxa"/>
+          </w:tcPr>
+          <w:p>
+            <w:pPr>
+              <w:rPr>
+                <w:strike/>
+                <w:sz w:val="18"/>
+                <w:lang w:val="en-US"/>
+              </w:rPr>
+            </w:pPr>
+            <w:r>
+              <w:rPr>
+                <w:strike/>
+                <w:sz w:val="18"/>
+                <w:lang w:val="en-US"/>
+              </w:rPr>
+              <w:t>avg score</w:t>
+            </w:r>
+          </w:p>
+        </w:tc>
+        <w:tc>
+          <w:tcPr>
+            <w:tcW w:w="1417" w:type="dxa"/>
+          </w:tcPr>
+          <w:p>
+            <w:pPr>
+              <w:rPr>
+                <w:strike/>
+                <w:sz w:val="18"/>
+                <w:lang w:val="en-US"/>
+              </w:rPr>
+            </w:pPr>
+            <w:r>
+              <w:rPr>
+                <w:strike/>
+                <w:sz w:val="18"/>
+                <w:lang w:val="en-US"/>
+              </w:rPr>
+              <w:t>highest tile</w:t>
+            </w:r>
+          </w:p>
+        </w:tc>
+      </w:tr>
+      <w:tr>
+        <w:trPr>
+          <w:trHeight w:val="251"/>
+        </w:trPr>
+        <w:tc>
+          <w:tcPr>
+            <w:tcW w:w="633" w:type="dxa"/>
+          </w:tcPr>
+          <w:p>
+            <w:pPr>
+              <w:rPr>
+                <w:sz w:val="18"/>
+                <w:lang w:val="en-US"/>
+              </w:rPr>
+            </w:pPr>
+            <w:r>
+              <w:rPr>
+                <w:sz w:val="18"/>
+                <w:lang w:val="en-US"/>
+              </w:rPr>
+              <w:t>0</w:t>
+            </w:r>
+          </w:p>
+        </w:tc>
+        <w:tc>
+          <w:tcPr>
+            <w:tcW w:w="951" w:type="dxa"/>
+          </w:tcPr>
+          <w:p>
+            <w:pPr>
+              <w:rPr>
+                <w:sz w:val="18"/>
+                <w:lang w:val="en-US"/>
+              </w:rPr>
+            </w:pPr>
+            <w:r>
+              <w:rPr>
+                <w:sz w:val="18"/>
+                <w:lang w:val="en-US"/>
+              </w:rPr>
+              <w:t>1</w:t>
+            </w:r>
+            <w:r>
+              <w:rPr>
+                <w:sz w:val="18"/>
+                <w:lang w:val="en-US"/>
+              </w:rPr>
+              <w:t>2</w:t>
+            </w:r>
+            <w:r>
+              <w:rPr>
+                <w:sz w:val="18"/>
+                <w:lang w:val="en-US"/>
+              </w:rPr>
+              <w:t>2</w:t>
+            </w:r>
+            <w:r>
+              <w:rPr>
+                <w:sz w:val="18"/>
+                <w:lang w:val="en-US"/>
+              </w:rPr>
+              <w:t>.000</w:t>
+            </w:r>
+            <w:r>
+              <w:rPr>
+                <w:sz w:val="18"/>
+                <w:lang w:val="en-US"/>
+              </w:rPr>
+              <w:t xml:space="preserve"> </w:t>
+            </w:r>
+            <w:r>
+              <w:rPr>
+                <w:sz w:val="18"/>
+                <w:lang w:val="en-US"/>
+              </w:rPr>
+              <w:sym w:font="Symbol" w:char="F0B1"/>
+            </w:r>
+            <w:r>
+              <w:rPr>
+                <w:sz w:val="18"/>
+                <w:lang w:val="en-US"/>
+              </w:rPr>
+              <w:t xml:space="preserve"> 5.900</w:t>
+            </w:r>
+          </w:p>
+        </w:tc>
+        <w:tc>
+          <w:tcPr>
+            <w:tcW w:w="1376" w:type="dxa"/>
+          </w:tcPr>
+          <w:p>
+            <w:pPr>
+              <w:rPr>
+                <w:sz w:val="18"/>
+                <w:lang w:val="en-US"/>
+              </w:rPr>
+            </w:pPr>
+            <w:r>
+              <w:rPr>
+                <w:sz w:val="18"/>
+                <w:lang w:val="en-US"/>
+              </w:rPr>
+              <w:t xml:space="preserve">8192: </w:t>
+            </w:r>
+            <w:r>
+              <w:rPr>
+                <w:sz w:val="18"/>
+                <w:lang w:val="en-US"/>
+              </w:rPr>
+              <w:t>32</w:t>
+            </w:r>
+            <w:r>
+              <w:rPr>
+                <w:sz w:val="18"/>
+                <w:lang w:val="en-US"/>
+              </w:rPr>
+              <w:t>/50</w:t>
+            </w:r>
+          </w:p>
+        </w:tc>
+        <w:tc>
+          <w:tcPr>
+            <w:tcW w:w="1378" w:type="dxa"/>
+          </w:tcPr>
+          <w:p>
+            <w:pPr>
+              <w:rPr>
+                <w:sz w:val="18"/>
+                <w:lang w:val="en-US"/>
+              </w:rPr>
+            </w:pPr>
+            <w:r>
+              <w:rPr>
+                <w:sz w:val="18"/>
+                <w:lang w:val="en-US"/>
+              </w:rPr>
+              <w:t>115</w:t>
+            </w:r>
+            <w:r>
+              <w:rPr>
+                <w:sz w:val="18"/>
+                <w:lang w:val="en-US"/>
+              </w:rPr>
+              <w:t>.620</w:t>
+            </w:r>
+          </w:p>
+        </w:tc>
+        <w:tc>
+          <w:tcPr>
+            <w:tcW w:w="953" w:type="dxa"/>
+          </w:tcPr>
+          <w:p>
+            <w:pPr>
+              <w:rPr>
+                <w:sz w:val="18"/>
+                <w:lang w:val="en-US"/>
+              </w:rPr>
+            </w:pPr>
+            <w:r>
+              <w:rPr>
+                <w:sz w:val="18"/>
+                <w:lang w:val="en-US"/>
+              </w:rPr>
+              <w:t>1</w:t>
+            </w:r>
+            <w:r>
+              <w:rPr>
+                <w:sz w:val="18"/>
+                <w:lang w:val="en-US"/>
+              </w:rPr>
+              <w:t>35</w:t>
+            </w:r>
+            <w:r>
+              <w:rPr>
+                <w:sz w:val="18"/>
+                <w:lang w:val="en-US"/>
+              </w:rPr>
+              <w:t>.000</w:t>
+            </w:r>
+            <w:r>
+              <w:rPr>
+                <w:sz w:val="18"/>
+                <w:lang w:val="en-US"/>
+              </w:rPr>
+              <w:t xml:space="preserve"> </w:t>
+            </w:r>
+            <w:r>
+              <w:rPr>
+                <w:sz w:val="18"/>
+                <w:lang w:val="en-US"/>
+              </w:rPr>
+              <w:sym w:font="Symbol" w:char="F0B1"/>
+            </w:r>
+            <w:r>
+              <w:rPr>
+                <w:sz w:val="18"/>
+                <w:lang w:val="en-US"/>
+              </w:rPr>
+              <w:t xml:space="preserve"> 8.900</w:t>
+            </w:r>
+          </w:p>
+        </w:tc>
+        <w:tc>
+          <w:tcPr>
+            <w:tcW w:w="1508" w:type="dxa"/>
+          </w:tcPr>
+          <w:p>
+            <w:pPr>
+              <w:rPr>
+                <w:sz w:val="18"/>
+                <w:lang w:val="en-US"/>
+              </w:rPr>
+            </w:pPr>
+            <w:r>
+              <w:rPr>
+                <w:sz w:val="18"/>
+                <w:lang w:val="en-US"/>
+              </w:rPr>
+              <w:t>16384: 1-</w:t>
+            </w:r>
+            <w:r>
+              <w:rPr>
+                <w:sz w:val="18"/>
+                <w:lang w:val="en-US"/>
+              </w:rPr>
+              <w:t>5</w:t>
+            </w:r>
+            <w:r>
+              <w:rPr>
+                <w:sz w:val="18"/>
+                <w:lang w:val="en-US"/>
+              </w:rPr>
+              <w:t>/50</w:t>
+            </w:r>
+          </w:p>
+        </w:tc>
+        <w:tc>
+          <w:tcPr>
+            <w:tcW w:w="982" w:type="dxa"/>
+          </w:tcPr>
+          <w:p>
+            <w:pPr>
+              <w:rPr>
+                <w:strike/>
+                <w:sz w:val="18"/>
+                <w:lang w:val="en-US"/>
+              </w:rPr>
+            </w:pPr>
+            <w:r>
+              <w:rPr>
+                <w:strike/>
+                <w:sz w:val="18"/>
+                <w:lang w:val="en-US"/>
+              </w:rPr>
+              <w:t>113.000</w:t>
+            </w:r>
+          </w:p>
+        </w:tc>
+        <w:tc>
+          <w:tcPr>
+            <w:tcW w:w="1417" w:type="dxa"/>
+          </w:tcPr>
+          <w:p>
+            <w:pPr>
+              <w:rPr>
+                <w:strike/>
+                <w:sz w:val="18"/>
+                <w:lang w:val="en-US"/>
+              </w:rPr>
+            </w:pPr>
+            <w:r>
+              <w:rPr>
+                <w:strike/>
+                <w:sz w:val="18"/>
+                <w:lang w:val="en-US"/>
+              </w:rPr>
+              <w:t>8192: 31/50</w:t>
+            </w:r>
+          </w:p>
+        </w:tc>
+      </w:tr>
+      <w:tr>
+        <w:trPr>
+          <w:trHeight w:val="262"/>
+        </w:trPr>
+        <w:tc>
+          <w:tcPr>
+            <w:tcW w:w="633" w:type="dxa"/>
+          </w:tcPr>
+          <w:p>
+            <w:pPr>
+              <w:rPr>
+                <w:sz w:val="18"/>
+                <w:lang w:val="en-US"/>
+              </w:rPr>
+            </w:pPr>
+            <w:r>
+              <w:rPr>
+                <w:sz w:val="18"/>
+                <w:lang w:val="en-US"/>
+              </w:rPr>
+              <w:t>1</w:t>
+            </w:r>
+          </w:p>
+        </w:tc>
+        <w:tc>
+          <w:tcPr>
+            <w:tcW w:w="951" w:type="dxa"/>
+          </w:tcPr>
+          <w:p>
+            <w:pPr>
+              <w:rPr>
+                <w:sz w:val="18"/>
+                <w:lang w:val="en-US"/>
+              </w:rPr>
+            </w:pPr>
+            <w:r>
+              <w:rPr>
+                <w:sz w:val="18"/>
+                <w:lang w:val="en-US"/>
+              </w:rPr>
+              <w:t>125</w:t>
+            </w:r>
+            <w:r>
+              <w:rPr>
+                <w:sz w:val="18"/>
+                <w:lang w:val="en-US"/>
+              </w:rPr>
+              <w:t>.000</w:t>
+            </w:r>
+          </w:p>
+        </w:tc>
+        <w:tc>
+          <w:tcPr>
+            <w:tcW w:w="1376" w:type="dxa"/>
+          </w:tcPr>
+          <w:p>
+            <w:pPr>
+              <w:rPr>
+                <w:sz w:val="18"/>
+                <w:lang w:val="en-US"/>
+              </w:rPr>
+            </w:pPr>
+            <w:r>
+              <w:rPr>
+                <w:sz w:val="18"/>
+                <w:lang w:val="en-US"/>
+              </w:rPr>
+              <w:t xml:space="preserve">8192: </w:t>
+            </w:r>
+            <w:r>
+              <w:rPr>
+                <w:sz w:val="18"/>
+                <w:lang w:val="en-US"/>
+              </w:rPr>
+              <w:t>32</w:t>
+            </w:r>
+            <w:r>
+              <w:rPr>
+                <w:sz w:val="18"/>
+                <w:lang w:val="en-US"/>
+              </w:rPr>
+              <w:t>/50</w:t>
+            </w:r>
+          </w:p>
+        </w:tc>
+        <w:tc>
+          <w:tcPr>
+            <w:tcW w:w="1378" w:type="dxa"/>
+          </w:tcPr>
+          <w:p>
+            <w:pPr>
+              <w:rPr>
+                <w:sz w:val="18"/>
+                <w:lang w:val="en-US"/>
+              </w:rPr>
+            </w:pPr>
+            <w:r>
+              <w:rPr>
+                <w:sz w:val="18"/>
+                <w:lang w:val="en-US"/>
+              </w:rPr>
+              <w:t>56.800</w:t>
+            </w:r>
+          </w:p>
+        </w:tc>
+        <w:tc>
+          <w:tcPr>
+            <w:tcW w:w="953" w:type="dxa"/>
+          </w:tcPr>
+          <w:p>
+            <w:pPr>
+              <w:rPr>
+                <w:sz w:val="18"/>
+                <w:lang w:val="en-US"/>
+              </w:rPr>
+            </w:pPr>
+            <w:r>
+              <w:rPr>
+                <w:sz w:val="18"/>
+                <w:lang w:val="en-US"/>
+              </w:rPr>
+              <w:t>125</w:t>
+            </w:r>
+            <w:r>
+              <w:rPr>
+                <w:sz w:val="18"/>
+                <w:lang w:val="en-US"/>
+              </w:rPr>
+              <w:t>.000</w:t>
+            </w:r>
+          </w:p>
+        </w:tc>
+        <w:tc>
+          <w:tcPr>
+            <w:tcW w:w="1508" w:type="dxa"/>
+          </w:tcPr>
+          <w:p>
+            <w:pPr>
+              <w:rPr>
+                <w:sz w:val="18"/>
+                <w:lang w:val="en-US"/>
+              </w:rPr>
+            </w:pPr>
+            <w:r>
+              <w:rPr>
+                <w:sz w:val="18"/>
+                <w:lang w:val="en-US"/>
+              </w:rPr>
+              <w:t xml:space="preserve">16384: </w:t>
+            </w:r>
+            <w:r>
+              <w:rPr>
+                <w:sz w:val="18"/>
+                <w:lang w:val="en-US"/>
+              </w:rPr>
+              <w:t>2</w:t>
+            </w:r>
+            <w:r>
+              <w:rPr>
+                <w:sz w:val="18"/>
+                <w:lang w:val="en-US"/>
+              </w:rPr>
+              <w:t>-</w:t>
+            </w:r>
+            <w:r>
+              <w:rPr>
+                <w:sz w:val="18"/>
+                <w:lang w:val="en-US"/>
+              </w:rPr>
+              <w:t>6</w:t>
+            </w:r>
+            <w:r>
+              <w:rPr>
+                <w:sz w:val="18"/>
+                <w:lang w:val="en-US"/>
+              </w:rPr>
+              <w:t>/50</w:t>
+            </w:r>
+          </w:p>
+        </w:tc>
+        <w:tc>
+          <w:tcPr>
+            <w:tcW w:w="982" w:type="dxa"/>
+          </w:tcPr>
+          <w:p>
+            <w:pPr>
+              <w:rPr>
+                <w:strike/>
+                <w:sz w:val="18"/>
+                <w:lang w:val="en-US"/>
+              </w:rPr>
+            </w:pPr>
+            <w:r>
+              <w:rPr>
+                <w:strike/>
+                <w:sz w:val="18"/>
+                <w:lang w:val="en-US"/>
+              </w:rPr>
+              <w:t>120.000</w:t>
+            </w:r>
+          </w:p>
+        </w:tc>
+        <w:tc>
+          <w:tcPr>
+            <w:tcW w:w="1417" w:type="dxa"/>
+          </w:tcPr>
+          <w:p>
+            <w:pPr>
+              <w:rPr>
+                <w:strike/>
+                <w:sz w:val="18"/>
+                <w:lang w:val="en-US"/>
+              </w:rPr>
+            </w:pPr>
+            <w:r>
+              <w:rPr>
+                <w:strike/>
+                <w:sz w:val="18"/>
+                <w:lang w:val="en-US"/>
+              </w:rPr>
+              <w:t>16384: 1/50</w:t>
+            </w:r>
+          </w:p>
+        </w:tc>
+      </w:tr>
+      <w:tr>
+        <w:trPr>
+          <w:trHeight w:val="251"/>
+        </w:trPr>
+        <w:tc>
+          <w:tcPr>
+            <w:tcW w:w="633" w:type="dxa"/>
+          </w:tcPr>
+          <w:p>
+            <w:pPr>
+              <w:rPr>
+                <w:sz w:val="18"/>
+                <w:lang w:val="en-US"/>
+              </w:rPr>
+            </w:pPr>
+            <w:r>
+              <w:rPr>
+                <w:sz w:val="18"/>
+                <w:lang w:val="en-US"/>
+              </w:rPr>
+              <w:t>3</w:t>
+            </w:r>
+          </w:p>
+        </w:tc>
+        <w:tc>
+          <w:tcPr>
+            <w:tcW w:w="951" w:type="dxa"/>
+          </w:tcPr>
+          <w:p>
+            <w:pPr>
+              <w:rPr>
+                <w:sz w:val="18"/>
+                <w:lang w:val="en-US"/>
+              </w:rPr>
+            </w:pPr>
+            <w:r>
+              <w:rPr>
+                <w:sz w:val="18"/>
+                <w:lang w:val="en-US"/>
+              </w:rPr>
+              <w:t>169</w:t>
+            </w:r>
+            <w:r>
+              <w:rPr>
+                <w:sz w:val="18"/>
+                <w:lang w:val="en-US"/>
+              </w:rPr>
+              <w:t>.000</w:t>
+            </w:r>
+            <w:r>
+              <w:rPr>
+                <w:sz w:val="18"/>
+                <w:lang w:val="en-US"/>
+              </w:rPr>
+              <w:t xml:space="preserve"> </w:t>
+            </w:r>
+            <w:r>
+              <w:rPr>
+                <w:sz w:val="18"/>
+                <w:lang w:val="en-US"/>
+              </w:rPr>
+              <w:sym w:font="Symbol" w:char="F0B1"/>
+            </w:r>
+            <w:r>
+              <w:rPr>
+                <w:sz w:val="18"/>
+                <w:lang w:val="en-US"/>
+              </w:rPr>
+              <w:t xml:space="preserve"> 5.600</w:t>
+            </w:r>
+          </w:p>
+        </w:tc>
+        <w:tc>
+          <w:tcPr>
+            <w:tcW w:w="1376" w:type="dxa"/>
+          </w:tcPr>
+          <w:p>
+            <w:pPr>
+              <w:rPr>
+                <w:sz w:val="18"/>
+                <w:lang w:val="en-US"/>
+              </w:rPr>
+            </w:pPr>
+            <w:r>
+              <w:rPr>
+                <w:sz w:val="18"/>
+                <w:lang w:val="en-US"/>
+              </w:rPr>
+              <w:t xml:space="preserve">16384: </w:t>
+            </w:r>
+            <w:r>
+              <w:rPr>
+                <w:sz w:val="18"/>
+                <w:lang w:val="en-US"/>
+              </w:rPr>
+              <w:t>4</w:t>
+            </w:r>
+            <w:r>
+              <w:rPr>
+                <w:sz w:val="18"/>
+                <w:lang w:val="en-US"/>
+              </w:rPr>
+              <w:t>/50</w:t>
+            </w:r>
+          </w:p>
+        </w:tc>
+        <w:tc>
+          <w:tcPr>
+            <w:tcW w:w="1378" w:type="dxa"/>
+          </w:tcPr>
+          <w:p>
+            <w:pPr>
+              <w:rPr>
+                <w:sz w:val="18"/>
+                <w:lang w:val="en-US"/>
+              </w:rPr>
+            </w:pPr>
+            <w:r>
+              <w:rPr>
+                <w:sz w:val="18"/>
+                <w:lang w:val="en-US"/>
+              </w:rPr>
+              <w:t>18</w:t>
+            </w:r>
+            <w:r>
+              <w:rPr>
+                <w:sz w:val="18"/>
+                <w:lang w:val="en-US"/>
+              </w:rPr>
+              <w:t>.048</w:t>
+            </w:r>
+          </w:p>
+        </w:tc>
+        <w:tc>
+          <w:tcPr>
+            <w:tcW w:w="953" w:type="dxa"/>
+          </w:tcPr>
+          <w:p>
+            <w:pPr>
+              <w:rPr>
+                <w:sz w:val="18"/>
+                <w:lang w:val="en-US"/>
+              </w:rPr>
+            </w:pPr>
+            <w:r>
+              <w:rPr>
+                <w:sz w:val="18"/>
+                <w:lang w:val="en-US"/>
+              </w:rPr>
+              <w:t>200</w:t>
+            </w:r>
+            <w:r>
+              <w:rPr>
+                <w:sz w:val="18"/>
+                <w:lang w:val="en-US"/>
+              </w:rPr>
+              <w:t>.000</w:t>
+            </w:r>
+            <w:r>
+              <w:rPr>
+                <w:sz w:val="18"/>
+                <w:lang w:val="en-US"/>
+              </w:rPr>
+              <w:t xml:space="preserve"> </w:t>
+            </w:r>
+            <w:r>
+              <w:rPr>
+                <w:sz w:val="18"/>
+                <w:lang w:val="en-US"/>
+              </w:rPr>
+              <w:sym w:font="Symbol" w:char="F0B1"/>
+            </w:r>
+            <w:r>
+              <w:rPr>
+                <w:sz w:val="18"/>
+                <w:lang w:val="en-US"/>
+              </w:rPr>
+              <w:t xml:space="preserve"> 8.600</w:t>
+            </w:r>
+          </w:p>
+        </w:tc>
+        <w:tc>
+          <w:tcPr>
+            <w:tcW w:w="1508" w:type="dxa"/>
+          </w:tcPr>
+          <w:p>
+            <w:pPr>
+              <w:rPr>
+                <w:sz w:val="18"/>
+                <w:lang w:val="en-US"/>
+              </w:rPr>
+            </w:pPr>
+            <w:r>
+              <w:rPr>
+                <w:sz w:val="18"/>
+                <w:lang w:val="en-US"/>
+              </w:rPr>
+              <w:t>16384: 12-14</w:t>
+            </w:r>
+            <w:r>
+              <w:rPr>
+                <w:sz w:val="18"/>
+                <w:lang w:val="en-US"/>
+              </w:rPr>
+              <w:t>/50</w:t>
+            </w:r>
+          </w:p>
+        </w:tc>
+        <w:tc>
+          <w:tcPr>
+            <w:tcW w:w="982" w:type="dxa"/>
+          </w:tcPr>
+          <w:p>
+            <w:pPr>
+              <w:rPr>
+                <w:strike/>
+                <w:sz w:val="18"/>
+                <w:lang w:val="en-US"/>
+              </w:rPr>
+            </w:pPr>
+            <w:r>
+              <w:rPr>
+                <w:strike/>
+                <w:sz w:val="18"/>
+                <w:lang w:val="en-US"/>
+              </w:rPr>
+              <w:t>170.000</w:t>
+            </w:r>
+          </w:p>
+        </w:tc>
+        <w:tc>
+          <w:tcPr>
+            <w:tcW w:w="1417" w:type="dxa"/>
+          </w:tcPr>
+          <w:p>
+            <w:pPr>
+              <w:rPr>
+                <w:strike/>
+                <w:sz w:val="18"/>
+                <w:lang w:val="en-US"/>
+              </w:rPr>
+            </w:pPr>
+            <w:r>
+              <w:rPr>
+                <w:strike/>
+                <w:sz w:val="18"/>
+                <w:lang w:val="en-US"/>
+              </w:rPr>
+              <w:t>16384: 4-6/50</w:t>
+            </w:r>
+          </w:p>
+        </w:tc>
+      </w:tr>
+      <w:tr>
+        <w:trPr>
+          <w:trHeight w:val="251"/>
+        </w:trPr>
+        <w:tc>
+          <w:tcPr>
+            <w:tcW w:w="633" w:type="dxa"/>
+          </w:tcPr>
+          <w:p>
+            <w:pPr>
+              <w:rPr>
+                <w:sz w:val="18"/>
+                <w:lang w:val="en-US"/>
+              </w:rPr>
+            </w:pPr>
+            <w:r>
+              <w:rPr>
+                <w:sz w:val="18"/>
+                <w:lang w:val="en-US"/>
+              </w:rPr>
+              <w:t>5</w:t>
+            </w:r>
+          </w:p>
+        </w:tc>
+        <w:tc>
+          <w:tcPr>
+            <w:tcW w:w="951" w:type="dxa"/>
+          </w:tcPr>
+          <w:p>
+            <w:pPr>
+              <w:rPr>
+                <w:sz w:val="18"/>
+                <w:lang w:val="en-US"/>
+              </w:rPr>
+            </w:pPr>
+            <w:r>
+              <w:rPr>
+                <w:sz w:val="18"/>
+                <w:lang w:val="en-US"/>
+              </w:rPr>
+              <w:t>191</w:t>
+            </w:r>
+            <w:r>
+              <w:rPr>
+                <w:sz w:val="18"/>
+                <w:lang w:val="en-US"/>
+              </w:rPr>
+              <w:t>.000</w:t>
+            </w:r>
+            <w:r>
+              <w:rPr>
+                <w:sz w:val="18"/>
+                <w:lang w:val="en-US"/>
+              </w:rPr>
+              <w:t xml:space="preserve"> </w:t>
+            </w:r>
+            <w:r>
+              <w:rPr>
+                <w:sz w:val="18"/>
+                <w:lang w:val="en-US"/>
+              </w:rPr>
+              <w:sym w:font="Symbol" w:char="F0B1"/>
+            </w:r>
+            <w:r>
+              <w:rPr>
+                <w:sz w:val="18"/>
+                <w:lang w:val="en-US"/>
+              </w:rPr>
+              <w:t xml:space="preserve"> 6.600</w:t>
+            </w:r>
+          </w:p>
+        </w:tc>
+        <w:tc>
+          <w:tcPr>
+            <w:tcW w:w="1376" w:type="dxa"/>
+          </w:tcPr>
+          <w:p>
+            <w:pPr>
+              <w:rPr>
+                <w:sz w:val="18"/>
+                <w:lang w:val="en-US"/>
+              </w:rPr>
+            </w:pPr>
+            <w:r>
+              <w:rPr>
+                <w:sz w:val="18"/>
+                <w:lang w:val="en-US"/>
+              </w:rPr>
+              <w:t>16384: 9/50</w:t>
+            </w:r>
+          </w:p>
+        </w:tc>
+        <w:tc>
+          <w:tcPr>
+            <w:tcW w:w="1378" w:type="dxa"/>
+          </w:tcPr>
+          <w:p>
+            <w:pPr>
+              <w:rPr>
+                <w:sz w:val="18"/>
+                <w:lang w:val="en-US"/>
+              </w:rPr>
+            </w:pPr>
+            <w:r>
+              <w:rPr>
+                <w:sz w:val="18"/>
+                <w:lang w:val="en-US"/>
+              </w:rPr>
+              <w:t xml:space="preserve">      582</w:t>
+            </w:r>
+          </w:p>
+        </w:tc>
+        <w:tc>
+          <w:tcPr>
+            <w:tcW w:w="953" w:type="dxa"/>
+          </w:tcPr>
+          <w:p>
+            <w:pPr>
+              <w:rPr>
+                <w:sz w:val="18"/>
+                <w:lang w:val="en-US"/>
+              </w:rPr>
+            </w:pPr>
+            <w:r>
+              <w:rPr>
+                <w:sz w:val="18"/>
+                <w:lang w:val="en-US"/>
+              </w:rPr>
+              <w:t>200</w:t>
+            </w:r>
+            <w:r>
+              <w:rPr>
+                <w:sz w:val="18"/>
+                <w:lang w:val="en-US"/>
+              </w:rPr>
+              <w:t>.000</w:t>
+            </w:r>
+            <w:r>
+              <w:rPr>
+                <w:sz w:val="18"/>
+                <w:lang w:val="en-US"/>
+              </w:rPr>
+              <w:t xml:space="preserve"> </w:t>
+            </w:r>
+            <w:r>
+              <w:rPr>
+                <w:sz w:val="18"/>
+                <w:lang w:val="en-US"/>
+              </w:rPr>
+              <w:sym w:font="Symbol" w:char="F0B1"/>
+            </w:r>
+            <w:r>
+              <w:rPr>
+                <w:sz w:val="18"/>
+                <w:lang w:val="en-US"/>
+              </w:rPr>
+              <w:t xml:space="preserve"> </w:t>
+            </w:r>
+            <w:r>
+              <w:rPr>
+                <w:sz w:val="18"/>
+                <w:lang w:val="en-US"/>
+              </w:rPr>
+              <w:t>8</w:t>
+            </w:r>
+            <w:r>
+              <w:rPr>
+                <w:sz w:val="18"/>
+                <w:lang w:val="en-US"/>
+              </w:rPr>
+              <w:t>.</w:t>
+            </w:r>
+            <w:r>
+              <w:rPr>
+                <w:sz w:val="18"/>
+                <w:lang w:val="en-US"/>
+              </w:rPr>
+              <w:t>4</w:t>
+            </w:r>
+            <w:r>
+              <w:rPr>
+                <w:sz w:val="18"/>
+                <w:lang w:val="en-US"/>
+              </w:rPr>
+              <w:t>00</w:t>
+            </w:r>
+          </w:p>
+        </w:tc>
+        <w:tc>
+          <w:tcPr>
+            <w:tcW w:w="1508" w:type="dxa"/>
+          </w:tcPr>
+          <w:p>
+            <w:pPr>
+              <w:rPr>
+                <w:sz w:val="18"/>
+                <w:lang w:val="en-US"/>
+              </w:rPr>
+            </w:pPr>
+            <w:r>
+              <w:rPr>
+                <w:sz w:val="18"/>
+                <w:lang w:val="en-US"/>
+              </w:rPr>
+              <w:t xml:space="preserve">16384: </w:t>
+            </w:r>
+            <w:r>
+              <w:rPr>
+                <w:sz w:val="18"/>
+                <w:lang w:val="en-US"/>
+              </w:rPr>
+              <w:t>12-</w:t>
+            </w:r>
+            <w:r>
+              <w:rPr>
+                <w:sz w:val="18"/>
+                <w:lang w:val="en-US"/>
+              </w:rPr>
+              <w:t>13</w:t>
+            </w:r>
+            <w:r>
+              <w:rPr>
+                <w:sz w:val="18"/>
+                <w:lang w:val="en-US"/>
+              </w:rPr>
+              <w:t>/50</w:t>
+            </w:r>
+          </w:p>
+        </w:tc>
+        <w:tc>
+          <w:tcPr>
+            <w:tcW w:w="982" w:type="dxa"/>
+          </w:tcPr>
+          <w:p>
+            <w:pPr>
+              <w:rPr>
+                <w:strike/>
+                <w:sz w:val="18"/>
+                <w:lang w:val="en-US"/>
+              </w:rPr>
+            </w:pPr>
+            <w:r>
+              <w:rPr>
+                <w:strike/>
+                <w:sz w:val="18"/>
+                <w:lang w:val="en-US"/>
+              </w:rPr>
+              <w:t>196.000</w:t>
+            </w:r>
+          </w:p>
+        </w:tc>
+        <w:tc>
+          <w:tcPr>
+            <w:tcW w:w="1417" w:type="dxa"/>
+          </w:tcPr>
+          <w:p>
+            <w:pPr>
+              <w:rPr>
+                <w:strike/>
+                <w:sz w:val="18"/>
+                <w:lang w:val="en-US"/>
+              </w:rPr>
+            </w:pPr>
+            <w:r>
+              <w:rPr>
+                <w:strike/>
+                <w:sz w:val="18"/>
+                <w:lang w:val="en-US"/>
+              </w:rPr>
+              <w:t>16384: 14/50</w:t>
+            </w:r>
+          </w:p>
+        </w:tc>
+      </w:tr>
+    </w:tbl>
+    <w:p>
+      <w:pPr>
+        <w:rPr>
+          <w:lang w:val="en-US"/>
+        </w:rPr>
+      </w:pPr>
+      <w:r>
+        <w:rPr>
+          <w:lang w:val="en-US"/>
+        </w:rPr>
+        <w:t xml:space="preserve">The results are especially good for the early iterations (up to 50.000 – there we reach already a score of approx. 100.000), after that there is only weak improvement when we go from e.g. 100.000 to 200.000 training games. </w:t>
+      </w:r>
+    </w:p>
+    <w:p>
+      <w:pPr>
+        <w:rPr>
+          <w:lang w:val="en-US"/>
+        </w:rPr>
+      </w:pPr>
+      <w:r>
+        <w:rPr>
+          <w:lang w:val="en-US"/>
+        </w:rPr>
+        <w:t xml:space="preserve">TODO: might be that TC becomes in its current form less useful, if it runs for many training games. Might be that the TC-factors approach all zero when we run long enough </w:t>
+      </w:r>
+      <w:r>
+        <w:rPr>
+          <w:lang w:val="en-US"/>
+        </w:rPr>
+        <w:sym w:font="Wingdings" w:char="F0E0"/>
+      </w:r>
+      <w:r>
+        <w:rPr>
+          <w:lang w:val="en-US"/>
+        </w:rPr>
+        <w:t xml:space="preserve"> check the tcFactor curve for weights which are updated often. A cure can be that we introduce a forgetting term into TC-factor (forget towards TC_INIT)</w:t>
+      </w:r>
+    </w:p>
+    <w:p>
+      <w:pPr>
+        <w:rPr>
+          <w:lang w:val="en-US"/>
+        </w:rPr>
+      </w:pPr>
+      <w:r>
+        <w:rPr>
+          <w:lang w:val="en-US"/>
+        </w:rPr>
+        <w:t xml:space="preserve">Surprisingly: When going from nPly=3 to nPly=5 in the case </w:t>
+      </w:r>
+      <w:r>
+        <w:rPr>
+          <w:b/>
+          <w:color w:val="0070C0"/>
+          <w:sz w:val="20"/>
+          <w:szCs w:val="20"/>
+          <w:lang w:val="en-US"/>
+        </w:rPr>
+        <w:t>TC, 200k</w:t>
+      </w:r>
+      <w:r>
+        <w:rPr>
+          <w:sz w:val="20"/>
+          <w:szCs w:val="20"/>
+          <w:lang w:val="en-US"/>
+        </w:rPr>
+        <w:t>,</w:t>
+      </w:r>
+      <w:r>
+        <w:rPr>
+          <w:lang w:val="en-US"/>
+        </w:rPr>
+        <w:t xml:space="preserve"> there is NO further improvement (!) Why?</w:t>
+      </w:r>
+    </w:p>
+    <w:p>
+      <w:pPr>
+        <w:rPr>
+          <w:lang w:val="en-US"/>
+        </w:rPr>
+      </w:pPr>
+      <w:r>
+        <w:rPr>
+          <w:lang w:val="en-US"/>
+        </w:rPr>
+        <w:t>TODO: Check the timing, currently the program reports 500.000 moves/sec for nPly=1</w:t>
+      </w:r>
+      <w:r>
+        <w:rPr>
+          <w:lang w:val="en-US"/>
+        </w:rPr>
+        <w:t xml:space="preserve"> (parallel eval)</w:t>
+      </w:r>
+      <w:r>
+        <w:rPr>
+          <w:lang w:val="en-US"/>
+        </w:rPr>
+        <w:t xml:space="preserve"> (?)</w:t>
+      </w:r>
+    </w:p>
+    <w:p>
+      <w:pPr>
+        <w:rPr>
+          <w:lang w:val="en-US"/>
+        </w:rPr>
+      </w:pPr>
+      <w:r>
+        <w:rPr>
+          <w:lang w:val="en-US"/>
+        </w:rPr>
+        <w:t>Training time is 1.5h for 100k</w:t>
+      </w:r>
     </w:p>
     <w:p>
       <w:pPr>
@@ -25252,6 +27294,28 @@
           <w:lang w:val="en-US"/>
         </w:rPr>
       </w:pPr>
+      <w:r>
+        <w:rPr>
+          <w:b/>
+          <w:lang w:val="en-US"/>
+        </w:rPr>
+        <w:t>Stand</w:t>
+      </w:r>
+      <w:bookmarkStart w:id="14" w:name="StandardParams_2048_TDNT2"/>
+      <w:bookmarkEnd w:id="14"/>
+      <w:r>
+        <w:rPr>
+          <w:b/>
+          <w:lang w:val="en-US"/>
+        </w:rPr>
+        <w:t>ard settings</w:t>
+      </w:r>
+      <w:r>
+        <w:rPr>
+          <w:lang w:val="en-US"/>
+        </w:rPr>
+        <w:t xml:space="preserve"> </w:t>
+      </w:r>
       <w:r>
         <w:rPr>
           <w:lang w:val="en-US"/>
@@ -26829,7 +28893,15 @@
         <w:rPr>
           <w:lang w:val="en-US"/>
         </w:rPr>
-        <w:t xml:space="preserve">=0, output sigmoid, USESYMMETRY, random n-tuple 10*6, 10.000 games, Quick Eval Mode 2 and Train Eval Mode 9 </w:t>
+        <w:t>=0, output sigmoid, USESYMMETRY, random n-tuple 10</w:t>
+      </w:r>
+      <w:bookmarkStart w:id="15" w:name="_GoBack"/>
+      <w:bookmarkEnd w:id="15"/>
+      <w:r>
+        <w:rPr>
+          <w:lang w:val="en-US"/>
+        </w:rPr>
+        <w:t xml:space="preserve">*6, 10.000 games, Quick Eval Mode 2 and Train Eval Mode 9 </w:t>
       </w:r>
       <w:r>
         <w:rPr>
@@ -34697,7 +36769,7 @@
 </file>
 
 <file path=customXml/itemProps1.xml><?xml version="1.0" encoding="utf-8"?>
-<ds:datastoreItem xmlns:ds="http://schemas.openxmlformats.org/officeDocument/2006/customXml" ds:itemID="{5E13B5D6-4127-4032-91DC-FB94A5A5368C}">
+<ds:datastoreItem xmlns:ds="http://schemas.openxmlformats.org/officeDocument/2006/customXml" ds:itemID="{7DB88D06-BF39-4AC1-8485-64A21B1628F3}">
   <ds:schemaRefs>
     <ds:schemaRef ds:uri="http://schemas.openxmlformats.org/officeDocument/2006/bibliography"/>
   </ds:schemaRefs>

</xml_diff>

<commit_message>
C4: AlphaBetaAgent with opening books
- added AlphaBetaAgent (perfect play) as Evaluator (mode 3) to C4, added
accompanying books
- moved member storedActions and similar to ObserverBase (for all
classes implementing StateObservation)
- XArenaButtons: only applicable agents in choiceAgent[n]
</commit_message>
<xml_diff>
--- a/TDNTupleAgt.docx
+++ b/TDNTupleAgt.docx
@@ -36791,7 +36791,97 @@
         <w:rPr>
           <w:lang w:val="en-US"/>
         </w:rPr>
-        <w:t>C4Game.initGame() generates a standard AlphaBetaAgent alphaBetaStd and with this an object Evaluate eval = new Evaluate(alphaBetaStd).</w:t>
+        <w:t xml:space="preserve">C4Game.initGame() </w:t>
+      </w:r>
+      <w:r>
+        <w:rPr>
+          <w:lang w:val="en-US"/>
+        </w:rPr>
+        <w:t xml:space="preserve">(package gui) </w:t>
+      </w:r>
+      <w:r>
+        <w:rPr>
+          <w:lang w:val="en-US"/>
+        </w:rPr>
+        <w:t>generates a standard AlphaBetaAgent alphaBetaStd</w:t>
+      </w:r>
+      <w:r>
+        <w:rPr>
+          <w:lang w:val="en-US"/>
+        </w:rPr>
+        <w:t xml:space="preserve"> and fetches for it the standard settings from OptionsMinimax winOptionsGTV.</w:t>
+      </w:r>
+      <w:r>
+        <w:rPr>
+          <w:lang w:val="en-US"/>
+        </w:rPr>
+        <w:t xml:space="preserve"> (The default settings are: useNormalBook</w:t>
+      </w:r>
+      <w:r>
+        <w:rPr>
+          <w:lang w:val="en-US"/>
+        </w:rPr>
+        <w:t>=true</w:t>
+      </w:r>
+      <w:r>
+        <w:rPr>
+          <w:lang w:val="en-US"/>
+        </w:rPr>
+        <w:t>, useDeepBookDist</w:t>
+      </w:r>
+      <w:r>
+        <w:rPr>
+          <w:lang w:val="en-US"/>
+        </w:rPr>
+        <w:t>=true</w:t>
+      </w:r>
+      <w:r>
+        <w:rPr>
+          <w:lang w:val="en-US"/>
+        </w:rPr>
+        <w:t>, maxSearchDepth=42, randomizeOnEqualMoves.)</w:t>
+      </w:r>
+      <w:r>
+        <w:rPr>
+          <w:lang w:val="en-US"/>
+        </w:rPr>
+        <w:t xml:space="preserve"> </w:t>
+      </w:r>
+      <w:r>
+        <w:rPr>
+          <w:lang w:val="en-US"/>
+        </w:rPr>
+        <w:t>W</w:t>
+      </w:r>
+      <w:r>
+        <w:rPr>
+          <w:lang w:val="en-US"/>
+        </w:rPr>
+        <w:t>ith this</w:t>
+      </w:r>
+      <w:r>
+        <w:rPr>
+          <w:lang w:val="en-US"/>
+        </w:rPr>
+        <w:t xml:space="preserve"> alphaBetaStd</w:t>
+      </w:r>
+      <w:r>
+        <w:rPr>
+          <w:lang w:val="en-US"/>
+        </w:rPr>
+        <w:t xml:space="preserve"> an object Evaluate eval = new Evaluate(alphaBetaStd)</w:t>
+      </w:r>
+      <w:r>
+        <w:rPr>
+          <w:lang w:val="en-US"/>
+        </w:rPr>
+        <w:t xml:space="preserve"> is constructed</w:t>
+      </w:r>
+      <w:r>
+        <w:rPr>
+          <w:lang w:val="en-US"/>
+        </w:rPr>
+        <w:t>.</w:t>
       </w:r>
     </w:p>
     <w:p>
@@ -36829,7 +36919,19 @@
         <w:rPr>
           <w:lang w:val="en-US"/>
         </w:rPr>
-        <w:t xml:space="preserve"> eval.getScoreStr(…) </w:t>
+        <w:t xml:space="preserve"> eval.getScoreStr(</w:t>
+      </w:r>
+      <w:r>
+        <w:rPr>
+          <w:lang w:val="en-US"/>
+        </w:rPr>
+        <w:t>td,ab=alphaBetaStd,</w:t>
+      </w:r>
+      <w:r>
+        <w:rPr>
+          <w:lang w:val="en-US"/>
+        </w:rPr>
+        <w:t xml:space="preserve">…) </w:t>
       </w:r>
       <w:r>
         <w:rPr>
@@ -36859,6 +36961,12 @@
         <w:rPr>
           <w:lang w:val="en-US"/>
         </w:rPr>
+        <w:t>td,ab,</w:t>
+      </w:r>
+      <w:r>
+        <w:rPr>
+          <w:lang w:val="en-US"/>
+        </w:rPr>
         <w:t>…</w:t>
       </w:r>
       <w:r>
@@ -36890,7 +36998,19 @@
         <w:rPr>
           <w:lang w:val="en-US"/>
         </w:rPr>
-        <w:t xml:space="preserve">with AlphaBetaAgent referee </w:t>
+        <w:t>with AlphaBetaAgent referee</w:t>
+      </w:r>
+      <w:r>
+        <w:rPr>
+          <w:lang w:val="en-US"/>
+        </w:rPr>
+        <w:t xml:space="preserve"> = alphaBetaStd</w:t>
+      </w:r>
+      <w:r>
+        <w:rPr>
+          <w:lang w:val="en-US"/>
+        </w:rPr>
+        <w:t xml:space="preserve"> </w:t>
       </w:r>
       <w:r>
         <w:rPr>
@@ -36926,8 +37046,87 @@
         <w:rPr>
           <w:lang w:val="en-US"/>
         </w:rPr>
-        <w:t xml:space="preserve"> the member function Competition.compete(…) from different start boards. </w:t>
-      </w:r>
+        <w:t xml:space="preserve"> </w:t>
+      </w:r>
+    </w:p>
+    <w:p>
+      <w:pPr>
+        <w:pStyle w:val="Listenabsatz"/>
+        <w:numPr>
+          <w:ilvl w:val="0"/>
+          <w:numId w:val="48"/>
+        </w:numPr>
+        <w:rPr>
+          <w:lang w:val="en-US"/>
+        </w:rPr>
+      </w:pPr>
+      <w:r>
+        <w:rPr>
+          <w:lang w:val="en-US"/>
+        </w:rPr>
+        <w:t xml:space="preserve">if calc012==true: </w:t>
+      </w:r>
+      <w:r>
+        <w:rPr>
+          <w:lang w:val="en-US"/>
+        </w:rPr>
+        <w:t xml:space="preserve">the member function Competition.compete(…) from different start boards. </w:t>
+      </w:r>
+    </w:p>
+    <w:p>
+      <w:pPr>
+        <w:pStyle w:val="Listenabsatz"/>
+        <w:numPr>
+          <w:ilvl w:val="0"/>
+          <w:numId w:val="48"/>
+        </w:numPr>
+        <w:rPr>
+          <w:lang w:val="en-US"/>
+        </w:rPr>
+      </w:pPr>
+      <w:r>
+        <w:rPr>
+          <w:lang w:val="en-US"/>
+        </w:rPr>
+        <w:t>if calc50Games==true: 50x</w:t>
+      </w:r>
+      <w:r>
+        <w:rPr>
+          <w:lang w:val="en-US"/>
+        </w:rPr>
+        <w:t xml:space="preserve"> member function Competition.compete(…) from </w:t>
+      </w:r>
+      <w:r>
+        <w:rPr>
+          <w:lang w:val="en-US"/>
+        </w:rPr>
+        <w:t>empty board</w:t>
+      </w:r>
+      <w:r>
+        <w:rPr>
+          <w:lang w:val="en-US"/>
+        </w:rPr>
+        <w:t>.</w:t>
+      </w:r>
+      <w:r>
+        <w:rPr>
+          <w:lang w:val="en-US"/>
+        </w:rPr>
+        <w:t xml:space="preserve"> </w:t>
+      </w:r>
+      <w:r>
+        <w:rPr>
+          <w:lang w:val="en-US"/>
+        </w:rPr>
+        <w:t>Agent referee will play randomly whenever it has the choice of two (or more) equal moves.</w:t>
+      </w:r>
+    </w:p>
+    <w:p>
+      <w:pPr>
+        <w:rPr>
+          <w:lang w:val="en-US"/>
+        </w:rPr>
+      </w:pPr>
       <w:r>
         <w:rPr>
           <w:lang w:val="en-US"/>
@@ -36994,7 +37193,31 @@
         <w:rPr>
           <w:lang w:val="en-US"/>
         </w:rPr>
-        <w:t>Both getScore() or getNextVTable() look for the move with the best next value either in the opening books or they call AlphaBetaAgent() rootNode(</w:t>
+        <w:t>Both</w:t>
+      </w:r>
+      <w:r>
+        <w:rPr>
+          <w:lang w:val="en-US"/>
+        </w:rPr>
+        <w:t>,</w:t>
+      </w:r>
+      <w:r>
+        <w:rPr>
+          <w:lang w:val="en-US"/>
+        </w:rPr>
+        <w:t xml:space="preserve"> getScore() or getNextVTable()</w:t>
+      </w:r>
+      <w:r>
+        <w:rPr>
+          <w:lang w:val="en-US"/>
+        </w:rPr>
+        <w:t>,</w:t>
+      </w:r>
+      <w:r>
+        <w:rPr>
+          <w:lang w:val="en-US"/>
+        </w:rPr>
+        <w:t xml:space="preserve"> look for the move with the best next value either in the opening books or they call AlphaBetaAgent() rootNode(</w:t>
       </w:r>
       <w:r>
         <w:rPr>
@@ -37033,7 +37256,20 @@
         <w:rPr>
           <w:lang w:val="en-US"/>
         </w:rPr>
-        <w:t xml:space="preserve">Do we need all three books book.dat, bookDeep.dat, bookDeepDist.dat? </w:t>
+        <w:t xml:space="preserve">Do we need all three books book.dat, bookDeep.dat, </w:t>
+      </w:r>
+      <w:r>
+        <w:rPr>
+          <w:b/>
+          <w:lang w:val="en-US"/>
+        </w:rPr>
+        <w:t>bookDeepDist.dat</w:t>
+      </w:r>
+      <w:r>
+        <w:rPr>
+          <w:lang w:val="en-US"/>
+        </w:rPr>
+        <w:t xml:space="preserve">? </w:t>
       </w:r>
       <w:r>
         <w:rPr>
@@ -37045,7 +37281,65 @@
         <w:rPr>
           <w:lang w:val="en-US"/>
         </w:rPr>
-        <w:t xml:space="preserve"> Ask MT</w:t>
+        <w:t xml:space="preserve"> </w:t>
+      </w:r>
+      <w:r>
+        <w:rPr>
+          <w:lang w:val="en-US"/>
+        </w:rPr>
+        <w:t xml:space="preserve">only </w:t>
+      </w:r>
+      <w:r>
+        <w:rPr>
+          <w:b/>
+          <w:lang w:val="en-US"/>
+        </w:rPr>
+        <w:t>bookDeepDist</w:t>
+      </w:r>
+      <w:r>
+        <w:rPr>
+          <w:b/>
+          <w:lang w:val="en-US"/>
+        </w:rPr>
+        <w:t xml:space="preserve">.dat </w:t>
+      </w:r>
+      <w:r>
+        <w:rPr>
+          <w:lang w:val="en-US"/>
+        </w:rPr>
+        <w:t>really needed.</w:t>
+      </w:r>
+    </w:p>
+    <w:p>
+      <w:pPr>
+        <w:rPr>
+          <w:lang w:val="en-US"/>
+        </w:rPr>
+      </w:pPr>
+      <w:r>
+        <w:rPr>
+          <w:lang w:val="en-US"/>
+        </w:rPr>
+        <w:t xml:space="preserve">What is the more important eval-test: calc012 or </w:t>
+      </w:r>
+      <w:r>
+        <w:rPr>
+          <w:b/>
+          <w:lang w:val="en-US"/>
+        </w:rPr>
+        <w:t>calc50Games</w:t>
+      </w:r>
+      <w:r>
+        <w:rPr>
+          <w:lang w:val="en-US"/>
+        </w:rPr>
+        <w:t xml:space="preserve">? </w:t>
+      </w:r>
+      <w:r>
+        <w:rPr>
+          <w:lang w:val="en-US"/>
+        </w:rPr>
+        <w:t>– 50 games from empty board</w:t>
       </w:r>
     </w:p>
     <w:p>
@@ -37060,7 +37354,21 @@
             <w:rStyle w:val="Hyperlink"/>
             <w:lang w:val="en-US"/>
           </w:rPr>
-          <w:t>The code around the calls addGradToElig</w:t>
+          <w:t>The code around the calls a</w:t>
+        </w:r>
+        <w:r>
+          <w:rPr>
+            <w:rStyle w:val="Hyperlink"/>
+            <w:lang w:val="en-US"/>
+          </w:rPr>
+          <w:t>d</w:t>
+        </w:r>
+        <w:r>
+          <w:rPr>
+            <w:rStyle w:val="Hyperlink"/>
+            <w:lang w:val="en-US"/>
+          </w:rPr>
+          <w:t>dGradToElig</w:t>
         </w:r>
       </w:hyperlink>
       <w:r>
@@ -39334,9 +39642,9 @@
     </w:lvl>
   </w:abstractNum>
   <w:abstractNum w:abstractNumId="4" w15:restartNumberingAfterBreak="0">
-    <w:nsid w:val="13415155"/>
+    <w:nsid w:val="13234B9A"/>
     <w:multiLevelType w:val="hybridMultilevel"/>
-    <w:tmpl w:val="FF26EE70"/>
+    <w:tmpl w:val="21E6014A"/>
     <w:lvl w:ilvl="0" w:tplc="04070001">
       <w:start w:val="1"/>
       <w:numFmt w:val="bullet"/>
@@ -39447,6 +39755,119 @@
     </w:lvl>
   </w:abstractNum>
   <w:abstractNum w:abstractNumId="5" w15:restartNumberingAfterBreak="0">
+    <w:nsid w:val="13415155"/>
+    <w:multiLevelType w:val="hybridMultilevel"/>
+    <w:tmpl w:val="FF26EE70"/>
+    <w:lvl w:ilvl="0" w:tplc="04070001">
+      <w:start w:val="1"/>
+      <w:numFmt w:val="bullet"/>
+      <w:lvlText w:val=""/>
+      <w:lvlJc w:val="left"/>
+      <w:pPr>
+        <w:ind w:left="720" w:hanging="360"/>
+      </w:pPr>
+      <w:rPr>
+        <w:rFonts w:ascii="Symbol" w:hAnsi="Symbol" w:hint="default"/>
+      </w:rPr>
+    </w:lvl>
+    <w:lvl w:ilvl="1" w:tplc="04070003" w:tentative="1">
+      <w:start w:val="1"/>
+      <w:numFmt w:val="bullet"/>
+      <w:lvlText w:val="o"/>
+      <w:lvlJc w:val="left"/>
+      <w:pPr>
+        <w:ind w:left="1440" w:hanging="360"/>
+      </w:pPr>
+      <w:rPr>
+        <w:rFonts w:ascii="Courier New" w:hAnsi="Courier New" w:cs="Courier New" w:hint="default"/>
+      </w:rPr>
+    </w:lvl>
+    <w:lvl w:ilvl="2" w:tplc="04070005" w:tentative="1">
+      <w:start w:val="1"/>
+      <w:numFmt w:val="bullet"/>
+      <w:lvlText w:val=""/>
+      <w:lvlJc w:val="left"/>
+      <w:pPr>
+        <w:ind w:left="2160" w:hanging="360"/>
+      </w:pPr>
+      <w:rPr>
+        <w:rFonts w:ascii="Wingdings" w:hAnsi="Wingdings" w:hint="default"/>
+      </w:rPr>
+    </w:lvl>
+    <w:lvl w:ilvl="3" w:tplc="04070001" w:tentative="1">
+      <w:start w:val="1"/>
+      <w:numFmt w:val="bullet"/>
+      <w:lvlText w:val=""/>
+      <w:lvlJc w:val="left"/>
+      <w:pPr>
+        <w:ind w:left="2880" w:hanging="360"/>
+      </w:pPr>
+      <w:rPr>
+        <w:rFonts w:ascii="Symbol" w:hAnsi="Symbol" w:hint="default"/>
+      </w:rPr>
+    </w:lvl>
+    <w:lvl w:ilvl="4" w:tplc="04070003" w:tentative="1">
+      <w:start w:val="1"/>
+      <w:numFmt w:val="bullet"/>
+      <w:lvlText w:val="o"/>
+      <w:lvlJc w:val="left"/>
+      <w:pPr>
+        <w:ind w:left="3600" w:hanging="360"/>
+      </w:pPr>
+      <w:rPr>
+        <w:rFonts w:ascii="Courier New" w:hAnsi="Courier New" w:cs="Courier New" w:hint="default"/>
+      </w:rPr>
+    </w:lvl>
+    <w:lvl w:ilvl="5" w:tplc="04070005" w:tentative="1">
+      <w:start w:val="1"/>
+      <w:numFmt w:val="bullet"/>
+      <w:lvlText w:val=""/>
+      <w:lvlJc w:val="left"/>
+      <w:pPr>
+        <w:ind w:left="4320" w:hanging="360"/>
+      </w:pPr>
+      <w:rPr>
+        <w:rFonts w:ascii="Wingdings" w:hAnsi="Wingdings" w:hint="default"/>
+      </w:rPr>
+    </w:lvl>
+    <w:lvl w:ilvl="6" w:tplc="04070001" w:tentative="1">
+      <w:start w:val="1"/>
+      <w:numFmt w:val="bullet"/>
+      <w:lvlText w:val=""/>
+      <w:lvlJc w:val="left"/>
+      <w:pPr>
+        <w:ind w:left="5040" w:hanging="360"/>
+      </w:pPr>
+      <w:rPr>
+        <w:rFonts w:ascii="Symbol" w:hAnsi="Symbol" w:hint="default"/>
+      </w:rPr>
+    </w:lvl>
+    <w:lvl w:ilvl="7" w:tplc="04070003" w:tentative="1">
+      <w:start w:val="1"/>
+      <w:numFmt w:val="bullet"/>
+      <w:lvlText w:val="o"/>
+      <w:lvlJc w:val="left"/>
+      <w:pPr>
+        <w:ind w:left="5760" w:hanging="360"/>
+      </w:pPr>
+      <w:rPr>
+        <w:rFonts w:ascii="Courier New" w:hAnsi="Courier New" w:cs="Courier New" w:hint="default"/>
+      </w:rPr>
+    </w:lvl>
+    <w:lvl w:ilvl="8" w:tplc="04070005" w:tentative="1">
+      <w:start w:val="1"/>
+      <w:numFmt w:val="bullet"/>
+      <w:lvlText w:val=""/>
+      <w:lvlJc w:val="left"/>
+      <w:pPr>
+        <w:ind w:left="6480" w:hanging="360"/>
+      </w:pPr>
+      <w:rPr>
+        <w:rFonts w:ascii="Wingdings" w:hAnsi="Wingdings" w:hint="default"/>
+      </w:rPr>
+    </w:lvl>
+  </w:abstractNum>
+  <w:abstractNum w:abstractNumId="6" w15:restartNumberingAfterBreak="0">
     <w:nsid w:val="15CF4A7F"/>
     <w:multiLevelType w:val="hybridMultilevel"/>
     <w:tmpl w:val="7E608AE4"/>
@@ -39559,7 +39980,7 @@
       </w:rPr>
     </w:lvl>
   </w:abstractNum>
-  <w:abstractNum w:abstractNumId="6" w15:restartNumberingAfterBreak="0">
+  <w:abstractNum w:abstractNumId="7" w15:restartNumberingAfterBreak="0">
     <w:nsid w:val="16BB4964"/>
     <w:multiLevelType w:val="hybridMultilevel"/>
     <w:tmpl w:val="6B10B0B0"/>
@@ -39672,7 +40093,7 @@
       </w:rPr>
     </w:lvl>
   </w:abstractNum>
-  <w:abstractNum w:abstractNumId="7" w15:restartNumberingAfterBreak="0">
+  <w:abstractNum w:abstractNumId="8" w15:restartNumberingAfterBreak="0">
     <w:nsid w:val="19D8399C"/>
     <w:multiLevelType w:val="hybridMultilevel"/>
     <w:tmpl w:val="8ACEA852"/>
@@ -39785,7 +40206,7 @@
       </w:rPr>
     </w:lvl>
   </w:abstractNum>
-  <w:abstractNum w:abstractNumId="8" w15:restartNumberingAfterBreak="0">
+  <w:abstractNum w:abstractNumId="9" w15:restartNumberingAfterBreak="0">
     <w:nsid w:val="19E65101"/>
     <w:multiLevelType w:val="hybridMultilevel"/>
     <w:tmpl w:val="AC24758E"/>
@@ -39898,7 +40319,7 @@
       </w:rPr>
     </w:lvl>
   </w:abstractNum>
-  <w:abstractNum w:abstractNumId="9" w15:restartNumberingAfterBreak="0">
+  <w:abstractNum w:abstractNumId="10" w15:restartNumberingAfterBreak="0">
     <w:nsid w:val="1D6B4791"/>
     <w:multiLevelType w:val="hybridMultilevel"/>
     <w:tmpl w:val="D2A0D396"/>
@@ -40011,7 +40432,7 @@
       </w:rPr>
     </w:lvl>
   </w:abstractNum>
-  <w:abstractNum w:abstractNumId="10" w15:restartNumberingAfterBreak="0">
+  <w:abstractNum w:abstractNumId="11" w15:restartNumberingAfterBreak="0">
     <w:nsid w:val="217D6F5F"/>
     <w:multiLevelType w:val="hybridMultilevel"/>
     <w:tmpl w:val="C926406C"/>
@@ -40100,7 +40521,7 @@
       </w:pPr>
     </w:lvl>
   </w:abstractNum>
-  <w:abstractNum w:abstractNumId="11" w15:restartNumberingAfterBreak="0">
+  <w:abstractNum w:abstractNumId="12" w15:restartNumberingAfterBreak="0">
     <w:nsid w:val="283418E8"/>
     <w:multiLevelType w:val="hybridMultilevel"/>
     <w:tmpl w:val="49B40D42"/>
@@ -40213,7 +40634,7 @@
       </w:rPr>
     </w:lvl>
   </w:abstractNum>
-  <w:abstractNum w:abstractNumId="12" w15:restartNumberingAfterBreak="0">
+  <w:abstractNum w:abstractNumId="13" w15:restartNumberingAfterBreak="0">
     <w:nsid w:val="2CCB32E8"/>
     <w:multiLevelType w:val="hybridMultilevel"/>
     <w:tmpl w:val="95E883FA"/>
@@ -40302,7 +40723,7 @@
       </w:pPr>
     </w:lvl>
   </w:abstractNum>
-  <w:abstractNum w:abstractNumId="13" w15:restartNumberingAfterBreak="0">
+  <w:abstractNum w:abstractNumId="14" w15:restartNumberingAfterBreak="0">
     <w:nsid w:val="350010FC"/>
     <w:multiLevelType w:val="hybridMultilevel"/>
     <w:tmpl w:val="A2B68C78"/>
@@ -40388,7 +40809,7 @@
       </w:pPr>
     </w:lvl>
   </w:abstractNum>
-  <w:abstractNum w:abstractNumId="14" w15:restartNumberingAfterBreak="0">
+  <w:abstractNum w:abstractNumId="15" w15:restartNumberingAfterBreak="0">
     <w:nsid w:val="352636C5"/>
     <w:multiLevelType w:val="hybridMultilevel"/>
     <w:tmpl w:val="B04E40FE"/>
@@ -40501,7 +40922,7 @@
       </w:rPr>
     </w:lvl>
   </w:abstractNum>
-  <w:abstractNum w:abstractNumId="15" w15:restartNumberingAfterBreak="0">
+  <w:abstractNum w:abstractNumId="16" w15:restartNumberingAfterBreak="0">
     <w:nsid w:val="358860EC"/>
     <w:multiLevelType w:val="hybridMultilevel"/>
     <w:tmpl w:val="92C2A964"/>
@@ -40587,7 +41008,7 @@
       </w:pPr>
     </w:lvl>
   </w:abstractNum>
-  <w:abstractNum w:abstractNumId="16" w15:restartNumberingAfterBreak="0">
+  <w:abstractNum w:abstractNumId="17" w15:restartNumberingAfterBreak="0">
     <w:nsid w:val="368C5549"/>
     <w:multiLevelType w:val="hybridMultilevel"/>
     <w:tmpl w:val="40C89EE2"/>
@@ -40700,7 +41121,7 @@
       </w:rPr>
     </w:lvl>
   </w:abstractNum>
-  <w:abstractNum w:abstractNumId="17" w15:restartNumberingAfterBreak="0">
+  <w:abstractNum w:abstractNumId="18" w15:restartNumberingAfterBreak="0">
     <w:nsid w:val="36D6759B"/>
     <w:multiLevelType w:val="hybridMultilevel"/>
     <w:tmpl w:val="F86CCC14"/>
@@ -40813,7 +41234,7 @@
       </w:rPr>
     </w:lvl>
   </w:abstractNum>
-  <w:abstractNum w:abstractNumId="18" w15:restartNumberingAfterBreak="0">
+  <w:abstractNum w:abstractNumId="19" w15:restartNumberingAfterBreak="0">
     <w:nsid w:val="38CD3D97"/>
     <w:multiLevelType w:val="hybridMultilevel"/>
     <w:tmpl w:val="F43EB8AE"/>
@@ -40926,7 +41347,7 @@
       </w:rPr>
     </w:lvl>
   </w:abstractNum>
-  <w:abstractNum w:abstractNumId="19" w15:restartNumberingAfterBreak="0">
+  <w:abstractNum w:abstractNumId="20" w15:restartNumberingAfterBreak="0">
     <w:nsid w:val="3973334D"/>
     <w:multiLevelType w:val="hybridMultilevel"/>
     <w:tmpl w:val="A29A5DD0"/>
@@ -41039,7 +41460,7 @@
       </w:rPr>
     </w:lvl>
   </w:abstractNum>
-  <w:abstractNum w:abstractNumId="20" w15:restartNumberingAfterBreak="0">
+  <w:abstractNum w:abstractNumId="21" w15:restartNumberingAfterBreak="0">
     <w:nsid w:val="3AFC2111"/>
     <w:multiLevelType w:val="hybridMultilevel"/>
     <w:tmpl w:val="7A6264F2"/>
@@ -41152,7 +41573,7 @@
       </w:rPr>
     </w:lvl>
   </w:abstractNum>
-  <w:abstractNum w:abstractNumId="21" w15:restartNumberingAfterBreak="0">
+  <w:abstractNum w:abstractNumId="22" w15:restartNumberingAfterBreak="0">
     <w:nsid w:val="3B486A1F"/>
     <w:multiLevelType w:val="hybridMultilevel"/>
     <w:tmpl w:val="DBB8BD32"/>
@@ -41265,7 +41686,7 @@
       </w:rPr>
     </w:lvl>
   </w:abstractNum>
-  <w:abstractNum w:abstractNumId="22" w15:restartNumberingAfterBreak="0">
+  <w:abstractNum w:abstractNumId="23" w15:restartNumberingAfterBreak="0">
     <w:nsid w:val="3B9749C0"/>
     <w:multiLevelType w:val="hybridMultilevel"/>
     <w:tmpl w:val="2CC61EB2"/>
@@ -41378,7 +41799,7 @@
       </w:rPr>
     </w:lvl>
   </w:abstractNum>
-  <w:abstractNum w:abstractNumId="23" w15:restartNumberingAfterBreak="0">
+  <w:abstractNum w:abstractNumId="24" w15:restartNumberingAfterBreak="0">
     <w:nsid w:val="3E6F7799"/>
     <w:multiLevelType w:val="hybridMultilevel"/>
     <w:tmpl w:val="0C44EC30"/>
@@ -41491,7 +41912,7 @@
       </w:rPr>
     </w:lvl>
   </w:abstractNum>
-  <w:abstractNum w:abstractNumId="24" w15:restartNumberingAfterBreak="0">
+  <w:abstractNum w:abstractNumId="25" w15:restartNumberingAfterBreak="0">
     <w:nsid w:val="42B54F30"/>
     <w:multiLevelType w:val="hybridMultilevel"/>
     <w:tmpl w:val="92C2A964"/>
@@ -41577,7 +41998,7 @@
       </w:pPr>
     </w:lvl>
   </w:abstractNum>
-  <w:abstractNum w:abstractNumId="25" w15:restartNumberingAfterBreak="0">
+  <w:abstractNum w:abstractNumId="26" w15:restartNumberingAfterBreak="0">
     <w:nsid w:val="453C6119"/>
     <w:multiLevelType w:val="hybridMultilevel"/>
     <w:tmpl w:val="83722CD8"/>
@@ -41690,7 +42111,7 @@
       </w:rPr>
     </w:lvl>
   </w:abstractNum>
-  <w:abstractNum w:abstractNumId="26" w15:restartNumberingAfterBreak="0">
+  <w:abstractNum w:abstractNumId="27" w15:restartNumberingAfterBreak="0">
     <w:nsid w:val="45B45ADB"/>
     <w:multiLevelType w:val="hybridMultilevel"/>
     <w:tmpl w:val="AC689C64"/>
@@ -41776,7 +42197,7 @@
       </w:pPr>
     </w:lvl>
   </w:abstractNum>
-  <w:abstractNum w:abstractNumId="27" w15:restartNumberingAfterBreak="0">
+  <w:abstractNum w:abstractNumId="28" w15:restartNumberingAfterBreak="0">
     <w:nsid w:val="47FC44F6"/>
     <w:multiLevelType w:val="hybridMultilevel"/>
     <w:tmpl w:val="87A8B7F4"/>
@@ -41889,7 +42310,7 @@
       </w:rPr>
     </w:lvl>
   </w:abstractNum>
-  <w:abstractNum w:abstractNumId="28" w15:restartNumberingAfterBreak="0">
+  <w:abstractNum w:abstractNumId="29" w15:restartNumberingAfterBreak="0">
     <w:nsid w:val="4AF321AD"/>
     <w:multiLevelType w:val="hybridMultilevel"/>
     <w:tmpl w:val="471A400C"/>
@@ -41975,7 +42396,7 @@
       </w:pPr>
     </w:lvl>
   </w:abstractNum>
-  <w:abstractNum w:abstractNumId="29" w15:restartNumberingAfterBreak="0">
+  <w:abstractNum w:abstractNumId="30" w15:restartNumberingAfterBreak="0">
     <w:nsid w:val="4D2847FF"/>
     <w:multiLevelType w:val="hybridMultilevel"/>
     <w:tmpl w:val="9B50DA5C"/>
@@ -42088,7 +42509,7 @@
       </w:rPr>
     </w:lvl>
   </w:abstractNum>
-  <w:abstractNum w:abstractNumId="30" w15:restartNumberingAfterBreak="0">
+  <w:abstractNum w:abstractNumId="31" w15:restartNumberingAfterBreak="0">
     <w:nsid w:val="4E92789C"/>
     <w:multiLevelType w:val="hybridMultilevel"/>
     <w:tmpl w:val="81B68022"/>
@@ -42201,7 +42622,7 @@
       </w:rPr>
     </w:lvl>
   </w:abstractNum>
-  <w:abstractNum w:abstractNumId="31" w15:restartNumberingAfterBreak="0">
+  <w:abstractNum w:abstractNumId="32" w15:restartNumberingAfterBreak="0">
     <w:nsid w:val="50825420"/>
     <w:multiLevelType w:val="hybridMultilevel"/>
     <w:tmpl w:val="0B74D1D4"/>
@@ -42287,7 +42708,7 @@
       </w:pPr>
     </w:lvl>
   </w:abstractNum>
-  <w:abstractNum w:abstractNumId="32" w15:restartNumberingAfterBreak="0">
+  <w:abstractNum w:abstractNumId="33" w15:restartNumberingAfterBreak="0">
     <w:nsid w:val="5A4C6A38"/>
     <w:multiLevelType w:val="hybridMultilevel"/>
     <w:tmpl w:val="7D2A1F98"/>
@@ -42400,7 +42821,7 @@
       </w:rPr>
     </w:lvl>
   </w:abstractNum>
-  <w:abstractNum w:abstractNumId="33" w15:restartNumberingAfterBreak="0">
+  <w:abstractNum w:abstractNumId="34" w15:restartNumberingAfterBreak="0">
     <w:nsid w:val="5DF36C7C"/>
     <w:multiLevelType w:val="hybridMultilevel"/>
     <w:tmpl w:val="5210A43E"/>
@@ -42513,7 +42934,7 @@
       </w:rPr>
     </w:lvl>
   </w:abstractNum>
-  <w:abstractNum w:abstractNumId="34" w15:restartNumberingAfterBreak="0">
+  <w:abstractNum w:abstractNumId="35" w15:restartNumberingAfterBreak="0">
     <w:nsid w:val="5E2627DE"/>
     <w:multiLevelType w:val="hybridMultilevel"/>
     <w:tmpl w:val="75BE5D3E"/>
@@ -42626,7 +43047,7 @@
       </w:rPr>
     </w:lvl>
   </w:abstractNum>
-  <w:abstractNum w:abstractNumId="35" w15:restartNumberingAfterBreak="0">
+  <w:abstractNum w:abstractNumId="36" w15:restartNumberingAfterBreak="0">
     <w:nsid w:val="5FD11990"/>
     <w:multiLevelType w:val="hybridMultilevel"/>
     <w:tmpl w:val="9C32A9EC"/>
@@ -42739,7 +43160,7 @@
       </w:rPr>
     </w:lvl>
   </w:abstractNum>
-  <w:abstractNum w:abstractNumId="36" w15:restartNumberingAfterBreak="0">
+  <w:abstractNum w:abstractNumId="37" w15:restartNumberingAfterBreak="0">
     <w:nsid w:val="632F5280"/>
     <w:multiLevelType w:val="hybridMultilevel"/>
     <w:tmpl w:val="A2B68C78"/>
@@ -42825,7 +43246,7 @@
       </w:pPr>
     </w:lvl>
   </w:abstractNum>
-  <w:abstractNum w:abstractNumId="37" w15:restartNumberingAfterBreak="0">
+  <w:abstractNum w:abstractNumId="38" w15:restartNumberingAfterBreak="0">
     <w:nsid w:val="63D36E9A"/>
     <w:multiLevelType w:val="hybridMultilevel"/>
     <w:tmpl w:val="2AE27956"/>
@@ -42914,7 +43335,7 @@
       </w:pPr>
     </w:lvl>
   </w:abstractNum>
-  <w:abstractNum w:abstractNumId="38" w15:restartNumberingAfterBreak="0">
+  <w:abstractNum w:abstractNumId="39" w15:restartNumberingAfterBreak="0">
     <w:nsid w:val="6508309D"/>
     <w:multiLevelType w:val="hybridMultilevel"/>
     <w:tmpl w:val="56B836C2"/>
@@ -43027,7 +43448,7 @@
       </w:rPr>
     </w:lvl>
   </w:abstractNum>
-  <w:abstractNum w:abstractNumId="39" w15:restartNumberingAfterBreak="0">
+  <w:abstractNum w:abstractNumId="40" w15:restartNumberingAfterBreak="0">
     <w:nsid w:val="68097770"/>
     <w:multiLevelType w:val="hybridMultilevel"/>
     <w:tmpl w:val="8BC6CB88"/>
@@ -43140,7 +43561,7 @@
       </w:rPr>
     </w:lvl>
   </w:abstractNum>
-  <w:abstractNum w:abstractNumId="40" w15:restartNumberingAfterBreak="0">
+  <w:abstractNum w:abstractNumId="41" w15:restartNumberingAfterBreak="0">
     <w:nsid w:val="68A42899"/>
     <w:multiLevelType w:val="hybridMultilevel"/>
     <w:tmpl w:val="498CFAF8"/>
@@ -43253,7 +43674,7 @@
       </w:rPr>
     </w:lvl>
   </w:abstractNum>
-  <w:abstractNum w:abstractNumId="41" w15:restartNumberingAfterBreak="0">
+  <w:abstractNum w:abstractNumId="42" w15:restartNumberingAfterBreak="0">
     <w:nsid w:val="726562AC"/>
     <w:multiLevelType w:val="hybridMultilevel"/>
     <w:tmpl w:val="4212FA76"/>
@@ -43339,7 +43760,7 @@
       </w:pPr>
     </w:lvl>
   </w:abstractNum>
-  <w:abstractNum w:abstractNumId="42" w15:restartNumberingAfterBreak="0">
+  <w:abstractNum w:abstractNumId="43" w15:restartNumberingAfterBreak="0">
     <w:nsid w:val="73263BDB"/>
     <w:multiLevelType w:val="hybridMultilevel"/>
     <w:tmpl w:val="EC5889BA"/>
@@ -43452,7 +43873,7 @@
       </w:rPr>
     </w:lvl>
   </w:abstractNum>
-  <w:abstractNum w:abstractNumId="43" w15:restartNumberingAfterBreak="0">
+  <w:abstractNum w:abstractNumId="44" w15:restartNumberingAfterBreak="0">
     <w:nsid w:val="73456971"/>
     <w:multiLevelType w:val="hybridMultilevel"/>
     <w:tmpl w:val="E1005390"/>
@@ -43565,7 +43986,7 @@
       </w:rPr>
     </w:lvl>
   </w:abstractNum>
-  <w:abstractNum w:abstractNumId="44" w15:restartNumberingAfterBreak="0">
+  <w:abstractNum w:abstractNumId="45" w15:restartNumberingAfterBreak="0">
     <w:nsid w:val="792974B0"/>
     <w:multiLevelType w:val="hybridMultilevel"/>
     <w:tmpl w:val="8C889E0A"/>
@@ -43678,7 +44099,7 @@
       </w:rPr>
     </w:lvl>
   </w:abstractNum>
-  <w:abstractNum w:abstractNumId="45" w15:restartNumberingAfterBreak="0">
+  <w:abstractNum w:abstractNumId="46" w15:restartNumberingAfterBreak="0">
     <w:nsid w:val="7C6D484A"/>
     <w:multiLevelType w:val="hybridMultilevel"/>
     <w:tmpl w:val="4212FA76"/>
@@ -43764,7 +44185,7 @@
       </w:pPr>
     </w:lvl>
   </w:abstractNum>
-  <w:abstractNum w:abstractNumId="46" w15:restartNumberingAfterBreak="0">
+  <w:abstractNum w:abstractNumId="47" w15:restartNumberingAfterBreak="0">
     <w:nsid w:val="7E7A6E60"/>
     <w:multiLevelType w:val="hybridMultilevel"/>
     <w:tmpl w:val="6FD6C8A0"/>
@@ -43878,109 +44299,109 @@
     </w:lvl>
   </w:abstractNum>
   <w:num w:numId="1">
-    <w:abstractNumId w:val="33"/>
+    <w:abstractNumId w:val="34"/>
   </w:num>
   <w:num w:numId="2">
+    <w:abstractNumId w:val="6"/>
+  </w:num>
+  <w:num w:numId="3">
+    <w:abstractNumId w:val="44"/>
+  </w:num>
+  <w:num w:numId="4">
+    <w:abstractNumId w:val="8"/>
+  </w:num>
+  <w:num w:numId="5">
+    <w:abstractNumId w:val="7"/>
+  </w:num>
+  <w:num w:numId="6">
+    <w:abstractNumId w:val="28"/>
+  </w:num>
+  <w:num w:numId="7">
+    <w:abstractNumId w:val="26"/>
+  </w:num>
+  <w:num w:numId="8">
+    <w:abstractNumId w:val="36"/>
+  </w:num>
+  <w:num w:numId="9">
+    <w:abstractNumId w:val="19"/>
+  </w:num>
+  <w:num w:numId="10">
+    <w:abstractNumId w:val="35"/>
+  </w:num>
+  <w:num w:numId="11">
+    <w:abstractNumId w:val="12"/>
+  </w:num>
+  <w:num w:numId="12">
     <w:abstractNumId w:val="5"/>
   </w:num>
-  <w:num w:numId="3">
-    <w:abstractNumId w:val="43"/>
-  </w:num>
-  <w:num w:numId="4">
-    <w:abstractNumId w:val="7"/>
-  </w:num>
-  <w:num w:numId="5">
-    <w:abstractNumId w:val="6"/>
-  </w:num>
-  <w:num w:numId="6">
-    <w:abstractNumId w:val="27"/>
-  </w:num>
-  <w:num w:numId="7">
-    <w:abstractNumId w:val="25"/>
-  </w:num>
-  <w:num w:numId="8">
-    <w:abstractNumId w:val="35"/>
-  </w:num>
-  <w:num w:numId="9">
-    <w:abstractNumId w:val="18"/>
-  </w:num>
-  <w:num w:numId="10">
-    <w:abstractNumId w:val="34"/>
-  </w:num>
-  <w:num w:numId="11">
-    <w:abstractNumId w:val="11"/>
-  </w:num>
-  <w:num w:numId="12">
-    <w:abstractNumId w:val="4"/>
-  </w:num>
   <w:num w:numId="13">
-    <w:abstractNumId w:val="20"/>
+    <w:abstractNumId w:val="21"/>
   </w:num>
   <w:num w:numId="14">
     <w:abstractNumId w:val="1"/>
   </w:num>
   <w:num w:numId="15">
-    <w:abstractNumId w:val="16"/>
+    <w:abstractNumId w:val="17"/>
   </w:num>
   <w:num w:numId="16">
-    <w:abstractNumId w:val="42"/>
+    <w:abstractNumId w:val="43"/>
   </w:num>
   <w:num w:numId="17">
-    <w:abstractNumId w:val="30"/>
+    <w:abstractNumId w:val="31"/>
   </w:num>
   <w:num w:numId="18">
-    <w:abstractNumId w:val="22"/>
+    <w:abstractNumId w:val="23"/>
   </w:num>
   <w:num w:numId="19">
-    <w:abstractNumId w:val="23"/>
+    <w:abstractNumId w:val="24"/>
   </w:num>
   <w:num w:numId="20">
+    <w:abstractNumId w:val="40"/>
+  </w:num>
+  <w:num w:numId="21">
     <w:abstractNumId w:val="39"/>
   </w:num>
-  <w:num w:numId="21">
-    <w:abstractNumId w:val="38"/>
-  </w:num>
   <w:num w:numId="22">
-    <w:abstractNumId w:val="26"/>
+    <w:abstractNumId w:val="27"/>
   </w:num>
   <w:num w:numId="23">
-    <w:abstractNumId w:val="31"/>
+    <w:abstractNumId w:val="32"/>
   </w:num>
   <w:num w:numId="24">
     <w:abstractNumId w:val="0"/>
   </w:num>
   <w:num w:numId="25">
-    <w:abstractNumId w:val="28"/>
+    <w:abstractNumId w:val="29"/>
   </w:num>
   <w:num w:numId="26">
-    <w:abstractNumId w:val="44"/>
+    <w:abstractNumId w:val="45"/>
   </w:num>
   <w:num w:numId="27">
-    <w:abstractNumId w:val="21"/>
+    <w:abstractNumId w:val="22"/>
   </w:num>
   <w:num w:numId="28">
-    <w:abstractNumId w:val="46"/>
+    <w:abstractNumId w:val="47"/>
   </w:num>
   <w:num w:numId="29">
-    <w:abstractNumId w:val="37"/>
+    <w:abstractNumId w:val="38"/>
   </w:num>
   <w:num w:numId="30">
-    <w:abstractNumId w:val="14"/>
+    <w:abstractNumId w:val="15"/>
   </w:num>
   <w:num w:numId="31">
-    <w:abstractNumId w:val="29"/>
+    <w:abstractNumId w:val="30"/>
   </w:num>
   <w:num w:numId="32">
-    <w:abstractNumId w:val="17"/>
+    <w:abstractNumId w:val="18"/>
   </w:num>
   <w:num w:numId="33">
-    <w:abstractNumId w:val="8"/>
+    <w:abstractNumId w:val="9"/>
   </w:num>
   <w:num w:numId="34">
-    <w:abstractNumId w:val="19"/>
+    <w:abstractNumId w:val="20"/>
   </w:num>
   <w:num w:numId="35">
-    <w:abstractNumId w:val="12"/>
+    <w:abstractNumId w:val="13"/>
   </w:num>
   <w:num w:numId="36">
     <w:abstractNumId w:val="2"/>
@@ -43989,34 +44410,37 @@
     <w:abstractNumId w:val="3"/>
   </w:num>
   <w:num w:numId="38">
-    <w:abstractNumId w:val="9"/>
+    <w:abstractNumId w:val="10"/>
   </w:num>
   <w:num w:numId="39">
-    <w:abstractNumId w:val="32"/>
+    <w:abstractNumId w:val="33"/>
   </w:num>
   <w:num w:numId="40">
-    <w:abstractNumId w:val="36"/>
+    <w:abstractNumId w:val="37"/>
   </w:num>
   <w:num w:numId="41">
-    <w:abstractNumId w:val="10"/>
+    <w:abstractNumId w:val="11"/>
   </w:num>
   <w:num w:numId="42">
-    <w:abstractNumId w:val="13"/>
+    <w:abstractNumId w:val="14"/>
   </w:num>
   <w:num w:numId="43">
+    <w:abstractNumId w:val="42"/>
+  </w:num>
+  <w:num w:numId="44">
     <w:abstractNumId w:val="41"/>
   </w:num>
-  <w:num w:numId="44">
-    <w:abstractNumId w:val="40"/>
-  </w:num>
   <w:num w:numId="45">
-    <w:abstractNumId w:val="15"/>
+    <w:abstractNumId w:val="16"/>
   </w:num>
   <w:num w:numId="46">
-    <w:abstractNumId w:val="45"/>
+    <w:abstractNumId w:val="46"/>
   </w:num>
   <w:num w:numId="47">
-    <w:abstractNumId w:val="24"/>
+    <w:abstractNumId w:val="25"/>
+  </w:num>
+  <w:num w:numId="48">
+    <w:abstractNumId w:val="4"/>
   </w:num>
   <w:numIdMacAtCleanup w:val="19"/>
 </w:numbering>
@@ -45111,7 +45535,7 @@
 </file>
 
 <file path=customXml/itemProps1.xml><?xml version="1.0" encoding="utf-8"?>
-<ds:datastoreItem xmlns:ds="http://schemas.openxmlformats.org/officeDocument/2006/customXml" ds:itemID="{70DF84A4-02F6-4AA8-B8D6-5B3E223C9170}">
+<ds:datastoreItem xmlns:ds="http://schemas.openxmlformats.org/officeDocument/2006/customXml" ds:itemID="{2FF0DB80-FD8C-4834-851E-DE7F5DAF93BB}">
   <ds:schemaRefs>
     <ds:schemaRef ds:uri="http://schemas.openxmlformats.org/officeDocument/2006/bibliography"/>
   </ds:schemaRefs>

</xml_diff>

<commit_message>
Bug fix MCTS 2019-02-09
</commit_message>
<xml_diff>
--- a/TDNTupleAgt.docx
+++ b/TDNTupleAgt.docx
@@ -2977,7 +2977,6 @@
         <w:rPr>
           <w:lang w:val="en-US"/>
         </w:rPr>
-        <w:lastRenderedPageBreak/>
         <w:t>Current drawbacks of TDNTupleAgt</w:t>
       </w:r>
     </w:p>
@@ -4103,7 +4102,6 @@
         <w:rPr>
           <w:lang w:val="en-US"/>
         </w:rPr>
-        <w:lastRenderedPageBreak/>
         <w:t>Ind</w:t>
       </w:r>
       <w:r>
@@ -8143,7 +8141,6 @@
               <w:rFonts w:ascii="Cambria Math" w:hAnsi="Cambria Math"/>
               <w:lang w:val="en-US"/>
             </w:rPr>
-            <w:lastRenderedPageBreak/>
             <m:t xml:space="preserve">+…                             </m:t>
           </m:r>
         </m:oMath>
@@ -10339,7 +10336,6 @@
         <w:rPr>
           <w:lang w:val="en-US"/>
         </w:rPr>
-        <w:lastRenderedPageBreak/>
         <w:t>Debugging TDNTuple2Agt</w:t>
       </w:r>
     </w:p>
@@ -11150,7 +11146,6 @@
         <w:rPr>
           <w:lang w:val="en-US"/>
         </w:rPr>
-        <w:lastRenderedPageBreak/>
         <w:t>sec</w:t>
       </w:r>
       <w:proofErr w:type="gramEnd"/>
@@ -12207,14 +12202,7 @@
         <w:rPr>
           <w:lang w:val="en-US"/>
         </w:rPr>
-        <w:t xml:space="preserve"> </w:t>
-      </w:r>
-      <w:r>
-        <w:rPr>
-          <w:lang w:val="en-US"/>
-        </w:rPr>
-        <w:lastRenderedPageBreak/>
-        <w:t xml:space="preserve">– The drawback of this evaluator is: For each new Hex board size, the losing moves have to be determined manually. This makes it less easy to go to the next level. </w:t>
+        <w:t xml:space="preserve"> – The drawback of this evaluator is: For each new Hex board size, the losing moves have to be determined manually. This makes it less easy to go to the next level. </w:t>
       </w:r>
     </w:p>
     <w:p>
@@ -12908,7 +12896,6 @@
         <w:rPr>
           <w:lang w:val="en-US"/>
         </w:rPr>
-        <w:lastRenderedPageBreak/>
         <w:t xml:space="preserve"> </w:t>
       </w:r>
       <w:r>
@@ -13432,14 +13419,7 @@
         <w:rPr>
           <w:lang w:val="en-US"/>
         </w:rPr>
-        <w:t xml:space="preserve">ory. </w:t>
-      </w:r>
-      <w:r>
-        <w:rPr>
-          <w:lang w:val="en-US"/>
-        </w:rPr>
-        <w:lastRenderedPageBreak/>
-        <w:t>– Symptomatic remedy: Set Other Pars – Train Eval Mode = 0 prior to start of train.</w:t>
+        <w:t>ory. – Symptomatic remedy: Set Other Pars – Train Eval Mode = 0 prior to start of train.</w:t>
       </w:r>
       <w:r>
         <w:rPr>
@@ -14637,7 +14617,6 @@
           <w:szCs w:val="20"/>
           <w:lang w:val="en-US"/>
         </w:rPr>
-        <w:lastRenderedPageBreak/>
         <w:t>curBoard</w:t>
       </w:r>
       <w:r>
@@ -15374,7 +15353,6 @@
         <w:rPr>
           <w:noProof/>
         </w:rPr>
-        <w:lastRenderedPageBreak/>
         <w:drawing>
           <wp:inline distT="0" distB="0" distL="0" distR="0" wp14:anchorId="753C22F4" wp14:editId="1F15E095">
             <wp:extent cx="4471051" cy="3451860"/>
@@ -15989,12 +15967,6 @@
           <w:lang w:val="en-US"/>
         </w:rPr>
         <w:br/>
-      </w:r>
-      <w:r>
-        <w:rPr>
-          <w:lang w:val="en-US"/>
-        </w:rPr>
-        <w:lastRenderedPageBreak/>
         <w:t>Add</w:t>
       </w:r>
       <w:r>
@@ -17877,7 +17849,6 @@
         <w:rPr>
           <w:lang w:val="en-US"/>
         </w:rPr>
-        <w:lastRenderedPageBreak/>
         <w:t xml:space="preserve">Games with </w:t>
       </w:r>
       <w:r>
@@ -18984,7 +18955,6 @@
         <w:rPr>
           <w:lang w:val="en-US"/>
         </w:rPr>
-        <w:lastRenderedPageBreak/>
         <w:t xml:space="preserve">OK </w:t>
       </w:r>
       <w:r>
@@ -20168,7 +20138,6 @@
         <w:rPr>
           <w:lang w:val="en-US"/>
         </w:rPr>
-        <w:lastRenderedPageBreak/>
         <w:t>A</w:t>
       </w:r>
       <w:r>
@@ -20916,14 +20885,7 @@
         <w:rPr>
           <w:lang w:val="en-US"/>
         </w:rPr>
-        <w:t xml:space="preserve">. For the general n-player form with arbitrary </w:t>
-      </w:r>
-      <w:r>
-        <w:rPr>
-          <w:lang w:val="en-US"/>
-        </w:rPr>
-        <w:lastRenderedPageBreak/>
-        <w:t xml:space="preserve">value functions we probably cannot do better than in the 3P-form. But for games with 2 players and strictly </w:t>
+        <w:t xml:space="preserve">. For the general n-player form with arbitrary value functions we probably cannot do better than in the 3P-form. But for games with 2 players and strictly </w:t>
       </w:r>
       <w:r>
         <w:rPr>
@@ -21834,7 +21796,6 @@
         <w:rPr>
           <w:lang w:val="en-US"/>
         </w:rPr>
-        <w:lastRenderedPageBreak/>
         <w:t xml:space="preserve">After some initial debugging: </w:t>
       </w:r>
       <w:r>
@@ -23175,7 +23136,6 @@
         <w:rPr>
           <w:lang w:val="en-US"/>
         </w:rPr>
-        <w:lastRenderedPageBreak/>
         <w:t xml:space="preserve">Taking a 2-ply evaluation in 2-player games during training is costly for games with high branching factor and does not yield better results. It is better to use 1-ply and </w:t>
       </w:r>
       <w:r>
@@ -26262,7 +26222,6 @@
         <w:rPr>
           <w:lang w:val="en-US"/>
         </w:rPr>
-        <w:lastRenderedPageBreak/>
         <w:t>100k training games have only a bit weaker results score = 78.000/128.000/159.000 for nPly=0/3/5. We reach the 16384-tile</w:t>
       </w:r>
       <w:r>
@@ -28382,7 +28341,6 @@
         <w:rPr>
           <w:lang w:val="en-US"/>
         </w:rPr>
-        <w:lastRenderedPageBreak/>
         <w:t xml:space="preserve">TD-NTuple-2: </w:t>
       </w:r>
       <w:r>
@@ -28548,7 +28506,21 @@
         <w:rPr>
           <w:lang w:val="en-US"/>
         </w:rPr>
-        <w:t>=0, NO output sigmoid, USESYMMETRY, AFTERSTATE, FIXEDNTUPLEMODE=2 [Jaskowski2016, Fig. 3c, 4 6-tuple]</w:t>
+        <w:t xml:space="preserve">=0, NO output sigmoid, USESYMMETRY, AFTERSTATE, </w:t>
+      </w:r>
+      <w:r>
+        <w:rPr>
+          <w:lang w:val="en-US"/>
+        </w:rPr>
+        <w:t xml:space="preserve">NORMALIZE=false, </w:t>
+      </w:r>
+      <w:bookmarkStart w:id="22" w:name="_GoBack"/>
+      <w:bookmarkEnd w:id="22"/>
+      <w:r>
+        <w:rPr>
+          <w:lang w:val="en-US"/>
+        </w:rPr>
+        <w:t>FIXEDNTUPLEMODE=2 [Jaskowski2016, Fig. 3c, 4 6-tuple]</w:t>
       </w:r>
       <w:r>
         <w:rPr>
@@ -29600,8 +29572,8 @@
         </w:rPr>
         <w:t>T</w:t>
       </w:r>
-      <w:bookmarkStart w:id="22" w:name="TC_Settings2048"/>
-      <w:bookmarkEnd w:id="22"/>
+      <w:bookmarkStart w:id="23" w:name="TC_Settings2048"/>
+      <w:bookmarkEnd w:id="23"/>
       <w:r>
         <w:rPr>
           <w:b/>
@@ -29855,13 +29827,12 @@
           <w:lang w:val="en-US"/>
         </w:rPr>
       </w:pPr>
-      <w:bookmarkStart w:id="23" w:name="_Results_Dec_2018"/>
-      <w:bookmarkEnd w:id="23"/>
-      <w:r>
-        <w:rPr>
-          <w:lang w:val="en-US"/>
-        </w:rPr>
-        <w:lastRenderedPageBreak/>
+      <w:bookmarkStart w:id="24" w:name="_Results_Dec_2018"/>
+      <w:bookmarkEnd w:id="24"/>
+      <w:r>
+        <w:rPr>
+          <w:lang w:val="en-US"/>
+        </w:rPr>
         <w:t>Results Dec 2018 and Jan 2019</w:t>
       </w:r>
     </w:p>
@@ -29876,7 +29847,16 @@
           <w:b/>
           <w:lang w:val="en-US"/>
         </w:rPr>
-        <w:t xml:space="preserve">New results </w:t>
+        <w:t>New re</w:t>
+      </w:r>
+      <w:bookmarkStart w:id="25" w:name="TDNTuple2Agt_2048_Results"/>
+      <w:bookmarkEnd w:id="25"/>
+      <w:r>
+        <w:rPr>
+          <w:b/>
+          <w:lang w:val="en-US"/>
+        </w:rPr>
+        <w:t xml:space="preserve">sults </w:t>
       </w:r>
       <w:r>
         <w:rPr>
@@ -30714,13 +30694,22 @@
           <w:b/>
           <w:lang w:val="en-US"/>
         </w:rPr>
-        <w:t xml:space="preserve">New results </w:t>
-      </w:r>
+        <w:t>New result</w:t>
+      </w:r>
+      <w:bookmarkStart w:id="26" w:name="TDNTuple3Agt_2048_Results"/>
+      <w:bookmarkEnd w:id="26"/>
       <w:r>
         <w:rPr>
           <w:b/>
           <w:lang w:val="en-US"/>
         </w:rPr>
+        <w:t xml:space="preserve">s </w:t>
+      </w:r>
+      <w:r>
+        <w:rPr>
+          <w:b/>
+          <w:lang w:val="en-US"/>
+        </w:rPr>
         <w:t xml:space="preserve">Januar </w:t>
       </w:r>
       <w:r>
@@ -30780,6 +30769,18 @@
         <w:rPr>
           <w:lang w:val="en-US"/>
         </w:rPr>
+        <w:sym w:font="Symbol" w:char="F065"/>
+      </w:r>
+      <w:r>
+        <w:rPr>
+          <w:lang w:val="en-US"/>
+        </w:rPr>
+        <w:t xml:space="preserve">=0, </w:t>
+      </w:r>
+      <w:r>
+        <w:rPr>
+          <w:lang w:val="en-US"/>
+        </w:rPr>
         <w:sym w:font="Symbol" w:char="F061"/>
       </w:r>
       <w:r>
@@ -30804,25 +30805,25 @@
         <w:rPr>
           <w:lang w:val="en-US"/>
         </w:rPr>
-        <w:sym w:font="Symbol" w:char="F065"/>
-      </w:r>
-      <w:r>
-        <w:rPr>
-          <w:lang w:val="en-US"/>
-        </w:rPr>
-        <w:t xml:space="preserve">=0, </w:t>
-      </w:r>
-      <w:r>
-        <w:rPr>
-          <w:lang w:val="en-US"/>
-        </w:rPr>
         <w:sym w:font="Symbol" w:char="F06C"/>
       </w:r>
       <w:r>
         <w:rPr>
           <w:lang w:val="en-US"/>
         </w:rPr>
-        <w:t>=0, NO output sigmoid, NORMALIZE=false, USESYMMETRY, AFTERSTATE, FIXEDNTUPLEMODE=2 [Jaskowski2016, Fig. 3c, 4 6-tuple].</w:t>
+        <w:t xml:space="preserve">=0, NO output sigmoid, </w:t>
+      </w:r>
+      <w:r>
+        <w:rPr>
+          <w:lang w:val="en-US"/>
+        </w:rPr>
+        <w:t xml:space="preserve">USESYMMETRY, AFTERSTATE, </w:t>
+      </w:r>
+      <w:r>
+        <w:rPr>
+          <w:lang w:val="en-US"/>
+        </w:rPr>
+        <w:t>NORMALIZE=false, FIXEDNTUPLEMODE=2 [Jaskowski2016, Fig. 3c, 4 6-tuple].</w:t>
       </w:r>
       <w:r>
         <w:rPr>
@@ -31620,7 +31621,6 @@
         <w:rPr>
           <w:lang w:val="en-US"/>
         </w:rPr>
-        <w:lastRenderedPageBreak/>
         <w:t>TC on ConnectFour</w:t>
       </w:r>
     </w:p>
@@ -33136,21 +33136,7 @@
             <w:rStyle w:val="Hyperlink"/>
             <w:lang w:val="en-US"/>
           </w:rPr>
-          <w:t>#Results on C</w:t>
-        </w:r>
-        <w:r>
-          <w:rPr>
-            <w:rStyle w:val="Hyperlink"/>
-            <w:lang w:val="en-US"/>
-          </w:rPr>
-          <w:t>o</w:t>
-        </w:r>
-        <w:r>
-          <w:rPr>
-            <w:rStyle w:val="Hyperlink"/>
-            <w:lang w:val="en-US"/>
-          </w:rPr>
-          <w:t>nnectFour</w:t>
+          <w:t>#Results on ConnectFour</w:t>
         </w:r>
       </w:hyperlink>
       <w:r>
@@ -33174,8 +33160,8 @@
           <w:lang w:val="en-US"/>
         </w:rPr>
       </w:pPr>
-      <w:bookmarkStart w:id="24" w:name="_Connect_Four_Eval:"/>
-      <w:bookmarkEnd w:id="24"/>
+      <w:bookmarkStart w:id="27" w:name="_Connect_Four_Eval:"/>
+      <w:bookmarkEnd w:id="27"/>
       <w:r>
         <w:rPr>
           <w:lang w:val="en-US"/>
@@ -33220,14 +33206,7 @@
         <w:rPr>
           <w:lang w:val="en-US"/>
         </w:rPr>
-        <w:t xml:space="preserve">1000) is a reasonable-playing, but not perfect-playing agent. If </w:t>
-      </w:r>
-      <w:r>
-        <w:rPr>
-          <w:lang w:val="en-US"/>
-        </w:rPr>
-        <w:lastRenderedPageBreak/>
-        <w:t>the trained agent were perfect, the competeBoth-result could reach 1.0 (winning all episodes against MCTS, whether as 1</w:t>
+        <w:t>1000) is a reasonable-playing, but not perfect-playing agent. If the trained agent were perfect, the competeBoth-result could reach 1.0 (winning all episodes against MCTS, whether as 1</w:t>
       </w:r>
       <w:r>
         <w:rPr>
@@ -34099,7 +34078,6 @@
         <w:rPr>
           <w:noProof/>
         </w:rPr>
-        <w:lastRenderedPageBreak/>
         <w:drawing>
           <wp:inline distT="0" distB="0" distL="0" distR="0" wp14:anchorId="720A0705" wp14:editId="05BC4388">
             <wp:extent cx="5097780" cy="4157118"/>
@@ -34164,8 +34142,6 @@
           <w:t>[Thill14]</w:t>
         </w:r>
       </w:hyperlink>
-      <w:bookmarkStart w:id="25" w:name="_GoBack"/>
-      <w:bookmarkEnd w:id="25"/>
       <w:r>
         <w:rPr>
           <w:lang w:val="en-US"/>
@@ -34548,7 +34524,6 @@
         <w:rPr>
           <w:noProof/>
         </w:rPr>
-        <w:lastRenderedPageBreak/>
         <w:drawing>
           <wp:inline distT="0" distB="0" distL="0" distR="0" wp14:anchorId="22776B23" wp14:editId="5A55D011">
             <wp:extent cx="2773680" cy="2706047"/>
@@ -34653,7 +34628,7 @@
           <w:lang w:val="en-US"/>
         </w:rPr>
       </w:pPr>
-      <w:bookmarkStart w:id="26" w:name="_Ref519700286"/>
+      <w:bookmarkStart w:id="28" w:name="_Ref519700286"/>
       <w:r>
         <w:rPr>
           <w:lang w:val="en-US"/>
@@ -34682,7 +34657,7 @@
       <w:r>
         <w:fldChar w:fldCharType="end"/>
       </w:r>
-      <w:bookmarkEnd w:id="26"/>
+      <w:bookmarkEnd w:id="28"/>
       <w:r>
         <w:rPr>
           <w:lang w:val="en-US"/>
@@ -34847,7 +34822,6 @@
         <w:rPr>
           <w:noProof/>
         </w:rPr>
-        <w:lastRenderedPageBreak/>
         <w:drawing>
           <wp:inline distT="0" distB="0" distL="0" distR="0" wp14:anchorId="2B32E684" wp14:editId="5AC2302A">
             <wp:extent cx="4387118" cy="3577590"/>
@@ -34899,7 +34873,7 @@
           <w:lang w:val="en-US"/>
         </w:rPr>
       </w:pPr>
-      <w:bookmarkStart w:id="27" w:name="_Ref519701028"/>
+      <w:bookmarkStart w:id="29" w:name="_Ref519701028"/>
       <w:r>
         <w:rPr>
           <w:lang w:val="en-US"/>
@@ -34928,7 +34902,7 @@
       <w:r>
         <w:fldChar w:fldCharType="end"/>
       </w:r>
-      <w:bookmarkEnd w:id="27"/>
+      <w:bookmarkEnd w:id="29"/>
       <w:r>
         <w:rPr>
           <w:lang w:val="en-US"/>
@@ -35305,7 +35279,6 @@
         <w:rPr>
           <w:lang w:val="en-US"/>
         </w:rPr>
-        <w:lastRenderedPageBreak/>
         <w:t xml:space="preserve">SarsaAgt </w:t>
       </w:r>
     </w:p>
@@ -36218,14 +36191,7 @@
         <w:rPr>
           <w:lang w:val="en-US"/>
         </w:rPr>
-        <w:t xml:space="preserve"> </w:t>
-      </w:r>
-      <w:r>
-        <w:rPr>
-          <w:lang w:val="en-US"/>
-        </w:rPr>
-        <w:lastRenderedPageBreak/>
-        <w:t>and have slightly worse evalQ</w:t>
+        <w:t xml:space="preserve"> and have slightly worse evalQ</w:t>
       </w:r>
       <w:r>
         <w:rPr>
@@ -36858,7 +36824,6 @@
           <w:b/>
           <w:lang w:val="en-US"/>
         </w:rPr>
-        <w:lastRenderedPageBreak/>
         <w:t>Summary</w:t>
       </w:r>
       <w:r>
@@ -37112,8 +37077,8 @@
         </w:rPr>
         <w:t>TDN</w:t>
       </w:r>
-      <w:bookmarkStart w:id="28" w:name="TDNTuple2Agt5x5Hex"/>
-      <w:bookmarkEnd w:id="28"/>
+      <w:bookmarkStart w:id="30" w:name="TDNTuple2Agt5x5Hex"/>
+      <w:bookmarkEnd w:id="30"/>
       <w:r>
         <w:rPr>
           <w:lang w:val="en-US"/>
@@ -37530,14 +37495,7 @@
         <w:rPr>
           <w:lang w:val="en-US"/>
         </w:rPr>
-        <w:t xml:space="preserve"> it multiple times. How many times? - If a state consists of x pieces set by one and y pieces set by the other player (e.g. x=y=n/2, where $n$ is the </w:t>
-      </w:r>
-      <w:r>
-        <w:rPr>
-          <w:lang w:val="en-US"/>
-        </w:rPr>
-        <w:lastRenderedPageBreak/>
-        <w:t xml:space="preserve">total number of pieces), then x states with the appropriate action </w:t>
+        <w:t xml:space="preserve"> it multiple times. How many times? - If a state consists of x pieces set by one and y pieces set by the other player (e.g. x=y=n/2, where $n$ is the total number of pieces), then x states with the appropriate action </w:t>
       </w:r>
       <w:r>
         <w:rPr>
@@ -37851,7 +37809,21 @@
             <w:rStyle w:val="Hyperlink"/>
             <w:lang w:val="en-US"/>
           </w:rPr>
-          <w:t>TR-TDNTuple.tcp</w:t>
+          <w:t>TR-TDNT</w:t>
+        </w:r>
+        <w:r>
+          <w:rPr>
+            <w:rStyle w:val="Hyperlink"/>
+            <w:lang w:val="en-US"/>
+          </w:rPr>
+          <w:t>u</w:t>
+        </w:r>
+        <w:r>
+          <w:rPr>
+            <w:rStyle w:val="Hyperlink"/>
+            <w:lang w:val="en-US"/>
+          </w:rPr>
+          <w:t>ple.tcp</w:t>
         </w:r>
       </w:hyperlink>
       <w:r>
@@ -37952,21 +37924,45 @@
         <w:rPr>
           <w:lang w:val="en-US"/>
         </w:rPr>
-        <w:t xml:space="preserve">But it avoids the disadvantages of SarsaAgt. </w:t>
-      </w:r>
-      <w:r>
-        <w:rPr>
-          <w:lang w:val="en-US"/>
-        </w:rPr>
-        <w:t xml:space="preserve">TDNTuple3Agt is an implementation of Algorithm 10 with N-Tuple network (perceptron-like). We had first some problems in getting it running for TicTacToe, it would not learn at all. </w:t>
-      </w:r>
-    </w:p>
-    <w:p>
-      <w:pPr>
-        <w:rPr>
-          <w:lang w:val="en-US"/>
-        </w:rPr>
-      </w:pPr>
+        <w:t>But it avoids the disadvantages of SarsaAgt</w:t>
+      </w:r>
+      <w:r>
+        <w:rPr>
+          <w:lang w:val="en-US"/>
+        </w:rPr>
+        <w:t>: TDNTuple3Agt (i) does benefit from afterstates and (ii) the nets have the same compactness as TDNTuple2Agt, not the times-(#actions)-increase in weights of SarsaAgt</w:t>
+      </w:r>
+      <w:r>
+        <w:rPr>
+          <w:lang w:val="en-US"/>
+        </w:rPr>
+        <w:t xml:space="preserve">. </w:t>
+      </w:r>
+      <w:r>
+        <w:rPr>
+          <w:lang w:val="en-US"/>
+        </w:rPr>
+        <w:t xml:space="preserve">TDNTuple3Agt is an implementation of Algorithm 10 with N-Tuple network (perceptron-like). </w:t>
+      </w:r>
+    </w:p>
+    <w:p>
+      <w:pPr>
+        <w:rPr>
+          <w:lang w:val="en-US"/>
+        </w:rPr>
+      </w:pPr>
+      <w:r>
+        <w:rPr>
+          <w:lang w:val="en-US"/>
+        </w:rPr>
+        <w:t xml:space="preserve">We had first some problems in getting it running for TicTacToe, it would not learn at all. </w:t>
+      </w:r>
+      <w:r>
+        <w:rPr>
+          <w:lang w:val="en-US"/>
+        </w:rPr>
+        <w:t xml:space="preserve"> </w:t>
+      </w:r>
       <w:r>
         <w:rPr>
           <w:lang w:val="en-US"/>
@@ -38084,7 +38080,7 @@
         </w:rPr>
         <w:t xml:space="preserve"> no tie results. There we finally could spot the </w:t>
       </w:r>
-      <w:bookmarkStart w:id="29" w:name="bug2019_01_04"/>
+      <w:bookmarkStart w:id="31" w:name="bug2019_01_04"/>
       <w:r>
         <w:rPr>
           <w:lang w:val="en-US"/>
@@ -38097,7 +38093,7 @@
         </w:rPr>
         <w:t xml:space="preserve"> (04.01.2019)</w:t>
       </w:r>
-      <w:bookmarkEnd w:id="29"/>
+      <w:bookmarkEnd w:id="31"/>
       <w:r>
         <w:rPr>
           <w:lang w:val="en-US"/>
@@ -38243,7 +38239,7 @@
         </w:rPr>
         <w:t xml:space="preserve">Another </w:t>
       </w:r>
-      <w:bookmarkStart w:id="30" w:name="problemEligibiltyList"/>
+      <w:bookmarkStart w:id="32" w:name="problemEligibiltyList"/>
       <w:r>
         <w:rPr>
           <w:lang w:val="en-US"/>
@@ -38268,7 +38264,7 @@
         </w:rPr>
         <w:t xml:space="preserve"> </w:t>
       </w:r>
-      <w:bookmarkEnd w:id="30"/>
+      <w:bookmarkEnd w:id="32"/>
       <w:r>
         <w:rPr>
           <w:lang w:val="en-US"/>
@@ -38370,7 +38366,6 @@
         <w:rPr>
           <w:lang w:val="en-US"/>
         </w:rPr>
-        <w:lastRenderedPageBreak/>
         <w:t>Results on TicTacToe</w:t>
       </w:r>
     </w:p>
@@ -39067,7 +39062,6 @@
         <w:rPr>
           <w:lang w:val="en-US"/>
         </w:rPr>
-        <w:lastRenderedPageBreak/>
         <w:t>Results on 5x5-Hex</w:t>
       </w:r>
     </w:p>
@@ -39676,16 +39670,16 @@
           <w:lang w:val="en-US"/>
         </w:rPr>
       </w:pPr>
-      <w:bookmarkStart w:id="31" w:name="_Results_on_ConnectFour"/>
-      <w:bookmarkEnd w:id="31"/>
+      <w:bookmarkStart w:id="33" w:name="_Results_on_ConnectFour"/>
+      <w:bookmarkEnd w:id="33"/>
       <w:r>
         <w:rPr>
           <w:lang w:val="en-US"/>
         </w:rPr>
         <w:t>Resul</w:t>
       </w:r>
-      <w:bookmarkStart w:id="32" w:name="ResultsC4_TDNT3"/>
-      <w:bookmarkEnd w:id="32"/>
+      <w:bookmarkStart w:id="34" w:name="ResultsC4_TDNT3"/>
+      <w:bookmarkEnd w:id="34"/>
       <w:r>
         <w:rPr>
           <w:lang w:val="en-US"/>
@@ -40296,14 +40290,7 @@
         <w:rPr>
           <w:lang w:val="en-US"/>
         </w:rPr>
-        <w:t xml:space="preserve">=true: better  results against MCTS than </w:t>
-      </w:r>
-      <w:r>
-        <w:rPr>
-          <w:lang w:val="en-US"/>
-        </w:rPr>
-        <w:lastRenderedPageBreak/>
-        <w:t xml:space="preserve">before </w:t>
+        <w:t xml:space="preserve">=true: better  results against MCTS than before </w:t>
       </w:r>
       <w:hyperlink w:anchor="bug2019_01_04" w:history="1">
         <w:r>
@@ -42636,14 +42623,7 @@
         <w:rPr>
           <w:lang w:val="en-US"/>
         </w:rPr>
-        <w:t xml:space="preserve">in </w:t>
-      </w:r>
-      <w:r>
-        <w:rPr>
-          <w:lang w:val="en-US"/>
-        </w:rPr>
-        <w:lastRenderedPageBreak/>
-        <w:t xml:space="preserve">8. TCL-EXP-…-epsfin0 </w:t>
+        <w:t xml:space="preserve">in 8. TCL-EXP-…-epsfin0 </w:t>
       </w:r>
       <w:r>
         <w:rPr>
@@ -42716,10 +42696,236 @@
     </w:p>
     <w:p>
       <w:pPr>
-        <w:rPr>
-          <w:lang w:val="en-US"/>
-        </w:rPr>
-      </w:pPr>
+        <w:pStyle w:val="berschrift3"/>
+        <w:rPr>
+          <w:lang w:val="en-US"/>
+        </w:rPr>
+      </w:pPr>
+      <w:r>
+        <w:rPr>
+          <w:lang w:val="en-US"/>
+        </w:rPr>
+        <w:t>Results on 2048</w:t>
+      </w:r>
+    </w:p>
+    <w:p>
+      <w:pPr>
+        <w:rPr>
+          <w:lang w:val="en-US"/>
+        </w:rPr>
+      </w:pPr>
+      <w:hyperlink w:anchor="TDNTuple2Agt_2048_Results" w:history="1">
+        <w:r>
+          <w:rPr>
+            <w:rStyle w:val="Hyperlink"/>
+            <w:lang w:val="en-US"/>
+          </w:rPr>
+          <w:t>TDNTuple2Agt results on 2048</w:t>
+        </w:r>
+      </w:hyperlink>
+      <w:r>
+        <w:rPr>
+          <w:lang w:val="en-US"/>
+        </w:rPr>
+        <w:t xml:space="preserve"> (Dec 2018)</w:t>
+      </w:r>
+    </w:p>
+    <w:p>
+      <w:pPr>
+        <w:rPr>
+          <w:lang w:val="en-US"/>
+        </w:rPr>
+      </w:pPr>
+      <w:hyperlink w:anchor="TDNTuple3Agt_2048_Results" w:history="1">
+        <w:r>
+          <w:rPr>
+            <w:rStyle w:val="Hyperlink"/>
+            <w:lang w:val="en-US"/>
+          </w:rPr>
+          <w:t>TDNTuple</w:t>
+        </w:r>
+        <w:r>
+          <w:rPr>
+            <w:rStyle w:val="Hyperlink"/>
+            <w:lang w:val="en-US"/>
+          </w:rPr>
+          <w:t>3</w:t>
+        </w:r>
+        <w:r>
+          <w:rPr>
+            <w:rStyle w:val="Hyperlink"/>
+            <w:lang w:val="en-US"/>
+          </w:rPr>
+          <w:t>Agt results</w:t>
+        </w:r>
+        <w:r>
+          <w:rPr>
+            <w:rStyle w:val="Hyperlink"/>
+            <w:lang w:val="en-US"/>
+          </w:rPr>
+          <w:t xml:space="preserve"> </w:t>
+        </w:r>
+        <w:r>
+          <w:rPr>
+            <w:rStyle w:val="Hyperlink"/>
+            <w:lang w:val="en-US"/>
+          </w:rPr>
+          <w:t>on 2048</w:t>
+        </w:r>
+      </w:hyperlink>
+      <w:r>
+        <w:rPr>
+          <w:lang w:val="en-US"/>
+        </w:rPr>
+        <w:t xml:space="preserve"> (Jan 2019)</w:t>
+      </w:r>
+    </w:p>
+    <w:p>
+      <w:pPr>
+        <w:rPr>
+          <w:lang w:val="en-US"/>
+        </w:rPr>
+      </w:pPr>
+      <w:r>
+        <w:rPr>
+          <w:b/>
+          <w:lang w:val="en-US"/>
+        </w:rPr>
+        <w:t>Summary</w:t>
+      </w:r>
+      <w:r>
+        <w:rPr>
+          <w:lang w:val="en-US"/>
+        </w:rPr>
+        <w:t>: On 2048, TDNT3 achieves results similar to TDNT2, perhaps a bit weaker. But still within the range of statistical fluctuations.</w:t>
+      </w:r>
+    </w:p>
+    <w:p>
+      <w:pPr>
+        <w:rPr>
+          <w:lang w:val="en-US"/>
+        </w:rPr>
+      </w:pPr>
+    </w:p>
+    <w:p>
+      <w:pPr>
+        <w:pStyle w:val="berschrift3"/>
+        <w:rPr>
+          <w:lang w:val="en-US"/>
+        </w:rPr>
+      </w:pPr>
+      <w:r>
+        <w:rPr>
+          <w:lang w:val="en-US"/>
+        </w:rPr>
+        <w:t>Summary TDNTuple3Agt</w:t>
+      </w:r>
+    </w:p>
+    <w:p>
+      <w:pPr>
+        <w:rPr>
+          <w:lang w:val="en-US"/>
+        </w:rPr>
+      </w:pPr>
+      <w:r>
+        <w:rPr>
+          <w:lang w:val="en-US"/>
+        </w:rPr>
+        <w:t xml:space="preserve">After tests on all currently coded GBG games, TDNTuple3Agt achieves very similar results to TDNTuple2Agt, sometimes a bit stronger (6x6-Hex), sometimes </w:t>
+      </w:r>
+      <w:r>
+        <w:rPr>
+          <w:lang w:val="en-US"/>
+        </w:rPr>
+        <w:t xml:space="preserve">equal or </w:t>
+      </w:r>
+      <w:r>
+        <w:rPr>
+          <w:lang w:val="en-US"/>
+        </w:rPr>
+        <w:t>a bit weaker (2048)</w:t>
+      </w:r>
+      <w:r>
+        <w:rPr>
+          <w:lang w:val="en-US"/>
+        </w:rPr>
+        <w:t xml:space="preserve">. It avoids the disadvantages of SarsaAgt </w:t>
+      </w:r>
+      <w:r>
+        <w:rPr>
+          <w:lang w:val="en-US"/>
+        </w:rPr>
+        <w:t xml:space="preserve">(size of agent </w:t>
+      </w:r>
+      <w:r>
+        <w:rPr>
+          <w:lang w:val="en-US"/>
+        </w:rPr>
+        <w:t>and benefit from afterstates</w:t>
+      </w:r>
+      <w:r>
+        <w:rPr>
+          <w:lang w:val="en-US"/>
+        </w:rPr>
+        <w:t>)</w:t>
+      </w:r>
+      <w:r>
+        <w:rPr>
+          <w:lang w:val="en-US"/>
+        </w:rPr>
+        <w:t>.</w:t>
+      </w:r>
+    </w:p>
+    <w:p>
+      <w:pPr>
+        <w:rPr>
+          <w:lang w:val="en-US"/>
+        </w:rPr>
+      </w:pPr>
+      <w:r>
+        <w:rPr>
+          <w:lang w:val="en-US"/>
+        </w:rPr>
+        <w:t xml:space="preserve">Algorithmically, this is a </w:t>
+      </w:r>
+      <w:r>
+        <w:rPr>
+          <w:b/>
+          <w:lang w:val="en-US"/>
+        </w:rPr>
+        <w:t>big</w:t>
+      </w:r>
+      <w:r>
+        <w:rPr>
+          <w:lang w:val="en-US"/>
+        </w:rPr>
+        <w:t xml:space="preserve"> step forward, since TDNTuple3Agt has a much simpler pseudocode than TDNTuple2Agt (it avoids the different switches for different N and the mind-buggingly complex code around ZValue) and the pseudocode is easily extensible to multi-player games (N</w:t>
+      </w:r>
+      <w:r>
+        <w:rPr>
+          <w:lang w:val="en-US"/>
+        </w:rPr>
+        <w:sym w:font="Symbol" w:char="F0B3"/>
+      </w:r>
+      <w:r>
+        <w:rPr>
+          <w:lang w:val="en-US"/>
+        </w:rPr>
+        <w:t xml:space="preserve">3), since it always maximizes the TD to the value that the </w:t>
+      </w:r>
+      <w:r>
+        <w:rPr>
+          <w:b/>
+          <w:lang w:val="en-US"/>
+        </w:rPr>
+        <w:t>same</w:t>
+      </w:r>
+      <w:r>
+        <w:rPr>
+          <w:lang w:val="en-US"/>
+        </w:rPr>
+        <w:t xml:space="preserve"> player received one round earlier.</w:t>
+      </w:r>
     </w:p>
     <w:p>
       <w:pPr>
@@ -44070,12 +44276,11 @@
           <w:lang w:val="en-US"/>
         </w:rPr>
       </w:pPr>
-      <w:bookmarkStart w:id="33" w:name="Hex5x5_Sarsa_InspectV"/>
+      <w:bookmarkStart w:id="35" w:name="Hex5x5_Sarsa_InspectV"/>
       <w:r>
         <w:rPr>
           <w:noProof/>
         </w:rPr>
-        <w:lastRenderedPageBreak/>
         <w:drawing>
           <wp:anchor distT="0" distB="0" distL="114300" distR="114300" simplePos="0" relativeHeight="251660288" behindDoc="0" locked="0" layoutInCell="1" allowOverlap="1" wp14:anchorId="13FF2D8A" wp14:editId="3F82CA7E">
             <wp:simplePos x="0" y="0"/>
@@ -44134,7 +44339,7 @@
           </wp:anchor>
         </w:drawing>
       </w:r>
-      <w:bookmarkEnd w:id="33"/>
+      <w:bookmarkEnd w:id="35"/>
       <w:r>
         <w:rPr>
           <w:lang w:val="en-US"/>
@@ -45509,13 +45714,12 @@
           <w:lang w:val="en-US"/>
         </w:rPr>
       </w:pPr>
-      <w:bookmarkStart w:id="34" w:name="_Connect_Four"/>
-      <w:bookmarkEnd w:id="34"/>
-      <w:r>
-        <w:rPr>
-          <w:lang w:val="en-US"/>
-        </w:rPr>
-        <w:lastRenderedPageBreak/>
+      <w:bookmarkStart w:id="36" w:name="_Connect_Four"/>
+      <w:bookmarkEnd w:id="36"/>
+      <w:r>
+        <w:rPr>
+          <w:lang w:val="en-US"/>
+        </w:rPr>
         <w:t xml:space="preserve">Connect Four </w:t>
       </w:r>
     </w:p>
@@ -46243,7 +46447,20 @@
         <w:rPr>
           <w:lang w:val="en-US"/>
         </w:rPr>
-        <w:t xml:space="preserve"> TD-NTuple-2 and TD-NTuple-3: </w:t>
+        <w:t xml:space="preserve"> </w:t>
+      </w:r>
+      <w:r>
+        <w:rPr>
+          <w:b/>
+          <w:lang w:val="en-US"/>
+        </w:rPr>
+        <w:t>TD-NTuple-2</w:t>
+      </w:r>
+      <w:r>
+        <w:rPr>
+          <w:lang w:val="en-US"/>
+        </w:rPr>
+        <w:t xml:space="preserve">: </w:t>
       </w:r>
       <w:r>
         <w:rPr>
@@ -46291,19 +46508,7 @@
         <w:rPr>
           <w:lang w:val="en-US"/>
         </w:rPr>
-        <w:t xml:space="preserve">=0, NO output sigmoid, USESYMMETRY, AFTERSTATE, FIXEDNTUPLEMODE=2 [Jaskowski2016, Fig. 3c, 4 6-tuple], MODE_3P=2, </w:t>
-      </w:r>
-      <w:r>
-        <w:rPr>
-          <w:lang w:val="en-US"/>
-        </w:rPr>
-        <w:t>2</w:t>
-      </w:r>
-      <w:r>
-        <w:rPr>
-          <w:lang w:val="en-US"/>
-        </w:rPr>
-        <w:t>00.000 training games, numEval=5000, evalQ=0, evalT=-1.</w:t>
+        <w:t>=0, NO output sigmoid, USESYMMETRY, AFTERSTATE, FIXEDNTUPLEMODE=2 [Jaskowski2016, Fig. 3c, 4 6-tuple], MODE_3P=2, 200.000 training games, numEval=5000, evalQ=0, evalT=-1.</w:t>
       </w:r>
     </w:p>
     <w:p>
@@ -46331,7 +46536,7 @@
         </w:rPr>
         <w:t xml:space="preserve">Avg. score 135.000-140.000, 65% tile 8192, 5% tile 16384. See detailed </w:t>
       </w:r>
-      <w:hyperlink w:anchor="_Results_Dec_2018" w:history="1">
+      <w:hyperlink w:anchor="TDNTuple2Agt_2048_Results" w:history="1">
         <w:r>
           <w:rPr>
             <w:rStyle w:val="Hyperlink"/>
@@ -46367,6 +46572,194 @@
           <w:lang w:val="en-US"/>
         </w:rPr>
       </w:pPr>
+      <w:r>
+        <w:rPr>
+          <w:b/>
+          <w:lang w:val="en-US"/>
+        </w:rPr>
+        <w:t>Standard settings</w:t>
+      </w:r>
+      <w:r>
+        <w:rPr>
+          <w:lang w:val="en-US"/>
+        </w:rPr>
+        <w:t xml:space="preserve"> </w:t>
+      </w:r>
+      <w:r>
+        <w:rPr>
+          <w:b/>
+          <w:lang w:val="en-US"/>
+        </w:rPr>
+        <w:t>TD-NTuple-3</w:t>
+      </w:r>
+      <w:r>
+        <w:rPr>
+          <w:lang w:val="en-US"/>
+        </w:rPr>
+        <w:t xml:space="preserve">: </w:t>
+      </w:r>
+      <w:r>
+        <w:rPr>
+          <w:lang w:val="en-US"/>
+        </w:rPr>
+        <w:sym w:font="Symbol" w:char="F065"/>
+      </w:r>
+      <w:r>
+        <w:rPr>
+          <w:lang w:val="en-US"/>
+        </w:rPr>
+        <w:t xml:space="preserve">=0, </w:t>
+      </w:r>
+      <w:r>
+        <w:rPr>
+          <w:lang w:val="en-US"/>
+        </w:rPr>
+        <w:sym w:font="Symbol" w:char="F061"/>
+      </w:r>
+      <w:r>
+        <w:rPr>
+          <w:lang w:val="en-US"/>
+        </w:rPr>
+        <w:t>=1.0</w:t>
+      </w:r>
+      <w:r>
+        <w:rPr>
+          <w:lang w:val="en-US"/>
+        </w:rPr>
+        <w:sym w:font="Wingdings" w:char="F0E0"/>
+      </w:r>
+      <w:r>
+        <w:rPr>
+          <w:lang w:val="en-US"/>
+        </w:rPr>
+        <w:t xml:space="preserve">1.0, </w:t>
+      </w:r>
+      <w:r>
+        <w:rPr>
+          <w:lang w:val="en-US"/>
+        </w:rPr>
+        <w:sym w:font="Symbol" w:char="F06C"/>
+      </w:r>
+      <w:r>
+        <w:rPr>
+          <w:lang w:val="en-US"/>
+        </w:rPr>
+        <w:t>=0, NO output sigmoid, USESYMMETRY, AFTERSTATE, NORMALIZE=false, FIXEDNTUPLEMODE=2 [Jaskowski2016, Fig. 3c, 4 6-tuple].</w:t>
+      </w:r>
+      <w:r>
+        <w:rPr>
+          <w:lang w:val="en-US"/>
+        </w:rPr>
+        <w:t xml:space="preserve"> </w:t>
+      </w:r>
+      <w:r>
+        <w:rPr>
+          <w:lang w:val="en-US"/>
+        </w:rPr>
+        <w:t>TC, TC-Init=10</w:t>
+      </w:r>
+      <w:r>
+        <w:rPr>
+          <w:vertAlign w:val="superscript"/>
+          <w:lang w:val="en-US"/>
+        </w:rPr>
+        <w:t>-4</w:t>
+      </w:r>
+      <w:r>
+        <w:rPr>
+          <w:vertAlign w:val="subscript"/>
+          <w:lang w:val="en-US"/>
+        </w:rPr>
+        <w:t xml:space="preserve">, </w:t>
+      </w:r>
+      <w:r>
+        <w:rPr>
+          <w:lang w:val="en-US"/>
+        </w:rPr>
+        <w:t>TC-id</w:t>
+      </w:r>
+      <w:r>
+        <w:rPr>
+          <w:lang w:val="en-US"/>
+        </w:rPr>
+        <w:t>. 200.000 training games, numEval=5000, evalQ=0, evalT=-1.</w:t>
+      </w:r>
+    </w:p>
+    <w:p>
+      <w:pPr>
+        <w:rPr>
+          <w:lang w:val="en-US"/>
+        </w:rPr>
+      </w:pPr>
+      <w:r>
+        <w:rPr>
+          <w:lang w:val="en-US"/>
+        </w:rPr>
+        <w:t>[‘Choose Start 01’ and ‘Learn from RM’ are irrelevant here since we have no agent random moves.]</w:t>
+      </w:r>
+    </w:p>
+    <w:p>
+      <w:pPr>
+        <w:rPr>
+          <w:lang w:val="en-US"/>
+        </w:rPr>
+      </w:pPr>
+      <w:r>
+        <w:rPr>
+          <w:lang w:val="en-US"/>
+        </w:rPr>
+        <w:t xml:space="preserve">Avg. score 130.000-140.000, 64% tile 8192, 5% tile 16384. See detailed </w:t>
+      </w:r>
+      <w:hyperlink w:anchor="TDNTuple3Agt_2048_Results" w:history="1">
+        <w:r>
+          <w:rPr>
+            <w:rStyle w:val="Hyperlink"/>
+            <w:lang w:val="en-US"/>
+          </w:rPr>
+          <w:t>Resul</w:t>
+        </w:r>
+        <w:r>
+          <w:rPr>
+            <w:rStyle w:val="Hyperlink"/>
+            <w:lang w:val="en-US"/>
+          </w:rPr>
+          <w:t>t</w:t>
+        </w:r>
+        <w:r>
+          <w:rPr>
+            <w:rStyle w:val="Hyperlink"/>
+            <w:lang w:val="en-US"/>
+          </w:rPr>
+          <w:t>s J</w:t>
+        </w:r>
+        <w:r>
+          <w:rPr>
+            <w:rStyle w:val="Hyperlink"/>
+            <w:lang w:val="en-US"/>
+          </w:rPr>
+          <w:t>a</w:t>
+        </w:r>
+        <w:r>
+          <w:rPr>
+            <w:rStyle w:val="Hyperlink"/>
+            <w:lang w:val="en-US"/>
+          </w:rPr>
+          <w:t>n’2019</w:t>
+        </w:r>
+      </w:hyperlink>
+      <w:r>
+        <w:rPr>
+          <w:lang w:val="en-US"/>
+        </w:rPr>
+        <w:t>.</w:t>
+      </w:r>
+    </w:p>
+    <w:p>
+      <w:pPr>
+        <w:rPr>
+          <w:lang w:val="en-US"/>
+        </w:rPr>
+      </w:pPr>
     </w:p>
     <w:p>
       <w:pPr>
@@ -46558,7 +46951,6 @@
         <w:rPr>
           <w:lang w:val="en-US"/>
         </w:rPr>
-        <w:lastRenderedPageBreak/>
         <w:t xml:space="preserve">abstract class </w:t>
       </w:r>
       <w:r>
@@ -47802,7 +48194,6 @@
           <w:color w:val="FF0000"/>
           <w:lang w:val="en-US"/>
         </w:rPr>
-        <w:lastRenderedPageBreak/>
         <w:t>CAUTION</w:t>
       </w:r>
       <w:r>
@@ -47933,8 +48324,8 @@
         </w:rPr>
         <w:t>The code around the calls addG</w:t>
       </w:r>
-      <w:bookmarkStart w:id="35" w:name="addGradToElig"/>
-      <w:bookmarkEnd w:id="35"/>
+      <w:bookmarkStart w:id="37" w:name="addGradToElig"/>
+      <w:bookmarkEnd w:id="37"/>
       <w:r>
         <w:rPr>
           <w:lang w:val="en-US"/>
@@ -48581,8 +48972,8 @@
         </w:rPr>
         <w:t>TER</w:t>
       </w:r>
-      <w:bookmarkStart w:id="36" w:name="TERNARY"/>
-      <w:bookmarkEnd w:id="36"/>
+      <w:bookmarkStart w:id="38" w:name="TERNARY"/>
+      <w:bookmarkEnd w:id="38"/>
       <w:r>
         <w:rPr>
           <w:b/>
@@ -48671,14 +49062,7 @@
         <w:rPr>
           <w:lang w:val="en-US"/>
         </w:rPr>
-        <w:t xml:space="preserve"> (The default settings are: </w:t>
-      </w:r>
-      <w:r>
-        <w:rPr>
-          <w:lang w:val="en-US"/>
-        </w:rPr>
-        <w:lastRenderedPageBreak/>
-        <w:t>useNormalBook</w:t>
+        <w:t xml:space="preserve"> (The default settings are: useNormalBook</w:t>
       </w:r>
       <w:r>
         <w:rPr>
@@ -49702,7 +50086,6 @@
         <w:rPr>
           <w:lang w:val="en-US"/>
         </w:rPr>
-        <w:lastRenderedPageBreak/>
         <w:t xml:space="preserve">EligStates after game over? – Yes, </w:t>
       </w:r>
       <w:proofErr w:type="gramStart"/>
@@ -50714,14 +51097,7 @@
         <w:rPr>
           <w:lang w:val="en-US"/>
         </w:rPr>
-        <w:t xml:space="preserve">the first place in LinkedList eList of EligStates objects. </w:t>
-      </w:r>
-      <w:r>
-        <w:rPr>
-          <w:lang w:val="en-US"/>
-        </w:rPr>
-        <w:lastRenderedPageBreak/>
-        <w:t>Elements at the end of eList are deleted if they are beyond horizon.</w:t>
+        <w:t>the first place in LinkedList eList of EligStates objects. Elements at the end of eList are deleted if they are beyond horizon.</w:t>
       </w:r>
       <w:r>
         <w:rPr>
@@ -50789,8 +51165,8 @@
         </w:rPr>
         <w:t>So</w:t>
       </w:r>
-      <w:bookmarkStart w:id="37" w:name="results_old_buggy"/>
-      <w:bookmarkEnd w:id="37"/>
+      <w:bookmarkStart w:id="39" w:name="results_old_buggy"/>
+      <w:bookmarkEnd w:id="39"/>
       <w:r>
         <w:rPr>
           <w:lang w:val="en-US"/>
@@ -52283,15 +52659,32 @@
         </w:rPr>
         <w:t xml:space="preserve">This is </w:t>
       </w:r>
-      <w:hyperlink w:anchor="equivalence_2P" w:history="1">
-        <w:r>
-          <w:rPr>
-            <w:rStyle w:val="Hyperlink"/>
-            <w:lang w:val="en-US"/>
-          </w:rPr>
-          <w:t>equivalent to the 2P-logic</w:t>
-        </w:r>
-      </w:hyperlink>
+      <w:r>
+        <w:fldChar w:fldCharType="begin"/>
+      </w:r>
+      <w:r>
+        <w:rPr>
+          <w:lang w:val="en-US"/>
+        </w:rPr>
+        <w:instrText xml:space="preserve"> HYPERLINK \l "equivalence_2P" </w:instrText>
+      </w:r>
+      <w:r>
+        <w:fldChar w:fldCharType="separate"/>
+      </w:r>
+      <w:r>
+        <w:rPr>
+          <w:rStyle w:val="Hyperlink"/>
+          <w:lang w:val="en-US"/>
+        </w:rPr>
+        <w:t>equivalent to the 2P-logic</w:t>
+      </w:r>
+      <w:r>
+        <w:rPr>
+          <w:rStyle w:val="Hyperlink"/>
+          <w:lang w:val="en-US"/>
+        </w:rPr>
+        <w:fldChar w:fldCharType="end"/>
+      </w:r>
       <w:r>
         <w:rPr>
           <w:lang w:val="en-US"/>
@@ -52471,15 +52864,32 @@
         </w:rPr>
         <w:t xml:space="preserve">=0.5 and all the other settings of TDNTuple3Agt. (New version with </w:t>
       </w:r>
-      <w:hyperlink w:anchor="problemEligibiltyList" w:history="1">
-        <w:r>
-          <w:rPr>
-            <w:rStyle w:val="Hyperlink"/>
-            <w:lang w:val="en-US"/>
-          </w:rPr>
-          <w:t>problem with eligibility lists</w:t>
-        </w:r>
-      </w:hyperlink>
+      <w:r>
+        <w:fldChar w:fldCharType="begin"/>
+      </w:r>
+      <w:r>
+        <w:rPr>
+          <w:lang w:val="en-US"/>
+        </w:rPr>
+        <w:instrText xml:space="preserve"> HYPERLINK \l "problemEligibiltyList" </w:instrText>
+      </w:r>
+      <w:r>
+        <w:fldChar w:fldCharType="separate"/>
+      </w:r>
+      <w:r>
+        <w:rPr>
+          <w:rStyle w:val="Hyperlink"/>
+          <w:lang w:val="en-US"/>
+        </w:rPr>
+        <w:t>problem with eligibility lists</w:t>
+      </w:r>
+      <w:r>
+        <w:rPr>
+          <w:rStyle w:val="Hyperlink"/>
+          <w:lang w:val="en-US"/>
+        </w:rPr>
+        <w:fldChar w:fldCharType="end"/>
+      </w:r>
       <w:r>
         <w:rPr>
           <w:lang w:val="en-US"/>
@@ -56074,7 +56484,7 @@
 </file>
 
 <file path=customXml/itemProps1.xml><?xml version="1.0" encoding="utf-8"?>
-<ds:datastoreItem xmlns:ds="http://schemas.openxmlformats.org/officeDocument/2006/customXml" ds:itemID="{6E565A24-DE49-4A56-BB79-EAFEE3E43EBC}">
+<ds:datastoreItem xmlns:ds="http://schemas.openxmlformats.org/officeDocument/2006/customXml" ds:itemID="{0969C346-E9E9-4CC9-AD4A-1F0A0E5EB9AA}">
   <ds:schemaRefs>
     <ds:schemaRef ds:uri="http://schemas.openxmlformats.org/officeDocument/2006/bibliography"/>
   </ds:schemaRefs>

</xml_diff>

<commit_message>
Roulette wheel for MCTS & MCTSE
- roulette wheel
- Javadoc improvements
- new maxScore calc for MCTSE & 2048
- bug fix MCTSE backUp for 2-player games
- smaller number of wrapAgent-functions
</commit_message>
<xml_diff>
--- a/TDNTupleAgt.docx
+++ b/TDNTupleAgt.docx
@@ -2977,6 +2977,7 @@
         <w:rPr>
           <w:lang w:val="en-US"/>
         </w:rPr>
+        <w:lastRenderedPageBreak/>
         <w:t>Current drawbacks of TDNTupleAgt</w:t>
       </w:r>
     </w:p>
@@ -4102,6 +4103,7 @@
         <w:rPr>
           <w:lang w:val="en-US"/>
         </w:rPr>
+        <w:lastRenderedPageBreak/>
         <w:t>Ind</w:t>
       </w:r>
       <w:r>
@@ -8141,6 +8143,7 @@
               <w:rFonts w:ascii="Cambria Math" w:hAnsi="Cambria Math"/>
               <w:lang w:val="en-US"/>
             </w:rPr>
+            <w:lastRenderedPageBreak/>
             <m:t xml:space="preserve">+…                             </m:t>
           </m:r>
         </m:oMath>
@@ -10336,6 +10339,7 @@
         <w:rPr>
           <w:lang w:val="en-US"/>
         </w:rPr>
+        <w:lastRenderedPageBreak/>
         <w:t>Debugging TDNTuple2Agt</w:t>
       </w:r>
     </w:p>
@@ -11146,6 +11150,7 @@
         <w:rPr>
           <w:lang w:val="en-US"/>
         </w:rPr>
+        <w:lastRenderedPageBreak/>
         <w:t>sec</w:t>
       </w:r>
       <w:proofErr w:type="gramEnd"/>
@@ -12202,7 +12207,14 @@
         <w:rPr>
           <w:lang w:val="en-US"/>
         </w:rPr>
-        <w:t xml:space="preserve"> – The drawback of this evaluator is: For each new Hex board size, the losing moves have to be determined manually. This makes it less easy to go to the next level. </w:t>
+        <w:t xml:space="preserve"> </w:t>
+      </w:r>
+      <w:r>
+        <w:rPr>
+          <w:lang w:val="en-US"/>
+        </w:rPr>
+        <w:lastRenderedPageBreak/>
+        <w:t xml:space="preserve">– The drawback of this evaluator is: For each new Hex board size, the losing moves have to be determined manually. This makes it less easy to go to the next level. </w:t>
       </w:r>
     </w:p>
     <w:p>
@@ -12896,6 +12908,7 @@
         <w:rPr>
           <w:lang w:val="en-US"/>
         </w:rPr>
+        <w:lastRenderedPageBreak/>
         <w:t xml:space="preserve"> </w:t>
       </w:r>
       <w:r>
@@ -13419,7 +13432,14 @@
         <w:rPr>
           <w:lang w:val="en-US"/>
         </w:rPr>
-        <w:t>ory. – Symptomatic remedy: Set Other Pars – Train Eval Mode = 0 prior to start of train.</w:t>
+        <w:t xml:space="preserve">ory. </w:t>
+      </w:r>
+      <w:r>
+        <w:rPr>
+          <w:lang w:val="en-US"/>
+        </w:rPr>
+        <w:lastRenderedPageBreak/>
+        <w:t>– Symptomatic remedy: Set Other Pars – Train Eval Mode = 0 prior to start of train.</w:t>
       </w:r>
       <w:r>
         <w:rPr>
@@ -14617,6 +14637,7 @@
           <w:szCs w:val="20"/>
           <w:lang w:val="en-US"/>
         </w:rPr>
+        <w:lastRenderedPageBreak/>
         <w:t>curBoard</w:t>
       </w:r>
       <w:r>
@@ -15353,6 +15374,7 @@
         <w:rPr>
           <w:noProof/>
         </w:rPr>
+        <w:lastRenderedPageBreak/>
         <w:drawing>
           <wp:inline distT="0" distB="0" distL="0" distR="0" wp14:anchorId="753C22F4" wp14:editId="1F15E095">
             <wp:extent cx="4471051" cy="3451860"/>
@@ -15967,6 +15989,12 @@
           <w:lang w:val="en-US"/>
         </w:rPr>
         <w:br/>
+      </w:r>
+      <w:r>
+        <w:rPr>
+          <w:lang w:val="en-US"/>
+        </w:rPr>
+        <w:lastRenderedPageBreak/>
         <w:t>Add</w:t>
       </w:r>
       <w:r>
@@ -17849,6 +17877,7 @@
         <w:rPr>
           <w:lang w:val="en-US"/>
         </w:rPr>
+        <w:lastRenderedPageBreak/>
         <w:t xml:space="preserve">Games with </w:t>
       </w:r>
       <w:r>
@@ -18955,6 +18984,7 @@
         <w:rPr>
           <w:lang w:val="en-US"/>
         </w:rPr>
+        <w:lastRenderedPageBreak/>
         <w:t xml:space="preserve">OK </w:t>
       </w:r>
       <w:r>
@@ -20138,6 +20168,7 @@
         <w:rPr>
           <w:lang w:val="en-US"/>
         </w:rPr>
+        <w:lastRenderedPageBreak/>
         <w:t>A</w:t>
       </w:r>
       <w:r>
@@ -20885,7 +20916,14 @@
         <w:rPr>
           <w:lang w:val="en-US"/>
         </w:rPr>
-        <w:t xml:space="preserve">. For the general n-player form with arbitrary value functions we probably cannot do better than in the 3P-form. But for games with 2 players and strictly </w:t>
+        <w:t xml:space="preserve">. For the general n-player form with arbitrary </w:t>
+      </w:r>
+      <w:r>
+        <w:rPr>
+          <w:lang w:val="en-US"/>
+        </w:rPr>
+        <w:lastRenderedPageBreak/>
+        <w:t xml:space="preserve">value functions we probably cannot do better than in the 3P-form. But for games with 2 players and strictly </w:t>
       </w:r>
       <w:r>
         <w:rPr>
@@ -21796,6 +21834,7 @@
         <w:rPr>
           <w:lang w:val="en-US"/>
         </w:rPr>
+        <w:lastRenderedPageBreak/>
         <w:t xml:space="preserve">After some initial debugging: </w:t>
       </w:r>
       <w:r>
@@ -23136,6 +23175,7 @@
         <w:rPr>
           <w:lang w:val="en-US"/>
         </w:rPr>
+        <w:lastRenderedPageBreak/>
         <w:t xml:space="preserve">Taking a 2-ply evaluation in 2-player games during training is costly for games with high branching factor and does not yield better results. It is better to use 1-ply and </w:t>
       </w:r>
       <w:r>
@@ -26222,6 +26262,7 @@
         <w:rPr>
           <w:lang w:val="en-US"/>
         </w:rPr>
+        <w:lastRenderedPageBreak/>
         <w:t>100k training games have only a bit weaker results score = 78.000/128.000/159.000 for nPly=0/3/5. We reach the 16384-tile</w:t>
       </w:r>
       <w:r>
@@ -28341,6 +28382,7 @@
         <w:rPr>
           <w:lang w:val="en-US"/>
         </w:rPr>
+        <w:lastRenderedPageBreak/>
         <w:t xml:space="preserve">TD-NTuple-2: </w:t>
       </w:r>
       <w:r>
@@ -28514,8 +28556,6 @@
         </w:rPr>
         <w:t xml:space="preserve">NORMALIZE=false, </w:t>
       </w:r>
-      <w:bookmarkStart w:id="22" w:name="_GoBack"/>
-      <w:bookmarkEnd w:id="22"/>
       <w:r>
         <w:rPr>
           <w:lang w:val="en-US"/>
@@ -29435,7 +29475,21 @@
         <w:rPr>
           <w:lang w:val="en-US"/>
         </w:rPr>
-        <w:t xml:space="preserve">The [Jaskowski16] results are read off from Fig. 6, at the very beginning of the curve (Jaskowski trains his nets for 1e10 learning actions, i.e. 100 times longer than our lowest result). [Jaskowski16] seems to use his Fig. 3c n-tuple set (33-42), which is in the text said to have four 6-tuples, but Fig. 3c shows </w:t>
+        <w:t>The [Jaskowski16] results are read off from Fig. 6, at the very beginning of the curve (Jaskowski trains his nets for 1e10 learning actions, i.e. 100 times longer than our lowest result). [</w:t>
+      </w:r>
+      <w:bookmarkStart w:id="22" w:name="_GoBack"/>
+      <w:r>
+        <w:rPr>
+          <w:lang w:val="en-US"/>
+        </w:rPr>
+        <w:t>Jaskowski</w:t>
+      </w:r>
+      <w:bookmarkEnd w:id="22"/>
+      <w:r>
+        <w:rPr>
+          <w:lang w:val="en-US"/>
+        </w:rPr>
+        <w:t xml:space="preserve">16] seems to use his Fig. 3c n-tuple set (33-42), which is in the text said to have four 6-tuples, but Fig. 3c shows </w:t>
       </w:r>
       <w:r>
         <w:rPr>
@@ -29833,6 +29887,7 @@
         <w:rPr>
           <w:lang w:val="en-US"/>
         </w:rPr>
+        <w:lastRenderedPageBreak/>
         <w:t>Results Dec 2018 and Jan 2019</w:t>
       </w:r>
     </w:p>
@@ -30879,7 +30934,31 @@
         <w:rPr>
           <w:lang w:val="en-US"/>
         </w:rPr>
-        <w:t>. The results are:</w:t>
+        <w:t xml:space="preserve">. The results </w:t>
+      </w:r>
+      <w:r>
+        <w:rPr>
+          <w:lang w:val="en-US"/>
+        </w:rPr>
+        <w:t xml:space="preserve">(for </w:t>
+      </w:r>
+      <w:r>
+        <w:rPr>
+          <w:lang w:val="en-US"/>
+        </w:rPr>
+        <w:t>50 QuickEval games</w:t>
+      </w:r>
+      <w:r>
+        <w:rPr>
+          <w:lang w:val="en-US"/>
+        </w:rPr>
+        <w:t xml:space="preserve">) </w:t>
+      </w:r>
+      <w:r>
+        <w:rPr>
+          <w:lang w:val="en-US"/>
+        </w:rPr>
+        <w:t>are:</w:t>
       </w:r>
     </w:p>
     <w:tbl>
@@ -31589,6 +31668,2198 @@
           <w:lang w:val="en-US"/>
         </w:rPr>
       </w:pPr>
+      <w:hyperlink r:id="rId42" w:history="1">
+        <w:r>
+          <w:rPr>
+            <w:rStyle w:val="Hyperlink"/>
+            <w:lang w:val="en-US"/>
+          </w:rPr>
+          <w:t>TC-EXP-NT3 fixed 4 6-Tupels 100k.agt.zip</w:t>
+        </w:r>
+      </w:hyperlink>
+    </w:p>
+    <w:p>
+      <w:pPr>
+        <w:rPr>
+          <w:lang w:val="en-US"/>
+        </w:rPr>
+      </w:pPr>
+      <w:hyperlink r:id="rId43" w:history="1">
+        <w:r>
+          <w:rPr>
+            <w:rStyle w:val="Hyperlink"/>
+            <w:lang w:val="en-US"/>
+          </w:rPr>
+          <w:t>TC-NT3 fixed 4 6-Tupels 200k.agt.zip</w:t>
+        </w:r>
+      </w:hyperlink>
+    </w:p>
+    <w:p>
+      <w:pPr>
+        <w:spacing w:after="200"/>
+        <w:rPr>
+          <w:lang w:val="en-US"/>
+        </w:rPr>
+      </w:pPr>
+      <w:r>
+        <w:rPr>
+          <w:lang w:val="en-US"/>
+        </w:rPr>
+        <w:br w:type="page"/>
+      </w:r>
+    </w:p>
+    <w:p>
+      <w:pPr>
+        <w:rPr>
+          <w:lang w:val="en-US"/>
+        </w:rPr>
+      </w:pPr>
+    </w:p>
+    <w:tbl>
+      <w:tblPr>
+        <w:tblStyle w:val="Tabellenraster"/>
+        <w:tblW w:w="8075" w:type="dxa"/>
+        <w:tblLook w:val="04A0" w:firstRow="1" w:lastRow="0" w:firstColumn="1" w:lastColumn="0" w:noHBand="0" w:noVBand="1"/>
+      </w:tblPr>
+      <w:tblGrid>
+        <w:gridCol w:w="633"/>
+        <w:gridCol w:w="944"/>
+        <w:gridCol w:w="1345"/>
+        <w:gridCol w:w="1373"/>
+        <w:gridCol w:w="946"/>
+        <w:gridCol w:w="1471"/>
+        <w:gridCol w:w="1363"/>
+      </w:tblGrid>
+      <w:tr>
+        <w:trPr>
+          <w:trHeight w:val="251"/>
+        </w:trPr>
+        <w:tc>
+          <w:tcPr>
+            <w:tcW w:w="633" w:type="dxa"/>
+          </w:tcPr>
+          <w:p>
+            <w:pPr>
+              <w:rPr>
+                <w:sz w:val="18"/>
+                <w:lang w:val="en-US"/>
+              </w:rPr>
+            </w:pPr>
+            <w:r>
+              <w:rPr>
+                <w:sz w:val="18"/>
+                <w:lang w:val="en-US"/>
+              </w:rPr>
+              <w:sym w:font="Symbol" w:char="F06C"/>
+            </w:r>
+            <w:r>
+              <w:rPr>
+                <w:sz w:val="18"/>
+                <w:lang w:val="en-US"/>
+              </w:rPr>
+              <w:t>=0.0</w:t>
+            </w:r>
+          </w:p>
+        </w:tc>
+        <w:tc>
+          <w:tcPr>
+            <w:tcW w:w="3662" w:type="dxa"/>
+            <w:gridSpan w:val="3"/>
+            <w:vAlign w:val="center"/>
+          </w:tcPr>
+          <w:p>
+            <w:pPr>
+              <w:jc w:val="center"/>
+              <w:rPr>
+                <w:sz w:val="18"/>
+                <w:lang w:val="en-US"/>
+              </w:rPr>
+            </w:pPr>
+            <w:r>
+              <w:rPr>
+                <w:b/>
+                <w:color w:val="0070C0"/>
+                <w:sz w:val="18"/>
+                <w:lang w:val="en-US"/>
+              </w:rPr>
+              <w:t>TC, 100k</w:t>
+            </w:r>
+            <w:r>
+              <w:rPr>
+                <w:color w:val="0070C0"/>
+                <w:sz w:val="18"/>
+                <w:lang w:val="en-US"/>
+              </w:rPr>
+              <w:t xml:space="preserve"> </w:t>
+            </w:r>
+            <w:r>
+              <w:rPr>
+                <w:sz w:val="18"/>
+                <w:lang w:val="en-US"/>
+              </w:rPr>
+              <w:t>training games</w:t>
+            </w:r>
+            <w:r>
+              <w:rPr>
+                <w:sz w:val="18"/>
+                <w:lang w:val="en-US"/>
+              </w:rPr>
+              <w:t xml:space="preserve"> </w:t>
+            </w:r>
+          </w:p>
+        </w:tc>
+        <w:tc>
+          <w:tcPr>
+            <w:tcW w:w="3780" w:type="dxa"/>
+            <w:gridSpan w:val="3"/>
+            <w:vAlign w:val="center"/>
+          </w:tcPr>
+          <w:p>
+            <w:pPr>
+              <w:jc w:val="center"/>
+              <w:rPr>
+                <w:b/>
+                <w:color w:val="0070C0"/>
+                <w:sz w:val="18"/>
+                <w:lang w:val="en-US"/>
+              </w:rPr>
+            </w:pPr>
+            <w:r>
+              <w:rPr>
+                <w:b/>
+                <w:color w:val="0070C0"/>
+                <w:sz w:val="18"/>
+                <w:lang w:val="en-US"/>
+              </w:rPr>
+              <w:t>TC, 200k</w:t>
+            </w:r>
+            <w:r>
+              <w:rPr>
+                <w:color w:val="0070C0"/>
+                <w:sz w:val="18"/>
+                <w:lang w:val="en-US"/>
+              </w:rPr>
+              <w:t xml:space="preserve"> </w:t>
+            </w:r>
+            <w:r>
+              <w:rPr>
+                <w:sz w:val="18"/>
+                <w:lang w:val="en-US"/>
+              </w:rPr>
+              <w:t>training games</w:t>
+            </w:r>
+          </w:p>
+        </w:tc>
+      </w:tr>
+      <w:tr>
+        <w:trPr>
+          <w:trHeight w:val="251"/>
+        </w:trPr>
+        <w:tc>
+          <w:tcPr>
+            <w:tcW w:w="633" w:type="dxa"/>
+          </w:tcPr>
+          <w:p>
+            <w:pPr>
+              <w:rPr>
+                <w:sz w:val="18"/>
+                <w:lang w:val="en-US"/>
+              </w:rPr>
+            </w:pPr>
+            <w:r>
+              <w:rPr>
+                <w:sz w:val="18"/>
+                <w:lang w:val="en-US"/>
+              </w:rPr>
+              <w:t>nPly</w:t>
+            </w:r>
+          </w:p>
+        </w:tc>
+        <w:tc>
+          <w:tcPr>
+            <w:tcW w:w="944" w:type="dxa"/>
+          </w:tcPr>
+          <w:p>
+            <w:pPr>
+              <w:rPr>
+                <w:sz w:val="18"/>
+                <w:lang w:val="en-US"/>
+              </w:rPr>
+            </w:pPr>
+            <w:r>
+              <w:rPr>
+                <w:sz w:val="18"/>
+                <w:lang w:val="en-US"/>
+              </w:rPr>
+              <w:t>avg score</w:t>
+            </w:r>
+          </w:p>
+        </w:tc>
+        <w:tc>
+          <w:tcPr>
+            <w:tcW w:w="1345" w:type="dxa"/>
+          </w:tcPr>
+          <w:p>
+            <w:pPr>
+              <w:rPr>
+                <w:sz w:val="18"/>
+                <w:lang w:val="en-US"/>
+              </w:rPr>
+            </w:pPr>
+            <w:r>
+              <w:rPr>
+                <w:sz w:val="18"/>
+                <w:lang w:val="en-US"/>
+              </w:rPr>
+              <w:t>highest tile</w:t>
+            </w:r>
+          </w:p>
+        </w:tc>
+        <w:tc>
+          <w:tcPr>
+            <w:tcW w:w="1373" w:type="dxa"/>
+          </w:tcPr>
+          <w:p>
+            <w:pPr>
+              <w:rPr>
+                <w:sz w:val="18"/>
+                <w:lang w:val="en-US"/>
+              </w:rPr>
+            </w:pPr>
+            <w:r>
+              <w:rPr>
+                <w:sz w:val="18"/>
+                <w:lang w:val="en-US"/>
+              </w:rPr>
+              <w:t>moves/second</w:t>
+            </w:r>
+          </w:p>
+        </w:tc>
+        <w:tc>
+          <w:tcPr>
+            <w:tcW w:w="946" w:type="dxa"/>
+          </w:tcPr>
+          <w:p>
+            <w:pPr>
+              <w:rPr>
+                <w:sz w:val="18"/>
+                <w:lang w:val="en-US"/>
+              </w:rPr>
+            </w:pPr>
+            <w:r>
+              <w:rPr>
+                <w:sz w:val="18"/>
+                <w:lang w:val="en-US"/>
+              </w:rPr>
+              <w:t>avg score</w:t>
+            </w:r>
+          </w:p>
+        </w:tc>
+        <w:tc>
+          <w:tcPr>
+            <w:tcW w:w="1471" w:type="dxa"/>
+          </w:tcPr>
+          <w:p>
+            <w:pPr>
+              <w:rPr>
+                <w:sz w:val="18"/>
+                <w:lang w:val="en-US"/>
+              </w:rPr>
+            </w:pPr>
+            <w:r>
+              <w:rPr>
+                <w:sz w:val="18"/>
+                <w:lang w:val="en-US"/>
+              </w:rPr>
+              <w:t>highest tile</w:t>
+            </w:r>
+          </w:p>
+        </w:tc>
+        <w:tc>
+          <w:tcPr>
+            <w:tcW w:w="1363" w:type="dxa"/>
+          </w:tcPr>
+          <w:p>
+            <w:pPr>
+              <w:rPr>
+                <w:sz w:val="18"/>
+                <w:lang w:val="en-US"/>
+              </w:rPr>
+            </w:pPr>
+            <w:r>
+              <w:rPr>
+                <w:sz w:val="18"/>
+                <w:lang w:val="en-US"/>
+              </w:rPr>
+              <w:t>moves/second</w:t>
+            </w:r>
+          </w:p>
+        </w:tc>
+      </w:tr>
+      <w:tr>
+        <w:trPr>
+          <w:trHeight w:val="251"/>
+        </w:trPr>
+        <w:tc>
+          <w:tcPr>
+            <w:tcW w:w="633" w:type="dxa"/>
+          </w:tcPr>
+          <w:p>
+            <w:pPr>
+              <w:rPr>
+                <w:sz w:val="18"/>
+                <w:lang w:val="en-US"/>
+              </w:rPr>
+            </w:pPr>
+            <w:r>
+              <w:rPr>
+                <w:sz w:val="18"/>
+                <w:lang w:val="en-US"/>
+              </w:rPr>
+              <w:t>0</w:t>
+            </w:r>
+          </w:p>
+        </w:tc>
+        <w:tc>
+          <w:tcPr>
+            <w:tcW w:w="944" w:type="dxa"/>
+          </w:tcPr>
+          <w:p>
+            <w:pPr>
+              <w:rPr>
+                <w:sz w:val="18"/>
+                <w:lang w:val="en-US"/>
+              </w:rPr>
+            </w:pPr>
+            <w:r>
+              <w:rPr>
+                <w:sz w:val="18"/>
+                <w:lang w:val="en-US"/>
+              </w:rPr>
+              <w:t>1</w:t>
+            </w:r>
+            <w:r>
+              <w:rPr>
+                <w:sz w:val="18"/>
+                <w:lang w:val="en-US"/>
+              </w:rPr>
+              <w:t>22</w:t>
+            </w:r>
+            <w:r>
+              <w:rPr>
+                <w:sz w:val="18"/>
+                <w:lang w:val="en-US"/>
+              </w:rPr>
+              <w:t>.000</w:t>
+            </w:r>
+            <w:r>
+              <w:rPr>
+                <w:sz w:val="18"/>
+                <w:lang w:val="en-US"/>
+              </w:rPr>
+              <w:t xml:space="preserve"> </w:t>
+            </w:r>
+            <w:r>
+              <w:rPr>
+                <w:sz w:val="18"/>
+                <w:lang w:val="en-US"/>
+              </w:rPr>
+              <w:sym w:font="Symbol" w:char="F0B1"/>
+            </w:r>
+            <w:r>
+              <w:rPr>
+                <w:sz w:val="18"/>
+                <w:lang w:val="en-US"/>
+              </w:rPr>
+              <w:t xml:space="preserve"> 5.900</w:t>
+            </w:r>
+          </w:p>
+        </w:tc>
+        <w:tc>
+          <w:tcPr>
+            <w:tcW w:w="1345" w:type="dxa"/>
+          </w:tcPr>
+          <w:p>
+            <w:pPr>
+              <w:rPr>
+                <w:sz w:val="18"/>
+                <w:lang w:val="en-US"/>
+              </w:rPr>
+            </w:pPr>
+            <w:r>
+              <w:rPr>
+                <w:sz w:val="18"/>
+                <w:lang w:val="en-US"/>
+              </w:rPr>
+              <w:t xml:space="preserve">8192: </w:t>
+            </w:r>
+            <w:r>
+              <w:rPr>
+                <w:sz w:val="18"/>
+                <w:lang w:val="en-US"/>
+              </w:rPr>
+              <w:t>32</w:t>
+            </w:r>
+            <w:r>
+              <w:rPr>
+                <w:sz w:val="18"/>
+                <w:lang w:val="en-US"/>
+              </w:rPr>
+              <w:t>/50</w:t>
+            </w:r>
+          </w:p>
+        </w:tc>
+        <w:tc>
+          <w:tcPr>
+            <w:tcW w:w="1373" w:type="dxa"/>
+          </w:tcPr>
+          <w:p>
+            <w:pPr>
+              <w:rPr>
+                <w:sz w:val="18"/>
+                <w:lang w:val="en-US"/>
+              </w:rPr>
+            </w:pPr>
+            <w:r>
+              <w:rPr>
+                <w:sz w:val="18"/>
+                <w:lang w:val="en-US"/>
+              </w:rPr>
+              <w:t>115</w:t>
+            </w:r>
+            <w:r>
+              <w:rPr>
+                <w:sz w:val="18"/>
+                <w:lang w:val="en-US"/>
+              </w:rPr>
+              <w:t>.620</w:t>
+            </w:r>
+          </w:p>
+        </w:tc>
+        <w:tc>
+          <w:tcPr>
+            <w:tcW w:w="946" w:type="dxa"/>
+          </w:tcPr>
+          <w:p>
+            <w:pPr>
+              <w:rPr>
+                <w:sz w:val="18"/>
+                <w:lang w:val="en-US"/>
+              </w:rPr>
+            </w:pPr>
+            <w:r>
+              <w:rPr>
+                <w:sz w:val="18"/>
+                <w:lang w:val="en-US"/>
+              </w:rPr>
+              <w:t>1</w:t>
+            </w:r>
+            <w:r>
+              <w:rPr>
+                <w:sz w:val="18"/>
+                <w:lang w:val="en-US"/>
+              </w:rPr>
+              <w:t>3</w:t>
+            </w:r>
+            <w:r>
+              <w:rPr>
+                <w:sz w:val="18"/>
+                <w:lang w:val="en-US"/>
+              </w:rPr>
+              <w:t>1</w:t>
+            </w:r>
+            <w:r>
+              <w:rPr>
+                <w:sz w:val="18"/>
+                <w:lang w:val="en-US"/>
+              </w:rPr>
+              <w:t>.000</w:t>
+            </w:r>
+            <w:r>
+              <w:rPr>
+                <w:sz w:val="18"/>
+                <w:lang w:val="en-US"/>
+              </w:rPr>
+              <w:t xml:space="preserve"> </w:t>
+            </w:r>
+            <w:r>
+              <w:rPr>
+                <w:sz w:val="18"/>
+                <w:lang w:val="en-US"/>
+              </w:rPr>
+              <w:sym w:font="Symbol" w:char="F0B1"/>
+            </w:r>
+            <w:r>
+              <w:rPr>
+                <w:sz w:val="18"/>
+                <w:lang w:val="en-US"/>
+              </w:rPr>
+              <w:t xml:space="preserve"> 8.</w:t>
+            </w:r>
+            <w:r>
+              <w:rPr>
+                <w:sz w:val="18"/>
+                <w:lang w:val="en-US"/>
+              </w:rPr>
+              <w:t>8</w:t>
+            </w:r>
+            <w:r>
+              <w:rPr>
+                <w:sz w:val="18"/>
+                <w:lang w:val="en-US"/>
+              </w:rPr>
+              <w:t>00</w:t>
+            </w:r>
+          </w:p>
+        </w:tc>
+        <w:tc>
+          <w:tcPr>
+            <w:tcW w:w="1471" w:type="dxa"/>
+          </w:tcPr>
+          <w:p>
+            <w:pPr>
+              <w:rPr>
+                <w:sz w:val="18"/>
+                <w:lang w:val="en-US"/>
+              </w:rPr>
+            </w:pPr>
+            <w:r>
+              <w:rPr>
+                <w:sz w:val="18"/>
+                <w:lang w:val="en-US"/>
+              </w:rPr>
+              <w:t>8192: 28/50</w:t>
+            </w:r>
+            <w:r>
+              <w:rPr>
+                <w:sz w:val="18"/>
+                <w:lang w:val="en-US"/>
+              </w:rPr>
+              <w:br/>
+              <w:t xml:space="preserve">16384: </w:t>
+            </w:r>
+            <w:r>
+              <w:rPr>
+                <w:sz w:val="18"/>
+                <w:lang w:val="en-US"/>
+              </w:rPr>
+              <w:t>5</w:t>
+            </w:r>
+            <w:r>
+              <w:rPr>
+                <w:sz w:val="18"/>
+                <w:lang w:val="en-US"/>
+              </w:rPr>
+              <w:t>/50</w:t>
+            </w:r>
+          </w:p>
+        </w:tc>
+        <w:tc>
+          <w:tcPr>
+            <w:tcW w:w="1363" w:type="dxa"/>
+          </w:tcPr>
+          <w:p>
+            <w:pPr>
+              <w:rPr>
+                <w:sz w:val="18"/>
+                <w:lang w:val="en-US"/>
+              </w:rPr>
+            </w:pPr>
+            <w:r>
+              <w:rPr>
+                <w:sz w:val="18"/>
+                <w:lang w:val="en-US"/>
+              </w:rPr>
+              <w:t>94.605</w:t>
+            </w:r>
+          </w:p>
+        </w:tc>
+      </w:tr>
+      <w:tr>
+        <w:trPr>
+          <w:trHeight w:val="262"/>
+        </w:trPr>
+        <w:tc>
+          <w:tcPr>
+            <w:tcW w:w="633" w:type="dxa"/>
+          </w:tcPr>
+          <w:p>
+            <w:pPr>
+              <w:rPr>
+                <w:sz w:val="18"/>
+                <w:lang w:val="en-US"/>
+              </w:rPr>
+            </w:pPr>
+            <w:r>
+              <w:rPr>
+                <w:sz w:val="18"/>
+                <w:lang w:val="en-US"/>
+              </w:rPr>
+              <w:t>1</w:t>
+            </w:r>
+          </w:p>
+        </w:tc>
+        <w:tc>
+          <w:tcPr>
+            <w:tcW w:w="944" w:type="dxa"/>
+          </w:tcPr>
+          <w:p>
+            <w:pPr>
+              <w:rPr>
+                <w:sz w:val="18"/>
+                <w:lang w:val="en-US"/>
+              </w:rPr>
+            </w:pPr>
+            <w:r>
+              <w:rPr>
+                <w:sz w:val="18"/>
+                <w:lang w:val="en-US"/>
+              </w:rPr>
+              <w:t>125</w:t>
+            </w:r>
+            <w:r>
+              <w:rPr>
+                <w:sz w:val="18"/>
+                <w:lang w:val="en-US"/>
+              </w:rPr>
+              <w:t>.000</w:t>
+            </w:r>
+          </w:p>
+        </w:tc>
+        <w:tc>
+          <w:tcPr>
+            <w:tcW w:w="1345" w:type="dxa"/>
+          </w:tcPr>
+          <w:p>
+            <w:pPr>
+              <w:rPr>
+                <w:sz w:val="18"/>
+                <w:lang w:val="en-US"/>
+              </w:rPr>
+            </w:pPr>
+            <w:r>
+              <w:rPr>
+                <w:sz w:val="18"/>
+                <w:lang w:val="en-US"/>
+              </w:rPr>
+              <w:t xml:space="preserve">8192: </w:t>
+            </w:r>
+            <w:r>
+              <w:rPr>
+                <w:sz w:val="18"/>
+                <w:lang w:val="en-US"/>
+              </w:rPr>
+              <w:t>32</w:t>
+            </w:r>
+            <w:r>
+              <w:rPr>
+                <w:sz w:val="18"/>
+                <w:lang w:val="en-US"/>
+              </w:rPr>
+              <w:t>/50</w:t>
+            </w:r>
+          </w:p>
+        </w:tc>
+        <w:tc>
+          <w:tcPr>
+            <w:tcW w:w="1373" w:type="dxa"/>
+          </w:tcPr>
+          <w:p>
+            <w:pPr>
+              <w:rPr>
+                <w:sz w:val="18"/>
+                <w:lang w:val="en-US"/>
+              </w:rPr>
+            </w:pPr>
+            <w:r>
+              <w:rPr>
+                <w:sz w:val="18"/>
+                <w:lang w:val="en-US"/>
+              </w:rPr>
+              <w:t>56.800</w:t>
+            </w:r>
+          </w:p>
+        </w:tc>
+        <w:tc>
+          <w:tcPr>
+            <w:tcW w:w="946" w:type="dxa"/>
+          </w:tcPr>
+          <w:p>
+            <w:pPr>
+              <w:rPr>
+                <w:sz w:val="18"/>
+                <w:lang w:val="en-US"/>
+              </w:rPr>
+            </w:pPr>
+            <w:r>
+              <w:rPr>
+                <w:sz w:val="18"/>
+                <w:lang w:val="en-US"/>
+              </w:rPr>
+              <w:t>118</w:t>
+            </w:r>
+            <w:r>
+              <w:rPr>
+                <w:sz w:val="18"/>
+                <w:lang w:val="en-US"/>
+              </w:rPr>
+              <w:t>.000</w:t>
+            </w:r>
+            <w:r>
+              <w:rPr>
+                <w:sz w:val="18"/>
+                <w:lang w:val="en-US"/>
+              </w:rPr>
+              <w:t xml:space="preserve"> </w:t>
+            </w:r>
+            <w:r>
+              <w:rPr>
+                <w:sz w:val="18"/>
+                <w:lang w:val="en-US"/>
+              </w:rPr>
+              <w:sym w:font="Symbol" w:char="F0B1"/>
+            </w:r>
+            <w:r>
+              <w:rPr>
+                <w:sz w:val="18"/>
+                <w:lang w:val="en-US"/>
+              </w:rPr>
+              <w:t xml:space="preserve"> </w:t>
+            </w:r>
+            <w:r>
+              <w:rPr>
+                <w:sz w:val="18"/>
+                <w:lang w:val="en-US"/>
+              </w:rPr>
+              <w:t>6</w:t>
+            </w:r>
+            <w:r>
+              <w:rPr>
+                <w:sz w:val="18"/>
+                <w:lang w:val="en-US"/>
+              </w:rPr>
+              <w:t>.</w:t>
+            </w:r>
+            <w:r>
+              <w:rPr>
+                <w:sz w:val="18"/>
+                <w:lang w:val="en-US"/>
+              </w:rPr>
+              <w:t>7</w:t>
+            </w:r>
+            <w:r>
+              <w:rPr>
+                <w:sz w:val="18"/>
+                <w:lang w:val="en-US"/>
+              </w:rPr>
+              <w:t>00</w:t>
+            </w:r>
+          </w:p>
+        </w:tc>
+        <w:tc>
+          <w:tcPr>
+            <w:tcW w:w="1471" w:type="dxa"/>
+          </w:tcPr>
+          <w:p>
+            <w:pPr>
+              <w:rPr>
+                <w:sz w:val="18"/>
+                <w:lang w:val="en-US"/>
+              </w:rPr>
+            </w:pPr>
+            <w:r>
+              <w:rPr>
+                <w:sz w:val="18"/>
+                <w:lang w:val="en-US"/>
+              </w:rPr>
+              <w:t>8192</w:t>
+            </w:r>
+            <w:r>
+              <w:rPr>
+                <w:sz w:val="18"/>
+                <w:lang w:val="en-US"/>
+              </w:rPr>
+              <w:t xml:space="preserve">: </w:t>
+            </w:r>
+            <w:r>
+              <w:rPr>
+                <w:sz w:val="18"/>
+                <w:lang w:val="en-US"/>
+              </w:rPr>
+              <w:t>2</w:t>
+            </w:r>
+            <w:r>
+              <w:rPr>
+                <w:sz w:val="18"/>
+                <w:lang w:val="en-US"/>
+              </w:rPr>
+              <w:t>9</w:t>
+            </w:r>
+            <w:r>
+              <w:rPr>
+                <w:sz w:val="18"/>
+                <w:lang w:val="en-US"/>
+              </w:rPr>
+              <w:t>/50</w:t>
+            </w:r>
+          </w:p>
+        </w:tc>
+        <w:tc>
+          <w:tcPr>
+            <w:tcW w:w="1363" w:type="dxa"/>
+          </w:tcPr>
+          <w:p>
+            <w:pPr>
+              <w:rPr>
+                <w:sz w:val="18"/>
+                <w:lang w:val="en-US"/>
+              </w:rPr>
+            </w:pPr>
+            <w:r>
+              <w:rPr>
+                <w:sz w:val="18"/>
+                <w:lang w:val="en-US"/>
+              </w:rPr>
+              <w:t>4</w:t>
+            </w:r>
+            <w:r>
+              <w:rPr>
+                <w:sz w:val="18"/>
+                <w:lang w:val="en-US"/>
+              </w:rPr>
+              <w:t xml:space="preserve">20.000  </w:t>
+            </w:r>
+            <w:r>
+              <w:rPr>
+                <w:sz w:val="18"/>
+                <w:lang w:val="en-US"/>
+              </w:rPr>
+              <w:sym w:font="Wingdings" w:char="F0E0"/>
+            </w:r>
+            <w:r>
+              <w:rPr>
+                <w:sz w:val="18"/>
+                <w:lang w:val="en-US"/>
+              </w:rPr>
+              <w:br/>
+            </w:r>
+            <w:r>
+              <w:rPr>
+                <w:color w:val="FF0000"/>
+                <w:sz w:val="18"/>
+                <w:lang w:val="en-US"/>
+              </w:rPr>
+              <w:t>70.000</w:t>
+            </w:r>
+          </w:p>
+        </w:tc>
+      </w:tr>
+      <w:tr>
+        <w:trPr>
+          <w:trHeight w:val="251"/>
+        </w:trPr>
+        <w:tc>
+          <w:tcPr>
+            <w:tcW w:w="633" w:type="dxa"/>
+          </w:tcPr>
+          <w:p>
+            <w:pPr>
+              <w:rPr>
+                <w:sz w:val="18"/>
+                <w:lang w:val="en-US"/>
+              </w:rPr>
+            </w:pPr>
+            <w:r>
+              <w:rPr>
+                <w:sz w:val="18"/>
+                <w:lang w:val="en-US"/>
+              </w:rPr>
+              <w:t>2</w:t>
+            </w:r>
+          </w:p>
+        </w:tc>
+        <w:tc>
+          <w:tcPr>
+            <w:tcW w:w="944" w:type="dxa"/>
+          </w:tcPr>
+          <w:p>
+            <w:pPr>
+              <w:rPr>
+                <w:sz w:val="18"/>
+                <w:lang w:val="en-US"/>
+              </w:rPr>
+            </w:pPr>
+            <w:r>
+              <w:rPr>
+                <w:sz w:val="18"/>
+                <w:lang w:val="en-US"/>
+              </w:rPr>
+              <w:t>169</w:t>
+            </w:r>
+            <w:r>
+              <w:rPr>
+                <w:sz w:val="18"/>
+                <w:lang w:val="en-US"/>
+              </w:rPr>
+              <w:t>.000</w:t>
+            </w:r>
+            <w:r>
+              <w:rPr>
+                <w:sz w:val="18"/>
+                <w:lang w:val="en-US"/>
+              </w:rPr>
+              <w:t xml:space="preserve"> </w:t>
+            </w:r>
+            <w:r>
+              <w:rPr>
+                <w:sz w:val="18"/>
+                <w:lang w:val="en-US"/>
+              </w:rPr>
+              <w:sym w:font="Symbol" w:char="F0B1"/>
+            </w:r>
+            <w:r>
+              <w:rPr>
+                <w:sz w:val="18"/>
+                <w:lang w:val="en-US"/>
+              </w:rPr>
+              <w:t xml:space="preserve"> 5.600</w:t>
+            </w:r>
+          </w:p>
+        </w:tc>
+        <w:tc>
+          <w:tcPr>
+            <w:tcW w:w="1345" w:type="dxa"/>
+          </w:tcPr>
+          <w:p>
+            <w:pPr>
+              <w:rPr>
+                <w:sz w:val="18"/>
+                <w:lang w:val="en-US"/>
+              </w:rPr>
+            </w:pPr>
+            <w:r>
+              <w:rPr>
+                <w:sz w:val="18"/>
+                <w:lang w:val="en-US"/>
+              </w:rPr>
+              <w:t xml:space="preserve">16384: </w:t>
+            </w:r>
+            <w:r>
+              <w:rPr>
+                <w:sz w:val="18"/>
+                <w:lang w:val="en-US"/>
+              </w:rPr>
+              <w:t>4</w:t>
+            </w:r>
+            <w:r>
+              <w:rPr>
+                <w:sz w:val="18"/>
+                <w:lang w:val="en-US"/>
+              </w:rPr>
+              <w:t>/50</w:t>
+            </w:r>
+          </w:p>
+        </w:tc>
+        <w:tc>
+          <w:tcPr>
+            <w:tcW w:w="1373" w:type="dxa"/>
+          </w:tcPr>
+          <w:p>
+            <w:pPr>
+              <w:rPr>
+                <w:sz w:val="18"/>
+                <w:lang w:val="en-US"/>
+              </w:rPr>
+            </w:pPr>
+            <w:r>
+              <w:rPr>
+                <w:sz w:val="18"/>
+                <w:lang w:val="en-US"/>
+              </w:rPr>
+              <w:t>18</w:t>
+            </w:r>
+            <w:r>
+              <w:rPr>
+                <w:sz w:val="18"/>
+                <w:lang w:val="en-US"/>
+              </w:rPr>
+              <w:t>.048</w:t>
+            </w:r>
+          </w:p>
+        </w:tc>
+        <w:tc>
+          <w:tcPr>
+            <w:tcW w:w="946" w:type="dxa"/>
+          </w:tcPr>
+          <w:p>
+            <w:pPr>
+              <w:rPr>
+                <w:sz w:val="18"/>
+                <w:lang w:val="en-US"/>
+              </w:rPr>
+            </w:pPr>
+            <w:r>
+              <w:rPr>
+                <w:sz w:val="18"/>
+                <w:lang w:val="en-US"/>
+              </w:rPr>
+              <w:t>1</w:t>
+            </w:r>
+            <w:r>
+              <w:rPr>
+                <w:sz w:val="18"/>
+                <w:lang w:val="en-US"/>
+              </w:rPr>
+              <w:t>74</w:t>
+            </w:r>
+            <w:r>
+              <w:rPr>
+                <w:sz w:val="18"/>
+                <w:lang w:val="en-US"/>
+              </w:rPr>
+              <w:t>.000</w:t>
+            </w:r>
+            <w:r>
+              <w:rPr>
+                <w:sz w:val="18"/>
+                <w:lang w:val="en-US"/>
+              </w:rPr>
+              <w:t xml:space="preserve"> </w:t>
+            </w:r>
+            <w:r>
+              <w:rPr>
+                <w:sz w:val="18"/>
+                <w:lang w:val="en-US"/>
+              </w:rPr>
+              <w:sym w:font="Symbol" w:char="F0B1"/>
+            </w:r>
+            <w:r>
+              <w:rPr>
+                <w:sz w:val="18"/>
+                <w:lang w:val="en-US"/>
+              </w:rPr>
+              <w:t xml:space="preserve"> 6.600</w:t>
+            </w:r>
+          </w:p>
+        </w:tc>
+        <w:tc>
+          <w:tcPr>
+            <w:tcW w:w="1471" w:type="dxa"/>
+          </w:tcPr>
+          <w:p>
+            <w:pPr>
+              <w:rPr>
+                <w:sz w:val="18"/>
+                <w:lang w:val="en-US"/>
+              </w:rPr>
+            </w:pPr>
+            <w:r>
+              <w:rPr>
+                <w:sz w:val="18"/>
+                <w:lang w:val="en-US"/>
+              </w:rPr>
+              <w:t>8192: 40/50</w:t>
+            </w:r>
+            <w:r>
+              <w:rPr>
+                <w:sz w:val="18"/>
+                <w:lang w:val="en-US"/>
+              </w:rPr>
+              <w:br/>
+              <w:t xml:space="preserve">16384: </w:t>
+            </w:r>
+            <w:r>
+              <w:rPr>
+                <w:sz w:val="18"/>
+                <w:lang w:val="en-US"/>
+              </w:rPr>
+              <w:t>6</w:t>
+            </w:r>
+            <w:r>
+              <w:rPr>
+                <w:sz w:val="18"/>
+                <w:lang w:val="en-US"/>
+              </w:rPr>
+              <w:t>/50</w:t>
+            </w:r>
+          </w:p>
+        </w:tc>
+        <w:tc>
+          <w:tcPr>
+            <w:tcW w:w="1363" w:type="dxa"/>
+          </w:tcPr>
+          <w:p>
+            <w:pPr>
+              <w:rPr>
+                <w:sz w:val="18"/>
+                <w:lang w:val="en-US"/>
+              </w:rPr>
+            </w:pPr>
+            <w:r>
+              <w:rPr>
+                <w:sz w:val="18"/>
+                <w:lang w:val="en-US"/>
+              </w:rPr>
+              <w:t>1</w:t>
+            </w:r>
+            <w:r>
+              <w:rPr>
+                <w:sz w:val="18"/>
+                <w:lang w:val="en-US"/>
+              </w:rPr>
+              <w:t>5</w:t>
+            </w:r>
+            <w:r>
+              <w:rPr>
+                <w:sz w:val="18"/>
+                <w:lang w:val="en-US"/>
+              </w:rPr>
+              <w:t>.</w:t>
+            </w:r>
+            <w:r>
+              <w:rPr>
+                <w:sz w:val="18"/>
+                <w:lang w:val="en-US"/>
+              </w:rPr>
+              <w:t>362</w:t>
+            </w:r>
+            <w:r>
+              <w:rPr>
+                <w:sz w:val="18"/>
+                <w:lang w:val="en-US"/>
+              </w:rPr>
+              <w:t xml:space="preserve"> </w:t>
+            </w:r>
+            <w:r>
+              <w:rPr>
+                <w:sz w:val="18"/>
+                <w:lang w:val="en-US"/>
+              </w:rPr>
+              <w:sym w:font="Wingdings" w:char="F0E0"/>
+            </w:r>
+            <w:r>
+              <w:rPr>
+                <w:sz w:val="18"/>
+                <w:lang w:val="en-US"/>
+              </w:rPr>
+              <w:br/>
+            </w:r>
+            <w:r>
+              <w:rPr>
+                <w:color w:val="FF0000"/>
+                <w:sz w:val="18"/>
+                <w:lang w:val="en-US"/>
+              </w:rPr>
+              <w:t>2</w:t>
+            </w:r>
+            <w:r>
+              <w:rPr>
+                <w:color w:val="FF0000"/>
+                <w:sz w:val="18"/>
+                <w:lang w:val="en-US"/>
+              </w:rPr>
+              <w:t>.</w:t>
+            </w:r>
+            <w:r>
+              <w:rPr>
+                <w:color w:val="FF0000"/>
+                <w:sz w:val="18"/>
+                <w:lang w:val="en-US"/>
+              </w:rPr>
+              <w:t>560</w:t>
+            </w:r>
+          </w:p>
+        </w:tc>
+      </w:tr>
+      <w:tr>
+        <w:trPr>
+          <w:trHeight w:val="251"/>
+        </w:trPr>
+        <w:tc>
+          <w:tcPr>
+            <w:tcW w:w="633" w:type="dxa"/>
+          </w:tcPr>
+          <w:p>
+            <w:pPr>
+              <w:rPr>
+                <w:sz w:val="18"/>
+                <w:lang w:val="en-US"/>
+              </w:rPr>
+            </w:pPr>
+            <w:r>
+              <w:rPr>
+                <w:sz w:val="18"/>
+                <w:lang w:val="en-US"/>
+              </w:rPr>
+              <w:t>3</w:t>
+            </w:r>
+          </w:p>
+        </w:tc>
+        <w:tc>
+          <w:tcPr>
+            <w:tcW w:w="944" w:type="dxa"/>
+          </w:tcPr>
+          <w:p>
+            <w:pPr>
+              <w:rPr>
+                <w:sz w:val="18"/>
+                <w:lang w:val="en-US"/>
+              </w:rPr>
+            </w:pPr>
+            <w:r>
+              <w:rPr>
+                <w:sz w:val="18"/>
+                <w:lang w:val="en-US"/>
+              </w:rPr>
+              <w:t>169</w:t>
+            </w:r>
+            <w:r>
+              <w:rPr>
+                <w:sz w:val="18"/>
+                <w:lang w:val="en-US"/>
+              </w:rPr>
+              <w:t>.000</w:t>
+            </w:r>
+            <w:r>
+              <w:rPr>
+                <w:sz w:val="18"/>
+                <w:lang w:val="en-US"/>
+              </w:rPr>
+              <w:t xml:space="preserve"> </w:t>
+            </w:r>
+            <w:r>
+              <w:rPr>
+                <w:sz w:val="18"/>
+                <w:lang w:val="en-US"/>
+              </w:rPr>
+              <w:sym w:font="Symbol" w:char="F0B1"/>
+            </w:r>
+            <w:r>
+              <w:rPr>
+                <w:sz w:val="18"/>
+                <w:lang w:val="en-US"/>
+              </w:rPr>
+              <w:t xml:space="preserve"> 5.600</w:t>
+            </w:r>
+          </w:p>
+        </w:tc>
+        <w:tc>
+          <w:tcPr>
+            <w:tcW w:w="1345" w:type="dxa"/>
+          </w:tcPr>
+          <w:p>
+            <w:pPr>
+              <w:rPr>
+                <w:sz w:val="18"/>
+                <w:lang w:val="en-US"/>
+              </w:rPr>
+            </w:pPr>
+            <w:r>
+              <w:rPr>
+                <w:sz w:val="18"/>
+                <w:lang w:val="en-US"/>
+              </w:rPr>
+              <w:t xml:space="preserve">16384: </w:t>
+            </w:r>
+            <w:r>
+              <w:rPr>
+                <w:sz w:val="18"/>
+                <w:lang w:val="en-US"/>
+              </w:rPr>
+              <w:t>4</w:t>
+            </w:r>
+            <w:r>
+              <w:rPr>
+                <w:sz w:val="18"/>
+                <w:lang w:val="en-US"/>
+              </w:rPr>
+              <w:t>/50</w:t>
+            </w:r>
+          </w:p>
+        </w:tc>
+        <w:tc>
+          <w:tcPr>
+            <w:tcW w:w="1373" w:type="dxa"/>
+          </w:tcPr>
+          <w:p>
+            <w:pPr>
+              <w:rPr>
+                <w:sz w:val="18"/>
+                <w:lang w:val="en-US"/>
+              </w:rPr>
+            </w:pPr>
+            <w:r>
+              <w:rPr>
+                <w:sz w:val="18"/>
+                <w:lang w:val="en-US"/>
+              </w:rPr>
+              <w:t>18</w:t>
+            </w:r>
+            <w:r>
+              <w:rPr>
+                <w:sz w:val="18"/>
+                <w:lang w:val="en-US"/>
+              </w:rPr>
+              <w:t>.048</w:t>
+            </w:r>
+          </w:p>
+        </w:tc>
+        <w:tc>
+          <w:tcPr>
+            <w:tcW w:w="946" w:type="dxa"/>
+          </w:tcPr>
+          <w:p>
+            <w:pPr>
+              <w:rPr>
+                <w:sz w:val="18"/>
+                <w:lang w:val="en-US"/>
+              </w:rPr>
+            </w:pPr>
+            <w:r>
+              <w:rPr>
+                <w:sz w:val="18"/>
+                <w:lang w:val="en-US"/>
+              </w:rPr>
+              <w:t>168</w:t>
+            </w:r>
+            <w:r>
+              <w:rPr>
+                <w:sz w:val="18"/>
+                <w:lang w:val="en-US"/>
+              </w:rPr>
+              <w:t>.000</w:t>
+            </w:r>
+            <w:r>
+              <w:rPr>
+                <w:sz w:val="18"/>
+                <w:lang w:val="en-US"/>
+              </w:rPr>
+              <w:t xml:space="preserve"> </w:t>
+            </w:r>
+            <w:r>
+              <w:rPr>
+                <w:sz w:val="18"/>
+                <w:lang w:val="en-US"/>
+              </w:rPr>
+              <w:sym w:font="Symbol" w:char="F0B1"/>
+            </w:r>
+            <w:r>
+              <w:rPr>
+                <w:sz w:val="18"/>
+                <w:lang w:val="en-US"/>
+              </w:rPr>
+              <w:t xml:space="preserve"> </w:t>
+            </w:r>
+            <w:r>
+              <w:rPr>
+                <w:sz w:val="18"/>
+                <w:lang w:val="en-US"/>
+              </w:rPr>
+              <w:t>6</w:t>
+            </w:r>
+            <w:r>
+              <w:rPr>
+                <w:sz w:val="18"/>
+                <w:lang w:val="en-US"/>
+              </w:rPr>
+              <w:t>.600</w:t>
+            </w:r>
+          </w:p>
+        </w:tc>
+        <w:tc>
+          <w:tcPr>
+            <w:tcW w:w="1471" w:type="dxa"/>
+          </w:tcPr>
+          <w:p>
+            <w:pPr>
+              <w:rPr>
+                <w:sz w:val="18"/>
+                <w:lang w:val="en-US"/>
+              </w:rPr>
+            </w:pPr>
+            <w:r>
+              <w:rPr>
+                <w:sz w:val="18"/>
+                <w:lang w:val="en-US"/>
+              </w:rPr>
+              <w:t xml:space="preserve">8192: </w:t>
+            </w:r>
+            <w:r>
+              <w:rPr>
+                <w:sz w:val="18"/>
+                <w:lang w:val="en-US"/>
+              </w:rPr>
+              <w:t>40</w:t>
+            </w:r>
+            <w:r>
+              <w:rPr>
+                <w:sz w:val="18"/>
+                <w:lang w:val="en-US"/>
+              </w:rPr>
+              <w:t>/50</w:t>
+            </w:r>
+            <w:r>
+              <w:rPr>
+                <w:sz w:val="18"/>
+                <w:lang w:val="en-US"/>
+              </w:rPr>
+              <w:br/>
+              <w:t>16384: 5</w:t>
+            </w:r>
+            <w:r>
+              <w:rPr>
+                <w:sz w:val="18"/>
+                <w:lang w:val="en-US"/>
+              </w:rPr>
+              <w:t>/50</w:t>
+            </w:r>
+          </w:p>
+        </w:tc>
+        <w:tc>
+          <w:tcPr>
+            <w:tcW w:w="1363" w:type="dxa"/>
+          </w:tcPr>
+          <w:p>
+            <w:pPr>
+              <w:rPr>
+                <w:sz w:val="18"/>
+                <w:lang w:val="en-US"/>
+              </w:rPr>
+            </w:pPr>
+            <w:r>
+              <w:rPr>
+                <w:sz w:val="18"/>
+                <w:lang w:val="en-US"/>
+              </w:rPr>
+              <w:t>17.265</w:t>
+            </w:r>
+            <w:r>
+              <w:rPr>
+                <w:sz w:val="18"/>
+                <w:lang w:val="en-US"/>
+              </w:rPr>
+              <w:t xml:space="preserve"> </w:t>
+            </w:r>
+            <w:r>
+              <w:rPr>
+                <w:sz w:val="18"/>
+                <w:lang w:val="en-US"/>
+              </w:rPr>
+              <w:sym w:font="Wingdings" w:char="F0E0"/>
+            </w:r>
+            <w:r>
+              <w:rPr>
+                <w:sz w:val="18"/>
+                <w:lang w:val="en-US"/>
+              </w:rPr>
+              <w:br/>
+            </w:r>
+            <w:r>
+              <w:rPr>
+                <w:color w:val="FF0000"/>
+                <w:sz w:val="18"/>
+                <w:lang w:val="en-US"/>
+              </w:rPr>
+              <w:t>2</w:t>
+            </w:r>
+            <w:r>
+              <w:rPr>
+                <w:color w:val="FF0000"/>
+                <w:sz w:val="18"/>
+                <w:lang w:val="en-US"/>
+              </w:rPr>
+              <w:t>.</w:t>
+            </w:r>
+            <w:r>
+              <w:rPr>
+                <w:color w:val="FF0000"/>
+                <w:sz w:val="18"/>
+                <w:lang w:val="en-US"/>
+              </w:rPr>
+              <w:t>877</w:t>
+            </w:r>
+          </w:p>
+        </w:tc>
+      </w:tr>
+      <w:tr>
+        <w:trPr>
+          <w:trHeight w:val="251"/>
+        </w:trPr>
+        <w:tc>
+          <w:tcPr>
+            <w:tcW w:w="633" w:type="dxa"/>
+          </w:tcPr>
+          <w:p>
+            <w:pPr>
+              <w:rPr>
+                <w:sz w:val="18"/>
+                <w:lang w:val="en-US"/>
+              </w:rPr>
+            </w:pPr>
+            <w:r>
+              <w:rPr>
+                <w:sz w:val="18"/>
+                <w:lang w:val="en-US"/>
+              </w:rPr>
+              <w:t>4</w:t>
+            </w:r>
+          </w:p>
+        </w:tc>
+        <w:tc>
+          <w:tcPr>
+            <w:tcW w:w="944" w:type="dxa"/>
+          </w:tcPr>
+          <w:p>
+            <w:pPr>
+              <w:rPr>
+                <w:sz w:val="18"/>
+                <w:lang w:val="en-US"/>
+              </w:rPr>
+            </w:pPr>
+            <w:r>
+              <w:rPr>
+                <w:sz w:val="18"/>
+                <w:lang w:val="en-US"/>
+              </w:rPr>
+              <w:t>169</w:t>
+            </w:r>
+            <w:r>
+              <w:rPr>
+                <w:sz w:val="18"/>
+                <w:lang w:val="en-US"/>
+              </w:rPr>
+              <w:t>.000</w:t>
+            </w:r>
+            <w:r>
+              <w:rPr>
+                <w:sz w:val="18"/>
+                <w:lang w:val="en-US"/>
+              </w:rPr>
+              <w:t xml:space="preserve"> </w:t>
+            </w:r>
+            <w:r>
+              <w:rPr>
+                <w:sz w:val="18"/>
+                <w:lang w:val="en-US"/>
+              </w:rPr>
+              <w:sym w:font="Symbol" w:char="F0B1"/>
+            </w:r>
+            <w:r>
+              <w:rPr>
+                <w:sz w:val="18"/>
+                <w:lang w:val="en-US"/>
+              </w:rPr>
+              <w:t xml:space="preserve"> 5.600</w:t>
+            </w:r>
+          </w:p>
+        </w:tc>
+        <w:tc>
+          <w:tcPr>
+            <w:tcW w:w="1345" w:type="dxa"/>
+          </w:tcPr>
+          <w:p>
+            <w:pPr>
+              <w:rPr>
+                <w:sz w:val="18"/>
+                <w:lang w:val="en-US"/>
+              </w:rPr>
+            </w:pPr>
+            <w:r>
+              <w:rPr>
+                <w:sz w:val="18"/>
+                <w:lang w:val="en-US"/>
+              </w:rPr>
+              <w:t xml:space="preserve">16384: </w:t>
+            </w:r>
+            <w:r>
+              <w:rPr>
+                <w:sz w:val="18"/>
+                <w:lang w:val="en-US"/>
+              </w:rPr>
+              <w:t>4</w:t>
+            </w:r>
+            <w:r>
+              <w:rPr>
+                <w:sz w:val="18"/>
+                <w:lang w:val="en-US"/>
+              </w:rPr>
+              <w:t>/50</w:t>
+            </w:r>
+          </w:p>
+        </w:tc>
+        <w:tc>
+          <w:tcPr>
+            <w:tcW w:w="1373" w:type="dxa"/>
+          </w:tcPr>
+          <w:p>
+            <w:pPr>
+              <w:rPr>
+                <w:sz w:val="18"/>
+                <w:lang w:val="en-US"/>
+              </w:rPr>
+            </w:pPr>
+            <w:r>
+              <w:rPr>
+                <w:sz w:val="18"/>
+                <w:lang w:val="en-US"/>
+              </w:rPr>
+              <w:t>18</w:t>
+            </w:r>
+            <w:r>
+              <w:rPr>
+                <w:sz w:val="18"/>
+                <w:lang w:val="en-US"/>
+              </w:rPr>
+              <w:t>.048</w:t>
+            </w:r>
+          </w:p>
+        </w:tc>
+        <w:tc>
+          <w:tcPr>
+            <w:tcW w:w="946" w:type="dxa"/>
+          </w:tcPr>
+          <w:p>
+            <w:pPr>
+              <w:rPr>
+                <w:sz w:val="18"/>
+                <w:lang w:val="en-US"/>
+              </w:rPr>
+            </w:pPr>
+            <w:r>
+              <w:rPr>
+                <w:sz w:val="18"/>
+                <w:lang w:val="en-US"/>
+              </w:rPr>
+              <w:t>1</w:t>
+            </w:r>
+            <w:r>
+              <w:rPr>
+                <w:sz w:val="18"/>
+                <w:lang w:val="en-US"/>
+              </w:rPr>
+              <w:t>91</w:t>
+            </w:r>
+            <w:r>
+              <w:rPr>
+                <w:sz w:val="18"/>
+                <w:lang w:val="en-US"/>
+              </w:rPr>
+              <w:t>.000</w:t>
+            </w:r>
+            <w:r>
+              <w:rPr>
+                <w:sz w:val="18"/>
+                <w:lang w:val="en-US"/>
+              </w:rPr>
+              <w:t xml:space="preserve"> </w:t>
+            </w:r>
+            <w:r>
+              <w:rPr>
+                <w:sz w:val="18"/>
+                <w:lang w:val="en-US"/>
+              </w:rPr>
+              <w:sym w:font="Symbol" w:char="F0B1"/>
+            </w:r>
+            <w:r>
+              <w:rPr>
+                <w:sz w:val="18"/>
+                <w:lang w:val="en-US"/>
+              </w:rPr>
+              <w:t xml:space="preserve"> 6.600</w:t>
+            </w:r>
+          </w:p>
+        </w:tc>
+        <w:tc>
+          <w:tcPr>
+            <w:tcW w:w="1471" w:type="dxa"/>
+          </w:tcPr>
+          <w:p>
+            <w:pPr>
+              <w:rPr>
+                <w:sz w:val="18"/>
+                <w:lang w:val="en-US"/>
+              </w:rPr>
+            </w:pPr>
+            <w:r>
+              <w:rPr>
+                <w:sz w:val="18"/>
+                <w:lang w:val="en-US"/>
+              </w:rPr>
+              <w:t xml:space="preserve">8192: </w:t>
+            </w:r>
+            <w:r>
+              <w:rPr>
+                <w:sz w:val="18"/>
+                <w:lang w:val="en-US"/>
+              </w:rPr>
+              <w:t xml:space="preserve"> 38</w:t>
+            </w:r>
+            <w:r>
+              <w:rPr>
+                <w:sz w:val="18"/>
+                <w:lang w:val="en-US"/>
+              </w:rPr>
+              <w:t>/50</w:t>
+            </w:r>
+            <w:r>
+              <w:rPr>
+                <w:sz w:val="18"/>
+                <w:lang w:val="en-US"/>
+              </w:rPr>
+              <w:br/>
+              <w:t xml:space="preserve">16384: </w:t>
+            </w:r>
+            <w:r>
+              <w:rPr>
+                <w:sz w:val="18"/>
+                <w:lang w:val="en-US"/>
+              </w:rPr>
+              <w:t>11</w:t>
+            </w:r>
+            <w:r>
+              <w:rPr>
+                <w:sz w:val="18"/>
+                <w:lang w:val="en-US"/>
+              </w:rPr>
+              <w:t>/50</w:t>
+            </w:r>
+          </w:p>
+        </w:tc>
+        <w:tc>
+          <w:tcPr>
+            <w:tcW w:w="1363" w:type="dxa"/>
+          </w:tcPr>
+          <w:p>
+            <w:pPr>
+              <w:rPr>
+                <w:sz w:val="18"/>
+                <w:lang w:val="en-US"/>
+              </w:rPr>
+            </w:pPr>
+            <w:r>
+              <w:rPr>
+                <w:sz w:val="18"/>
+                <w:lang w:val="en-US"/>
+              </w:rPr>
+              <w:t>428</w:t>
+            </w:r>
+            <w:r>
+              <w:rPr>
+                <w:sz w:val="18"/>
+                <w:lang w:val="en-US"/>
+              </w:rPr>
+              <w:t xml:space="preserve"> </w:t>
+            </w:r>
+            <w:r>
+              <w:rPr>
+                <w:sz w:val="18"/>
+                <w:lang w:val="en-US"/>
+              </w:rPr>
+              <w:sym w:font="Wingdings" w:char="F0E0"/>
+            </w:r>
+            <w:r>
+              <w:rPr>
+                <w:sz w:val="18"/>
+                <w:lang w:val="en-US"/>
+              </w:rPr>
+              <w:br/>
+            </w:r>
+            <w:r>
+              <w:rPr>
+                <w:color w:val="FF0000"/>
+                <w:sz w:val="18"/>
+                <w:lang w:val="en-US"/>
+              </w:rPr>
+              <w:t>71</w:t>
+            </w:r>
+          </w:p>
+        </w:tc>
+      </w:tr>
+      <w:tr>
+        <w:trPr>
+          <w:trHeight w:val="251"/>
+        </w:trPr>
+        <w:tc>
+          <w:tcPr>
+            <w:tcW w:w="633" w:type="dxa"/>
+          </w:tcPr>
+          <w:p>
+            <w:pPr>
+              <w:rPr>
+                <w:sz w:val="18"/>
+                <w:lang w:val="en-US"/>
+              </w:rPr>
+            </w:pPr>
+            <w:r>
+              <w:rPr>
+                <w:sz w:val="18"/>
+                <w:lang w:val="en-US"/>
+              </w:rPr>
+              <w:t>5</w:t>
+            </w:r>
+          </w:p>
+        </w:tc>
+        <w:tc>
+          <w:tcPr>
+            <w:tcW w:w="944" w:type="dxa"/>
+          </w:tcPr>
+          <w:p>
+            <w:pPr>
+              <w:rPr>
+                <w:sz w:val="18"/>
+                <w:lang w:val="en-US"/>
+              </w:rPr>
+            </w:pPr>
+            <w:r>
+              <w:rPr>
+                <w:sz w:val="18"/>
+                <w:lang w:val="en-US"/>
+              </w:rPr>
+              <w:t>191</w:t>
+            </w:r>
+            <w:r>
+              <w:rPr>
+                <w:sz w:val="18"/>
+                <w:lang w:val="en-US"/>
+              </w:rPr>
+              <w:t>.000</w:t>
+            </w:r>
+            <w:r>
+              <w:rPr>
+                <w:sz w:val="18"/>
+                <w:lang w:val="en-US"/>
+              </w:rPr>
+              <w:t xml:space="preserve"> </w:t>
+            </w:r>
+            <w:r>
+              <w:rPr>
+                <w:sz w:val="18"/>
+                <w:lang w:val="en-US"/>
+              </w:rPr>
+              <w:sym w:font="Symbol" w:char="F0B1"/>
+            </w:r>
+            <w:r>
+              <w:rPr>
+                <w:sz w:val="18"/>
+                <w:lang w:val="en-US"/>
+              </w:rPr>
+              <w:t xml:space="preserve"> 6.600</w:t>
+            </w:r>
+          </w:p>
+        </w:tc>
+        <w:tc>
+          <w:tcPr>
+            <w:tcW w:w="1345" w:type="dxa"/>
+          </w:tcPr>
+          <w:p>
+            <w:pPr>
+              <w:rPr>
+                <w:sz w:val="18"/>
+                <w:lang w:val="en-US"/>
+              </w:rPr>
+            </w:pPr>
+            <w:r>
+              <w:rPr>
+                <w:sz w:val="18"/>
+                <w:lang w:val="en-US"/>
+              </w:rPr>
+              <w:t>16384: 9/50</w:t>
+            </w:r>
+          </w:p>
+        </w:tc>
+        <w:tc>
+          <w:tcPr>
+            <w:tcW w:w="1373" w:type="dxa"/>
+          </w:tcPr>
+          <w:p>
+            <w:pPr>
+              <w:rPr>
+                <w:sz w:val="18"/>
+                <w:lang w:val="en-US"/>
+              </w:rPr>
+            </w:pPr>
+            <w:r>
+              <w:rPr>
+                <w:sz w:val="18"/>
+                <w:lang w:val="en-US"/>
+              </w:rPr>
+              <w:t xml:space="preserve">      582</w:t>
+            </w:r>
+          </w:p>
+        </w:tc>
+        <w:tc>
+          <w:tcPr>
+            <w:tcW w:w="946" w:type="dxa"/>
+          </w:tcPr>
+          <w:p>
+            <w:pPr>
+              <w:rPr>
+                <w:sz w:val="18"/>
+                <w:lang w:val="en-US"/>
+              </w:rPr>
+            </w:pPr>
+            <w:r>
+              <w:rPr>
+                <w:sz w:val="18"/>
+                <w:lang w:val="en-US"/>
+              </w:rPr>
+              <w:t>196</w:t>
+            </w:r>
+            <w:r>
+              <w:rPr>
+                <w:sz w:val="18"/>
+                <w:lang w:val="en-US"/>
+              </w:rPr>
+              <w:t>.000</w:t>
+            </w:r>
+            <w:r>
+              <w:rPr>
+                <w:sz w:val="18"/>
+                <w:lang w:val="en-US"/>
+              </w:rPr>
+              <w:t xml:space="preserve"> </w:t>
+            </w:r>
+            <w:r>
+              <w:rPr>
+                <w:sz w:val="18"/>
+                <w:lang w:val="en-US"/>
+              </w:rPr>
+              <w:sym w:font="Symbol" w:char="F0B1"/>
+            </w:r>
+            <w:r>
+              <w:rPr>
+                <w:sz w:val="18"/>
+                <w:lang w:val="en-US"/>
+              </w:rPr>
+              <w:t xml:space="preserve"> </w:t>
+            </w:r>
+            <w:r>
+              <w:rPr>
+                <w:sz w:val="18"/>
+                <w:lang w:val="en-US"/>
+              </w:rPr>
+              <w:t>6</w:t>
+            </w:r>
+            <w:r>
+              <w:rPr>
+                <w:sz w:val="18"/>
+                <w:lang w:val="en-US"/>
+              </w:rPr>
+              <w:t>.</w:t>
+            </w:r>
+            <w:r>
+              <w:rPr>
+                <w:sz w:val="18"/>
+                <w:lang w:val="en-US"/>
+              </w:rPr>
+              <w:t>5</w:t>
+            </w:r>
+            <w:r>
+              <w:rPr>
+                <w:sz w:val="18"/>
+                <w:lang w:val="en-US"/>
+              </w:rPr>
+              <w:t>00</w:t>
+            </w:r>
+          </w:p>
+        </w:tc>
+        <w:tc>
+          <w:tcPr>
+            <w:tcW w:w="1471" w:type="dxa"/>
+          </w:tcPr>
+          <w:p>
+            <w:pPr>
+              <w:rPr>
+                <w:sz w:val="18"/>
+                <w:lang w:val="en-US"/>
+              </w:rPr>
+            </w:pPr>
+            <w:r>
+              <w:rPr>
+                <w:sz w:val="18"/>
+                <w:lang w:val="en-US"/>
+              </w:rPr>
+              <w:t xml:space="preserve">8192: </w:t>
+            </w:r>
+            <w:r>
+              <w:rPr>
+                <w:sz w:val="18"/>
+                <w:lang w:val="en-US"/>
+              </w:rPr>
+              <w:t xml:space="preserve">  38</w:t>
+            </w:r>
+            <w:r>
+              <w:rPr>
+                <w:sz w:val="18"/>
+                <w:lang w:val="en-US"/>
+              </w:rPr>
+              <w:t>/50</w:t>
+            </w:r>
+            <w:r>
+              <w:rPr>
+                <w:sz w:val="18"/>
+                <w:lang w:val="en-US"/>
+              </w:rPr>
+              <w:br/>
+              <w:t xml:space="preserve">16384: </w:t>
+            </w:r>
+            <w:r>
+              <w:rPr>
+                <w:sz w:val="18"/>
+                <w:lang w:val="en-US"/>
+              </w:rPr>
+              <w:t>12</w:t>
+            </w:r>
+            <w:r>
+              <w:rPr>
+                <w:sz w:val="18"/>
+                <w:lang w:val="en-US"/>
+              </w:rPr>
+              <w:t>/50</w:t>
+            </w:r>
+          </w:p>
+        </w:tc>
+        <w:tc>
+          <w:tcPr>
+            <w:tcW w:w="1363" w:type="dxa"/>
+          </w:tcPr>
+          <w:p>
+            <w:pPr>
+              <w:rPr>
+                <w:sz w:val="18"/>
+                <w:lang w:val="en-US"/>
+              </w:rPr>
+            </w:pPr>
+            <w:r>
+              <w:rPr>
+                <w:sz w:val="18"/>
+                <w:lang w:val="en-US"/>
+              </w:rPr>
+              <w:t>458</w:t>
+            </w:r>
+            <w:r>
+              <w:rPr>
+                <w:sz w:val="18"/>
+                <w:lang w:val="en-US"/>
+              </w:rPr>
+              <w:t xml:space="preserve"> </w:t>
+            </w:r>
+            <w:r>
+              <w:rPr>
+                <w:sz w:val="18"/>
+                <w:lang w:val="en-US"/>
+              </w:rPr>
+              <w:sym w:font="Wingdings" w:char="F0E0"/>
+            </w:r>
+            <w:r>
+              <w:rPr>
+                <w:sz w:val="18"/>
+                <w:lang w:val="en-US"/>
+              </w:rPr>
+              <w:br/>
+            </w:r>
+            <w:r>
+              <w:rPr>
+                <w:color w:val="FF0000"/>
+                <w:sz w:val="18"/>
+                <w:lang w:val="en-US"/>
+              </w:rPr>
+              <w:t>76</w:t>
+            </w:r>
+          </w:p>
+        </w:tc>
+      </w:tr>
+    </w:tbl>
+    <w:p>
+      <w:pPr>
+        <w:rPr>
+          <w:lang w:val="en-US"/>
+        </w:rPr>
+      </w:pPr>
+      <w:r>
+        <w:rPr>
+          <w:lang w:val="en-US"/>
+        </w:rPr>
+        <w:t xml:space="preserve">For nPly&gt;0, QuickEval calculates on 6 parallel cores, but the time measurement is done via wall clock (System.currentMillis()) </w:t>
+      </w:r>
+      <w:r>
+        <w:rPr>
+          <w:lang w:val="en-US"/>
+        </w:rPr>
+        <w:sym w:font="Wingdings" w:char="F0E0"/>
+      </w:r>
+      <w:r>
+        <w:rPr>
+          <w:lang w:val="en-US"/>
+        </w:rPr>
+        <w:t xml:space="preserve"> we have to divide by 6 to get the </w:t>
+      </w:r>
+      <w:r>
+        <w:rPr>
+          <w:color w:val="FF0000"/>
+          <w:lang w:val="en-US"/>
+        </w:rPr>
+        <w:t>moves/second on a single core</w:t>
+      </w:r>
+      <w:r>
+        <w:rPr>
+          <w:color w:val="FF0000"/>
+          <w:lang w:val="en-US"/>
+        </w:rPr>
+        <w:t xml:space="preserve"> (red numbers)</w:t>
+      </w:r>
+      <w:r>
+        <w:rPr>
+          <w:lang w:val="en-US"/>
+        </w:rPr>
+        <w:t>.</w:t>
+      </w:r>
+    </w:p>
+    <w:p>
+      <w:pPr>
+        <w:rPr>
+          <w:lang w:val="en-US"/>
+        </w:rPr>
+      </w:pPr>
+      <w:r>
+        <w:rPr>
+          <w:lang w:val="en-US"/>
+        </w:rPr>
+        <w:t xml:space="preserve">Note that nPly=2 and 3 give virtually the same results. The same with nPly=4 and 5. The reason is ExpectimaxNAgent which alternates between next-action-deterministic and –non-deterministic and will break the recursion only in the deterministic part when depth is too big. </w:t>
+      </w:r>
+    </w:p>
+    <w:p>
+      <w:pPr>
+        <w:rPr>
+          <w:b/>
+          <w:lang w:val="en-US"/>
+        </w:rPr>
+      </w:pPr>
+      <w:r>
+        <w:rPr>
+          <w:lang w:val="en-US"/>
+        </w:rPr>
+        <w:t>For nPly=6 the algorithm seems to crash somewhere</w:t>
+      </w:r>
+      <w:r>
+        <w:rPr>
+          <w:lang w:val="en-US"/>
+        </w:rPr>
+        <w:t>, it however does never return from one of the 50 evaluations</w:t>
+      </w:r>
+      <w:r>
+        <w:rPr>
+          <w:lang w:val="en-US"/>
+        </w:rPr>
+        <w:t xml:space="preserve">. </w:t>
+      </w:r>
+    </w:p>
+    <w:p>
+      <w:pPr>
+        <w:rPr>
+          <w:lang w:val="en-US"/>
+        </w:rPr>
+      </w:pPr>
       <w:r>
         <w:rPr>
           <w:b/>
@@ -32148,6 +34419,7 @@
         <w:rPr>
           <w:lang w:val="en-US"/>
         </w:rPr>
+        <w:lastRenderedPageBreak/>
         <w:t>modestly rising computation time: horizonCut=0.1: 2100 sec, horizonCut=0.01: 2900 sec</w:t>
       </w:r>
       <w:r>
@@ -33517,7 +35789,7 @@
           <w:lang w:val="en-US"/>
         </w:rPr>
       </w:pPr>
-      <w:hyperlink r:id="rId42" w:history="1">
+      <w:hyperlink r:id="rId44" w:history="1">
         <w:r>
           <w:rPr>
             <w:rStyle w:val="Hyperlink"/>
@@ -33645,7 +35917,7 @@
           <w:lang w:val="en-US"/>
         </w:rPr>
       </w:pPr>
-      <w:hyperlink r:id="rId43" w:history="1">
+      <w:hyperlink r:id="rId45" w:history="1">
         <w:r>
           <w:rPr>
             <w:rStyle w:val="Hyperlink"/>
@@ -33726,7 +35998,7 @@
           <w:lang w:val="en-US"/>
         </w:rPr>
       </w:pPr>
-      <w:hyperlink r:id="rId44" w:history="1">
+      <w:hyperlink r:id="rId46" w:history="1">
         <w:r>
           <w:rPr>
             <w:rStyle w:val="Hyperlink"/>
@@ -33843,7 +36115,7 @@
           <w:lang w:val="en-US"/>
         </w:rPr>
       </w:pPr>
-      <w:hyperlink r:id="rId45" w:history="1">
+      <w:hyperlink r:id="rId47" w:history="1">
         <w:r>
           <w:rPr>
             <w:rStyle w:val="Hyperlink"/>
@@ -33935,7 +36207,7 @@
           <w:lang w:val="en-US"/>
         </w:rPr>
       </w:pPr>
-      <w:hyperlink r:id="rId46" w:history="1">
+      <w:hyperlink r:id="rId48" w:history="1">
         <w:r>
           <w:rPr>
             <w:rStyle w:val="Hyperlink"/>
@@ -34094,7 +36366,7 @@
                     <pic:cNvPicPr/>
                   </pic:nvPicPr>
                   <pic:blipFill>
-                    <a:blip r:embed="rId47">
+                    <a:blip r:embed="rId49">
                       <a:extLst>
                         <a:ext uri="{28A0092B-C50C-407E-A947-70E740481C1C}">
                           <a14:useLocalDpi xmlns:a14="http://schemas.microsoft.com/office/drawing/2010/main" val="0"/>
@@ -34224,6 +36496,7 @@
         <w:rPr>
           <w:lang w:val="en-US"/>
         </w:rPr>
+        <w:lastRenderedPageBreak/>
         <w:t xml:space="preserve">Now we make all runs with </w:t>
       </w:r>
       <w:r>
@@ -34540,7 +36813,7 @@
                     <pic:cNvPicPr/>
                   </pic:nvPicPr>
                   <pic:blipFill rotWithShape="1">
-                    <a:blip r:embed="rId48">
+                    <a:blip r:embed="rId50">
                       <a:extLst>
                         <a:ext uri="{28A0092B-C50C-407E-A947-70E740481C1C}">
                           <a14:useLocalDpi xmlns:a14="http://schemas.microsoft.com/office/drawing/2010/main" val="0"/>
@@ -34593,7 +36866,7 @@
                     <pic:cNvPicPr/>
                   </pic:nvPicPr>
                   <pic:blipFill>
-                    <a:blip r:embed="rId49">
+                    <a:blip r:embed="rId51">
                       <a:extLst>
                         <a:ext uri="{28A0092B-C50C-407E-A947-70E740481C1C}">
                           <a14:useLocalDpi xmlns:a14="http://schemas.microsoft.com/office/drawing/2010/main" val="0"/>
@@ -34822,6 +37095,7 @@
         <w:rPr>
           <w:noProof/>
         </w:rPr>
+        <w:lastRenderedPageBreak/>
         <w:drawing>
           <wp:inline distT="0" distB="0" distL="0" distR="0" wp14:anchorId="2B32E684" wp14:editId="5AC2302A">
             <wp:extent cx="4387118" cy="3577590"/>
@@ -34838,7 +37112,7 @@
                     <pic:cNvPicPr/>
                   </pic:nvPicPr>
                   <pic:blipFill>
-                    <a:blip r:embed="rId50">
+                    <a:blip r:embed="rId52">
                       <a:extLst>
                         <a:ext uri="{28A0092B-C50C-407E-A947-70E740481C1C}">
                           <a14:useLocalDpi xmlns:a14="http://schemas.microsoft.com/office/drawing/2010/main" val="0"/>
@@ -35279,6 +37553,7 @@
         <w:rPr>
           <w:lang w:val="en-US"/>
         </w:rPr>
+        <w:lastRenderedPageBreak/>
         <w:t xml:space="preserve">SarsaAgt </w:t>
       </w:r>
     </w:p>
@@ -35300,7 +37575,7 @@
         </w:rPr>
         <w:t>[</w:t>
       </w:r>
-      <w:hyperlink r:id="rId51" w:history="1">
+      <w:hyperlink r:id="rId53" w:history="1">
         <w:r>
           <w:rPr>
             <w:rStyle w:val="Hyperlink"/>
@@ -35618,7 +37893,7 @@
         </w:rPr>
         <w:t xml:space="preserve"> evalQ=0.0 after 2.000-5.000 games. </w:t>
       </w:r>
-      <w:hyperlink r:id="rId52" w:history="1">
+      <w:hyperlink r:id="rId54" w:history="1">
         <w:r>
           <w:rPr>
             <w:rStyle w:val="Hyperlink"/>
@@ -35646,7 +37921,7 @@
         </w:rPr>
         <w:t xml:space="preserve">MultiTrain, 25 runs: </w:t>
       </w:r>
-      <w:hyperlink r:id="rId53" w:history="1">
+      <w:hyperlink r:id="rId55" w:history="1">
         <w:r>
           <w:rPr>
             <w:rStyle w:val="Hyperlink"/>
@@ -35696,7 +37971,7 @@
         </w:rPr>
         <w:t xml:space="preserve">. </w:t>
       </w:r>
-      <w:hyperlink r:id="rId54" w:history="1">
+      <w:hyperlink r:id="rId56" w:history="1">
         <w:r>
           <w:rPr>
             <w:rStyle w:val="Hyperlink"/>
@@ -35737,7 +38012,7 @@
         </w:rPr>
         <w:t xml:space="preserve">=-0.001, only slightly worse at start. </w:t>
       </w:r>
-      <w:hyperlink r:id="rId55" w:history="1">
+      <w:hyperlink r:id="rId57" w:history="1">
         <w:r>
           <w:rPr>
             <w:rStyle w:val="Hyperlink"/>
@@ -35783,7 +38058,7 @@
         </w:rPr>
         <w:t xml:space="preserve"> </w:t>
       </w:r>
-      <w:hyperlink r:id="rId56" w:history="1">
+      <w:hyperlink r:id="rId58" w:history="1">
         <w:r>
           <w:rPr>
             <w:rStyle w:val="Hyperlink"/>
@@ -35881,7 +38156,7 @@
                     <pic:cNvPicPr/>
                   </pic:nvPicPr>
                   <pic:blipFill>
-                    <a:blip r:embed="rId57">
+                    <a:blip r:embed="rId59">
                       <a:extLst>
                         <a:ext uri="{28A0092B-C50C-407E-A947-70E740481C1C}">
                           <a14:useLocalDpi xmlns:a14="http://schemas.microsoft.com/office/drawing/2010/main" val="0"/>
@@ -36026,7 +38301,7 @@
         </w:rPr>
         <w:t xml:space="preserve"> </w:t>
       </w:r>
-      <w:hyperlink r:id="rId58" w:history="1">
+      <w:hyperlink r:id="rId60" w:history="1">
         <w:r>
           <w:rPr>
             <w:rStyle w:val="Hyperlink"/>
@@ -36054,7 +38329,7 @@
         </w:rPr>
         <w:t xml:space="preserve">MultiTrain, 25 runs: </w:t>
       </w:r>
-      <w:hyperlink r:id="rId59" w:history="1">
+      <w:hyperlink r:id="rId61" w:history="1">
         <w:r>
           <w:rPr>
             <w:rStyle w:val="Hyperlink"/>
@@ -36130,7 +38405,7 @@
         </w:rPr>
         <w:t xml:space="preserve">. </w:t>
       </w:r>
-      <w:hyperlink r:id="rId60" w:history="1">
+      <w:hyperlink r:id="rId62" w:history="1">
         <w:r>
           <w:rPr>
             <w:rStyle w:val="Hyperlink"/>
@@ -36191,7 +38466,14 @@
         <w:rPr>
           <w:lang w:val="en-US"/>
         </w:rPr>
-        <w:t xml:space="preserve"> and have slightly worse evalQ</w:t>
+        <w:t xml:space="preserve"> </w:t>
+      </w:r>
+      <w:r>
+        <w:rPr>
+          <w:lang w:val="en-US"/>
+        </w:rPr>
+        <w:lastRenderedPageBreak/>
+        <w:t>and have slightly worse evalQ</w:t>
       </w:r>
       <w:r>
         <w:rPr>
@@ -36230,7 +38512,7 @@
         </w:rPr>
         <w:t xml:space="preserve">. </w:t>
       </w:r>
-      <w:hyperlink r:id="rId61" w:history="1">
+      <w:hyperlink r:id="rId63" w:history="1">
         <w:r>
           <w:rPr>
             <w:rStyle w:val="Hyperlink"/>
@@ -36333,7 +38615,7 @@
                     <pic:cNvPicPr/>
                   </pic:nvPicPr>
                   <pic:blipFill>
-                    <a:blip r:embed="rId62">
+                    <a:blip r:embed="rId64">
                       <a:extLst>
                         <a:ext uri="{28A0092B-C50C-407E-A947-70E740481C1C}">
                           <a14:useLocalDpi xmlns:a14="http://schemas.microsoft.com/office/drawing/2010/main" val="0"/>
@@ -36424,7 +38706,7 @@
         </w:rPr>
         <w:t xml:space="preserve">MultiTrain, 25 runs: </w:t>
       </w:r>
-      <w:hyperlink r:id="rId63" w:history="1">
+      <w:hyperlink r:id="rId65" w:history="1">
         <w:r>
           <w:rPr>
             <w:rStyle w:val="Hyperlink"/>
@@ -36451,7 +38733,7 @@
         </w:rPr>
         <w:t xml:space="preserve">=0.5 and horizon cut 0.10: very similar, reaches a bit faster evalQ=1.0 at 76.000 games. </w:t>
       </w:r>
-      <w:hyperlink r:id="rId64" w:history="1">
+      <w:hyperlink r:id="rId66" w:history="1">
         <w:r>
           <w:rPr>
             <w:rStyle w:val="Hyperlink"/>
@@ -36484,7 +38766,7 @@
         </w:rPr>
         <w:t xml:space="preserve">1 (not shown): nearly indistinguishable to horizon cut 0.10. We compare with TD-learning: </w:t>
       </w:r>
-      <w:hyperlink r:id="rId65" w:history="1">
+      <w:hyperlink r:id="rId67" w:history="1">
         <w:r>
           <w:rPr>
             <w:rStyle w:val="Hyperlink"/>
@@ -36630,7 +38912,7 @@
         </w:rPr>
         <w:t xml:space="preserve">, we get faster learning for Sarsa, see </w:t>
       </w:r>
-      <w:hyperlink r:id="rId66" w:history="1">
+      <w:hyperlink r:id="rId68" w:history="1">
         <w:r>
           <w:rPr>
             <w:rStyle w:val="Hyperlink"/>
@@ -36687,7 +38969,7 @@
         </w:rPr>
         <w:t xml:space="preserve"> </w:t>
       </w:r>
-      <w:hyperlink r:id="rId67" w:history="1">
+      <w:hyperlink r:id="rId69" w:history="1">
         <w:r>
           <w:rPr>
             <w:rStyle w:val="Hyperlink"/>
@@ -36744,7 +39026,7 @@
         </w:rPr>
         <w:t xml:space="preserve"> This is all summarized in the following plot (</w:t>
       </w:r>
-      <w:hyperlink r:id="rId68" w:history="1">
+      <w:hyperlink r:id="rId70" w:history="1">
         <w:r>
           <w:rPr>
             <w:rStyle w:val="Hyperlink"/>
@@ -36786,7 +39068,7 @@
                     <pic:cNvPicPr/>
                   </pic:nvPicPr>
                   <pic:blipFill>
-                    <a:blip r:embed="rId69">
+                    <a:blip r:embed="rId71">
                       <a:extLst>
                         <a:ext uri="{28A0092B-C50C-407E-A947-70E740481C1C}">
                           <a14:useLocalDpi xmlns:a14="http://schemas.microsoft.com/office/drawing/2010/main" val="0"/>
@@ -36824,6 +39106,7 @@
           <w:b/>
           <w:lang w:val="en-US"/>
         </w:rPr>
+        <w:lastRenderedPageBreak/>
         <w:t>Summary</w:t>
       </w:r>
       <w:r>
@@ -37049,7 +39332,7 @@
         </w:rPr>
         <w:t xml:space="preserve"> </w:t>
       </w:r>
-      <w:hyperlink r:id="rId70" w:history="1">
+      <w:hyperlink r:id="rId72" w:history="1">
         <w:r>
           <w:rPr>
             <w:rStyle w:val="Hyperlink"/>
@@ -37171,7 +39454,7 @@
         </w:rPr>
         <w:t xml:space="preserve"> </w:t>
       </w:r>
-      <w:hyperlink r:id="rId71" w:history="1">
+      <w:hyperlink r:id="rId73" w:history="1">
         <w:r>
           <w:rPr>
             <w:rStyle w:val="Hyperlink"/>
@@ -37213,7 +39496,7 @@
                     <pic:cNvPicPr/>
                   </pic:nvPicPr>
                   <pic:blipFill>
-                    <a:blip r:embed="rId72">
+                    <a:blip r:embed="rId74">
                       <a:extLst>
                         <a:ext uri="{28A0092B-C50C-407E-A947-70E740481C1C}">
                           <a14:useLocalDpi xmlns:a14="http://schemas.microsoft.com/office/drawing/2010/main" val="0"/>
@@ -37495,7 +39778,14 @@
         <w:rPr>
           <w:lang w:val="en-US"/>
         </w:rPr>
-        <w:t xml:space="preserve"> it multiple times. How many times? - If a state consists of x pieces set by one and y pieces set by the other player (e.g. x=y=n/2, where $n$ is the total number of pieces), then x states with the appropriate action </w:t>
+        <w:t xml:space="preserve"> it multiple times. How many times? - If a state consists of x pieces set by one and y pieces set by the other player (e.g. x=y=n/2, where $n$ is the </w:t>
+      </w:r>
+      <w:r>
+        <w:rPr>
+          <w:lang w:val="en-US"/>
+        </w:rPr>
+        <w:lastRenderedPageBreak/>
+        <w:t xml:space="preserve">total number of pieces), then x states with the appropriate action </w:t>
       </w:r>
       <w:r>
         <w:rPr>
@@ -37802,529 +40092,6 @@
           <w:lang w:val="en-US"/>
         </w:rPr>
         <w:t>The algorithm pseudocode is in [</w:t>
-      </w:r>
-      <w:hyperlink r:id="rId73" w:history="1">
-        <w:r>
-          <w:rPr>
-            <w:rStyle w:val="Hyperlink"/>
-            <w:lang w:val="en-US"/>
-          </w:rPr>
-          <w:t>TR-TDNT</w:t>
-        </w:r>
-        <w:r>
-          <w:rPr>
-            <w:rStyle w:val="Hyperlink"/>
-            <w:lang w:val="en-US"/>
-          </w:rPr>
-          <w:t>u</w:t>
-        </w:r>
-        <w:r>
-          <w:rPr>
-            <w:rStyle w:val="Hyperlink"/>
-            <w:lang w:val="en-US"/>
-          </w:rPr>
-          <w:t>ple.tcp</w:t>
-        </w:r>
-      </w:hyperlink>
-      <w:r>
-        <w:rPr>
-          <w:lang w:val="en-US"/>
-        </w:rPr>
-        <w:t>, Algorithm 10]</w:t>
-      </w:r>
-      <w:r>
-        <w:rPr>
-          <w:lang w:val="en-US"/>
-        </w:rPr>
-        <w:t xml:space="preserve">. </w:t>
-      </w:r>
-      <w:r>
-        <w:rPr>
-          <w:lang w:val="en-US"/>
-        </w:rPr>
-        <w:t xml:space="preserve">This algorithm </w:t>
-      </w:r>
-      <w:r>
-        <w:rPr>
-          <w:lang w:val="en-US"/>
-        </w:rPr>
-        <w:t xml:space="preserve">is similar to </w:t>
-      </w:r>
-      <w:proofErr w:type="gramStart"/>
-      <w:r>
-        <w:rPr>
-          <w:lang w:val="en-US"/>
-        </w:rPr>
-        <w:t>SarsaAgt,</w:t>
-      </w:r>
-      <w:proofErr w:type="gramEnd"/>
-      <w:r>
-        <w:rPr>
-          <w:lang w:val="en-US"/>
-        </w:rPr>
-        <w:t xml:space="preserve"> it uses</w:t>
-      </w:r>
-      <w:r>
-        <w:rPr>
-          <w:lang w:val="en-US"/>
-        </w:rPr>
-        <w:t xml:space="preserve"> the </w:t>
-      </w:r>
-      <w:r>
-        <w:rPr>
-          <w:lang w:val="en-US"/>
-        </w:rPr>
-        <w:t xml:space="preserve">temporal </w:t>
-      </w:r>
-      <w:r>
-        <w:rPr>
-          <w:lang w:val="en-US"/>
-        </w:rPr>
-        <w:t xml:space="preserve">difference always to the last state of the </w:t>
-      </w:r>
-      <w:r>
-        <w:rPr>
-          <w:b/>
-          <w:lang w:val="en-US"/>
-        </w:rPr>
-        <w:t>same</w:t>
-      </w:r>
-      <w:r>
-        <w:rPr>
-          <w:lang w:val="en-US"/>
-        </w:rPr>
-        <w:t xml:space="preserve"> player.</w:t>
-      </w:r>
-      <w:r>
-        <w:rPr>
-          <w:lang w:val="en-US"/>
-        </w:rPr>
-        <w:t xml:space="preserve"> As such, it is much easier to formulate </w:t>
-      </w:r>
-      <w:r>
-        <w:rPr>
-          <w:b/>
-          <w:lang w:val="en-US"/>
-        </w:rPr>
-        <w:t>one</w:t>
-      </w:r>
-      <w:r>
-        <w:rPr>
-          <w:lang w:val="en-US"/>
-        </w:rPr>
-        <w:t xml:space="preserve"> algorithm valid for 1-, 2-, …, N-player games.</w:t>
-      </w:r>
-      <w:r>
-        <w:rPr>
-          <w:lang w:val="en-US"/>
-        </w:rPr>
-        <w:t xml:space="preserve"> </w:t>
-      </w:r>
-      <w:r>
-        <w:rPr>
-          <w:lang w:val="en-US"/>
-        </w:rPr>
-        <w:t>But it avoids the disadvantages of SarsaAgt</w:t>
-      </w:r>
-      <w:r>
-        <w:rPr>
-          <w:lang w:val="en-US"/>
-        </w:rPr>
-        <w:t>: TDNTuple3Agt (i) does benefit from afterstates and (ii) the nets have the same compactness as TDNTuple2Agt, not the times-(#actions)-increase in weights of SarsaAgt</w:t>
-      </w:r>
-      <w:r>
-        <w:rPr>
-          <w:lang w:val="en-US"/>
-        </w:rPr>
-        <w:t xml:space="preserve">. </w:t>
-      </w:r>
-      <w:r>
-        <w:rPr>
-          <w:lang w:val="en-US"/>
-        </w:rPr>
-        <w:t xml:space="preserve">TDNTuple3Agt is an implementation of Algorithm 10 with N-Tuple network (perceptron-like). </w:t>
-      </w:r>
-    </w:p>
-    <w:p>
-      <w:pPr>
-        <w:rPr>
-          <w:lang w:val="en-US"/>
-        </w:rPr>
-      </w:pPr>
-      <w:r>
-        <w:rPr>
-          <w:lang w:val="en-US"/>
-        </w:rPr>
-        <w:t xml:space="preserve">We had first some problems in getting it running for TicTacToe, it would not learn at all. </w:t>
-      </w:r>
-      <w:r>
-        <w:rPr>
-          <w:lang w:val="en-US"/>
-        </w:rPr>
-        <w:t xml:space="preserve"> </w:t>
-      </w:r>
-      <w:r>
-        <w:rPr>
-          <w:lang w:val="en-US"/>
-        </w:rPr>
-        <w:t xml:space="preserve">After debugging we found the error: We adapted the current state, but what is needed </w:t>
-      </w:r>
-      <w:r>
-        <w:rPr>
-          <w:lang w:val="en-US"/>
-        </w:rPr>
-        <w:t xml:space="preserve">is </w:t>
-      </w:r>
-      <w:r>
-        <w:rPr>
-          <w:lang w:val="en-US"/>
-        </w:rPr>
-        <w:t xml:space="preserve">to adapt the </w:t>
-      </w:r>
-      <w:r>
-        <w:rPr>
-          <w:b/>
-          <w:lang w:val="en-US"/>
-        </w:rPr>
-        <w:t>afterstate</w:t>
-      </w:r>
-      <w:r>
-        <w:rPr>
-          <w:lang w:val="en-US"/>
-        </w:rPr>
-        <w:t xml:space="preserve">, after agent has taken an action, since the selection in getNextAction2 is done depending on the possible afterstates. Now it works fine for TTT </w:t>
-      </w:r>
-      <w:r>
-        <w:rPr>
-          <w:lang w:val="en-US"/>
-        </w:rPr>
-        <w:t>with</w:t>
-      </w:r>
-      <w:r>
-        <w:rPr>
-          <w:lang w:val="en-US"/>
-        </w:rPr>
-        <w:t xml:space="preserve"> one 9-tuple (this tuple is equivalent to a lookup table for all TTT states). It learns as fast as TDNTuple2Agt ( (</w:t>
-      </w:r>
-      <w:r>
-        <w:rPr>
-          <w:lang w:val="en-US"/>
-        </w:rPr>
-        <w:sym w:font="Symbol" w:char="F0BB"/>
-      </w:r>
-      <w:r>
-        <w:rPr>
-          <w:lang w:val="en-US"/>
-        </w:rPr>
-        <w:t xml:space="preserve"> 2.500 games). Astonishingly, it is faster and better, if </w:t>
-      </w:r>
-      <w:r>
-        <w:rPr>
-          <w:b/>
-          <w:lang w:val="en-US"/>
-        </w:rPr>
-        <w:t>LEARN_RM = true</w:t>
-      </w:r>
-      <w:r>
-        <w:rPr>
-          <w:lang w:val="en-US"/>
-        </w:rPr>
-        <w:t xml:space="preserve">, i.e. if we learn from random moves as well </w:t>
-      </w:r>
-      <w:r>
-        <w:rPr>
-          <w:lang w:val="en-US"/>
-        </w:rPr>
-        <w:sym w:font="Wingdings" w:char="F0E0"/>
-      </w:r>
-      <w:r>
-        <w:rPr>
-          <w:lang w:val="en-US"/>
-        </w:rPr>
-        <w:t xml:space="preserve"> simpler algorithm pseudoc</w:t>
-      </w:r>
-      <w:r>
-        <w:rPr>
-          <w:lang w:val="en-US"/>
-        </w:rPr>
-        <w:t>o</w:t>
-      </w:r>
-      <w:r>
-        <w:rPr>
-          <w:lang w:val="en-US"/>
-        </w:rPr>
-        <w:t>de.</w:t>
-      </w:r>
-    </w:p>
-    <w:p>
-      <w:pPr>
-        <w:rPr>
-          <w:lang w:val="en-US"/>
-        </w:rPr>
-      </w:pPr>
-      <w:r>
-        <w:rPr>
-          <w:lang w:val="en-US"/>
-        </w:rPr>
-        <w:t xml:space="preserve">But then still problems with TDNTuple3Agt on 4x4 Hex: only bad results, unreasonably bad InspectV board. We could first not spot the error and therefore implemented first the game Nim in order to have a scalable and simpler to debug game </w:t>
-      </w:r>
-      <w:r>
-        <w:rPr>
-          <w:lang w:val="en-US"/>
-        </w:rPr>
-        <w:t>having</w:t>
-      </w:r>
-      <w:r>
-        <w:rPr>
-          <w:lang w:val="en-US"/>
-        </w:rPr>
-        <w:t xml:space="preserve"> no tie results. There we finally could spot the </w:t>
-      </w:r>
-      <w:bookmarkStart w:id="31" w:name="bug2019_01_04"/>
-      <w:r>
-        <w:rPr>
-          <w:lang w:val="en-US"/>
-        </w:rPr>
-        <w:t>error</w:t>
-      </w:r>
-      <w:r>
-        <w:rPr>
-          <w:lang w:val="en-US"/>
-        </w:rPr>
-        <w:t xml:space="preserve"> (04.01.2019)</w:t>
-      </w:r>
-      <w:bookmarkEnd w:id="31"/>
-      <w:r>
-        <w:rPr>
-          <w:lang w:val="en-US"/>
-        </w:rPr>
-        <w:t xml:space="preserve">: It was again (!) a wrong-index (curPlayer instead of n) in </w:t>
-      </w:r>
-      <w:proofErr w:type="gramStart"/>
-      <w:r>
-        <w:rPr>
-          <w:lang w:val="en-US"/>
-        </w:rPr>
-        <w:t>finalAdaptAgents(</w:t>
-      </w:r>
-      <w:proofErr w:type="gramEnd"/>
-      <w:r>
-        <w:rPr>
-          <w:lang w:val="en-US"/>
-        </w:rPr>
-        <w:t xml:space="preserve">). After fixing that, we get good results on Nim, </w:t>
-      </w:r>
-      <w:r>
-        <w:rPr>
-          <w:lang w:val="en-US"/>
-        </w:rPr>
-        <w:t xml:space="preserve">TTT and </w:t>
-      </w:r>
-      <w:r>
-        <w:rPr>
-          <w:lang w:val="en-US"/>
-        </w:rPr>
-        <w:t>4x4 Hex.</w:t>
-      </w:r>
-      <w:r>
-        <w:rPr>
-          <w:lang w:val="en-US"/>
-        </w:rPr>
-        <w:t xml:space="preserve"> </w:t>
-      </w:r>
-      <w:r>
-        <w:rPr>
-          <w:lang w:val="en-US"/>
-        </w:rPr>
-        <w:t>(First we had another bug which made the 4x4 Hex results worse, but this was only to a wrong left-over (from debugging)</w:t>
-      </w:r>
-      <w:r>
-        <w:rPr>
-          <w:lang w:val="en-US"/>
-        </w:rPr>
-        <w:t xml:space="preserve"> around </w:t>
-      </w:r>
-      <w:r>
-        <w:rPr>
-          <w:rFonts w:ascii="Courier New" w:hAnsi="Courier New" w:cs="Courier New"/>
-          <w:lang w:val="en-US"/>
-        </w:rPr>
-        <w:t>randomness</w:t>
-      </w:r>
-      <w:r>
-        <w:rPr>
-          <w:lang w:val="en-US"/>
-        </w:rPr>
-        <w:t xml:space="preserve"> </w:t>
-      </w:r>
-      <w:r>
-        <w:rPr>
-          <w:lang w:val="en-US"/>
-        </w:rPr>
-        <w:t>in NTupleFactory.java.</w:t>
-      </w:r>
-      <w:r>
-        <w:rPr>
-          <w:lang w:val="en-US"/>
-        </w:rPr>
-        <w:t>)</w:t>
-      </w:r>
-      <w:r>
-        <w:rPr>
-          <w:lang w:val="en-US"/>
-        </w:rPr>
-        <w:t xml:space="preserve"> </w:t>
-      </w:r>
-      <w:r>
-        <w:rPr>
-          <w:lang w:val="en-US"/>
-        </w:rPr>
-        <w:t xml:space="preserve">Now </w:t>
-      </w:r>
-      <w:r>
-        <w:rPr>
-          <w:lang w:val="en-US"/>
-        </w:rPr>
-        <w:t xml:space="preserve">we get TDNT3-results </w:t>
-      </w:r>
-      <w:r>
-        <w:rPr>
-          <w:lang w:val="en-US"/>
-        </w:rPr>
-        <w:t xml:space="preserve">on 4x4 Hex </w:t>
-      </w:r>
-      <w:r>
-        <w:rPr>
-          <w:lang w:val="en-US"/>
-        </w:rPr>
-        <w:t xml:space="preserve">being </w:t>
-      </w:r>
-      <w:r>
-        <w:rPr>
-          <w:lang w:val="en-US"/>
-        </w:rPr>
-        <w:t xml:space="preserve">as good as TDNT2 and Sarsa, see </w:t>
-      </w:r>
-      <w:hyperlink r:id="rId74" w:history="1">
-        <w:r>
-          <w:rPr>
-            <w:rStyle w:val="Hyperlink"/>
-            <w:lang w:val="en-US"/>
-          </w:rPr>
-          <w:t>multiTrainTD3-eps02.png</w:t>
-        </w:r>
-      </w:hyperlink>
-      <w:r>
-        <w:rPr>
-          <w:lang w:val="en-US"/>
-        </w:rPr>
-        <w:t>.</w:t>
-      </w:r>
-      <w:r>
-        <w:rPr>
-          <w:lang w:val="en-US"/>
-        </w:rPr>
-        <w:t xml:space="preserve"> </w:t>
-      </w:r>
-    </w:p>
-    <w:p>
-      <w:pPr>
-        <w:rPr>
-          <w:lang w:val="en-US"/>
-        </w:rPr>
-      </w:pPr>
-      <w:r>
-        <w:rPr>
-          <w:lang w:val="en-US"/>
-        </w:rPr>
-        <w:t xml:space="preserve">Another </w:t>
-      </w:r>
-      <w:bookmarkStart w:id="32" w:name="problemEligibiltyList"/>
-      <w:r>
-        <w:rPr>
-          <w:lang w:val="en-US"/>
-        </w:rPr>
-        <w:t>problem was</w:t>
-      </w:r>
-      <w:r>
-        <w:rPr>
-          <w:lang w:val="en-US"/>
-        </w:rPr>
-        <w:t xml:space="preserve"> the EligList</w:t>
-      </w:r>
-      <w:r>
-        <w:rPr>
-          <w:lang w:val="en-US"/>
-        </w:rPr>
-        <w:t xml:space="preserve"> eList</w:t>
-      </w:r>
-      <w:r>
-        <w:rPr>
-          <w:lang w:val="en-US"/>
-        </w:rPr>
-        <w:t xml:space="preserve"> </w:t>
-      </w:r>
-      <w:bookmarkEnd w:id="32"/>
-      <w:r>
-        <w:rPr>
-          <w:lang w:val="en-US"/>
-        </w:rPr>
-        <w:t>in the (</w:t>
-      </w:r>
-      <w:r>
-        <w:rPr>
-          <w:lang w:val="en-US"/>
-        </w:rPr>
-        <w:sym w:font="Symbol" w:char="F06C"/>
-      </w:r>
-      <w:r>
-        <w:rPr>
-          <w:lang w:val="en-US"/>
-        </w:rPr>
-        <w:t>&gt;0)-case: Before we had one eList</w:t>
-      </w:r>
-      <w:r>
-        <w:rPr>
-          <w:lang w:val="en-US"/>
-        </w:rPr>
-        <w:t xml:space="preserve"> for all players and filled each subsequent </w:t>
-      </w:r>
-      <w:r>
-        <w:rPr>
-          <w:lang w:val="en-US"/>
-        </w:rPr>
-        <w:t xml:space="preserve">EligState into this list (alternating players). This was correct for TDNTuple2Agt, but </w:t>
-      </w:r>
-      <w:r>
-        <w:rPr>
-          <w:lang w:val="en-US"/>
-        </w:rPr>
-        <w:t xml:space="preserve">it </w:t>
-      </w:r>
-      <w:r>
-        <w:rPr>
-          <w:lang w:val="en-US"/>
-        </w:rPr>
-        <w:t>needs to be extended for SarsaAgt and TDNTuple3Agt: Here, each player p has its own list eList[p</w:t>
-      </w:r>
-      <w:r>
-        <w:rPr>
-          <w:lang w:val="en-US"/>
-        </w:rPr>
-        <w:t>] which is filled with subsequent states s</w:t>
-      </w:r>
-      <w:r>
-        <w:rPr>
-          <w:vertAlign w:val="subscript"/>
-          <w:lang w:val="en-US"/>
-        </w:rPr>
-        <w:t>last</w:t>
-      </w:r>
-      <w:r>
-        <w:rPr>
-          <w:lang w:val="en-US"/>
-        </w:rPr>
-        <w:t xml:space="preserve">[p] (see </w:t>
       </w:r>
       <w:hyperlink r:id="rId75" w:history="1">
         <w:r>
@@ -38339,6 +40106,515 @@
         <w:rPr>
           <w:lang w:val="en-US"/>
         </w:rPr>
+        <w:t>, Algorithm 10]</w:t>
+      </w:r>
+      <w:r>
+        <w:rPr>
+          <w:lang w:val="en-US"/>
+        </w:rPr>
+        <w:t xml:space="preserve">. </w:t>
+      </w:r>
+      <w:r>
+        <w:rPr>
+          <w:lang w:val="en-US"/>
+        </w:rPr>
+        <w:t xml:space="preserve">This algorithm </w:t>
+      </w:r>
+      <w:r>
+        <w:rPr>
+          <w:lang w:val="en-US"/>
+        </w:rPr>
+        <w:t xml:space="preserve">is similar to </w:t>
+      </w:r>
+      <w:proofErr w:type="gramStart"/>
+      <w:r>
+        <w:rPr>
+          <w:lang w:val="en-US"/>
+        </w:rPr>
+        <w:t>SarsaAgt,</w:t>
+      </w:r>
+      <w:proofErr w:type="gramEnd"/>
+      <w:r>
+        <w:rPr>
+          <w:lang w:val="en-US"/>
+        </w:rPr>
+        <w:t xml:space="preserve"> it uses</w:t>
+      </w:r>
+      <w:r>
+        <w:rPr>
+          <w:lang w:val="en-US"/>
+        </w:rPr>
+        <w:t xml:space="preserve"> the </w:t>
+      </w:r>
+      <w:r>
+        <w:rPr>
+          <w:lang w:val="en-US"/>
+        </w:rPr>
+        <w:t xml:space="preserve">temporal </w:t>
+      </w:r>
+      <w:r>
+        <w:rPr>
+          <w:lang w:val="en-US"/>
+        </w:rPr>
+        <w:t xml:space="preserve">difference always to the last state of the </w:t>
+      </w:r>
+      <w:r>
+        <w:rPr>
+          <w:b/>
+          <w:lang w:val="en-US"/>
+        </w:rPr>
+        <w:t>same</w:t>
+      </w:r>
+      <w:r>
+        <w:rPr>
+          <w:lang w:val="en-US"/>
+        </w:rPr>
+        <w:t xml:space="preserve"> player.</w:t>
+      </w:r>
+      <w:r>
+        <w:rPr>
+          <w:lang w:val="en-US"/>
+        </w:rPr>
+        <w:t xml:space="preserve"> As such, it is much easier to formulate </w:t>
+      </w:r>
+      <w:r>
+        <w:rPr>
+          <w:b/>
+          <w:lang w:val="en-US"/>
+        </w:rPr>
+        <w:t>one</w:t>
+      </w:r>
+      <w:r>
+        <w:rPr>
+          <w:lang w:val="en-US"/>
+        </w:rPr>
+        <w:t xml:space="preserve"> algorithm valid for 1-, 2-, …, N-player games.</w:t>
+      </w:r>
+      <w:r>
+        <w:rPr>
+          <w:lang w:val="en-US"/>
+        </w:rPr>
+        <w:t xml:space="preserve"> </w:t>
+      </w:r>
+      <w:r>
+        <w:rPr>
+          <w:lang w:val="en-US"/>
+        </w:rPr>
+        <w:t>But it avoids the disadvantages of SarsaAgt</w:t>
+      </w:r>
+      <w:r>
+        <w:rPr>
+          <w:lang w:val="en-US"/>
+        </w:rPr>
+        <w:t>: TDNTuple3Agt (i) does benefit from afterstates and (ii) the nets have the same compactness as TDNTuple2Agt, not the times-(#actions)-increase in weights of SarsaAgt</w:t>
+      </w:r>
+      <w:r>
+        <w:rPr>
+          <w:lang w:val="en-US"/>
+        </w:rPr>
+        <w:t xml:space="preserve">. </w:t>
+      </w:r>
+      <w:r>
+        <w:rPr>
+          <w:lang w:val="en-US"/>
+        </w:rPr>
+        <w:t xml:space="preserve">TDNTuple3Agt is an implementation of Algorithm 10 with N-Tuple network (perceptron-like). </w:t>
+      </w:r>
+    </w:p>
+    <w:p>
+      <w:pPr>
+        <w:rPr>
+          <w:lang w:val="en-US"/>
+        </w:rPr>
+      </w:pPr>
+      <w:r>
+        <w:rPr>
+          <w:lang w:val="en-US"/>
+        </w:rPr>
+        <w:t xml:space="preserve">We had first some problems in getting it running for TicTacToe, it would not learn at all. </w:t>
+      </w:r>
+      <w:r>
+        <w:rPr>
+          <w:lang w:val="en-US"/>
+        </w:rPr>
+        <w:t xml:space="preserve"> </w:t>
+      </w:r>
+      <w:r>
+        <w:rPr>
+          <w:lang w:val="en-US"/>
+        </w:rPr>
+        <w:t xml:space="preserve">After debugging we found the error: We adapted the current state, but what is needed </w:t>
+      </w:r>
+      <w:r>
+        <w:rPr>
+          <w:lang w:val="en-US"/>
+        </w:rPr>
+        <w:t xml:space="preserve">is </w:t>
+      </w:r>
+      <w:r>
+        <w:rPr>
+          <w:lang w:val="en-US"/>
+        </w:rPr>
+        <w:t xml:space="preserve">to adapt the </w:t>
+      </w:r>
+      <w:r>
+        <w:rPr>
+          <w:b/>
+          <w:lang w:val="en-US"/>
+        </w:rPr>
+        <w:t>afterstate</w:t>
+      </w:r>
+      <w:r>
+        <w:rPr>
+          <w:lang w:val="en-US"/>
+        </w:rPr>
+        <w:t xml:space="preserve">, after agent has taken an action, since the selection in getNextAction2 is done depending on the possible afterstates. Now it works fine for TTT </w:t>
+      </w:r>
+      <w:r>
+        <w:rPr>
+          <w:lang w:val="en-US"/>
+        </w:rPr>
+        <w:t>with</w:t>
+      </w:r>
+      <w:r>
+        <w:rPr>
+          <w:lang w:val="en-US"/>
+        </w:rPr>
+        <w:t xml:space="preserve"> one 9-tuple (this tuple is equivalent to a lookup table for all TTT states). It learns as fast as TDNTuple2Agt ( (</w:t>
+      </w:r>
+      <w:r>
+        <w:rPr>
+          <w:lang w:val="en-US"/>
+        </w:rPr>
+        <w:sym w:font="Symbol" w:char="F0BB"/>
+      </w:r>
+      <w:r>
+        <w:rPr>
+          <w:lang w:val="en-US"/>
+        </w:rPr>
+        <w:t xml:space="preserve"> 2.500 games). Astonishingly, it is faster and better, if </w:t>
+      </w:r>
+      <w:r>
+        <w:rPr>
+          <w:b/>
+          <w:lang w:val="en-US"/>
+        </w:rPr>
+        <w:t>LEARN_RM = true</w:t>
+      </w:r>
+      <w:r>
+        <w:rPr>
+          <w:lang w:val="en-US"/>
+        </w:rPr>
+        <w:t xml:space="preserve">, i.e. if we learn from random moves as well </w:t>
+      </w:r>
+      <w:r>
+        <w:rPr>
+          <w:lang w:val="en-US"/>
+        </w:rPr>
+        <w:sym w:font="Wingdings" w:char="F0E0"/>
+      </w:r>
+      <w:r>
+        <w:rPr>
+          <w:lang w:val="en-US"/>
+        </w:rPr>
+        <w:t xml:space="preserve"> simpler algorithm pseudoc</w:t>
+      </w:r>
+      <w:r>
+        <w:rPr>
+          <w:lang w:val="en-US"/>
+        </w:rPr>
+        <w:t>o</w:t>
+      </w:r>
+      <w:r>
+        <w:rPr>
+          <w:lang w:val="en-US"/>
+        </w:rPr>
+        <w:t>de.</w:t>
+      </w:r>
+    </w:p>
+    <w:p>
+      <w:pPr>
+        <w:rPr>
+          <w:lang w:val="en-US"/>
+        </w:rPr>
+      </w:pPr>
+      <w:r>
+        <w:rPr>
+          <w:lang w:val="en-US"/>
+        </w:rPr>
+        <w:t xml:space="preserve">But then still problems with TDNTuple3Agt on 4x4 Hex: only bad results, unreasonably bad InspectV board. We could first not spot the error and therefore implemented first the game Nim in order to have a scalable and simpler to debug game </w:t>
+      </w:r>
+      <w:r>
+        <w:rPr>
+          <w:lang w:val="en-US"/>
+        </w:rPr>
+        <w:t>having</w:t>
+      </w:r>
+      <w:r>
+        <w:rPr>
+          <w:lang w:val="en-US"/>
+        </w:rPr>
+        <w:t xml:space="preserve"> no tie results. There we finally could spot the </w:t>
+      </w:r>
+      <w:bookmarkStart w:id="31" w:name="bug2019_01_04"/>
+      <w:r>
+        <w:rPr>
+          <w:lang w:val="en-US"/>
+        </w:rPr>
+        <w:t>error</w:t>
+      </w:r>
+      <w:r>
+        <w:rPr>
+          <w:lang w:val="en-US"/>
+        </w:rPr>
+        <w:t xml:space="preserve"> (04.01.2019)</w:t>
+      </w:r>
+      <w:bookmarkEnd w:id="31"/>
+      <w:r>
+        <w:rPr>
+          <w:lang w:val="en-US"/>
+        </w:rPr>
+        <w:t xml:space="preserve">: It was again (!) a wrong-index (curPlayer instead of n) in </w:t>
+      </w:r>
+      <w:proofErr w:type="gramStart"/>
+      <w:r>
+        <w:rPr>
+          <w:lang w:val="en-US"/>
+        </w:rPr>
+        <w:t>finalAdaptAgents(</w:t>
+      </w:r>
+      <w:proofErr w:type="gramEnd"/>
+      <w:r>
+        <w:rPr>
+          <w:lang w:val="en-US"/>
+        </w:rPr>
+        <w:t xml:space="preserve">). After fixing that, we get good results on Nim, </w:t>
+      </w:r>
+      <w:r>
+        <w:rPr>
+          <w:lang w:val="en-US"/>
+        </w:rPr>
+        <w:t xml:space="preserve">TTT and </w:t>
+      </w:r>
+      <w:r>
+        <w:rPr>
+          <w:lang w:val="en-US"/>
+        </w:rPr>
+        <w:t>4x4 Hex.</w:t>
+      </w:r>
+      <w:r>
+        <w:rPr>
+          <w:lang w:val="en-US"/>
+        </w:rPr>
+        <w:t xml:space="preserve"> </w:t>
+      </w:r>
+      <w:r>
+        <w:rPr>
+          <w:lang w:val="en-US"/>
+        </w:rPr>
+        <w:t>(First we had another bug which made the 4x4 Hex results worse, but this was only to a wrong left-over (from debugging)</w:t>
+      </w:r>
+      <w:r>
+        <w:rPr>
+          <w:lang w:val="en-US"/>
+        </w:rPr>
+        <w:t xml:space="preserve"> around </w:t>
+      </w:r>
+      <w:r>
+        <w:rPr>
+          <w:rFonts w:ascii="Courier New" w:hAnsi="Courier New" w:cs="Courier New"/>
+          <w:lang w:val="en-US"/>
+        </w:rPr>
+        <w:t>randomness</w:t>
+      </w:r>
+      <w:r>
+        <w:rPr>
+          <w:lang w:val="en-US"/>
+        </w:rPr>
+        <w:t xml:space="preserve"> </w:t>
+      </w:r>
+      <w:r>
+        <w:rPr>
+          <w:lang w:val="en-US"/>
+        </w:rPr>
+        <w:t>in NTupleFactory.java.</w:t>
+      </w:r>
+      <w:r>
+        <w:rPr>
+          <w:lang w:val="en-US"/>
+        </w:rPr>
+        <w:t>)</w:t>
+      </w:r>
+      <w:r>
+        <w:rPr>
+          <w:lang w:val="en-US"/>
+        </w:rPr>
+        <w:t xml:space="preserve"> </w:t>
+      </w:r>
+      <w:r>
+        <w:rPr>
+          <w:lang w:val="en-US"/>
+        </w:rPr>
+        <w:t xml:space="preserve">Now </w:t>
+      </w:r>
+      <w:r>
+        <w:rPr>
+          <w:lang w:val="en-US"/>
+        </w:rPr>
+        <w:t xml:space="preserve">we get TDNT3-results </w:t>
+      </w:r>
+      <w:r>
+        <w:rPr>
+          <w:lang w:val="en-US"/>
+        </w:rPr>
+        <w:t xml:space="preserve">on 4x4 Hex </w:t>
+      </w:r>
+      <w:r>
+        <w:rPr>
+          <w:lang w:val="en-US"/>
+        </w:rPr>
+        <w:t xml:space="preserve">being </w:t>
+      </w:r>
+      <w:r>
+        <w:rPr>
+          <w:lang w:val="en-US"/>
+        </w:rPr>
+        <w:t xml:space="preserve">as good as TDNT2 and Sarsa, see </w:t>
+      </w:r>
+      <w:hyperlink r:id="rId76" w:history="1">
+        <w:r>
+          <w:rPr>
+            <w:rStyle w:val="Hyperlink"/>
+            <w:lang w:val="en-US"/>
+          </w:rPr>
+          <w:t>multiTrainTD3-eps02.png</w:t>
+        </w:r>
+      </w:hyperlink>
+      <w:r>
+        <w:rPr>
+          <w:lang w:val="en-US"/>
+        </w:rPr>
+        <w:t>.</w:t>
+      </w:r>
+      <w:r>
+        <w:rPr>
+          <w:lang w:val="en-US"/>
+        </w:rPr>
+        <w:t xml:space="preserve"> </w:t>
+      </w:r>
+    </w:p>
+    <w:p>
+      <w:pPr>
+        <w:rPr>
+          <w:lang w:val="en-US"/>
+        </w:rPr>
+      </w:pPr>
+      <w:r>
+        <w:rPr>
+          <w:lang w:val="en-US"/>
+        </w:rPr>
+        <w:t xml:space="preserve">Another </w:t>
+      </w:r>
+      <w:bookmarkStart w:id="32" w:name="problemEligibiltyList"/>
+      <w:r>
+        <w:rPr>
+          <w:lang w:val="en-US"/>
+        </w:rPr>
+        <w:t>problem was</w:t>
+      </w:r>
+      <w:r>
+        <w:rPr>
+          <w:lang w:val="en-US"/>
+        </w:rPr>
+        <w:t xml:space="preserve"> the EligList</w:t>
+      </w:r>
+      <w:r>
+        <w:rPr>
+          <w:lang w:val="en-US"/>
+        </w:rPr>
+        <w:t xml:space="preserve"> eList</w:t>
+      </w:r>
+      <w:r>
+        <w:rPr>
+          <w:lang w:val="en-US"/>
+        </w:rPr>
+        <w:t xml:space="preserve"> </w:t>
+      </w:r>
+      <w:bookmarkEnd w:id="32"/>
+      <w:r>
+        <w:rPr>
+          <w:lang w:val="en-US"/>
+        </w:rPr>
+        <w:t>in the (</w:t>
+      </w:r>
+      <w:r>
+        <w:rPr>
+          <w:lang w:val="en-US"/>
+        </w:rPr>
+        <w:sym w:font="Symbol" w:char="F06C"/>
+      </w:r>
+      <w:r>
+        <w:rPr>
+          <w:lang w:val="en-US"/>
+        </w:rPr>
+        <w:t>&gt;0)-case: Before we had one eList</w:t>
+      </w:r>
+      <w:r>
+        <w:rPr>
+          <w:lang w:val="en-US"/>
+        </w:rPr>
+        <w:t xml:space="preserve"> for all players and filled each subsequent </w:t>
+      </w:r>
+      <w:r>
+        <w:rPr>
+          <w:lang w:val="en-US"/>
+        </w:rPr>
+        <w:t xml:space="preserve">EligState into this list (alternating players). This was correct for TDNTuple2Agt, but </w:t>
+      </w:r>
+      <w:r>
+        <w:rPr>
+          <w:lang w:val="en-US"/>
+        </w:rPr>
+        <w:t xml:space="preserve">it </w:t>
+      </w:r>
+      <w:r>
+        <w:rPr>
+          <w:lang w:val="en-US"/>
+        </w:rPr>
+        <w:t>needs to be extended for SarsaAgt and TDNTuple3Agt: Here, each player p has its own list eList[p</w:t>
+      </w:r>
+      <w:r>
+        <w:rPr>
+          <w:lang w:val="en-US"/>
+        </w:rPr>
+        <w:t>] which is filled with subsequent states s</w:t>
+      </w:r>
+      <w:r>
+        <w:rPr>
+          <w:vertAlign w:val="subscript"/>
+          <w:lang w:val="en-US"/>
+        </w:rPr>
+        <w:t>last</w:t>
+      </w:r>
+      <w:r>
+        <w:rPr>
+          <w:lang w:val="en-US"/>
+        </w:rPr>
+        <w:t xml:space="preserve">[p] (see </w:t>
+      </w:r>
+      <w:hyperlink r:id="rId77" w:history="1">
+        <w:r>
+          <w:rPr>
+            <w:rStyle w:val="Hyperlink"/>
+            <w:lang w:val="en-US"/>
+          </w:rPr>
+          <w:t>TR-TDNTuple.tcp</w:t>
+        </w:r>
+      </w:hyperlink>
+      <w:r>
+        <w:rPr>
+          <w:lang w:val="en-US"/>
+        </w:rPr>
         <w:t xml:space="preserve">). The former case for TDNTuple2Agt is handled by setting p=0 in eList[p], see switch ELIST_PP in NTuple2ValueFunc. </w:t>
       </w:r>
       <w:r>
@@ -38366,6 +40642,7 @@
         <w:rPr>
           <w:lang w:val="en-US"/>
         </w:rPr>
+        <w:lastRenderedPageBreak/>
         <w:t>Results on TicTacToe</w:t>
       </w:r>
     </w:p>
@@ -38466,7 +40743,7 @@
         </w:rPr>
         <w:t xml:space="preserve"> evalQ=0.0 after 2.000-5.000 games. </w:t>
       </w:r>
-      <w:hyperlink r:id="rId76" w:history="1">
+      <w:hyperlink r:id="rId78" w:history="1">
         <w:r>
           <w:rPr>
             <w:rStyle w:val="Hyperlink"/>
@@ -38494,7 +40771,7 @@
         </w:rPr>
         <w:t xml:space="preserve">MultiTrain, 25 runs: </w:t>
       </w:r>
-      <w:hyperlink r:id="rId77" w:history="1">
+      <w:hyperlink r:id="rId79" w:history="1">
         <w:r>
           <w:rPr>
             <w:rStyle w:val="Hyperlink"/>
@@ -38558,7 +40835,7 @@
         </w:rPr>
         <w:t xml:space="preserve">. </w:t>
       </w:r>
-      <w:hyperlink r:id="rId78" w:history="1">
+      <w:hyperlink r:id="rId80" w:history="1">
         <w:r>
           <w:rPr>
             <w:rStyle w:val="Hyperlink"/>
@@ -38585,7 +40862,7 @@
         </w:rPr>
         <w:t xml:space="preserve">. </w:t>
       </w:r>
-      <w:hyperlink r:id="rId79" w:history="1">
+      <w:hyperlink r:id="rId81" w:history="1">
         <w:r>
           <w:rPr>
             <w:rStyle w:val="Hyperlink"/>
@@ -38665,7 +40942,7 @@
                     <pic:cNvPicPr/>
                   </pic:nvPicPr>
                   <pic:blipFill>
-                    <a:blip r:embed="rId80">
+                    <a:blip r:embed="rId82">
                       <a:extLst>
                         <a:ext uri="{28A0092B-C50C-407E-A947-70E740481C1C}">
                           <a14:useLocalDpi xmlns:a14="http://schemas.microsoft.com/office/drawing/2010/main" val="0"/>
@@ -38839,7 +41116,7 @@
         </w:rPr>
         <w:t xml:space="preserve"> </w:t>
       </w:r>
-      <w:hyperlink r:id="rId81" w:history="1">
+      <w:hyperlink r:id="rId83" w:history="1">
         <w:r>
           <w:rPr>
             <w:rStyle w:val="Hyperlink"/>
@@ -38868,7 +41145,7 @@
         </w:rPr>
         <w:t xml:space="preserve">MultiTrain, 25 runs: </w:t>
       </w:r>
-      <w:hyperlink r:id="rId82" w:history="1">
+      <w:hyperlink r:id="rId84" w:history="1">
         <w:r>
           <w:rPr>
             <w:rStyle w:val="Hyperlink"/>
@@ -38962,7 +41239,7 @@
         </w:rPr>
         <w:t xml:space="preserve"> (</w:t>
       </w:r>
-      <w:hyperlink r:id="rId83" w:history="1">
+      <w:hyperlink r:id="rId85" w:history="1">
         <w:r>
           <w:rPr>
             <w:rStyle w:val="Hyperlink"/>
@@ -39011,7 +41288,7 @@
                     <pic:cNvPicPr/>
                   </pic:nvPicPr>
                   <pic:blipFill>
-                    <a:blip r:embed="rId84">
+                    <a:blip r:embed="rId86">
                       <a:extLst>
                         <a:ext uri="{28A0092B-C50C-407E-A947-70E740481C1C}">
                           <a14:useLocalDpi xmlns:a14="http://schemas.microsoft.com/office/drawing/2010/main" val="0"/>
@@ -39062,6 +41339,7 @@
         <w:rPr>
           <w:lang w:val="en-US"/>
         </w:rPr>
+        <w:lastRenderedPageBreak/>
         <w:t>Results on 5x5-Hex</w:t>
       </w:r>
     </w:p>
@@ -39162,7 +41440,7 @@
         </w:rPr>
         <w:t xml:space="preserve"> </w:t>
       </w:r>
-      <w:hyperlink r:id="rId85" w:history="1">
+      <w:hyperlink r:id="rId87" w:history="1">
         <w:r>
           <w:rPr>
             <w:rStyle w:val="Hyperlink"/>
@@ -39379,7 +41657,7 @@
         </w:rPr>
         <w:t xml:space="preserve"> </w:t>
       </w:r>
-      <w:hyperlink r:id="rId86" w:history="1">
+      <w:hyperlink r:id="rId88" w:history="1">
         <w:r>
           <w:rPr>
             <w:rStyle w:val="Hyperlink"/>
@@ -39530,7 +41808,7 @@
           <w:lang w:val="en-US"/>
         </w:rPr>
       </w:pPr>
-      <w:hyperlink r:id="rId87" w:history="1">
+      <w:hyperlink r:id="rId89" w:history="1">
         <w:r>
           <w:rPr>
             <w:rStyle w:val="Hyperlink"/>
@@ -39572,7 +41850,7 @@
         </w:rPr>
         <w:t xml:space="preserve"> </w:t>
       </w:r>
-      <w:hyperlink r:id="rId88" w:history="1">
+      <w:hyperlink r:id="rId90" w:history="1">
         <w:r>
           <w:rPr>
             <w:rStyle w:val="Hyperlink"/>
@@ -40040,7 +42318,7 @@
           <w:lang w:val="en-US"/>
         </w:rPr>
       </w:pPr>
-      <w:hyperlink r:id="rId89" w:history="1">
+      <w:hyperlink r:id="rId91" w:history="1">
         <w:r>
           <w:rPr>
             <w:rStyle w:val="Hyperlink"/>
@@ -40154,7 +42432,7 @@
           <w:lang w:val="en-US"/>
         </w:rPr>
       </w:pPr>
-      <w:hyperlink r:id="rId90" w:history="1">
+      <w:hyperlink r:id="rId92" w:history="1">
         <w:r>
           <w:rPr>
             <w:rStyle w:val="Hyperlink"/>
@@ -40290,7 +42568,14 @@
         <w:rPr>
           <w:lang w:val="en-US"/>
         </w:rPr>
-        <w:t xml:space="preserve">=true: better  results against MCTS than before </w:t>
+        <w:t xml:space="preserve">=true: better  results against MCTS than </w:t>
+      </w:r>
+      <w:r>
+        <w:rPr>
+          <w:lang w:val="en-US"/>
+        </w:rPr>
+        <w:lastRenderedPageBreak/>
+        <w:t xml:space="preserve">before </w:t>
       </w:r>
       <w:hyperlink w:anchor="bug2019_01_04" w:history="1">
         <w:r>
@@ -40360,7 +42645,7 @@
           <w:lang w:val="en-US"/>
         </w:rPr>
       </w:pPr>
-      <w:hyperlink r:id="rId91" w:history="1">
+      <w:hyperlink r:id="rId93" w:history="1">
         <w:r>
           <w:rPr>
             <w:rStyle w:val="Hyperlink"/>
@@ -40498,7 +42783,7 @@
           <w:lang w:val="en-US"/>
         </w:rPr>
       </w:pPr>
-      <w:hyperlink r:id="rId92" w:history="1">
+      <w:hyperlink r:id="rId94" w:history="1">
         <w:r>
           <w:rPr>
             <w:rStyle w:val="Hyperlink"/>
@@ -40642,7 +42927,7 @@
         </w:rPr>
         <w:t xml:space="preserve"> </w:t>
       </w:r>
-      <w:hyperlink r:id="rId93" w:history="1">
+      <w:hyperlink r:id="rId95" w:history="1">
         <w:r>
           <w:rPr>
             <w:rStyle w:val="Hyperlink"/>
@@ -40681,7 +42966,7 @@
           <w:lang w:val="en-US"/>
         </w:rPr>
       </w:pPr>
-      <w:hyperlink r:id="rId94" w:history="1">
+      <w:hyperlink r:id="rId96" w:history="1">
         <w:r>
           <w:rPr>
             <w:rStyle w:val="Hyperlink"/>
@@ -40801,7 +43086,7 @@
           <w:lang w:val="en-US"/>
         </w:rPr>
       </w:pPr>
-      <w:hyperlink r:id="rId95" w:history="1">
+      <w:hyperlink r:id="rId97" w:history="1">
         <w:r>
           <w:rPr>
             <w:rStyle w:val="Hyperlink"/>
@@ -40907,98 +43192,6 @@
           <w:lang w:val="en-US"/>
         </w:rPr>
         <w:t xml:space="preserve"> </w:t>
-      </w:r>
-      <w:hyperlink r:id="rId96" w:history="1">
-        <w:r>
-          <w:rPr>
-            <w:rStyle w:val="Hyperlink"/>
-            <w:lang w:val="en-US"/>
-          </w:rPr>
-          <w:t>CSV for 3 runs</w:t>
-        </w:r>
-      </w:hyperlink>
-      <w:r>
-        <w:rPr>
-          <w:lang w:val="en-US"/>
-        </w:rPr>
-        <w:t>.</w:t>
-      </w:r>
-    </w:p>
-    <w:p>
-      <w:pPr>
-        <w:pStyle w:val="Listenabsatz"/>
-        <w:numPr>
-          <w:ilvl w:val="0"/>
-          <w:numId w:val="22"/>
-        </w:numPr>
-        <w:rPr>
-          <w:lang w:val="en-US"/>
-        </w:rPr>
-      </w:pPr>
-      <w:hyperlink r:id="rId97" w:history="1">
-        <w:r>
-          <w:rPr>
-            <w:rStyle w:val="Hyperlink"/>
-            <w:lang w:val="en-US"/>
-          </w:rPr>
-          <w:t>TCL-EXP-NT3-al50-lam025-500k-HOR001-T-epsfin0.agt.zip</w:t>
-        </w:r>
-      </w:hyperlink>
-      <w:r>
-        <w:rPr>
-          <w:lang w:val="en-US"/>
-        </w:rPr>
-        <w:t xml:space="preserve">: same as 6., but </w:t>
-      </w:r>
-      <w:r>
-        <w:rPr>
-          <w:lang w:val="en-US"/>
-        </w:rPr>
-        <w:sym w:font="Symbol" w:char="F065"/>
-      </w:r>
-      <w:r>
-        <w:rPr>
-          <w:lang w:val="en-US"/>
-        </w:rPr>
-        <w:t>=0.1</w:t>
-      </w:r>
-      <w:r>
-        <w:rPr>
-          <w:lang w:val="en-US"/>
-        </w:rPr>
-        <w:sym w:font="Wingdings" w:char="F0E0"/>
-      </w:r>
-      <w:r>
-        <w:rPr>
-          <w:lang w:val="en-US"/>
-        </w:rPr>
-        <w:t xml:space="preserve">0. </w:t>
-      </w:r>
-      <w:r>
-        <w:rPr>
-          <w:lang w:val="en-US"/>
-        </w:rPr>
-        <w:t xml:space="preserve">Very stable. </w:t>
-      </w:r>
-      <w:r>
-        <w:rPr>
-          <w:b/>
-          <w:lang w:val="en-US"/>
-        </w:rPr>
-        <w:t xml:space="preserve">Best </w:t>
-      </w:r>
-      <w:r>
-        <w:rPr>
-          <w:b/>
-          <w:lang w:val="en-US"/>
-        </w:rPr>
-        <w:t>results over 3 runs</w:t>
-      </w:r>
-      <w:r>
-        <w:rPr>
-          <w:lang w:val="en-US"/>
-        </w:rPr>
-        <w:t xml:space="preserve">, see </w:t>
       </w:r>
       <w:hyperlink r:id="rId98" w:history="1">
         <w:r>
@@ -41013,30 +43206,6 @@
         <w:rPr>
           <w:lang w:val="en-US"/>
         </w:rPr>
-        <w:t xml:space="preserve">. </w:t>
-      </w:r>
-      <w:r>
-        <w:rPr>
-          <w:lang w:val="en-US"/>
-        </w:rPr>
-        <w:t xml:space="preserve">evalAB </w:t>
-      </w:r>
-      <w:r>
-        <w:rPr>
-          <w:lang w:val="en-US"/>
-        </w:rPr>
-        <w:sym w:font="Symbol" w:char="F0CE"/>
-      </w:r>
-      <w:r>
-        <w:rPr>
-          <w:lang w:val="en-US"/>
-        </w:rPr>
-        <w:t>[0.90, 1.0]</w:t>
-      </w:r>
-      <w:r>
-        <w:rPr>
-          <w:lang w:val="en-US"/>
-        </w:rPr>
         <w:t>.</w:t>
       </w:r>
     </w:p>
@@ -41052,6 +43221,122 @@
         </w:rPr>
       </w:pPr>
       <w:hyperlink r:id="rId99" w:history="1">
+        <w:r>
+          <w:rPr>
+            <w:rStyle w:val="Hyperlink"/>
+            <w:lang w:val="en-US"/>
+          </w:rPr>
+          <w:t>TCL-EXP-NT3-al50-lam025-500k-HOR001-T-epsfin0.agt.zip</w:t>
+        </w:r>
+      </w:hyperlink>
+      <w:r>
+        <w:rPr>
+          <w:lang w:val="en-US"/>
+        </w:rPr>
+        <w:t xml:space="preserve">: same as 6., but </w:t>
+      </w:r>
+      <w:r>
+        <w:rPr>
+          <w:lang w:val="en-US"/>
+        </w:rPr>
+        <w:sym w:font="Symbol" w:char="F065"/>
+      </w:r>
+      <w:r>
+        <w:rPr>
+          <w:lang w:val="en-US"/>
+        </w:rPr>
+        <w:t>=0.1</w:t>
+      </w:r>
+      <w:r>
+        <w:rPr>
+          <w:lang w:val="en-US"/>
+        </w:rPr>
+        <w:sym w:font="Wingdings" w:char="F0E0"/>
+      </w:r>
+      <w:r>
+        <w:rPr>
+          <w:lang w:val="en-US"/>
+        </w:rPr>
+        <w:t xml:space="preserve">0. </w:t>
+      </w:r>
+      <w:r>
+        <w:rPr>
+          <w:lang w:val="en-US"/>
+        </w:rPr>
+        <w:t xml:space="preserve">Very stable. </w:t>
+      </w:r>
+      <w:r>
+        <w:rPr>
+          <w:b/>
+          <w:lang w:val="en-US"/>
+        </w:rPr>
+        <w:t xml:space="preserve">Best </w:t>
+      </w:r>
+      <w:r>
+        <w:rPr>
+          <w:b/>
+          <w:lang w:val="en-US"/>
+        </w:rPr>
+        <w:t>results over 3 runs</w:t>
+      </w:r>
+      <w:r>
+        <w:rPr>
+          <w:lang w:val="en-US"/>
+        </w:rPr>
+        <w:t xml:space="preserve">, see </w:t>
+      </w:r>
+      <w:hyperlink r:id="rId100" w:history="1">
+        <w:r>
+          <w:rPr>
+            <w:rStyle w:val="Hyperlink"/>
+            <w:lang w:val="en-US"/>
+          </w:rPr>
+          <w:t>CSV for 3 runs</w:t>
+        </w:r>
+      </w:hyperlink>
+      <w:r>
+        <w:rPr>
+          <w:lang w:val="en-US"/>
+        </w:rPr>
+        <w:t xml:space="preserve">. </w:t>
+      </w:r>
+      <w:r>
+        <w:rPr>
+          <w:lang w:val="en-US"/>
+        </w:rPr>
+        <w:t xml:space="preserve">evalAB </w:t>
+      </w:r>
+      <w:r>
+        <w:rPr>
+          <w:lang w:val="en-US"/>
+        </w:rPr>
+        <w:sym w:font="Symbol" w:char="F0CE"/>
+      </w:r>
+      <w:r>
+        <w:rPr>
+          <w:lang w:val="en-US"/>
+        </w:rPr>
+        <w:t>[0.90, 1.0]</w:t>
+      </w:r>
+      <w:r>
+        <w:rPr>
+          <w:lang w:val="en-US"/>
+        </w:rPr>
+        <w:t>.</w:t>
+      </w:r>
+    </w:p>
+    <w:p>
+      <w:pPr>
+        <w:pStyle w:val="Listenabsatz"/>
+        <w:numPr>
+          <w:ilvl w:val="0"/>
+          <w:numId w:val="22"/>
+        </w:numPr>
+        <w:rPr>
+          <w:lang w:val="en-US"/>
+        </w:rPr>
+      </w:pPr>
+      <w:hyperlink r:id="rId101" w:history="1">
         <w:r>
           <w:rPr>
             <w:rStyle w:val="Hyperlink"/>
@@ -41187,7 +43472,7 @@
         </w:rPr>
         <w:t xml:space="preserve"> </w:t>
       </w:r>
-      <w:hyperlink r:id="rId100" w:history="1">
+      <w:hyperlink r:id="rId102" w:history="1">
         <w:r>
           <w:rPr>
             <w:rStyle w:val="Hyperlink"/>
@@ -41848,7 +44133,7 @@
               </w:rPr>
               <w:br/>
             </w:r>
-            <w:hyperlink r:id="rId101" w:history="1">
+            <w:hyperlink r:id="rId103" w:history="1">
               <w:r>
                 <w:rPr>
                   <w:rStyle w:val="Hyperlink"/>
@@ -42298,7 +44583,7 @@
               </w:rPr>
               <w:t xml:space="preserve">, </w:t>
             </w:r>
-            <w:hyperlink r:id="rId102" w:history="1">
+            <w:hyperlink r:id="rId104" w:history="1">
               <w:r>
                 <w:rPr>
                   <w:rStyle w:val="Hyperlink"/>
@@ -42623,7 +44908,14 @@
         <w:rPr>
           <w:lang w:val="en-US"/>
         </w:rPr>
-        <w:t xml:space="preserve">in 8. TCL-EXP-…-epsfin0 </w:t>
+        <w:t xml:space="preserve">in </w:t>
+      </w:r>
+      <w:r>
+        <w:rPr>
+          <w:lang w:val="en-US"/>
+        </w:rPr>
+        <w:lastRenderedPageBreak/>
+        <w:t xml:space="preserve">8. TCL-EXP-…-epsfin0 </w:t>
       </w:r>
       <w:r>
         <w:rPr>
@@ -42756,21 +45048,7 @@
             <w:rStyle w:val="Hyperlink"/>
             <w:lang w:val="en-US"/>
           </w:rPr>
-          <w:t>Agt results</w:t>
-        </w:r>
-        <w:r>
-          <w:rPr>
-            <w:rStyle w:val="Hyperlink"/>
-            <w:lang w:val="en-US"/>
-          </w:rPr>
-          <w:t xml:space="preserve"> </w:t>
-        </w:r>
-        <w:r>
-          <w:rPr>
-            <w:rStyle w:val="Hyperlink"/>
-            <w:lang w:val="en-US"/>
-          </w:rPr>
-          <w:t>on 2048</w:t>
+          <w:t>Agt results on 2048</w:t>
         </w:r>
       </w:hyperlink>
       <w:r>
@@ -43077,7 +45355,7 @@
         </w:rPr>
         <w:t xml:space="preserve"> evalQ=0.0 after 2.000-3.000 games. </w:t>
       </w:r>
-      <w:hyperlink r:id="rId103" w:history="1">
+      <w:hyperlink r:id="rId105" w:history="1">
         <w:r>
           <w:rPr>
             <w:rStyle w:val="Hyperlink"/>
@@ -43244,7 +45522,7 @@
         </w:rPr>
         <w:t xml:space="preserve"> evalQ=0.0 after 2.000-5.000 games. </w:t>
       </w:r>
-      <w:hyperlink r:id="rId104" w:history="1">
+      <w:hyperlink r:id="rId106" w:history="1">
         <w:r>
           <w:rPr>
             <w:rStyle w:val="Hyperlink"/>
@@ -43259,7 +45537,7 @@
         </w:rPr>
         <w:t xml:space="preserve"> + </w:t>
       </w:r>
-      <w:hyperlink r:id="rId105" w:history="1">
+      <w:hyperlink r:id="rId107" w:history="1">
         <w:r>
           <w:rPr>
             <w:rStyle w:val="Hyperlink"/>
@@ -43446,7 +45724,7 @@
         </w:rPr>
         <w:t xml:space="preserve">. </w:t>
       </w:r>
-      <w:hyperlink r:id="rId106" w:history="1">
+      <w:hyperlink r:id="rId108" w:history="1">
         <w:r>
           <w:rPr>
             <w:rStyle w:val="Hyperlink"/>
@@ -43602,7 +45880,7 @@
         </w:rPr>
         <w:t xml:space="preserve">.000 games. </w:t>
       </w:r>
-      <w:hyperlink r:id="rId107" w:history="1">
+      <w:hyperlink r:id="rId109" w:history="1">
         <w:r>
           <w:rPr>
             <w:rStyle w:val="Hyperlink"/>
@@ -43773,7 +46051,7 @@
         </w:rPr>
         <w:t xml:space="preserve">. </w:t>
       </w:r>
-      <w:hyperlink r:id="rId108" w:history="1">
+      <w:hyperlink r:id="rId110" w:history="1">
         <w:r>
           <w:rPr>
             <w:rStyle w:val="Hyperlink"/>
@@ -43807,6 +46085,7 @@
         <w:rPr>
           <w:lang w:val="en-US"/>
         </w:rPr>
+        <w:lastRenderedPageBreak/>
         <w:t xml:space="preserve">5x5 Hex </w:t>
       </w:r>
     </w:p>
@@ -44096,7 +46375,7 @@
         </w:rPr>
         <w:t xml:space="preserve"> </w:t>
       </w:r>
-      <w:hyperlink r:id="rId109" w:history="1">
+      <w:hyperlink r:id="rId111" w:history="1">
         <w:r>
           <w:rPr>
             <w:rStyle w:val="Hyperlink"/>
@@ -44254,7 +46533,7 @@
         </w:rPr>
         <w:t xml:space="preserve"> </w:t>
       </w:r>
-      <w:hyperlink r:id="rId110" w:history="1">
+      <w:hyperlink r:id="rId112" w:history="1">
         <w:r>
           <w:rPr>
             <w:rStyle w:val="Hyperlink"/>
@@ -44294,7 +46573,7 @@
             <wp:effectExtent l="0" t="0" r="7620" b="0"/>
             <wp:wrapSquare wrapText="bothSides"/>
             <wp:docPr id="20" name="Grafik 20">
-              <a:hlinkClick xmlns:a="http://schemas.openxmlformats.org/drawingml/2006/main" r:id="rId111"/>
+              <a:hlinkClick xmlns:a="http://schemas.openxmlformats.org/drawingml/2006/main" r:id="rId113"/>
             </wp:docPr>
             <wp:cNvGraphicFramePr>
               <a:graphicFrameLocks xmlns:a="http://schemas.openxmlformats.org/drawingml/2006/main" noChangeAspect="1"/>
@@ -44307,7 +46586,7 @@
                     <pic:cNvPicPr/>
                   </pic:nvPicPr>
                   <pic:blipFill>
-                    <a:blip r:embed="rId112">
+                    <a:blip r:embed="rId114">
                       <a:extLst>
                         <a:ext uri="{28A0092B-C50C-407E-A947-70E740481C1C}">
                           <a14:useLocalDpi xmlns:a14="http://schemas.microsoft.com/office/drawing/2010/main" val="0"/>
@@ -44882,7 +47161,7 @@
         </w:rPr>
         <w:t xml:space="preserve"> </w:t>
       </w:r>
-      <w:hyperlink r:id="rId113" w:history="1">
+      <w:hyperlink r:id="rId115" w:history="1">
         <w:r>
           <w:rPr>
             <w:rStyle w:val="Hyperlink"/>
@@ -44942,7 +47221,7 @@
           <w:lang w:val="en-US"/>
         </w:rPr>
       </w:pPr>
-      <w:hyperlink r:id="rId114" w:history="1">
+      <w:hyperlink r:id="rId116" w:history="1">
         <w:r>
           <w:rPr>
             <w:rStyle w:val="Hyperlink"/>
@@ -45089,7 +47368,7 @@
         </w:rPr>
         <w:t xml:space="preserve">The </w:t>
       </w:r>
-      <w:hyperlink r:id="rId115" w:history="1">
+      <w:hyperlink r:id="rId117" w:history="1">
         <w:r>
           <w:rPr>
             <w:rStyle w:val="Hyperlink"/>
@@ -45129,6 +47408,7 @@
         <w:rPr>
           <w:noProof/>
         </w:rPr>
+        <w:lastRenderedPageBreak/>
         <w:drawing>
           <wp:anchor distT="0" distB="0" distL="114300" distR="114300" simplePos="0" relativeHeight="251661312" behindDoc="0" locked="0" layoutInCell="1" allowOverlap="1" wp14:anchorId="179F28EE" wp14:editId="4FF1EE2E">
             <wp:simplePos x="0" y="0"/>
@@ -45153,7 +47433,7 @@
                     <pic:cNvPicPr/>
                   </pic:nvPicPr>
                   <pic:blipFill>
-                    <a:blip r:embed="rId116">
+                    <a:blip r:embed="rId118">
                       <a:extLst>
                         <a:ext uri="{28A0092B-C50C-407E-A947-70E740481C1C}">
                           <a14:useLocalDpi xmlns:a14="http://schemas.microsoft.com/office/drawing/2010/main" val="0"/>
@@ -46542,21 +48822,7 @@
             <w:rStyle w:val="Hyperlink"/>
             <w:lang w:val="en-US"/>
           </w:rPr>
-          <w:t>Results D</w:t>
-        </w:r>
-        <w:r>
-          <w:rPr>
-            <w:rStyle w:val="Hyperlink"/>
-            <w:lang w:val="en-US"/>
-          </w:rPr>
-          <w:t>e</w:t>
-        </w:r>
-        <w:r>
-          <w:rPr>
-            <w:rStyle w:val="Hyperlink"/>
-            <w:lang w:val="en-US"/>
-          </w:rPr>
-          <w:t>c’2018</w:t>
+          <w:t>Results Dec’2018</w:t>
         </w:r>
       </w:hyperlink>
       <w:r>
@@ -46577,6 +48843,7 @@
           <w:b/>
           <w:lang w:val="en-US"/>
         </w:rPr>
+        <w:lastRenderedPageBreak/>
         <w:t>Standard settings</w:t>
       </w:r>
       <w:r>
@@ -46716,35 +48983,7 @@
             <w:rStyle w:val="Hyperlink"/>
             <w:lang w:val="en-US"/>
           </w:rPr>
-          <w:t>Resul</w:t>
-        </w:r>
-        <w:r>
-          <w:rPr>
-            <w:rStyle w:val="Hyperlink"/>
-            <w:lang w:val="en-US"/>
-          </w:rPr>
-          <w:t>t</w:t>
-        </w:r>
-        <w:r>
-          <w:rPr>
-            <w:rStyle w:val="Hyperlink"/>
-            <w:lang w:val="en-US"/>
-          </w:rPr>
-          <w:t>s J</w:t>
-        </w:r>
-        <w:r>
-          <w:rPr>
-            <w:rStyle w:val="Hyperlink"/>
-            <w:lang w:val="en-US"/>
-          </w:rPr>
-          <w:t>a</w:t>
-        </w:r>
-        <w:r>
-          <w:rPr>
-            <w:rStyle w:val="Hyperlink"/>
-            <w:lang w:val="en-US"/>
-          </w:rPr>
-          <w:t>n’2019</w:t>
+          <w:t>Results Jan’2019</w:t>
         </w:r>
       </w:hyperlink>
       <w:r>
@@ -46801,7 +49040,7 @@
         </w:rPr>
         <w:t>The software CFour (</w:t>
       </w:r>
-      <w:hyperlink r:id="rId117" w:history="1">
+      <w:hyperlink r:id="rId119" w:history="1">
         <w:r>
           <w:rPr>
             <w:rStyle w:val="Hyperlink"/>
@@ -47724,6 +49963,7 @@
         <w:rPr>
           <w:lang w:val="en-US"/>
         </w:rPr>
+        <w:lastRenderedPageBreak/>
         <w:t>The function ValueFuncC4.</w:t>
       </w:r>
       <w:r>
@@ -48650,6 +50890,7 @@
         <w:rPr>
           <w:lang w:val="en-US"/>
         </w:rPr>
+        <w:lastRenderedPageBreak/>
         <w:t>postWeightUpdateTask calls updateTables(u_i), and this updates the counters tcN[i] and tcA[i] according to RWC r</w:t>
       </w:r>
       <w:r>
@@ -49616,6 +51857,7 @@
         <w:rPr>
           <w:lang w:val="en-US"/>
         </w:rPr>
+        <w:lastRenderedPageBreak/>
         <w:t>Questions to MT</w:t>
       </w:r>
     </w:p>
@@ -50528,6 +52770,7 @@
         <w:rPr>
           <w:lang w:val="en-US"/>
         </w:rPr>
+        <w:lastRenderedPageBreak/>
         <w:tab/>
       </w:r>
       <w:r>
@@ -51358,7 +53601,7 @@
           <w:lang w:val="en-US"/>
         </w:rPr>
       </w:pPr>
-      <w:hyperlink r:id="rId118" w:history="1">
+      <w:hyperlink r:id="rId120" w:history="1">
         <w:r>
           <w:rPr>
             <w:rStyle w:val="Hyperlink"/>
@@ -51499,7 +53742,7 @@
           <w:lang w:val="en-US"/>
         </w:rPr>
       </w:pPr>
-      <w:hyperlink r:id="rId119" w:history="1">
+      <w:hyperlink r:id="rId121" w:history="1">
         <w:r>
           <w:rPr>
             <w:rStyle w:val="Hyperlink"/>
@@ -51579,7 +53822,7 @@
           <w:lang w:val="en-US"/>
         </w:rPr>
       </w:pPr>
-      <w:hyperlink r:id="rId120" w:history="1">
+      <w:hyperlink r:id="rId122" w:history="1">
         <w:r>
           <w:rPr>
             <w:rStyle w:val="Hyperlink"/>
@@ -51650,7 +53893,7 @@
           <w:lang w:val="en-US"/>
         </w:rPr>
       </w:pPr>
-      <w:hyperlink r:id="rId121" w:history="1">
+      <w:hyperlink r:id="rId123" w:history="1">
         <w:r>
           <w:rPr>
             <w:rStyle w:val="Hyperlink"/>
@@ -51722,7 +53965,7 @@
           <w:lang w:val="en-US"/>
         </w:rPr>
       </w:pPr>
-      <w:hyperlink r:id="rId122" w:history="1">
+      <w:hyperlink r:id="rId124" w:history="1">
         <w:r>
           <w:rPr>
             <w:rStyle w:val="Hyperlink"/>
@@ -51799,7 +54042,7 @@
           <w:lang w:val="en-US"/>
         </w:rPr>
       </w:pPr>
-      <w:hyperlink r:id="rId123" w:history="1">
+      <w:hyperlink r:id="rId125" w:history="1">
         <w:r>
           <w:rPr>
             <w:rStyle w:val="Hyperlink"/>
@@ -51912,7 +54155,7 @@
           <w:lang w:val="en-US"/>
         </w:rPr>
       </w:pPr>
-      <w:hyperlink r:id="rId124" w:history="1">
+      <w:hyperlink r:id="rId126" w:history="1">
         <w:r>
           <w:rPr>
             <w:rStyle w:val="Hyperlink"/>
@@ -51995,7 +54238,7 @@
           <w:lang w:val="en-US"/>
         </w:rPr>
       </w:pPr>
-      <w:hyperlink r:id="rId125" w:history="1">
+      <w:hyperlink r:id="rId127" w:history="1">
         <w:r>
           <w:rPr>
             <w:rStyle w:val="Hyperlink"/>
@@ -52659,32 +54902,15 @@
         </w:rPr>
         <w:t xml:space="preserve">This is </w:t>
       </w:r>
-      <w:r>
-        <w:fldChar w:fldCharType="begin"/>
-      </w:r>
-      <w:r>
-        <w:rPr>
-          <w:lang w:val="en-US"/>
-        </w:rPr>
-        <w:instrText xml:space="preserve"> HYPERLINK \l "equivalence_2P" </w:instrText>
-      </w:r>
-      <w:r>
-        <w:fldChar w:fldCharType="separate"/>
-      </w:r>
-      <w:r>
-        <w:rPr>
-          <w:rStyle w:val="Hyperlink"/>
-          <w:lang w:val="en-US"/>
-        </w:rPr>
-        <w:t>equivalent to the 2P-logic</w:t>
-      </w:r>
-      <w:r>
-        <w:rPr>
-          <w:rStyle w:val="Hyperlink"/>
-          <w:lang w:val="en-US"/>
-        </w:rPr>
-        <w:fldChar w:fldCharType="end"/>
-      </w:r>
+      <w:hyperlink w:anchor="equivalence_2P" w:history="1">
+        <w:r>
+          <w:rPr>
+            <w:rStyle w:val="Hyperlink"/>
+            <w:lang w:val="en-US"/>
+          </w:rPr>
+          <w:t>equivalent to the 2P-logic</w:t>
+        </w:r>
+      </w:hyperlink>
       <w:r>
         <w:rPr>
           <w:lang w:val="en-US"/>
@@ -52864,32 +55090,15 @@
         </w:rPr>
         <w:t xml:space="preserve">=0.5 and all the other settings of TDNTuple3Agt. (New version with </w:t>
       </w:r>
-      <w:r>
-        <w:fldChar w:fldCharType="begin"/>
-      </w:r>
-      <w:r>
-        <w:rPr>
-          <w:lang w:val="en-US"/>
-        </w:rPr>
-        <w:instrText xml:space="preserve"> HYPERLINK \l "problemEligibiltyList" </w:instrText>
-      </w:r>
-      <w:r>
-        <w:fldChar w:fldCharType="separate"/>
-      </w:r>
-      <w:r>
-        <w:rPr>
-          <w:rStyle w:val="Hyperlink"/>
-          <w:lang w:val="en-US"/>
-        </w:rPr>
-        <w:t>problem with eligibility lists</w:t>
-      </w:r>
-      <w:r>
-        <w:rPr>
-          <w:rStyle w:val="Hyperlink"/>
-          <w:lang w:val="en-US"/>
-        </w:rPr>
-        <w:fldChar w:fldCharType="end"/>
-      </w:r>
+      <w:hyperlink w:anchor="problemEligibiltyList" w:history="1">
+        <w:r>
+          <w:rPr>
+            <w:rStyle w:val="Hyperlink"/>
+            <w:lang w:val="en-US"/>
+          </w:rPr>
+          <w:t>problem with eligibility lists</w:t>
+        </w:r>
+      </w:hyperlink>
       <w:r>
         <w:rPr>
           <w:lang w:val="en-US"/>
@@ -56484,7 +58693,7 @@
 </file>
 
 <file path=customXml/itemProps1.xml><?xml version="1.0" encoding="utf-8"?>
-<ds:datastoreItem xmlns:ds="http://schemas.openxmlformats.org/officeDocument/2006/customXml" ds:itemID="{0969C346-E9E9-4CC9-AD4A-1F0A0E5EB9AA}">
+<ds:datastoreItem xmlns:ds="http://schemas.openxmlformats.org/officeDocument/2006/customXml" ds:itemID="{78705601-E520-4387-9C44-3A7779D628CB}">
   <ds:schemaRefs>
     <ds:schemaRef ds:uri="http://schemas.openxmlformats.org/officeDocument/2006/bibliography"/>
   </ds:schemaRefs>

</xml_diff>

<commit_message>
Bug fix MCTS and MaxNWrapper
- MCTS has now again the same strength as MCTS0 (version 12-2018,
temporarily): We fixed a bug in SingleTreeNode::value and
MCTSEChanceNode::value
- bug fix: disable HashMap in MaxNWrapper
- Arena has now Params (nPly, Quick Evaluator), but all training params
are read-only
- new getGuiArenaHeight
- tooltips for param tabs
- TDParams: new grouping, enableAll, enableAgentPart, enableLambdaPart
</commit_message>
<xml_diff>
--- a/TDNTupleAgt.docx
+++ b/TDNTupleAgt.docx
@@ -216,6 +216,23 @@
         </w:rPr>
         <w:t xml:space="preserve">,  </w:t>
       </w:r>
+      <w:hyperlink r:id="rId15" w:history="1">
+        <w:r>
+          <w:rPr>
+            <w:rStyle w:val="Hyperlink"/>
+            <w:lang w:val="en-US"/>
+          </w:rPr>
+          <w:t>notes_MCTS.docx</w:t>
+        </w:r>
+      </w:hyperlink>
+      <w:r>
+        <w:rPr>
+          <w:lang w:val="en-US"/>
+        </w:rPr>
+        <w:t xml:space="preserve">,  ,  </w:t>
+      </w:r>
+      <w:bookmarkStart w:id="2" w:name="_GoBack"/>
+      <w:bookmarkEnd w:id="2"/>
     </w:p>
     <w:p>
       <w:pPr>
@@ -1087,7 +1104,21 @@
         <w:rPr>
           <w:lang w:val="en-US"/>
         </w:rPr>
-        <w:t xml:space="preserve"> as reference) is (-1)*(-1) = +1</w:t>
+        <w:t xml:space="preserve"> as reference) is (-</w:t>
+      </w:r>
+      <w:proofErr w:type="gramStart"/>
+      <w:r>
+        <w:rPr>
+          <w:lang w:val="en-US"/>
+        </w:rPr>
+        <w:t>1)*</w:t>
+      </w:r>
+      <w:proofErr w:type="gramEnd"/>
+      <w:r>
+        <w:rPr>
+          <w:lang w:val="en-US"/>
+        </w:rPr>
+        <w:t>(-1) = +1</w:t>
       </w:r>
       <w:r>
         <w:rPr>
@@ -1367,6 +1398,7 @@
         <w:rPr>
           <w:lang w:val="en-US"/>
         </w:rPr>
+        <w:lastRenderedPageBreak/>
         <w:t>getNextAction</w:t>
       </w:r>
       <w:r>
@@ -1414,6 +1446,7 @@
         </w:rPr>
         <w:t xml:space="preserve"> CurrentScore(</w:t>
       </w:r>
+      <w:proofErr w:type="gramStart"/>
       <w:r>
         <w:rPr>
           <w:lang w:val="en-US"/>
@@ -1437,7 +1470,14 @@
         <w:rPr>
           <w:lang w:val="en-US"/>
         </w:rPr>
-        <w:t xml:space="preserve">a), where </w:t>
+        <w:t>a</w:t>
+      </w:r>
+      <w:proofErr w:type="gramEnd"/>
+      <w:r>
+        <w:rPr>
+          <w:lang w:val="en-US"/>
+        </w:rPr>
+        <w:t xml:space="preserve">), where </w:t>
       </w:r>
       <w:r>
         <w:rPr>
@@ -1904,6 +1944,7 @@
         </w:rPr>
         <w:t>(</w:t>
       </w:r>
+      <w:proofErr w:type="gramStart"/>
       <w:r>
         <w:rPr>
           <w:lang w:val="en-US"/>
@@ -1927,7 +1968,14 @@
         <w:rPr>
           <w:lang w:val="en-US"/>
         </w:rPr>
-        <w:t>a)</w:t>
+        <w:t>a</w:t>
+      </w:r>
+      <w:proofErr w:type="gramEnd"/>
+      <w:r>
+        <w:rPr>
+          <w:lang w:val="en-US"/>
+        </w:rPr>
+        <w:t>)</w:t>
       </w:r>
       <w:r>
         <w:rPr>
@@ -1970,7 +2018,21 @@
         <w:rPr>
           <w:lang w:val="en-US"/>
         </w:rPr>
-        <w:t xml:space="preserve">, for no specific reason. It is however sensible to include it in getNextAction() if we have it in trainAgent() (!). The impact on the results achieved so far is minimal, since we had nearly always </w:t>
+        <w:t xml:space="preserve">, for no specific reason. It is however sensible to include it in </w:t>
+      </w:r>
+      <w:proofErr w:type="gramStart"/>
+      <w:r>
+        <w:rPr>
+          <w:lang w:val="en-US"/>
+        </w:rPr>
+        <w:t>getNextAction(</w:t>
+      </w:r>
+      <w:proofErr w:type="gramEnd"/>
+      <w:r>
+        <w:rPr>
+          <w:lang w:val="en-US"/>
+        </w:rPr>
+        <w:t xml:space="preserve">) if we have it in trainAgent() (!). The impact on the results achieved so far is minimal, since we had nearly always </w:t>
       </w:r>
       <w:r>
         <w:rPr>
@@ -2171,7 +2233,21 @@
         <w:rPr>
           <w:lang w:val="en-US"/>
         </w:rPr>
-        <w:t xml:space="preserve"> = advance(s</w:t>
+        <w:t xml:space="preserve"> = </w:t>
+      </w:r>
+      <w:proofErr w:type="gramStart"/>
+      <w:r>
+        <w:rPr>
+          <w:lang w:val="en-US"/>
+        </w:rPr>
+        <w:t>advance(</w:t>
+      </w:r>
+      <w:proofErr w:type="gramEnd"/>
+      <w:r>
+        <w:rPr>
+          <w:lang w:val="en-US"/>
+        </w:rPr>
+        <w:t>s</w:t>
       </w:r>
       <w:r>
         <w:rPr>
@@ -2260,14 +2336,14 @@
         </w:rPr>
         <w:t xml:space="preserve"> not terminal: </w:t>
       </w:r>
-      <w:bookmarkStart w:id="2" w:name="TDupdate"/>
+      <w:bookmarkStart w:id="3" w:name="TDupdate"/>
       <w:r>
         <w:rPr>
           <w:lang w:val="en-US"/>
         </w:rPr>
         <w:t>TDupdate</w:t>
       </w:r>
-      <w:bookmarkEnd w:id="2"/>
+      <w:bookmarkEnd w:id="3"/>
       <w:r>
         <w:rPr>
           <w:lang w:val="en-US"/>
@@ -2912,12 +2988,13 @@
           <w:lang w:val="en-US"/>
         </w:rPr>
       </w:pPr>
-      <w:bookmarkStart w:id="3" w:name="_Current_drawbacks_of"/>
-      <w:bookmarkEnd w:id="3"/>
-      <w:r>
-        <w:rPr>
-          <w:lang w:val="en-US"/>
-        </w:rPr>
+      <w:bookmarkStart w:id="4" w:name="_Current_drawbacks_of"/>
+      <w:bookmarkEnd w:id="4"/>
+      <w:r>
+        <w:rPr>
+          <w:lang w:val="en-US"/>
+        </w:rPr>
+        <w:lastRenderedPageBreak/>
         <w:t>Current drawbacks of TDNTupleAgt</w:t>
       </w:r>
     </w:p>
@@ -3076,7 +3153,14 @@
         <w:rPr>
           <w:lang w:val="en-US"/>
         </w:rPr>
-        <w:t>from (N,</w:t>
+        <w:t>from (</w:t>
+      </w:r>
+      <w:proofErr w:type="gramStart"/>
+      <w:r>
+        <w:rPr>
+          <w:lang w:val="en-US"/>
+        </w:rPr>
+        <w:t>N,</w:t>
       </w:r>
       <w:r>
         <w:rPr>
@@ -3084,6 +3168,7 @@
         </w:rPr>
         <w:t>L</w:t>
       </w:r>
+      <w:proofErr w:type="gramEnd"/>
       <w:r>
         <w:rPr>
           <w:lang w:val="en-US"/>
@@ -3322,7 +3407,7 @@
         </w:rPr>
         <w:t xml:space="preserve">Johannes Kutsch </w:t>
       </w:r>
-      <w:hyperlink r:id="rId15" w:history="1">
+      <w:hyperlink r:id="rId16" w:history="1">
         <w:r>
           <w:rPr>
             <w:rStyle w:val="Hyperlink"/>
@@ -3572,6 +3657,7 @@
           <w:lang w:val="en-US"/>
         </w:rPr>
       </w:pPr>
+      <w:proofErr w:type="gramStart"/>
       <w:r>
         <w:rPr>
           <w:b/>
@@ -3579,14 +3665,22 @@
         </w:rPr>
         <w:t>getS</w:t>
       </w:r>
-      <w:bookmarkStart w:id="4" w:name="getScoreI_Eq"/>
-      <w:bookmarkEnd w:id="4"/>
+      <w:bookmarkStart w:id="5" w:name="getScoreI_Eq"/>
+      <w:bookmarkEnd w:id="5"/>
       <w:r>
         <w:rPr>
           <w:b/>
           <w:lang w:val="en-US"/>
         </w:rPr>
-        <w:t>coreI()</w:t>
+        <w:t>coreI(</w:t>
+      </w:r>
+      <w:proofErr w:type="gramEnd"/>
+      <w:r>
+        <w:rPr>
+          <w:b/>
+          <w:lang w:val="en-US"/>
+        </w:rPr>
+        <w:t>)</w:t>
       </w:r>
       <w:r>
         <w:rPr>
@@ -4026,6 +4120,7 @@
         <w:rPr>
           <w:lang w:val="en-US"/>
         </w:rPr>
+        <w:lastRenderedPageBreak/>
         <w:t>Ind</w:t>
       </w:r>
       <w:r>
@@ -4039,7 +4134,14 @@
         <w:rPr>
           <w:lang w:val="en-US"/>
         </w:rPr>
-        <w:t>(s): the index into the look-up table V</w:t>
+        <w:t xml:space="preserve">(s): the index into the look-up table </w:t>
+      </w:r>
+      <w:proofErr w:type="gramStart"/>
+      <w:r>
+        <w:rPr>
+          <w:lang w:val="en-US"/>
+        </w:rPr>
+        <w:t>V</w:t>
       </w:r>
       <w:r>
         <w:rPr>
@@ -4052,7 +4154,14 @@
         <w:rPr>
           <w:lang w:val="en-US"/>
         </w:rPr>
-        <w:t>[] of n-tuple i=1,…,m, given state s.</w:t>
+        <w:t>[</w:t>
+      </w:r>
+      <w:proofErr w:type="gramEnd"/>
+      <w:r>
+        <w:rPr>
+          <w:lang w:val="en-US"/>
+        </w:rPr>
+        <w:t>] of n-tuple i=1,…,m, given state s.</w:t>
       </w:r>
     </w:p>
     <w:p>
@@ -4486,7 +4595,7 @@
         </w:rPr>
         <w:t xml:space="preserve">, </w:t>
       </w:r>
-      <w:bookmarkStart w:id="5" w:name="scaledAlpha"/>
+      <w:bookmarkStart w:id="6" w:name="scaledAlpha"/>
       <w:r>
         <w:rPr>
           <w:b/>
@@ -4501,7 +4610,7 @@
         </w:rPr>
         <w:sym w:font="Symbol" w:char="F061"/>
       </w:r>
-      <w:bookmarkEnd w:id="5"/>
+      <w:bookmarkEnd w:id="6"/>
       <w:r>
         <w:rPr>
           <w:lang w:val="en-US"/>
@@ -6943,8 +7052,8 @@
           <w:lang w:val="en-US"/>
         </w:rPr>
       </w:pPr>
-      <w:bookmarkStart w:id="6" w:name="_Eligibility_traces:_The"/>
-      <w:bookmarkEnd w:id="6"/>
+      <w:bookmarkStart w:id="7" w:name="_Eligibility_traces:_The"/>
+      <w:bookmarkEnd w:id="7"/>
       <w:r>
         <w:rPr>
           <w:lang w:val="en-US"/>
@@ -8051,6 +8160,7 @@
               <w:rFonts w:ascii="Cambria Math" w:hAnsi="Cambria Math"/>
               <w:lang w:val="en-US"/>
             </w:rPr>
+            <w:lastRenderedPageBreak/>
             <m:t xml:space="preserve">+…                             </m:t>
           </m:r>
         </m:oMath>
@@ -10105,7 +10215,21 @@
         <w:rPr>
           <w:lang w:val="en-US"/>
         </w:rPr>
-        <w:t xml:space="preserve"> (TDNTuple2Agt::train*). But this </w:t>
+        <w:t xml:space="preserve"> (TDNTuple2</w:t>
+      </w:r>
+      <w:proofErr w:type="gramStart"/>
+      <w:r>
+        <w:rPr>
+          <w:lang w:val="en-US"/>
+        </w:rPr>
+        <w:t>Agt::</w:t>
+      </w:r>
+      <w:proofErr w:type="gramEnd"/>
+      <w:r>
+        <w:rPr>
+          <w:lang w:val="en-US"/>
+        </w:rPr>
+        <w:t xml:space="preserve">train*). But this </w:t>
       </w:r>
       <w:r>
         <w:rPr>
@@ -10226,12 +10350,13 @@
           <w:lang w:val="en-US"/>
         </w:rPr>
       </w:pPr>
-      <w:bookmarkStart w:id="7" w:name="_Debugging_TDNTuple2Agt"/>
-      <w:bookmarkEnd w:id="7"/>
-      <w:r>
-        <w:rPr>
-          <w:lang w:val="en-US"/>
-        </w:rPr>
+      <w:bookmarkStart w:id="8" w:name="_Debugging_TDNTuple2Agt"/>
+      <w:bookmarkEnd w:id="8"/>
+      <w:r>
+        <w:rPr>
+          <w:lang w:val="en-US"/>
+        </w:rPr>
+        <w:lastRenderedPageBreak/>
         <w:t>Debugging TDNTuple2Agt</w:t>
       </w:r>
     </w:p>
@@ -10305,7 +10430,21 @@
         <w:rPr>
           <w:lang w:val="en-US"/>
         </w:rPr>
-        <w:t xml:space="preserve"> code around ‘progress’ and ‘randomSelect’ in TDNTuple2Agt::getNextAction (and likewise in TDNTupleAgt). – Now replaced with the simpler code </w:t>
+        <w:t xml:space="preserve"> code around ‘progress’ and ‘randomSelect’ in TDNTuple2</w:t>
+      </w:r>
+      <w:proofErr w:type="gramStart"/>
+      <w:r>
+        <w:rPr>
+          <w:lang w:val="en-US"/>
+        </w:rPr>
+        <w:t>Agt::</w:t>
+      </w:r>
+      <w:proofErr w:type="gramEnd"/>
+      <w:r>
+        <w:rPr>
+          <w:lang w:val="en-US"/>
+        </w:rPr>
+        <w:t xml:space="preserve">getNextAction (and likewise in TDNTupleAgt). – Now replaced with the simpler code </w:t>
       </w:r>
     </w:p>
     <w:p>
@@ -10433,7 +10572,7 @@
                     <pic:cNvPicPr/>
                   </pic:nvPicPr>
                   <pic:blipFill rotWithShape="1">
-                    <a:blip r:embed="rId16">
+                    <a:blip r:embed="rId17">
                       <a:extLst>
                         <a:ext uri="{28A0092B-C50C-407E-A947-70E740481C1C}">
                           <a14:useLocalDpi xmlns:a14="http://schemas.microsoft.com/office/drawing/2010/main" val="0"/>
@@ -10709,8 +10848,8 @@
         </w:rPr>
         <w:t>fundam</w:t>
       </w:r>
-      <w:bookmarkStart w:id="8" w:name="bugUpdateFormula"/>
-      <w:bookmarkEnd w:id="8"/>
+      <w:bookmarkStart w:id="9" w:name="bugUpdateFormula"/>
+      <w:bookmarkEnd w:id="9"/>
       <w:r>
         <w:rPr>
           <w:b/>
@@ -10826,12 +10965,14 @@
         </w:rPr>
         <w:t xml:space="preserve">an array </w:t>
       </w:r>
+      <w:proofErr w:type="gramStart"/>
       <w:r>
         <w:rPr>
           <w:lang w:val="en-US"/>
         </w:rPr>
         <w:t>trainCounter[</w:t>
       </w:r>
+      <w:proofErr w:type="gramEnd"/>
       <w:r>
         <w:rPr>
           <w:lang w:val="en-US"/>
@@ -10921,7 +11062,21 @@
         <w:rPr>
           <w:lang w:val="en-US"/>
         </w:rPr>
-        <w:t xml:space="preserve"> remedy: Having to reset trainCounter[] for e</w:t>
+        <w:t xml:space="preserve"> remedy: Having to reset </w:t>
+      </w:r>
+      <w:proofErr w:type="gramStart"/>
+      <w:r>
+        <w:rPr>
+          <w:lang w:val="en-US"/>
+        </w:rPr>
+        <w:t>trainCounter[</w:t>
+      </w:r>
+      <w:proofErr w:type="gramEnd"/>
+      <w:r>
+        <w:rPr>
+          <w:lang w:val="en-US"/>
+        </w:rPr>
+        <w:t>] for e</w:t>
       </w:r>
       <w:r>
         <w:rPr>
@@ -11005,7 +11160,22 @@
         <w:rPr>
           <w:lang w:val="en-US"/>
         </w:rPr>
-        <w:t>faster: only 7 sec instead of 51</w:t>
+        <w:t xml:space="preserve">faster: only 7 </w:t>
+      </w:r>
+      <w:proofErr w:type="gramStart"/>
+      <w:r>
+        <w:rPr>
+          <w:lang w:val="en-US"/>
+        </w:rPr>
+        <w:lastRenderedPageBreak/>
+        <w:t>sec</w:t>
+      </w:r>
+      <w:proofErr w:type="gramEnd"/>
+      <w:r>
+        <w:rPr>
+          <w:lang w:val="en-US"/>
+        </w:rPr>
+        <w:t xml:space="preserve"> instead of 51</w:t>
       </w:r>
       <w:r>
         <w:rPr>
@@ -11061,8 +11231,8 @@
         </w:rPr>
         <w:t>It see</w:t>
       </w:r>
-      <w:bookmarkStart w:id="9" w:name="issue2And6"/>
-      <w:bookmarkEnd w:id="9"/>
+      <w:bookmarkStart w:id="10" w:name="issue2And6"/>
+      <w:bookmarkEnd w:id="10"/>
       <w:r>
         <w:rPr>
           <w:lang w:val="en-US"/>
@@ -11146,7 +11316,7 @@
         </w:rPr>
         <w:t xml:space="preserve">. See </w:t>
       </w:r>
-      <w:hyperlink r:id="rId17" w:history="1">
+      <w:hyperlink r:id="rId18" w:history="1">
         <w:r>
           <w:rPr>
             <w:rStyle w:val="Hyperlink"/>
@@ -11196,7 +11366,21 @@
         <w:rPr>
           <w:lang w:val="en-US"/>
         </w:rPr>
-        <w:t>. This behavior was found through learning, it was not prescribed by any form of heuristics (!). When doing a quick eval, the highest-tile statistics fluctuates somewhat, but we get quick evals with 41 ‘2048’-tiles and even 2 ‘4096’-tiles out of 50 games.</w:t>
+        <w:t xml:space="preserve">. This behavior was found through </w:t>
+      </w:r>
+      <w:proofErr w:type="gramStart"/>
+      <w:r>
+        <w:rPr>
+          <w:lang w:val="en-US"/>
+        </w:rPr>
+        <w:t>learning,</w:t>
+      </w:r>
+      <w:proofErr w:type="gramEnd"/>
+      <w:r>
+        <w:rPr>
+          <w:lang w:val="en-US"/>
+        </w:rPr>
+        <w:t xml:space="preserve"> it was not prescribed by any form of heuristics (!). When doing a quick eval, the highest-tile statistics fluctuates somewhat, but we get quick evals with 41 ‘2048’-tiles and even 2 ‘4096’-tiles out of 50 games.</w:t>
       </w:r>
     </w:p>
     <w:p>
@@ -11247,12 +11431,21 @@
         </w:rPr>
         <w:t xml:space="preserve"> </w:t>
       </w:r>
+      <w:proofErr w:type="gramStart"/>
       <w:r>
         <w:rPr>
           <w:rFonts w:ascii="Courier New" w:hAnsi="Courier New" w:cs="Courier New"/>
           <w:lang w:val="en-US"/>
         </w:rPr>
-        <w:t xml:space="preserve">if(… </w:t>
+        <w:t>if(</w:t>
+      </w:r>
+      <w:proofErr w:type="gramEnd"/>
+      <w:r>
+        <w:rPr>
+          <w:rFonts w:ascii="Courier New" w:hAnsi="Courier New" w:cs="Courier New"/>
+          <w:lang w:val="en-US"/>
+        </w:rPr>
+        <w:t xml:space="preserve">… </w:t>
       </w:r>
       <w:r>
         <w:rPr>
@@ -11481,13 +11674,27 @@
         <w:rPr>
           <w:lang w:val="en-US"/>
         </w:rPr>
-        <w:t xml:space="preserve"> still disturbing that the empty board has all V(s)=0 </w:t>
-      </w:r>
-      <w:r>
-        <w:rPr>
-          <w:lang w:val="en-US"/>
-        </w:rPr>
-        <w:t xml:space="preserve">? </w:t>
+        <w:t xml:space="preserve"> still disturbing that the empty board has all V(s)=</w:t>
+      </w:r>
+      <w:proofErr w:type="gramStart"/>
+      <w:r>
+        <w:rPr>
+          <w:lang w:val="en-US"/>
+        </w:rPr>
+        <w:t xml:space="preserve">0 </w:t>
+      </w:r>
+      <w:r>
+        <w:rPr>
+          <w:lang w:val="en-US"/>
+        </w:rPr>
+        <w:t>?</w:t>
+      </w:r>
+      <w:proofErr w:type="gramEnd"/>
+      <w:r>
+        <w:rPr>
+          <w:lang w:val="en-US"/>
+        </w:rPr>
+        <w:t xml:space="preserve"> </w:t>
       </w:r>
       <w:r>
         <w:rPr>
@@ -11511,7 +11718,21 @@
         <w:rPr>
           <w:lang w:val="en-US"/>
         </w:rPr>
-        <w:t xml:space="preserve"> Observation: If we switch from gb.chooseStartState01() in XArenaFuncs::train() to gb.</w:t>
+        <w:t xml:space="preserve"> Observation: If we switch from </w:t>
+      </w:r>
+      <w:proofErr w:type="gramStart"/>
+      <w:r>
+        <w:rPr>
+          <w:lang w:val="en-US"/>
+        </w:rPr>
+        <w:t>gb.chooseStartState</w:t>
+      </w:r>
+      <w:proofErr w:type="gramEnd"/>
+      <w:r>
+        <w:rPr>
+          <w:lang w:val="en-US"/>
+        </w:rPr>
+        <w:t>01() in XArenaFuncs::train() to gb.</w:t>
       </w:r>
       <w:r>
         <w:rPr>
@@ -11536,13 +11757,28 @@
           <w:vertAlign w:val="subscript"/>
           <w:lang w:val="en-US"/>
         </w:rPr>
-        <w:t>t+1</w:t>
-      </w:r>
-      <w:r>
-        <w:rPr>
-          <w:lang w:val="en-US"/>
-        </w:rPr>
-        <w:t>)=0 is not wrong (!). Because Minimax as an exact agent has exactly this V(</w:t>
+        <w:t>t+</w:t>
+      </w:r>
+      <w:proofErr w:type="gramStart"/>
+      <w:r>
+        <w:rPr>
+          <w:vertAlign w:val="subscript"/>
+          <w:lang w:val="en-US"/>
+        </w:rPr>
+        <w:t>1</w:t>
+      </w:r>
+      <w:r>
+        <w:rPr>
+          <w:lang w:val="en-US"/>
+        </w:rPr>
+        <w:t>)=</w:t>
+      </w:r>
+      <w:proofErr w:type="gramEnd"/>
+      <w:r>
+        <w:rPr>
+          <w:lang w:val="en-US"/>
+        </w:rPr>
+        <w:t>0 is not wrong (!). Because Minimax as an exact agent has exactly this V(</w:t>
       </w:r>
       <w:r>
         <w:rPr>
@@ -11555,13 +11791,28 @@
           <w:vertAlign w:val="subscript"/>
           <w:lang w:val="en-US"/>
         </w:rPr>
-        <w:t>t+1</w:t>
-      </w:r>
-      <w:r>
-        <w:rPr>
-          <w:lang w:val="en-US"/>
-        </w:rPr>
-        <w:t>)=0. That is</w:t>
+        <w:t>t+</w:t>
+      </w:r>
+      <w:proofErr w:type="gramStart"/>
+      <w:r>
+        <w:rPr>
+          <w:vertAlign w:val="subscript"/>
+          <w:lang w:val="en-US"/>
+        </w:rPr>
+        <w:t>1</w:t>
+      </w:r>
+      <w:r>
+        <w:rPr>
+          <w:lang w:val="en-US"/>
+        </w:rPr>
+        <w:t>)=</w:t>
+      </w:r>
+      <w:proofErr w:type="gramEnd"/>
+      <w:r>
+        <w:rPr>
+          <w:lang w:val="en-US"/>
+        </w:rPr>
+        <w:t>0. That is</w:t>
       </w:r>
       <w:r>
         <w:rPr>
@@ -11667,12 +11918,21 @@
         </w:rPr>
         <w:t xml:space="preserve">for Hex </w:t>
       </w:r>
+      <w:proofErr w:type="gramStart"/>
       <w:r>
         <w:rPr>
           <w:b/>
           <w:lang w:val="en-US"/>
         </w:rPr>
-        <w:t>gb.chooseStartState01()</w:t>
+        <w:t>gb.chooseStartState</w:t>
+      </w:r>
+      <w:proofErr w:type="gramEnd"/>
+      <w:r>
+        <w:rPr>
+          <w:b/>
+          <w:lang w:val="en-US"/>
+        </w:rPr>
+        <w:t>01()</w:t>
       </w:r>
       <w:r>
         <w:rPr>
@@ -11964,7 +12224,14 @@
         <w:rPr>
           <w:lang w:val="en-US"/>
         </w:rPr>
-        <w:t xml:space="preserve"> – The drawback of this evaluator is: For each new Hex board size, the losing moves have to be determined manually. This makes it less easy to go to the next level. </w:t>
+        <w:t xml:space="preserve"> </w:t>
+      </w:r>
+      <w:r>
+        <w:rPr>
+          <w:lang w:val="en-US"/>
+        </w:rPr>
+        <w:lastRenderedPageBreak/>
+        <w:t xml:space="preserve">– The drawback of this evaluator is: For each new Hex board size, the losing moves have to be determined manually. This makes it less easy to go to the next level. </w:t>
       </w:r>
     </w:p>
     <w:p>
@@ -12132,8 +12399,8 @@
           <w:lang w:val="en-US"/>
         </w:rPr>
       </w:pPr>
-      <w:bookmarkStart w:id="10" w:name="_Parameter_at_time"/>
-      <w:bookmarkEnd w:id="10"/>
+      <w:bookmarkStart w:id="11" w:name="_Parameter_at_time"/>
+      <w:bookmarkEnd w:id="11"/>
       <w:r>
         <w:rPr>
           <w:lang w:val="en-US"/>
@@ -12192,7 +12459,7 @@
                     <pic:cNvPicPr/>
                   </pic:nvPicPr>
                   <pic:blipFill>
-                    <a:blip r:embed="rId18">
+                    <a:blip r:embed="rId19">
                       <a:extLst>
                         <a:ext uri="{28A0092B-C50C-407E-A947-70E740481C1C}">
                           <a14:useLocalDpi xmlns:a14="http://schemas.microsoft.com/office/drawing/2010/main" val="0"/>
@@ -12244,7 +12511,7 @@
                     <pic:cNvPicPr/>
                   </pic:nvPicPr>
                   <pic:blipFill>
-                    <a:blip r:embed="rId19">
+                    <a:blip r:embed="rId20">
                       <a:extLst>
                         <a:ext uri="{28A0092B-C50C-407E-A947-70E740481C1C}">
                           <a14:useLocalDpi xmlns:a14="http://schemas.microsoft.com/office/drawing/2010/main" val="0"/>
@@ -12413,7 +12680,7 @@
         </w:rPr>
         <w:t xml:space="preserve">. See </w:t>
       </w:r>
-      <w:hyperlink r:id="rId20" w:history="1">
+      <w:hyperlink r:id="rId21" w:history="1">
         <w:r>
           <w:rPr>
             <w:rStyle w:val="Hyperlink"/>
@@ -12658,6 +12925,7 @@
         <w:rPr>
           <w:lang w:val="en-US"/>
         </w:rPr>
+        <w:lastRenderedPageBreak/>
         <w:t xml:space="preserve"> </w:t>
       </w:r>
       <w:r>
@@ -12680,7 +12948,7 @@
                     <pic:cNvPicPr/>
                   </pic:nvPicPr>
                   <pic:blipFill>
-                    <a:blip r:embed="rId21">
+                    <a:blip r:embed="rId22">
                       <a:extLst>
                         <a:ext uri="{28A0092B-C50C-407E-A947-70E740481C1C}">
                           <a14:useLocalDpi xmlns:a14="http://schemas.microsoft.com/office/drawing/2010/main" val="0"/>
@@ -12732,7 +13000,7 @@
                     <pic:cNvPicPr/>
                   </pic:nvPicPr>
                   <pic:blipFill>
-                    <a:blip r:embed="rId22">
+                    <a:blip r:embed="rId23">
                       <a:extLst>
                         <a:ext uri="{28A0092B-C50C-407E-A947-70E740481C1C}">
                           <a14:useLocalDpi xmlns:a14="http://schemas.microsoft.com/office/drawing/2010/main" val="0"/>
@@ -12778,8 +13046,8 @@
         </w:rPr>
         <w:t>epsL</w:t>
       </w:r>
-      <w:bookmarkStart w:id="11" w:name="epsLinear"/>
-      <w:bookmarkEnd w:id="11"/>
+      <w:bookmarkStart w:id="12" w:name="epsLinear"/>
+      <w:bookmarkEnd w:id="12"/>
       <w:r>
         <w:rPr>
           <w:b/>
@@ -13072,17 +13340,39 @@
         </w:rPr>
         <w:t xml:space="preserve">==true was allowed). Why?? As a </w:t>
       </w:r>
-      <w:r>
-        <w:rPr>
-          <w:lang w:val="en-US"/>
-        </w:rPr>
-        <w:t>consequence we get unusual high values in InspectV.</w:t>
-      </w:r>
-      <w:r>
-        <w:rPr>
-          <w:lang w:val="en-US"/>
-        </w:rPr>
-        <w:t xml:space="preserve"> – This was due to a bug in the loading mechanism: Parameter tdPar.hasSigmoid() would get the right value during loading, but m_Net.withSigmoid was not updated during load. Now fixed: suitable call to td.setTDParams() in XArenaMenu::loadAgent</w:t>
+      <w:proofErr w:type="gramStart"/>
+      <w:r>
+        <w:rPr>
+          <w:lang w:val="en-US"/>
+        </w:rPr>
+        <w:t>consequence</w:t>
+      </w:r>
+      <w:proofErr w:type="gramEnd"/>
+      <w:r>
+        <w:rPr>
+          <w:lang w:val="en-US"/>
+        </w:rPr>
+        <w:t xml:space="preserve"> we get unusual high values in InspectV.</w:t>
+      </w:r>
+      <w:r>
+        <w:rPr>
+          <w:lang w:val="en-US"/>
+        </w:rPr>
+        <w:t xml:space="preserve"> – This was due to a bug in the loading mechanism: Parameter tdPar.hasSigmoid() would get the right value during loading, but m_Net.withSigmoid was not updated during load. Now fixed: suitable call to </w:t>
+      </w:r>
+      <w:proofErr w:type="gramStart"/>
+      <w:r>
+        <w:rPr>
+          <w:lang w:val="en-US"/>
+        </w:rPr>
+        <w:t>td.setTDParams</w:t>
+      </w:r>
+      <w:proofErr w:type="gramEnd"/>
+      <w:r>
+        <w:rPr>
+          <w:lang w:val="en-US"/>
+        </w:rPr>
+        <w:t>() in XArenaMenu::loadAgent</w:t>
       </w:r>
       <w:r>
         <w:rPr>
@@ -13094,7 +13384,35 @@
         <w:rPr>
           <w:lang w:val="en-US"/>
         </w:rPr>
-        <w:t>. Likewise, we need m_Net.useSymmetry to be set properly: suitable call to td.setNTParams() in XArenaMenu::loadAgent. We had to add a new function NTupleValueFunc::setUseSymmetry. The same changes were done for NTuple2ValueFunc and TDNTuple2Agt.</w:t>
+        <w:t xml:space="preserve">. Likewise, we need m_Net.useSymmetry to be set properly: suitable call to </w:t>
+      </w:r>
+      <w:proofErr w:type="gramStart"/>
+      <w:r>
+        <w:rPr>
+          <w:lang w:val="en-US"/>
+        </w:rPr>
+        <w:t>td.setNTParams</w:t>
+      </w:r>
+      <w:proofErr w:type="gramEnd"/>
+      <w:r>
+        <w:rPr>
+          <w:lang w:val="en-US"/>
+        </w:rPr>
+        <w:t xml:space="preserve">() in XArenaMenu::loadAgent. We had to add a new function </w:t>
+      </w:r>
+      <w:proofErr w:type="gramStart"/>
+      <w:r>
+        <w:rPr>
+          <w:lang w:val="en-US"/>
+        </w:rPr>
+        <w:t>NTupleValueFunc::</w:t>
+      </w:r>
+      <w:proofErr w:type="gramEnd"/>
+      <w:r>
+        <w:rPr>
+          <w:lang w:val="en-US"/>
+        </w:rPr>
+        <w:t>setUseSymmetry. The same changes were done for NTuple2ValueFunc and TDNTuple2Agt.</w:t>
       </w:r>
       <w:r>
         <w:rPr>
@@ -13131,7 +13449,14 @@
         <w:rPr>
           <w:lang w:val="en-US"/>
         </w:rPr>
-        <w:t>ory. – Symptomatic remedy: Set Other Pars – Train Eval Mode = 0 prior to start of train.</w:t>
+        <w:t xml:space="preserve">ory. </w:t>
+      </w:r>
+      <w:r>
+        <w:rPr>
+          <w:lang w:val="en-US"/>
+        </w:rPr>
+        <w:lastRenderedPageBreak/>
+        <w:t>– Symptomatic remedy: Set Other Pars – Train Eval Mode = 0 prior to start of train.</w:t>
       </w:r>
       <w:r>
         <w:rPr>
@@ -13160,8 +13485,8 @@
           <w:lang w:val="en-US"/>
         </w:rPr>
       </w:pPr>
-      <w:bookmarkStart w:id="12" w:name="_Afterstate_Logic_and"/>
-      <w:bookmarkEnd w:id="12"/>
+      <w:bookmarkStart w:id="13" w:name="_Afterstate_Logic_and"/>
+      <w:bookmarkEnd w:id="13"/>
       <w:r>
         <w:rPr>
           <w:lang w:val="en-US"/>
@@ -13682,6 +14007,7 @@
         </w:rPr>
         <w:tab/>
       </w:r>
+      <w:proofErr w:type="gramStart"/>
       <w:r>
         <w:rPr>
           <w:rFonts w:ascii="Consolas" w:hAnsi="Consolas" w:cs="Consolas"/>
@@ -13700,7 +14026,18 @@
           <w:szCs w:val="20"/>
           <w:lang w:val="en-US"/>
         </w:rPr>
-        <w:t>.advance(</w:t>
+        <w:t>.advance</w:t>
+      </w:r>
+      <w:proofErr w:type="gramEnd"/>
+      <w:r>
+        <w:rPr>
+          <w:rFonts w:ascii="Consolas" w:hAnsi="Consolas" w:cs="Consolas"/>
+          <w:color w:val="000000"/>
+          <w:sz w:val="20"/>
+          <w:szCs w:val="20"/>
+          <w:lang w:val="en-US"/>
+        </w:rPr>
+        <w:t>(</w:t>
       </w:r>
       <w:r>
         <w:rPr>
@@ -14198,6 +14535,7 @@
         </w:rPr>
         <w:t xml:space="preserve"> (</w:t>
       </w:r>
+      <w:proofErr w:type="gramStart"/>
       <w:r>
         <w:rPr>
           <w:rFonts w:ascii="Consolas" w:hAnsi="Consolas" w:cs="Consolas"/>
@@ -14230,6 +14568,7 @@
         </w:rPr>
         <w:t>Deterministic</w:t>
       </w:r>
+      <w:proofErr w:type="gramEnd"/>
       <w:r>
         <w:rPr>
           <w:lang w:val="en-US"/>
@@ -14315,6 +14654,7 @@
           <w:szCs w:val="20"/>
           <w:lang w:val="en-US"/>
         </w:rPr>
+        <w:lastRenderedPageBreak/>
         <w:t>curBoard</w:t>
       </w:r>
       <w:r>
@@ -14484,7 +14824,21 @@
         <w:rPr>
           <w:lang w:val="en-US"/>
         </w:rPr>
-        <w:t xml:space="preserve"> if curBoard!=null. This ensures the “if (t&gt;0) …” part in [Jaskowski16]</w:t>
+        <w:t xml:space="preserve"> if </w:t>
+      </w:r>
+      <w:proofErr w:type="gramStart"/>
+      <w:r>
+        <w:rPr>
+          <w:lang w:val="en-US"/>
+        </w:rPr>
+        <w:t>curBoard!=</w:t>
+      </w:r>
+      <w:proofErr w:type="gramEnd"/>
+      <w:r>
+        <w:rPr>
+          <w:lang w:val="en-US"/>
+        </w:rPr>
+        <w:t>null. This ensures the “if (t&gt;0) …” part in [Jaskowski16]</w:t>
       </w:r>
       <w:r>
         <w:rPr>
@@ -14535,6 +14889,7 @@
         </w:rPr>
         <w:tab/>
       </w:r>
+      <w:proofErr w:type="gramStart"/>
       <w:r>
         <w:rPr>
           <w:rFonts w:ascii="Consolas" w:hAnsi="Consolas" w:cs="Consolas"/>
@@ -14555,7 +14910,18 @@
           <w:szCs w:val="20"/>
           <w:lang w:val="en-US"/>
         </w:rPr>
-        <w:t xml:space="preserve">[] </w:t>
+        <w:t>[</w:t>
+      </w:r>
+      <w:proofErr w:type="gramEnd"/>
+      <w:r>
+        <w:rPr>
+          <w:rFonts w:ascii="Consolas" w:hAnsi="Consolas" w:cs="Consolas"/>
+          <w:color w:val="000000"/>
+          <w:sz w:val="20"/>
+          <w:szCs w:val="20"/>
+          <w:lang w:val="en-US"/>
+        </w:rPr>
+        <w:t xml:space="preserve">] </w:t>
       </w:r>
       <w:r>
         <w:rPr>
@@ -14751,7 +15117,21 @@
         <w:rPr>
           <w:lang w:val="en-US"/>
         </w:rPr>
-        <w:t xml:space="preserve">of the code in trainAgent() </w:t>
+        <w:t xml:space="preserve">of the code in </w:t>
+      </w:r>
+      <w:proofErr w:type="gramStart"/>
+      <w:r>
+        <w:rPr>
+          <w:lang w:val="en-US"/>
+        </w:rPr>
+        <w:t>trainAgent(</w:t>
+      </w:r>
+      <w:proofErr w:type="gramEnd"/>
+      <w:r>
+        <w:rPr>
+          <w:lang w:val="en-US"/>
+        </w:rPr>
+        <w:t xml:space="preserve">) </w:t>
       </w:r>
       <w:r>
         <w:rPr>
@@ -14905,8 +15285,8 @@
         </w:rPr>
         <w:t>Re</w:t>
       </w:r>
-      <w:bookmarkStart w:id="13" w:name="ResultsAfterstate"/>
-      <w:bookmarkEnd w:id="13"/>
+      <w:bookmarkStart w:id="14" w:name="ResultsAfterstate"/>
+      <w:bookmarkEnd w:id="14"/>
       <w:r>
         <w:rPr>
           <w:lang w:val="en-US"/>
@@ -14954,9 +15334,23 @@
         <w:rPr>
           <w:lang w:val="en-US"/>
         </w:rPr>
-        <w:t xml:space="preserve">, one time with AFTERSTATE, one time w/o. The results are stored in </w:t>
-      </w:r>
-      <w:hyperlink r:id="rId23" w:history="1">
+        <w:t xml:space="preserve">, one time with AFTERSTATE, </w:t>
+      </w:r>
+      <w:proofErr w:type="gramStart"/>
+      <w:r>
+        <w:rPr>
+          <w:lang w:val="en-US"/>
+        </w:rPr>
+        <w:t>one time</w:t>
+      </w:r>
+      <w:proofErr w:type="gramEnd"/>
+      <w:r>
+        <w:rPr>
+          <w:lang w:val="en-US"/>
+        </w:rPr>
+        <w:t xml:space="preserve"> w/o. The results are stored in </w:t>
+      </w:r>
+      <w:hyperlink r:id="rId24" w:history="1">
         <w:r>
           <w:rPr>
             <w:rStyle w:val="Hyperlink"/>
@@ -14971,7 +15365,7 @@
         </w:rPr>
         <w:t xml:space="preserve">, and processed with </w:t>
       </w:r>
-      <w:hyperlink r:id="rId24" w:history="1">
+      <w:hyperlink r:id="rId25" w:history="1">
         <w:r>
           <w:rPr>
             <w:rStyle w:val="Hyperlink"/>
@@ -14997,6 +15391,7 @@
         <w:rPr>
           <w:noProof/>
         </w:rPr>
+        <w:lastRenderedPageBreak/>
         <w:drawing>
           <wp:inline distT="0" distB="0" distL="0" distR="0" wp14:anchorId="753C22F4" wp14:editId="1F15E095">
             <wp:extent cx="4471051" cy="3451860"/>
@@ -15013,7 +15408,7 @@
                     <pic:cNvPicPr/>
                   </pic:nvPicPr>
                   <pic:blipFill>
-                    <a:blip r:embed="rId25">
+                    <a:blip r:embed="rId26">
                       <a:extLst>
                         <a:ext uri="{28A0092B-C50C-407E-A947-70E740481C1C}">
                           <a14:useLocalDpi xmlns:a14="http://schemas.microsoft.com/office/drawing/2010/main" val="0"/>
@@ -15209,7 +15604,21 @@
         <w:rPr>
           <w:lang w:val="en-US"/>
         </w:rPr>
-        <w:t xml:space="preserve"> sqrt(10))</w:t>
+        <w:t xml:space="preserve"> </w:t>
+      </w:r>
+      <w:proofErr w:type="gramStart"/>
+      <w:r>
+        <w:rPr>
+          <w:lang w:val="en-US"/>
+        </w:rPr>
+        <w:t>sqrt(</w:t>
+      </w:r>
+      <w:proofErr w:type="gramEnd"/>
+      <w:r>
+        <w:rPr>
+          <w:lang w:val="en-US"/>
+        </w:rPr>
+        <w:t>10))</w:t>
       </w:r>
       <w:r>
         <w:rPr>
@@ -15301,7 +15710,7 @@
         </w:rPr>
         <w:t xml:space="preserve">: see </w:t>
       </w:r>
-      <w:hyperlink r:id="rId26" w:history="1">
+      <w:hyperlink r:id="rId27" w:history="1">
         <w:r>
           <w:rPr>
             <w:rStyle w:val="Hyperlink"/>
@@ -15316,7 +15725,7 @@
         </w:rPr>
         <w:t xml:space="preserve">, and visualization with </w:t>
       </w:r>
-      <w:hyperlink r:id="rId27" w:history="1">
+      <w:hyperlink r:id="rId28" w:history="1">
         <w:r>
           <w:rPr>
             <w:rStyle w:val="Hyperlink"/>
@@ -15377,7 +15786,21 @@
         <w:rPr>
           <w:lang w:val="en-US"/>
         </w:rPr>
-        <w:t>OK: Rename MaxScore in getNextAction() to BestScore (to disentangle from so.getMaxGameScore())</w:t>
+        <w:t xml:space="preserve">OK: Rename MaxScore in </w:t>
+      </w:r>
+      <w:proofErr w:type="gramStart"/>
+      <w:r>
+        <w:rPr>
+          <w:lang w:val="en-US"/>
+        </w:rPr>
+        <w:t>getNextAction(</w:t>
+      </w:r>
+      <w:proofErr w:type="gramEnd"/>
+      <w:r>
+        <w:rPr>
+          <w:lang w:val="en-US"/>
+        </w:rPr>
+        <w:t>) to BestScore (to disentangle from so.getMaxGameScore())</w:t>
       </w:r>
     </w:p>
     <w:p>
@@ -15395,7 +15818,21 @@
         <w:rPr>
           <w:lang w:val="en-US"/>
         </w:rPr>
-        <w:t>OK: Extend pa.stringDescr() by the new elements: AFTERSTATE, learnFromRM. (chooseStart01 may be added when we have ParOther as part of TDNTupleAgt).</w:t>
+        <w:t xml:space="preserve">OK: Extend </w:t>
+      </w:r>
+      <w:proofErr w:type="gramStart"/>
+      <w:r>
+        <w:rPr>
+          <w:lang w:val="en-US"/>
+        </w:rPr>
+        <w:t>pa.stringDescr</w:t>
+      </w:r>
+      <w:proofErr w:type="gramEnd"/>
+      <w:r>
+        <w:rPr>
+          <w:lang w:val="en-US"/>
+        </w:rPr>
+        <w:t>() by the new elements: AFTERSTATE, learnFromRM. (chooseStart01 may be added when we have ParOther as part of TDNTupleAgt).</w:t>
       </w:r>
     </w:p>
     <w:p>
@@ -15466,7 +15903,25 @@
           <w:szCs w:val="21"/>
           <w:lang w:val="en-US"/>
         </w:rPr>
-        <w:t>OK Simplify TDNTuple2Agt::trainAgent (withNS always true, comment out the two parts tagged with ‘</w:t>
+        <w:t>OK Simplify TDNTuple2</w:t>
+      </w:r>
+      <w:proofErr w:type="gramStart"/>
+      <w:r>
+        <w:rPr>
+          <w:rFonts w:cs="Arial"/>
+          <w:szCs w:val="21"/>
+          <w:lang w:val="en-US"/>
+        </w:rPr>
+        <w:t>Agt::</w:t>
+      </w:r>
+      <w:proofErr w:type="gramEnd"/>
+      <w:r>
+        <w:rPr>
+          <w:rFonts w:cs="Arial"/>
+          <w:szCs w:val="21"/>
+          <w:lang w:val="en-US"/>
+        </w:rPr>
+        <w:t>trainAgent (withNS always true, comment out the two parts tagged with ‘</w:t>
       </w:r>
       <w:r>
         <w:rPr>
@@ -15530,13 +15985,33 @@
         <w:rPr>
           <w:lang w:val="en-US"/>
         </w:rPr>
-        <w:t xml:space="preserve">But some code is needed in XArenaMenu::loadAgent() in order to safely load older agents. </w:t>
+        <w:t xml:space="preserve">But some code is needed in </w:t>
+      </w:r>
+      <w:proofErr w:type="gramStart"/>
+      <w:r>
+        <w:rPr>
+          <w:lang w:val="en-US"/>
+        </w:rPr>
+        <w:t>XArenaMenu::</w:t>
+      </w:r>
+      <w:proofErr w:type="gramEnd"/>
+      <w:r>
+        <w:rPr>
+          <w:lang w:val="en-US"/>
+        </w:rPr>
+        <w:t xml:space="preserve">loadAgent() in order to safely load older agents. </w:t>
       </w:r>
       <w:r>
         <w:rPr>
           <w:lang w:val="en-US"/>
         </w:rPr>
         <w:br/>
+      </w:r>
+      <w:r>
+        <w:rPr>
+          <w:lang w:val="en-US"/>
+        </w:rPr>
+        <w:lastRenderedPageBreak/>
         <w:t>Add</w:t>
       </w:r>
       <w:r>
@@ -15615,7 +16090,21 @@
         <w:rPr>
           <w:lang w:val="en-US"/>
         </w:rPr>
-        <w:t xml:space="preserve">implified the interface for PlayAgent::trainAgent(so,learnFromRM,epiLength): both parameters learnFromRM and epiLength are no longer needed, they are retrieved from m_oPar. </w:t>
+        <w:t xml:space="preserve">implified the interface for </w:t>
+      </w:r>
+      <w:proofErr w:type="gramStart"/>
+      <w:r>
+        <w:rPr>
+          <w:lang w:val="en-US"/>
+        </w:rPr>
+        <w:t>PlayAgent::</w:t>
+      </w:r>
+      <w:proofErr w:type="gramEnd"/>
+      <w:r>
+        <w:rPr>
+          <w:lang w:val="en-US"/>
+        </w:rPr>
+        <w:t xml:space="preserve">trainAgent(so,learnFromRM,epiLength): both parameters learnFromRM and epiLength are no longer needed, they are retrieved from m_oPar. </w:t>
       </w:r>
     </w:p>
     <w:p>
@@ -15796,8 +16285,8 @@
           <w:lang w:val="en-US"/>
         </w:rPr>
       </w:pPr>
-      <w:bookmarkStart w:id="14" w:name="_Alpha_decay"/>
-      <w:bookmarkEnd w:id="14"/>
+      <w:bookmarkStart w:id="15" w:name="_Alpha_decay"/>
+      <w:bookmarkEnd w:id="15"/>
       <w:r>
         <w:rPr>
           <w:lang w:val="en-US"/>
@@ -17371,7 +17860,7 @@
         </w:rPr>
         <w:t xml:space="preserve"> partly fulfilled, see images in </w:t>
       </w:r>
-      <w:hyperlink r:id="rId28" w:history="1">
+      <w:hyperlink r:id="rId29" w:history="1">
         <w:r>
           <w:rPr>
             <w:rStyle w:val="Hyperlink"/>
@@ -17405,6 +17894,7 @@
         <w:rPr>
           <w:lang w:val="en-US"/>
         </w:rPr>
+        <w:lastRenderedPageBreak/>
         <w:t xml:space="preserve">Games with </w:t>
       </w:r>
       <w:r>
@@ -17456,7 +17946,7 @@
         </w:rPr>
         <w:t xml:space="preserve">games like </w:t>
       </w:r>
-      <w:hyperlink r:id="rId29" w:history="1">
+      <w:hyperlink r:id="rId30" w:history="1">
         <w:r>
           <w:rPr>
             <w:rStyle w:val="Hyperlink"/>
@@ -17575,26 +18065,54 @@
         <w:rPr>
           <w:lang w:val="en-US"/>
         </w:rPr>
-        <w:t>more complex action in getNextAction</w:t>
-      </w:r>
-      <w:r>
-        <w:rPr>
-          <w:lang w:val="en-US"/>
-        </w:rPr>
-        <w:t>() and other places:</w:t>
-      </w:r>
-    </w:p>
-    <w:p>
-      <w:pPr>
-        <w:rPr>
-          <w:lang w:val="en-US"/>
-        </w:rPr>
-      </w:pPr>
-      <w:r>
-        <w:rPr>
-          <w:lang w:val="en-US"/>
-        </w:rPr>
-        <w:t>(actBest, V) = getNextAction(so, random, …)</w:t>
+        <w:t xml:space="preserve">more complex action in </w:t>
+      </w:r>
+      <w:proofErr w:type="gramStart"/>
+      <w:r>
+        <w:rPr>
+          <w:lang w:val="en-US"/>
+        </w:rPr>
+        <w:t>getNextAction</w:t>
+      </w:r>
+      <w:r>
+        <w:rPr>
+          <w:lang w:val="en-US"/>
+        </w:rPr>
+        <w:t>(</w:t>
+      </w:r>
+      <w:proofErr w:type="gramEnd"/>
+      <w:r>
+        <w:rPr>
+          <w:lang w:val="en-US"/>
+        </w:rPr>
+        <w:t>) and other places:</w:t>
+      </w:r>
+    </w:p>
+    <w:p>
+      <w:pPr>
+        <w:rPr>
+          <w:lang w:val="en-US"/>
+        </w:rPr>
+      </w:pPr>
+      <w:r>
+        <w:rPr>
+          <w:lang w:val="en-US"/>
+        </w:rPr>
+        <w:t xml:space="preserve">(actBest, V) = </w:t>
+      </w:r>
+      <w:proofErr w:type="gramStart"/>
+      <w:r>
+        <w:rPr>
+          <w:lang w:val="en-US"/>
+        </w:rPr>
+        <w:t>getNextAction(</w:t>
+      </w:r>
+      <w:proofErr w:type="gramEnd"/>
+      <w:r>
+        <w:rPr>
+          <w:lang w:val="en-US"/>
+        </w:rPr>
+        <w:t>so, random, …)</w:t>
       </w:r>
     </w:p>
     <w:p>
@@ -17610,7 +18128,7 @@
         <w:tab/>
         <w:t xml:space="preserve">see </w:t>
       </w:r>
-      <w:hyperlink r:id="rId30" w:history="1">
+      <w:hyperlink r:id="rId31" w:history="1">
         <w:r>
           <w:rPr>
             <w:rStyle w:val="Hyperlink"/>
@@ -17742,7 +18260,21 @@
         <w:rPr>
           <w:lang w:val="en-US"/>
         </w:rPr>
-        <w:t xml:space="preserve">) = V(best </w:t>
+        <w:t xml:space="preserve">) = </w:t>
+      </w:r>
+      <w:proofErr w:type="gramStart"/>
+      <w:r>
+        <w:rPr>
+          <w:lang w:val="en-US"/>
+        </w:rPr>
+        <w:t>V(</w:t>
+      </w:r>
+      <w:proofErr w:type="gramEnd"/>
+      <w:r>
+        <w:rPr>
+          <w:lang w:val="en-US"/>
+        </w:rPr>
+        <w:t xml:space="preserve">best </w:t>
       </w:r>
       <w:r>
         <w:rPr>
@@ -17787,11 +18319,19 @@
           <w:lang w:val="en-US"/>
         </w:rPr>
       </w:pPr>
-      <w:r>
-        <w:rPr>
-          <w:lang w:val="en-US"/>
-        </w:rPr>
-        <w:t>PlayAgent()</w:t>
+      <w:proofErr w:type="gramStart"/>
+      <w:r>
+        <w:rPr>
+          <w:lang w:val="en-US"/>
+        </w:rPr>
+        <w:t>PlayAgent(</w:t>
+      </w:r>
+      <w:proofErr w:type="gramEnd"/>
+      <w:r>
+        <w:rPr>
+          <w:lang w:val="en-US"/>
+        </w:rPr>
+        <w:t>)</w:t>
       </w:r>
     </w:p>
     <w:p>
@@ -17837,11 +18377,19 @@
           <w:lang w:val="en-US"/>
         </w:rPr>
       </w:pPr>
-      <w:r>
-        <w:rPr>
-          <w:lang w:val="en-US"/>
-        </w:rPr>
-        <w:t>trainAgent()</w:t>
+      <w:proofErr w:type="gramStart"/>
+      <w:r>
+        <w:rPr>
+          <w:lang w:val="en-US"/>
+        </w:rPr>
+        <w:t>trainAgent(</w:t>
+      </w:r>
+      <w:proofErr w:type="gramEnd"/>
+      <w:r>
+        <w:rPr>
+          <w:lang w:val="en-US"/>
+        </w:rPr>
+        <w:t>)</w:t>
       </w:r>
     </w:p>
     <w:p>
@@ -17891,7 +18439,21 @@
         <w:rPr>
           <w:lang w:val="en-US"/>
         </w:rPr>
-        <w:t xml:space="preserve"> of weights (however, the decision which next action to take during training are based on multi-move getNextAction())</w:t>
+        <w:t xml:space="preserve"> of weights (however, the decision which next action to take during training are based on multi-move </w:t>
+      </w:r>
+      <w:proofErr w:type="gramStart"/>
+      <w:r>
+        <w:rPr>
+          <w:lang w:val="en-US"/>
+        </w:rPr>
+        <w:t>getNextAction(</w:t>
+      </w:r>
+      <w:proofErr w:type="gramEnd"/>
+      <w:r>
+        <w:rPr>
+          <w:lang w:val="en-US"/>
+        </w:rPr>
+        <w:t>))</w:t>
       </w:r>
       <w:r>
         <w:rPr>
@@ -17957,7 +18519,21 @@
         <w:rPr>
           <w:lang w:val="en-US"/>
         </w:rPr>
-        <w:t>class ACTIONS_VT extends ACTIONS with new members double[] vTable, double vBest</w:t>
+        <w:t xml:space="preserve">class ACTIONS_VT extends ACTIONS with new members </w:t>
+      </w:r>
+      <w:proofErr w:type="gramStart"/>
+      <w:r>
+        <w:rPr>
+          <w:lang w:val="en-US"/>
+        </w:rPr>
+        <w:t>double[</w:t>
+      </w:r>
+      <w:proofErr w:type="gramEnd"/>
+      <w:r>
+        <w:rPr>
+          <w:lang w:val="en-US"/>
+        </w:rPr>
+        <w:t>] vTable, double vBest</w:t>
       </w:r>
     </w:p>
     <w:p>
@@ -17971,7 +18547,21 @@
         <w:rPr>
           <w:lang w:val="en-US"/>
         </w:rPr>
-        <w:t>ACTIONS_VT getNextAction2(…) is now the new alternative to ACTION getNextAction(…)</w:t>
+        <w:t xml:space="preserve">ACTIONS_VT getNextAction2(…) is now the new alternative to ACTION </w:t>
+      </w:r>
+      <w:proofErr w:type="gramStart"/>
+      <w:r>
+        <w:rPr>
+          <w:lang w:val="en-US"/>
+        </w:rPr>
+        <w:t>getNextAction(</w:t>
+      </w:r>
+      <w:proofErr w:type="gramEnd"/>
+      <w:r>
+        <w:rPr>
+          <w:lang w:val="en-US"/>
+        </w:rPr>
+        <w:t>…)</w:t>
       </w:r>
     </w:p>
     <w:p>
@@ -18070,11 +18660,19 @@
           <w:lang w:val="en-US"/>
         </w:rPr>
       </w:pPr>
-      <w:r>
-        <w:rPr>
-          <w:lang w:val="en-US"/>
-        </w:rPr>
-        <w:t>getGamma()</w:t>
+      <w:proofErr w:type="gramStart"/>
+      <w:r>
+        <w:rPr>
+          <w:lang w:val="en-US"/>
+        </w:rPr>
+        <w:t>getGamma(</w:t>
+      </w:r>
+      <w:proofErr w:type="gramEnd"/>
+      <w:r>
+        <w:rPr>
+          <w:lang w:val="en-US"/>
+        </w:rPr>
+        <w:t>)</w:t>
       </w:r>
     </w:p>
     <w:p>
@@ -18093,7 +18691,21 @@
         <w:rPr>
           <w:lang w:val="en-US"/>
         </w:rPr>
-        <w:t>How does getNextAction1MultipleAgents() reflect</w:t>
+        <w:t>How does getNextAction1</w:t>
+      </w:r>
+      <w:proofErr w:type="gramStart"/>
+      <w:r>
+        <w:rPr>
+          <w:lang w:val="en-US"/>
+        </w:rPr>
+        <w:t>MultipleAgents(</w:t>
+      </w:r>
+      <w:proofErr w:type="gramEnd"/>
+      <w:r>
+        <w:rPr>
+          <w:lang w:val="en-US"/>
+        </w:rPr>
+        <w:t>) reflect</w:t>
       </w:r>
       <w:r>
         <w:rPr>
@@ -18169,8 +18781,16 @@
         <w:rPr>
           <w:lang w:val="en-US"/>
         </w:rPr>
-        <w:t xml:space="preserve"> when taking the difference “reward – oldReward” ??</w:t>
-      </w:r>
+        <w:t xml:space="preserve"> when taking the difference “reward – oldReward</w:t>
+      </w:r>
+      <w:proofErr w:type="gramStart"/>
+      <w:r>
+        <w:rPr>
+          <w:lang w:val="en-US"/>
+        </w:rPr>
+        <w:t>” ??</w:t>
+      </w:r>
+      <w:proofErr w:type="gramEnd"/>
       <w:r>
         <w:rPr>
           <w:lang w:val="en-US"/>
@@ -18195,7 +18815,7 @@
         </w:rPr>
         <w:t>[Konen2017b] (</w:t>
       </w:r>
-      <w:hyperlink r:id="rId31" w:history="1">
+      <w:hyperlink r:id="rId32" w:history="1">
         <w:r>
           <w:rPr>
             <w:rStyle w:val="Hyperlink"/>
@@ -18244,7 +18864,14 @@
         <w:rPr>
           <w:lang w:val="en-US"/>
         </w:rPr>
-        <w:t xml:space="preserve">Add { </w:t>
+        <w:t xml:space="preserve">Add </w:t>
+      </w:r>
+      <w:proofErr w:type="gramStart"/>
+      <w:r>
+        <w:rPr>
+          <w:lang w:val="en-US"/>
+        </w:rPr>
+        <w:t xml:space="preserve">{ </w:t>
       </w:r>
       <w:r>
         <w:rPr>
@@ -18252,6 +18879,7 @@
         </w:rPr>
         <w:t>trnMoves</w:t>
       </w:r>
+      <w:proofErr w:type="gramEnd"/>
       <w:r>
         <w:rPr>
           <w:lang w:val="en-US"/>
@@ -18292,7 +18920,21 @@
         <w:rPr>
           <w:lang w:val="en-US"/>
         </w:rPr>
-        <w:t>Add { alpha, epsilon } to pa.stringDescr2())</w:t>
+        <w:t xml:space="preserve">Add </w:t>
+      </w:r>
+      <w:proofErr w:type="gramStart"/>
+      <w:r>
+        <w:rPr>
+          <w:lang w:val="en-US"/>
+        </w:rPr>
+        <w:t>{ alpha</w:t>
+      </w:r>
+      <w:proofErr w:type="gramEnd"/>
+      <w:r>
+        <w:rPr>
+          <w:lang w:val="en-US"/>
+        </w:rPr>
+        <w:t>, epsilon } to pa.stringDescr2())</w:t>
       </w:r>
       <w:r>
         <w:rPr>
@@ -18359,6 +19001,7 @@
         <w:rPr>
           <w:lang w:val="en-US"/>
         </w:rPr>
+        <w:lastRenderedPageBreak/>
         <w:t xml:space="preserve">OK </w:t>
       </w:r>
       <w:r>
@@ -18390,7 +19033,21 @@
         <w:rPr>
           <w:lang w:val="en-US"/>
         </w:rPr>
-        <w:t>OK change all calls of ACTIONS getNextAction(…,VTable,…) to ACTIONS_VT getNextAction2(…)</w:t>
+        <w:t xml:space="preserve">OK change all calls of ACTIONS </w:t>
+      </w:r>
+      <w:proofErr w:type="gramStart"/>
+      <w:r>
+        <w:rPr>
+          <w:lang w:val="en-US"/>
+        </w:rPr>
+        <w:t>getNextAction(</w:t>
+      </w:r>
+      <w:proofErr w:type="gramEnd"/>
+      <w:r>
+        <w:rPr>
+          <w:lang w:val="en-US"/>
+        </w:rPr>
+        <w:t>…,VTable,…) to ACTIONS_VT getNextAction2(…)</w:t>
       </w:r>
     </w:p>
     <w:p>
@@ -18441,7 +19098,21 @@
         <w:rPr>
           <w:lang w:val="en-US"/>
         </w:rPr>
-        <w:t>If everything works, remove the selector functions getNextAction(…) and the now obsolete ‘old’ functions getNextAction1 in every agent</w:t>
+        <w:t xml:space="preserve">If everything works, remove the selector functions </w:t>
+      </w:r>
+      <w:proofErr w:type="gramStart"/>
+      <w:r>
+        <w:rPr>
+          <w:lang w:val="en-US"/>
+        </w:rPr>
+        <w:t>getNextAction(</w:t>
+      </w:r>
+      <w:proofErr w:type="gramEnd"/>
+      <w:r>
+        <w:rPr>
+          <w:lang w:val="en-US"/>
+        </w:rPr>
+        <w:t>…) and the now obsolete ‘old’ functions getNextAction1 in every agent</w:t>
       </w:r>
     </w:p>
     <w:p>
@@ -18465,7 +19136,21 @@
         <w:rPr>
           <w:lang w:val="en-US"/>
         </w:rPr>
-        <w:t>TD-NTuple-2: horizon printout in stringDescr()</w:t>
+        <w:t xml:space="preserve">TD-NTuple-2: horizon printout in </w:t>
+      </w:r>
+      <w:proofErr w:type="gramStart"/>
+      <w:r>
+        <w:rPr>
+          <w:lang w:val="en-US"/>
+        </w:rPr>
+        <w:t>stringDescr(</w:t>
+      </w:r>
+      <w:proofErr w:type="gramEnd"/>
+      <w:r>
+        <w:rPr>
+          <w:lang w:val="en-US"/>
+        </w:rPr>
+        <w:t>)</w:t>
       </w:r>
     </w:p>
     <w:p>
@@ -18552,8 +19237,16 @@
         <w:rPr>
           <w:lang w:val="en-US"/>
         </w:rPr>
-        <w:t xml:space="preserve"> switch in TDNTuple2Agt is our first attempt to develop a TD-learning scheme for n-player games with arbitrary number n of players. I.e. it should allow the same algorithm for n=1,2,3,…</w:t>
-      </w:r>
+        <w:t xml:space="preserve"> switch in TDNTuple2Agt is our first attempt to develop a TD-learning scheme for n-player games with arbitrary number n of players. I.e. it should allow the same algorithm for n=1,2,</w:t>
+      </w:r>
+      <w:proofErr w:type="gramStart"/>
+      <w:r>
+        <w:rPr>
+          <w:lang w:val="en-US"/>
+        </w:rPr>
+        <w:t>3,…</w:t>
+      </w:r>
+      <w:proofErr w:type="gramEnd"/>
     </w:p>
     <w:p>
       <w:pPr>
@@ -18621,7 +19314,7 @@
         </w:rPr>
         <w:t>[Konen2017b] (</w:t>
       </w:r>
-      <w:hyperlink r:id="rId32" w:history="1">
+      <w:hyperlink r:id="rId33" w:history="1">
         <w:r>
           <w:rPr>
             <w:rStyle w:val="Hyperlink"/>
@@ -19078,7 +19771,21 @@
         <w:rPr>
           <w:lang w:val="en-US"/>
         </w:rPr>
-        <w:t xml:space="preserve">, since getScore(so) always retrieves the score from the perspective of so.getPlayer(). This </w:t>
+        <w:t xml:space="preserve">, since getScore(so) always retrieves the score from the perspective of </w:t>
+      </w:r>
+      <w:proofErr w:type="gramStart"/>
+      <w:r>
+        <w:rPr>
+          <w:lang w:val="en-US"/>
+        </w:rPr>
+        <w:t>so.getPlayer</w:t>
+      </w:r>
+      <w:proofErr w:type="gramEnd"/>
+      <w:r>
+        <w:rPr>
+          <w:lang w:val="en-US"/>
+        </w:rPr>
+        <w:t xml:space="preserve">(). This </w:t>
       </w:r>
       <w:r>
         <w:rPr>
@@ -19341,7 +20048,21 @@
           <w:lang w:val="en-US"/>
         </w:rPr>
         <w:tab/>
-        <w:t>agentScore = getScore(NewSO, refer.getPlayer());</w:t>
+        <w:t xml:space="preserve">agentScore = </w:t>
+      </w:r>
+      <w:proofErr w:type="gramStart"/>
+      <w:r>
+        <w:rPr>
+          <w:lang w:val="en-US"/>
+        </w:rPr>
+        <w:t>getScore(</w:t>
+      </w:r>
+      <w:proofErr w:type="gramEnd"/>
+      <w:r>
+        <w:rPr>
+          <w:lang w:val="en-US"/>
+        </w:rPr>
+        <w:t>NewSO, refer.getPlayer());</w:t>
       </w:r>
     </w:p>
     <w:p>
@@ -19464,6 +20185,7 @@
         <w:rPr>
           <w:lang w:val="en-US"/>
         </w:rPr>
+        <w:lastRenderedPageBreak/>
         <w:t>A</w:t>
       </w:r>
       <w:r>
@@ -19577,7 +20299,7 @@
                     <pic:cNvPicPr/>
                   </pic:nvPicPr>
                   <pic:blipFill>
-                    <a:blip r:embed="rId33">
+                    <a:blip r:embed="rId34">
                       <a:extLst>
                         <a:ext uri="{28A0092B-C50C-407E-A947-70E740481C1C}">
                           <a14:useLocalDpi xmlns:a14="http://schemas.microsoft.com/office/drawing/2010/main" val="0"/>
@@ -20049,6 +20771,7 @@
         </w:rPr>
         <w:t xml:space="preserve"> 0.0 would also appear in the 2P-form, but not so often and not so big. The update step in </w:t>
       </w:r>
+      <w:proofErr w:type="gramStart"/>
       <w:r>
         <w:rPr>
           <w:lang w:val="en-US"/>
@@ -20059,7 +20782,14 @@
         <w:rPr>
           <w:lang w:val="en-US"/>
         </w:rPr>
-        <w:t>() would bring V</w:t>
+        <w:t>(</w:t>
+      </w:r>
+      <w:proofErr w:type="gramEnd"/>
+      <w:r>
+        <w:rPr>
+          <w:lang w:val="en-US"/>
+        </w:rPr>
+        <w:t>) would bring V</w:t>
       </w:r>
       <w:r>
         <w:rPr>
@@ -20184,8 +20914,8 @@
         </w:rPr>
         <w:t xml:space="preserve"> cros</w:t>
       </w:r>
-      <w:bookmarkStart w:id="15" w:name="crosstalk_3P"/>
-      <w:bookmarkEnd w:id="15"/>
+      <w:bookmarkStart w:id="16" w:name="crosstalk_3P"/>
+      <w:bookmarkEnd w:id="16"/>
       <w:r>
         <w:rPr>
           <w:lang w:val="en-US"/>
@@ -20203,7 +20933,14 @@
         <w:rPr>
           <w:lang w:val="en-US"/>
         </w:rPr>
-        <w:t xml:space="preserve">. For the general n-player form with arbitrary value functions we probably cannot do better than in the 3P-form. But for games with 2 players and strictly </w:t>
+        <w:t xml:space="preserve">. For the general n-player form with arbitrary </w:t>
+      </w:r>
+      <w:r>
+        <w:rPr>
+          <w:lang w:val="en-US"/>
+        </w:rPr>
+        <w:lastRenderedPageBreak/>
+        <w:t xml:space="preserve">value functions we probably cannot do better than in the 3P-form. But for games with 2 players and strictly </w:t>
       </w:r>
       <w:r>
         <w:rPr>
@@ -20341,7 +21078,23 @@
           <w:strike/>
           <w:lang w:val="en-US"/>
         </w:rPr>
-        <w:t>Add a predicate StateObservation::has2OppositeRewards() to all games: This predicate is true,</w:t>
+        <w:t xml:space="preserve">Add a predicate </w:t>
+      </w:r>
+      <w:proofErr w:type="gramStart"/>
+      <w:r>
+        <w:rPr>
+          <w:strike/>
+          <w:lang w:val="en-US"/>
+        </w:rPr>
+        <w:t>StateObservation::</w:t>
+      </w:r>
+      <w:proofErr w:type="gramEnd"/>
+      <w:r>
+        <w:rPr>
+          <w:strike/>
+          <w:lang w:val="en-US"/>
+        </w:rPr>
+        <w:t>has2OppositeRewards() to all games: This predicate is true,</w:t>
       </w:r>
       <w:r>
         <w:rPr>
@@ -20374,7 +21127,23 @@
           <w:strike/>
           <w:lang w:val="en-US"/>
         </w:rPr>
-        <w:t>When has2OppositeRewards()==true, run the 2P-form. In all other cases run the 3P-form.</w:t>
+        <w:t>When has2</w:t>
+      </w:r>
+      <w:proofErr w:type="gramStart"/>
+      <w:r>
+        <w:rPr>
+          <w:strike/>
+          <w:lang w:val="en-US"/>
+        </w:rPr>
+        <w:t>OppositeRewards(</w:t>
+      </w:r>
+      <w:proofErr w:type="gramEnd"/>
+      <w:r>
+        <w:rPr>
+          <w:strike/>
+          <w:lang w:val="en-US"/>
+        </w:rPr>
+        <w:t>)==true, run the 2P-form. In all other cases run the 3P-form.</w:t>
       </w:r>
     </w:p>
     <w:p>
@@ -20408,7 +21177,7 @@
         </w:rPr>
         <w:t>We advise with the new switch NEW_2P=true an equivalent form to the old 2P-form (NEW_2P=false). This new 2P-form avoids the p=+1/-1 parameter and is described in more detail in Appendix C of [Konen2017b] (</w:t>
       </w:r>
-      <w:hyperlink r:id="rId34" w:history="1">
+      <w:hyperlink r:id="rId35" w:history="1">
         <w:r>
           <w:rPr>
             <w:rStyle w:val="Hyperlink"/>
@@ -20535,7 +21304,21 @@
         <w:rPr>
           <w:lang w:val="en-US"/>
         </w:rPr>
-        <w:t xml:space="preserve"> Z(self, one-round-ahead)</w:t>
+        <w:t xml:space="preserve"> </w:t>
+      </w:r>
+      <w:proofErr w:type="gramStart"/>
+      <w:r>
+        <w:rPr>
+          <w:lang w:val="en-US"/>
+        </w:rPr>
+        <w:t>Z(</w:t>
+      </w:r>
+      <w:proofErr w:type="gramEnd"/>
+      <w:r>
+        <w:rPr>
+          <w:lang w:val="en-US"/>
+        </w:rPr>
+        <w:t>self, one-round-ahead)</w:t>
       </w:r>
     </w:p>
     <w:p>
@@ -20872,7 +21655,21 @@
         <w:rPr>
           <w:lang w:val="en-US"/>
         </w:rPr>
-        <w:t>P=true (other meaning of V())</w:t>
+        <w:t xml:space="preserve">P=true (other meaning of </w:t>
+      </w:r>
+      <w:proofErr w:type="gramStart"/>
+      <w:r>
+        <w:rPr>
+          <w:lang w:val="en-US"/>
+        </w:rPr>
+        <w:t>V(</w:t>
+      </w:r>
+      <w:proofErr w:type="gramEnd"/>
+      <w:r>
+        <w:rPr>
+          <w:lang w:val="en-US"/>
+        </w:rPr>
+        <w:t>))</w:t>
       </w:r>
       <w:r>
         <w:rPr>
@@ -21028,7 +21825,7 @@
         </w:rPr>
         <w:t>We worked out the TD-Gammon alternative. Details are in [Konen2017b] (</w:t>
       </w:r>
-      <w:hyperlink r:id="rId35" w:history="1">
+      <w:hyperlink r:id="rId36" w:history="1">
         <w:r>
           <w:rPr>
             <w:rStyle w:val="Hyperlink"/>
@@ -21054,6 +21851,7 @@
         <w:rPr>
           <w:lang w:val="en-US"/>
         </w:rPr>
+        <w:lastRenderedPageBreak/>
         <w:t xml:space="preserve">After some initial debugging: </w:t>
       </w:r>
       <w:r>
@@ -21097,8 +21895,8 @@
         </w:rPr>
         <w:t xml:space="preserve"> for all three games TTT, 2048, Hex. Th</w:t>
       </w:r>
-      <w:bookmarkStart w:id="16" w:name="equivalence_2P"/>
-      <w:bookmarkEnd w:id="16"/>
+      <w:bookmarkStart w:id="17" w:name="equivalence_2P"/>
+      <w:bookmarkEnd w:id="17"/>
       <w:r>
         <w:rPr>
           <w:lang w:val="en-US"/>
@@ -21266,7 +22064,7 @@
         </w:rPr>
         <w:t xml:space="preserve"> When </w:t>
       </w:r>
-      <w:hyperlink r:id="rId36" w:history="1">
+      <w:hyperlink r:id="rId37" w:history="1">
         <w:r>
           <w:rPr>
             <w:rStyle w:val="Hyperlink"/>
@@ -21488,8 +22286,8 @@
           <w:lang w:val="en-US"/>
         </w:rPr>
       </w:pPr>
-      <w:bookmarkStart w:id="17" w:name="_Max-N_and_Expectimax-N"/>
-      <w:bookmarkEnd w:id="17"/>
+      <w:bookmarkStart w:id="18" w:name="_Max-N_and_Expectimax-N"/>
+      <w:bookmarkEnd w:id="18"/>
       <w:r>
         <w:rPr>
           <w:lang w:val="en-US"/>
@@ -22394,6 +23192,7 @@
         <w:rPr>
           <w:lang w:val="en-US"/>
         </w:rPr>
+        <w:lastRenderedPageBreak/>
         <w:t xml:space="preserve">Taking a 2-ply evaluation in 2-player games during training is costly for games with high branching factor and does not yield better results. It is better to use 1-ply and </w:t>
       </w:r>
       <w:r>
@@ -22793,8 +23592,8 @@
         </w:rPr>
         <w:t>We added two w</w:t>
       </w:r>
-      <w:bookmarkStart w:id="18" w:name="ExepectimaxWrapper"/>
-      <w:bookmarkEnd w:id="18"/>
+      <w:bookmarkStart w:id="19" w:name="ExepectimaxWrapper"/>
+      <w:bookmarkEnd w:id="19"/>
       <w:r>
         <w:rPr>
           <w:lang w:val="en-US"/>
@@ -22807,8 +23606,8 @@
         </w:rPr>
         <w:t>. Each wrapper has a parameter “W</w:t>
       </w:r>
-      <w:bookmarkStart w:id="19" w:name="WrapperNply"/>
-      <w:bookmarkEnd w:id="19"/>
+      <w:bookmarkStart w:id="20" w:name="WrapperNply"/>
+      <w:bookmarkEnd w:id="20"/>
       <w:r>
         <w:rPr>
           <w:lang w:val="en-US"/>
@@ -25480,6 +26279,7 @@
         <w:rPr>
           <w:lang w:val="en-US"/>
         </w:rPr>
+        <w:lastRenderedPageBreak/>
         <w:t>100k training games have only a bit weaker results score = 78.000/128.000/159.000 for nPly=0/3/5. We reach the 16384-tile</w:t>
       </w:r>
       <w:r>
@@ -25957,8 +26757,8 @@
           <w:lang w:val="en-US"/>
         </w:rPr>
       </w:pPr>
-      <w:bookmarkStart w:id="20" w:name="_TC_on_2048"/>
-      <w:bookmarkEnd w:id="20"/>
+      <w:bookmarkStart w:id="21" w:name="_TC_on_2048"/>
+      <w:bookmarkEnd w:id="21"/>
       <w:r>
         <w:rPr>
           <w:lang w:val="en-US"/>
@@ -27599,6 +28399,7 @@
         <w:rPr>
           <w:lang w:val="en-US"/>
         </w:rPr>
+        <w:lastRenderedPageBreak/>
         <w:t xml:space="preserve">TD-NTuple-2: </w:t>
       </w:r>
       <w:r>
@@ -27703,8 +28504,8 @@
         </w:rPr>
         <w:t>Stand</w:t>
       </w:r>
-      <w:bookmarkStart w:id="21" w:name="StandardParams_2048_TDNT2"/>
-      <w:bookmarkEnd w:id="21"/>
+      <w:bookmarkStart w:id="22" w:name="StandardParams_2048_TDNT2"/>
+      <w:bookmarkEnd w:id="22"/>
       <w:r>
         <w:rPr>
           <w:b/>
@@ -27866,7 +28667,7 @@
         </w:rPr>
         <w:t xml:space="preserve">, 89% 2048 (!). See </w:t>
       </w:r>
-      <w:hyperlink r:id="rId37" w:history="1">
+      <w:hyperlink r:id="rId38" w:history="1">
         <w:r>
           <w:rPr>
             <w:rStyle w:val="Hyperlink"/>
@@ -27951,7 +28752,7 @@
         </w:rPr>
         <w:t xml:space="preserve">, 5% 2048 (!). See </w:t>
       </w:r>
-      <w:hyperlink r:id="rId38" w:history="1">
+      <w:hyperlink r:id="rId39" w:history="1">
         <w:r>
           <w:rPr>
             <w:rStyle w:val="Hyperlink"/>
@@ -27966,7 +28767,7 @@
         </w:rPr>
         <w:t xml:space="preserve"> and </w:t>
       </w:r>
-      <w:hyperlink r:id="rId39" w:history="1">
+      <w:hyperlink r:id="rId40" w:history="1">
         <w:r>
           <w:rPr>
             <w:rStyle w:val="Hyperlink"/>
@@ -28828,8 +29629,8 @@
         </w:rPr>
         <w:t>T</w:t>
       </w:r>
-      <w:bookmarkStart w:id="22" w:name="TC_Settings2048"/>
-      <w:bookmarkEnd w:id="22"/>
+      <w:bookmarkStart w:id="23" w:name="TC_Settings2048"/>
+      <w:bookmarkEnd w:id="23"/>
       <w:r>
         <w:rPr>
           <w:b/>
@@ -28963,7 +29764,7 @@
         </w:rPr>
         <w:t xml:space="preserve">. Large ZIP for saved agent  </w:t>
       </w:r>
-      <w:hyperlink r:id="rId40" w:history="1">
+      <w:hyperlink r:id="rId41" w:history="1">
         <w:r>
           <w:rPr>
             <w:rStyle w:val="Hyperlink"/>
@@ -29083,12 +29884,13 @@
           <w:lang w:val="en-US"/>
         </w:rPr>
       </w:pPr>
-      <w:bookmarkStart w:id="23" w:name="_Results_Dec_2018"/>
-      <w:bookmarkEnd w:id="23"/>
-      <w:r>
-        <w:rPr>
-          <w:lang w:val="en-US"/>
-        </w:rPr>
+      <w:bookmarkStart w:id="24" w:name="_Results_Dec_2018"/>
+      <w:bookmarkEnd w:id="24"/>
+      <w:r>
+        <w:rPr>
+          <w:lang w:val="en-US"/>
+        </w:rPr>
+        <w:lastRenderedPageBreak/>
         <w:t>Results Dec 2018 and Jan 2019</w:t>
       </w:r>
     </w:p>
@@ -29105,8 +29907,8 @@
         </w:rPr>
         <w:t>New re</w:t>
       </w:r>
-      <w:bookmarkStart w:id="24" w:name="TDNTuple2Agt_2048_Results"/>
-      <w:bookmarkEnd w:id="24"/>
+      <w:bookmarkStart w:id="25" w:name="TDNTuple2Agt_2048_Results"/>
+      <w:bookmarkEnd w:id="25"/>
       <w:r>
         <w:rPr>
           <w:b/>
@@ -29923,7 +30725,7 @@
         </w:rPr>
         <w:t xml:space="preserve">Another thing to investigate: Is it true that our agent learns much faster than in [Jaskowski16] or </w:t>
       </w:r>
-      <w:hyperlink r:id="rId41" w:history="1">
+      <w:hyperlink r:id="rId42" w:history="1">
         <w:r>
           <w:rPr>
             <w:rStyle w:val="Hyperlink"/>
@@ -29952,8 +30754,8 @@
         </w:rPr>
         <w:t>New result</w:t>
       </w:r>
-      <w:bookmarkStart w:id="25" w:name="TDNTuple3Agt_2048_Results"/>
-      <w:bookmarkEnd w:id="25"/>
+      <w:bookmarkStart w:id="26" w:name="TDNTuple3Agt_2048_Results"/>
+      <w:bookmarkEnd w:id="26"/>
       <w:r>
         <w:rPr>
           <w:b/>
@@ -30857,7 +31659,7 @@
           <w:lang w:val="en-US"/>
         </w:rPr>
       </w:pPr>
-      <w:hyperlink r:id="rId42" w:history="1">
+      <w:hyperlink r:id="rId43" w:history="1">
         <w:r>
           <w:rPr>
             <w:rStyle w:val="Hyperlink"/>
@@ -30873,7 +31675,7 @@
           <w:lang w:val="en-US"/>
         </w:rPr>
       </w:pPr>
-      <w:hyperlink r:id="rId43" w:history="1">
+      <w:hyperlink r:id="rId44" w:history="1">
         <w:r>
           <w:rPr>
             <w:rStyle w:val="Hyperlink"/>
@@ -33468,6 +34270,7 @@
         <w:rPr>
           <w:lang w:val="en-US"/>
         </w:rPr>
+        <w:lastRenderedPageBreak/>
         <w:t>modestly rising computation time: horizonCut=0.1: 2100 sec, horizonCut=0.01: 2900 sec</w:t>
       </w:r>
       <w:r>
@@ -34480,8 +35283,8 @@
           <w:lang w:val="en-US"/>
         </w:rPr>
       </w:pPr>
-      <w:bookmarkStart w:id="26" w:name="_Connect_Four_Eval:"/>
-      <w:bookmarkEnd w:id="26"/>
+      <w:bookmarkStart w:id="27" w:name="_Connect_Four_Eval:"/>
+      <w:bookmarkEnd w:id="27"/>
       <w:r>
         <w:rPr>
           <w:lang w:val="en-US"/>
@@ -34543,7 +35346,21 @@
         <w:rPr>
           <w:lang w:val="en-US"/>
         </w:rPr>
-        <w:t>Evaluation: evalMode=0: computeAgainstMCTS, numEpisodes=8, MCTS-iterations=1000, competeBoth. The opponent MCTS(1000) is a reasonable-playing, but not perfect-playing agent. If the trained agent were perfect, the competeBoth-result could reach 1.0 (winning all episodes against MCTS, whether as 1</w:t>
+        <w:t xml:space="preserve">Evaluation: evalMode=0: computeAgainstMCTS, numEpisodes=8, MCTS-iterations=1000, competeBoth. The opponent </w:t>
+      </w:r>
+      <w:proofErr w:type="gramStart"/>
+      <w:r>
+        <w:rPr>
+          <w:lang w:val="en-US"/>
+        </w:rPr>
+        <w:t>MCTS(</w:t>
+      </w:r>
+      <w:proofErr w:type="gramEnd"/>
+      <w:r>
+        <w:rPr>
+          <w:lang w:val="en-US"/>
+        </w:rPr>
+        <w:t>1000) is a reasonable-playing, but not perfect-playing agent. If the trained agent were perfect, the competeBoth-result could reach 1.0 (winning all episodes against MCTS, whether as 1</w:t>
       </w:r>
       <w:r>
         <w:rPr>
@@ -34854,7 +35671,7 @@
           <w:lang w:val="en-US"/>
         </w:rPr>
       </w:pPr>
-      <w:hyperlink r:id="rId44" w:history="1">
+      <w:hyperlink r:id="rId45" w:history="1">
         <w:r>
           <w:rPr>
             <w:rStyle w:val="Hyperlink"/>
@@ -34982,7 +35799,7 @@
           <w:lang w:val="en-US"/>
         </w:rPr>
       </w:pPr>
-      <w:hyperlink r:id="rId45" w:history="1">
+      <w:hyperlink r:id="rId46" w:history="1">
         <w:r>
           <w:rPr>
             <w:rStyle w:val="Hyperlink"/>
@@ -35063,7 +35880,7 @@
           <w:lang w:val="en-US"/>
         </w:rPr>
       </w:pPr>
-      <w:hyperlink r:id="rId46" w:history="1">
+      <w:hyperlink r:id="rId47" w:history="1">
         <w:r>
           <w:rPr>
             <w:rStyle w:val="Hyperlink"/>
@@ -35180,7 +35997,7 @@
           <w:lang w:val="en-US"/>
         </w:rPr>
       </w:pPr>
-      <w:hyperlink r:id="rId47" w:history="1">
+      <w:hyperlink r:id="rId48" w:history="1">
         <w:r>
           <w:rPr>
             <w:rStyle w:val="Hyperlink"/>
@@ -35272,7 +36089,7 @@
           <w:lang w:val="en-US"/>
         </w:rPr>
       </w:pPr>
-      <w:hyperlink r:id="rId48" w:history="1">
+      <w:hyperlink r:id="rId49" w:history="1">
         <w:r>
           <w:rPr>
             <w:rStyle w:val="Hyperlink"/>
@@ -35431,7 +36248,7 @@
                     <pic:cNvPicPr/>
                   </pic:nvPicPr>
                   <pic:blipFill>
-                    <a:blip r:embed="rId49">
+                    <a:blip r:embed="rId50">
                       <a:extLst>
                         <a:ext uri="{28A0092B-C50C-407E-A947-70E740481C1C}">
                           <a14:useLocalDpi xmlns:a14="http://schemas.microsoft.com/office/drawing/2010/main" val="0"/>
@@ -35508,7 +36325,21 @@
         <w:rPr>
           <w:lang w:val="en-US"/>
         </w:rPr>
-        <w:t>To test this, we ported MT’s AlphaBetaAgent to GBG. After some debugging (it is important not to use getScore, but getNextVTable(int[][] board, useSigmoid=true)), we got it working: the plausibility checks “always -1.0 eval for RandomAgent against AlphaBetaAgent” and “always -1.0 for every agent playing 2</w:t>
+        <w:t>To test this, we ported MT’s AlphaBetaAgent to GBG. After some debugging (it is important not to use getScore, but getNextVTable(</w:t>
+      </w:r>
+      <w:proofErr w:type="gramStart"/>
+      <w:r>
+        <w:rPr>
+          <w:lang w:val="en-US"/>
+        </w:rPr>
+        <w:t>int[</w:t>
+      </w:r>
+      <w:proofErr w:type="gramEnd"/>
+      <w:r>
+        <w:rPr>
+          <w:lang w:val="en-US"/>
+        </w:rPr>
+        <w:t>][] board, useSigmoid=true)), we got it working: the plausibility checks “always -1.0 eval for RandomAgent against AlphaBetaAgent” and “always -1.0 for every agent playing 2</w:t>
       </w:r>
       <w:r>
         <w:rPr>
@@ -35547,6 +36378,7 @@
         <w:rPr>
           <w:lang w:val="en-US"/>
         </w:rPr>
+        <w:lastRenderedPageBreak/>
         <w:t xml:space="preserve">Now we make all runs with </w:t>
       </w:r>
       <w:r>
@@ -35863,7 +36695,7 @@
                     <pic:cNvPicPr/>
                   </pic:nvPicPr>
                   <pic:blipFill rotWithShape="1">
-                    <a:blip r:embed="rId50">
+                    <a:blip r:embed="rId51">
                       <a:extLst>
                         <a:ext uri="{28A0092B-C50C-407E-A947-70E740481C1C}">
                           <a14:useLocalDpi xmlns:a14="http://schemas.microsoft.com/office/drawing/2010/main" val="0"/>
@@ -35916,7 +36748,7 @@
                     <pic:cNvPicPr/>
                   </pic:nvPicPr>
                   <pic:blipFill>
-                    <a:blip r:embed="rId51">
+                    <a:blip r:embed="rId52">
                       <a:extLst>
                         <a:ext uri="{28A0092B-C50C-407E-A947-70E740481C1C}">
                           <a14:useLocalDpi xmlns:a14="http://schemas.microsoft.com/office/drawing/2010/main" val="0"/>
@@ -35951,7 +36783,7 @@
           <w:lang w:val="en-US"/>
         </w:rPr>
       </w:pPr>
-      <w:bookmarkStart w:id="27" w:name="_Ref519700286"/>
+      <w:bookmarkStart w:id="28" w:name="_Ref519700286"/>
       <w:r>
         <w:rPr>
           <w:lang w:val="en-US"/>
@@ -35980,7 +36812,7 @@
       <w:r>
         <w:fldChar w:fldCharType="end"/>
       </w:r>
-      <w:bookmarkEnd w:id="27"/>
+      <w:bookmarkEnd w:id="28"/>
       <w:r>
         <w:rPr>
           <w:lang w:val="en-US"/>
@@ -36145,6 +36977,7 @@
         <w:rPr>
           <w:noProof/>
         </w:rPr>
+        <w:lastRenderedPageBreak/>
         <w:drawing>
           <wp:inline distT="0" distB="0" distL="0" distR="0" wp14:anchorId="2B32E684" wp14:editId="5AC2302A">
             <wp:extent cx="4387118" cy="3577590"/>
@@ -36161,7 +36994,7 @@
                     <pic:cNvPicPr/>
                   </pic:nvPicPr>
                   <pic:blipFill>
-                    <a:blip r:embed="rId52">
+                    <a:blip r:embed="rId53">
                       <a:extLst>
                         <a:ext uri="{28A0092B-C50C-407E-A947-70E740481C1C}">
                           <a14:useLocalDpi xmlns:a14="http://schemas.microsoft.com/office/drawing/2010/main" val="0"/>
@@ -36196,7 +37029,7 @@
           <w:lang w:val="en-US"/>
         </w:rPr>
       </w:pPr>
-      <w:bookmarkStart w:id="28" w:name="_Ref519701028"/>
+      <w:bookmarkStart w:id="29" w:name="_Ref519701028"/>
       <w:r>
         <w:rPr>
           <w:lang w:val="en-US"/>
@@ -36225,7 +37058,7 @@
       <w:r>
         <w:fldChar w:fldCharType="end"/>
       </w:r>
-      <w:bookmarkEnd w:id="28"/>
+      <w:bookmarkEnd w:id="29"/>
       <w:r>
         <w:rPr>
           <w:lang w:val="en-US"/>
@@ -36602,6 +37435,7 @@
         <w:rPr>
           <w:lang w:val="en-US"/>
         </w:rPr>
+        <w:lastRenderedPageBreak/>
         <w:t xml:space="preserve">SarsaAgt </w:t>
       </w:r>
     </w:p>
@@ -36623,7 +37457,7 @@
         </w:rPr>
         <w:t>[</w:t>
       </w:r>
-      <w:hyperlink r:id="rId53" w:history="1">
+      <w:hyperlink r:id="rId54" w:history="1">
         <w:r>
           <w:rPr>
             <w:rStyle w:val="Hyperlink"/>
@@ -36727,7 +37561,21 @@
         <w:rPr>
           <w:lang w:val="en-US"/>
         </w:rPr>
-        <w:t>rong indices (nextPlayer instead of n) in finalAdaptAgents()).</w:t>
+        <w:t xml:space="preserve">rong indices (nextPlayer instead of n) in </w:t>
+      </w:r>
+      <w:proofErr w:type="gramStart"/>
+      <w:r>
+        <w:rPr>
+          <w:lang w:val="en-US"/>
+        </w:rPr>
+        <w:t>finalAdaptAgents(</w:t>
+      </w:r>
+      <w:proofErr w:type="gramEnd"/>
+      <w:r>
+        <w:rPr>
+          <w:lang w:val="en-US"/>
+        </w:rPr>
+        <w:t>)).</w:t>
       </w:r>
       <w:r>
         <w:rPr>
@@ -36927,7 +37775,7 @@
         </w:rPr>
         <w:t xml:space="preserve"> evalQ=0.0 after 2.000-5.000 games. </w:t>
       </w:r>
-      <w:hyperlink r:id="rId54" w:history="1">
+      <w:hyperlink r:id="rId55" w:history="1">
         <w:r>
           <w:rPr>
             <w:rStyle w:val="Hyperlink"/>
@@ -36955,7 +37803,7 @@
         </w:rPr>
         <w:t xml:space="preserve">MultiTrain, 25 runs: </w:t>
       </w:r>
-      <w:hyperlink r:id="rId55" w:history="1">
+      <w:hyperlink r:id="rId56" w:history="1">
         <w:r>
           <w:rPr>
             <w:rStyle w:val="Hyperlink"/>
@@ -37005,7 +37853,7 @@
         </w:rPr>
         <w:t xml:space="preserve">. </w:t>
       </w:r>
-      <w:hyperlink r:id="rId56" w:history="1">
+      <w:hyperlink r:id="rId57" w:history="1">
         <w:r>
           <w:rPr>
             <w:rStyle w:val="Hyperlink"/>
@@ -37046,7 +37894,7 @@
         </w:rPr>
         <w:t xml:space="preserve">=-0.001, only slightly worse at start. </w:t>
       </w:r>
-      <w:hyperlink r:id="rId57" w:history="1">
+      <w:hyperlink r:id="rId58" w:history="1">
         <w:r>
           <w:rPr>
             <w:rStyle w:val="Hyperlink"/>
@@ -37092,7 +37940,7 @@
         </w:rPr>
         <w:t xml:space="preserve"> </w:t>
       </w:r>
-      <w:hyperlink r:id="rId58" w:history="1">
+      <w:hyperlink r:id="rId59" w:history="1">
         <w:r>
           <w:rPr>
             <w:rStyle w:val="Hyperlink"/>
@@ -37190,7 +38038,7 @@
                     <pic:cNvPicPr/>
                   </pic:nvPicPr>
                   <pic:blipFill>
-                    <a:blip r:embed="rId59">
+                    <a:blip r:embed="rId60">
                       <a:extLst>
                         <a:ext uri="{28A0092B-C50C-407E-A947-70E740481C1C}">
                           <a14:useLocalDpi xmlns:a14="http://schemas.microsoft.com/office/drawing/2010/main" val="0"/>
@@ -37335,7 +38183,7 @@
         </w:rPr>
         <w:t xml:space="preserve"> </w:t>
       </w:r>
-      <w:hyperlink r:id="rId60" w:history="1">
+      <w:hyperlink r:id="rId61" w:history="1">
         <w:r>
           <w:rPr>
             <w:rStyle w:val="Hyperlink"/>
@@ -37363,7 +38211,7 @@
         </w:rPr>
         <w:t xml:space="preserve">MultiTrain, 25 runs: </w:t>
       </w:r>
-      <w:hyperlink r:id="rId61" w:history="1">
+      <w:hyperlink r:id="rId62" w:history="1">
         <w:r>
           <w:rPr>
             <w:rStyle w:val="Hyperlink"/>
@@ -37439,7 +38287,7 @@
         </w:rPr>
         <w:t xml:space="preserve">. </w:t>
       </w:r>
-      <w:hyperlink r:id="rId62" w:history="1">
+      <w:hyperlink r:id="rId63" w:history="1">
         <w:r>
           <w:rPr>
             <w:rStyle w:val="Hyperlink"/>
@@ -37500,7 +38348,14 @@
         <w:rPr>
           <w:lang w:val="en-US"/>
         </w:rPr>
-        <w:t xml:space="preserve"> and have slightly worse evalQ</w:t>
+        <w:t xml:space="preserve"> </w:t>
+      </w:r>
+      <w:r>
+        <w:rPr>
+          <w:lang w:val="en-US"/>
+        </w:rPr>
+        <w:lastRenderedPageBreak/>
+        <w:t>and have slightly worse evalQ</w:t>
       </w:r>
       <w:r>
         <w:rPr>
@@ -37539,7 +38394,7 @@
         </w:rPr>
         <w:t xml:space="preserve">. </w:t>
       </w:r>
-      <w:hyperlink r:id="rId63" w:history="1">
+      <w:hyperlink r:id="rId64" w:history="1">
         <w:r>
           <w:rPr>
             <w:rStyle w:val="Hyperlink"/>
@@ -37642,7 +38497,7 @@
                     <pic:cNvPicPr/>
                   </pic:nvPicPr>
                   <pic:blipFill>
-                    <a:blip r:embed="rId64">
+                    <a:blip r:embed="rId65">
                       <a:extLst>
                         <a:ext uri="{28A0092B-C50C-407E-A947-70E740481C1C}">
                           <a14:useLocalDpi xmlns:a14="http://schemas.microsoft.com/office/drawing/2010/main" val="0"/>
@@ -37733,7 +38588,7 @@
         </w:rPr>
         <w:t xml:space="preserve">MultiTrain, 25 runs: </w:t>
       </w:r>
-      <w:hyperlink r:id="rId65" w:history="1">
+      <w:hyperlink r:id="rId66" w:history="1">
         <w:r>
           <w:rPr>
             <w:rStyle w:val="Hyperlink"/>
@@ -37760,7 +38615,7 @@
         </w:rPr>
         <w:t xml:space="preserve">=0.5 and horizon cut 0.10: very similar, reaches a bit faster evalQ=1.0 at 76.000 games. </w:t>
       </w:r>
-      <w:hyperlink r:id="rId66" w:history="1">
+      <w:hyperlink r:id="rId67" w:history="1">
         <w:r>
           <w:rPr>
             <w:rStyle w:val="Hyperlink"/>
@@ -37793,7 +38648,7 @@
         </w:rPr>
         <w:t xml:space="preserve">1 (not shown): nearly indistinguishable to horizon cut 0.10. We compare with TD-learning: </w:t>
       </w:r>
-      <w:hyperlink r:id="rId67" w:history="1">
+      <w:hyperlink r:id="rId68" w:history="1">
         <w:r>
           <w:rPr>
             <w:rStyle w:val="Hyperlink"/>
@@ -37939,7 +38794,7 @@
         </w:rPr>
         <w:t xml:space="preserve">, we get faster learning for Sarsa, see </w:t>
       </w:r>
-      <w:hyperlink r:id="rId68" w:history="1">
+      <w:hyperlink r:id="rId69" w:history="1">
         <w:r>
           <w:rPr>
             <w:rStyle w:val="Hyperlink"/>
@@ -37996,7 +38851,7 @@
         </w:rPr>
         <w:t xml:space="preserve"> </w:t>
       </w:r>
-      <w:hyperlink r:id="rId69" w:history="1">
+      <w:hyperlink r:id="rId70" w:history="1">
         <w:r>
           <w:rPr>
             <w:rStyle w:val="Hyperlink"/>
@@ -38053,7 +38908,7 @@
         </w:rPr>
         <w:t xml:space="preserve"> This is all summarized in the following plot (</w:t>
       </w:r>
-      <w:hyperlink r:id="rId70" w:history="1">
+      <w:hyperlink r:id="rId71" w:history="1">
         <w:r>
           <w:rPr>
             <w:rStyle w:val="Hyperlink"/>
@@ -38095,7 +38950,7 @@
                     <pic:cNvPicPr/>
                   </pic:nvPicPr>
                   <pic:blipFill>
-                    <a:blip r:embed="rId71">
+                    <a:blip r:embed="rId72">
                       <a:extLst>
                         <a:ext uri="{28A0092B-C50C-407E-A947-70E740481C1C}">
                           <a14:useLocalDpi xmlns:a14="http://schemas.microsoft.com/office/drawing/2010/main" val="0"/>
@@ -38133,6 +38988,7 @@
           <w:b/>
           <w:lang w:val="en-US"/>
         </w:rPr>
+        <w:lastRenderedPageBreak/>
         <w:t>Summary</w:t>
       </w:r>
       <w:r>
@@ -38358,7 +39214,7 @@
         </w:rPr>
         <w:t xml:space="preserve"> </w:t>
       </w:r>
-      <w:hyperlink r:id="rId72" w:history="1">
+      <w:hyperlink r:id="rId73" w:history="1">
         <w:r>
           <w:rPr>
             <w:rStyle w:val="Hyperlink"/>
@@ -38386,8 +39242,8 @@
         </w:rPr>
         <w:t>TDN</w:t>
       </w:r>
-      <w:bookmarkStart w:id="29" w:name="TDNTuple2Agt5x5Hex"/>
-      <w:bookmarkEnd w:id="29"/>
+      <w:bookmarkStart w:id="30" w:name="TDNTuple2Agt5x5Hex"/>
+      <w:bookmarkEnd w:id="30"/>
       <w:r>
         <w:rPr>
           <w:lang w:val="en-US"/>
@@ -38480,7 +39336,7 @@
         </w:rPr>
         <w:t xml:space="preserve"> </w:t>
       </w:r>
-      <w:hyperlink r:id="rId73" w:history="1">
+      <w:hyperlink r:id="rId74" w:history="1">
         <w:r>
           <w:rPr>
             <w:rStyle w:val="Hyperlink"/>
@@ -38522,7 +39378,7 @@
                     <pic:cNvPicPr/>
                   </pic:nvPicPr>
                   <pic:blipFill>
-                    <a:blip r:embed="rId74">
+                    <a:blip r:embed="rId75">
                       <a:extLst>
                         <a:ext uri="{28A0092B-C50C-407E-A947-70E740481C1C}">
                           <a14:useLocalDpi xmlns:a14="http://schemas.microsoft.com/office/drawing/2010/main" val="0"/>
@@ -38804,7 +39660,14 @@
         <w:rPr>
           <w:lang w:val="en-US"/>
         </w:rPr>
-        <w:t xml:space="preserve"> it multiple times. How many times? - If a state consists of x pieces set by one and y pieces set by the other player (e.g. x=y=n/2, where $n$ is the total number of pieces), then x states with the appropriate action </w:t>
+        <w:t xml:space="preserve"> it multiple times. How many times? - If a state consists of x pieces set by one and y pieces set by the other player (e.g. x=y=n/2, where $n$ is the </w:t>
+      </w:r>
+      <w:r>
+        <w:rPr>
+          <w:lang w:val="en-US"/>
+        </w:rPr>
+        <w:lastRenderedPageBreak/>
+        <w:t xml:space="preserve">total number of pieces), then x states with the appropriate action </w:t>
       </w:r>
       <w:r>
         <w:rPr>
@@ -39112,7 +39975,7 @@
         </w:rPr>
         <w:t>The algorithm pseudocode is in [</w:t>
       </w:r>
-      <w:hyperlink r:id="rId75" w:history="1">
+      <w:hyperlink r:id="rId76" w:history="1">
         <w:r>
           <w:rPr>
             <w:rStyle w:val="Hyperlink"/>
@@ -39143,7 +40006,21 @@
         <w:rPr>
           <w:lang w:val="en-US"/>
         </w:rPr>
-        <w:t>is similar to SarsaAgt, it uses</w:t>
+        <w:t xml:space="preserve">is similar to </w:t>
+      </w:r>
+      <w:proofErr w:type="gramStart"/>
+      <w:r>
+        <w:rPr>
+          <w:lang w:val="en-US"/>
+        </w:rPr>
+        <w:t>SarsaAgt,</w:t>
+      </w:r>
+      <w:proofErr w:type="gramEnd"/>
+      <w:r>
+        <w:rPr>
+          <w:lang w:val="en-US"/>
+        </w:rPr>
+        <w:t xml:space="preserve"> it uses</w:t>
       </w:r>
       <w:r>
         <w:rPr>
@@ -39361,7 +40238,7 @@
         </w:rPr>
         <w:t xml:space="preserve"> no tie results. There we finally could spot the </w:t>
       </w:r>
-      <w:bookmarkStart w:id="30" w:name="bug2019_01_04"/>
+      <w:bookmarkStart w:id="31" w:name="bug2019_01_04"/>
       <w:r>
         <w:rPr>
           <w:lang w:val="en-US"/>
@@ -39374,12 +40251,26 @@
         </w:rPr>
         <w:t xml:space="preserve"> (04.01.2019)</w:t>
       </w:r>
-      <w:bookmarkEnd w:id="30"/>
-      <w:r>
-        <w:rPr>
-          <w:lang w:val="en-US"/>
-        </w:rPr>
-        <w:t xml:space="preserve">: It was again (!) a wrong-index (curPlayer instead of n) in finalAdaptAgents(). After fixing that, we get good results on Nim, </w:t>
+      <w:bookmarkEnd w:id="31"/>
+      <w:r>
+        <w:rPr>
+          <w:lang w:val="en-US"/>
+        </w:rPr>
+        <w:t xml:space="preserve">: It was again (!) a wrong-index (curPlayer instead of n) in </w:t>
+      </w:r>
+      <w:proofErr w:type="gramStart"/>
+      <w:r>
+        <w:rPr>
+          <w:lang w:val="en-US"/>
+        </w:rPr>
+        <w:t>finalAdaptAgents(</w:t>
+      </w:r>
+      <w:proofErr w:type="gramEnd"/>
+      <w:r>
+        <w:rPr>
+          <w:lang w:val="en-US"/>
+        </w:rPr>
+        <w:t xml:space="preserve">). After fixing that, we get good results on Nim, </w:t>
       </w:r>
       <w:r>
         <w:rPr>
@@ -39472,7 +40363,7 @@
         </w:rPr>
         <w:t xml:space="preserve">as good as TDNT2 and Sarsa, see </w:t>
       </w:r>
-      <w:hyperlink r:id="rId76" w:history="1">
+      <w:hyperlink r:id="rId77" w:history="1">
         <w:r>
           <w:rPr>
             <w:rStyle w:val="Hyperlink"/>
@@ -39506,7 +40397,7 @@
         </w:rPr>
         <w:t xml:space="preserve">Another </w:t>
       </w:r>
-      <w:bookmarkStart w:id="31" w:name="problemEligibiltyList"/>
+      <w:bookmarkStart w:id="32" w:name="problemEligibiltyList"/>
       <w:r>
         <w:rPr>
           <w:lang w:val="en-US"/>
@@ -39531,7 +40422,7 @@
         </w:rPr>
         <w:t xml:space="preserve"> </w:t>
       </w:r>
-      <w:bookmarkEnd w:id="31"/>
+      <w:bookmarkEnd w:id="32"/>
       <w:r>
         <w:rPr>
           <w:lang w:val="en-US"/>
@@ -39593,7 +40484,7 @@
         </w:rPr>
         <w:t xml:space="preserve">[p] (see </w:t>
       </w:r>
-      <w:hyperlink r:id="rId77" w:history="1">
+      <w:hyperlink r:id="rId78" w:history="1">
         <w:r>
           <w:rPr>
             <w:rStyle w:val="Hyperlink"/>
@@ -39633,6 +40524,7 @@
         <w:rPr>
           <w:lang w:val="en-US"/>
         </w:rPr>
+        <w:lastRenderedPageBreak/>
         <w:t>Results on TicTacToe</w:t>
       </w:r>
     </w:p>
@@ -39733,7 +40625,7 @@
         </w:rPr>
         <w:t xml:space="preserve"> evalQ=0.0 after 2.000-5.000 games. </w:t>
       </w:r>
-      <w:hyperlink r:id="rId78" w:history="1">
+      <w:hyperlink r:id="rId79" w:history="1">
         <w:r>
           <w:rPr>
             <w:rStyle w:val="Hyperlink"/>
@@ -39761,7 +40653,7 @@
         </w:rPr>
         <w:t xml:space="preserve">MultiTrain, 25 runs: </w:t>
       </w:r>
-      <w:hyperlink r:id="rId79" w:history="1">
+      <w:hyperlink r:id="rId80" w:history="1">
         <w:r>
           <w:rPr>
             <w:rStyle w:val="Hyperlink"/>
@@ -39825,7 +40717,7 @@
         </w:rPr>
         <w:t xml:space="preserve">. </w:t>
       </w:r>
-      <w:hyperlink r:id="rId80" w:history="1">
+      <w:hyperlink r:id="rId81" w:history="1">
         <w:r>
           <w:rPr>
             <w:rStyle w:val="Hyperlink"/>
@@ -39852,7 +40744,7 @@
         </w:rPr>
         <w:t xml:space="preserve">. </w:t>
       </w:r>
-      <w:hyperlink r:id="rId81" w:history="1">
+      <w:hyperlink r:id="rId82" w:history="1">
         <w:r>
           <w:rPr>
             <w:rStyle w:val="Hyperlink"/>
@@ -39932,7 +40824,7 @@
                     <pic:cNvPicPr/>
                   </pic:nvPicPr>
                   <pic:blipFill>
-                    <a:blip r:embed="rId82">
+                    <a:blip r:embed="rId83">
                       <a:extLst>
                         <a:ext uri="{28A0092B-C50C-407E-A947-70E740481C1C}">
                           <a14:useLocalDpi xmlns:a14="http://schemas.microsoft.com/office/drawing/2010/main" val="0"/>
@@ -40106,7 +40998,7 @@
         </w:rPr>
         <w:t xml:space="preserve"> </w:t>
       </w:r>
-      <w:hyperlink r:id="rId83" w:history="1">
+      <w:hyperlink r:id="rId84" w:history="1">
         <w:r>
           <w:rPr>
             <w:rStyle w:val="Hyperlink"/>
@@ -40135,7 +41027,7 @@
         </w:rPr>
         <w:t xml:space="preserve">MultiTrain, 25 runs: </w:t>
       </w:r>
-      <w:hyperlink r:id="rId84" w:history="1">
+      <w:hyperlink r:id="rId85" w:history="1">
         <w:r>
           <w:rPr>
             <w:rStyle w:val="Hyperlink"/>
@@ -40229,7 +41121,7 @@
         </w:rPr>
         <w:t xml:space="preserve"> (</w:t>
       </w:r>
-      <w:hyperlink r:id="rId85" w:history="1">
+      <w:hyperlink r:id="rId86" w:history="1">
         <w:r>
           <w:rPr>
             <w:rStyle w:val="Hyperlink"/>
@@ -40278,7 +41170,7 @@
                     <pic:cNvPicPr/>
                   </pic:nvPicPr>
                   <pic:blipFill>
-                    <a:blip r:embed="rId86">
+                    <a:blip r:embed="rId87">
                       <a:extLst>
                         <a:ext uri="{28A0092B-C50C-407E-A947-70E740481C1C}">
                           <a14:useLocalDpi xmlns:a14="http://schemas.microsoft.com/office/drawing/2010/main" val="0"/>
@@ -40329,6 +41221,7 @@
         <w:rPr>
           <w:lang w:val="en-US"/>
         </w:rPr>
+        <w:lastRenderedPageBreak/>
         <w:t>Results on 5x5-Hex</w:t>
       </w:r>
     </w:p>
@@ -40429,7 +41322,7 @@
         </w:rPr>
         <w:t xml:space="preserve"> </w:t>
       </w:r>
-      <w:hyperlink r:id="rId87" w:history="1">
+      <w:hyperlink r:id="rId88" w:history="1">
         <w:r>
           <w:rPr>
             <w:rStyle w:val="Hyperlink"/>
@@ -40646,7 +41539,7 @@
         </w:rPr>
         <w:t xml:space="preserve"> </w:t>
       </w:r>
-      <w:hyperlink r:id="rId88" w:history="1">
+      <w:hyperlink r:id="rId89" w:history="1">
         <w:r>
           <w:rPr>
             <w:rStyle w:val="Hyperlink"/>
@@ -40797,7 +41690,7 @@
           <w:lang w:val="en-US"/>
         </w:rPr>
       </w:pPr>
-      <w:hyperlink r:id="rId89" w:history="1">
+      <w:hyperlink r:id="rId90" w:history="1">
         <w:r>
           <w:rPr>
             <w:rStyle w:val="Hyperlink"/>
@@ -40839,7 +41732,7 @@
         </w:rPr>
         <w:t xml:space="preserve"> </w:t>
       </w:r>
-      <w:hyperlink r:id="rId90" w:history="1">
+      <w:hyperlink r:id="rId91" w:history="1">
         <w:r>
           <w:rPr>
             <w:rStyle w:val="Hyperlink"/>
@@ -40937,9 +41830,7 @@
           <w:lang w:val="en-US"/>
         </w:rPr>
       </w:pPr>
-      <w:bookmarkStart w:id="32" w:name="_Results_on_ConnectFour"/>
-      <w:bookmarkStart w:id="33" w:name="_GoBack"/>
-      <w:bookmarkEnd w:id="32"/>
+      <w:bookmarkStart w:id="33" w:name="_Results_on_ConnectFour"/>
       <w:bookmarkEnd w:id="33"/>
       <w:r>
         <w:rPr>
@@ -41322,7 +42213,7 @@
           <w:lang w:val="en-US"/>
         </w:rPr>
       </w:pPr>
-      <w:hyperlink r:id="rId91" w:history="1">
+      <w:hyperlink r:id="rId92" w:history="1">
         <w:r>
           <w:rPr>
             <w:rStyle w:val="Hyperlink"/>
@@ -41436,7 +42327,7 @@
           <w:lang w:val="en-US"/>
         </w:rPr>
       </w:pPr>
-      <w:hyperlink r:id="rId92" w:history="1">
+      <w:hyperlink r:id="rId93" w:history="1">
         <w:r>
           <w:rPr>
             <w:rStyle w:val="Hyperlink"/>
@@ -41572,7 +42463,14 @@
         <w:rPr>
           <w:lang w:val="en-US"/>
         </w:rPr>
-        <w:t xml:space="preserve">=true: better  results against MCTS than before </w:t>
+        <w:t xml:space="preserve">=true: better  results against MCTS than </w:t>
+      </w:r>
+      <w:r>
+        <w:rPr>
+          <w:lang w:val="en-US"/>
+        </w:rPr>
+        <w:lastRenderedPageBreak/>
+        <w:t xml:space="preserve">before </w:t>
       </w:r>
       <w:hyperlink w:anchor="bug2019_01_04" w:history="1">
         <w:r>
@@ -41642,7 +42540,7 @@
           <w:lang w:val="en-US"/>
         </w:rPr>
       </w:pPr>
-      <w:hyperlink r:id="rId93" w:history="1">
+      <w:hyperlink r:id="rId94" w:history="1">
         <w:r>
           <w:rPr>
             <w:rStyle w:val="Hyperlink"/>
@@ -41780,7 +42678,7 @@
           <w:lang w:val="en-US"/>
         </w:rPr>
       </w:pPr>
-      <w:hyperlink r:id="rId94" w:history="1">
+      <w:hyperlink r:id="rId95" w:history="1">
         <w:r>
           <w:rPr>
             <w:rStyle w:val="Hyperlink"/>
@@ -41942,7 +42840,7 @@
         </w:rPr>
         <w:t xml:space="preserve"> </w:t>
       </w:r>
-      <w:hyperlink r:id="rId95" w:history="1">
+      <w:hyperlink r:id="rId96" w:history="1">
         <w:r>
           <w:rPr>
             <w:rStyle w:val="Hyperlink"/>
@@ -41981,7 +42879,7 @@
           <w:lang w:val="en-US"/>
         </w:rPr>
       </w:pPr>
-      <w:hyperlink r:id="rId96" w:history="1">
+      <w:hyperlink r:id="rId97" w:history="1">
         <w:r>
           <w:rPr>
             <w:rStyle w:val="Hyperlink"/>
@@ -42114,7 +43012,7 @@
           <w:lang w:val="en-US"/>
         </w:rPr>
       </w:pPr>
-      <w:hyperlink r:id="rId97" w:history="1">
+      <w:hyperlink r:id="rId98" w:history="1">
         <w:r>
           <w:rPr>
             <w:rStyle w:val="Hyperlink"/>
@@ -42221,7 +43119,7 @@
         </w:rPr>
         <w:t xml:space="preserve"> </w:t>
       </w:r>
-      <w:hyperlink r:id="rId98" w:history="1">
+      <w:hyperlink r:id="rId99" w:history="1">
         <w:r>
           <w:rPr>
             <w:rStyle w:val="Hyperlink"/>
@@ -42248,7 +43146,7 @@
           <w:lang w:val="en-US"/>
         </w:rPr>
       </w:pPr>
-      <w:hyperlink r:id="rId99" w:history="1">
+      <w:hyperlink r:id="rId100" w:history="1">
         <w:r>
           <w:rPr>
             <w:rStyle w:val="Hyperlink"/>
@@ -42314,7 +43212,7 @@
         </w:rPr>
         <w:t xml:space="preserve">, see </w:t>
       </w:r>
-      <w:hyperlink r:id="rId100" w:history="1">
+      <w:hyperlink r:id="rId101" w:history="1">
         <w:r>
           <w:rPr>
             <w:rStyle w:val="Hyperlink"/>
@@ -42365,7 +43263,7 @@
           <w:lang w:val="en-US"/>
         </w:rPr>
       </w:pPr>
-      <w:hyperlink r:id="rId101" w:history="1">
+      <w:hyperlink r:id="rId102" w:history="1">
         <w:r>
           <w:rPr>
             <w:rStyle w:val="Hyperlink"/>
@@ -42519,7 +43417,7 @@
         </w:rPr>
         <w:t xml:space="preserve"> </w:t>
       </w:r>
-      <w:hyperlink r:id="rId102" w:history="1">
+      <w:hyperlink r:id="rId103" w:history="1">
         <w:r>
           <w:rPr>
             <w:rStyle w:val="Hyperlink"/>
@@ -43186,7 +44084,7 @@
               </w:rPr>
               <w:br/>
             </w:r>
-            <w:hyperlink r:id="rId103" w:history="1">
+            <w:hyperlink r:id="rId104" w:history="1">
               <w:r>
                 <w:rPr>
                   <w:rStyle w:val="Hyperlink"/>
@@ -43636,7 +44534,7 @@
               </w:rPr>
               <w:t xml:space="preserve">, </w:t>
             </w:r>
-            <w:hyperlink r:id="rId104" w:history="1">
+            <w:hyperlink r:id="rId105" w:history="1">
               <w:r>
                 <w:rPr>
                   <w:rStyle w:val="Hyperlink"/>
@@ -43961,7 +44859,14 @@
         <w:rPr>
           <w:lang w:val="en-US"/>
         </w:rPr>
-        <w:t xml:space="preserve">in 8. TCL-EXP-…-epsfin0 </w:t>
+        <w:t xml:space="preserve">in </w:t>
+      </w:r>
+      <w:r>
+        <w:rPr>
+          <w:lang w:val="en-US"/>
+        </w:rPr>
+        <w:lastRenderedPageBreak/>
+        <w:t xml:space="preserve">8. TCL-EXP-…-epsfin0 </w:t>
       </w:r>
       <w:r>
         <w:rPr>
@@ -44413,7 +45318,7 @@
         </w:rPr>
         <w:t xml:space="preserve"> evalQ=0.0 after 2.000-3.000 games. </w:t>
       </w:r>
-      <w:hyperlink r:id="rId105" w:history="1">
+      <w:hyperlink r:id="rId106" w:history="1">
         <w:r>
           <w:rPr>
             <w:rStyle w:val="Hyperlink"/>
@@ -44580,7 +45485,7 @@
         </w:rPr>
         <w:t xml:space="preserve"> evalQ=0.0 after 2.000-5.000 games. </w:t>
       </w:r>
-      <w:hyperlink r:id="rId106" w:history="1">
+      <w:hyperlink r:id="rId107" w:history="1">
         <w:r>
           <w:rPr>
             <w:rStyle w:val="Hyperlink"/>
@@ -44595,7 +45500,7 @@
         </w:rPr>
         <w:t xml:space="preserve"> + </w:t>
       </w:r>
-      <w:hyperlink r:id="rId107" w:history="1">
+      <w:hyperlink r:id="rId108" w:history="1">
         <w:r>
           <w:rPr>
             <w:rStyle w:val="Hyperlink"/>
@@ -44782,7 +45687,7 @@
         </w:rPr>
         <w:t xml:space="preserve">. </w:t>
       </w:r>
-      <w:hyperlink r:id="rId108" w:history="1">
+      <w:hyperlink r:id="rId109" w:history="1">
         <w:r>
           <w:rPr>
             <w:rStyle w:val="Hyperlink"/>
@@ -44938,7 +45843,7 @@
         </w:rPr>
         <w:t xml:space="preserve">.000 games. </w:t>
       </w:r>
-      <w:hyperlink r:id="rId109" w:history="1">
+      <w:hyperlink r:id="rId110" w:history="1">
         <w:r>
           <w:rPr>
             <w:rStyle w:val="Hyperlink"/>
@@ -45109,7 +46014,7 @@
         </w:rPr>
         <w:t xml:space="preserve">. </w:t>
       </w:r>
-      <w:hyperlink r:id="rId110" w:history="1">
+      <w:hyperlink r:id="rId111" w:history="1">
         <w:r>
           <w:rPr>
             <w:rStyle w:val="Hyperlink"/>
@@ -45143,6 +46048,7 @@
         <w:rPr>
           <w:lang w:val="en-US"/>
         </w:rPr>
+        <w:lastRenderedPageBreak/>
         <w:t xml:space="preserve">5x5 Hex </w:t>
       </w:r>
     </w:p>
@@ -45432,7 +46338,7 @@
         </w:rPr>
         <w:t xml:space="preserve"> </w:t>
       </w:r>
-      <w:hyperlink r:id="rId111" w:history="1">
+      <w:hyperlink r:id="rId112" w:history="1">
         <w:r>
           <w:rPr>
             <w:rStyle w:val="Hyperlink"/>
@@ -45590,7 +46496,7 @@
         </w:rPr>
         <w:t xml:space="preserve"> </w:t>
       </w:r>
-      <w:hyperlink r:id="rId112" w:history="1">
+      <w:hyperlink r:id="rId113" w:history="1">
         <w:r>
           <w:rPr>
             <w:rStyle w:val="Hyperlink"/>
@@ -45630,7 +46536,7 @@
             <wp:effectExtent l="0" t="0" r="7620" b="0"/>
             <wp:wrapSquare wrapText="bothSides"/>
             <wp:docPr id="20" name="Grafik 20">
-              <a:hlinkClick xmlns:a="http://schemas.openxmlformats.org/drawingml/2006/main" r:id="rId113"/>
+              <a:hlinkClick xmlns:a="http://schemas.openxmlformats.org/drawingml/2006/main" r:id="rId114"/>
             </wp:docPr>
             <wp:cNvGraphicFramePr>
               <a:graphicFrameLocks xmlns:a="http://schemas.openxmlformats.org/drawingml/2006/main" noChangeAspect="1"/>
@@ -45643,7 +46549,7 @@
                     <pic:cNvPicPr/>
                   </pic:nvPicPr>
                   <pic:blipFill>
-                    <a:blip r:embed="rId114">
+                    <a:blip r:embed="rId115">
                       <a:extLst>
                         <a:ext uri="{28A0092B-C50C-407E-A947-70E740481C1C}">
                           <a14:useLocalDpi xmlns:a14="http://schemas.microsoft.com/office/drawing/2010/main" val="0"/>
@@ -46218,7 +47124,7 @@
         </w:rPr>
         <w:t xml:space="preserve"> </w:t>
       </w:r>
-      <w:hyperlink r:id="rId115" w:history="1">
+      <w:hyperlink r:id="rId116" w:history="1">
         <w:r>
           <w:rPr>
             <w:rStyle w:val="Hyperlink"/>
@@ -46278,7 +47184,7 @@
           <w:lang w:val="en-US"/>
         </w:rPr>
       </w:pPr>
-      <w:hyperlink r:id="rId116" w:history="1">
+      <w:hyperlink r:id="rId117" w:history="1">
         <w:r>
           <w:rPr>
             <w:rStyle w:val="Hyperlink"/>
@@ -46425,7 +47331,7 @@
         </w:rPr>
         <w:t xml:space="preserve">The </w:t>
       </w:r>
-      <w:hyperlink r:id="rId117" w:history="1">
+      <w:hyperlink r:id="rId118" w:history="1">
         <w:r>
           <w:rPr>
             <w:rStyle w:val="Hyperlink"/>
@@ -46465,6 +47371,7 @@
         <w:rPr>
           <w:noProof/>
         </w:rPr>
+        <w:lastRenderedPageBreak/>
         <w:drawing>
           <wp:anchor distT="0" distB="0" distL="114300" distR="114300" simplePos="0" relativeHeight="251661312" behindDoc="0" locked="0" layoutInCell="1" allowOverlap="1" wp14:anchorId="179F28EE" wp14:editId="4FF1EE2E">
             <wp:simplePos x="0" y="0"/>
@@ -46489,7 +47396,7 @@
                     <pic:cNvPicPr/>
                   </pic:nvPicPr>
                   <pic:blipFill>
-                    <a:blip r:embed="rId118">
+                    <a:blip r:embed="rId119">
                       <a:extLst>
                         <a:ext uri="{28A0092B-C50C-407E-A947-70E740481C1C}">
                           <a14:useLocalDpi xmlns:a14="http://schemas.microsoft.com/office/drawing/2010/main" val="0"/>
@@ -47899,6 +48806,7 @@
           <w:b/>
           <w:lang w:val="en-US"/>
         </w:rPr>
+        <w:lastRenderedPageBreak/>
         <w:t>Standard settings</w:t>
       </w:r>
       <w:r>
@@ -48095,7 +49003,7 @@
         </w:rPr>
         <w:t>The software CFour (</w:t>
       </w:r>
-      <w:hyperlink r:id="rId119" w:history="1">
+      <w:hyperlink r:id="rId120" w:history="1">
         <w:r>
           <w:rPr>
             <w:rStyle w:val="Hyperlink"/>
@@ -49018,6 +49926,7 @@
         <w:rPr>
           <w:lang w:val="en-US"/>
         </w:rPr>
+        <w:lastRenderedPageBreak/>
         <w:t>The function ValueFuncC4.</w:t>
       </w:r>
       <w:r>
@@ -49120,7 +50029,21 @@
           <w:lang w:val="en-US"/>
         </w:rPr>
         <w:br/>
-        <w:t>the index set for board and its mirror board equiv. Later, addGradToElig() is called for every i[k]</w:t>
+        <w:t xml:space="preserve">the index set for board and its mirror board equiv. Later, </w:t>
+      </w:r>
+      <w:proofErr w:type="gramStart"/>
+      <w:r>
+        <w:rPr>
+          <w:lang w:val="en-US"/>
+        </w:rPr>
+        <w:t>addGradToElig(</w:t>
+      </w:r>
+      <w:proofErr w:type="gramEnd"/>
+      <w:r>
+        <w:rPr>
+          <w:lang w:val="en-US"/>
+        </w:rPr>
+        <w:t>) is called for every i[k]</w:t>
       </w:r>
     </w:p>
     <w:p>
@@ -49235,7 +50158,14 @@
         <w:rPr>
           <w:lang w:val="en-US"/>
         </w:rPr>
-        <w:t xml:space="preserve">TDSAgent.trainNet()  </w:t>
+        <w:t>TDSAgent.trainNet</w:t>
+      </w:r>
+      <w:proofErr w:type="gramStart"/>
+      <w:r>
+        <w:rPr>
+          <w:lang w:val="en-US"/>
+        </w:rPr>
+        <w:t xml:space="preserve">()  </w:t>
       </w:r>
       <w:r>
         <w:rPr>
@@ -49243,6 +50173,7 @@
         </w:rPr>
         <w:tab/>
       </w:r>
+      <w:proofErr w:type="gramEnd"/>
       <w:r>
         <w:rPr>
           <w:lang w:val="en-US"/>
@@ -49274,7 +50205,20 @@
           <w:lang w:val="en-US"/>
         </w:rPr>
         <w:tab/>
-        <w:t>getBestMove()</w:t>
+      </w:r>
+      <w:proofErr w:type="gramStart"/>
+      <w:r>
+        <w:rPr>
+          <w:lang w:val="en-US"/>
+        </w:rPr>
+        <w:t>getBestMove(</w:t>
+      </w:r>
+      <w:proofErr w:type="gramEnd"/>
+      <w:r>
+        <w:rPr>
+          <w:lang w:val="en-US"/>
+        </w:rPr>
+        <w:t>)</w:t>
       </w:r>
     </w:p>
     <w:p>
@@ -49293,7 +50237,21 @@
         <w:rPr>
           <w:lang w:val="en-US"/>
         </w:rPr>
-        <w:t>if (!randomMove || finished</w:t>
+        <w:t xml:space="preserve">if </w:t>
+      </w:r>
+      <w:proofErr w:type="gramStart"/>
+      <w:r>
+        <w:rPr>
+          <w:lang w:val="en-US"/>
+        </w:rPr>
+        <w:t>(!randomMove</w:t>
+      </w:r>
+      <w:proofErr w:type="gramEnd"/>
+      <w:r>
+        <w:rPr>
+          <w:lang w:val="en-US"/>
+        </w:rPr>
+        <w:t xml:space="preserve"> || finished</w:t>
       </w:r>
       <w:r>
         <w:rPr>
@@ -49338,7 +50296,21 @@
         <w:rPr>
           <w:lang w:val="en-US"/>
         </w:rPr>
-        <w:t>if (!randomMove || !resetEligOnRandomMove)</w:t>
+        <w:t xml:space="preserve">if </w:t>
+      </w:r>
+      <w:proofErr w:type="gramStart"/>
+      <w:r>
+        <w:rPr>
+          <w:lang w:val="en-US"/>
+        </w:rPr>
+        <w:t>(!randomMove</w:t>
+      </w:r>
+      <w:proofErr w:type="gramEnd"/>
+      <w:r>
+        <w:rPr>
+          <w:lang w:val="en-US"/>
+        </w:rPr>
+        <w:t xml:space="preserve"> || !resetEligOnRandomMove)</w:t>
       </w:r>
     </w:p>
     <w:p>
@@ -49372,13 +50344,26 @@
           <w:lang w:val="en-US"/>
         </w:rPr>
         <w:tab/>
+      </w:r>
+      <w:proofErr w:type="gramStart"/>
+      <w:r>
+        <w:rPr>
+          <w:lang w:val="en-US"/>
+        </w:rPr>
         <w:t>else</w:t>
       </w:r>
       <w:r>
         <w:rPr>
           <w:lang w:val="en-US"/>
         </w:rPr>
-        <w:t xml:space="preserve">  // i.e. if (randomMove &amp;&amp; resetEligOnRandomMove)</w:t>
+        <w:t xml:space="preserve">  /</w:t>
+      </w:r>
+      <w:proofErr w:type="gramEnd"/>
+      <w:r>
+        <w:rPr>
+          <w:lang w:val="en-US"/>
+        </w:rPr>
+        <w:t>/ i.e. if (randomMove &amp;&amp; resetEligOnRandomMove)</w:t>
       </w:r>
     </w:p>
     <w:p>
@@ -49430,7 +50415,14 @@
         <w:rPr>
           <w:lang w:val="en-US"/>
         </w:rPr>
-        <w:t xml:space="preserve"> we have standard [et] elig traces such that </w:t>
+        <w:t xml:space="preserve"> we have standard [et] elig traces such </w:t>
+      </w:r>
+      <w:proofErr w:type="gramStart"/>
+      <w:r>
+        <w:rPr>
+          <w:lang w:val="en-US"/>
+        </w:rPr>
+        <w:t xml:space="preserve">that </w:t>
       </w:r>
       <w:r>
         <w:rPr>
@@ -49438,6 +50430,7 @@
         </w:rPr>
         <w:t>!resetEligOnRandomMove</w:t>
       </w:r>
+      <w:proofErr w:type="gramEnd"/>
       <w:r>
         <w:rPr>
           <w:lang w:val="en-US"/>
@@ -49860,6 +50853,7 @@
         <w:rPr>
           <w:lang w:val="en-US"/>
         </w:rPr>
+        <w:lastRenderedPageBreak/>
         <w:t>postWeightUpdateTask calls updateTables(u_i), and this updates the counters tcN[i] and tcA[i] according to RWC r</w:t>
       </w:r>
       <w:r>
@@ -49966,13 +50960,41 @@
         <w:rPr>
           <w:lang w:val="en-US"/>
         </w:rPr>
-        <w:t>(x). The activation function is realized with the call y = getValue(…) which in turn calls MYTANH, a faster tabularized version of Math.tanh. The steepness of tanh</w:t>
-      </w:r>
-      <w:r>
-        <w:rPr>
-          <w:lang w:val="en-US"/>
-        </w:rPr>
-        <w:t>() is set to tdPar.sigOutputFac=1.0</w:t>
+        <w:t xml:space="preserve">(x). The activation function is realized with the call y = </w:t>
+      </w:r>
+      <w:proofErr w:type="gramStart"/>
+      <w:r>
+        <w:rPr>
+          <w:lang w:val="en-US"/>
+        </w:rPr>
+        <w:t>getValue(</w:t>
+      </w:r>
+      <w:proofErr w:type="gramEnd"/>
+      <w:r>
+        <w:rPr>
+          <w:lang w:val="en-US"/>
+        </w:rPr>
+        <w:t xml:space="preserve">…) which in turn calls MYTANH, a faster tabularized version of Math.tanh. The steepness of </w:t>
+      </w:r>
+      <w:proofErr w:type="gramStart"/>
+      <w:r>
+        <w:rPr>
+          <w:lang w:val="en-US"/>
+        </w:rPr>
+        <w:t>tanh</w:t>
+      </w:r>
+      <w:r>
+        <w:rPr>
+          <w:lang w:val="en-US"/>
+        </w:rPr>
+        <w:t>(</w:t>
+      </w:r>
+      <w:proofErr w:type="gramEnd"/>
+      <w:r>
+        <w:rPr>
+          <w:lang w:val="en-US"/>
+        </w:rPr>
+        <w:t>) is set to tdPar.sigOutputFac=1.0</w:t>
       </w:r>
       <w:r>
         <w:rPr>
@@ -49991,7 +51013,21 @@
         <w:rPr>
           <w:lang w:val="en-US"/>
         </w:rPr>
-        <w:t xml:space="preserve">GBG has also tanh() as sigmoid, if activated. </w:t>
+        <w:t xml:space="preserve">GBG has also </w:t>
+      </w:r>
+      <w:proofErr w:type="gramStart"/>
+      <w:r>
+        <w:rPr>
+          <w:lang w:val="en-US"/>
+        </w:rPr>
+        <w:t>tanh(</w:t>
+      </w:r>
+      <w:proofErr w:type="gramEnd"/>
+      <w:r>
+        <w:rPr>
+          <w:lang w:val="en-US"/>
+        </w:rPr>
+        <w:t xml:space="preserve">) as sigmoid, if activated. </w:t>
       </w:r>
       <w:r>
         <w:rPr>
@@ -50403,11 +51439,19 @@
           <w:lang w:val="en-US"/>
         </w:rPr>
       </w:pPr>
-      <w:r>
-        <w:rPr>
-          <w:lang w:val="en-US"/>
-        </w:rPr>
-        <w:t xml:space="preserve">eval.getScore(…) constructs two objects Competition compX, compO </w:t>
+      <w:proofErr w:type="gramStart"/>
+      <w:r>
+        <w:rPr>
+          <w:lang w:val="en-US"/>
+        </w:rPr>
+        <w:t>eval.getScore</w:t>
+      </w:r>
+      <w:proofErr w:type="gramEnd"/>
+      <w:r>
+        <w:rPr>
+          <w:lang w:val="en-US"/>
+        </w:rPr>
+        <w:t xml:space="preserve">(…) constructs two objects Competition compX, compO </w:t>
       </w:r>
       <w:r>
         <w:rPr>
@@ -50546,7 +51590,21 @@
         <w:rPr>
           <w:lang w:val="en-US"/>
         </w:rPr>
-        <w:t>Each compete() call triggers the chain:</w:t>
+        <w:t xml:space="preserve">Each </w:t>
+      </w:r>
+      <w:proofErr w:type="gramStart"/>
+      <w:r>
+        <w:rPr>
+          <w:lang w:val="en-US"/>
+        </w:rPr>
+        <w:t>compete(</w:t>
+      </w:r>
+      <w:proofErr w:type="gramEnd"/>
+      <w:r>
+        <w:rPr>
+          <w:lang w:val="en-US"/>
+        </w:rPr>
+        <w:t>) call triggers the chain:</w:t>
       </w:r>
     </w:p>
     <w:p>
@@ -50620,7 +51678,21 @@
         <w:rPr>
           <w:lang w:val="en-US"/>
         </w:rPr>
-        <w:t xml:space="preserve"> getScore() or getNextVTable()</w:t>
+        <w:t xml:space="preserve"> </w:t>
+      </w:r>
+      <w:proofErr w:type="gramStart"/>
+      <w:r>
+        <w:rPr>
+          <w:lang w:val="en-US"/>
+        </w:rPr>
+        <w:t>getScore(</w:t>
+      </w:r>
+      <w:proofErr w:type="gramEnd"/>
+      <w:r>
+        <w:rPr>
+          <w:lang w:val="en-US"/>
+        </w:rPr>
+        <w:t>) or getNextVTable()</w:t>
       </w:r>
       <w:r>
         <w:rPr>
@@ -50720,7 +51792,21 @@
         <w:rPr>
           <w:lang w:val="en-US"/>
         </w:rPr>
-        <w:t>The large score value (992, 1001, …) inside getNextVTable() are mapped with tanh to {-1,0,1} and appear in the value bar as {-100,0,100}.</w:t>
+        <w:t xml:space="preserve">The large score value (992, 1001, …) inside </w:t>
+      </w:r>
+      <w:proofErr w:type="gramStart"/>
+      <w:r>
+        <w:rPr>
+          <w:lang w:val="en-US"/>
+        </w:rPr>
+        <w:t>getNextVTable(</w:t>
+      </w:r>
+      <w:proofErr w:type="gramEnd"/>
+      <w:r>
+        <w:rPr>
+          <w:lang w:val="en-US"/>
+        </w:rPr>
+        <w:t>) are mapped with tanh to {-1,0,1} and appear in the value bar as {-100,0,100}.</w:t>
       </w:r>
     </w:p>
     <w:p>
@@ -50734,6 +51820,7 @@
         <w:rPr>
           <w:lang w:val="en-US"/>
         </w:rPr>
+        <w:lastRenderedPageBreak/>
         <w:t>Questions to MT</w:t>
       </w:r>
     </w:p>
@@ -50865,7 +51952,21 @@
         <w:rPr>
           <w:lang w:val="en-US"/>
         </w:rPr>
-        <w:t xml:space="preserve">Why are there score values such large as -992, </w:t>
+        <w:t xml:space="preserve">Why </w:t>
+      </w:r>
+      <w:proofErr w:type="gramStart"/>
+      <w:r>
+        <w:rPr>
+          <w:lang w:val="en-US"/>
+        </w:rPr>
+        <w:t>are</w:t>
+      </w:r>
+      <w:proofErr w:type="gramEnd"/>
+      <w:r>
+        <w:rPr>
+          <w:lang w:val="en-US"/>
+        </w:rPr>
+        <w:t xml:space="preserve"> there score values such large as -992, </w:t>
       </w:r>
       <w:r>
         <w:rPr>
@@ -51011,7 +52112,21 @@
         <w:rPr>
           <w:lang w:val="en-US"/>
         </w:rPr>
-        <w:t xml:space="preserve"> set when a new agent is loaded? – In XArenaMenu.loadAgent() (section “if (td.isTrainable())” )</w:t>
+        <w:t xml:space="preserve"> set when a new agent is loaded? – In XArenaMenu.loadAgent() (section “if (</w:t>
+      </w:r>
+      <w:proofErr w:type="gramStart"/>
+      <w:r>
+        <w:rPr>
+          <w:lang w:val="en-US"/>
+        </w:rPr>
+        <w:t>td.isTrainable</w:t>
+      </w:r>
+      <w:proofErr w:type="gramEnd"/>
+      <w:r>
+        <w:rPr>
+          <w:lang w:val="en-US"/>
+        </w:rPr>
+        <w:t>())” )</w:t>
       </w:r>
     </w:p>
     <w:p>
@@ -51178,12 +52293,14 @@
         </w:rPr>
         <w:t xml:space="preserve">EligStates after game over? – Yes, </w:t>
       </w:r>
+      <w:proofErr w:type="gramStart"/>
       <w:r>
         <w:rPr>
           <w:lang w:val="en-US"/>
         </w:rPr>
         <w:t>updateWeightsNewTerminal(</w:t>
       </w:r>
+      <w:proofErr w:type="gramEnd"/>
       <w:r>
         <w:rPr>
           <w:lang w:val="en-US"/>
@@ -51245,7 +52362,21 @@
         <w:rPr>
           <w:lang w:val="en-US"/>
         </w:rPr>
-        <w:t>GBG: Extend StateObervation: if boolean hasOnlyFinalReward() returns true, then set TERNARY=true</w:t>
+        <w:t xml:space="preserve">GBG: Extend StateObervation: if boolean </w:t>
+      </w:r>
+      <w:proofErr w:type="gramStart"/>
+      <w:r>
+        <w:rPr>
+          <w:lang w:val="en-US"/>
+        </w:rPr>
+        <w:t>hasOnlyFinalReward(</w:t>
+      </w:r>
+      <w:proofErr w:type="gramEnd"/>
+      <w:r>
+        <w:rPr>
+          <w:lang w:val="en-US"/>
+        </w:rPr>
+        <w:t>) returns true, then set TERNARY=true</w:t>
       </w:r>
     </w:p>
     <w:p>
@@ -51602,6 +52733,7 @@
         <w:rPr>
           <w:lang w:val="en-US"/>
         </w:rPr>
+        <w:lastRenderedPageBreak/>
         <w:tab/>
       </w:r>
       <w:r>
@@ -51903,7 +53035,21 @@
         <w:rPr>
           <w:lang w:val="en-US"/>
         </w:rPr>
-        <w:t xml:space="preserve">If (TERNARY) return NewSO.isGameOver() ? NewSO.getReward(so) : </w:t>
+        <w:t>If (TERNARY) return NewSO.isGameOver(</w:t>
+      </w:r>
+      <w:proofErr w:type="gramStart"/>
+      <w:r>
+        <w:rPr>
+          <w:lang w:val="en-US"/>
+        </w:rPr>
+        <w:t>) ?</w:t>
+      </w:r>
+      <w:proofErr w:type="gramEnd"/>
+      <w:r>
+        <w:rPr>
+          <w:lang w:val="en-US"/>
+        </w:rPr>
+        <w:t xml:space="preserve"> NewSO.getReward(so) : </w:t>
       </w:r>
       <w:r>
         <w:rPr>
@@ -52107,6 +53253,7 @@
         </w:rPr>
         <w:t>NTuple2ValueFunc.update(</w:t>
       </w:r>
+      <w:proofErr w:type="gramStart"/>
       <w:r>
         <w:rPr>
           <w:lang w:val="en-US"/>
@@ -52117,7 +53264,14 @@
         <w:rPr>
           <w:lang w:val="en-US"/>
         </w:rPr>
-        <w:t>…)</w:t>
+        <w:t>…</w:t>
+      </w:r>
+      <w:proofErr w:type="gramEnd"/>
+      <w:r>
+        <w:rPr>
+          <w:lang w:val="en-US"/>
+        </w:rPr>
+        <w:t>)</w:t>
       </w:r>
       <w:r>
         <w:rPr>
@@ -52291,7 +53445,21 @@
         <w:rPr>
           <w:lang w:val="en-US"/>
         </w:rPr>
-        <w:t>tcBeta=2.7, rec.weight-change accumulation</w:t>
+        <w:t xml:space="preserve">tcBeta=2.7, </w:t>
+      </w:r>
+      <w:proofErr w:type="gramStart"/>
+      <w:r>
+        <w:rPr>
+          <w:lang w:val="en-US"/>
+        </w:rPr>
+        <w:t>rec.weight</w:t>
+      </w:r>
+      <w:proofErr w:type="gramEnd"/>
+      <w:r>
+        <w:rPr>
+          <w:lang w:val="en-US"/>
+        </w:rPr>
+        <w:t>-change accumulation</w:t>
       </w:r>
       <w:r>
         <w:rPr>
@@ -52396,7 +53564,7 @@
           <w:lang w:val="en-US"/>
         </w:rPr>
       </w:pPr>
-      <w:hyperlink r:id="rId120" w:history="1">
+      <w:hyperlink r:id="rId121" w:history="1">
         <w:r>
           <w:rPr>
             <w:rStyle w:val="Hyperlink"/>
@@ -52537,7 +53705,7 @@
           <w:lang w:val="en-US"/>
         </w:rPr>
       </w:pPr>
-      <w:hyperlink r:id="rId121" w:history="1">
+      <w:hyperlink r:id="rId122" w:history="1">
         <w:r>
           <w:rPr>
             <w:rStyle w:val="Hyperlink"/>
@@ -52617,7 +53785,7 @@
           <w:lang w:val="en-US"/>
         </w:rPr>
       </w:pPr>
-      <w:hyperlink r:id="rId122" w:history="1">
+      <w:hyperlink r:id="rId123" w:history="1">
         <w:r>
           <w:rPr>
             <w:rStyle w:val="Hyperlink"/>
@@ -52688,7 +53856,7 @@
           <w:lang w:val="en-US"/>
         </w:rPr>
       </w:pPr>
-      <w:hyperlink r:id="rId123" w:history="1">
+      <w:hyperlink r:id="rId124" w:history="1">
         <w:r>
           <w:rPr>
             <w:rStyle w:val="Hyperlink"/>
@@ -52760,7 +53928,7 @@
           <w:lang w:val="en-US"/>
         </w:rPr>
       </w:pPr>
-      <w:hyperlink r:id="rId124" w:history="1">
+      <w:hyperlink r:id="rId125" w:history="1">
         <w:r>
           <w:rPr>
             <w:rStyle w:val="Hyperlink"/>
@@ -52837,7 +54005,7 @@
           <w:lang w:val="en-US"/>
         </w:rPr>
       </w:pPr>
-      <w:hyperlink r:id="rId125" w:history="1">
+      <w:hyperlink r:id="rId126" w:history="1">
         <w:r>
           <w:rPr>
             <w:rStyle w:val="Hyperlink"/>
@@ -52950,7 +54118,7 @@
           <w:lang w:val="en-US"/>
         </w:rPr>
       </w:pPr>
-      <w:hyperlink r:id="rId126" w:history="1">
+      <w:hyperlink r:id="rId127" w:history="1">
         <w:r>
           <w:rPr>
             <w:rStyle w:val="Hyperlink"/>
@@ -53033,7 +54201,7 @@
           <w:lang w:val="en-US"/>
         </w:rPr>
       </w:pPr>
-      <w:hyperlink r:id="rId127" w:history="1">
+      <w:hyperlink r:id="rId128" w:history="1">
         <w:r>
           <w:rPr>
             <w:rStyle w:val="Hyperlink"/>
@@ -53447,13 +54615,27 @@
         <w:rPr>
           <w:lang w:val="en-GB"/>
         </w:rPr>
-        <w:t xml:space="preserve"> We tried to use class NextState in getNextAction</w:t>
-      </w:r>
+        <w:t xml:space="preserve"> We tried to use class NextState in </w:t>
+      </w:r>
+      <w:proofErr w:type="gramStart"/>
       <w:r>
         <w:rPr>
           <w:lang w:val="en-GB"/>
         </w:rPr>
-        <w:t>()</w:t>
+        <w:t>getNextAction</w:t>
+      </w:r>
+      <w:r>
+        <w:rPr>
+          <w:lang w:val="en-GB"/>
+        </w:rPr>
+        <w:t>(</w:t>
+      </w:r>
+      <w:proofErr w:type="gramEnd"/>
+      <w:r>
+        <w:rPr>
+          <w:lang w:val="en-GB"/>
+        </w:rPr>
+        <w:t>)</w:t>
       </w:r>
       <w:r>
         <w:rPr>
@@ -53558,14 +54740,29 @@
         <w:rPr>
           <w:lang w:val="en-US"/>
         </w:rPr>
-        <w:t>|p</w:t>
+        <w:t>|</w:t>
+      </w:r>
+      <w:proofErr w:type="gramStart"/>
+      <w:r>
+        <w:rPr>
+          <w:lang w:val="en-US"/>
+        </w:rPr>
+        <w:t>p</w:t>
       </w:r>
       <w:r>
         <w:rPr>
           <w:vertAlign w:val="superscript"/>
           <w:lang w:val="en-US"/>
         </w:rPr>
-        <w:t>(0)</w:t>
+        <w:t>(</w:t>
+      </w:r>
+      <w:proofErr w:type="gramEnd"/>
+      <w:r>
+        <w:rPr>
+          <w:vertAlign w:val="superscript"/>
+          <w:lang w:val="en-US"/>
+        </w:rPr>
+        <w:t>0)</w:t>
       </w:r>
       <w:r>
         <w:rPr>
@@ -57459,7 +58656,7 @@
 </file>
 
 <file path=customXml/itemProps1.xml><?xml version="1.0" encoding="utf-8"?>
-<ds:datastoreItem xmlns:ds="http://schemas.openxmlformats.org/officeDocument/2006/customXml" ds:itemID="{6752AC5C-AEA4-4BED-97FC-94A7F974EB4B}">
+<ds:datastoreItem xmlns:ds="http://schemas.openxmlformats.org/officeDocument/2006/customXml" ds:itemID="{25EAEA1E-6F6B-48B1-B7F4-9F172EAFC469}">
   <ds:schemaRefs>
     <ds:schemaRef ds:uri="http://schemas.openxmlformats.org/officeDocument/2006/bibliography"/>
   </ds:schemaRefs>

</xml_diff>

<commit_message>
Simplified getGameScore() functions and diverse other changes
- simplify the interface concerning the various getGameScore- and
getReward-functions in StateObservation
- sob.getGameScore() and sob.getReward(rgs) now deprecated (and all
calls to them eliminated in favor of the variants sob.getGameScore(sob)
et al.
- new constructor AgentBase(String, ParOther)
- added game-specific agents (AlphaBeta for C4, Bouton for Nim), see
XArenaFuncs and new class BoutonAgent
- bug fix: MaxNWrapper and ExpectimaxWrapper returned in getName() the
wrong name. Now they use ObserverBase::getName
- fixed numDescendants in SingleTreeNode
- deleted performArenaTrainDerivedTasks(), see JavaDoc in
performArenaDerivedTask() for substitute
</commit_message>
<xml_diff>
--- a/TDNTupleAgt.docx
+++ b/TDNTupleAgt.docx
@@ -231,8 +231,6 @@
         </w:rPr>
         <w:t xml:space="preserve">,  ,  </w:t>
       </w:r>
-      <w:bookmarkStart w:id="2" w:name="_GoBack"/>
-      <w:bookmarkEnd w:id="2"/>
     </w:p>
     <w:p>
       <w:pPr>
@@ -2336,14 +2334,14 @@
         </w:rPr>
         <w:t xml:space="preserve"> not terminal: </w:t>
       </w:r>
-      <w:bookmarkStart w:id="3" w:name="TDupdate"/>
+      <w:bookmarkStart w:id="2" w:name="TDupdate"/>
       <w:r>
         <w:rPr>
           <w:lang w:val="en-US"/>
         </w:rPr>
         <w:t>TDupdate</w:t>
       </w:r>
-      <w:bookmarkEnd w:id="3"/>
+      <w:bookmarkEnd w:id="2"/>
       <w:r>
         <w:rPr>
           <w:lang w:val="en-US"/>
@@ -2988,8 +2986,8 @@
           <w:lang w:val="en-US"/>
         </w:rPr>
       </w:pPr>
-      <w:bookmarkStart w:id="4" w:name="_Current_drawbacks_of"/>
-      <w:bookmarkEnd w:id="4"/>
+      <w:bookmarkStart w:id="3" w:name="_Current_drawbacks_of"/>
+      <w:bookmarkEnd w:id="3"/>
       <w:r>
         <w:rPr>
           <w:lang w:val="en-US"/>
@@ -3665,8 +3663,8 @@
         </w:rPr>
         <w:t>getS</w:t>
       </w:r>
-      <w:bookmarkStart w:id="5" w:name="getScoreI_Eq"/>
-      <w:bookmarkEnd w:id="5"/>
+      <w:bookmarkStart w:id="4" w:name="getScoreI_Eq"/>
+      <w:bookmarkEnd w:id="4"/>
       <w:r>
         <w:rPr>
           <w:b/>
@@ -4595,7 +4593,7 @@
         </w:rPr>
         <w:t xml:space="preserve">, </w:t>
       </w:r>
-      <w:bookmarkStart w:id="6" w:name="scaledAlpha"/>
+      <w:bookmarkStart w:id="5" w:name="scaledAlpha"/>
       <w:r>
         <w:rPr>
           <w:b/>
@@ -4610,7 +4608,7 @@
         </w:rPr>
         <w:sym w:font="Symbol" w:char="F061"/>
       </w:r>
-      <w:bookmarkEnd w:id="6"/>
+      <w:bookmarkEnd w:id="5"/>
       <w:r>
         <w:rPr>
           <w:lang w:val="en-US"/>
@@ -7052,8 +7050,8 @@
           <w:lang w:val="en-US"/>
         </w:rPr>
       </w:pPr>
-      <w:bookmarkStart w:id="7" w:name="_Eligibility_traces:_The"/>
-      <w:bookmarkEnd w:id="7"/>
+      <w:bookmarkStart w:id="6" w:name="_Eligibility_traces:_The"/>
+      <w:bookmarkEnd w:id="6"/>
       <w:r>
         <w:rPr>
           <w:lang w:val="en-US"/>
@@ -10350,8 +10348,8 @@
           <w:lang w:val="en-US"/>
         </w:rPr>
       </w:pPr>
-      <w:bookmarkStart w:id="8" w:name="_Debugging_TDNTuple2Agt"/>
-      <w:bookmarkEnd w:id="8"/>
+      <w:bookmarkStart w:id="7" w:name="_Debugging_TDNTuple2Agt"/>
+      <w:bookmarkEnd w:id="7"/>
       <w:r>
         <w:rPr>
           <w:lang w:val="en-US"/>
@@ -10848,8 +10846,8 @@
         </w:rPr>
         <w:t>fundam</w:t>
       </w:r>
-      <w:bookmarkStart w:id="9" w:name="bugUpdateFormula"/>
-      <w:bookmarkEnd w:id="9"/>
+      <w:bookmarkStart w:id="8" w:name="bugUpdateFormula"/>
+      <w:bookmarkEnd w:id="8"/>
       <w:r>
         <w:rPr>
           <w:b/>
@@ -11231,8 +11229,8 @@
         </w:rPr>
         <w:t>It see</w:t>
       </w:r>
-      <w:bookmarkStart w:id="10" w:name="issue2And6"/>
-      <w:bookmarkEnd w:id="10"/>
+      <w:bookmarkStart w:id="9" w:name="issue2And6"/>
+      <w:bookmarkEnd w:id="9"/>
       <w:r>
         <w:rPr>
           <w:lang w:val="en-US"/>
@@ -12399,8 +12397,8 @@
           <w:lang w:val="en-US"/>
         </w:rPr>
       </w:pPr>
-      <w:bookmarkStart w:id="11" w:name="_Parameter_at_time"/>
-      <w:bookmarkEnd w:id="11"/>
+      <w:bookmarkStart w:id="10" w:name="_Parameter_at_time"/>
+      <w:bookmarkEnd w:id="10"/>
       <w:r>
         <w:rPr>
           <w:lang w:val="en-US"/>
@@ -13046,8 +13044,8 @@
         </w:rPr>
         <w:t>epsL</w:t>
       </w:r>
-      <w:bookmarkStart w:id="12" w:name="epsLinear"/>
-      <w:bookmarkEnd w:id="12"/>
+      <w:bookmarkStart w:id="11" w:name="epsLinear"/>
+      <w:bookmarkEnd w:id="11"/>
       <w:r>
         <w:rPr>
           <w:b/>
@@ -13485,8 +13483,8 @@
           <w:lang w:val="en-US"/>
         </w:rPr>
       </w:pPr>
-      <w:bookmarkStart w:id="13" w:name="_Afterstate_Logic_and"/>
-      <w:bookmarkEnd w:id="13"/>
+      <w:bookmarkStart w:id="12" w:name="_Afterstate_Logic_and"/>
+      <w:bookmarkEnd w:id="12"/>
       <w:r>
         <w:rPr>
           <w:lang w:val="en-US"/>
@@ -15285,8 +15283,8 @@
         </w:rPr>
         <w:t>Re</w:t>
       </w:r>
-      <w:bookmarkStart w:id="14" w:name="ResultsAfterstate"/>
-      <w:bookmarkEnd w:id="14"/>
+      <w:bookmarkStart w:id="13" w:name="ResultsAfterstate"/>
+      <w:bookmarkEnd w:id="13"/>
       <w:r>
         <w:rPr>
           <w:lang w:val="en-US"/>
@@ -16285,8 +16283,8 @@
           <w:lang w:val="en-US"/>
         </w:rPr>
       </w:pPr>
-      <w:bookmarkStart w:id="15" w:name="_Alpha_decay"/>
-      <w:bookmarkEnd w:id="15"/>
+      <w:bookmarkStart w:id="14" w:name="_Alpha_decay"/>
+      <w:bookmarkEnd w:id="14"/>
       <w:r>
         <w:rPr>
           <w:lang w:val="en-US"/>
@@ -20914,8 +20912,8 @@
         </w:rPr>
         <w:t xml:space="preserve"> cros</w:t>
       </w:r>
-      <w:bookmarkStart w:id="16" w:name="crosstalk_3P"/>
-      <w:bookmarkEnd w:id="16"/>
+      <w:bookmarkStart w:id="15" w:name="crosstalk_3P"/>
+      <w:bookmarkEnd w:id="15"/>
       <w:r>
         <w:rPr>
           <w:lang w:val="en-US"/>
@@ -21895,8 +21893,8 @@
         </w:rPr>
         <w:t xml:space="preserve"> for all three games TTT, 2048, Hex. Th</w:t>
       </w:r>
-      <w:bookmarkStart w:id="17" w:name="equivalence_2P"/>
-      <w:bookmarkEnd w:id="17"/>
+      <w:bookmarkStart w:id="16" w:name="equivalence_2P"/>
+      <w:bookmarkEnd w:id="16"/>
       <w:r>
         <w:rPr>
           <w:lang w:val="en-US"/>
@@ -22286,8 +22284,8 @@
           <w:lang w:val="en-US"/>
         </w:rPr>
       </w:pPr>
-      <w:bookmarkStart w:id="18" w:name="_Max-N_and_Expectimax-N"/>
-      <w:bookmarkEnd w:id="18"/>
+      <w:bookmarkStart w:id="17" w:name="_Max-N_and_Expectimax-N"/>
+      <w:bookmarkEnd w:id="17"/>
       <w:r>
         <w:rPr>
           <w:lang w:val="en-US"/>
@@ -23592,22 +23590,22 @@
         </w:rPr>
         <w:t>We added two w</w:t>
       </w:r>
-      <w:bookmarkStart w:id="19" w:name="ExepectimaxWrapper"/>
+      <w:bookmarkStart w:id="18" w:name="ExepectimaxWrapper"/>
+      <w:bookmarkEnd w:id="18"/>
+      <w:r>
+        <w:rPr>
+          <w:lang w:val="en-US"/>
+        </w:rPr>
+        <w:t>rapper agents MaxNWrapper and ExpectimaxWrapper</w:t>
+      </w:r>
+      <w:r>
+        <w:rPr>
+          <w:lang w:val="en-US"/>
+        </w:rPr>
+        <w:t>. Each wrapper has a parameter “W</w:t>
+      </w:r>
+      <w:bookmarkStart w:id="19" w:name="WrapperNply"/>
       <w:bookmarkEnd w:id="19"/>
-      <w:r>
-        <w:rPr>
-          <w:lang w:val="en-US"/>
-        </w:rPr>
-        <w:t>rapper agents MaxNWrapper and ExpectimaxWrapper</w:t>
-      </w:r>
-      <w:r>
-        <w:rPr>
-          <w:lang w:val="en-US"/>
-        </w:rPr>
-        <w:t>. Each wrapper has a parameter “W</w:t>
-      </w:r>
-      <w:bookmarkStart w:id="20" w:name="WrapperNply"/>
-      <w:bookmarkEnd w:id="20"/>
       <w:r>
         <w:rPr>
           <w:lang w:val="en-US"/>
@@ -26757,8 +26755,8 @@
           <w:lang w:val="en-US"/>
         </w:rPr>
       </w:pPr>
-      <w:bookmarkStart w:id="21" w:name="_TC_on_2048"/>
-      <w:bookmarkEnd w:id="21"/>
+      <w:bookmarkStart w:id="20" w:name="_TC_on_2048"/>
+      <w:bookmarkEnd w:id="20"/>
       <w:r>
         <w:rPr>
           <w:lang w:val="en-US"/>
@@ -28354,31 +28352,6 @@
         <w:rPr>
           <w:lang w:val="en-US"/>
         </w:rPr>
-        <w:t>TODO: Check the timing, currently the program reports 500.000 moves/sec for nPly=1</w:t>
-      </w:r>
-      <w:r>
-        <w:rPr>
-          <w:lang w:val="en-US"/>
-        </w:rPr>
-        <w:t xml:space="preserve"> (parallel eval)</w:t>
-      </w:r>
-      <w:r>
-        <w:rPr>
-          <w:lang w:val="en-US"/>
-        </w:rPr>
-        <w:t xml:space="preserve"> (?)</w:t>
-      </w:r>
-    </w:p>
-    <w:p>
-      <w:pPr>
-        <w:rPr>
-          <w:lang w:val="en-US"/>
-        </w:rPr>
-      </w:pPr>
-      <w:r>
-        <w:rPr>
-          <w:lang w:val="en-US"/>
-        </w:rPr>
         <w:t>Training time is 1.5h for 100k</w:t>
       </w:r>
     </w:p>
@@ -28504,8 +28477,8 @@
         </w:rPr>
         <w:t>Stand</w:t>
       </w:r>
-      <w:bookmarkStart w:id="22" w:name="StandardParams_2048_TDNT2"/>
-      <w:bookmarkEnd w:id="22"/>
+      <w:bookmarkStart w:id="21" w:name="StandardParams_2048_TDNT2"/>
+      <w:bookmarkEnd w:id="21"/>
       <w:r>
         <w:rPr>
           <w:b/>
@@ -29629,8 +29602,8 @@
         </w:rPr>
         <w:t>T</w:t>
       </w:r>
-      <w:bookmarkStart w:id="23" w:name="TC_Settings2048"/>
-      <w:bookmarkEnd w:id="23"/>
+      <w:bookmarkStart w:id="22" w:name="TC_Settings2048"/>
+      <w:bookmarkEnd w:id="22"/>
       <w:r>
         <w:rPr>
           <w:b/>
@@ -29884,8 +29857,8 @@
           <w:lang w:val="en-US"/>
         </w:rPr>
       </w:pPr>
-      <w:bookmarkStart w:id="24" w:name="_Results_Dec_2018"/>
-      <w:bookmarkEnd w:id="24"/>
+      <w:bookmarkStart w:id="23" w:name="_Results_Dec_2018"/>
+      <w:bookmarkEnd w:id="23"/>
       <w:r>
         <w:rPr>
           <w:lang w:val="en-US"/>
@@ -29907,8 +29880,8 @@
         </w:rPr>
         <w:t>New re</w:t>
       </w:r>
-      <w:bookmarkStart w:id="25" w:name="TDNTuple2Agt_2048_Results"/>
-      <w:bookmarkEnd w:id="25"/>
+      <w:bookmarkStart w:id="24" w:name="TDNTuple2Agt_2048_Results"/>
+      <w:bookmarkEnd w:id="24"/>
       <w:r>
         <w:rPr>
           <w:b/>
@@ -30754,8 +30727,8 @@
         </w:rPr>
         <w:t>New result</w:t>
       </w:r>
-      <w:bookmarkStart w:id="26" w:name="TDNTuple3Agt_2048_Results"/>
-      <w:bookmarkEnd w:id="26"/>
+      <w:bookmarkStart w:id="25" w:name="TDNTuple3Agt_2048_Results"/>
+      <w:bookmarkEnd w:id="25"/>
       <w:r>
         <w:rPr>
           <w:b/>
@@ -30913,25 +30886,7 @@
         <w:rPr>
           <w:lang w:val="en-US"/>
         </w:rPr>
-        <w:t xml:space="preserve">TC EXP, </w:t>
-      </w:r>
-      <w:r>
-        <w:rPr>
-          <w:lang w:val="en-US"/>
-        </w:rPr>
-        <w:t xml:space="preserve">TC </w:t>
-      </w:r>
-      <w:r>
-        <w:rPr>
-          <w:lang w:val="en-US"/>
-        </w:rPr>
-        <w:sym w:font="Symbol" w:char="F062"/>
-      </w:r>
-      <w:r>
-        <w:rPr>
-          <w:lang w:val="en-US"/>
-        </w:rPr>
-        <w:t>=2.7</w:t>
+        <w:t>TC-id</w:t>
       </w:r>
       <w:r>
         <w:rPr>
@@ -31668,6 +31623,60 @@
           <w:t>TC-EXP-NT3 fixed 4 6-Tupels 100k.agt.zip</w:t>
         </w:r>
       </w:hyperlink>
+      <w:r>
+        <w:rPr>
+          <w:lang w:val="en-US"/>
+        </w:rPr>
+        <w:t xml:space="preserve"> </w:t>
+      </w:r>
+      <w:r>
+        <w:rPr>
+          <w:lang w:val="en-US"/>
+        </w:rPr>
+        <w:t>(</w:t>
+      </w:r>
+      <w:r>
+        <w:rPr>
+          <w:lang w:val="en-US"/>
+        </w:rPr>
+        <w:t>with</w:t>
+      </w:r>
+      <w:r>
+        <w:rPr>
+          <w:lang w:val="en-US"/>
+        </w:rPr>
+        <w:t xml:space="preserve"> </w:t>
+      </w:r>
+      <w:r>
+        <w:rPr>
+          <w:lang w:val="en-US"/>
+        </w:rPr>
+        <w:t xml:space="preserve">TC </w:t>
+      </w:r>
+      <w:r>
+        <w:rPr>
+          <w:lang w:val="en-US"/>
+        </w:rPr>
+        <w:sym w:font="Symbol" w:char="F062"/>
+      </w:r>
+      <w:r>
+        <w:rPr>
+          <w:lang w:val="en-US"/>
+        </w:rPr>
+        <w:t>=2.7</w:t>
+      </w:r>
+      <w:r>
+        <w:rPr>
+          <w:lang w:val="en-US"/>
+        </w:rPr>
+        <w:t xml:space="preserve">,  </w:t>
+      </w:r>
+      <w:r>
+        <w:rPr>
+          <w:lang w:val="en-US"/>
+        </w:rPr>
+        <w:t>slightly weaker than TC-id)</w:t>
+      </w:r>
     </w:p>
     <w:p>
       <w:pPr>
@@ -31684,6 +31693,37 @@
           <w:t>TC-NT3 fixed 4 6-Tupels 200k.agt.zip</w:t>
         </w:r>
       </w:hyperlink>
+      <w:r>
+        <w:rPr>
+          <w:lang w:val="en-US"/>
+        </w:rPr>
+        <w:t xml:space="preserve"> </w:t>
+      </w:r>
+      <w:r>
+        <w:rPr>
+          <w:lang w:val="en-US"/>
+        </w:rPr>
+        <w:t>(</w:t>
+      </w:r>
+      <w:r>
+        <w:rPr>
+          <w:lang w:val="en-US"/>
+        </w:rPr>
+        <w:t xml:space="preserve">the </w:t>
+      </w:r>
+      <w:r>
+        <w:rPr>
+          <w:b/>
+          <w:lang w:val="en-US"/>
+        </w:rPr>
+        <w:t>recommended</w:t>
+      </w:r>
+      <w:r>
+        <w:rPr>
+          <w:lang w:val="en-US"/>
+        </w:rPr>
+        <w:t xml:space="preserve"> agent)</w:t>
+      </w:r>
     </w:p>
     <w:p>
       <w:pPr>
@@ -31773,7 +31813,25 @@
                 <w:sz w:val="18"/>
                 <w:lang w:val="en-US"/>
               </w:rPr>
-              <w:t>TC, 100k</w:t>
+              <w:t>TC</w:t>
+            </w:r>
+            <w:r>
+              <w:rPr>
+                <w:b/>
+                <w:color w:val="0070C0"/>
+                <w:sz w:val="18"/>
+                <w:lang w:val="en-US"/>
+              </w:rPr>
+              <w:t>-id</w:t>
+            </w:r>
+            <w:r>
+              <w:rPr>
+                <w:b/>
+                <w:color w:val="0070C0"/>
+                <w:sz w:val="18"/>
+                <w:lang w:val="en-US"/>
+              </w:rPr>
+              <w:t>, 100k</w:t>
             </w:r>
             <w:r>
               <w:rPr>
@@ -31822,7 +31880,25 @@
                 <w:sz w:val="18"/>
                 <w:lang w:val="en-US"/>
               </w:rPr>
-              <w:t>TC, 200k</w:t>
+              <w:t>TC</w:t>
+            </w:r>
+            <w:r>
+              <w:rPr>
+                <w:b/>
+                <w:color w:val="0070C0"/>
+                <w:sz w:val="18"/>
+                <w:lang w:val="en-US"/>
+              </w:rPr>
+              <w:t>-id</w:t>
+            </w:r>
+            <w:r>
+              <w:rPr>
+                <w:b/>
+                <w:color w:val="0070C0"/>
+                <w:sz w:val="18"/>
+                <w:lang w:val="en-US"/>
+              </w:rPr>
+              <w:t>, 200k</w:t>
             </w:r>
             <w:r>
               <w:rPr>
@@ -33676,7 +33752,19 @@
         <w:rPr>
           <w:lang w:val="en-US"/>
         </w:rPr>
-        <w:t xml:space="preserve">Note that nPly=2 and 3 give virtually the same results. The same with nPly=4 and 5. The reason is ExpectimaxNAgent which alternates between next-action-deterministic and –non-deterministic and will break the recursion only in the deterministic part when depth is too big. </w:t>
+        <w:t xml:space="preserve">Note that nPly=2 and 3 give virtually the same results. The same with nPly=4 and 5. The reason is ExpectimaxNAgent which alternates between next-action-deterministic and </w:t>
+      </w:r>
+      <w:r>
+        <w:rPr>
+          <w:lang w:val="en-US"/>
+        </w:rPr>
+        <w:t>-</w:t>
+      </w:r>
+      <w:r>
+        <w:rPr>
+          <w:lang w:val="en-US"/>
+        </w:rPr>
+        <w:t xml:space="preserve">non-deterministic and will break the recursion only in the deterministic part when depth is too big. </w:t>
       </w:r>
     </w:p>
     <w:p>
@@ -35283,8 +35371,8 @@
           <w:lang w:val="en-US"/>
         </w:rPr>
       </w:pPr>
-      <w:bookmarkStart w:id="27" w:name="_Connect_Four_Eval:"/>
-      <w:bookmarkEnd w:id="27"/>
+      <w:bookmarkStart w:id="26" w:name="_Connect_Four_Eval:"/>
+      <w:bookmarkEnd w:id="26"/>
       <w:r>
         <w:rPr>
           <w:lang w:val="en-US"/>
@@ -36783,7 +36871,7 @@
           <w:lang w:val="en-US"/>
         </w:rPr>
       </w:pPr>
-      <w:bookmarkStart w:id="28" w:name="_Ref519700286"/>
+      <w:bookmarkStart w:id="27" w:name="_Ref519700286"/>
       <w:r>
         <w:rPr>
           <w:lang w:val="en-US"/>
@@ -36812,7 +36900,7 @@
       <w:r>
         <w:fldChar w:fldCharType="end"/>
       </w:r>
-      <w:bookmarkEnd w:id="28"/>
+      <w:bookmarkEnd w:id="27"/>
       <w:r>
         <w:rPr>
           <w:lang w:val="en-US"/>
@@ -37029,7 +37117,7 @@
           <w:lang w:val="en-US"/>
         </w:rPr>
       </w:pPr>
-      <w:bookmarkStart w:id="29" w:name="_Ref519701028"/>
+      <w:bookmarkStart w:id="28" w:name="_Ref519701028"/>
       <w:r>
         <w:rPr>
           <w:lang w:val="en-US"/>
@@ -37058,7 +37146,7 @@
       <w:r>
         <w:fldChar w:fldCharType="end"/>
       </w:r>
-      <w:bookmarkEnd w:id="29"/>
+      <w:bookmarkEnd w:id="28"/>
       <w:r>
         <w:rPr>
           <w:lang w:val="en-US"/>
@@ -39242,8 +39330,8 @@
         </w:rPr>
         <w:t>TDN</w:t>
       </w:r>
-      <w:bookmarkStart w:id="30" w:name="TDNTuple2Agt5x5Hex"/>
-      <w:bookmarkEnd w:id="30"/>
+      <w:bookmarkStart w:id="29" w:name="TDNTuple2Agt5x5Hex"/>
+      <w:bookmarkEnd w:id="29"/>
       <w:r>
         <w:rPr>
           <w:lang w:val="en-US"/>
@@ -40238,7 +40326,7 @@
         </w:rPr>
         <w:t xml:space="preserve"> no tie results. There we finally could spot the </w:t>
       </w:r>
-      <w:bookmarkStart w:id="31" w:name="bug2019_01_04"/>
+      <w:bookmarkStart w:id="30" w:name="bug2019_01_04"/>
       <w:r>
         <w:rPr>
           <w:lang w:val="en-US"/>
@@ -40251,7 +40339,7 @@
         </w:rPr>
         <w:t xml:space="preserve"> (04.01.2019)</w:t>
       </w:r>
-      <w:bookmarkEnd w:id="31"/>
+      <w:bookmarkEnd w:id="30"/>
       <w:r>
         <w:rPr>
           <w:lang w:val="en-US"/>
@@ -40397,7 +40485,7 @@
         </w:rPr>
         <w:t xml:space="preserve">Another </w:t>
       </w:r>
-      <w:bookmarkStart w:id="32" w:name="problemEligibiltyList"/>
+      <w:bookmarkStart w:id="31" w:name="problemEligibiltyList"/>
       <w:r>
         <w:rPr>
           <w:lang w:val="en-US"/>
@@ -40422,7 +40510,7 @@
         </w:rPr>
         <w:t xml:space="preserve"> </w:t>
       </w:r>
-      <w:bookmarkEnd w:id="32"/>
+      <w:bookmarkEnd w:id="31"/>
       <w:r>
         <w:rPr>
           <w:lang w:val="en-US"/>
@@ -41357,7 +41445,23 @@
             <w:b/>
             <w:lang w:val="en-US"/>
           </w:rPr>
-          <w:t>nearly perfect TDNTuple3Agt InspectV board</w:t>
+          <w:t>nearly perfect T</w:t>
+        </w:r>
+        <w:r>
+          <w:rPr>
+            <w:rStyle w:val="Hyperlink"/>
+            <w:b/>
+            <w:lang w:val="en-US"/>
+          </w:rPr>
+          <w:t>D</w:t>
+        </w:r>
+        <w:r>
+          <w:rPr>
+            <w:rStyle w:val="Hyperlink"/>
+            <w:b/>
+            <w:lang w:val="en-US"/>
+          </w:rPr>
+          <w:t>NTuple3Agt InspectV board</w:t>
         </w:r>
       </w:hyperlink>
       <w:r>
@@ -41732,13 +41836,41 @@
         </w:rPr>
         <w:t xml:space="preserve"> </w:t>
       </w:r>
-      <w:hyperlink r:id="rId91" w:history="1">
+      <w:hyperlink w:anchor="Hex6x6_TDNT3_InspectV" w:history="1">
         <w:r>
           <w:rPr>
             <w:rStyle w:val="Hyperlink"/>
             <w:lang w:val="en-US"/>
           </w:rPr>
-          <w:t>InspectV initial board</w:t>
+          <w:t>Inspe</w:t>
+        </w:r>
+        <w:r>
+          <w:rPr>
+            <w:rStyle w:val="Hyperlink"/>
+            <w:lang w:val="en-US"/>
+          </w:rPr>
+          <w:t>c</w:t>
+        </w:r>
+        <w:r>
+          <w:rPr>
+            <w:rStyle w:val="Hyperlink"/>
+            <w:lang w:val="en-US"/>
+          </w:rPr>
+          <w:t>tV initial b</w:t>
+        </w:r>
+        <w:r>
+          <w:rPr>
+            <w:rStyle w:val="Hyperlink"/>
+            <w:lang w:val="en-US"/>
+          </w:rPr>
+          <w:t>o</w:t>
+        </w:r>
+        <w:r>
+          <w:rPr>
+            <w:rStyle w:val="Hyperlink"/>
+            <w:lang w:val="en-US"/>
+          </w:rPr>
+          <w:t>ard</w:t>
         </w:r>
       </w:hyperlink>
       <w:r>
@@ -41830,16 +41962,16 @@
           <w:lang w:val="en-US"/>
         </w:rPr>
       </w:pPr>
-      <w:bookmarkStart w:id="33" w:name="_Results_on_ConnectFour"/>
+      <w:bookmarkStart w:id="32" w:name="_Results_on_ConnectFour"/>
+      <w:bookmarkEnd w:id="32"/>
+      <w:r>
+        <w:rPr>
+          <w:lang w:val="en-US"/>
+        </w:rPr>
+        <w:t>Resul</w:t>
+      </w:r>
+      <w:bookmarkStart w:id="33" w:name="ResultsC4_TDNT3"/>
       <w:bookmarkEnd w:id="33"/>
-      <w:r>
-        <w:rPr>
-          <w:lang w:val="en-US"/>
-        </w:rPr>
-        <w:t>Resul</w:t>
-      </w:r>
-      <w:bookmarkStart w:id="34" w:name="ResultsC4_TDNT3"/>
-      <w:bookmarkEnd w:id="34"/>
       <w:r>
         <w:rPr>
           <w:lang w:val="en-US"/>
@@ -42213,7 +42345,7 @@
           <w:lang w:val="en-US"/>
         </w:rPr>
       </w:pPr>
-      <w:hyperlink r:id="rId92" w:history="1">
+      <w:hyperlink r:id="rId91" w:history="1">
         <w:r>
           <w:rPr>
             <w:rStyle w:val="Hyperlink"/>
@@ -42327,7 +42459,7 @@
           <w:lang w:val="en-US"/>
         </w:rPr>
       </w:pPr>
-      <w:hyperlink r:id="rId93" w:history="1">
+      <w:hyperlink r:id="rId92" w:history="1">
         <w:r>
           <w:rPr>
             <w:rStyle w:val="Hyperlink"/>
@@ -42540,7 +42672,7 @@
           <w:lang w:val="en-US"/>
         </w:rPr>
       </w:pPr>
-      <w:hyperlink r:id="rId94" w:history="1">
+      <w:hyperlink r:id="rId93" w:history="1">
         <w:r>
           <w:rPr>
             <w:rStyle w:val="Hyperlink"/>
@@ -42678,7 +42810,7 @@
           <w:lang w:val="en-US"/>
         </w:rPr>
       </w:pPr>
-      <w:hyperlink r:id="rId95" w:history="1">
+      <w:hyperlink r:id="rId94" w:history="1">
         <w:r>
           <w:rPr>
             <w:rStyle w:val="Hyperlink"/>
@@ -42840,7 +42972,7 @@
         </w:rPr>
         <w:t xml:space="preserve"> </w:t>
       </w:r>
-      <w:hyperlink r:id="rId96" w:history="1">
+      <w:hyperlink r:id="rId95" w:history="1">
         <w:r>
           <w:rPr>
             <w:rStyle w:val="Hyperlink"/>
@@ -42879,7 +43011,7 @@
           <w:lang w:val="en-US"/>
         </w:rPr>
       </w:pPr>
-      <w:hyperlink r:id="rId97" w:history="1">
+      <w:hyperlink r:id="rId96" w:history="1">
         <w:r>
           <w:rPr>
             <w:rStyle w:val="Hyperlink"/>
@@ -43012,7 +43144,7 @@
           <w:lang w:val="en-US"/>
         </w:rPr>
       </w:pPr>
-      <w:hyperlink r:id="rId98" w:history="1">
+      <w:hyperlink r:id="rId97" w:history="1">
         <w:r>
           <w:rPr>
             <w:rStyle w:val="Hyperlink"/>
@@ -43025,13 +43157,26 @@
         <w:rPr>
           <w:lang w:val="en-US"/>
         </w:rPr>
-        <w:t xml:space="preserve">: same as 4., but TDNTuple3Agt and  </w:t>
+        <w:t xml:space="preserve">: same as 4., but </w:t>
       </w:r>
       <w:r>
         <w:rPr>
           <w:b/>
           <w:lang w:val="en-US"/>
         </w:rPr>
+        <w:t>TDNTuple3Agt</w:t>
+      </w:r>
+      <w:r>
+        <w:rPr>
+          <w:lang w:val="en-US"/>
+        </w:rPr>
+        <w:t xml:space="preserve"> and  </w:t>
+      </w:r>
+      <w:r>
+        <w:rPr>
+          <w:b/>
+          <w:lang w:val="en-US"/>
+        </w:rPr>
         <w:t>LearnFromRM=true</w:t>
       </w:r>
       <w:r>
@@ -43119,7 +43264,7 @@
         </w:rPr>
         <w:t xml:space="preserve"> </w:t>
       </w:r>
-      <w:hyperlink r:id="rId99" w:history="1">
+      <w:hyperlink r:id="rId98" w:history="1">
         <w:r>
           <w:rPr>
             <w:rStyle w:val="Hyperlink"/>
@@ -43146,7 +43291,7 @@
           <w:lang w:val="en-US"/>
         </w:rPr>
       </w:pPr>
-      <w:hyperlink r:id="rId100" w:history="1">
+      <w:hyperlink r:id="rId99" w:history="1">
         <w:r>
           <w:rPr>
             <w:rStyle w:val="Hyperlink"/>
@@ -43212,7 +43357,7 @@
         </w:rPr>
         <w:t xml:space="preserve">, see </w:t>
       </w:r>
-      <w:hyperlink r:id="rId101" w:history="1">
+      <w:hyperlink r:id="rId100" w:history="1">
         <w:r>
           <w:rPr>
             <w:rStyle w:val="Hyperlink"/>
@@ -43263,7 +43408,7 @@
           <w:lang w:val="en-US"/>
         </w:rPr>
       </w:pPr>
-      <w:hyperlink r:id="rId102" w:history="1">
+      <w:hyperlink r:id="rId101" w:history="1">
         <w:r>
           <w:rPr>
             <w:rStyle w:val="Hyperlink"/>
@@ -43417,7 +43562,7 @@
         </w:rPr>
         <w:t xml:space="preserve"> </w:t>
       </w:r>
-      <w:hyperlink r:id="rId103" w:history="1">
+      <w:hyperlink r:id="rId102" w:history="1">
         <w:r>
           <w:rPr>
             <w:rStyle w:val="Hyperlink"/>
@@ -44084,7 +44229,7 @@
               </w:rPr>
               <w:br/>
             </w:r>
-            <w:hyperlink r:id="rId104" w:history="1">
+            <w:hyperlink r:id="rId103" w:history="1">
               <w:r>
                 <w:rPr>
                   <w:rStyle w:val="Hyperlink"/>
@@ -44534,7 +44679,7 @@
               </w:rPr>
               <w:t xml:space="preserve">, </w:t>
             </w:r>
-            <w:hyperlink r:id="rId105" w:history="1">
+            <w:hyperlink r:id="rId104" w:history="1">
               <w:r>
                 <w:rPr>
                   <w:rStyle w:val="Hyperlink"/>
@@ -44867,6 +45012,26 @@
         </w:rPr>
         <w:lastRenderedPageBreak/>
         <w:t xml:space="preserve">8. TCL-EXP-…-epsfin0 </w:t>
+      </w:r>
+      <w:r>
+        <w:rPr>
+          <w:lang w:val="en-US"/>
+        </w:rPr>
+        <w:t>(</w:t>
+      </w:r>
+      <w:r>
+        <w:rPr>
+          <w:lang w:val="en-US"/>
+        </w:rPr>
+        <w:t>TDNTuple2Agt</w:t>
+      </w:r>
+      <w:bookmarkStart w:id="34" w:name="_GoBack"/>
+      <w:bookmarkEnd w:id="34"/>
+      <w:r>
+        <w:rPr>
+          <w:lang w:val="en-US"/>
+        </w:rPr>
+        <w:t xml:space="preserve">) </w:t>
       </w:r>
       <w:r>
         <w:rPr>
@@ -44999,7 +45164,14 @@
             <w:rStyle w:val="Hyperlink"/>
             <w:lang w:val="en-US"/>
           </w:rPr>
-          <w:t>Agt results on 2048</w:t>
+          <w:t>A</w:t>
+        </w:r>
+        <w:r>
+          <w:rPr>
+            <w:rStyle w:val="Hyperlink"/>
+            <w:lang w:val="en-US"/>
+          </w:rPr>
+          <w:t>gt results on 2048</w:t>
         </w:r>
       </w:hyperlink>
       <w:r>
@@ -45152,7 +45324,13 @@
         <w:rPr>
           <w:lang w:val="en-US"/>
         </w:rPr>
-        <w:t xml:space="preserve">3), since it always maximizes the TD to the value that the </w:t>
+        <w:t>3), since it always min</w:t>
+      </w:r>
+      <w:r>
+        <w:rPr>
+          <w:lang w:val="en-US"/>
+        </w:rPr>
+        <w:t xml:space="preserve">imizes the TD to the value that the </w:t>
       </w:r>
       <w:r>
         <w:rPr>
@@ -45318,7 +45496,7 @@
         </w:rPr>
         <w:t xml:space="preserve"> evalQ=0.0 after 2.000-3.000 games. </w:t>
       </w:r>
-      <w:hyperlink r:id="rId106" w:history="1">
+      <w:hyperlink r:id="rId105" w:history="1">
         <w:r>
           <w:rPr>
             <w:rStyle w:val="Hyperlink"/>
@@ -45485,7 +45663,7 @@
         </w:rPr>
         <w:t xml:space="preserve"> evalQ=0.0 after 2.000-5.000 games. </w:t>
       </w:r>
-      <w:hyperlink r:id="rId107" w:history="1">
+      <w:hyperlink r:id="rId106" w:history="1">
         <w:r>
           <w:rPr>
             <w:rStyle w:val="Hyperlink"/>
@@ -45500,7 +45678,7 @@
         </w:rPr>
         <w:t xml:space="preserve"> + </w:t>
       </w:r>
-      <w:hyperlink r:id="rId108" w:history="1">
+      <w:hyperlink r:id="rId107" w:history="1">
         <w:r>
           <w:rPr>
             <w:rStyle w:val="Hyperlink"/>
@@ -45687,7 +45865,7 @@
         </w:rPr>
         <w:t xml:space="preserve">. </w:t>
       </w:r>
-      <w:hyperlink r:id="rId109" w:history="1">
+      <w:hyperlink r:id="rId108" w:history="1">
         <w:r>
           <w:rPr>
             <w:rStyle w:val="Hyperlink"/>
@@ -45843,7 +46021,7 @@
         </w:rPr>
         <w:t xml:space="preserve">.000 games. </w:t>
       </w:r>
-      <w:hyperlink r:id="rId110" w:history="1">
+      <w:hyperlink r:id="rId109" w:history="1">
         <w:r>
           <w:rPr>
             <w:rStyle w:val="Hyperlink"/>
@@ -46014,7 +46192,7 @@
         </w:rPr>
         <w:t xml:space="preserve">. </w:t>
       </w:r>
-      <w:hyperlink r:id="rId111" w:history="1">
+      <w:hyperlink r:id="rId110" w:history="1">
         <w:r>
           <w:rPr>
             <w:rStyle w:val="Hyperlink"/>
@@ -46338,7 +46516,7 @@
         </w:rPr>
         <w:t xml:space="preserve"> </w:t>
       </w:r>
-      <w:hyperlink r:id="rId112" w:history="1">
+      <w:hyperlink r:id="rId111" w:history="1">
         <w:r>
           <w:rPr>
             <w:rStyle w:val="Hyperlink"/>
@@ -46496,7 +46674,7 @@
         </w:rPr>
         <w:t xml:space="preserve"> </w:t>
       </w:r>
-      <w:hyperlink r:id="rId113" w:history="1">
+      <w:hyperlink r:id="rId112" w:history="1">
         <w:r>
           <w:rPr>
             <w:rStyle w:val="Hyperlink"/>
@@ -46536,7 +46714,7 @@
             <wp:effectExtent l="0" t="0" r="7620" b="0"/>
             <wp:wrapSquare wrapText="bothSides"/>
             <wp:docPr id="20" name="Grafik 20">
-              <a:hlinkClick xmlns:a="http://schemas.openxmlformats.org/drawingml/2006/main" r:id="rId114"/>
+              <a:hlinkClick xmlns:a="http://schemas.openxmlformats.org/drawingml/2006/main" r:id="rId113"/>
             </wp:docPr>
             <wp:cNvGraphicFramePr>
               <a:graphicFrameLocks xmlns:a="http://schemas.openxmlformats.org/drawingml/2006/main" noChangeAspect="1"/>
@@ -46549,7 +46727,7 @@
                     <pic:cNvPicPr/>
                   </pic:nvPicPr>
                   <pic:blipFill>
-                    <a:blip r:embed="rId115">
+                    <a:blip r:embed="rId114">
                       <a:extLst>
                         <a:ext uri="{28A0092B-C50C-407E-A947-70E740481C1C}">
                           <a14:useLocalDpi xmlns:a14="http://schemas.microsoft.com/office/drawing/2010/main" val="0"/>
@@ -47124,7 +47302,7 @@
         </w:rPr>
         <w:t xml:space="preserve"> </w:t>
       </w:r>
-      <w:hyperlink r:id="rId116" w:history="1">
+      <w:hyperlink r:id="rId115" w:history="1">
         <w:r>
           <w:rPr>
             <w:rStyle w:val="Hyperlink"/>
@@ -47184,7 +47362,7 @@
           <w:lang w:val="en-US"/>
         </w:rPr>
       </w:pPr>
-      <w:hyperlink r:id="rId117" w:history="1">
+      <w:hyperlink r:id="rId116" w:history="1">
         <w:r>
           <w:rPr>
             <w:rStyle w:val="Hyperlink"/>
@@ -47329,15 +47507,37 @@
         <w:rPr>
           <w:lang w:val="en-US"/>
         </w:rPr>
-        <w:t xml:space="preserve">The </w:t>
-      </w:r>
-      <w:hyperlink r:id="rId118" w:history="1">
+        <w:t>Th</w:t>
+      </w:r>
+      <w:bookmarkStart w:id="36" w:name="Hex6x6_TDNT3_InspectV"/>
+      <w:bookmarkEnd w:id="36"/>
+      <w:r>
+        <w:rPr>
+          <w:lang w:val="en-US"/>
+        </w:rPr>
+        <w:t xml:space="preserve">e </w:t>
+      </w:r>
+      <w:hyperlink r:id="rId117" w:history="1">
         <w:r>
           <w:rPr>
             <w:rStyle w:val="Hyperlink"/>
             <w:lang w:val="en-US"/>
           </w:rPr>
-          <w:t xml:space="preserve">InspectV initial board for </w:t>
+          <w:t>InspectV initial bo</w:t>
+        </w:r>
+        <w:r>
+          <w:rPr>
+            <w:rStyle w:val="Hyperlink"/>
+            <w:lang w:val="en-US"/>
+          </w:rPr>
+          <w:t>a</w:t>
+        </w:r>
+        <w:r>
+          <w:rPr>
+            <w:rStyle w:val="Hyperlink"/>
+            <w:lang w:val="en-US"/>
+          </w:rPr>
+          <w:t xml:space="preserve">rd for </w:t>
         </w:r>
         <w:r>
           <w:rPr>
@@ -47384,7 +47584,9 @@
             <wp:extent cx="2601595" cy="1739265"/>
             <wp:effectExtent l="0" t="0" r="8255" b="0"/>
             <wp:wrapSquare wrapText="bothSides"/>
-            <wp:docPr id="25" name="Grafik 25"/>
+            <wp:docPr id="25" name="Grafik 25">
+              <a:hlinkClick xmlns:a="http://schemas.openxmlformats.org/drawingml/2006/main" r:id="rId117"/>
+            </wp:docPr>
             <wp:cNvGraphicFramePr>
               <a:graphicFrameLocks xmlns:a="http://schemas.openxmlformats.org/drawingml/2006/main" noChangeAspect="1"/>
             </wp:cNvGraphicFramePr>
@@ -47396,7 +47598,7 @@
                     <pic:cNvPicPr/>
                   </pic:nvPicPr>
                   <pic:blipFill>
-                    <a:blip r:embed="rId119">
+                    <a:blip r:embed="rId118">
                       <a:extLst>
                         <a:ext uri="{28A0092B-C50C-407E-A947-70E740481C1C}">
                           <a14:useLocalDpi xmlns:a14="http://schemas.microsoft.com/office/drawing/2010/main" val="0"/>
@@ -47957,8 +48159,8 @@
           <w:lang w:val="en-US"/>
         </w:rPr>
       </w:pPr>
-      <w:bookmarkStart w:id="36" w:name="_Connect_Four"/>
-      <w:bookmarkEnd w:id="36"/>
+      <w:bookmarkStart w:id="37" w:name="_Connect_Four"/>
+      <w:bookmarkEnd w:id="37"/>
       <w:r>
         <w:rPr>
           <w:lang w:val="en-US"/>
@@ -48946,7 +49148,21 @@
             <w:rStyle w:val="Hyperlink"/>
             <w:lang w:val="en-US"/>
           </w:rPr>
-          <w:t>Results Jan’2019</w:t>
+          <w:t>Result</w:t>
+        </w:r>
+        <w:r>
+          <w:rPr>
+            <w:rStyle w:val="Hyperlink"/>
+            <w:lang w:val="en-US"/>
+          </w:rPr>
+          <w:t>s</w:t>
+        </w:r>
+        <w:r>
+          <w:rPr>
+            <w:rStyle w:val="Hyperlink"/>
+            <w:lang w:val="en-US"/>
+          </w:rPr>
+          <w:t xml:space="preserve"> Jan’2019</w:t>
         </w:r>
       </w:hyperlink>
       <w:r>
@@ -49003,7 +49219,7 @@
         </w:rPr>
         <w:t>The software CFour (</w:t>
       </w:r>
-      <w:hyperlink r:id="rId120" w:history="1">
+      <w:hyperlink r:id="rId119" w:history="1">
         <w:r>
           <w:rPr>
             <w:rStyle w:val="Hyperlink"/>
@@ -50527,8 +50743,8 @@
         </w:rPr>
         <w:t>The code around the calls addG</w:t>
       </w:r>
-      <w:bookmarkStart w:id="37" w:name="addGradToElig"/>
-      <w:bookmarkEnd w:id="37"/>
+      <w:bookmarkStart w:id="38" w:name="addGradToElig"/>
+      <w:bookmarkEnd w:id="38"/>
       <w:r>
         <w:rPr>
           <w:lang w:val="en-US"/>
@@ -51176,8 +51392,8 @@
         </w:rPr>
         <w:t>TER</w:t>
       </w:r>
-      <w:bookmarkStart w:id="38" w:name="TERNARY"/>
-      <w:bookmarkEnd w:id="38"/>
+      <w:bookmarkStart w:id="39" w:name="TERNARY"/>
+      <w:bookmarkEnd w:id="39"/>
       <w:r>
         <w:rPr>
           <w:b/>
@@ -53371,8 +53587,8 @@
         </w:rPr>
         <w:t>So</w:t>
       </w:r>
-      <w:bookmarkStart w:id="39" w:name="results_old_buggy"/>
-      <w:bookmarkEnd w:id="39"/>
+      <w:bookmarkStart w:id="40" w:name="results_old_buggy"/>
+      <w:bookmarkEnd w:id="40"/>
       <w:r>
         <w:rPr>
           <w:lang w:val="en-US"/>
@@ -53564,7 +53780,7 @@
           <w:lang w:val="en-US"/>
         </w:rPr>
       </w:pPr>
-      <w:hyperlink r:id="rId121" w:history="1">
+      <w:hyperlink r:id="rId120" w:history="1">
         <w:r>
           <w:rPr>
             <w:rStyle w:val="Hyperlink"/>
@@ -53705,7 +53921,7 @@
           <w:lang w:val="en-US"/>
         </w:rPr>
       </w:pPr>
-      <w:hyperlink r:id="rId122" w:history="1">
+      <w:hyperlink r:id="rId121" w:history="1">
         <w:r>
           <w:rPr>
             <w:rStyle w:val="Hyperlink"/>
@@ -53785,7 +54001,7 @@
           <w:lang w:val="en-US"/>
         </w:rPr>
       </w:pPr>
-      <w:hyperlink r:id="rId123" w:history="1">
+      <w:hyperlink r:id="rId122" w:history="1">
         <w:r>
           <w:rPr>
             <w:rStyle w:val="Hyperlink"/>
@@ -53856,7 +54072,7 @@
           <w:lang w:val="en-US"/>
         </w:rPr>
       </w:pPr>
-      <w:hyperlink r:id="rId124" w:history="1">
+      <w:hyperlink r:id="rId123" w:history="1">
         <w:r>
           <w:rPr>
             <w:rStyle w:val="Hyperlink"/>
@@ -53928,7 +54144,7 @@
           <w:lang w:val="en-US"/>
         </w:rPr>
       </w:pPr>
-      <w:hyperlink r:id="rId125" w:history="1">
+      <w:hyperlink r:id="rId124" w:history="1">
         <w:r>
           <w:rPr>
             <w:rStyle w:val="Hyperlink"/>
@@ -54005,7 +54221,7 @@
           <w:lang w:val="en-US"/>
         </w:rPr>
       </w:pPr>
-      <w:hyperlink r:id="rId126" w:history="1">
+      <w:hyperlink r:id="rId125" w:history="1">
         <w:r>
           <w:rPr>
             <w:rStyle w:val="Hyperlink"/>
@@ -54118,7 +54334,7 @@
           <w:lang w:val="en-US"/>
         </w:rPr>
       </w:pPr>
-      <w:hyperlink r:id="rId127" w:history="1">
+      <w:hyperlink r:id="rId126" w:history="1">
         <w:r>
           <w:rPr>
             <w:rStyle w:val="Hyperlink"/>
@@ -54201,7 +54417,7 @@
           <w:lang w:val="en-US"/>
         </w:rPr>
       </w:pPr>
-      <w:hyperlink r:id="rId128" w:history="1">
+      <w:hyperlink r:id="rId127" w:history="1">
         <w:r>
           <w:rPr>
             <w:rStyle w:val="Hyperlink"/>
@@ -54865,15 +55081,32 @@
         </w:rPr>
         <w:t xml:space="preserve">This is </w:t>
       </w:r>
-      <w:hyperlink w:anchor="equivalence_2P" w:history="1">
-        <w:r>
-          <w:rPr>
-            <w:rStyle w:val="Hyperlink"/>
-            <w:lang w:val="en-US"/>
-          </w:rPr>
-          <w:t>equivalent to the 2P-logic</w:t>
-        </w:r>
-      </w:hyperlink>
+      <w:r>
+        <w:fldChar w:fldCharType="begin"/>
+      </w:r>
+      <w:r>
+        <w:rPr>
+          <w:lang w:val="en-US"/>
+        </w:rPr>
+        <w:instrText xml:space="preserve"> HYPERLINK \l "equivalence_2P" </w:instrText>
+      </w:r>
+      <w:r>
+        <w:fldChar w:fldCharType="separate"/>
+      </w:r>
+      <w:r>
+        <w:rPr>
+          <w:rStyle w:val="Hyperlink"/>
+          <w:lang w:val="en-US"/>
+        </w:rPr>
+        <w:t>equivalent to the 2P-logic</w:t>
+      </w:r>
+      <w:r>
+        <w:rPr>
+          <w:rStyle w:val="Hyperlink"/>
+          <w:lang w:val="en-US"/>
+        </w:rPr>
+        <w:fldChar w:fldCharType="end"/>
+      </w:r>
       <w:r>
         <w:rPr>
           <w:lang w:val="en-US"/>
@@ -55053,15 +55286,32 @@
         </w:rPr>
         <w:t xml:space="preserve">=0.5 and all the other settings of TDNTuple3Agt. (New version with </w:t>
       </w:r>
-      <w:hyperlink w:anchor="problemEligibiltyList" w:history="1">
-        <w:r>
-          <w:rPr>
-            <w:rStyle w:val="Hyperlink"/>
-            <w:lang w:val="en-US"/>
-          </w:rPr>
-          <w:t>problem with eligibility lists</w:t>
-        </w:r>
-      </w:hyperlink>
+      <w:r>
+        <w:fldChar w:fldCharType="begin"/>
+      </w:r>
+      <w:r>
+        <w:rPr>
+          <w:lang w:val="en-US"/>
+        </w:rPr>
+        <w:instrText xml:space="preserve"> HYPERLINK \l "problemEligibiltyList" </w:instrText>
+      </w:r>
+      <w:r>
+        <w:fldChar w:fldCharType="separate"/>
+      </w:r>
+      <w:r>
+        <w:rPr>
+          <w:rStyle w:val="Hyperlink"/>
+          <w:lang w:val="en-US"/>
+        </w:rPr>
+        <w:t>problem with eligibility lists</w:t>
+      </w:r>
+      <w:r>
+        <w:rPr>
+          <w:rStyle w:val="Hyperlink"/>
+          <w:lang w:val="en-US"/>
+        </w:rPr>
+        <w:fldChar w:fldCharType="end"/>
+      </w:r>
       <w:r>
         <w:rPr>
           <w:lang w:val="en-US"/>
@@ -58040,7 +58290,6 @@
   <w:style w:type="character" w:default="1" w:styleId="Absatz-Standardschriftart">
     <w:name w:val="Default Paragraph Font"/>
     <w:uiPriority w:val="1"/>
-    <w:semiHidden/>
     <w:unhideWhenUsed/>
   </w:style>
   <w:style w:type="table" w:default="1" w:styleId="NormaleTabelle">
@@ -58656,7 +58905,7 @@
 </file>
 
 <file path=customXml/itemProps1.xml><?xml version="1.0" encoding="utf-8"?>
-<ds:datastoreItem xmlns:ds="http://schemas.openxmlformats.org/officeDocument/2006/customXml" ds:itemID="{25EAEA1E-6F6B-48B1-B7F4-9F172EAFC469}">
+<ds:datastoreItem xmlns:ds="http://schemas.openxmlformats.org/officeDocument/2006/customXml" ds:itemID="{37FC2B8C-CD1A-4C55-894A-D5D9C05A3BB4}">
   <ds:schemaRefs>
     <ds:schemaRef ds:uri="http://schemas.openxmlformats.org/officeDocument/2006/bibliography"/>
   </ds:schemaRefs>

</xml_diff>

<commit_message>
Small and medium size bug fixes Othello
- in classes Edax, GameBoardOthello, StateObserverOthello, all tagged
with 'WK'
- new class ValidateAgent, but still under construction
</commit_message>
<xml_diff>
--- a/TDNTupleAgt.docx
+++ b/TDNTupleAgt.docx
@@ -1102,7 +1102,21 @@
         <w:rPr>
           <w:lang w:val="en-US"/>
         </w:rPr>
-        <w:t xml:space="preserve"> as reference) is (-1)*(-1) = +1</w:t>
+        <w:t xml:space="preserve"> as reference) is (-</w:t>
+      </w:r>
+      <w:proofErr w:type="gramStart"/>
+      <w:r>
+        <w:rPr>
+          <w:lang w:val="en-US"/>
+        </w:rPr>
+        <w:t>1)*</w:t>
+      </w:r>
+      <w:proofErr w:type="gramEnd"/>
+      <w:r>
+        <w:rPr>
+          <w:lang w:val="en-US"/>
+        </w:rPr>
+        <w:t>(-1) = +1</w:t>
       </w:r>
       <w:r>
         <w:rPr>
@@ -1382,6 +1396,7 @@
         <w:rPr>
           <w:lang w:val="en-US"/>
         </w:rPr>
+        <w:lastRenderedPageBreak/>
         <w:t>getNextAction</w:t>
       </w:r>
       <w:r>
@@ -1429,6 +1444,7 @@
         </w:rPr>
         <w:t xml:space="preserve"> CurrentScore(</w:t>
       </w:r>
+      <w:proofErr w:type="gramStart"/>
       <w:r>
         <w:rPr>
           <w:lang w:val="en-US"/>
@@ -1452,7 +1468,14 @@
         <w:rPr>
           <w:lang w:val="en-US"/>
         </w:rPr>
-        <w:t xml:space="preserve">a), where </w:t>
+        <w:t>a</w:t>
+      </w:r>
+      <w:proofErr w:type="gramEnd"/>
+      <w:r>
+        <w:rPr>
+          <w:lang w:val="en-US"/>
+        </w:rPr>
+        <w:t xml:space="preserve">), where </w:t>
       </w:r>
       <w:r>
         <w:rPr>
@@ -1919,6 +1942,7 @@
         </w:rPr>
         <w:t>(</w:t>
       </w:r>
+      <w:proofErr w:type="gramStart"/>
       <w:r>
         <w:rPr>
           <w:lang w:val="en-US"/>
@@ -1942,7 +1966,14 @@
         <w:rPr>
           <w:lang w:val="en-US"/>
         </w:rPr>
-        <w:t>a)</w:t>
+        <w:t>a</w:t>
+      </w:r>
+      <w:proofErr w:type="gramEnd"/>
+      <w:r>
+        <w:rPr>
+          <w:lang w:val="en-US"/>
+        </w:rPr>
+        <w:t>)</w:t>
       </w:r>
       <w:r>
         <w:rPr>
@@ -1985,7 +2016,21 @@
         <w:rPr>
           <w:lang w:val="en-US"/>
         </w:rPr>
-        <w:t xml:space="preserve">, for no specific reason. It is however sensible to include it in getNextAction() if we have it in trainAgent() (!). The impact on the results achieved so far is minimal, since we had nearly always </w:t>
+        <w:t xml:space="preserve">, for no specific reason. It is however sensible to include it in </w:t>
+      </w:r>
+      <w:proofErr w:type="gramStart"/>
+      <w:r>
+        <w:rPr>
+          <w:lang w:val="en-US"/>
+        </w:rPr>
+        <w:t>getNextAction(</w:t>
+      </w:r>
+      <w:proofErr w:type="gramEnd"/>
+      <w:r>
+        <w:rPr>
+          <w:lang w:val="en-US"/>
+        </w:rPr>
+        <w:t xml:space="preserve">) if we have it in trainAgent() (!). The impact on the results achieved so far is minimal, since we had nearly always </w:t>
       </w:r>
       <w:r>
         <w:rPr>
@@ -2186,7 +2231,21 @@
         <w:rPr>
           <w:lang w:val="en-US"/>
         </w:rPr>
-        <w:t xml:space="preserve"> = advance(s</w:t>
+        <w:t xml:space="preserve"> = </w:t>
+      </w:r>
+      <w:proofErr w:type="gramStart"/>
+      <w:r>
+        <w:rPr>
+          <w:lang w:val="en-US"/>
+        </w:rPr>
+        <w:t>advance(</w:t>
+      </w:r>
+      <w:proofErr w:type="gramEnd"/>
+      <w:r>
+        <w:rPr>
+          <w:lang w:val="en-US"/>
+        </w:rPr>
+        <w:t>s</w:t>
       </w:r>
       <w:r>
         <w:rPr>
@@ -2933,6 +2992,7 @@
         <w:rPr>
           <w:lang w:val="en-US"/>
         </w:rPr>
+        <w:lastRenderedPageBreak/>
         <w:t>Current drawbacks of TDNTupleAgt</w:t>
       </w:r>
     </w:p>
@@ -3091,7 +3151,14 @@
         <w:rPr>
           <w:lang w:val="en-US"/>
         </w:rPr>
-        <w:t>from (N,</w:t>
+        <w:t>from (</w:t>
+      </w:r>
+      <w:proofErr w:type="gramStart"/>
+      <w:r>
+        <w:rPr>
+          <w:lang w:val="en-US"/>
+        </w:rPr>
+        <w:t>N,</w:t>
       </w:r>
       <w:r>
         <w:rPr>
@@ -3099,6 +3166,7 @@
         </w:rPr>
         <w:t>L</w:t>
       </w:r>
+      <w:proofErr w:type="gramEnd"/>
       <w:r>
         <w:rPr>
           <w:lang w:val="en-US"/>
@@ -3587,6 +3655,7 @@
           <w:lang w:val="en-US"/>
         </w:rPr>
       </w:pPr>
+      <w:proofErr w:type="gramStart"/>
       <w:r>
         <w:rPr>
           <w:b/>
@@ -3601,7 +3670,15 @@
           <w:b/>
           <w:lang w:val="en-US"/>
         </w:rPr>
-        <w:t>coreI()</w:t>
+        <w:t>coreI(</w:t>
+      </w:r>
+      <w:proofErr w:type="gramEnd"/>
+      <w:r>
+        <w:rPr>
+          <w:b/>
+          <w:lang w:val="en-US"/>
+        </w:rPr>
+        <w:t>)</w:t>
       </w:r>
       <w:r>
         <w:rPr>
@@ -4041,6 +4118,7 @@
         <w:rPr>
           <w:lang w:val="en-US"/>
         </w:rPr>
+        <w:lastRenderedPageBreak/>
         <w:t>Ind</w:t>
       </w:r>
       <w:r>
@@ -4054,7 +4132,14 @@
         <w:rPr>
           <w:lang w:val="en-US"/>
         </w:rPr>
-        <w:t>(s): the index into the look-up table V</w:t>
+        <w:t xml:space="preserve">(s): the index into the look-up table </w:t>
+      </w:r>
+      <w:proofErr w:type="gramStart"/>
+      <w:r>
+        <w:rPr>
+          <w:lang w:val="en-US"/>
+        </w:rPr>
+        <w:t>V</w:t>
       </w:r>
       <w:r>
         <w:rPr>
@@ -4067,7 +4152,14 @@
         <w:rPr>
           <w:lang w:val="en-US"/>
         </w:rPr>
-        <w:t>[] of n-tuple i=1,…,m, given state s.</w:t>
+        <w:t>[</w:t>
+      </w:r>
+      <w:proofErr w:type="gramEnd"/>
+      <w:r>
+        <w:rPr>
+          <w:lang w:val="en-US"/>
+        </w:rPr>
+        <w:t>] of n-tuple i=1,…,m, given state s.</w:t>
       </w:r>
     </w:p>
     <w:p>
@@ -8066,6 +8158,7 @@
               <w:rFonts w:ascii="Cambria Math" w:hAnsi="Cambria Math"/>
               <w:lang w:val="en-US"/>
             </w:rPr>
+            <w:lastRenderedPageBreak/>
             <m:t xml:space="preserve">+…                             </m:t>
           </m:r>
         </m:oMath>
@@ -10120,7 +10213,21 @@
         <w:rPr>
           <w:lang w:val="en-US"/>
         </w:rPr>
-        <w:t xml:space="preserve"> (TDNTuple2Agt::train*). But this </w:t>
+        <w:t xml:space="preserve"> (TDNTuple2</w:t>
+      </w:r>
+      <w:proofErr w:type="gramStart"/>
+      <w:r>
+        <w:rPr>
+          <w:lang w:val="en-US"/>
+        </w:rPr>
+        <w:t>Agt::</w:t>
+      </w:r>
+      <w:proofErr w:type="gramEnd"/>
+      <w:r>
+        <w:rPr>
+          <w:lang w:val="en-US"/>
+        </w:rPr>
+        <w:t xml:space="preserve">train*). But this </w:t>
       </w:r>
       <w:r>
         <w:rPr>
@@ -10247,6 +10354,7 @@
         <w:rPr>
           <w:lang w:val="en-US"/>
         </w:rPr>
+        <w:lastRenderedPageBreak/>
         <w:t>Debugging TDNTuple2Agt</w:t>
       </w:r>
     </w:p>
@@ -10320,7 +10428,21 @@
         <w:rPr>
           <w:lang w:val="en-US"/>
         </w:rPr>
-        <w:t xml:space="preserve"> code around ‘progress’ and ‘randomSelect’ in TDNTuple2Agt::getNextAction (and likewise in TDNTupleAgt). – Now replaced with the simpler code </w:t>
+        <w:t xml:space="preserve"> code around ‘progress’ and ‘randomSelect’ in TDNTuple2</w:t>
+      </w:r>
+      <w:proofErr w:type="gramStart"/>
+      <w:r>
+        <w:rPr>
+          <w:lang w:val="en-US"/>
+        </w:rPr>
+        <w:t>Agt::</w:t>
+      </w:r>
+      <w:proofErr w:type="gramEnd"/>
+      <w:r>
+        <w:rPr>
+          <w:lang w:val="en-US"/>
+        </w:rPr>
+        <w:t xml:space="preserve">getNextAction (and likewise in TDNTupleAgt). – Now replaced with the simpler code </w:t>
       </w:r>
     </w:p>
     <w:p>
@@ -10841,12 +10963,14 @@
         </w:rPr>
         <w:t xml:space="preserve">an array </w:t>
       </w:r>
+      <w:proofErr w:type="gramStart"/>
       <w:r>
         <w:rPr>
           <w:lang w:val="en-US"/>
         </w:rPr>
         <w:t>trainCounter[</w:t>
       </w:r>
+      <w:proofErr w:type="gramEnd"/>
       <w:r>
         <w:rPr>
           <w:lang w:val="en-US"/>
@@ -10936,7 +11060,21 @@
         <w:rPr>
           <w:lang w:val="en-US"/>
         </w:rPr>
-        <w:t xml:space="preserve"> remedy: Having to reset trainCounter[] for e</w:t>
+        <w:t xml:space="preserve"> remedy: Having to reset </w:t>
+      </w:r>
+      <w:proofErr w:type="gramStart"/>
+      <w:r>
+        <w:rPr>
+          <w:lang w:val="en-US"/>
+        </w:rPr>
+        <w:t>trainCounter[</w:t>
+      </w:r>
+      <w:proofErr w:type="gramEnd"/>
+      <w:r>
+        <w:rPr>
+          <w:lang w:val="en-US"/>
+        </w:rPr>
+        <w:t>] for e</w:t>
       </w:r>
       <w:r>
         <w:rPr>
@@ -11020,7 +11158,22 @@
         <w:rPr>
           <w:lang w:val="en-US"/>
         </w:rPr>
-        <w:t>faster: only 7 sec instead of 51</w:t>
+        <w:t xml:space="preserve">faster: only 7 </w:t>
+      </w:r>
+      <w:proofErr w:type="gramStart"/>
+      <w:r>
+        <w:rPr>
+          <w:lang w:val="en-US"/>
+        </w:rPr>
+        <w:lastRenderedPageBreak/>
+        <w:t>sec</w:t>
+      </w:r>
+      <w:proofErr w:type="gramEnd"/>
+      <w:r>
+        <w:rPr>
+          <w:lang w:val="en-US"/>
+        </w:rPr>
+        <w:t xml:space="preserve"> instead of 51</w:t>
       </w:r>
       <w:r>
         <w:rPr>
@@ -11211,7 +11364,21 @@
         <w:rPr>
           <w:lang w:val="en-US"/>
         </w:rPr>
-        <w:t>. This behavior was found through learning, it was not prescribed by any form of heuristics (!). When doing a quick eval, the highest-tile statistics fluctuates somewhat, but we get quick evals with 41 ‘2048’-tiles and even 2 ‘4096’-tiles out of 50 games.</w:t>
+        <w:t xml:space="preserve">. This behavior was found through </w:t>
+      </w:r>
+      <w:proofErr w:type="gramStart"/>
+      <w:r>
+        <w:rPr>
+          <w:lang w:val="en-US"/>
+        </w:rPr>
+        <w:t>learning,</w:t>
+      </w:r>
+      <w:proofErr w:type="gramEnd"/>
+      <w:r>
+        <w:rPr>
+          <w:lang w:val="en-US"/>
+        </w:rPr>
+        <w:t xml:space="preserve"> it was not prescribed by any form of heuristics (!). When doing a quick eval, the highest-tile statistics fluctuates somewhat, but we get quick evals with 41 ‘2048’-tiles and even 2 ‘4096’-tiles out of 50 games.</w:t>
       </w:r>
     </w:p>
     <w:p>
@@ -11262,12 +11429,21 @@
         </w:rPr>
         <w:t xml:space="preserve"> </w:t>
       </w:r>
+      <w:proofErr w:type="gramStart"/>
       <w:r>
         <w:rPr>
           <w:rFonts w:ascii="Courier New" w:hAnsi="Courier New" w:cs="Courier New"/>
           <w:lang w:val="en-US"/>
         </w:rPr>
-        <w:t xml:space="preserve">if(… </w:t>
+        <w:t>if(</w:t>
+      </w:r>
+      <w:proofErr w:type="gramEnd"/>
+      <w:r>
+        <w:rPr>
+          <w:rFonts w:ascii="Courier New" w:hAnsi="Courier New" w:cs="Courier New"/>
+          <w:lang w:val="en-US"/>
+        </w:rPr>
+        <w:t xml:space="preserve">… </w:t>
       </w:r>
       <w:r>
         <w:rPr>
@@ -11496,13 +11672,27 @@
         <w:rPr>
           <w:lang w:val="en-US"/>
         </w:rPr>
-        <w:t xml:space="preserve"> still disturbing that the empty board has all V(s)=0 </w:t>
-      </w:r>
-      <w:r>
-        <w:rPr>
-          <w:lang w:val="en-US"/>
-        </w:rPr>
-        <w:t xml:space="preserve">? </w:t>
+        <w:t xml:space="preserve"> still disturbing that the empty board has all V(s)=</w:t>
+      </w:r>
+      <w:proofErr w:type="gramStart"/>
+      <w:r>
+        <w:rPr>
+          <w:lang w:val="en-US"/>
+        </w:rPr>
+        <w:t xml:space="preserve">0 </w:t>
+      </w:r>
+      <w:r>
+        <w:rPr>
+          <w:lang w:val="en-US"/>
+        </w:rPr>
+        <w:t>?</w:t>
+      </w:r>
+      <w:proofErr w:type="gramEnd"/>
+      <w:r>
+        <w:rPr>
+          <w:lang w:val="en-US"/>
+        </w:rPr>
+        <w:t xml:space="preserve"> </w:t>
       </w:r>
       <w:r>
         <w:rPr>
@@ -11526,7 +11716,21 @@
         <w:rPr>
           <w:lang w:val="en-US"/>
         </w:rPr>
-        <w:t xml:space="preserve"> Observation: If we switch from gb.chooseStartState01() in XArenaFuncs::train() to gb.</w:t>
+        <w:t xml:space="preserve"> Observation: If we switch from </w:t>
+      </w:r>
+      <w:proofErr w:type="gramStart"/>
+      <w:r>
+        <w:rPr>
+          <w:lang w:val="en-US"/>
+        </w:rPr>
+        <w:t>gb.chooseStartState</w:t>
+      </w:r>
+      <w:proofErr w:type="gramEnd"/>
+      <w:r>
+        <w:rPr>
+          <w:lang w:val="en-US"/>
+        </w:rPr>
+        <w:t>01() in XArenaFuncs::train() to gb.</w:t>
       </w:r>
       <w:r>
         <w:rPr>
@@ -11551,13 +11755,28 @@
           <w:vertAlign w:val="subscript"/>
           <w:lang w:val="en-US"/>
         </w:rPr>
-        <w:t>t+1</w:t>
-      </w:r>
-      <w:r>
-        <w:rPr>
-          <w:lang w:val="en-US"/>
-        </w:rPr>
-        <w:t>)=0 is not wrong (!). Because Minimax as an exact agent has exactly this V(</w:t>
+        <w:t>t+</w:t>
+      </w:r>
+      <w:proofErr w:type="gramStart"/>
+      <w:r>
+        <w:rPr>
+          <w:vertAlign w:val="subscript"/>
+          <w:lang w:val="en-US"/>
+        </w:rPr>
+        <w:t>1</w:t>
+      </w:r>
+      <w:r>
+        <w:rPr>
+          <w:lang w:val="en-US"/>
+        </w:rPr>
+        <w:t>)=</w:t>
+      </w:r>
+      <w:proofErr w:type="gramEnd"/>
+      <w:r>
+        <w:rPr>
+          <w:lang w:val="en-US"/>
+        </w:rPr>
+        <w:t>0 is not wrong (!). Because Minimax as an exact agent has exactly this V(</w:t>
       </w:r>
       <w:r>
         <w:rPr>
@@ -11570,13 +11789,28 @@
           <w:vertAlign w:val="subscript"/>
           <w:lang w:val="en-US"/>
         </w:rPr>
-        <w:t>t+1</w:t>
-      </w:r>
-      <w:r>
-        <w:rPr>
-          <w:lang w:val="en-US"/>
-        </w:rPr>
-        <w:t>)=0. That is</w:t>
+        <w:t>t+</w:t>
+      </w:r>
+      <w:proofErr w:type="gramStart"/>
+      <w:r>
+        <w:rPr>
+          <w:vertAlign w:val="subscript"/>
+          <w:lang w:val="en-US"/>
+        </w:rPr>
+        <w:t>1</w:t>
+      </w:r>
+      <w:r>
+        <w:rPr>
+          <w:lang w:val="en-US"/>
+        </w:rPr>
+        <w:t>)=</w:t>
+      </w:r>
+      <w:proofErr w:type="gramEnd"/>
+      <w:r>
+        <w:rPr>
+          <w:lang w:val="en-US"/>
+        </w:rPr>
+        <w:t>0. That is</w:t>
       </w:r>
       <w:r>
         <w:rPr>
@@ -11682,12 +11916,21 @@
         </w:rPr>
         <w:t xml:space="preserve">for Hex </w:t>
       </w:r>
+      <w:proofErr w:type="gramStart"/>
       <w:r>
         <w:rPr>
           <w:b/>
           <w:lang w:val="en-US"/>
         </w:rPr>
-        <w:t>gb.chooseStartState01()</w:t>
+        <w:t>gb.chooseStartState</w:t>
+      </w:r>
+      <w:proofErr w:type="gramEnd"/>
+      <w:r>
+        <w:rPr>
+          <w:b/>
+          <w:lang w:val="en-US"/>
+        </w:rPr>
+        <w:t>01()</w:t>
       </w:r>
       <w:r>
         <w:rPr>
@@ -11979,7 +12222,14 @@
         <w:rPr>
           <w:lang w:val="en-US"/>
         </w:rPr>
-        <w:t xml:space="preserve"> – The drawback of this evaluator is: For each new Hex board size, the losing moves have to be determined manually. This makes it less easy to go to the next level. </w:t>
+        <w:t xml:space="preserve"> </w:t>
+      </w:r>
+      <w:r>
+        <w:rPr>
+          <w:lang w:val="en-US"/>
+        </w:rPr>
+        <w:lastRenderedPageBreak/>
+        <w:t xml:space="preserve">– The drawback of this evaluator is: For each new Hex board size, the losing moves have to be determined manually. This makes it less easy to go to the next level. </w:t>
       </w:r>
     </w:p>
     <w:p>
@@ -12673,6 +12923,7 @@
         <w:rPr>
           <w:lang w:val="en-US"/>
         </w:rPr>
+        <w:lastRenderedPageBreak/>
         <w:t xml:space="preserve"> </w:t>
       </w:r>
       <w:r>
@@ -13087,17 +13338,39 @@
         </w:rPr>
         <w:t xml:space="preserve">==true was allowed). Why?? As a </w:t>
       </w:r>
-      <w:r>
-        <w:rPr>
-          <w:lang w:val="en-US"/>
-        </w:rPr>
-        <w:t>consequence we get unusual high values in InspectV.</w:t>
-      </w:r>
-      <w:r>
-        <w:rPr>
-          <w:lang w:val="en-US"/>
-        </w:rPr>
-        <w:t xml:space="preserve"> – This was due to a bug in the loading mechanism: Parameter tdPar.hasSigmoid() would get the right value during loading, but m_Net.withSigmoid was not updated during load. Now fixed: suitable call to td.setTDParams() in XArenaMenu::loadAgent</w:t>
+      <w:proofErr w:type="gramStart"/>
+      <w:r>
+        <w:rPr>
+          <w:lang w:val="en-US"/>
+        </w:rPr>
+        <w:t>consequence</w:t>
+      </w:r>
+      <w:proofErr w:type="gramEnd"/>
+      <w:r>
+        <w:rPr>
+          <w:lang w:val="en-US"/>
+        </w:rPr>
+        <w:t xml:space="preserve"> we get unusual high values in InspectV.</w:t>
+      </w:r>
+      <w:r>
+        <w:rPr>
+          <w:lang w:val="en-US"/>
+        </w:rPr>
+        <w:t xml:space="preserve"> – This was due to a bug in the loading mechanism: Parameter tdPar.hasSigmoid() would get the right value during loading, but m_Net.withSigmoid was not updated during load. Now fixed: suitable call to </w:t>
+      </w:r>
+      <w:proofErr w:type="gramStart"/>
+      <w:r>
+        <w:rPr>
+          <w:lang w:val="en-US"/>
+        </w:rPr>
+        <w:t>td.setTDParams</w:t>
+      </w:r>
+      <w:proofErr w:type="gramEnd"/>
+      <w:r>
+        <w:rPr>
+          <w:lang w:val="en-US"/>
+        </w:rPr>
+        <w:t>() in XArenaMenu::loadAgent</w:t>
       </w:r>
       <w:r>
         <w:rPr>
@@ -13109,7 +13382,35 @@
         <w:rPr>
           <w:lang w:val="en-US"/>
         </w:rPr>
-        <w:t>. Likewise, we need m_Net.useSymmetry to be set properly: suitable call to td.setNTParams() in XArenaMenu::loadAgent. We had to add a new function NTupleValueFunc::setUseSymmetry. The same changes were done for NTuple2ValueFunc and TDNTuple2Agt.</w:t>
+        <w:t xml:space="preserve">. Likewise, we need m_Net.useSymmetry to be set properly: suitable call to </w:t>
+      </w:r>
+      <w:proofErr w:type="gramStart"/>
+      <w:r>
+        <w:rPr>
+          <w:lang w:val="en-US"/>
+        </w:rPr>
+        <w:t>td.setNTParams</w:t>
+      </w:r>
+      <w:proofErr w:type="gramEnd"/>
+      <w:r>
+        <w:rPr>
+          <w:lang w:val="en-US"/>
+        </w:rPr>
+        <w:t xml:space="preserve">() in XArenaMenu::loadAgent. We had to add a new function </w:t>
+      </w:r>
+      <w:proofErr w:type="gramStart"/>
+      <w:r>
+        <w:rPr>
+          <w:lang w:val="en-US"/>
+        </w:rPr>
+        <w:t>NTupleValueFunc::</w:t>
+      </w:r>
+      <w:proofErr w:type="gramEnd"/>
+      <w:r>
+        <w:rPr>
+          <w:lang w:val="en-US"/>
+        </w:rPr>
+        <w:t>setUseSymmetry. The same changes were done for NTuple2ValueFunc and TDNTuple2Agt.</w:t>
       </w:r>
       <w:r>
         <w:rPr>
@@ -13146,7 +13447,14 @@
         <w:rPr>
           <w:lang w:val="en-US"/>
         </w:rPr>
-        <w:t>ory. – Symptomatic remedy: Set Other Pars – Train Eval Mode = 0 prior to start of train.</w:t>
+        <w:t xml:space="preserve">ory. </w:t>
+      </w:r>
+      <w:r>
+        <w:rPr>
+          <w:lang w:val="en-US"/>
+        </w:rPr>
+        <w:lastRenderedPageBreak/>
+        <w:t>– Symptomatic remedy: Set Other Pars – Train Eval Mode = 0 prior to start of train.</w:t>
       </w:r>
       <w:r>
         <w:rPr>
@@ -13697,6 +14005,7 @@
         </w:rPr>
         <w:tab/>
       </w:r>
+      <w:proofErr w:type="gramStart"/>
       <w:r>
         <w:rPr>
           <w:rFonts w:ascii="Consolas" w:hAnsi="Consolas" w:cs="Consolas"/>
@@ -13715,7 +14024,18 @@
           <w:szCs w:val="20"/>
           <w:lang w:val="en-US"/>
         </w:rPr>
-        <w:t>.advance(</w:t>
+        <w:t>.advance</w:t>
+      </w:r>
+      <w:proofErr w:type="gramEnd"/>
+      <w:r>
+        <w:rPr>
+          <w:rFonts w:ascii="Consolas" w:hAnsi="Consolas" w:cs="Consolas"/>
+          <w:color w:val="000000"/>
+          <w:sz w:val="20"/>
+          <w:szCs w:val="20"/>
+          <w:lang w:val="en-US"/>
+        </w:rPr>
+        <w:t>(</w:t>
       </w:r>
       <w:r>
         <w:rPr>
@@ -14213,6 +14533,7 @@
         </w:rPr>
         <w:t xml:space="preserve"> (</w:t>
       </w:r>
+      <w:proofErr w:type="gramStart"/>
       <w:r>
         <w:rPr>
           <w:rFonts w:ascii="Consolas" w:hAnsi="Consolas" w:cs="Consolas"/>
@@ -14245,6 +14566,7 @@
         </w:rPr>
         <w:t>Deterministic</w:t>
       </w:r>
+      <w:proofErr w:type="gramEnd"/>
       <w:r>
         <w:rPr>
           <w:lang w:val="en-US"/>
@@ -14330,6 +14652,7 @@
           <w:szCs w:val="20"/>
           <w:lang w:val="en-US"/>
         </w:rPr>
+        <w:lastRenderedPageBreak/>
         <w:t>curBoard</w:t>
       </w:r>
       <w:r>
@@ -14499,7 +14822,21 @@
         <w:rPr>
           <w:lang w:val="en-US"/>
         </w:rPr>
-        <w:t xml:space="preserve"> if curBoard!=null. This ensures the “if (t&gt;0) …” part in [Jaskowski16]</w:t>
+        <w:t xml:space="preserve"> if </w:t>
+      </w:r>
+      <w:proofErr w:type="gramStart"/>
+      <w:r>
+        <w:rPr>
+          <w:lang w:val="en-US"/>
+        </w:rPr>
+        <w:t>curBoard!=</w:t>
+      </w:r>
+      <w:proofErr w:type="gramEnd"/>
+      <w:r>
+        <w:rPr>
+          <w:lang w:val="en-US"/>
+        </w:rPr>
+        <w:t>null. This ensures the “if (t&gt;0) …” part in [Jaskowski16]</w:t>
       </w:r>
       <w:r>
         <w:rPr>
@@ -14550,6 +14887,7 @@
         </w:rPr>
         <w:tab/>
       </w:r>
+      <w:proofErr w:type="gramStart"/>
       <w:r>
         <w:rPr>
           <w:rFonts w:ascii="Consolas" w:hAnsi="Consolas" w:cs="Consolas"/>
@@ -14570,7 +14908,18 @@
           <w:szCs w:val="20"/>
           <w:lang w:val="en-US"/>
         </w:rPr>
-        <w:t xml:space="preserve">[] </w:t>
+        <w:t>[</w:t>
+      </w:r>
+      <w:proofErr w:type="gramEnd"/>
+      <w:r>
+        <w:rPr>
+          <w:rFonts w:ascii="Consolas" w:hAnsi="Consolas" w:cs="Consolas"/>
+          <w:color w:val="000000"/>
+          <w:sz w:val="20"/>
+          <w:szCs w:val="20"/>
+          <w:lang w:val="en-US"/>
+        </w:rPr>
+        <w:t xml:space="preserve">] </w:t>
       </w:r>
       <w:r>
         <w:rPr>
@@ -14766,7 +15115,21 @@
         <w:rPr>
           <w:lang w:val="en-US"/>
         </w:rPr>
-        <w:t xml:space="preserve">of the code in trainAgent() </w:t>
+        <w:t xml:space="preserve">of the code in </w:t>
+      </w:r>
+      <w:proofErr w:type="gramStart"/>
+      <w:r>
+        <w:rPr>
+          <w:lang w:val="en-US"/>
+        </w:rPr>
+        <w:t>trainAgent(</w:t>
+      </w:r>
+      <w:proofErr w:type="gramEnd"/>
+      <w:r>
+        <w:rPr>
+          <w:lang w:val="en-US"/>
+        </w:rPr>
+        <w:t xml:space="preserve">) </w:t>
       </w:r>
       <w:r>
         <w:rPr>
@@ -14969,7 +15332,21 @@
         <w:rPr>
           <w:lang w:val="en-US"/>
         </w:rPr>
-        <w:t xml:space="preserve">, one time with AFTERSTATE, one time w/o. The results are stored in </w:t>
+        <w:t xml:space="preserve">, one time with AFTERSTATE, </w:t>
+      </w:r>
+      <w:proofErr w:type="gramStart"/>
+      <w:r>
+        <w:rPr>
+          <w:lang w:val="en-US"/>
+        </w:rPr>
+        <w:t>one time</w:t>
+      </w:r>
+      <w:proofErr w:type="gramEnd"/>
+      <w:r>
+        <w:rPr>
+          <w:lang w:val="en-US"/>
+        </w:rPr>
+        <w:t xml:space="preserve"> w/o. The results are stored in </w:t>
       </w:r>
       <w:hyperlink r:id="rId24" w:history="1">
         <w:r>
@@ -15012,6 +15389,7 @@
         <w:rPr>
           <w:noProof/>
         </w:rPr>
+        <w:lastRenderedPageBreak/>
         <w:drawing>
           <wp:inline distT="0" distB="0" distL="0" distR="0" wp14:anchorId="753C22F4" wp14:editId="1F15E095">
             <wp:extent cx="4471051" cy="3451860"/>
@@ -15224,7 +15602,21 @@
         <w:rPr>
           <w:lang w:val="en-US"/>
         </w:rPr>
-        <w:t xml:space="preserve"> sqrt(10))</w:t>
+        <w:t xml:space="preserve"> </w:t>
+      </w:r>
+      <w:proofErr w:type="gramStart"/>
+      <w:r>
+        <w:rPr>
+          <w:lang w:val="en-US"/>
+        </w:rPr>
+        <w:t>sqrt(</w:t>
+      </w:r>
+      <w:proofErr w:type="gramEnd"/>
+      <w:r>
+        <w:rPr>
+          <w:lang w:val="en-US"/>
+        </w:rPr>
+        <w:t>10))</w:t>
       </w:r>
       <w:r>
         <w:rPr>
@@ -15392,7 +15784,21 @@
         <w:rPr>
           <w:lang w:val="en-US"/>
         </w:rPr>
-        <w:t>OK: Rename MaxScore in getNextAction() to BestScore (to disentangle from so.getMaxGameScore())</w:t>
+        <w:t xml:space="preserve">OK: Rename MaxScore in </w:t>
+      </w:r>
+      <w:proofErr w:type="gramStart"/>
+      <w:r>
+        <w:rPr>
+          <w:lang w:val="en-US"/>
+        </w:rPr>
+        <w:t>getNextAction(</w:t>
+      </w:r>
+      <w:proofErr w:type="gramEnd"/>
+      <w:r>
+        <w:rPr>
+          <w:lang w:val="en-US"/>
+        </w:rPr>
+        <w:t>) to BestScore (to disentangle from so.getMaxGameScore())</w:t>
       </w:r>
     </w:p>
     <w:p>
@@ -15410,7 +15816,21 @@
         <w:rPr>
           <w:lang w:val="en-US"/>
         </w:rPr>
-        <w:t>OK: Extend pa.stringDescr() by the new elements: AFTERSTATE, learnFromRM. (chooseStart01 may be added when we have ParOther as part of TDNTupleAgt).</w:t>
+        <w:t xml:space="preserve">OK: Extend </w:t>
+      </w:r>
+      <w:proofErr w:type="gramStart"/>
+      <w:r>
+        <w:rPr>
+          <w:lang w:val="en-US"/>
+        </w:rPr>
+        <w:t>pa.stringDescr</w:t>
+      </w:r>
+      <w:proofErr w:type="gramEnd"/>
+      <w:r>
+        <w:rPr>
+          <w:lang w:val="en-US"/>
+        </w:rPr>
+        <w:t>() by the new elements: AFTERSTATE, learnFromRM. (chooseStart01 may be added when we have ParOther as part of TDNTupleAgt).</w:t>
       </w:r>
     </w:p>
     <w:p>
@@ -15481,7 +15901,25 @@
           <w:szCs w:val="21"/>
           <w:lang w:val="en-US"/>
         </w:rPr>
-        <w:t>OK Simplify TDNTuple2Agt::trainAgent (withNS always true, comment out the two parts tagged with ‘</w:t>
+        <w:t>OK Simplify TDNTuple2</w:t>
+      </w:r>
+      <w:proofErr w:type="gramStart"/>
+      <w:r>
+        <w:rPr>
+          <w:rFonts w:cs="Arial"/>
+          <w:szCs w:val="21"/>
+          <w:lang w:val="en-US"/>
+        </w:rPr>
+        <w:t>Agt::</w:t>
+      </w:r>
+      <w:proofErr w:type="gramEnd"/>
+      <w:r>
+        <w:rPr>
+          <w:rFonts w:cs="Arial"/>
+          <w:szCs w:val="21"/>
+          <w:lang w:val="en-US"/>
+        </w:rPr>
+        <w:t>trainAgent (withNS always true, comment out the two parts tagged with ‘</w:t>
       </w:r>
       <w:r>
         <w:rPr>
@@ -15545,13 +15983,33 @@
         <w:rPr>
           <w:lang w:val="en-US"/>
         </w:rPr>
-        <w:t xml:space="preserve">But some code is needed in XArenaMenu::loadAgent() in order to safely load older agents. </w:t>
+        <w:t xml:space="preserve">But some code is needed in </w:t>
+      </w:r>
+      <w:proofErr w:type="gramStart"/>
+      <w:r>
+        <w:rPr>
+          <w:lang w:val="en-US"/>
+        </w:rPr>
+        <w:t>XArenaMenu::</w:t>
+      </w:r>
+      <w:proofErr w:type="gramEnd"/>
+      <w:r>
+        <w:rPr>
+          <w:lang w:val="en-US"/>
+        </w:rPr>
+        <w:t xml:space="preserve">loadAgent() in order to safely load older agents. </w:t>
       </w:r>
       <w:r>
         <w:rPr>
           <w:lang w:val="en-US"/>
         </w:rPr>
         <w:br/>
+      </w:r>
+      <w:r>
+        <w:rPr>
+          <w:lang w:val="en-US"/>
+        </w:rPr>
+        <w:lastRenderedPageBreak/>
         <w:t>Add</w:t>
       </w:r>
       <w:r>
@@ -15630,7 +16088,21 @@
         <w:rPr>
           <w:lang w:val="en-US"/>
         </w:rPr>
-        <w:t xml:space="preserve">implified the interface for PlayAgent::trainAgent(so,learnFromRM,epiLength): both parameters learnFromRM and epiLength are no longer needed, they are retrieved from m_oPar. </w:t>
+        <w:t xml:space="preserve">implified the interface for </w:t>
+      </w:r>
+      <w:proofErr w:type="gramStart"/>
+      <w:r>
+        <w:rPr>
+          <w:lang w:val="en-US"/>
+        </w:rPr>
+        <w:t>PlayAgent::</w:t>
+      </w:r>
+      <w:proofErr w:type="gramEnd"/>
+      <w:r>
+        <w:rPr>
+          <w:lang w:val="en-US"/>
+        </w:rPr>
+        <w:t xml:space="preserve">trainAgent(so,learnFromRM,epiLength): both parameters learnFromRM and epiLength are no longer needed, they are retrieved from m_oPar. </w:t>
       </w:r>
     </w:p>
     <w:p>
@@ -17420,6 +17892,7 @@
         <w:rPr>
           <w:lang w:val="en-US"/>
         </w:rPr>
+        <w:lastRenderedPageBreak/>
         <w:t xml:space="preserve">Games with </w:t>
       </w:r>
       <w:r>
@@ -17590,26 +18063,54 @@
         <w:rPr>
           <w:lang w:val="en-US"/>
         </w:rPr>
-        <w:t>more complex action in getNextAction</w:t>
-      </w:r>
-      <w:r>
-        <w:rPr>
-          <w:lang w:val="en-US"/>
-        </w:rPr>
-        <w:t>() and other places:</w:t>
-      </w:r>
-    </w:p>
-    <w:p>
-      <w:pPr>
-        <w:rPr>
-          <w:lang w:val="en-US"/>
-        </w:rPr>
-      </w:pPr>
-      <w:r>
-        <w:rPr>
-          <w:lang w:val="en-US"/>
-        </w:rPr>
-        <w:t>(actBest, V) = getNextAction(so, random, …)</w:t>
+        <w:t xml:space="preserve">more complex action in </w:t>
+      </w:r>
+      <w:proofErr w:type="gramStart"/>
+      <w:r>
+        <w:rPr>
+          <w:lang w:val="en-US"/>
+        </w:rPr>
+        <w:t>getNextAction</w:t>
+      </w:r>
+      <w:r>
+        <w:rPr>
+          <w:lang w:val="en-US"/>
+        </w:rPr>
+        <w:t>(</w:t>
+      </w:r>
+      <w:proofErr w:type="gramEnd"/>
+      <w:r>
+        <w:rPr>
+          <w:lang w:val="en-US"/>
+        </w:rPr>
+        <w:t>) and other places:</w:t>
+      </w:r>
+    </w:p>
+    <w:p>
+      <w:pPr>
+        <w:rPr>
+          <w:lang w:val="en-US"/>
+        </w:rPr>
+      </w:pPr>
+      <w:r>
+        <w:rPr>
+          <w:lang w:val="en-US"/>
+        </w:rPr>
+        <w:t xml:space="preserve">(actBest, V) = </w:t>
+      </w:r>
+      <w:proofErr w:type="gramStart"/>
+      <w:r>
+        <w:rPr>
+          <w:lang w:val="en-US"/>
+        </w:rPr>
+        <w:t>getNextAction(</w:t>
+      </w:r>
+      <w:proofErr w:type="gramEnd"/>
+      <w:r>
+        <w:rPr>
+          <w:lang w:val="en-US"/>
+        </w:rPr>
+        <w:t>so, random, …)</w:t>
       </w:r>
     </w:p>
     <w:p>
@@ -17757,7 +18258,21 @@
         <w:rPr>
           <w:lang w:val="en-US"/>
         </w:rPr>
-        <w:t xml:space="preserve">) = V(best </w:t>
+        <w:t xml:space="preserve">) = </w:t>
+      </w:r>
+      <w:proofErr w:type="gramStart"/>
+      <w:r>
+        <w:rPr>
+          <w:lang w:val="en-US"/>
+        </w:rPr>
+        <w:t>V(</w:t>
+      </w:r>
+      <w:proofErr w:type="gramEnd"/>
+      <w:r>
+        <w:rPr>
+          <w:lang w:val="en-US"/>
+        </w:rPr>
+        <w:t xml:space="preserve">best </w:t>
       </w:r>
       <w:r>
         <w:rPr>
@@ -17802,11 +18317,19 @@
           <w:lang w:val="en-US"/>
         </w:rPr>
       </w:pPr>
-      <w:r>
-        <w:rPr>
-          <w:lang w:val="en-US"/>
-        </w:rPr>
-        <w:t>PlayAgent()</w:t>
+      <w:proofErr w:type="gramStart"/>
+      <w:r>
+        <w:rPr>
+          <w:lang w:val="en-US"/>
+        </w:rPr>
+        <w:t>PlayAgent(</w:t>
+      </w:r>
+      <w:proofErr w:type="gramEnd"/>
+      <w:r>
+        <w:rPr>
+          <w:lang w:val="en-US"/>
+        </w:rPr>
+        <w:t>)</w:t>
       </w:r>
     </w:p>
     <w:p>
@@ -17852,11 +18375,19 @@
           <w:lang w:val="en-US"/>
         </w:rPr>
       </w:pPr>
-      <w:r>
-        <w:rPr>
-          <w:lang w:val="en-US"/>
-        </w:rPr>
-        <w:t>trainAgent()</w:t>
+      <w:proofErr w:type="gramStart"/>
+      <w:r>
+        <w:rPr>
+          <w:lang w:val="en-US"/>
+        </w:rPr>
+        <w:t>trainAgent(</w:t>
+      </w:r>
+      <w:proofErr w:type="gramEnd"/>
+      <w:r>
+        <w:rPr>
+          <w:lang w:val="en-US"/>
+        </w:rPr>
+        <w:t>)</w:t>
       </w:r>
     </w:p>
     <w:p>
@@ -17906,7 +18437,21 @@
         <w:rPr>
           <w:lang w:val="en-US"/>
         </w:rPr>
-        <w:t xml:space="preserve"> of weights (however, the decision which next action to take during training are based on multi-move getNextAction())</w:t>
+        <w:t xml:space="preserve"> of weights (however, the decision which next action to take during training are based on multi-move </w:t>
+      </w:r>
+      <w:proofErr w:type="gramStart"/>
+      <w:r>
+        <w:rPr>
+          <w:lang w:val="en-US"/>
+        </w:rPr>
+        <w:t>getNextAction(</w:t>
+      </w:r>
+      <w:proofErr w:type="gramEnd"/>
+      <w:r>
+        <w:rPr>
+          <w:lang w:val="en-US"/>
+        </w:rPr>
+        <w:t>))</w:t>
       </w:r>
       <w:r>
         <w:rPr>
@@ -17972,7 +18517,21 @@
         <w:rPr>
           <w:lang w:val="en-US"/>
         </w:rPr>
-        <w:t>class ACTIONS_VT extends ACTIONS with new members double[] vTable, double vBest</w:t>
+        <w:t xml:space="preserve">class ACTIONS_VT extends ACTIONS with new members </w:t>
+      </w:r>
+      <w:proofErr w:type="gramStart"/>
+      <w:r>
+        <w:rPr>
+          <w:lang w:val="en-US"/>
+        </w:rPr>
+        <w:t>double[</w:t>
+      </w:r>
+      <w:proofErr w:type="gramEnd"/>
+      <w:r>
+        <w:rPr>
+          <w:lang w:val="en-US"/>
+        </w:rPr>
+        <w:t>] vTable, double vBest</w:t>
       </w:r>
     </w:p>
     <w:p>
@@ -17986,7 +18545,21 @@
         <w:rPr>
           <w:lang w:val="en-US"/>
         </w:rPr>
-        <w:t>ACTIONS_VT getNextAction2(…) is now the new alternative to ACTION getNextAction(…)</w:t>
+        <w:t xml:space="preserve">ACTIONS_VT getNextAction2(…) is now the new alternative to ACTION </w:t>
+      </w:r>
+      <w:proofErr w:type="gramStart"/>
+      <w:r>
+        <w:rPr>
+          <w:lang w:val="en-US"/>
+        </w:rPr>
+        <w:t>getNextAction(</w:t>
+      </w:r>
+      <w:proofErr w:type="gramEnd"/>
+      <w:r>
+        <w:rPr>
+          <w:lang w:val="en-US"/>
+        </w:rPr>
+        <w:t>…)</w:t>
       </w:r>
     </w:p>
     <w:p>
@@ -18085,11 +18658,19 @@
           <w:lang w:val="en-US"/>
         </w:rPr>
       </w:pPr>
-      <w:r>
-        <w:rPr>
-          <w:lang w:val="en-US"/>
-        </w:rPr>
-        <w:t>getGamma()</w:t>
+      <w:proofErr w:type="gramStart"/>
+      <w:r>
+        <w:rPr>
+          <w:lang w:val="en-US"/>
+        </w:rPr>
+        <w:t>getGamma(</w:t>
+      </w:r>
+      <w:proofErr w:type="gramEnd"/>
+      <w:r>
+        <w:rPr>
+          <w:lang w:val="en-US"/>
+        </w:rPr>
+        <w:t>)</w:t>
       </w:r>
     </w:p>
     <w:p>
@@ -18108,7 +18689,21 @@
         <w:rPr>
           <w:lang w:val="en-US"/>
         </w:rPr>
-        <w:t>How does getNextAction1MultipleAgents() reflect</w:t>
+        <w:t>How does getNextAction1</w:t>
+      </w:r>
+      <w:proofErr w:type="gramStart"/>
+      <w:r>
+        <w:rPr>
+          <w:lang w:val="en-US"/>
+        </w:rPr>
+        <w:t>MultipleAgents(</w:t>
+      </w:r>
+      <w:proofErr w:type="gramEnd"/>
+      <w:r>
+        <w:rPr>
+          <w:lang w:val="en-US"/>
+        </w:rPr>
+        <w:t>) reflect</w:t>
       </w:r>
       <w:r>
         <w:rPr>
@@ -18184,8 +18779,16 @@
         <w:rPr>
           <w:lang w:val="en-US"/>
         </w:rPr>
-        <w:t xml:space="preserve"> when taking the difference “reward – oldReward” ??</w:t>
-      </w:r>
+        <w:t xml:space="preserve"> when taking the difference “reward – oldReward</w:t>
+      </w:r>
+      <w:proofErr w:type="gramStart"/>
+      <w:r>
+        <w:rPr>
+          <w:lang w:val="en-US"/>
+        </w:rPr>
+        <w:t>” ??</w:t>
+      </w:r>
+      <w:proofErr w:type="gramEnd"/>
       <w:r>
         <w:rPr>
           <w:lang w:val="en-US"/>
@@ -18259,7 +18862,14 @@
         <w:rPr>
           <w:lang w:val="en-US"/>
         </w:rPr>
-        <w:t xml:space="preserve">Add { </w:t>
+        <w:t xml:space="preserve">Add </w:t>
+      </w:r>
+      <w:proofErr w:type="gramStart"/>
+      <w:r>
+        <w:rPr>
+          <w:lang w:val="en-US"/>
+        </w:rPr>
+        <w:t xml:space="preserve">{ </w:t>
       </w:r>
       <w:r>
         <w:rPr>
@@ -18267,6 +18877,7 @@
         </w:rPr>
         <w:t>trnMoves</w:t>
       </w:r>
+      <w:proofErr w:type="gramEnd"/>
       <w:r>
         <w:rPr>
           <w:lang w:val="en-US"/>
@@ -18307,7 +18918,21 @@
         <w:rPr>
           <w:lang w:val="en-US"/>
         </w:rPr>
-        <w:t>Add { alpha, epsilon } to pa.stringDescr2())</w:t>
+        <w:t xml:space="preserve">Add </w:t>
+      </w:r>
+      <w:proofErr w:type="gramStart"/>
+      <w:r>
+        <w:rPr>
+          <w:lang w:val="en-US"/>
+        </w:rPr>
+        <w:t>{ alpha</w:t>
+      </w:r>
+      <w:proofErr w:type="gramEnd"/>
+      <w:r>
+        <w:rPr>
+          <w:lang w:val="en-US"/>
+        </w:rPr>
+        <w:t>, epsilon } to pa.stringDescr2())</w:t>
       </w:r>
       <w:r>
         <w:rPr>
@@ -18374,6 +18999,7 @@
         <w:rPr>
           <w:lang w:val="en-US"/>
         </w:rPr>
+        <w:lastRenderedPageBreak/>
         <w:t xml:space="preserve">OK </w:t>
       </w:r>
       <w:r>
@@ -18405,7 +19031,21 @@
         <w:rPr>
           <w:lang w:val="en-US"/>
         </w:rPr>
-        <w:t>OK change all calls of ACTIONS getNextAction(…,VTable,…) to ACTIONS_VT getNextAction2(…)</w:t>
+        <w:t xml:space="preserve">OK change all calls of ACTIONS </w:t>
+      </w:r>
+      <w:proofErr w:type="gramStart"/>
+      <w:r>
+        <w:rPr>
+          <w:lang w:val="en-US"/>
+        </w:rPr>
+        <w:t>getNextAction(</w:t>
+      </w:r>
+      <w:proofErr w:type="gramEnd"/>
+      <w:r>
+        <w:rPr>
+          <w:lang w:val="en-US"/>
+        </w:rPr>
+        <w:t>…,VTable,…) to ACTIONS_VT getNextAction2(…)</w:t>
       </w:r>
     </w:p>
     <w:p>
@@ -18456,7 +19096,21 @@
         <w:rPr>
           <w:lang w:val="en-US"/>
         </w:rPr>
-        <w:t>If everything works, remove the selector functions getNextAction(…) and the now obsolete ‘old’ functions getNextAction1 in every agent</w:t>
+        <w:t xml:space="preserve">If everything works, remove the selector functions </w:t>
+      </w:r>
+      <w:proofErr w:type="gramStart"/>
+      <w:r>
+        <w:rPr>
+          <w:lang w:val="en-US"/>
+        </w:rPr>
+        <w:t>getNextAction(</w:t>
+      </w:r>
+      <w:proofErr w:type="gramEnd"/>
+      <w:r>
+        <w:rPr>
+          <w:lang w:val="en-US"/>
+        </w:rPr>
+        <w:t>…) and the now obsolete ‘old’ functions getNextAction1 in every agent</w:t>
       </w:r>
     </w:p>
     <w:p>
@@ -18480,7 +19134,21 @@
         <w:rPr>
           <w:lang w:val="en-US"/>
         </w:rPr>
-        <w:t>TD-NTuple-2: horizon printout in stringDescr()</w:t>
+        <w:t xml:space="preserve">TD-NTuple-2: horizon printout in </w:t>
+      </w:r>
+      <w:proofErr w:type="gramStart"/>
+      <w:r>
+        <w:rPr>
+          <w:lang w:val="en-US"/>
+        </w:rPr>
+        <w:t>stringDescr(</w:t>
+      </w:r>
+      <w:proofErr w:type="gramEnd"/>
+      <w:r>
+        <w:rPr>
+          <w:lang w:val="en-US"/>
+        </w:rPr>
+        <w:t>)</w:t>
       </w:r>
     </w:p>
     <w:p>
@@ -18567,8 +19235,16 @@
         <w:rPr>
           <w:lang w:val="en-US"/>
         </w:rPr>
-        <w:t xml:space="preserve"> switch in TDNTuple2Agt is our first attempt to develop a TD-learning scheme for n-player games with arbitrary number n of players. I.e. it should allow the same algorithm for n=1,2,3,…</w:t>
-      </w:r>
+        <w:t xml:space="preserve"> switch in TDNTuple2Agt is our first attempt to develop a TD-learning scheme for n-player games with arbitrary number n of players. I.e. it should allow the same algorithm for n=1,2,</w:t>
+      </w:r>
+      <w:proofErr w:type="gramStart"/>
+      <w:r>
+        <w:rPr>
+          <w:lang w:val="en-US"/>
+        </w:rPr>
+        <w:t>3,…</w:t>
+      </w:r>
+      <w:proofErr w:type="gramEnd"/>
     </w:p>
     <w:p>
       <w:pPr>
@@ -19093,7 +19769,21 @@
         <w:rPr>
           <w:lang w:val="en-US"/>
         </w:rPr>
-        <w:t xml:space="preserve">, since getScore(so) always retrieves the score from the perspective of so.getPlayer(). This </w:t>
+        <w:t xml:space="preserve">, since getScore(so) always retrieves the score from the perspective of </w:t>
+      </w:r>
+      <w:proofErr w:type="gramStart"/>
+      <w:r>
+        <w:rPr>
+          <w:lang w:val="en-US"/>
+        </w:rPr>
+        <w:t>so.getPlayer</w:t>
+      </w:r>
+      <w:proofErr w:type="gramEnd"/>
+      <w:r>
+        <w:rPr>
+          <w:lang w:val="en-US"/>
+        </w:rPr>
+        <w:t xml:space="preserve">(). This </w:t>
       </w:r>
       <w:r>
         <w:rPr>
@@ -19356,7 +20046,21 @@
           <w:lang w:val="en-US"/>
         </w:rPr>
         <w:tab/>
-        <w:t>agentScore = getScore(NewSO, refer.getPlayer());</w:t>
+        <w:t xml:space="preserve">agentScore = </w:t>
+      </w:r>
+      <w:proofErr w:type="gramStart"/>
+      <w:r>
+        <w:rPr>
+          <w:lang w:val="en-US"/>
+        </w:rPr>
+        <w:t>getScore(</w:t>
+      </w:r>
+      <w:proofErr w:type="gramEnd"/>
+      <w:r>
+        <w:rPr>
+          <w:lang w:val="en-US"/>
+        </w:rPr>
+        <w:t>NewSO, refer.getPlayer());</w:t>
       </w:r>
     </w:p>
     <w:p>
@@ -19479,6 +20183,7 @@
         <w:rPr>
           <w:lang w:val="en-US"/>
         </w:rPr>
+        <w:lastRenderedPageBreak/>
         <w:t>A</w:t>
       </w:r>
       <w:r>
@@ -20064,6 +20769,7 @@
         </w:rPr>
         <w:t xml:space="preserve"> 0.0 would also appear in the 2P-form, but not so often and not so big. The update step in </w:t>
       </w:r>
+      <w:proofErr w:type="gramStart"/>
       <w:r>
         <w:rPr>
           <w:lang w:val="en-US"/>
@@ -20074,7 +20780,14 @@
         <w:rPr>
           <w:lang w:val="en-US"/>
         </w:rPr>
-        <w:t>() would bring V</w:t>
+        <w:t>(</w:t>
+      </w:r>
+      <w:proofErr w:type="gramEnd"/>
+      <w:r>
+        <w:rPr>
+          <w:lang w:val="en-US"/>
+        </w:rPr>
+        <w:t>) would bring V</w:t>
       </w:r>
       <w:r>
         <w:rPr>
@@ -20218,7 +20931,14 @@
         <w:rPr>
           <w:lang w:val="en-US"/>
         </w:rPr>
-        <w:t xml:space="preserve">. For the general n-player form with arbitrary value functions we probably cannot do better than in the 3P-form. But for games with 2 players and strictly </w:t>
+        <w:t xml:space="preserve">. For the general n-player form with arbitrary </w:t>
+      </w:r>
+      <w:r>
+        <w:rPr>
+          <w:lang w:val="en-US"/>
+        </w:rPr>
+        <w:lastRenderedPageBreak/>
+        <w:t xml:space="preserve">value functions we probably cannot do better than in the 3P-form. But for games with 2 players and strictly </w:t>
       </w:r>
       <w:r>
         <w:rPr>
@@ -20356,7 +21076,23 @@
           <w:strike/>
           <w:lang w:val="en-US"/>
         </w:rPr>
-        <w:t>Add a predicate StateObservation::has2OppositeRewards() to all games: This predicate is true,</w:t>
+        <w:t xml:space="preserve">Add a predicate </w:t>
+      </w:r>
+      <w:proofErr w:type="gramStart"/>
+      <w:r>
+        <w:rPr>
+          <w:strike/>
+          <w:lang w:val="en-US"/>
+        </w:rPr>
+        <w:t>StateObservation::</w:t>
+      </w:r>
+      <w:proofErr w:type="gramEnd"/>
+      <w:r>
+        <w:rPr>
+          <w:strike/>
+          <w:lang w:val="en-US"/>
+        </w:rPr>
+        <w:t>has2OppositeRewards() to all games: This predicate is true,</w:t>
       </w:r>
       <w:r>
         <w:rPr>
@@ -20389,7 +21125,23 @@
           <w:strike/>
           <w:lang w:val="en-US"/>
         </w:rPr>
-        <w:t>When has2OppositeRewards()==true, run the 2P-form. In all other cases run the 3P-form.</w:t>
+        <w:t>When has2</w:t>
+      </w:r>
+      <w:proofErr w:type="gramStart"/>
+      <w:r>
+        <w:rPr>
+          <w:strike/>
+          <w:lang w:val="en-US"/>
+        </w:rPr>
+        <w:t>OppositeRewards(</w:t>
+      </w:r>
+      <w:proofErr w:type="gramEnd"/>
+      <w:r>
+        <w:rPr>
+          <w:strike/>
+          <w:lang w:val="en-US"/>
+        </w:rPr>
+        <w:t>)==true, run the 2P-form. In all other cases run the 3P-form.</w:t>
       </w:r>
     </w:p>
     <w:p>
@@ -20550,7 +21302,21 @@
         <w:rPr>
           <w:lang w:val="en-US"/>
         </w:rPr>
-        <w:t xml:space="preserve"> Z(self, one-round-ahead)</w:t>
+        <w:t xml:space="preserve"> </w:t>
+      </w:r>
+      <w:proofErr w:type="gramStart"/>
+      <w:r>
+        <w:rPr>
+          <w:lang w:val="en-US"/>
+        </w:rPr>
+        <w:t>Z(</w:t>
+      </w:r>
+      <w:proofErr w:type="gramEnd"/>
+      <w:r>
+        <w:rPr>
+          <w:lang w:val="en-US"/>
+        </w:rPr>
+        <w:t>self, one-round-ahead)</w:t>
       </w:r>
     </w:p>
     <w:p>
@@ -20887,7 +21653,21 @@
         <w:rPr>
           <w:lang w:val="en-US"/>
         </w:rPr>
-        <w:t>P=true (other meaning of V())</w:t>
+        <w:t xml:space="preserve">P=true (other meaning of </w:t>
+      </w:r>
+      <w:proofErr w:type="gramStart"/>
+      <w:r>
+        <w:rPr>
+          <w:lang w:val="en-US"/>
+        </w:rPr>
+        <w:t>V(</w:t>
+      </w:r>
+      <w:proofErr w:type="gramEnd"/>
+      <w:r>
+        <w:rPr>
+          <w:lang w:val="en-US"/>
+        </w:rPr>
+        <w:t>))</w:t>
       </w:r>
       <w:r>
         <w:rPr>
@@ -21069,6 +21849,7 @@
         <w:rPr>
           <w:lang w:val="en-US"/>
         </w:rPr>
+        <w:lastRenderedPageBreak/>
         <w:t xml:space="preserve">After some initial debugging: </w:t>
       </w:r>
       <w:r>
@@ -22409,6 +23190,7 @@
         <w:rPr>
           <w:lang w:val="en-US"/>
         </w:rPr>
+        <w:lastRenderedPageBreak/>
         <w:t xml:space="preserve">Taking a 2-ply evaluation in 2-player games during training is costly for games with high branching factor and does not yield better results. It is better to use 1-ply and </w:t>
       </w:r>
       <w:r>
@@ -25495,6 +26277,7 @@
         <w:rPr>
           <w:lang w:val="en-US"/>
         </w:rPr>
+        <w:lastRenderedPageBreak/>
         <w:t>100k training games have only a bit weaker results score = 78.000/128.000/159.000 for nPly=0/3/5. We reach the 16384-tile</w:t>
       </w:r>
       <w:r>
@@ -27589,6 +28372,7 @@
         <w:rPr>
           <w:lang w:val="en-US"/>
         </w:rPr>
+        <w:lastRenderedPageBreak/>
         <w:t xml:space="preserve">TD-NTuple-2: </w:t>
       </w:r>
       <w:r>
@@ -29079,6 +29863,7 @@
         <w:rPr>
           <w:lang w:val="en-US"/>
         </w:rPr>
+        <w:lastRenderedPageBreak/>
         <w:t>Results Dec 2018 and Jan 2019</w:t>
       </w:r>
     </w:p>
@@ -30141,12 +30926,12 @@
         <w:tblLook w:val="04A0" w:firstRow="1" w:lastRow="0" w:firstColumn="1" w:lastColumn="0" w:noHBand="0" w:noVBand="1"/>
       </w:tblPr>
       <w:tblGrid>
-        <w:gridCol w:w="944"/>
+        <w:gridCol w:w="942"/>
         <w:gridCol w:w="1156"/>
         <w:gridCol w:w="1156"/>
         <w:gridCol w:w="1703"/>
         <w:gridCol w:w="1386"/>
-        <w:gridCol w:w="2360"/>
+        <w:gridCol w:w="2362"/>
       </w:tblGrid>
       <w:tr>
         <w:tc>
@@ -30982,7 +31767,14 @@
         <w:rPr>
           <w:lang w:val="en-US"/>
         </w:rPr>
-        <w:t xml:space="preserve"> by using this terminal state s_next. But it is more consistent with the previous updates to use the </w:t>
+        <w:t xml:space="preserve"> by using this terminal state s_next. But it is more consistent </w:t>
+      </w:r>
+      <w:r>
+        <w:rPr>
+          <w:lang w:val="en-US"/>
+        </w:rPr>
+        <w:lastRenderedPageBreak/>
+        <w:t xml:space="preserve">with the previous updates to use the </w:t>
       </w:r>
       <w:r>
         <w:rPr>
@@ -31010,7 +31802,7 @@
         <w:gridCol w:w="1156"/>
         <w:gridCol w:w="1703"/>
         <w:gridCol w:w="1386"/>
-        <w:gridCol w:w="2360"/>
+        <w:gridCol w:w="2362"/>
       </w:tblGrid>
       <w:tr>
         <w:tc>
@@ -31144,13 +31936,7 @@
               <w:rPr>
                 <w:lang w:val="en-US"/>
               </w:rPr>
-              <w:t>2</w:t>
-            </w:r>
-            <w:r>
-              <w:rPr>
-                <w:lang w:val="en-US"/>
-              </w:rPr>
-              <w:t>00.000</w:t>
+              <w:t>200.000</w:t>
             </w:r>
           </w:p>
         </w:tc>
@@ -31370,13 +32156,7 @@
               <w:rPr>
                 <w:lang w:val="en-US"/>
               </w:rPr>
-              <w:t>8</w:t>
-            </w:r>
-            <w:r>
-              <w:rPr>
-                <w:lang w:val="en-US"/>
-              </w:rPr>
-              <w:t>.3</w:t>
+              <w:t>8.3</w:t>
             </w:r>
             <w:r>
               <w:rPr>
@@ -31400,13 +32180,7 @@
               <w:rPr>
                 <w:lang w:val="en-US"/>
               </w:rPr>
-              <w:t>1</w:t>
-            </w:r>
-            <w:r>
-              <w:rPr>
-                <w:lang w:val="en-US"/>
-              </w:rPr>
-              <w:t>17</w:t>
+              <w:t>117</w:t>
             </w:r>
             <w:r>
               <w:rPr>
@@ -31472,13 +32246,7 @@
               <w:rPr>
                 <w:lang w:val="en-US"/>
               </w:rPr>
-              <w:t>6</w:t>
-            </w:r>
-            <w:r>
-              <w:rPr>
-                <w:lang w:val="en-US"/>
-              </w:rPr>
-              <w:t>0</w:t>
+              <w:t>60</w:t>
             </w:r>
             <w:r>
               <w:rPr>
@@ -31491,19 +32259,7 @@
                 <w:lang w:val="en-US"/>
               </w:rPr>
               <w:br/>
-              <w:t xml:space="preserve">16384: </w:t>
-            </w:r>
-            <w:r>
-              <w:rPr>
-                <w:lang w:val="en-US"/>
-              </w:rPr>
-              <w:t>1</w:t>
-            </w:r>
-            <w:r>
-              <w:rPr>
-                <w:lang w:val="en-US"/>
-              </w:rPr>
-              <w:t>%</w:t>
+              <w:t>16384: 1%</w:t>
             </w:r>
           </w:p>
         </w:tc>
@@ -31521,13 +32277,7 @@
               <w:rPr>
                 <w:lang w:val="en-US"/>
               </w:rPr>
-              <w:t>250</w:t>
-            </w:r>
-            <w:r>
-              <w:rPr>
-                <w:lang w:val="en-US"/>
-              </w:rPr>
-              <w:t xml:space="preserve">, </w:t>
+              <w:t xml:space="preserve">250, </w:t>
             </w:r>
             <w:r>
               <w:rPr>
@@ -31541,13 +32291,7 @@
                 <w:lang w:val="en-US"/>
               </w:rPr>
               <w:br/>
-              <w:t>27</w:t>
-            </w:r>
-            <w:r>
-              <w:rPr>
-                <w:lang w:val="en-US"/>
-              </w:rPr>
-              <w:t>% active weights</w:t>
+              <w:t>27% active weights</w:t>
             </w:r>
           </w:p>
         </w:tc>
@@ -31598,13 +32342,7 @@
         <w:rPr>
           <w:lang w:val="en-US"/>
         </w:rPr>
-        <w:t xml:space="preserve"> agent)</w:t>
-      </w:r>
-      <w:r>
-        <w:rPr>
-          <w:lang w:val="en-US"/>
-        </w:rPr>
-        <w:t xml:space="preserve"> </w:t>
+        <w:t xml:space="preserve"> agent) </w:t>
       </w:r>
       <w:r>
         <w:rPr>
@@ -31688,13 +32426,7 @@
         <w:rPr>
           <w:lang w:val="en-US"/>
         </w:rPr>
-        <w:t>with finalAdaptAgents switched off</w:t>
-      </w:r>
-      <w:r>
-        <w:rPr>
-          <w:lang w:val="en-US"/>
-        </w:rPr>
-        <w:t xml:space="preserve">) </w:t>
+        <w:t xml:space="preserve">with finalAdaptAgents switched off) </w:t>
       </w:r>
       <w:r>
         <w:rPr>
@@ -31706,13 +32438,7 @@
         <w:rPr>
           <w:lang w:val="en-US"/>
         </w:rPr>
-        <w:t xml:space="preserve"> </w:t>
-      </w:r>
-      <w:r>
-        <w:rPr>
-          <w:lang w:val="en-US"/>
-        </w:rPr>
-        <w:t>clearly inferior to the other versions with f.a. switched on.</w:t>
+        <w:t xml:space="preserve"> clearly inferior to the other versions with f.a. switched on.</w:t>
       </w:r>
     </w:p>
     <w:p>
@@ -34355,6 +35081,7 @@
         <w:rPr>
           <w:lang w:val="en-US"/>
         </w:rPr>
+        <w:lastRenderedPageBreak/>
         <w:t>modestly rising computation time: horizonCut=0.1: 2100 sec, horizonCut=0.01: 2900 sec</w:t>
       </w:r>
       <w:r>
@@ -35430,7 +36157,21 @@
         <w:rPr>
           <w:lang w:val="en-US"/>
         </w:rPr>
-        <w:t>Evaluation: evalMode=0: computeAgainstMCTS, numEpisodes=8, MCTS-iterations=1000, competeBoth. The opponent MCTS(1000) is a reasonable-playing, but not perfect-playing agent. If the trained agent were perfect, the competeBoth-result could reach 1.0 (winning all episodes against MCTS, whether as 1</w:t>
+        <w:t xml:space="preserve">Evaluation: evalMode=0: computeAgainstMCTS, numEpisodes=8, MCTS-iterations=1000, competeBoth. The opponent </w:t>
+      </w:r>
+      <w:proofErr w:type="gramStart"/>
+      <w:r>
+        <w:rPr>
+          <w:lang w:val="en-US"/>
+        </w:rPr>
+        <w:t>MCTS(</w:t>
+      </w:r>
+      <w:proofErr w:type="gramEnd"/>
+      <w:r>
+        <w:rPr>
+          <w:lang w:val="en-US"/>
+        </w:rPr>
+        <w:t>1000) is a reasonable-playing, but not perfect-playing agent. If the trained agent were perfect, the competeBoth-result could reach 1.0 (winning all episodes against MCTS, whether as 1</w:t>
       </w:r>
       <w:r>
         <w:rPr>
@@ -36395,7 +37136,21 @@
         <w:rPr>
           <w:lang w:val="en-US"/>
         </w:rPr>
-        <w:t>To test this, we ported MT’s AlphaBetaAgent to GBG. After some debugging (it is important not to use getScore, but getNextVTable(int[][] board, useSigmoid=true)), we got it working: the plausibility checks “always -1.0 eval for RandomAgent against AlphaBetaAgent” and “always -1.0 for every agent playing 2</w:t>
+        <w:t>To test this, we ported MT’s AlphaBetaAgent to GBG. After some debugging (it is important not to use getScore, but getNextVTable(</w:t>
+      </w:r>
+      <w:proofErr w:type="gramStart"/>
+      <w:r>
+        <w:rPr>
+          <w:lang w:val="en-US"/>
+        </w:rPr>
+        <w:t>int[</w:t>
+      </w:r>
+      <w:proofErr w:type="gramEnd"/>
+      <w:r>
+        <w:rPr>
+          <w:lang w:val="en-US"/>
+        </w:rPr>
+        <w:t>][] board, useSigmoid=true)), we got it working: the plausibility checks “always -1.0 eval for RandomAgent against AlphaBetaAgent” and “always -1.0 for every agent playing 2</w:t>
       </w:r>
       <w:r>
         <w:rPr>
@@ -36434,6 +37189,7 @@
         <w:rPr>
           <w:lang w:val="en-US"/>
         </w:rPr>
+        <w:lastRenderedPageBreak/>
         <w:t xml:space="preserve">Now we make all runs with </w:t>
       </w:r>
       <w:r>
@@ -37032,6 +37788,7 @@
         <w:rPr>
           <w:noProof/>
         </w:rPr>
+        <w:lastRenderedPageBreak/>
         <w:drawing>
           <wp:inline distT="0" distB="0" distL="0" distR="0" wp14:anchorId="2B32E684" wp14:editId="5AC2302A">
             <wp:extent cx="4387118" cy="3577590"/>
@@ -37489,6 +38246,7 @@
         <w:rPr>
           <w:lang w:val="en-US"/>
         </w:rPr>
+        <w:lastRenderedPageBreak/>
         <w:t xml:space="preserve">SarsaAgt </w:t>
       </w:r>
     </w:p>
@@ -37614,7 +38372,21 @@
         <w:rPr>
           <w:lang w:val="en-US"/>
         </w:rPr>
-        <w:t>rong indices (nextPlayer instead of n) in finalAdaptAgents()).</w:t>
+        <w:t xml:space="preserve">rong indices (nextPlayer instead of n) in </w:t>
+      </w:r>
+      <w:proofErr w:type="gramStart"/>
+      <w:r>
+        <w:rPr>
+          <w:lang w:val="en-US"/>
+        </w:rPr>
+        <w:t>finalAdaptAgents(</w:t>
+      </w:r>
+      <w:proofErr w:type="gramEnd"/>
+      <w:r>
+        <w:rPr>
+          <w:lang w:val="en-US"/>
+        </w:rPr>
+        <w:t>)).</w:t>
       </w:r>
       <w:r>
         <w:rPr>
@@ -38398,7 +39170,14 @@
         <w:rPr>
           <w:lang w:val="en-US"/>
         </w:rPr>
-        <w:t>: If we skip finalAdaptAgents(), we get</w:t>
+        <w:t xml:space="preserve">: If we skip </w:t>
+      </w:r>
+      <w:r>
+        <w:rPr>
+          <w:lang w:val="en-US"/>
+        </w:rPr>
+        <w:lastRenderedPageBreak/>
+        <w:t>finalAdaptAgents(), we get</w:t>
       </w:r>
       <w:r>
         <w:rPr>
@@ -38979,6 +39758,7 @@
           <w:b/>
           <w:lang w:val="en-US"/>
         </w:rPr>
+        <w:lastRenderedPageBreak/>
         <w:t>Summary</w:t>
       </w:r>
       <w:r>
@@ -39634,8 +40414,6 @@
         </w:rPr>
         <w:t xml:space="preserve">SARSA </w:t>
       </w:r>
-      <w:bookmarkStart w:id="30" w:name="_GoBack"/>
-      <w:bookmarkEnd w:id="30"/>
       <w:r>
         <w:rPr>
           <w:lang w:val="en-US"/>
@@ -39676,7 +40454,14 @@
         <w:rPr>
           <w:lang w:val="en-US"/>
         </w:rPr>
-        <w:t xml:space="preserve"> it multiple times. How many times? - If a state consists of x pieces set by one and y pieces set by the other player (e.g. x=y=n/2, where $n$ is the total number of pieces), then x states with the appropriate action </w:t>
+        <w:t xml:space="preserve"> it multiple times. How many times? - If a state consists of x pieces set by one and y pieces set by the other player (e.g. x=y=n/2, where $n$ is </w:t>
+      </w:r>
+      <w:r>
+        <w:rPr>
+          <w:lang w:val="en-US"/>
+        </w:rPr>
+        <w:lastRenderedPageBreak/>
+        <w:t xml:space="preserve">the total number of pieces), then x states with the appropriate action </w:t>
       </w:r>
       <w:r>
         <w:rPr>
@@ -39838,13 +40623,7 @@
         <w:rPr>
           <w:lang w:val="en-US"/>
         </w:rPr>
-        <w:t>Sarsa</w:t>
-      </w:r>
-      <w:r>
-        <w:rPr>
-          <w:lang w:val="en-US"/>
-        </w:rPr>
-        <w:t xml:space="preserve">Agt with no output sigmoid and no normalize: </w:t>
+        <w:t xml:space="preserve">SarsaAgt with no output sigmoid and no normalize: </w:t>
       </w:r>
       <w:r>
         <w:rPr>
@@ -40202,13 +40981,7 @@
         <w:rPr>
           <w:lang w:val="en-US"/>
         </w:rPr>
-        <w:t xml:space="preserve">TDNTuple3Agt </w:t>
-      </w:r>
-      <w:r>
-        <w:rPr>
-          <w:lang w:val="en-US"/>
-        </w:rPr>
-        <w:t xml:space="preserve">on 2048. The possible reason for this is that SARSA cannot </w:t>
+        <w:t xml:space="preserve">TDNTuple3Agt on 2048. The possible reason for this is that SARSA cannot </w:t>
       </w:r>
       <w:r>
         <w:rPr>
@@ -40415,13 +41188,7 @@
         <w:rPr>
           <w:lang w:val="en-US"/>
         </w:rPr>
-        <w:t>Only with VM argument</w:t>
-      </w:r>
-      <w:r>
-        <w:rPr>
-          <w:lang w:val="en-US"/>
-        </w:rPr>
-        <w:t xml:space="preserve"> “</w:t>
+        <w:t>Only with VM argument “</w:t>
       </w:r>
       <w:r>
         <w:rPr>
@@ -40433,13 +41200,7 @@
         <w:rPr>
           <w:lang w:val="en-US"/>
         </w:rPr>
-        <w:t>”</w:t>
-      </w:r>
-      <w:r>
-        <w:rPr>
-          <w:lang w:val="en-US"/>
-        </w:rPr>
-        <w:t xml:space="preserve"> we are able to run SarsaAgt on 2048, but even then we get only mediocre results.</w:t>
+        <w:t>” we are able to run SarsaAgt on 2048, but even then we get only mediocre results.</w:t>
       </w:r>
     </w:p>
     <w:p>
@@ -40488,7 +41249,19 @@
         <w:rPr>
           <w:lang w:val="en-US"/>
         </w:rPr>
-        <w:t>, Algorithm 10]</w:t>
+        <w:t xml:space="preserve">, Algorithm </w:t>
+      </w:r>
+      <w:r>
+        <w:rPr>
+          <w:lang w:val="en-US"/>
+        </w:rPr>
+        <w:t>2</w:t>
+      </w:r>
+      <w:r>
+        <w:rPr>
+          <w:lang w:val="en-US"/>
+        </w:rPr>
+        <w:t>]</w:t>
       </w:r>
       <w:r>
         <w:rPr>
@@ -40506,7 +41279,21 @@
         <w:rPr>
           <w:lang w:val="en-US"/>
         </w:rPr>
-        <w:t>is similar to SarsaAgt, it uses</w:t>
+        <w:t xml:space="preserve">is similar to </w:t>
+      </w:r>
+      <w:proofErr w:type="gramStart"/>
+      <w:r>
+        <w:rPr>
+          <w:lang w:val="en-US"/>
+        </w:rPr>
+        <w:t>SarsaAgt,</w:t>
+      </w:r>
+      <w:proofErr w:type="gramEnd"/>
+      <w:r>
+        <w:rPr>
+          <w:lang w:val="en-US"/>
+        </w:rPr>
+        <w:t xml:space="preserve"> it uses</w:t>
       </w:r>
       <w:r>
         <w:rPr>
@@ -40599,6 +41386,7 @@
         <w:rPr>
           <w:lang w:val="en-US"/>
         </w:rPr>
+        <w:lastRenderedPageBreak/>
         <w:t xml:space="preserve">We had first some problems in getting it running for TicTacToe, it would not learn at all. </w:t>
       </w:r>
       <w:r>
@@ -40724,7 +41512,7 @@
         </w:rPr>
         <w:t xml:space="preserve"> no tie results. There we finally could spot the </w:t>
       </w:r>
-      <w:bookmarkStart w:id="31" w:name="bug2019_01_04"/>
+      <w:bookmarkStart w:id="30" w:name="bug2019_01_04"/>
       <w:r>
         <w:rPr>
           <w:lang w:val="en-US"/>
@@ -40737,12 +41525,26 @@
         </w:rPr>
         <w:t xml:space="preserve"> (04.01.2019)</w:t>
       </w:r>
-      <w:bookmarkEnd w:id="31"/>
-      <w:r>
-        <w:rPr>
-          <w:lang w:val="en-US"/>
-        </w:rPr>
-        <w:t xml:space="preserve">: It was again (!) a wrong-index (curPlayer instead of n) in finalAdaptAgents(). After fixing that, we get good results on Nim, </w:t>
+      <w:bookmarkEnd w:id="30"/>
+      <w:r>
+        <w:rPr>
+          <w:lang w:val="en-US"/>
+        </w:rPr>
+        <w:t xml:space="preserve">: It was again (!) a wrong-index (curPlayer instead of n) in </w:t>
+      </w:r>
+      <w:proofErr w:type="gramStart"/>
+      <w:r>
+        <w:rPr>
+          <w:lang w:val="en-US"/>
+        </w:rPr>
+        <w:t>finalAdaptAgents(</w:t>
+      </w:r>
+      <w:proofErr w:type="gramEnd"/>
+      <w:r>
+        <w:rPr>
+          <w:lang w:val="en-US"/>
+        </w:rPr>
+        <w:t xml:space="preserve">). After fixing that, we get good results on Nim, </w:t>
       </w:r>
       <w:r>
         <w:rPr>
@@ -40869,7 +41671,7 @@
         </w:rPr>
         <w:t xml:space="preserve">Another </w:t>
       </w:r>
-      <w:bookmarkStart w:id="32" w:name="problemEligibiltyList"/>
+      <w:bookmarkStart w:id="31" w:name="problemEligibiltyList"/>
       <w:r>
         <w:rPr>
           <w:lang w:val="en-US"/>
@@ -40894,7 +41696,7 @@
         </w:rPr>
         <w:t xml:space="preserve"> </w:t>
       </w:r>
-      <w:bookmarkEnd w:id="32"/>
+      <w:bookmarkEnd w:id="31"/>
       <w:r>
         <w:rPr>
           <w:lang w:val="en-US"/>
@@ -41333,6 +42135,7 @@
         <w:rPr>
           <w:lang w:val="en-US"/>
         </w:rPr>
+        <w:lastRenderedPageBreak/>
         <w:t>Results on 4x4-Hex</w:t>
       </w:r>
     </w:p>
@@ -42259,7 +43062,14 @@
         <w:rPr>
           <w:lang w:val="en-US"/>
         </w:rPr>
-        <w:t xml:space="preserve"> or on the random n-tuples selected. </w:t>
+        <w:t xml:space="preserve"> or on the random n-</w:t>
+      </w:r>
+      <w:r>
+        <w:rPr>
+          <w:lang w:val="en-US"/>
+        </w:rPr>
+        <w:lastRenderedPageBreak/>
+        <w:t xml:space="preserve">tuples selected. </w:t>
       </w:r>
       <w:r>
         <w:rPr>
@@ -42300,16 +43110,16 @@
           <w:lang w:val="en-US"/>
         </w:rPr>
       </w:pPr>
-      <w:bookmarkStart w:id="33" w:name="_Results_on_ConnectFour"/>
+      <w:bookmarkStart w:id="32" w:name="_Results_on_ConnectFour"/>
+      <w:bookmarkEnd w:id="32"/>
+      <w:r>
+        <w:rPr>
+          <w:lang w:val="en-US"/>
+        </w:rPr>
+        <w:t>Resul</w:t>
+      </w:r>
+      <w:bookmarkStart w:id="33" w:name="ResultsC4_TDNT3"/>
       <w:bookmarkEnd w:id="33"/>
-      <w:r>
-        <w:rPr>
-          <w:lang w:val="en-US"/>
-        </w:rPr>
-        <w:t>Resul</w:t>
-      </w:r>
-      <w:bookmarkStart w:id="34" w:name="ResultsC4_TDNT3"/>
-      <w:bookmarkEnd w:id="34"/>
       <w:r>
         <w:rPr>
           <w:lang w:val="en-US"/>
@@ -44030,6 +44840,7 @@
               <w:rPr>
                 <w:lang w:val="en-US"/>
               </w:rPr>
+              <w:lastRenderedPageBreak/>
               <w:t>1. TDNT2…</w:t>
             </w:r>
           </w:p>
@@ -45016,21 +45827,7 @@
                   <w:rStyle w:val="Hyperlink"/>
                   <w:lang w:val="en-US"/>
                 </w:rPr>
-                <w:t>3 r</w:t>
-              </w:r>
-              <w:r>
-                <w:rPr>
-                  <w:rStyle w:val="Hyperlink"/>
-                  <w:lang w:val="en-US"/>
-                </w:rPr>
-                <w:t>u</w:t>
-              </w:r>
-              <w:r>
-                <w:rPr>
-                  <w:rStyle w:val="Hyperlink"/>
-                  <w:lang w:val="en-US"/>
-                </w:rPr>
-                <w:t>ns</w:t>
+                <w:t>3 runs</w:t>
               </w:r>
             </w:hyperlink>
             <w:r>
@@ -45199,7 +45996,15 @@
         <w:rPr>
           <w:lang w:val="en-US"/>
         </w:rPr>
-        <w:t xml:space="preserve">epeated runs can give completely different results for evalAB, e.g. evalAB=-0.9 </w:t>
+        <w:t>epeated runs can give completely different results for evalAB, e.g. e</w:t>
+      </w:r>
+      <w:bookmarkStart w:id="34" w:name="_GoBack"/>
+      <w:bookmarkEnd w:id="34"/>
+      <w:r>
+        <w:rPr>
+          <w:lang w:val="en-US"/>
+        </w:rPr>
+        <w:t xml:space="preserve">valAB=-0.9 </w:t>
       </w:r>
       <w:r>
         <w:rPr>
@@ -45686,6 +46491,7 @@
         <w:rPr>
           <w:lang w:val="en-US"/>
         </w:rPr>
+        <w:lastRenderedPageBreak/>
         <w:t>Useful Parameter Settings</w:t>
       </w:r>
     </w:p>
@@ -47372,7 +48178,14 @@
         <w:rPr>
           <w:lang w:val="en-US"/>
         </w:rPr>
-        <w:t xml:space="preserve">Sarsa is with respect to InspectV board </w:t>
+        <w:t xml:space="preserve">Sarsa is </w:t>
+      </w:r>
+      <w:r>
+        <w:rPr>
+          <w:lang w:val="en-US"/>
+        </w:rPr>
+        <w:lastRenderedPageBreak/>
+        <w:t xml:space="preserve">with respect to InspectV board </w:t>
       </w:r>
       <w:r>
         <w:rPr>
@@ -48763,7 +49576,14 @@
         <w:rPr>
           <w:lang w:val="en-US"/>
         </w:rPr>
-        <w:t xml:space="preserve"> evalQ=0 (against MCTS, competeSingle)</w:t>
+        <w:t xml:space="preserve"> evalQ=0 </w:t>
+      </w:r>
+      <w:r>
+        <w:rPr>
+          <w:lang w:val="en-US"/>
+        </w:rPr>
+        <w:lastRenderedPageBreak/>
+        <w:t>(against MCTS, competeSingle)</w:t>
       </w:r>
       <w:r>
         <w:rPr>
@@ -49732,6 +50552,7 @@
         <w:rPr>
           <w:lang w:val="en-US"/>
         </w:rPr>
+        <w:lastRenderedPageBreak/>
         <w:t>Objects weights in class ValueFuncC4 are constructed in ValueFuncC4.initNTuples(). They can include bias weights as a special WeightSubSet, but usually they have not.</w:t>
       </w:r>
     </w:p>
@@ -50542,7 +51363,21 @@
           <w:lang w:val="en-US"/>
         </w:rPr>
         <w:br/>
-        <w:t>the index set for board and its mirror board equiv. Later, addGradToElig() is called for every i[k]</w:t>
+        <w:t xml:space="preserve">the index set for board and its mirror board equiv. Later, </w:t>
+      </w:r>
+      <w:proofErr w:type="gramStart"/>
+      <w:r>
+        <w:rPr>
+          <w:lang w:val="en-US"/>
+        </w:rPr>
+        <w:t>addGradToElig(</w:t>
+      </w:r>
+      <w:proofErr w:type="gramEnd"/>
+      <w:r>
+        <w:rPr>
+          <w:lang w:val="en-US"/>
+        </w:rPr>
+        <w:t>) is called for every i[k]</w:t>
       </w:r>
     </w:p>
     <w:p>
@@ -50657,7 +51492,14 @@
         <w:rPr>
           <w:lang w:val="en-US"/>
         </w:rPr>
-        <w:t xml:space="preserve">TDSAgent.trainNet()  </w:t>
+        <w:t>TDSAgent.trainNet</w:t>
+      </w:r>
+      <w:proofErr w:type="gramStart"/>
+      <w:r>
+        <w:rPr>
+          <w:lang w:val="en-US"/>
+        </w:rPr>
+        <w:t xml:space="preserve">()  </w:t>
       </w:r>
       <w:r>
         <w:rPr>
@@ -50665,6 +51507,7 @@
         </w:rPr>
         <w:tab/>
       </w:r>
+      <w:proofErr w:type="gramEnd"/>
       <w:r>
         <w:rPr>
           <w:lang w:val="en-US"/>
@@ -50696,7 +51539,20 @@
           <w:lang w:val="en-US"/>
         </w:rPr>
         <w:tab/>
-        <w:t>getBestMove()</w:t>
+      </w:r>
+      <w:proofErr w:type="gramStart"/>
+      <w:r>
+        <w:rPr>
+          <w:lang w:val="en-US"/>
+        </w:rPr>
+        <w:t>getBestMove(</w:t>
+      </w:r>
+      <w:proofErr w:type="gramEnd"/>
+      <w:r>
+        <w:rPr>
+          <w:lang w:val="en-US"/>
+        </w:rPr>
+        <w:t>)</w:t>
       </w:r>
     </w:p>
     <w:p>
@@ -50715,7 +51571,21 @@
         <w:rPr>
           <w:lang w:val="en-US"/>
         </w:rPr>
-        <w:t>if (!randomMove || finished</w:t>
+        <w:t xml:space="preserve">if </w:t>
+      </w:r>
+      <w:proofErr w:type="gramStart"/>
+      <w:r>
+        <w:rPr>
+          <w:lang w:val="en-US"/>
+        </w:rPr>
+        <w:t>(!randomMove</w:t>
+      </w:r>
+      <w:proofErr w:type="gramEnd"/>
+      <w:r>
+        <w:rPr>
+          <w:lang w:val="en-US"/>
+        </w:rPr>
+        <w:t xml:space="preserve"> || finished</w:t>
       </w:r>
       <w:r>
         <w:rPr>
@@ -50760,7 +51630,21 @@
         <w:rPr>
           <w:lang w:val="en-US"/>
         </w:rPr>
-        <w:t>if (!randomMove || !resetEligOnRandomMove)</w:t>
+        <w:t xml:space="preserve">if </w:t>
+      </w:r>
+      <w:proofErr w:type="gramStart"/>
+      <w:r>
+        <w:rPr>
+          <w:lang w:val="en-US"/>
+        </w:rPr>
+        <w:t>(!randomMove</w:t>
+      </w:r>
+      <w:proofErr w:type="gramEnd"/>
+      <w:r>
+        <w:rPr>
+          <w:lang w:val="en-US"/>
+        </w:rPr>
+        <w:t xml:space="preserve"> || !resetEligOnRandomMove)</w:t>
       </w:r>
     </w:p>
     <w:p>
@@ -50794,13 +51678,26 @@
           <w:lang w:val="en-US"/>
         </w:rPr>
         <w:tab/>
+      </w:r>
+      <w:proofErr w:type="gramStart"/>
+      <w:r>
+        <w:rPr>
+          <w:lang w:val="en-US"/>
+        </w:rPr>
         <w:t>else</w:t>
       </w:r>
       <w:r>
         <w:rPr>
           <w:lang w:val="en-US"/>
         </w:rPr>
-        <w:t xml:space="preserve">  // i.e. if (randomMove &amp;&amp; resetEligOnRandomMove)</w:t>
+        <w:t xml:space="preserve">  /</w:t>
+      </w:r>
+      <w:proofErr w:type="gramEnd"/>
+      <w:r>
+        <w:rPr>
+          <w:lang w:val="en-US"/>
+        </w:rPr>
+        <w:t>/ i.e. if (randomMove &amp;&amp; resetEligOnRandomMove)</w:t>
       </w:r>
     </w:p>
     <w:p>
@@ -50852,7 +51749,14 @@
         <w:rPr>
           <w:lang w:val="en-US"/>
         </w:rPr>
-        <w:t xml:space="preserve"> we have standard [et] elig traces such that </w:t>
+        <w:t xml:space="preserve"> we have standard [et] elig traces such </w:t>
+      </w:r>
+      <w:proofErr w:type="gramStart"/>
+      <w:r>
+        <w:rPr>
+          <w:lang w:val="en-US"/>
+        </w:rPr>
+        <w:t xml:space="preserve">that </w:t>
       </w:r>
       <w:r>
         <w:rPr>
@@ -50860,6 +51764,7 @@
         </w:rPr>
         <w:t>!resetEligOnRandomMove</w:t>
       </w:r>
+      <w:proofErr w:type="gramEnd"/>
       <w:r>
         <w:rPr>
           <w:lang w:val="en-US"/>
@@ -50915,6 +51820,7 @@
         <w:rPr>
           <w:lang w:val="en-US"/>
         </w:rPr>
+        <w:lastRenderedPageBreak/>
         <w:tab/>
         <w:t xml:space="preserve">scale eligibility traces with </w:t>
       </w:r>
@@ -51388,13 +52294,41 @@
         <w:rPr>
           <w:lang w:val="en-US"/>
         </w:rPr>
-        <w:t>(x). The activation function is realized with the call y = getValue(…) which in turn calls MYTANH, a faster tabularized version of Math.tanh. The steepness of tanh</w:t>
-      </w:r>
-      <w:r>
-        <w:rPr>
-          <w:lang w:val="en-US"/>
-        </w:rPr>
-        <w:t>() is set to tdPar.sigOutputFac=1.0</w:t>
+        <w:t xml:space="preserve">(x). The activation function is realized with the call y = </w:t>
+      </w:r>
+      <w:proofErr w:type="gramStart"/>
+      <w:r>
+        <w:rPr>
+          <w:lang w:val="en-US"/>
+        </w:rPr>
+        <w:t>getValue(</w:t>
+      </w:r>
+      <w:proofErr w:type="gramEnd"/>
+      <w:r>
+        <w:rPr>
+          <w:lang w:val="en-US"/>
+        </w:rPr>
+        <w:t xml:space="preserve">…) which in turn calls MYTANH, a faster tabularized version of Math.tanh. The steepness of </w:t>
+      </w:r>
+      <w:proofErr w:type="gramStart"/>
+      <w:r>
+        <w:rPr>
+          <w:lang w:val="en-US"/>
+        </w:rPr>
+        <w:t>tanh</w:t>
+      </w:r>
+      <w:r>
+        <w:rPr>
+          <w:lang w:val="en-US"/>
+        </w:rPr>
+        <w:t>(</w:t>
+      </w:r>
+      <w:proofErr w:type="gramEnd"/>
+      <w:r>
+        <w:rPr>
+          <w:lang w:val="en-US"/>
+        </w:rPr>
+        <w:t>) is set to tdPar.sigOutputFac=1.0</w:t>
       </w:r>
       <w:r>
         <w:rPr>
@@ -51413,7 +52347,21 @@
         <w:rPr>
           <w:lang w:val="en-US"/>
         </w:rPr>
-        <w:t xml:space="preserve">GBG has also tanh() as sigmoid, if activated. </w:t>
+        <w:t xml:space="preserve">GBG has also </w:t>
+      </w:r>
+      <w:proofErr w:type="gramStart"/>
+      <w:r>
+        <w:rPr>
+          <w:lang w:val="en-US"/>
+        </w:rPr>
+        <w:t>tanh(</w:t>
+      </w:r>
+      <w:proofErr w:type="gramEnd"/>
+      <w:r>
+        <w:rPr>
+          <w:lang w:val="en-US"/>
+        </w:rPr>
+        <w:t xml:space="preserve">) as sigmoid, if activated. </w:t>
       </w:r>
       <w:r>
         <w:rPr>
@@ -51825,11 +52773,20 @@
           <w:lang w:val="en-US"/>
         </w:rPr>
       </w:pPr>
-      <w:r>
-        <w:rPr>
-          <w:lang w:val="en-US"/>
-        </w:rPr>
-        <w:t xml:space="preserve">eval.getScore(…) constructs two objects Competition compX, compO </w:t>
+      <w:proofErr w:type="gramStart"/>
+      <w:r>
+        <w:rPr>
+          <w:lang w:val="en-US"/>
+        </w:rPr>
+        <w:lastRenderedPageBreak/>
+        <w:t>eval.getScore</w:t>
+      </w:r>
+      <w:proofErr w:type="gramEnd"/>
+      <w:r>
+        <w:rPr>
+          <w:lang w:val="en-US"/>
+        </w:rPr>
+        <w:t xml:space="preserve">(…) constructs two objects Competition compX, compO </w:t>
       </w:r>
       <w:r>
         <w:rPr>
@@ -51968,7 +52925,21 @@
         <w:rPr>
           <w:lang w:val="en-US"/>
         </w:rPr>
-        <w:t>Each compete() call triggers the chain:</w:t>
+        <w:t xml:space="preserve">Each </w:t>
+      </w:r>
+      <w:proofErr w:type="gramStart"/>
+      <w:r>
+        <w:rPr>
+          <w:lang w:val="en-US"/>
+        </w:rPr>
+        <w:t>compete(</w:t>
+      </w:r>
+      <w:proofErr w:type="gramEnd"/>
+      <w:r>
+        <w:rPr>
+          <w:lang w:val="en-US"/>
+        </w:rPr>
+        <w:t>) call triggers the chain:</w:t>
       </w:r>
     </w:p>
     <w:p>
@@ -52042,7 +53013,21 @@
         <w:rPr>
           <w:lang w:val="en-US"/>
         </w:rPr>
-        <w:t xml:space="preserve"> getScore() or getNextVTable()</w:t>
+        <w:t xml:space="preserve"> </w:t>
+      </w:r>
+      <w:proofErr w:type="gramStart"/>
+      <w:r>
+        <w:rPr>
+          <w:lang w:val="en-US"/>
+        </w:rPr>
+        <w:t>getScore(</w:t>
+      </w:r>
+      <w:proofErr w:type="gramEnd"/>
+      <w:r>
+        <w:rPr>
+          <w:lang w:val="en-US"/>
+        </w:rPr>
+        <w:t>) or getNextVTable()</w:t>
       </w:r>
       <w:r>
         <w:rPr>
@@ -52142,7 +53127,21 @@
         <w:rPr>
           <w:lang w:val="en-US"/>
         </w:rPr>
-        <w:t>The large score value (992, 1001, …) inside getNextVTable() are mapped with tanh to {-1,0,1} and appear in the value bar as {-100,0,100}.</w:t>
+        <w:t xml:space="preserve">The large score value (992, 1001, …) inside </w:t>
+      </w:r>
+      <w:proofErr w:type="gramStart"/>
+      <w:r>
+        <w:rPr>
+          <w:lang w:val="en-US"/>
+        </w:rPr>
+        <w:t>getNextVTable(</w:t>
+      </w:r>
+      <w:proofErr w:type="gramEnd"/>
+      <w:r>
+        <w:rPr>
+          <w:lang w:val="en-US"/>
+        </w:rPr>
+        <w:t>) are mapped with tanh to {-1,0,1} and appear in the value bar as {-100,0,100}.</w:t>
       </w:r>
     </w:p>
     <w:p>
@@ -52287,7 +53286,21 @@
         <w:rPr>
           <w:lang w:val="en-US"/>
         </w:rPr>
-        <w:t xml:space="preserve">Why are there score values such large as -992, </w:t>
+        <w:t xml:space="preserve">Why </w:t>
+      </w:r>
+      <w:proofErr w:type="gramStart"/>
+      <w:r>
+        <w:rPr>
+          <w:lang w:val="en-US"/>
+        </w:rPr>
+        <w:t>are</w:t>
+      </w:r>
+      <w:proofErr w:type="gramEnd"/>
+      <w:r>
+        <w:rPr>
+          <w:lang w:val="en-US"/>
+        </w:rPr>
+        <w:t xml:space="preserve"> there score values such large as -992, </w:t>
       </w:r>
       <w:r>
         <w:rPr>
@@ -52433,7 +53446,21 @@
         <w:rPr>
           <w:lang w:val="en-US"/>
         </w:rPr>
-        <w:t xml:space="preserve"> set when a new agent is loaded? – In XArenaMenu.loadAgent() (section “if (td.isTrainable())” )</w:t>
+        <w:t xml:space="preserve"> set when a new agent is loaded? – In XArenaMenu.loadAgent() (section “if (</w:t>
+      </w:r>
+      <w:proofErr w:type="gramStart"/>
+      <w:r>
+        <w:rPr>
+          <w:lang w:val="en-US"/>
+        </w:rPr>
+        <w:t>td.isTrainable</w:t>
+      </w:r>
+      <w:proofErr w:type="gramEnd"/>
+      <w:r>
+        <w:rPr>
+          <w:lang w:val="en-US"/>
+        </w:rPr>
+        <w:t>())” )</w:t>
       </w:r>
     </w:p>
     <w:p>
@@ -52600,12 +53627,14 @@
         </w:rPr>
         <w:t xml:space="preserve">EligStates after game over? – Yes, </w:t>
       </w:r>
+      <w:proofErr w:type="gramStart"/>
       <w:r>
         <w:rPr>
           <w:lang w:val="en-US"/>
         </w:rPr>
         <w:t>updateWeightsNewTerminal(</w:t>
       </w:r>
+      <w:proofErr w:type="gramEnd"/>
       <w:r>
         <w:rPr>
           <w:lang w:val="en-US"/>
@@ -52654,6 +53683,7 @@
         <w:rPr>
           <w:lang w:val="en-US"/>
         </w:rPr>
+        <w:lastRenderedPageBreak/>
         <w:t>GBG: Think about better restructuring the software options in TDNTuple2Agt. Perhaps different classes derived from ScoreEval to structure the different g3-eval-branches better?</w:t>
       </w:r>
     </w:p>
@@ -52667,7 +53697,21 @@
         <w:rPr>
           <w:lang w:val="en-US"/>
         </w:rPr>
-        <w:t>GBG: Extend StateObervation: if boolean hasOnlyFinalReward() returns true, then set TERNARY=true</w:t>
+        <w:t xml:space="preserve">GBG: Extend StateObervation: if boolean </w:t>
+      </w:r>
+      <w:proofErr w:type="gramStart"/>
+      <w:r>
+        <w:rPr>
+          <w:lang w:val="en-US"/>
+        </w:rPr>
+        <w:t>hasOnlyFinalReward(</w:t>
+      </w:r>
+      <w:proofErr w:type="gramEnd"/>
+      <w:r>
+        <w:rPr>
+          <w:lang w:val="en-US"/>
+        </w:rPr>
+        <w:t>) returns true, then set TERNARY=true</w:t>
       </w:r>
     </w:p>
     <w:p>
@@ -53325,7 +54369,21 @@
         <w:rPr>
           <w:lang w:val="en-US"/>
         </w:rPr>
-        <w:t xml:space="preserve">If (TERNARY) return NewSO.isGameOver() ? NewSO.getReward(so) : </w:t>
+        <w:t>If (TERNARY) return NewSO.isGameOver(</w:t>
+      </w:r>
+      <w:proofErr w:type="gramStart"/>
+      <w:r>
+        <w:rPr>
+          <w:lang w:val="en-US"/>
+        </w:rPr>
+        <w:t>) ?</w:t>
+      </w:r>
+      <w:proofErr w:type="gramEnd"/>
+      <w:r>
+        <w:rPr>
+          <w:lang w:val="en-US"/>
+        </w:rPr>
+        <w:t xml:space="preserve"> NewSO.getReward(so) : </w:t>
       </w:r>
       <w:r>
         <w:rPr>
@@ -53529,6 +54587,7 @@
         </w:rPr>
         <w:t>NTuple2ValueFunc.update(</w:t>
       </w:r>
+      <w:proofErr w:type="gramStart"/>
       <w:r>
         <w:rPr>
           <w:lang w:val="en-US"/>
@@ -53539,7 +54598,14 @@
         <w:rPr>
           <w:lang w:val="en-US"/>
         </w:rPr>
-        <w:t>…)</w:t>
+        <w:t>…</w:t>
+      </w:r>
+      <w:proofErr w:type="gramEnd"/>
+      <w:r>
+        <w:rPr>
+          <w:lang w:val="en-US"/>
+        </w:rPr>
+        <w:t>)</w:t>
       </w:r>
       <w:r>
         <w:rPr>
@@ -53713,7 +54779,21 @@
         <w:rPr>
           <w:lang w:val="en-US"/>
         </w:rPr>
-        <w:t>tcBeta=2.7, rec.weight-change accumulation</w:t>
+        <w:t xml:space="preserve">tcBeta=2.7, </w:t>
+      </w:r>
+      <w:proofErr w:type="gramStart"/>
+      <w:r>
+        <w:rPr>
+          <w:lang w:val="en-US"/>
+        </w:rPr>
+        <w:t>rec.weight</w:t>
+      </w:r>
+      <w:proofErr w:type="gramEnd"/>
+      <w:r>
+        <w:rPr>
+          <w:lang w:val="en-US"/>
+        </w:rPr>
+        <w:t>-change accumulation</w:t>
       </w:r>
       <w:r>
         <w:rPr>
@@ -54869,13 +55949,27 @@
         <w:rPr>
           <w:lang w:val="en-GB"/>
         </w:rPr>
-        <w:t xml:space="preserve"> We tried to use class NextState in getNextAction</w:t>
-      </w:r>
+        <w:t xml:space="preserve"> We tried to use class NextState in </w:t>
+      </w:r>
+      <w:proofErr w:type="gramStart"/>
       <w:r>
         <w:rPr>
           <w:lang w:val="en-GB"/>
         </w:rPr>
-        <w:t>()</w:t>
+        <w:t>getNextAction</w:t>
+      </w:r>
+      <w:r>
+        <w:rPr>
+          <w:lang w:val="en-GB"/>
+        </w:rPr>
+        <w:t>(</w:t>
+      </w:r>
+      <w:proofErr w:type="gramEnd"/>
+      <w:r>
+        <w:rPr>
+          <w:lang w:val="en-GB"/>
+        </w:rPr>
+        <w:t>)</w:t>
       </w:r>
       <w:r>
         <w:rPr>
@@ -54980,14 +56074,29 @@
         <w:rPr>
           <w:lang w:val="en-US"/>
         </w:rPr>
-        <w:t>|p</w:t>
+        <w:t>|</w:t>
+      </w:r>
+      <w:proofErr w:type="gramStart"/>
+      <w:r>
+        <w:rPr>
+          <w:lang w:val="en-US"/>
+        </w:rPr>
+        <w:t>p</w:t>
       </w:r>
       <w:r>
         <w:rPr>
           <w:vertAlign w:val="superscript"/>
           <w:lang w:val="en-US"/>
         </w:rPr>
-        <w:t>(0)</w:t>
+        <w:t>(</w:t>
+      </w:r>
+      <w:proofErr w:type="gramEnd"/>
+      <w:r>
+        <w:rPr>
+          <w:vertAlign w:val="superscript"/>
+          <w:lang w:val="en-US"/>
+        </w:rPr>
+        <w:t>0)</w:t>
       </w:r>
       <w:r>
         <w:rPr>
@@ -59113,7 +60222,7 @@
 </file>
 
 <file path=customXml/itemProps1.xml><?xml version="1.0" encoding="utf-8"?>
-<ds:datastoreItem xmlns:ds="http://schemas.openxmlformats.org/officeDocument/2006/customXml" ds:itemID="{20B1519E-28BD-4E94-B846-A3F480FE34C2}">
+<ds:datastoreItem xmlns:ds="http://schemas.openxmlformats.org/officeDocument/2006/customXml" ds:itemID="{D2983A2D-DBCF-4C07-A1CD-BE28B753F07E}">
   <ds:schemaRefs>
     <ds:schemaRef ds:uri="http://schemas.openxmlformats.org/officeDocument/2006/bibliography"/>
   </ds:schemaRefs>

</xml_diff>

<commit_message>
some comments and smaller things added
</commit_message>
<xml_diff>
--- a/TDNTupleAgt.docx
+++ b/TDNTupleAgt.docx
@@ -1102,7 +1102,21 @@
         <w:rPr>
           <w:lang w:val="en-US"/>
         </w:rPr>
-        <w:t xml:space="preserve"> as reference) is (-1)*(-1) = +1</w:t>
+        <w:t xml:space="preserve"> as reference) is (-</w:t>
+      </w:r>
+      <w:proofErr w:type="gramStart"/>
+      <w:r>
+        <w:rPr>
+          <w:lang w:val="en-US"/>
+        </w:rPr>
+        <w:t>1)*</w:t>
+      </w:r>
+      <w:proofErr w:type="gramEnd"/>
+      <w:r>
+        <w:rPr>
+          <w:lang w:val="en-US"/>
+        </w:rPr>
+        <w:t>(-1) = +1</w:t>
       </w:r>
       <w:r>
         <w:rPr>
@@ -1382,6 +1396,7 @@
         <w:rPr>
           <w:lang w:val="en-US"/>
         </w:rPr>
+        <w:lastRenderedPageBreak/>
         <w:t>getNextAction</w:t>
       </w:r>
       <w:r>
@@ -1429,6 +1444,7 @@
         </w:rPr>
         <w:t xml:space="preserve"> CurrentScore(</w:t>
       </w:r>
+      <w:proofErr w:type="gramStart"/>
       <w:r>
         <w:rPr>
           <w:lang w:val="en-US"/>
@@ -1452,7 +1468,14 @@
         <w:rPr>
           <w:lang w:val="en-US"/>
         </w:rPr>
-        <w:t xml:space="preserve">a), where </w:t>
+        <w:t>a</w:t>
+      </w:r>
+      <w:proofErr w:type="gramEnd"/>
+      <w:r>
+        <w:rPr>
+          <w:lang w:val="en-US"/>
+        </w:rPr>
+        <w:t xml:space="preserve">), where </w:t>
       </w:r>
       <w:r>
         <w:rPr>
@@ -1919,6 +1942,7 @@
         </w:rPr>
         <w:t>(</w:t>
       </w:r>
+      <w:proofErr w:type="gramStart"/>
       <w:r>
         <w:rPr>
           <w:lang w:val="en-US"/>
@@ -1942,7 +1966,14 @@
         <w:rPr>
           <w:lang w:val="en-US"/>
         </w:rPr>
-        <w:t>a)</w:t>
+        <w:t>a</w:t>
+      </w:r>
+      <w:proofErr w:type="gramEnd"/>
+      <w:r>
+        <w:rPr>
+          <w:lang w:val="en-US"/>
+        </w:rPr>
+        <w:t>)</w:t>
       </w:r>
       <w:r>
         <w:rPr>
@@ -1985,7 +2016,21 @@
         <w:rPr>
           <w:lang w:val="en-US"/>
         </w:rPr>
-        <w:t xml:space="preserve">, for no specific reason. It is however sensible to include it in getNextAction() if we have it in trainAgent() (!). The impact on the results achieved so far is minimal, since we had nearly always </w:t>
+        <w:t xml:space="preserve">, for no specific reason. It is however sensible to include it in </w:t>
+      </w:r>
+      <w:proofErr w:type="gramStart"/>
+      <w:r>
+        <w:rPr>
+          <w:lang w:val="en-US"/>
+        </w:rPr>
+        <w:t>getNextAction(</w:t>
+      </w:r>
+      <w:proofErr w:type="gramEnd"/>
+      <w:r>
+        <w:rPr>
+          <w:lang w:val="en-US"/>
+        </w:rPr>
+        <w:t xml:space="preserve">) if we have it in trainAgent() (!). The impact on the results achieved so far is minimal, since we had nearly always </w:t>
       </w:r>
       <w:r>
         <w:rPr>
@@ -2186,7 +2231,21 @@
         <w:rPr>
           <w:lang w:val="en-US"/>
         </w:rPr>
-        <w:t xml:space="preserve"> = advance(s</w:t>
+        <w:t xml:space="preserve"> = </w:t>
+      </w:r>
+      <w:proofErr w:type="gramStart"/>
+      <w:r>
+        <w:rPr>
+          <w:lang w:val="en-US"/>
+        </w:rPr>
+        <w:t>advance(</w:t>
+      </w:r>
+      <w:proofErr w:type="gramEnd"/>
+      <w:r>
+        <w:rPr>
+          <w:lang w:val="en-US"/>
+        </w:rPr>
+        <w:t>s</w:t>
       </w:r>
       <w:r>
         <w:rPr>
@@ -2933,6 +2992,7 @@
         <w:rPr>
           <w:lang w:val="en-US"/>
         </w:rPr>
+        <w:lastRenderedPageBreak/>
         <w:t>Current drawbacks of TDNTupleAgt</w:t>
       </w:r>
     </w:p>
@@ -3091,7 +3151,14 @@
         <w:rPr>
           <w:lang w:val="en-US"/>
         </w:rPr>
-        <w:t>from (N,</w:t>
+        <w:t>from (</w:t>
+      </w:r>
+      <w:proofErr w:type="gramStart"/>
+      <w:r>
+        <w:rPr>
+          <w:lang w:val="en-US"/>
+        </w:rPr>
+        <w:t>N,</w:t>
       </w:r>
       <w:r>
         <w:rPr>
@@ -3099,6 +3166,7 @@
         </w:rPr>
         <w:t>L</w:t>
       </w:r>
+      <w:proofErr w:type="gramEnd"/>
       <w:r>
         <w:rPr>
           <w:lang w:val="en-US"/>
@@ -3587,6 +3655,7 @@
           <w:lang w:val="en-US"/>
         </w:rPr>
       </w:pPr>
+      <w:proofErr w:type="gramStart"/>
       <w:r>
         <w:rPr>
           <w:b/>
@@ -3601,7 +3670,15 @@
           <w:b/>
           <w:lang w:val="en-US"/>
         </w:rPr>
-        <w:t>coreI()</w:t>
+        <w:t>coreI(</w:t>
+      </w:r>
+      <w:proofErr w:type="gramEnd"/>
+      <w:r>
+        <w:rPr>
+          <w:b/>
+          <w:lang w:val="en-US"/>
+        </w:rPr>
+        <w:t>)</w:t>
       </w:r>
       <w:r>
         <w:rPr>
@@ -4041,6 +4118,7 @@
         <w:rPr>
           <w:lang w:val="en-US"/>
         </w:rPr>
+        <w:lastRenderedPageBreak/>
         <w:t>Ind</w:t>
       </w:r>
       <w:r>
@@ -4054,7 +4132,14 @@
         <w:rPr>
           <w:lang w:val="en-US"/>
         </w:rPr>
-        <w:t>(s): the index into the look-up table V</w:t>
+        <w:t xml:space="preserve">(s): the index into the look-up table </w:t>
+      </w:r>
+      <w:proofErr w:type="gramStart"/>
+      <w:r>
+        <w:rPr>
+          <w:lang w:val="en-US"/>
+        </w:rPr>
+        <w:t>V</w:t>
       </w:r>
       <w:r>
         <w:rPr>
@@ -4067,7 +4152,14 @@
         <w:rPr>
           <w:lang w:val="en-US"/>
         </w:rPr>
-        <w:t>[] of n-tuple i=1,…,m, given state s.</w:t>
+        <w:t>[</w:t>
+      </w:r>
+      <w:proofErr w:type="gramEnd"/>
+      <w:r>
+        <w:rPr>
+          <w:lang w:val="en-US"/>
+        </w:rPr>
+        <w:t>] of n-tuple i=1,…,m, given state s.</w:t>
       </w:r>
     </w:p>
     <w:p>
@@ -8066,6 +8158,7 @@
               <w:rFonts w:ascii="Cambria Math" w:hAnsi="Cambria Math"/>
               <w:lang w:val="en-US"/>
             </w:rPr>
+            <w:lastRenderedPageBreak/>
             <m:t xml:space="preserve">+…                             </m:t>
           </m:r>
         </m:oMath>
@@ -10120,7 +10213,21 @@
         <w:rPr>
           <w:lang w:val="en-US"/>
         </w:rPr>
-        <w:t xml:space="preserve"> (TDNTuple2Agt::train*). But this </w:t>
+        <w:t xml:space="preserve"> (TDNTuple2</w:t>
+      </w:r>
+      <w:proofErr w:type="gramStart"/>
+      <w:r>
+        <w:rPr>
+          <w:lang w:val="en-US"/>
+        </w:rPr>
+        <w:t>Agt::</w:t>
+      </w:r>
+      <w:proofErr w:type="gramEnd"/>
+      <w:r>
+        <w:rPr>
+          <w:lang w:val="en-US"/>
+        </w:rPr>
+        <w:t xml:space="preserve">train*). But this </w:t>
       </w:r>
       <w:r>
         <w:rPr>
@@ -10247,6 +10354,7 @@
         <w:rPr>
           <w:lang w:val="en-US"/>
         </w:rPr>
+        <w:lastRenderedPageBreak/>
         <w:t>Debugging TDNTuple2Agt</w:t>
       </w:r>
     </w:p>
@@ -10320,7 +10428,21 @@
         <w:rPr>
           <w:lang w:val="en-US"/>
         </w:rPr>
-        <w:t xml:space="preserve"> code around ‘progress’ and ‘randomSelect’ in TDNTuple2Agt::getNextAction (and likewise in TDNTupleAgt). – Now replaced with the simpler code </w:t>
+        <w:t xml:space="preserve"> code around ‘progress’ and ‘randomSelect’ in TDNTuple2</w:t>
+      </w:r>
+      <w:proofErr w:type="gramStart"/>
+      <w:r>
+        <w:rPr>
+          <w:lang w:val="en-US"/>
+        </w:rPr>
+        <w:t>Agt::</w:t>
+      </w:r>
+      <w:proofErr w:type="gramEnd"/>
+      <w:r>
+        <w:rPr>
+          <w:lang w:val="en-US"/>
+        </w:rPr>
+        <w:t xml:space="preserve">getNextAction (and likewise in TDNTupleAgt). – Now replaced with the simpler code </w:t>
       </w:r>
     </w:p>
     <w:p>
@@ -10841,12 +10963,14 @@
         </w:rPr>
         <w:t xml:space="preserve">an array </w:t>
       </w:r>
+      <w:proofErr w:type="gramStart"/>
       <w:r>
         <w:rPr>
           <w:lang w:val="en-US"/>
         </w:rPr>
         <w:t>trainCounter[</w:t>
       </w:r>
+      <w:proofErr w:type="gramEnd"/>
       <w:r>
         <w:rPr>
           <w:lang w:val="en-US"/>
@@ -10936,7 +11060,21 @@
         <w:rPr>
           <w:lang w:val="en-US"/>
         </w:rPr>
-        <w:t xml:space="preserve"> remedy: Having to reset trainCounter[] for e</w:t>
+        <w:t xml:space="preserve"> remedy: Having to reset </w:t>
+      </w:r>
+      <w:proofErr w:type="gramStart"/>
+      <w:r>
+        <w:rPr>
+          <w:lang w:val="en-US"/>
+        </w:rPr>
+        <w:t>trainCounter[</w:t>
+      </w:r>
+      <w:proofErr w:type="gramEnd"/>
+      <w:r>
+        <w:rPr>
+          <w:lang w:val="en-US"/>
+        </w:rPr>
+        <w:t>] for e</w:t>
       </w:r>
       <w:r>
         <w:rPr>
@@ -11020,7 +11158,22 @@
         <w:rPr>
           <w:lang w:val="en-US"/>
         </w:rPr>
-        <w:t>faster: only 7 sec instead of 51</w:t>
+        <w:t xml:space="preserve">faster: only 7 </w:t>
+      </w:r>
+      <w:proofErr w:type="gramStart"/>
+      <w:r>
+        <w:rPr>
+          <w:lang w:val="en-US"/>
+        </w:rPr>
+        <w:lastRenderedPageBreak/>
+        <w:t>sec</w:t>
+      </w:r>
+      <w:proofErr w:type="gramEnd"/>
+      <w:r>
+        <w:rPr>
+          <w:lang w:val="en-US"/>
+        </w:rPr>
+        <w:t xml:space="preserve"> instead of 51</w:t>
       </w:r>
       <w:r>
         <w:rPr>
@@ -11211,7 +11364,21 @@
         <w:rPr>
           <w:lang w:val="en-US"/>
         </w:rPr>
-        <w:t>. This behavior was found through learning, it was not prescribed by any form of heuristics (!). When doing a quick eval, the highest-tile statistics fluctuates somewhat, but we get quick evals with 41 ‘2048’-tiles and even 2 ‘4096’-tiles out of 50 games.</w:t>
+        <w:t xml:space="preserve">. This behavior was found through </w:t>
+      </w:r>
+      <w:proofErr w:type="gramStart"/>
+      <w:r>
+        <w:rPr>
+          <w:lang w:val="en-US"/>
+        </w:rPr>
+        <w:t>learning,</w:t>
+      </w:r>
+      <w:proofErr w:type="gramEnd"/>
+      <w:r>
+        <w:rPr>
+          <w:lang w:val="en-US"/>
+        </w:rPr>
+        <w:t xml:space="preserve"> it was not prescribed by any form of heuristics (!). When doing a quick eval, the highest-tile statistics fluctuates somewhat, but we get quick evals with 41 ‘2048’-tiles and even 2 ‘4096’-tiles out of 50 games.</w:t>
       </w:r>
     </w:p>
     <w:p>
@@ -11262,12 +11429,21 @@
         </w:rPr>
         <w:t xml:space="preserve"> </w:t>
       </w:r>
+      <w:proofErr w:type="gramStart"/>
       <w:r>
         <w:rPr>
           <w:rFonts w:ascii="Courier New" w:hAnsi="Courier New" w:cs="Courier New"/>
           <w:lang w:val="en-US"/>
         </w:rPr>
-        <w:t xml:space="preserve">if(… </w:t>
+        <w:t>if(</w:t>
+      </w:r>
+      <w:proofErr w:type="gramEnd"/>
+      <w:r>
+        <w:rPr>
+          <w:rFonts w:ascii="Courier New" w:hAnsi="Courier New" w:cs="Courier New"/>
+          <w:lang w:val="en-US"/>
+        </w:rPr>
+        <w:t xml:space="preserve">… </w:t>
       </w:r>
       <w:r>
         <w:rPr>
@@ -11496,13 +11672,27 @@
         <w:rPr>
           <w:lang w:val="en-US"/>
         </w:rPr>
-        <w:t xml:space="preserve"> still disturbing that the empty board has all V(s)=0 </w:t>
-      </w:r>
-      <w:r>
-        <w:rPr>
-          <w:lang w:val="en-US"/>
-        </w:rPr>
-        <w:t xml:space="preserve">? </w:t>
+        <w:t xml:space="preserve"> still disturbing that the empty board has all V(s)=</w:t>
+      </w:r>
+      <w:proofErr w:type="gramStart"/>
+      <w:r>
+        <w:rPr>
+          <w:lang w:val="en-US"/>
+        </w:rPr>
+        <w:t xml:space="preserve">0 </w:t>
+      </w:r>
+      <w:r>
+        <w:rPr>
+          <w:lang w:val="en-US"/>
+        </w:rPr>
+        <w:t>?</w:t>
+      </w:r>
+      <w:proofErr w:type="gramEnd"/>
+      <w:r>
+        <w:rPr>
+          <w:lang w:val="en-US"/>
+        </w:rPr>
+        <w:t xml:space="preserve"> </w:t>
       </w:r>
       <w:r>
         <w:rPr>
@@ -11526,7 +11716,21 @@
         <w:rPr>
           <w:lang w:val="en-US"/>
         </w:rPr>
-        <w:t xml:space="preserve"> Observation: If we switch from gb.chooseStartState01() in XArenaFuncs::train() to gb.</w:t>
+        <w:t xml:space="preserve"> Observation: If we switch from </w:t>
+      </w:r>
+      <w:proofErr w:type="gramStart"/>
+      <w:r>
+        <w:rPr>
+          <w:lang w:val="en-US"/>
+        </w:rPr>
+        <w:t>gb.chooseStartState</w:t>
+      </w:r>
+      <w:proofErr w:type="gramEnd"/>
+      <w:r>
+        <w:rPr>
+          <w:lang w:val="en-US"/>
+        </w:rPr>
+        <w:t>01() in XArenaFuncs::train() to gb.</w:t>
       </w:r>
       <w:r>
         <w:rPr>
@@ -11551,13 +11755,28 @@
           <w:vertAlign w:val="subscript"/>
           <w:lang w:val="en-US"/>
         </w:rPr>
-        <w:t>t+1</w:t>
-      </w:r>
-      <w:r>
-        <w:rPr>
-          <w:lang w:val="en-US"/>
-        </w:rPr>
-        <w:t>)=0 is not wrong (!). Because Minimax as an exact agent has exactly this V(</w:t>
+        <w:t>t+</w:t>
+      </w:r>
+      <w:proofErr w:type="gramStart"/>
+      <w:r>
+        <w:rPr>
+          <w:vertAlign w:val="subscript"/>
+          <w:lang w:val="en-US"/>
+        </w:rPr>
+        <w:t>1</w:t>
+      </w:r>
+      <w:r>
+        <w:rPr>
+          <w:lang w:val="en-US"/>
+        </w:rPr>
+        <w:t>)=</w:t>
+      </w:r>
+      <w:proofErr w:type="gramEnd"/>
+      <w:r>
+        <w:rPr>
+          <w:lang w:val="en-US"/>
+        </w:rPr>
+        <w:t>0 is not wrong (!). Because Minimax as an exact agent has exactly this V(</w:t>
       </w:r>
       <w:r>
         <w:rPr>
@@ -11570,13 +11789,28 @@
           <w:vertAlign w:val="subscript"/>
           <w:lang w:val="en-US"/>
         </w:rPr>
-        <w:t>t+1</w:t>
-      </w:r>
-      <w:r>
-        <w:rPr>
-          <w:lang w:val="en-US"/>
-        </w:rPr>
-        <w:t>)=0. That is</w:t>
+        <w:t>t+</w:t>
+      </w:r>
+      <w:proofErr w:type="gramStart"/>
+      <w:r>
+        <w:rPr>
+          <w:vertAlign w:val="subscript"/>
+          <w:lang w:val="en-US"/>
+        </w:rPr>
+        <w:t>1</w:t>
+      </w:r>
+      <w:r>
+        <w:rPr>
+          <w:lang w:val="en-US"/>
+        </w:rPr>
+        <w:t>)=</w:t>
+      </w:r>
+      <w:proofErr w:type="gramEnd"/>
+      <w:r>
+        <w:rPr>
+          <w:lang w:val="en-US"/>
+        </w:rPr>
+        <w:t>0. That is</w:t>
       </w:r>
       <w:r>
         <w:rPr>
@@ -11682,12 +11916,21 @@
         </w:rPr>
         <w:t xml:space="preserve">for Hex </w:t>
       </w:r>
+      <w:proofErr w:type="gramStart"/>
       <w:r>
         <w:rPr>
           <w:b/>
           <w:lang w:val="en-US"/>
         </w:rPr>
-        <w:t>gb.chooseStartState01()</w:t>
+        <w:t>gb.chooseStartState</w:t>
+      </w:r>
+      <w:proofErr w:type="gramEnd"/>
+      <w:r>
+        <w:rPr>
+          <w:b/>
+          <w:lang w:val="en-US"/>
+        </w:rPr>
+        <w:t>01()</w:t>
       </w:r>
       <w:r>
         <w:rPr>
@@ -11979,7 +12222,14 @@
         <w:rPr>
           <w:lang w:val="en-US"/>
         </w:rPr>
-        <w:t xml:space="preserve"> – The drawback of this evaluator is: For each new Hex board size, the losing moves have to be determined manually. This makes it less easy to go to the next level. </w:t>
+        <w:t xml:space="preserve"> </w:t>
+      </w:r>
+      <w:r>
+        <w:rPr>
+          <w:lang w:val="en-US"/>
+        </w:rPr>
+        <w:lastRenderedPageBreak/>
+        <w:t xml:space="preserve">– The drawback of this evaluator is: For each new Hex board size, the losing moves have to be determined manually. This makes it less easy to go to the next level. </w:t>
       </w:r>
     </w:p>
     <w:p>
@@ -12673,6 +12923,7 @@
         <w:rPr>
           <w:lang w:val="en-US"/>
         </w:rPr>
+        <w:lastRenderedPageBreak/>
         <w:t xml:space="preserve"> </w:t>
       </w:r>
       <w:r>
@@ -13099,17 +13350,39 @@
         </w:rPr>
         <w:t xml:space="preserve">==true was allowed). Why?? As a </w:t>
       </w:r>
-      <w:r>
-        <w:rPr>
-          <w:lang w:val="en-US"/>
-        </w:rPr>
-        <w:t>consequence we get unusual high values in InspectV.</w:t>
-      </w:r>
-      <w:r>
-        <w:rPr>
-          <w:lang w:val="en-US"/>
-        </w:rPr>
-        <w:t xml:space="preserve"> – This was due to a bug in the loading mechanism: Parameter tdPar.hasSigmoid() would get the right value during loading, but m_Net.withSigmoid was not updated during load. Now fixed: suitable call to td.setTDParams() in XArenaMenu::loadAgent</w:t>
+      <w:proofErr w:type="gramStart"/>
+      <w:r>
+        <w:rPr>
+          <w:lang w:val="en-US"/>
+        </w:rPr>
+        <w:t>consequence</w:t>
+      </w:r>
+      <w:proofErr w:type="gramEnd"/>
+      <w:r>
+        <w:rPr>
+          <w:lang w:val="en-US"/>
+        </w:rPr>
+        <w:t xml:space="preserve"> we get unusual high values in InspectV.</w:t>
+      </w:r>
+      <w:r>
+        <w:rPr>
+          <w:lang w:val="en-US"/>
+        </w:rPr>
+        <w:t xml:space="preserve"> – This was due to a bug in the loading mechanism: Parameter tdPar.hasSigmoid() would get the right value during loading, but m_Net.withSigmoid was not updated during load. Now fixed: suitable call to </w:t>
+      </w:r>
+      <w:proofErr w:type="gramStart"/>
+      <w:r>
+        <w:rPr>
+          <w:lang w:val="en-US"/>
+        </w:rPr>
+        <w:t>td.setTDParams</w:t>
+      </w:r>
+      <w:proofErr w:type="gramEnd"/>
+      <w:r>
+        <w:rPr>
+          <w:lang w:val="en-US"/>
+        </w:rPr>
+        <w:t>() in XArenaMenu::loadAgent</w:t>
       </w:r>
       <w:r>
         <w:rPr>
@@ -13121,7 +13394,35 @@
         <w:rPr>
           <w:lang w:val="en-US"/>
         </w:rPr>
-        <w:t>. Likewise, we need m_Net.useSymmetry to be set properly: suitable call to td.setNTParams() in XArenaMenu::loadAgent. We had to add a new function NTupleValueFunc::setUseSymmetry. The same changes were done for NTuple2ValueFunc and TDNTuple2Agt.</w:t>
+        <w:t xml:space="preserve">. Likewise, we need m_Net.useSymmetry to be set properly: suitable call to </w:t>
+      </w:r>
+      <w:proofErr w:type="gramStart"/>
+      <w:r>
+        <w:rPr>
+          <w:lang w:val="en-US"/>
+        </w:rPr>
+        <w:t>td.setNTParams</w:t>
+      </w:r>
+      <w:proofErr w:type="gramEnd"/>
+      <w:r>
+        <w:rPr>
+          <w:lang w:val="en-US"/>
+        </w:rPr>
+        <w:t xml:space="preserve">() in XArenaMenu::loadAgent. We had to add a new function </w:t>
+      </w:r>
+      <w:proofErr w:type="gramStart"/>
+      <w:r>
+        <w:rPr>
+          <w:lang w:val="en-US"/>
+        </w:rPr>
+        <w:t>NTupleValueFunc::</w:t>
+      </w:r>
+      <w:proofErr w:type="gramEnd"/>
+      <w:r>
+        <w:rPr>
+          <w:lang w:val="en-US"/>
+        </w:rPr>
+        <w:t>setUseSymmetry. The same changes were done for NTuple2ValueFunc and TDNTuple2Agt.</w:t>
       </w:r>
       <w:r>
         <w:rPr>
@@ -13158,7 +13459,14 @@
         <w:rPr>
           <w:lang w:val="en-US"/>
         </w:rPr>
-        <w:t>ory. – Symptomatic remedy: Set Other Pars – Train Eval Mode = 0 prior to start of train.</w:t>
+        <w:t xml:space="preserve">ory. </w:t>
+      </w:r>
+      <w:r>
+        <w:rPr>
+          <w:lang w:val="en-US"/>
+        </w:rPr>
+        <w:lastRenderedPageBreak/>
+        <w:t>– Symptomatic remedy: Set Other Pars – Train Eval Mode = 0 prior to start of train.</w:t>
       </w:r>
       <w:r>
         <w:rPr>
@@ -13709,6 +14017,7 @@
         </w:rPr>
         <w:tab/>
       </w:r>
+      <w:proofErr w:type="gramStart"/>
       <w:r>
         <w:rPr>
           <w:rFonts w:ascii="Consolas" w:hAnsi="Consolas" w:cs="Consolas"/>
@@ -13727,7 +14036,18 @@
           <w:szCs w:val="20"/>
           <w:lang w:val="en-US"/>
         </w:rPr>
-        <w:t>.advance(</w:t>
+        <w:t>.advance</w:t>
+      </w:r>
+      <w:proofErr w:type="gramEnd"/>
+      <w:r>
+        <w:rPr>
+          <w:rFonts w:ascii="Consolas" w:hAnsi="Consolas" w:cs="Consolas"/>
+          <w:color w:val="000000"/>
+          <w:sz w:val="20"/>
+          <w:szCs w:val="20"/>
+          <w:lang w:val="en-US"/>
+        </w:rPr>
+        <w:t>(</w:t>
       </w:r>
       <w:r>
         <w:rPr>
@@ -14225,6 +14545,7 @@
         </w:rPr>
         <w:t xml:space="preserve"> (</w:t>
       </w:r>
+      <w:proofErr w:type="gramStart"/>
       <w:r>
         <w:rPr>
           <w:rFonts w:ascii="Consolas" w:hAnsi="Consolas" w:cs="Consolas"/>
@@ -14257,6 +14578,7 @@
         </w:rPr>
         <w:t>Deterministic</w:t>
       </w:r>
+      <w:proofErr w:type="gramEnd"/>
       <w:r>
         <w:rPr>
           <w:lang w:val="en-US"/>
@@ -14342,6 +14664,7 @@
           <w:szCs w:val="20"/>
           <w:lang w:val="en-US"/>
         </w:rPr>
+        <w:lastRenderedPageBreak/>
         <w:t>curBoard</w:t>
       </w:r>
       <w:r>
@@ -14511,7 +14834,21 @@
         <w:rPr>
           <w:lang w:val="en-US"/>
         </w:rPr>
-        <w:t xml:space="preserve"> if curBoard!=null. This ensures the “if (t&gt;0) …” part in [Jaskowski16]</w:t>
+        <w:t xml:space="preserve"> if </w:t>
+      </w:r>
+      <w:proofErr w:type="gramStart"/>
+      <w:r>
+        <w:rPr>
+          <w:lang w:val="en-US"/>
+        </w:rPr>
+        <w:t>curBoard!=</w:t>
+      </w:r>
+      <w:proofErr w:type="gramEnd"/>
+      <w:r>
+        <w:rPr>
+          <w:lang w:val="en-US"/>
+        </w:rPr>
+        <w:t>null. This ensures the “if (t&gt;0) …” part in [Jaskowski16]</w:t>
       </w:r>
       <w:r>
         <w:rPr>
@@ -14562,6 +14899,7 @@
         </w:rPr>
         <w:tab/>
       </w:r>
+      <w:proofErr w:type="gramStart"/>
       <w:r>
         <w:rPr>
           <w:rFonts w:ascii="Consolas" w:hAnsi="Consolas" w:cs="Consolas"/>
@@ -14582,7 +14920,18 @@
           <w:szCs w:val="20"/>
           <w:lang w:val="en-US"/>
         </w:rPr>
-        <w:t xml:space="preserve">[] </w:t>
+        <w:t>[</w:t>
+      </w:r>
+      <w:proofErr w:type="gramEnd"/>
+      <w:r>
+        <w:rPr>
+          <w:rFonts w:ascii="Consolas" w:hAnsi="Consolas" w:cs="Consolas"/>
+          <w:color w:val="000000"/>
+          <w:sz w:val="20"/>
+          <w:szCs w:val="20"/>
+          <w:lang w:val="en-US"/>
+        </w:rPr>
+        <w:t xml:space="preserve">] </w:t>
       </w:r>
       <w:r>
         <w:rPr>
@@ -14778,7 +15127,21 @@
         <w:rPr>
           <w:lang w:val="en-US"/>
         </w:rPr>
-        <w:t xml:space="preserve">of the code in trainAgent() </w:t>
+        <w:t xml:space="preserve">of the code in </w:t>
+      </w:r>
+      <w:proofErr w:type="gramStart"/>
+      <w:r>
+        <w:rPr>
+          <w:lang w:val="en-US"/>
+        </w:rPr>
+        <w:t>trainAgent(</w:t>
+      </w:r>
+      <w:proofErr w:type="gramEnd"/>
+      <w:r>
+        <w:rPr>
+          <w:lang w:val="en-US"/>
+        </w:rPr>
+        <w:t xml:space="preserve">) </w:t>
       </w:r>
       <w:r>
         <w:rPr>
@@ -14981,7 +15344,21 @@
         <w:rPr>
           <w:lang w:val="en-US"/>
         </w:rPr>
-        <w:t xml:space="preserve">, one time with AFTERSTATE, one time w/o. The results are stored in </w:t>
+        <w:t xml:space="preserve">, one time with AFTERSTATE, </w:t>
+      </w:r>
+      <w:proofErr w:type="gramStart"/>
+      <w:r>
+        <w:rPr>
+          <w:lang w:val="en-US"/>
+        </w:rPr>
+        <w:t>one time</w:t>
+      </w:r>
+      <w:proofErr w:type="gramEnd"/>
+      <w:r>
+        <w:rPr>
+          <w:lang w:val="en-US"/>
+        </w:rPr>
+        <w:t xml:space="preserve"> w/o. The results are stored in </w:t>
       </w:r>
       <w:hyperlink r:id="rId24" w:history="1">
         <w:r>
@@ -15024,6 +15401,7 @@
         <w:rPr>
           <w:noProof/>
         </w:rPr>
+        <w:lastRenderedPageBreak/>
         <w:drawing>
           <wp:inline distT="0" distB="0" distL="0" distR="0" wp14:anchorId="753C22F4" wp14:editId="1F15E095">
             <wp:extent cx="4471051" cy="3451860"/>
@@ -15236,7 +15614,21 @@
         <w:rPr>
           <w:lang w:val="en-US"/>
         </w:rPr>
-        <w:t xml:space="preserve"> sqrt(10))</w:t>
+        <w:t xml:space="preserve"> </w:t>
+      </w:r>
+      <w:proofErr w:type="gramStart"/>
+      <w:r>
+        <w:rPr>
+          <w:lang w:val="en-US"/>
+        </w:rPr>
+        <w:t>sqrt(</w:t>
+      </w:r>
+      <w:proofErr w:type="gramEnd"/>
+      <w:r>
+        <w:rPr>
+          <w:lang w:val="en-US"/>
+        </w:rPr>
+        <w:t>10))</w:t>
       </w:r>
       <w:r>
         <w:rPr>
@@ -15404,7 +15796,21 @@
         <w:rPr>
           <w:lang w:val="en-US"/>
         </w:rPr>
-        <w:t>OK: Rename MaxScore in getNextAction() to BestScore (to disentangle from so.getMaxGameScore())</w:t>
+        <w:t xml:space="preserve">OK: Rename MaxScore in </w:t>
+      </w:r>
+      <w:proofErr w:type="gramStart"/>
+      <w:r>
+        <w:rPr>
+          <w:lang w:val="en-US"/>
+        </w:rPr>
+        <w:t>getNextAction(</w:t>
+      </w:r>
+      <w:proofErr w:type="gramEnd"/>
+      <w:r>
+        <w:rPr>
+          <w:lang w:val="en-US"/>
+        </w:rPr>
+        <w:t>) to BestScore (to disentangle from so.getMaxGameScore())</w:t>
       </w:r>
     </w:p>
     <w:p>
@@ -15422,7 +15828,21 @@
         <w:rPr>
           <w:lang w:val="en-US"/>
         </w:rPr>
-        <w:t>OK: Extend pa.stringDescr() by the new elements: AFTERSTATE, learnFromRM. (chooseStart01 may be added when we have ParOther as part of TDNTupleAgt).</w:t>
+        <w:t xml:space="preserve">OK: Extend </w:t>
+      </w:r>
+      <w:proofErr w:type="gramStart"/>
+      <w:r>
+        <w:rPr>
+          <w:lang w:val="en-US"/>
+        </w:rPr>
+        <w:t>pa.stringDescr</w:t>
+      </w:r>
+      <w:proofErr w:type="gramEnd"/>
+      <w:r>
+        <w:rPr>
+          <w:lang w:val="en-US"/>
+        </w:rPr>
+        <w:t>() by the new elements: AFTERSTATE, learnFromRM. (chooseStart01 may be added when we have ParOther as part of TDNTupleAgt).</w:t>
       </w:r>
     </w:p>
     <w:p>
@@ -15493,7 +15913,25 @@
           <w:szCs w:val="21"/>
           <w:lang w:val="en-US"/>
         </w:rPr>
-        <w:t>OK Simplify TDNTuple2Agt::trainAgent (withNS always true, comment out the two parts tagged with ‘</w:t>
+        <w:t>OK Simplify TDNTuple2</w:t>
+      </w:r>
+      <w:proofErr w:type="gramStart"/>
+      <w:r>
+        <w:rPr>
+          <w:rFonts w:cs="Arial"/>
+          <w:szCs w:val="21"/>
+          <w:lang w:val="en-US"/>
+        </w:rPr>
+        <w:t>Agt::</w:t>
+      </w:r>
+      <w:proofErr w:type="gramEnd"/>
+      <w:r>
+        <w:rPr>
+          <w:rFonts w:cs="Arial"/>
+          <w:szCs w:val="21"/>
+          <w:lang w:val="en-US"/>
+        </w:rPr>
+        <w:t>trainAgent (withNS always true, comment out the two parts tagged with ‘</w:t>
       </w:r>
       <w:r>
         <w:rPr>
@@ -15557,13 +15995,33 @@
         <w:rPr>
           <w:lang w:val="en-US"/>
         </w:rPr>
-        <w:t xml:space="preserve">But some code is needed in XArenaMenu::loadAgent() in order to safely load older agents. </w:t>
+        <w:t xml:space="preserve">But some code is needed in </w:t>
+      </w:r>
+      <w:proofErr w:type="gramStart"/>
+      <w:r>
+        <w:rPr>
+          <w:lang w:val="en-US"/>
+        </w:rPr>
+        <w:t>XArenaMenu::</w:t>
+      </w:r>
+      <w:proofErr w:type="gramEnd"/>
+      <w:r>
+        <w:rPr>
+          <w:lang w:val="en-US"/>
+        </w:rPr>
+        <w:t xml:space="preserve">loadAgent() in order to safely load older agents. </w:t>
       </w:r>
       <w:r>
         <w:rPr>
           <w:lang w:val="en-US"/>
         </w:rPr>
         <w:br/>
+      </w:r>
+      <w:r>
+        <w:rPr>
+          <w:lang w:val="en-US"/>
+        </w:rPr>
+        <w:lastRenderedPageBreak/>
         <w:t>Add</w:t>
       </w:r>
       <w:r>
@@ -15642,7 +16100,21 @@
         <w:rPr>
           <w:lang w:val="en-US"/>
         </w:rPr>
-        <w:t xml:space="preserve">implified the interface for PlayAgent::trainAgent(so,learnFromRM,epiLength): both parameters learnFromRM and epiLength are no longer needed, they are retrieved from m_oPar. </w:t>
+        <w:t xml:space="preserve">implified the interface for </w:t>
+      </w:r>
+      <w:proofErr w:type="gramStart"/>
+      <w:r>
+        <w:rPr>
+          <w:lang w:val="en-US"/>
+        </w:rPr>
+        <w:t>PlayAgent::</w:t>
+      </w:r>
+      <w:proofErr w:type="gramEnd"/>
+      <w:r>
+        <w:rPr>
+          <w:lang w:val="en-US"/>
+        </w:rPr>
+        <w:t xml:space="preserve">trainAgent(so,learnFromRM,epiLength): both parameters learnFromRM and epiLength are no longer needed, they are retrieved from m_oPar. </w:t>
       </w:r>
     </w:p>
     <w:p>
@@ -17432,6 +17904,7 @@
         <w:rPr>
           <w:lang w:val="en-US"/>
         </w:rPr>
+        <w:lastRenderedPageBreak/>
         <w:t xml:space="preserve">Games with </w:t>
       </w:r>
       <w:r>
@@ -17602,26 +18075,54 @@
         <w:rPr>
           <w:lang w:val="en-US"/>
         </w:rPr>
-        <w:t>more complex action in getNextAction</w:t>
-      </w:r>
-      <w:r>
-        <w:rPr>
-          <w:lang w:val="en-US"/>
-        </w:rPr>
-        <w:t>() and other places:</w:t>
-      </w:r>
-    </w:p>
-    <w:p>
-      <w:pPr>
-        <w:rPr>
-          <w:lang w:val="en-US"/>
-        </w:rPr>
-      </w:pPr>
-      <w:r>
-        <w:rPr>
-          <w:lang w:val="en-US"/>
-        </w:rPr>
-        <w:t>(actBest, V) = getNextAction(so, random, …)</w:t>
+        <w:t xml:space="preserve">more complex action in </w:t>
+      </w:r>
+      <w:proofErr w:type="gramStart"/>
+      <w:r>
+        <w:rPr>
+          <w:lang w:val="en-US"/>
+        </w:rPr>
+        <w:t>getNextAction</w:t>
+      </w:r>
+      <w:r>
+        <w:rPr>
+          <w:lang w:val="en-US"/>
+        </w:rPr>
+        <w:t>(</w:t>
+      </w:r>
+      <w:proofErr w:type="gramEnd"/>
+      <w:r>
+        <w:rPr>
+          <w:lang w:val="en-US"/>
+        </w:rPr>
+        <w:t>) and other places:</w:t>
+      </w:r>
+    </w:p>
+    <w:p>
+      <w:pPr>
+        <w:rPr>
+          <w:lang w:val="en-US"/>
+        </w:rPr>
+      </w:pPr>
+      <w:r>
+        <w:rPr>
+          <w:lang w:val="en-US"/>
+        </w:rPr>
+        <w:t xml:space="preserve">(actBest, V) = </w:t>
+      </w:r>
+      <w:proofErr w:type="gramStart"/>
+      <w:r>
+        <w:rPr>
+          <w:lang w:val="en-US"/>
+        </w:rPr>
+        <w:t>getNextAction(</w:t>
+      </w:r>
+      <w:proofErr w:type="gramEnd"/>
+      <w:r>
+        <w:rPr>
+          <w:lang w:val="en-US"/>
+        </w:rPr>
+        <w:t>so, random, …)</w:t>
       </w:r>
     </w:p>
     <w:p>
@@ -17769,7 +18270,21 @@
         <w:rPr>
           <w:lang w:val="en-US"/>
         </w:rPr>
-        <w:t xml:space="preserve">) = V(best </w:t>
+        <w:t xml:space="preserve">) = </w:t>
+      </w:r>
+      <w:proofErr w:type="gramStart"/>
+      <w:r>
+        <w:rPr>
+          <w:lang w:val="en-US"/>
+        </w:rPr>
+        <w:t>V(</w:t>
+      </w:r>
+      <w:proofErr w:type="gramEnd"/>
+      <w:r>
+        <w:rPr>
+          <w:lang w:val="en-US"/>
+        </w:rPr>
+        <w:t xml:space="preserve">best </w:t>
       </w:r>
       <w:r>
         <w:rPr>
@@ -17814,11 +18329,19 @@
           <w:lang w:val="en-US"/>
         </w:rPr>
       </w:pPr>
-      <w:r>
-        <w:rPr>
-          <w:lang w:val="en-US"/>
-        </w:rPr>
-        <w:t>PlayAgent()</w:t>
+      <w:proofErr w:type="gramStart"/>
+      <w:r>
+        <w:rPr>
+          <w:lang w:val="en-US"/>
+        </w:rPr>
+        <w:t>PlayAgent(</w:t>
+      </w:r>
+      <w:proofErr w:type="gramEnd"/>
+      <w:r>
+        <w:rPr>
+          <w:lang w:val="en-US"/>
+        </w:rPr>
+        <w:t>)</w:t>
       </w:r>
     </w:p>
     <w:p>
@@ -17864,11 +18387,19 @@
           <w:lang w:val="en-US"/>
         </w:rPr>
       </w:pPr>
-      <w:r>
-        <w:rPr>
-          <w:lang w:val="en-US"/>
-        </w:rPr>
-        <w:t>trainAgent()</w:t>
+      <w:proofErr w:type="gramStart"/>
+      <w:r>
+        <w:rPr>
+          <w:lang w:val="en-US"/>
+        </w:rPr>
+        <w:t>trainAgent(</w:t>
+      </w:r>
+      <w:proofErr w:type="gramEnd"/>
+      <w:r>
+        <w:rPr>
+          <w:lang w:val="en-US"/>
+        </w:rPr>
+        <w:t>)</w:t>
       </w:r>
     </w:p>
     <w:p>
@@ -17918,7 +18449,21 @@
         <w:rPr>
           <w:lang w:val="en-US"/>
         </w:rPr>
-        <w:t xml:space="preserve"> of weights (however, the decision which next action to take during training are based on multi-move getNextAction())</w:t>
+        <w:t xml:space="preserve"> of weights (however, the decision which next action to take during training are based on multi-move </w:t>
+      </w:r>
+      <w:proofErr w:type="gramStart"/>
+      <w:r>
+        <w:rPr>
+          <w:lang w:val="en-US"/>
+        </w:rPr>
+        <w:t>getNextAction(</w:t>
+      </w:r>
+      <w:proofErr w:type="gramEnd"/>
+      <w:r>
+        <w:rPr>
+          <w:lang w:val="en-US"/>
+        </w:rPr>
+        <w:t>))</w:t>
       </w:r>
       <w:r>
         <w:rPr>
@@ -17984,7 +18529,21 @@
         <w:rPr>
           <w:lang w:val="en-US"/>
         </w:rPr>
-        <w:t>class ACTIONS_VT extends ACTIONS with new members double[] vTable, double vBest</w:t>
+        <w:t xml:space="preserve">class ACTIONS_VT extends ACTIONS with new members </w:t>
+      </w:r>
+      <w:proofErr w:type="gramStart"/>
+      <w:r>
+        <w:rPr>
+          <w:lang w:val="en-US"/>
+        </w:rPr>
+        <w:t>double[</w:t>
+      </w:r>
+      <w:proofErr w:type="gramEnd"/>
+      <w:r>
+        <w:rPr>
+          <w:lang w:val="en-US"/>
+        </w:rPr>
+        <w:t>] vTable, double vBest</w:t>
       </w:r>
     </w:p>
     <w:p>
@@ -17998,7 +18557,21 @@
         <w:rPr>
           <w:lang w:val="en-US"/>
         </w:rPr>
-        <w:t>ACTIONS_VT getNextAction2(…) is now the new alternative to ACTION getNextAction(…)</w:t>
+        <w:t xml:space="preserve">ACTIONS_VT getNextAction2(…) is now the new alternative to ACTION </w:t>
+      </w:r>
+      <w:proofErr w:type="gramStart"/>
+      <w:r>
+        <w:rPr>
+          <w:lang w:val="en-US"/>
+        </w:rPr>
+        <w:t>getNextAction(</w:t>
+      </w:r>
+      <w:proofErr w:type="gramEnd"/>
+      <w:r>
+        <w:rPr>
+          <w:lang w:val="en-US"/>
+        </w:rPr>
+        <w:t>…)</w:t>
       </w:r>
     </w:p>
     <w:p>
@@ -18097,11 +18670,19 @@
           <w:lang w:val="en-US"/>
         </w:rPr>
       </w:pPr>
-      <w:r>
-        <w:rPr>
-          <w:lang w:val="en-US"/>
-        </w:rPr>
-        <w:t>getGamma()</w:t>
+      <w:proofErr w:type="gramStart"/>
+      <w:r>
+        <w:rPr>
+          <w:lang w:val="en-US"/>
+        </w:rPr>
+        <w:t>getGamma(</w:t>
+      </w:r>
+      <w:proofErr w:type="gramEnd"/>
+      <w:r>
+        <w:rPr>
+          <w:lang w:val="en-US"/>
+        </w:rPr>
+        <w:t>)</w:t>
       </w:r>
     </w:p>
     <w:p>
@@ -18120,7 +18701,21 @@
         <w:rPr>
           <w:lang w:val="en-US"/>
         </w:rPr>
-        <w:t>How does getNextAction1MultipleAgents() reflect</w:t>
+        <w:t>How does getNextAction1</w:t>
+      </w:r>
+      <w:proofErr w:type="gramStart"/>
+      <w:r>
+        <w:rPr>
+          <w:lang w:val="en-US"/>
+        </w:rPr>
+        <w:t>MultipleAgents(</w:t>
+      </w:r>
+      <w:proofErr w:type="gramEnd"/>
+      <w:r>
+        <w:rPr>
+          <w:lang w:val="en-US"/>
+        </w:rPr>
+        <w:t>) reflect</w:t>
       </w:r>
       <w:r>
         <w:rPr>
@@ -18196,8 +18791,16 @@
         <w:rPr>
           <w:lang w:val="en-US"/>
         </w:rPr>
-        <w:t xml:space="preserve"> when taking the difference “reward – oldReward” ??</w:t>
-      </w:r>
+        <w:t xml:space="preserve"> when taking the difference “reward – oldReward</w:t>
+      </w:r>
+      <w:proofErr w:type="gramStart"/>
+      <w:r>
+        <w:rPr>
+          <w:lang w:val="en-US"/>
+        </w:rPr>
+        <w:t>” ??</w:t>
+      </w:r>
+      <w:proofErr w:type="gramEnd"/>
       <w:r>
         <w:rPr>
           <w:lang w:val="en-US"/>
@@ -18271,7 +18874,14 @@
         <w:rPr>
           <w:lang w:val="en-US"/>
         </w:rPr>
-        <w:t xml:space="preserve">Add { </w:t>
+        <w:t xml:space="preserve">Add </w:t>
+      </w:r>
+      <w:proofErr w:type="gramStart"/>
+      <w:r>
+        <w:rPr>
+          <w:lang w:val="en-US"/>
+        </w:rPr>
+        <w:t xml:space="preserve">{ </w:t>
       </w:r>
       <w:r>
         <w:rPr>
@@ -18279,6 +18889,7 @@
         </w:rPr>
         <w:t>trnMoves</w:t>
       </w:r>
+      <w:proofErr w:type="gramEnd"/>
       <w:r>
         <w:rPr>
           <w:lang w:val="en-US"/>
@@ -18319,7 +18930,21 @@
         <w:rPr>
           <w:lang w:val="en-US"/>
         </w:rPr>
-        <w:t>Add { alpha, epsilon } to pa.stringDescr2())</w:t>
+        <w:t xml:space="preserve">Add </w:t>
+      </w:r>
+      <w:proofErr w:type="gramStart"/>
+      <w:r>
+        <w:rPr>
+          <w:lang w:val="en-US"/>
+        </w:rPr>
+        <w:t>{ alpha</w:t>
+      </w:r>
+      <w:proofErr w:type="gramEnd"/>
+      <w:r>
+        <w:rPr>
+          <w:lang w:val="en-US"/>
+        </w:rPr>
+        <w:t>, epsilon } to pa.stringDescr2())</w:t>
       </w:r>
       <w:r>
         <w:rPr>
@@ -18386,6 +19011,7 @@
         <w:rPr>
           <w:lang w:val="en-US"/>
         </w:rPr>
+        <w:lastRenderedPageBreak/>
         <w:t xml:space="preserve">OK </w:t>
       </w:r>
       <w:r>
@@ -18417,7 +19043,21 @@
         <w:rPr>
           <w:lang w:val="en-US"/>
         </w:rPr>
-        <w:t>OK change all calls of ACTIONS getNextAction(…,VTable,…) to ACTIONS_VT getNextAction2(…)</w:t>
+        <w:t xml:space="preserve">OK change all calls of ACTIONS </w:t>
+      </w:r>
+      <w:proofErr w:type="gramStart"/>
+      <w:r>
+        <w:rPr>
+          <w:lang w:val="en-US"/>
+        </w:rPr>
+        <w:t>getNextAction(</w:t>
+      </w:r>
+      <w:proofErr w:type="gramEnd"/>
+      <w:r>
+        <w:rPr>
+          <w:lang w:val="en-US"/>
+        </w:rPr>
+        <w:t>…,VTable,…) to ACTIONS_VT getNextAction2(…)</w:t>
       </w:r>
     </w:p>
     <w:p>
@@ -18468,7 +19108,21 @@
         <w:rPr>
           <w:lang w:val="en-US"/>
         </w:rPr>
-        <w:t>If everything works, remove the selector functions getNextAction(…) and the now obsolete ‘old’ functions getNextAction1 in every agent</w:t>
+        <w:t xml:space="preserve">If everything works, remove the selector functions </w:t>
+      </w:r>
+      <w:proofErr w:type="gramStart"/>
+      <w:r>
+        <w:rPr>
+          <w:lang w:val="en-US"/>
+        </w:rPr>
+        <w:t>getNextAction(</w:t>
+      </w:r>
+      <w:proofErr w:type="gramEnd"/>
+      <w:r>
+        <w:rPr>
+          <w:lang w:val="en-US"/>
+        </w:rPr>
+        <w:t>…) and the now obsolete ‘old’ functions getNextAction1 in every agent</w:t>
       </w:r>
     </w:p>
     <w:p>
@@ -18492,7 +19146,21 @@
         <w:rPr>
           <w:lang w:val="en-US"/>
         </w:rPr>
-        <w:t>TD-NTuple-2: horizon printout in stringDescr()</w:t>
+        <w:t xml:space="preserve">TD-NTuple-2: horizon printout in </w:t>
+      </w:r>
+      <w:proofErr w:type="gramStart"/>
+      <w:r>
+        <w:rPr>
+          <w:lang w:val="en-US"/>
+        </w:rPr>
+        <w:t>stringDescr(</w:t>
+      </w:r>
+      <w:proofErr w:type="gramEnd"/>
+      <w:r>
+        <w:rPr>
+          <w:lang w:val="en-US"/>
+        </w:rPr>
+        <w:t>)</w:t>
       </w:r>
     </w:p>
     <w:p>
@@ -18579,8 +19247,16 @@
         <w:rPr>
           <w:lang w:val="en-US"/>
         </w:rPr>
-        <w:t xml:space="preserve"> switch in TDNTuple2Agt is our first attempt to develop a TD-learning scheme for n-player games with arbitrary number n of players. I.e. it should allow the same algorithm for n=1,2,3,…</w:t>
-      </w:r>
+        <w:t xml:space="preserve"> switch in TDNTuple2Agt is our first attempt to develop a TD-learning scheme for n-player games with arbitrary number n of players. I.e. it should allow the same algorithm for n=1,2,</w:t>
+      </w:r>
+      <w:proofErr w:type="gramStart"/>
+      <w:r>
+        <w:rPr>
+          <w:lang w:val="en-US"/>
+        </w:rPr>
+        <w:t>3,…</w:t>
+      </w:r>
+      <w:proofErr w:type="gramEnd"/>
     </w:p>
     <w:p>
       <w:pPr>
@@ -19105,7 +19781,21 @@
         <w:rPr>
           <w:lang w:val="en-US"/>
         </w:rPr>
-        <w:t xml:space="preserve">, since getScore(so) always retrieves the score from the perspective of so.getPlayer(). This </w:t>
+        <w:t xml:space="preserve">, since getScore(so) always retrieves the score from the perspective of </w:t>
+      </w:r>
+      <w:proofErr w:type="gramStart"/>
+      <w:r>
+        <w:rPr>
+          <w:lang w:val="en-US"/>
+        </w:rPr>
+        <w:t>so.getPlayer</w:t>
+      </w:r>
+      <w:proofErr w:type="gramEnd"/>
+      <w:r>
+        <w:rPr>
+          <w:lang w:val="en-US"/>
+        </w:rPr>
+        <w:t xml:space="preserve">(). This </w:t>
       </w:r>
       <w:r>
         <w:rPr>
@@ -19368,7 +20058,21 @@
           <w:lang w:val="en-US"/>
         </w:rPr>
         <w:tab/>
-        <w:t>agentScore = getScore(NewSO, refer.getPlayer());</w:t>
+        <w:t xml:space="preserve">agentScore = </w:t>
+      </w:r>
+      <w:proofErr w:type="gramStart"/>
+      <w:r>
+        <w:rPr>
+          <w:lang w:val="en-US"/>
+        </w:rPr>
+        <w:t>getScore(</w:t>
+      </w:r>
+      <w:proofErr w:type="gramEnd"/>
+      <w:r>
+        <w:rPr>
+          <w:lang w:val="en-US"/>
+        </w:rPr>
+        <w:t>NewSO, refer.getPlayer());</w:t>
       </w:r>
     </w:p>
     <w:p>
@@ -19491,6 +20195,7 @@
         <w:rPr>
           <w:lang w:val="en-US"/>
         </w:rPr>
+        <w:lastRenderedPageBreak/>
         <w:t>A</w:t>
       </w:r>
       <w:r>
@@ -20076,6 +20781,7 @@
         </w:rPr>
         <w:t xml:space="preserve"> 0.0 would also appear in the 2P-form, but not so often and not so big. The update step in </w:t>
       </w:r>
+      <w:proofErr w:type="gramStart"/>
       <w:r>
         <w:rPr>
           <w:lang w:val="en-US"/>
@@ -20086,7 +20792,14 @@
         <w:rPr>
           <w:lang w:val="en-US"/>
         </w:rPr>
-        <w:t>() would bring V</w:t>
+        <w:t>(</w:t>
+      </w:r>
+      <w:proofErr w:type="gramEnd"/>
+      <w:r>
+        <w:rPr>
+          <w:lang w:val="en-US"/>
+        </w:rPr>
+        <w:t>) would bring V</w:t>
       </w:r>
       <w:r>
         <w:rPr>
@@ -20230,7 +20943,14 @@
         <w:rPr>
           <w:lang w:val="en-US"/>
         </w:rPr>
-        <w:t xml:space="preserve">. For the general n-player form with arbitrary value functions we probably cannot do better than in the 3P-form. But for games with 2 players and strictly </w:t>
+        <w:t xml:space="preserve">. For the general n-player form with arbitrary </w:t>
+      </w:r>
+      <w:r>
+        <w:rPr>
+          <w:lang w:val="en-US"/>
+        </w:rPr>
+        <w:lastRenderedPageBreak/>
+        <w:t xml:space="preserve">value functions we probably cannot do better than in the 3P-form. But for games with 2 players and strictly </w:t>
       </w:r>
       <w:r>
         <w:rPr>
@@ -20368,7 +21088,23 @@
           <w:strike/>
           <w:lang w:val="en-US"/>
         </w:rPr>
-        <w:t>Add a predicate StateObservation::has2OppositeRewards() to all games: This predicate is true,</w:t>
+        <w:t xml:space="preserve">Add a predicate </w:t>
+      </w:r>
+      <w:proofErr w:type="gramStart"/>
+      <w:r>
+        <w:rPr>
+          <w:strike/>
+          <w:lang w:val="en-US"/>
+        </w:rPr>
+        <w:t>StateObservation::</w:t>
+      </w:r>
+      <w:proofErr w:type="gramEnd"/>
+      <w:r>
+        <w:rPr>
+          <w:strike/>
+          <w:lang w:val="en-US"/>
+        </w:rPr>
+        <w:t>has2OppositeRewards() to all games: This predicate is true,</w:t>
       </w:r>
       <w:r>
         <w:rPr>
@@ -20401,7 +21137,23 @@
           <w:strike/>
           <w:lang w:val="en-US"/>
         </w:rPr>
-        <w:t>When has2OppositeRewards()==true, run the 2P-form. In all other cases run the 3P-form.</w:t>
+        <w:t>When has2</w:t>
+      </w:r>
+      <w:proofErr w:type="gramStart"/>
+      <w:r>
+        <w:rPr>
+          <w:strike/>
+          <w:lang w:val="en-US"/>
+        </w:rPr>
+        <w:t>OppositeRewards(</w:t>
+      </w:r>
+      <w:proofErr w:type="gramEnd"/>
+      <w:r>
+        <w:rPr>
+          <w:strike/>
+          <w:lang w:val="en-US"/>
+        </w:rPr>
+        <w:t>)==true, run the 2P-form. In all other cases run the 3P-form.</w:t>
       </w:r>
     </w:p>
     <w:p>
@@ -20562,7 +21314,21 @@
         <w:rPr>
           <w:lang w:val="en-US"/>
         </w:rPr>
-        <w:t xml:space="preserve"> Z(self, one-round-ahead)</w:t>
+        <w:t xml:space="preserve"> </w:t>
+      </w:r>
+      <w:proofErr w:type="gramStart"/>
+      <w:r>
+        <w:rPr>
+          <w:lang w:val="en-US"/>
+        </w:rPr>
+        <w:t>Z(</w:t>
+      </w:r>
+      <w:proofErr w:type="gramEnd"/>
+      <w:r>
+        <w:rPr>
+          <w:lang w:val="en-US"/>
+        </w:rPr>
+        <w:t>self, one-round-ahead)</w:t>
       </w:r>
     </w:p>
     <w:p>
@@ -20899,7 +21665,21 @@
         <w:rPr>
           <w:lang w:val="en-US"/>
         </w:rPr>
-        <w:t>P=true (other meaning of V())</w:t>
+        <w:t xml:space="preserve">P=true (other meaning of </w:t>
+      </w:r>
+      <w:proofErr w:type="gramStart"/>
+      <w:r>
+        <w:rPr>
+          <w:lang w:val="en-US"/>
+        </w:rPr>
+        <w:t>V(</w:t>
+      </w:r>
+      <w:proofErr w:type="gramEnd"/>
+      <w:r>
+        <w:rPr>
+          <w:lang w:val="en-US"/>
+        </w:rPr>
+        <w:t>))</w:t>
       </w:r>
       <w:r>
         <w:rPr>
@@ -21081,6 +21861,7 @@
         <w:rPr>
           <w:lang w:val="en-US"/>
         </w:rPr>
+        <w:lastRenderedPageBreak/>
         <w:t xml:space="preserve">After some initial debugging: </w:t>
       </w:r>
       <w:r>
@@ -22421,6 +23202,7 @@
         <w:rPr>
           <w:lang w:val="en-US"/>
         </w:rPr>
+        <w:lastRenderedPageBreak/>
         <w:t xml:space="preserve">Taking a 2-ply evaluation in 2-player games during training is costly for games with high branching factor and does not yield better results. It is better to use 1-ply and </w:t>
       </w:r>
       <w:r>
@@ -25507,6 +26289,7 @@
         <w:rPr>
           <w:lang w:val="en-US"/>
         </w:rPr>
+        <w:lastRenderedPageBreak/>
         <w:t>100k training games have only a bit weaker results score = 78.000/128.000/159.000 for nPly=0/3/5. We reach the 16384-tile</w:t>
       </w:r>
       <w:r>
@@ -27601,6 +28384,7 @@
         <w:rPr>
           <w:lang w:val="en-US"/>
         </w:rPr>
+        <w:lastRenderedPageBreak/>
         <w:t xml:space="preserve">TD-NTuple-2: </w:t>
       </w:r>
       <w:r>
@@ -29091,6 +29875,7 @@
         <w:rPr>
           <w:lang w:val="en-US"/>
         </w:rPr>
+        <w:lastRenderedPageBreak/>
         <w:t>Results Dec 2018 and Jan 2019</w:t>
       </w:r>
     </w:p>
@@ -30994,7 +31779,14 @@
         <w:rPr>
           <w:lang w:val="en-US"/>
         </w:rPr>
-        <w:t xml:space="preserve"> by using this terminal state s_next. But it is more consistent with the previous updates to use the </w:t>
+        <w:t xml:space="preserve"> by using this terminal state s_next. But it is more consistent </w:t>
+      </w:r>
+      <w:r>
+        <w:rPr>
+          <w:lang w:val="en-US"/>
+        </w:rPr>
+        <w:lastRenderedPageBreak/>
+        <w:t xml:space="preserve">with the previous updates to use the </w:t>
       </w:r>
       <w:r>
         <w:rPr>
@@ -34301,6 +35093,7 @@
         <w:rPr>
           <w:lang w:val="en-US"/>
         </w:rPr>
+        <w:lastRenderedPageBreak/>
         <w:t>modestly rising computation time: horizonCut=0.1: 2100 sec, horizonCut=0.01: 2900 sec</w:t>
       </w:r>
       <w:r>
@@ -35376,7 +36169,21 @@
         <w:rPr>
           <w:lang w:val="en-US"/>
         </w:rPr>
-        <w:t>Evaluation: evalMode=0: computeAgainstMCTS, numEpisodes=8, MCTS-iterations=1000, competeBoth. The opponent MCTS(1000) is a reasonable-playing, but not perfect-playing agent. If the trained agent were perfect, the competeBoth-result could reach 1.0 (winning all episodes against MCTS, whether as 1</w:t>
+        <w:t xml:space="preserve">Evaluation: evalMode=0: computeAgainstMCTS, numEpisodes=8, MCTS-iterations=1000, competeBoth. The opponent </w:t>
+      </w:r>
+      <w:proofErr w:type="gramStart"/>
+      <w:r>
+        <w:rPr>
+          <w:lang w:val="en-US"/>
+        </w:rPr>
+        <w:t>MCTS(</w:t>
+      </w:r>
+      <w:proofErr w:type="gramEnd"/>
+      <w:r>
+        <w:rPr>
+          <w:lang w:val="en-US"/>
+        </w:rPr>
+        <w:t>1000) is a reasonable-playing, but not perfect-playing agent. If the trained agent were perfect, the competeBoth-result could reach 1.0 (winning all episodes against MCTS, whether as 1</w:t>
       </w:r>
       <w:r>
         <w:rPr>
@@ -36341,7 +37148,21 @@
         <w:rPr>
           <w:lang w:val="en-US"/>
         </w:rPr>
-        <w:t>To test this, we ported MT’s AlphaBetaAgent to GBG. After some debugging (it is important not to use getScore, but getNextVTable(int[][] board, useSigmoid=true)), we got it working: the plausibility checks “always -1.0 eval for RandomAgent against AlphaBetaAgent” and “always -1.0 for every agent playing 2</w:t>
+        <w:t>To test this, we ported MT’s AlphaBetaAgent to GBG. After some debugging (it is important not to use getScore, but getNextVTable(</w:t>
+      </w:r>
+      <w:proofErr w:type="gramStart"/>
+      <w:r>
+        <w:rPr>
+          <w:lang w:val="en-US"/>
+        </w:rPr>
+        <w:t>int[</w:t>
+      </w:r>
+      <w:proofErr w:type="gramEnd"/>
+      <w:r>
+        <w:rPr>
+          <w:lang w:val="en-US"/>
+        </w:rPr>
+        <w:t>][] board, useSigmoid=true)), we got it working: the plausibility checks “always -1.0 eval for RandomAgent against AlphaBetaAgent” and “always -1.0 for every agent playing 2</w:t>
       </w:r>
       <w:r>
         <w:rPr>
@@ -36380,6 +37201,7 @@
         <w:rPr>
           <w:lang w:val="en-US"/>
         </w:rPr>
+        <w:lastRenderedPageBreak/>
         <w:t xml:space="preserve">Now we make all runs with </w:t>
       </w:r>
       <w:r>
@@ -36978,6 +37800,7 @@
         <w:rPr>
           <w:noProof/>
         </w:rPr>
+        <w:lastRenderedPageBreak/>
         <w:drawing>
           <wp:inline distT="0" distB="0" distL="0" distR="0" wp14:anchorId="2B32E684" wp14:editId="5AC2302A">
             <wp:extent cx="4387118" cy="3577590"/>
@@ -37435,6 +38258,7 @@
         <w:rPr>
           <w:lang w:val="en-US"/>
         </w:rPr>
+        <w:lastRenderedPageBreak/>
         <w:t xml:space="preserve">SarsaAgt </w:t>
       </w:r>
     </w:p>
@@ -37560,7 +38384,21 @@
         <w:rPr>
           <w:lang w:val="en-US"/>
         </w:rPr>
-        <w:t>rong indices (nextPlayer instead of n) in finalAdaptAgents()).</w:t>
+        <w:t xml:space="preserve">rong indices (nextPlayer instead of n) in </w:t>
+      </w:r>
+      <w:proofErr w:type="gramStart"/>
+      <w:r>
+        <w:rPr>
+          <w:lang w:val="en-US"/>
+        </w:rPr>
+        <w:t>finalAdaptAgents(</w:t>
+      </w:r>
+      <w:proofErr w:type="gramEnd"/>
+      <w:r>
+        <w:rPr>
+          <w:lang w:val="en-US"/>
+        </w:rPr>
+        <w:t>)).</w:t>
       </w:r>
       <w:r>
         <w:rPr>
@@ -38344,7 +39182,14 @@
         <w:rPr>
           <w:lang w:val="en-US"/>
         </w:rPr>
-        <w:t>: If we skip finalAdaptAgents(), we get</w:t>
+        <w:t xml:space="preserve">: If we skip </w:t>
+      </w:r>
+      <w:r>
+        <w:rPr>
+          <w:lang w:val="en-US"/>
+        </w:rPr>
+        <w:lastRenderedPageBreak/>
+        <w:t>finalAdaptAgents(), we get</w:t>
       </w:r>
       <w:r>
         <w:rPr>
@@ -38925,6 +39770,7 @@
           <w:b/>
           <w:lang w:val="en-US"/>
         </w:rPr>
+        <w:lastRenderedPageBreak/>
         <w:t>Summary</w:t>
       </w:r>
       <w:r>
@@ -39620,7 +40466,14 @@
         <w:rPr>
           <w:lang w:val="en-US"/>
         </w:rPr>
-        <w:t xml:space="preserve"> it multiple times. How many times? - If a state consists of x pieces set by one and y pieces set by the other player (e.g. x=y=n/2, where $n$ is the total number of pieces), then x states with the appropriate action </w:t>
+        <w:t xml:space="preserve"> it multiple times. How many times? - If a state consists of x pieces set by one and y pieces set by the other player (e.g. x=y=n/2, where $n$ is </w:t>
+      </w:r>
+      <w:r>
+        <w:rPr>
+          <w:lang w:val="en-US"/>
+        </w:rPr>
+        <w:lastRenderedPageBreak/>
+        <w:t xml:space="preserve">the total number of pieces), then x states with the appropriate action </w:t>
       </w:r>
       <w:r>
         <w:rPr>
@@ -40438,7 +41291,21 @@
         <w:rPr>
           <w:lang w:val="en-US"/>
         </w:rPr>
-        <w:t>is similar to SarsaAgt, it uses</w:t>
+        <w:t xml:space="preserve">is similar to </w:t>
+      </w:r>
+      <w:proofErr w:type="gramStart"/>
+      <w:r>
+        <w:rPr>
+          <w:lang w:val="en-US"/>
+        </w:rPr>
+        <w:t>SarsaAgt,</w:t>
+      </w:r>
+      <w:proofErr w:type="gramEnd"/>
+      <w:r>
+        <w:rPr>
+          <w:lang w:val="en-US"/>
+        </w:rPr>
+        <w:t xml:space="preserve"> it uses</w:t>
       </w:r>
       <w:r>
         <w:rPr>
@@ -40531,6 +41398,7 @@
         <w:rPr>
           <w:lang w:val="en-US"/>
         </w:rPr>
+        <w:lastRenderedPageBreak/>
         <w:t xml:space="preserve">We had first some problems in getting it running for TicTacToe, it would not learn at all. </w:t>
       </w:r>
       <w:r>
@@ -40674,7 +41542,21 @@
         <w:rPr>
           <w:lang w:val="en-US"/>
         </w:rPr>
-        <w:t xml:space="preserve">: It was again (!) a wrong-index (curPlayer instead of n) in finalAdaptAgents(). After fixing that, we get good results on Nim, </w:t>
+        <w:t xml:space="preserve">: It was again (!) a wrong-index (curPlayer instead of n) in </w:t>
+      </w:r>
+      <w:proofErr w:type="gramStart"/>
+      <w:r>
+        <w:rPr>
+          <w:lang w:val="en-US"/>
+        </w:rPr>
+        <w:t>finalAdaptAgents(</w:t>
+      </w:r>
+      <w:proofErr w:type="gramEnd"/>
+      <w:r>
+        <w:rPr>
+          <w:lang w:val="en-US"/>
+        </w:rPr>
+        <w:t xml:space="preserve">). After fixing that, we get good results on Nim, </w:t>
       </w:r>
       <w:r>
         <w:rPr>
@@ -41265,6 +42147,7 @@
         <w:rPr>
           <w:lang w:val="en-US"/>
         </w:rPr>
+        <w:lastRenderedPageBreak/>
         <w:t>Results on 4x4-Hex</w:t>
       </w:r>
     </w:p>
@@ -42191,7 +43074,14 @@
         <w:rPr>
           <w:lang w:val="en-US"/>
         </w:rPr>
-        <w:t xml:space="preserve"> or on the random n-tuples selected. </w:t>
+        <w:t xml:space="preserve"> or on the random n-</w:t>
+      </w:r>
+      <w:r>
+        <w:rPr>
+          <w:lang w:val="en-US"/>
+        </w:rPr>
+        <w:lastRenderedPageBreak/>
+        <w:t xml:space="preserve">tuples selected. </w:t>
       </w:r>
       <w:r>
         <w:rPr>
@@ -43962,6 +44852,7 @@
               <w:rPr>
                 <w:lang w:val="en-US"/>
               </w:rPr>
+              <w:lastRenderedPageBreak/>
               <w:t>1. TDNT2…</w:t>
             </w:r>
           </w:p>
@@ -44772,7 +45663,6 @@
               </w:rPr>
               <w:t xml:space="preserve">7. </w:t>
             </w:r>
-            <w:bookmarkStart w:id="34" w:name="_GoBack"/>
             <w:r>
               <w:rPr>
                 <w:b/>
@@ -44781,7 +45671,6 @@
               </w:rPr>
               <w:t>TCL-EXP-NT3…-epsfin0</w:t>
             </w:r>
-            <w:bookmarkEnd w:id="34"/>
           </w:p>
         </w:tc>
         <w:tc>
@@ -45425,14 +46314,7 @@
             <w:rStyle w:val="Hyperlink"/>
             <w:lang w:val="en-US"/>
           </w:rPr>
-          <w:t>TDNTupl</w:t>
-        </w:r>
-        <w:r>
-          <w:rPr>
-            <w:rStyle w:val="Hyperlink"/>
-            <w:lang w:val="en-US"/>
-          </w:rPr>
-          <w:t>e</w:t>
+          <w:t>TDNTuple</w:t>
         </w:r>
         <w:r>
           <w:rPr>
@@ -45487,7 +46369,15 @@
         <w:rPr>
           <w:lang w:val="en-US"/>
         </w:rPr>
-        <w:t>Results on Sim</w:t>
+        <w:t>Results on S</w:t>
+      </w:r>
+      <w:bookmarkStart w:id="34" w:name="ResultsSim_TDNT3"/>
+      <w:bookmarkEnd w:id="34"/>
+      <w:r>
+        <w:rPr>
+          <w:lang w:val="en-US"/>
+        </w:rPr>
+        <w:t>im</w:t>
       </w:r>
       <w:r>
         <w:rPr>
@@ -45514,21 +46404,7 @@
             <w:rStyle w:val="Hyperlink"/>
             <w:lang w:val="en-US"/>
           </w:rPr>
-          <w:t>two bug fixes for adapta</w:t>
-        </w:r>
-        <w:r>
-          <w:rPr>
-            <w:rStyle w:val="Hyperlink"/>
-            <w:lang w:val="en-US"/>
-          </w:rPr>
-          <w:t>t</w:t>
-        </w:r>
-        <w:r>
-          <w:rPr>
-            <w:rStyle w:val="Hyperlink"/>
-            <w:lang w:val="en-US"/>
-          </w:rPr>
-          <w:t>ion after random move</w:t>
+          <w:t>two bug fixes for adaptation after random move</w:t>
         </w:r>
       </w:hyperlink>
       <w:r>
@@ -45585,11 +46461,19 @@
         </w:rPr>
         <w:t xml:space="preserve">20 </w:t>
       </w:r>
-      <w:r>
-        <w:rPr>
-          <w:lang w:val="en-US"/>
-        </w:rPr>
-        <w:t xml:space="preserve">triangle + all </w:t>
+      <w:proofErr w:type="gramStart"/>
+      <w:r>
+        <w:rPr>
+          <w:lang w:val="en-US"/>
+        </w:rPr>
+        <w:t>triangle</w:t>
+      </w:r>
+      <w:proofErr w:type="gramEnd"/>
+      <w:r>
+        <w:rPr>
+          <w:lang w:val="en-US"/>
+        </w:rPr>
+        <w:t xml:space="preserve"> + all </w:t>
       </w:r>
       <w:r>
         <w:rPr>
@@ -45627,11 +46511,19 @@
         </w:rPr>
         <w:t xml:space="preserve">20 </w:t>
       </w:r>
-      <w:r>
-        <w:rPr>
-          <w:lang w:val="en-US"/>
-        </w:rPr>
-        <w:t xml:space="preserve">triangle + all </w:t>
+      <w:proofErr w:type="gramStart"/>
+      <w:r>
+        <w:rPr>
+          <w:lang w:val="en-US"/>
+        </w:rPr>
+        <w:t>triangle</w:t>
+      </w:r>
+      <w:proofErr w:type="gramEnd"/>
+      <w:r>
+        <w:rPr>
+          <w:lang w:val="en-US"/>
+        </w:rPr>
+        <w:t xml:space="preserve"> + all </w:t>
       </w:r>
       <w:r>
         <w:rPr>
@@ -45859,6 +46751,7 @@
         <w:rPr>
           <w:lang w:val="en-US"/>
         </w:rPr>
+        <w:lastRenderedPageBreak/>
         <w:t>When playing in bot</w:t>
       </w:r>
       <w:r>
@@ -45889,7 +46782,33 @@
         <w:rPr>
           <w:lang w:val="en-US"/>
         </w:rPr>
-        <w:t>(8 moves left) and proceed to more ‘empty’ default start states (up to</w:t>
+        <w:t>(8 moves left</w:t>
+      </w:r>
+      <w:r>
+        <w:rPr>
+          <w:lang w:val="en-US"/>
+        </w:rPr>
+        <w:t xml:space="preserve">, appropriate setting in </w:t>
+      </w:r>
+      <w:proofErr w:type="gramStart"/>
+      <w:r>
+        <w:rPr>
+          <w:lang w:val="en-US"/>
+        </w:rPr>
+        <w:t>GameBoardSim::</w:t>
+      </w:r>
+      <w:proofErr w:type="gramEnd"/>
+      <w:r>
+        <w:rPr>
+          <w:lang w:val="en-US"/>
+        </w:rPr>
+        <w:t>getDefaultStartState() while m_DEBG==true is set</w:t>
+      </w:r>
+      <w:r>
+        <w:rPr>
+          <w:lang w:val="en-US"/>
+        </w:rPr>
+        <w:t>) and proceed to more ‘empty’ default start states (up to</w:t>
       </w:r>
       <w:r>
         <w:rPr>
@@ -46613,7 +47532,19 @@
         <w:rPr>
           <w:lang w:val="en-US"/>
         </w:rPr>
-        <w:t>fixedMode=3 cannot learn reliably the 15-moves case.</w:t>
+        <w:t xml:space="preserve">“(-)” means: </w:t>
+      </w:r>
+      <w:r>
+        <w:rPr>
+          <w:lang w:val="en-US"/>
+        </w:rPr>
+        <w:t>fixedMode=3 cannot l</w:t>
+      </w:r>
+      <w:r>
+        <w:rPr>
+          <w:lang w:val="en-US"/>
+        </w:rPr>
+        <w:t>earn reliably the 15-moves case, at least not for the number of training games that were tested.</w:t>
       </w:r>
     </w:p>
     <w:p>
@@ -46647,7 +47578,15 @@
         <w:rPr>
           <w:lang w:val="en-US"/>
         </w:rPr>
-        <w:t xml:space="preserve">After tests on all currently coded GBG games, TDNTuple3Agt achieves very similar results to TDNTuple2Agt, sometimes a bit stronger (6x6-Hex), sometimes </w:t>
+        <w:t xml:space="preserve">After tests on all currently coded GBG games, TDNTuple3Agt achieves very similar results to </w:t>
+      </w:r>
+      <w:bookmarkStart w:id="35" w:name="_GoBack"/>
+      <w:bookmarkEnd w:id="35"/>
+      <w:r>
+        <w:rPr>
+          <w:lang w:val="en-US"/>
+        </w:rPr>
+        <w:t xml:space="preserve">TDNTuple2Agt, sometimes a bit stronger (6x6-Hex), sometimes </w:t>
       </w:r>
       <w:r>
         <w:rPr>
@@ -47300,6 +48239,7 @@
         <w:rPr>
           <w:lang w:val="en-US"/>
         </w:rPr>
+        <w:lastRenderedPageBreak/>
         <w:t xml:space="preserve">TD-NTuple-2: </w:t>
       </w:r>
       <w:r>
@@ -48110,7 +49050,7 @@
           <w:lang w:val="en-US"/>
         </w:rPr>
       </w:pPr>
-      <w:bookmarkStart w:id="35" w:name="Hex5x5_Sarsa_InspectV"/>
+      <w:bookmarkStart w:id="36" w:name="Hex5x5_Sarsa_InspectV"/>
       <w:r>
         <w:rPr>
           <w:noProof/>
@@ -48173,7 +49113,7 @@
           </wp:anchor>
         </w:drawing>
       </w:r>
-      <w:bookmarkEnd w:id="35"/>
+      <w:bookmarkEnd w:id="36"/>
       <w:r>
         <w:rPr>
           <w:lang w:val="en-US"/>
@@ -48921,10 +49861,11 @@
         <w:rPr>
           <w:lang w:val="en-US"/>
         </w:rPr>
+        <w:lastRenderedPageBreak/>
         <w:t>Th</w:t>
       </w:r>
-      <w:bookmarkStart w:id="36" w:name="Hex6x6_TDNT3_InspectV"/>
-      <w:bookmarkEnd w:id="36"/>
+      <w:bookmarkStart w:id="37" w:name="Hex6x6_TDNT3_InspectV"/>
+      <w:bookmarkEnd w:id="37"/>
       <w:r>
         <w:rPr>
           <w:lang w:val="en-US"/>
@@ -49558,8 +50499,8 @@
           <w:lang w:val="en-US"/>
         </w:rPr>
       </w:pPr>
-      <w:bookmarkStart w:id="37" w:name="_Connect_Four"/>
-      <w:bookmarkEnd w:id="37"/>
+      <w:bookmarkStart w:id="38" w:name="_Connect_Four"/>
+      <w:bookmarkEnd w:id="38"/>
       <w:r>
         <w:rPr>
           <w:lang w:val="en-US"/>
@@ -50378,6 +51319,7 @@
         <w:rPr>
           <w:lang w:val="en-US"/>
         </w:rPr>
+        <w:lastRenderedPageBreak/>
         <w:t xml:space="preserve">Avg. score 135.000-140.000, 65% tile 8192, 5% tile 16384. See detailed </w:t>
       </w:r>
       <w:hyperlink w:anchor="TDNTuple2Agt_2048_Results" w:history="1">
@@ -51500,6 +52442,7 @@
         <w:rPr>
           <w:lang w:val="en-US"/>
         </w:rPr>
+        <w:lastRenderedPageBreak/>
         <w:t xml:space="preserve">The global parameter “Use bias weights” is usually turned </w:t>
       </w:r>
       <w:r>
@@ -51628,7 +52571,21 @@
           <w:lang w:val="en-US"/>
         </w:rPr>
         <w:br/>
-        <w:t>the index set for board and its mirror board equiv. Later, addGradToElig() is called for every i[k]</w:t>
+        <w:t xml:space="preserve">the index set for board and its mirror board equiv. Later, </w:t>
+      </w:r>
+      <w:proofErr w:type="gramStart"/>
+      <w:r>
+        <w:rPr>
+          <w:lang w:val="en-US"/>
+        </w:rPr>
+        <w:t>addGradToElig(</w:t>
+      </w:r>
+      <w:proofErr w:type="gramEnd"/>
+      <w:r>
+        <w:rPr>
+          <w:lang w:val="en-US"/>
+        </w:rPr>
+        <w:t>) is called for every i[k]</w:t>
       </w:r>
     </w:p>
     <w:p>
@@ -51743,7 +52700,14 @@
         <w:rPr>
           <w:lang w:val="en-US"/>
         </w:rPr>
-        <w:t xml:space="preserve">TDSAgent.trainNet()  </w:t>
+        <w:t>TDSAgent.trainNet</w:t>
+      </w:r>
+      <w:proofErr w:type="gramStart"/>
+      <w:r>
+        <w:rPr>
+          <w:lang w:val="en-US"/>
+        </w:rPr>
+        <w:t xml:space="preserve">()  </w:t>
       </w:r>
       <w:r>
         <w:rPr>
@@ -51751,6 +52715,7 @@
         </w:rPr>
         <w:tab/>
       </w:r>
+      <w:proofErr w:type="gramEnd"/>
       <w:r>
         <w:rPr>
           <w:lang w:val="en-US"/>
@@ -51782,7 +52747,20 @@
           <w:lang w:val="en-US"/>
         </w:rPr>
         <w:tab/>
-        <w:t>getBestMove()</w:t>
+      </w:r>
+      <w:proofErr w:type="gramStart"/>
+      <w:r>
+        <w:rPr>
+          <w:lang w:val="en-US"/>
+        </w:rPr>
+        <w:t>getBestMove(</w:t>
+      </w:r>
+      <w:proofErr w:type="gramEnd"/>
+      <w:r>
+        <w:rPr>
+          <w:lang w:val="en-US"/>
+        </w:rPr>
+        <w:t>)</w:t>
       </w:r>
     </w:p>
     <w:p>
@@ -51801,7 +52779,21 @@
         <w:rPr>
           <w:lang w:val="en-US"/>
         </w:rPr>
-        <w:t>if (!randomMove || finished</w:t>
+        <w:t xml:space="preserve">if </w:t>
+      </w:r>
+      <w:proofErr w:type="gramStart"/>
+      <w:r>
+        <w:rPr>
+          <w:lang w:val="en-US"/>
+        </w:rPr>
+        <w:t>(!randomMove</w:t>
+      </w:r>
+      <w:proofErr w:type="gramEnd"/>
+      <w:r>
+        <w:rPr>
+          <w:lang w:val="en-US"/>
+        </w:rPr>
+        <w:t xml:space="preserve"> || finished</w:t>
       </w:r>
       <w:r>
         <w:rPr>
@@ -51846,7 +52838,21 @@
         <w:rPr>
           <w:lang w:val="en-US"/>
         </w:rPr>
-        <w:t>if (!randomMove || !resetEligOnRandomMove)</w:t>
+        <w:t xml:space="preserve">if </w:t>
+      </w:r>
+      <w:proofErr w:type="gramStart"/>
+      <w:r>
+        <w:rPr>
+          <w:lang w:val="en-US"/>
+        </w:rPr>
+        <w:t>(!randomMove</w:t>
+      </w:r>
+      <w:proofErr w:type="gramEnd"/>
+      <w:r>
+        <w:rPr>
+          <w:lang w:val="en-US"/>
+        </w:rPr>
+        <w:t xml:space="preserve"> || !resetEligOnRandomMove)</w:t>
       </w:r>
     </w:p>
     <w:p>
@@ -51880,13 +52886,26 @@
           <w:lang w:val="en-US"/>
         </w:rPr>
         <w:tab/>
+      </w:r>
+      <w:proofErr w:type="gramStart"/>
+      <w:r>
+        <w:rPr>
+          <w:lang w:val="en-US"/>
+        </w:rPr>
         <w:t>else</w:t>
       </w:r>
       <w:r>
         <w:rPr>
           <w:lang w:val="en-US"/>
         </w:rPr>
-        <w:t xml:space="preserve">  // i.e. if (randomMove &amp;&amp; resetEligOnRandomMove)</w:t>
+        <w:t xml:space="preserve">  /</w:t>
+      </w:r>
+      <w:proofErr w:type="gramEnd"/>
+      <w:r>
+        <w:rPr>
+          <w:lang w:val="en-US"/>
+        </w:rPr>
+        <w:t>/ i.e. if (randomMove &amp;&amp; resetEligOnRandomMove)</w:t>
       </w:r>
     </w:p>
     <w:p>
@@ -51938,7 +52957,14 @@
         <w:rPr>
           <w:lang w:val="en-US"/>
         </w:rPr>
-        <w:t xml:space="preserve"> we have standard [et] elig traces such that </w:t>
+        <w:t xml:space="preserve"> we have standard [et] elig traces such </w:t>
+      </w:r>
+      <w:proofErr w:type="gramStart"/>
+      <w:r>
+        <w:rPr>
+          <w:lang w:val="en-US"/>
+        </w:rPr>
+        <w:t xml:space="preserve">that </w:t>
       </w:r>
       <w:r>
         <w:rPr>
@@ -51946,6 +52972,7 @@
         </w:rPr>
         <w:t>!resetEligOnRandomMove</w:t>
       </w:r>
+      <w:proofErr w:type="gramEnd"/>
       <w:r>
         <w:rPr>
           <w:lang w:val="en-US"/>
@@ -52042,8 +53069,8 @@
         </w:rPr>
         <w:t>The code around the calls addG</w:t>
       </w:r>
-      <w:bookmarkStart w:id="38" w:name="addGradToElig"/>
-      <w:bookmarkEnd w:id="38"/>
+      <w:bookmarkStart w:id="39" w:name="addGradToElig"/>
+      <w:bookmarkEnd w:id="39"/>
       <w:r>
         <w:rPr>
           <w:lang w:val="en-US"/>
@@ -52368,6 +53395,7 @@
         <w:rPr>
           <w:lang w:val="en-US"/>
         </w:rPr>
+        <w:lastRenderedPageBreak/>
         <w:t>postWeightUpdateTask calls updateTables(u_i), and this updates the counters tcN[i] and tcA[i] according to RWC r</w:t>
       </w:r>
       <w:r>
@@ -52474,13 +53502,41 @@
         <w:rPr>
           <w:lang w:val="en-US"/>
         </w:rPr>
-        <w:t>(x). The activation function is realized with the call y = getValue(…) which in turn calls MYTANH, a faster tabularized version of Math.tanh. The steepness of tanh</w:t>
-      </w:r>
-      <w:r>
-        <w:rPr>
-          <w:lang w:val="en-US"/>
-        </w:rPr>
-        <w:t>() is set to tdPar.sigOutputFac=1.0</w:t>
+        <w:t xml:space="preserve">(x). The activation function is realized with the call y = </w:t>
+      </w:r>
+      <w:proofErr w:type="gramStart"/>
+      <w:r>
+        <w:rPr>
+          <w:lang w:val="en-US"/>
+        </w:rPr>
+        <w:t>getValue(</w:t>
+      </w:r>
+      <w:proofErr w:type="gramEnd"/>
+      <w:r>
+        <w:rPr>
+          <w:lang w:val="en-US"/>
+        </w:rPr>
+        <w:t xml:space="preserve">…) which in turn calls MYTANH, a faster tabularized version of Math.tanh. The steepness of </w:t>
+      </w:r>
+      <w:proofErr w:type="gramStart"/>
+      <w:r>
+        <w:rPr>
+          <w:lang w:val="en-US"/>
+        </w:rPr>
+        <w:t>tanh</w:t>
+      </w:r>
+      <w:r>
+        <w:rPr>
+          <w:lang w:val="en-US"/>
+        </w:rPr>
+        <w:t>(</w:t>
+      </w:r>
+      <w:proofErr w:type="gramEnd"/>
+      <w:r>
+        <w:rPr>
+          <w:lang w:val="en-US"/>
+        </w:rPr>
+        <w:t>) is set to tdPar.sigOutputFac=1.0</w:t>
       </w:r>
       <w:r>
         <w:rPr>
@@ -52499,7 +53555,21 @@
         <w:rPr>
           <w:lang w:val="en-US"/>
         </w:rPr>
-        <w:t xml:space="preserve">GBG has also tanh() as sigmoid, if activated. </w:t>
+        <w:t xml:space="preserve">GBG has also </w:t>
+      </w:r>
+      <w:proofErr w:type="gramStart"/>
+      <w:r>
+        <w:rPr>
+          <w:lang w:val="en-US"/>
+        </w:rPr>
+        <w:t>tanh(</w:t>
+      </w:r>
+      <w:proofErr w:type="gramEnd"/>
+      <w:r>
+        <w:rPr>
+          <w:lang w:val="en-US"/>
+        </w:rPr>
+        <w:t xml:space="preserve">) as sigmoid, if activated. </w:t>
       </w:r>
       <w:r>
         <w:rPr>
@@ -52648,8 +53718,8 @@
         </w:rPr>
         <w:t>TER</w:t>
       </w:r>
-      <w:bookmarkStart w:id="39" w:name="TERNARY"/>
-      <w:bookmarkEnd w:id="39"/>
+      <w:bookmarkStart w:id="40" w:name="TERNARY"/>
+      <w:bookmarkEnd w:id="40"/>
       <w:r>
         <w:rPr>
           <w:b/>
@@ -52911,11 +53981,19 @@
           <w:lang w:val="en-US"/>
         </w:rPr>
       </w:pPr>
-      <w:r>
-        <w:rPr>
-          <w:lang w:val="en-US"/>
-        </w:rPr>
-        <w:t xml:space="preserve">eval.getScore(…) constructs two objects Competition compX, compO </w:t>
+      <w:proofErr w:type="gramStart"/>
+      <w:r>
+        <w:rPr>
+          <w:lang w:val="en-US"/>
+        </w:rPr>
+        <w:t>eval.getScore</w:t>
+      </w:r>
+      <w:proofErr w:type="gramEnd"/>
+      <w:r>
+        <w:rPr>
+          <w:lang w:val="en-US"/>
+        </w:rPr>
+        <w:t xml:space="preserve">(…) constructs two objects Competition compX, compO </w:t>
       </w:r>
       <w:r>
         <w:rPr>
@@ -53054,7 +54132,21 @@
         <w:rPr>
           <w:lang w:val="en-US"/>
         </w:rPr>
-        <w:t>Each compete() call triggers the chain:</w:t>
+        <w:t xml:space="preserve">Each </w:t>
+      </w:r>
+      <w:proofErr w:type="gramStart"/>
+      <w:r>
+        <w:rPr>
+          <w:lang w:val="en-US"/>
+        </w:rPr>
+        <w:t>compete(</w:t>
+      </w:r>
+      <w:proofErr w:type="gramEnd"/>
+      <w:r>
+        <w:rPr>
+          <w:lang w:val="en-US"/>
+        </w:rPr>
+        <w:t>) call triggers the chain:</w:t>
       </w:r>
     </w:p>
     <w:p>
@@ -53128,7 +54220,21 @@
         <w:rPr>
           <w:lang w:val="en-US"/>
         </w:rPr>
-        <w:t xml:space="preserve"> getScore() or getNextVTable()</w:t>
+        <w:t xml:space="preserve"> </w:t>
+      </w:r>
+      <w:proofErr w:type="gramStart"/>
+      <w:r>
+        <w:rPr>
+          <w:lang w:val="en-US"/>
+        </w:rPr>
+        <w:t>getScore(</w:t>
+      </w:r>
+      <w:proofErr w:type="gramEnd"/>
+      <w:r>
+        <w:rPr>
+          <w:lang w:val="en-US"/>
+        </w:rPr>
+        <w:t>) or getNextVTable()</w:t>
       </w:r>
       <w:r>
         <w:rPr>
@@ -53228,7 +54334,21 @@
         <w:rPr>
           <w:lang w:val="en-US"/>
         </w:rPr>
-        <w:t>The large score value (992, 1001, …) inside getNextVTable() are mapped with tanh to {-1,0,1} and appear in the value bar as {-100,0,100}.</w:t>
+        <w:t xml:space="preserve">The large score value (992, 1001, …) inside </w:t>
+      </w:r>
+      <w:proofErr w:type="gramStart"/>
+      <w:r>
+        <w:rPr>
+          <w:lang w:val="en-US"/>
+        </w:rPr>
+        <w:t>getNextVTable(</w:t>
+      </w:r>
+      <w:proofErr w:type="gramEnd"/>
+      <w:r>
+        <w:rPr>
+          <w:lang w:val="en-US"/>
+        </w:rPr>
+        <w:t>) are mapped with tanh to {-1,0,1} and appear in the value bar as {-100,0,100}.</w:t>
       </w:r>
     </w:p>
     <w:p>
@@ -53242,6 +54362,7 @@
         <w:rPr>
           <w:lang w:val="en-US"/>
         </w:rPr>
+        <w:lastRenderedPageBreak/>
         <w:t>Questions to MT</w:t>
       </w:r>
     </w:p>
@@ -53373,7 +54494,21 @@
         <w:rPr>
           <w:lang w:val="en-US"/>
         </w:rPr>
-        <w:t xml:space="preserve">Why are there score values such large as -992, </w:t>
+        <w:t xml:space="preserve">Why </w:t>
+      </w:r>
+      <w:proofErr w:type="gramStart"/>
+      <w:r>
+        <w:rPr>
+          <w:lang w:val="en-US"/>
+        </w:rPr>
+        <w:t>are</w:t>
+      </w:r>
+      <w:proofErr w:type="gramEnd"/>
+      <w:r>
+        <w:rPr>
+          <w:lang w:val="en-US"/>
+        </w:rPr>
+        <w:t xml:space="preserve"> there score values such large as -992, </w:t>
       </w:r>
       <w:r>
         <w:rPr>
@@ -53532,7 +54667,21 @@
         <w:rPr>
           <w:lang w:val="en-US"/>
         </w:rPr>
-        <w:t xml:space="preserve"> set when a new agent is loaded? – In XArenaMenu.loadAgent() (section “if (td.isTrainable())” )</w:t>
+        <w:t xml:space="preserve"> set when a new agent is loaded? – In XArenaMenu.loadAgent() (section “if (</w:t>
+      </w:r>
+      <w:proofErr w:type="gramStart"/>
+      <w:r>
+        <w:rPr>
+          <w:lang w:val="en-US"/>
+        </w:rPr>
+        <w:t>td.isTrainable</w:t>
+      </w:r>
+      <w:proofErr w:type="gramEnd"/>
+      <w:r>
+        <w:rPr>
+          <w:lang w:val="en-US"/>
+        </w:rPr>
+        <w:t>())” )</w:t>
       </w:r>
     </w:p>
     <w:p>
@@ -53699,12 +54848,14 @@
         </w:rPr>
         <w:t xml:space="preserve">EligStates after game over? – Yes, </w:t>
       </w:r>
+      <w:proofErr w:type="gramStart"/>
       <w:r>
         <w:rPr>
           <w:lang w:val="en-US"/>
         </w:rPr>
         <w:t>updateWeightsNewTerminal(</w:t>
       </w:r>
+      <w:proofErr w:type="gramEnd"/>
       <w:r>
         <w:rPr>
           <w:lang w:val="en-US"/>
@@ -53766,7 +54917,21 @@
         <w:rPr>
           <w:lang w:val="en-US"/>
         </w:rPr>
-        <w:t>GBG: Extend StateObervation: if boolean hasOnlyFinalReward() returns true, then set TERNARY=true</w:t>
+        <w:t xml:space="preserve">GBG: Extend StateObervation: if boolean </w:t>
+      </w:r>
+      <w:proofErr w:type="gramStart"/>
+      <w:r>
+        <w:rPr>
+          <w:lang w:val="en-US"/>
+        </w:rPr>
+        <w:t>hasOnlyFinalReward(</w:t>
+      </w:r>
+      <w:proofErr w:type="gramEnd"/>
+      <w:r>
+        <w:rPr>
+          <w:lang w:val="en-US"/>
+        </w:rPr>
+        <w:t>) returns true, then set TERNARY=true</w:t>
       </w:r>
     </w:p>
     <w:p>
@@ -54080,6 +55245,7 @@
         <w:rPr>
           <w:lang w:val="en-US"/>
         </w:rPr>
+        <w:lastRenderedPageBreak/>
         <w:tab/>
       </w:r>
       <w:r>
@@ -54424,7 +55590,21 @@
         <w:rPr>
           <w:lang w:val="en-US"/>
         </w:rPr>
-        <w:t xml:space="preserve">If (TERNARY) return NewSO.isGameOver() ? NewSO.getReward(so) : </w:t>
+        <w:t>If (TERNARY) return NewSO.isGameOver(</w:t>
+      </w:r>
+      <w:proofErr w:type="gramStart"/>
+      <w:r>
+        <w:rPr>
+          <w:lang w:val="en-US"/>
+        </w:rPr>
+        <w:t>) ?</w:t>
+      </w:r>
+      <w:proofErr w:type="gramEnd"/>
+      <w:r>
+        <w:rPr>
+          <w:lang w:val="en-US"/>
+        </w:rPr>
+        <w:t xml:space="preserve"> NewSO.getReward(so) : </w:t>
       </w:r>
       <w:r>
         <w:rPr>
@@ -54628,6 +55808,7 @@
         </w:rPr>
         <w:t>NTuple2ValueFunc.update(</w:t>
       </w:r>
+      <w:proofErr w:type="gramStart"/>
       <w:r>
         <w:rPr>
           <w:lang w:val="en-US"/>
@@ -54638,7 +55819,14 @@
         <w:rPr>
           <w:lang w:val="en-US"/>
         </w:rPr>
-        <w:t>…)</w:t>
+        <w:t>…</w:t>
+      </w:r>
+      <w:proofErr w:type="gramEnd"/>
+      <w:r>
+        <w:rPr>
+          <w:lang w:val="en-US"/>
+        </w:rPr>
+        <w:t>)</w:t>
       </w:r>
       <w:r>
         <w:rPr>
@@ -54738,8 +55926,8 @@
         </w:rPr>
         <w:t>So</w:t>
       </w:r>
-      <w:bookmarkStart w:id="40" w:name="results_old_buggy"/>
-      <w:bookmarkEnd w:id="40"/>
+      <w:bookmarkStart w:id="41" w:name="results_old_buggy"/>
+      <w:bookmarkEnd w:id="41"/>
       <w:r>
         <w:rPr>
           <w:lang w:val="en-US"/>
@@ -54812,7 +56000,21 @@
         <w:rPr>
           <w:lang w:val="en-US"/>
         </w:rPr>
-        <w:t>tcBeta=2.7, rec.weight-change accumulation</w:t>
+        <w:t xml:space="preserve">tcBeta=2.7, </w:t>
+      </w:r>
+      <w:proofErr w:type="gramStart"/>
+      <w:r>
+        <w:rPr>
+          <w:lang w:val="en-US"/>
+        </w:rPr>
+        <w:t>rec.weight</w:t>
+      </w:r>
+      <w:proofErr w:type="gramEnd"/>
+      <w:r>
+        <w:rPr>
+          <w:lang w:val="en-US"/>
+        </w:rPr>
+        <w:t>-change accumulation</w:t>
       </w:r>
       <w:r>
         <w:rPr>
@@ -55968,13 +57170,27 @@
         <w:rPr>
           <w:lang w:val="en-GB"/>
         </w:rPr>
-        <w:t xml:space="preserve"> We tried to use class NextState in getNextAction</w:t>
-      </w:r>
+        <w:t xml:space="preserve"> We tried to use class NextState in </w:t>
+      </w:r>
+      <w:proofErr w:type="gramStart"/>
       <w:r>
         <w:rPr>
           <w:lang w:val="en-GB"/>
         </w:rPr>
-        <w:t>()</w:t>
+        <w:t>getNextAction</w:t>
+      </w:r>
+      <w:r>
+        <w:rPr>
+          <w:lang w:val="en-GB"/>
+        </w:rPr>
+        <w:t>(</w:t>
+      </w:r>
+      <w:proofErr w:type="gramEnd"/>
+      <w:r>
+        <w:rPr>
+          <w:lang w:val="en-GB"/>
+        </w:rPr>
+        <w:t>)</w:t>
       </w:r>
       <w:r>
         <w:rPr>
@@ -56079,14 +57295,29 @@
         <w:rPr>
           <w:lang w:val="en-US"/>
         </w:rPr>
-        <w:t>|p</w:t>
+        <w:t>|</w:t>
+      </w:r>
+      <w:proofErr w:type="gramStart"/>
+      <w:r>
+        <w:rPr>
+          <w:lang w:val="en-US"/>
+        </w:rPr>
+        <w:t>p</w:t>
       </w:r>
       <w:r>
         <w:rPr>
           <w:vertAlign w:val="superscript"/>
           <w:lang w:val="en-US"/>
         </w:rPr>
-        <w:t>(0)</w:t>
+        <w:t>(</w:t>
+      </w:r>
+      <w:proofErr w:type="gramEnd"/>
+      <w:r>
+        <w:rPr>
+          <w:vertAlign w:val="superscript"/>
+          <w:lang w:val="en-US"/>
+        </w:rPr>
+        <w:t>0)</w:t>
       </w:r>
       <w:r>
         <w:rPr>
@@ -60328,7 +61559,7 @@
 </file>
 
 <file path=customXml/itemProps1.xml><?xml version="1.0" encoding="utf-8"?>
-<ds:datastoreItem xmlns:ds="http://schemas.openxmlformats.org/officeDocument/2006/customXml" ds:itemID="{236EF97F-A6E4-40E7-9A1D-4FD7C89C401B}">
+<ds:datastoreItem xmlns:ds="http://schemas.openxmlformats.org/officeDocument/2006/customXml" ds:itemID="{F6B1CE92-C9A3-417C-A819-2D6CC463D10B}">
   <ds:schemaRefs>
     <ds:schemaRef ds:uri="http://schemas.openxmlformats.org/officeDocument/2006/bibliography"/>
   </ds:schemaRefs>

</xml_diff>

<commit_message>
Fixes for wrapped agents in case N=3
especially for TDNTuple3Agt, fix the getScore-problem:
- estimateGameValue is now deprecated (in favor of estimateGameValueTuple
- TDNTuple3Agt.getScore now throws exception
- prevTuple mechanism for  getScoreTuple, estimateGameValueTuple and MaxNWrapper recursion
- TODO: extend ExpextimaxNWrapper similarly
</commit_message>
<xml_diff>
--- a/TDNTupleAgt.docx
+++ b/TDNTupleAgt.docx
@@ -1102,21 +1102,7 @@
         <w:rPr>
           <w:lang w:val="en-US"/>
         </w:rPr>
-        <w:t xml:space="preserve"> as reference) is (-</w:t>
-      </w:r>
-      <w:proofErr w:type="gramStart"/>
-      <w:r>
-        <w:rPr>
-          <w:lang w:val="en-US"/>
-        </w:rPr>
-        <w:t>1)*</w:t>
-      </w:r>
-      <w:proofErr w:type="gramEnd"/>
-      <w:r>
-        <w:rPr>
-          <w:lang w:val="en-US"/>
-        </w:rPr>
-        <w:t>(-1) = +1</w:t>
+        <w:t xml:space="preserve"> as reference) is (-1)*(-1) = +1</w:t>
       </w:r>
       <w:r>
         <w:rPr>
@@ -1396,7 +1382,6 @@
         <w:rPr>
           <w:lang w:val="en-US"/>
         </w:rPr>
-        <w:lastRenderedPageBreak/>
         <w:t>getNextAction</w:t>
       </w:r>
       <w:r>
@@ -1444,7 +1429,6 @@
         </w:rPr>
         <w:t xml:space="preserve"> CurrentScore(</w:t>
       </w:r>
-      <w:proofErr w:type="gramStart"/>
       <w:r>
         <w:rPr>
           <w:lang w:val="en-US"/>
@@ -1468,14 +1452,7 @@
         <w:rPr>
           <w:lang w:val="en-US"/>
         </w:rPr>
-        <w:t>a</w:t>
-      </w:r>
-      <w:proofErr w:type="gramEnd"/>
-      <w:r>
-        <w:rPr>
-          <w:lang w:val="en-US"/>
-        </w:rPr>
-        <w:t xml:space="preserve">), where </w:t>
+        <w:t xml:space="preserve">a), where </w:t>
       </w:r>
       <w:r>
         <w:rPr>
@@ -1942,7 +1919,6 @@
         </w:rPr>
         <w:t>(</w:t>
       </w:r>
-      <w:proofErr w:type="gramStart"/>
       <w:r>
         <w:rPr>
           <w:lang w:val="en-US"/>
@@ -1966,14 +1942,7 @@
         <w:rPr>
           <w:lang w:val="en-US"/>
         </w:rPr>
-        <w:t>a</w:t>
-      </w:r>
-      <w:proofErr w:type="gramEnd"/>
-      <w:r>
-        <w:rPr>
-          <w:lang w:val="en-US"/>
-        </w:rPr>
-        <w:t>)</w:t>
+        <w:t>a)</w:t>
       </w:r>
       <w:r>
         <w:rPr>
@@ -2016,21 +1985,7 @@
         <w:rPr>
           <w:lang w:val="en-US"/>
         </w:rPr>
-        <w:t xml:space="preserve">, for no specific reason. It is however sensible to include it in </w:t>
-      </w:r>
-      <w:proofErr w:type="gramStart"/>
-      <w:r>
-        <w:rPr>
-          <w:lang w:val="en-US"/>
-        </w:rPr>
-        <w:t>getNextAction(</w:t>
-      </w:r>
-      <w:proofErr w:type="gramEnd"/>
-      <w:r>
-        <w:rPr>
-          <w:lang w:val="en-US"/>
-        </w:rPr>
-        <w:t xml:space="preserve">) if we have it in trainAgent() (!). The impact on the results achieved so far is minimal, since we had nearly always </w:t>
+        <w:t xml:space="preserve">, for no specific reason. It is however sensible to include it in getNextAction() if we have it in trainAgent() (!). The impact on the results achieved so far is minimal, since we had nearly always </w:t>
       </w:r>
       <w:r>
         <w:rPr>
@@ -2231,21 +2186,7 @@
         <w:rPr>
           <w:lang w:val="en-US"/>
         </w:rPr>
-        <w:t xml:space="preserve"> = </w:t>
-      </w:r>
-      <w:proofErr w:type="gramStart"/>
-      <w:r>
-        <w:rPr>
-          <w:lang w:val="en-US"/>
-        </w:rPr>
-        <w:t>advance(</w:t>
-      </w:r>
-      <w:proofErr w:type="gramEnd"/>
-      <w:r>
-        <w:rPr>
-          <w:lang w:val="en-US"/>
-        </w:rPr>
-        <w:t>s</w:t>
+        <w:t xml:space="preserve"> = advance(s</w:t>
       </w:r>
       <w:r>
         <w:rPr>
@@ -2992,7 +2933,6 @@
         <w:rPr>
           <w:lang w:val="en-US"/>
         </w:rPr>
-        <w:lastRenderedPageBreak/>
         <w:t>Current drawbacks of TDNTupleAgt</w:t>
       </w:r>
     </w:p>
@@ -3151,14 +3091,7 @@
         <w:rPr>
           <w:lang w:val="en-US"/>
         </w:rPr>
-        <w:t>from (</w:t>
-      </w:r>
-      <w:proofErr w:type="gramStart"/>
-      <w:r>
-        <w:rPr>
-          <w:lang w:val="en-US"/>
-        </w:rPr>
-        <w:t>N,</w:t>
+        <w:t>from (N,</w:t>
       </w:r>
       <w:r>
         <w:rPr>
@@ -3166,7 +3099,6 @@
         </w:rPr>
         <w:t>L</w:t>
       </w:r>
-      <w:proofErr w:type="gramEnd"/>
       <w:r>
         <w:rPr>
           <w:lang w:val="en-US"/>
@@ -3655,7 +3587,6 @@
           <w:lang w:val="en-US"/>
         </w:rPr>
       </w:pPr>
-      <w:proofErr w:type="gramStart"/>
       <w:r>
         <w:rPr>
           <w:b/>
@@ -3670,15 +3601,7 @@
           <w:b/>
           <w:lang w:val="en-US"/>
         </w:rPr>
-        <w:t>coreI(</w:t>
-      </w:r>
-      <w:proofErr w:type="gramEnd"/>
-      <w:r>
-        <w:rPr>
-          <w:b/>
-          <w:lang w:val="en-US"/>
-        </w:rPr>
-        <w:t>)</w:t>
+        <w:t>coreI()</w:t>
       </w:r>
       <w:r>
         <w:rPr>
@@ -4118,7 +4041,6 @@
         <w:rPr>
           <w:lang w:val="en-US"/>
         </w:rPr>
-        <w:lastRenderedPageBreak/>
         <w:t>Ind</w:t>
       </w:r>
       <w:r>
@@ -4132,14 +4054,7 @@
         <w:rPr>
           <w:lang w:val="en-US"/>
         </w:rPr>
-        <w:t xml:space="preserve">(s): the index into the look-up table </w:t>
-      </w:r>
-      <w:proofErr w:type="gramStart"/>
-      <w:r>
-        <w:rPr>
-          <w:lang w:val="en-US"/>
-        </w:rPr>
-        <w:t>V</w:t>
+        <w:t>(s): the index into the look-up table V</w:t>
       </w:r>
       <w:r>
         <w:rPr>
@@ -4152,14 +4067,7 @@
         <w:rPr>
           <w:lang w:val="en-US"/>
         </w:rPr>
-        <w:t>[</w:t>
-      </w:r>
-      <w:proofErr w:type="gramEnd"/>
-      <w:r>
-        <w:rPr>
-          <w:lang w:val="en-US"/>
-        </w:rPr>
-        <w:t>] of n-tuple i=1,…,m, given state s.</w:t>
+        <w:t>[] of n-tuple i=1,…,m, given state s.</w:t>
       </w:r>
     </w:p>
     <w:p>
@@ -8158,7 +8066,6 @@
               <w:rFonts w:ascii="Cambria Math" w:hAnsi="Cambria Math"/>
               <w:lang w:val="en-US"/>
             </w:rPr>
-            <w:lastRenderedPageBreak/>
             <m:t xml:space="preserve">+…                             </m:t>
           </m:r>
         </m:oMath>
@@ -10213,21 +10120,7 @@
         <w:rPr>
           <w:lang w:val="en-US"/>
         </w:rPr>
-        <w:t xml:space="preserve"> (TDNTuple2</w:t>
-      </w:r>
-      <w:proofErr w:type="gramStart"/>
-      <w:r>
-        <w:rPr>
-          <w:lang w:val="en-US"/>
-        </w:rPr>
-        <w:t>Agt::</w:t>
-      </w:r>
-      <w:proofErr w:type="gramEnd"/>
-      <w:r>
-        <w:rPr>
-          <w:lang w:val="en-US"/>
-        </w:rPr>
-        <w:t xml:space="preserve">train*). But this </w:t>
+        <w:t xml:space="preserve"> (TDNTuple2Agt::train*). But this </w:t>
       </w:r>
       <w:r>
         <w:rPr>
@@ -10354,7 +10247,6 @@
         <w:rPr>
           <w:lang w:val="en-US"/>
         </w:rPr>
-        <w:lastRenderedPageBreak/>
         <w:t>Debugging TDNTuple2Agt</w:t>
       </w:r>
     </w:p>
@@ -10428,21 +10320,7 @@
         <w:rPr>
           <w:lang w:val="en-US"/>
         </w:rPr>
-        <w:t xml:space="preserve"> code around ‘progress’ and ‘randomSelect’ in TDNTuple2</w:t>
-      </w:r>
-      <w:proofErr w:type="gramStart"/>
-      <w:r>
-        <w:rPr>
-          <w:lang w:val="en-US"/>
-        </w:rPr>
-        <w:t>Agt::</w:t>
-      </w:r>
-      <w:proofErr w:type="gramEnd"/>
-      <w:r>
-        <w:rPr>
-          <w:lang w:val="en-US"/>
-        </w:rPr>
-        <w:t xml:space="preserve">getNextAction (and likewise in TDNTupleAgt). – Now replaced with the simpler code </w:t>
+        <w:t xml:space="preserve"> code around ‘progress’ and ‘randomSelect’ in TDNTuple2Agt::getNextAction (and likewise in TDNTupleAgt). – Now replaced with the simpler code </w:t>
       </w:r>
     </w:p>
     <w:p>
@@ -10963,14 +10841,12 @@
         </w:rPr>
         <w:t xml:space="preserve">an array </w:t>
       </w:r>
-      <w:proofErr w:type="gramStart"/>
       <w:r>
         <w:rPr>
           <w:lang w:val="en-US"/>
         </w:rPr>
         <w:t>trainCounter[</w:t>
       </w:r>
-      <w:proofErr w:type="gramEnd"/>
       <w:r>
         <w:rPr>
           <w:lang w:val="en-US"/>
@@ -11060,21 +10936,7 @@
         <w:rPr>
           <w:lang w:val="en-US"/>
         </w:rPr>
-        <w:t xml:space="preserve"> remedy: Having to reset </w:t>
-      </w:r>
-      <w:proofErr w:type="gramStart"/>
-      <w:r>
-        <w:rPr>
-          <w:lang w:val="en-US"/>
-        </w:rPr>
-        <w:t>trainCounter[</w:t>
-      </w:r>
-      <w:proofErr w:type="gramEnd"/>
-      <w:r>
-        <w:rPr>
-          <w:lang w:val="en-US"/>
-        </w:rPr>
-        <w:t>] for e</w:t>
+        <w:t xml:space="preserve"> remedy: Having to reset trainCounter[] for e</w:t>
       </w:r>
       <w:r>
         <w:rPr>
@@ -11158,22 +11020,7 @@
         <w:rPr>
           <w:lang w:val="en-US"/>
         </w:rPr>
-        <w:t xml:space="preserve">faster: only 7 </w:t>
-      </w:r>
-      <w:proofErr w:type="gramStart"/>
-      <w:r>
-        <w:rPr>
-          <w:lang w:val="en-US"/>
-        </w:rPr>
-        <w:lastRenderedPageBreak/>
-        <w:t>sec</w:t>
-      </w:r>
-      <w:proofErr w:type="gramEnd"/>
-      <w:r>
-        <w:rPr>
-          <w:lang w:val="en-US"/>
-        </w:rPr>
-        <w:t xml:space="preserve"> instead of 51</w:t>
+        <w:t>faster: only 7 sec instead of 51</w:t>
       </w:r>
       <w:r>
         <w:rPr>
@@ -11364,21 +11211,7 @@
         <w:rPr>
           <w:lang w:val="en-US"/>
         </w:rPr>
-        <w:t xml:space="preserve">. This behavior was found through </w:t>
-      </w:r>
-      <w:proofErr w:type="gramStart"/>
-      <w:r>
-        <w:rPr>
-          <w:lang w:val="en-US"/>
-        </w:rPr>
-        <w:t>learning,</w:t>
-      </w:r>
-      <w:proofErr w:type="gramEnd"/>
-      <w:r>
-        <w:rPr>
-          <w:lang w:val="en-US"/>
-        </w:rPr>
-        <w:t xml:space="preserve"> it was not prescribed by any form of heuristics (!). When doing a quick eval, the highest-tile statistics fluctuates somewhat, but we get quick evals with 41 ‘2048’-tiles and even 2 ‘4096’-tiles out of 50 games.</w:t>
+        <w:t>. This behavior was found through learning, it was not prescribed by any form of heuristics (!). When doing a quick eval, the highest-tile statistics fluctuates somewhat, but we get quick evals with 41 ‘2048’-tiles and even 2 ‘4096’-tiles out of 50 games.</w:t>
       </w:r>
     </w:p>
     <w:p>
@@ -11429,21 +11262,12 @@
         </w:rPr>
         <w:t xml:space="preserve"> </w:t>
       </w:r>
-      <w:proofErr w:type="gramStart"/>
       <w:r>
         <w:rPr>
           <w:rFonts w:ascii="Courier New" w:hAnsi="Courier New" w:cs="Courier New"/>
           <w:lang w:val="en-US"/>
         </w:rPr>
-        <w:t>if(</w:t>
-      </w:r>
-      <w:proofErr w:type="gramEnd"/>
-      <w:r>
-        <w:rPr>
-          <w:rFonts w:ascii="Courier New" w:hAnsi="Courier New" w:cs="Courier New"/>
-          <w:lang w:val="en-US"/>
-        </w:rPr>
-        <w:t xml:space="preserve">… </w:t>
+        <w:t xml:space="preserve">if(… </w:t>
       </w:r>
       <w:r>
         <w:rPr>
@@ -11672,27 +11496,13 @@
         <w:rPr>
           <w:lang w:val="en-US"/>
         </w:rPr>
-        <w:t xml:space="preserve"> still disturbing that the empty board has all V(s)=</w:t>
-      </w:r>
-      <w:proofErr w:type="gramStart"/>
-      <w:r>
-        <w:rPr>
-          <w:lang w:val="en-US"/>
-        </w:rPr>
-        <w:t xml:space="preserve">0 </w:t>
-      </w:r>
-      <w:r>
-        <w:rPr>
-          <w:lang w:val="en-US"/>
-        </w:rPr>
-        <w:t>?</w:t>
-      </w:r>
-      <w:proofErr w:type="gramEnd"/>
-      <w:r>
-        <w:rPr>
-          <w:lang w:val="en-US"/>
-        </w:rPr>
-        <w:t xml:space="preserve"> </w:t>
+        <w:t xml:space="preserve"> still disturbing that the empty board has all V(s)=0 </w:t>
+      </w:r>
+      <w:r>
+        <w:rPr>
+          <w:lang w:val="en-US"/>
+        </w:rPr>
+        <w:t xml:space="preserve">? </w:t>
       </w:r>
       <w:r>
         <w:rPr>
@@ -11716,21 +11526,7 @@
         <w:rPr>
           <w:lang w:val="en-US"/>
         </w:rPr>
-        <w:t xml:space="preserve"> Observation: If we switch from </w:t>
-      </w:r>
-      <w:proofErr w:type="gramStart"/>
-      <w:r>
-        <w:rPr>
-          <w:lang w:val="en-US"/>
-        </w:rPr>
-        <w:t>gb.chooseStartState</w:t>
-      </w:r>
-      <w:proofErr w:type="gramEnd"/>
-      <w:r>
-        <w:rPr>
-          <w:lang w:val="en-US"/>
-        </w:rPr>
-        <w:t>01() in XArenaFuncs::train() to gb.</w:t>
+        <w:t xml:space="preserve"> Observation: If we switch from gb.chooseStartState01() in XArenaFuncs::train() to gb.</w:t>
       </w:r>
       <w:r>
         <w:rPr>
@@ -11755,62 +11551,32 @@
           <w:vertAlign w:val="subscript"/>
           <w:lang w:val="en-US"/>
         </w:rPr>
-        <w:t>t+</w:t>
-      </w:r>
-      <w:proofErr w:type="gramStart"/>
+        <w:t>t+1</w:t>
+      </w:r>
+      <w:r>
+        <w:rPr>
+          <w:lang w:val="en-US"/>
+        </w:rPr>
+        <w:t>)=0 is not wrong (!). Because Minimax as an exact agent has exactly this V(</w:t>
+      </w:r>
+      <w:r>
+        <w:rPr>
+          <w:lang w:val="en-US"/>
+        </w:rPr>
+        <w:t>s</w:t>
+      </w:r>
       <w:r>
         <w:rPr>
           <w:vertAlign w:val="subscript"/>
           <w:lang w:val="en-US"/>
         </w:rPr>
-        <w:t>1</w:t>
-      </w:r>
-      <w:r>
-        <w:rPr>
-          <w:lang w:val="en-US"/>
-        </w:rPr>
-        <w:t>)=</w:t>
-      </w:r>
-      <w:proofErr w:type="gramEnd"/>
-      <w:r>
-        <w:rPr>
-          <w:lang w:val="en-US"/>
-        </w:rPr>
-        <w:t>0 is not wrong (!). Because Minimax as an exact agent has exactly this V(</w:t>
-      </w:r>
-      <w:r>
-        <w:rPr>
-          <w:lang w:val="en-US"/>
-        </w:rPr>
-        <w:t>s</w:t>
-      </w:r>
-      <w:r>
-        <w:rPr>
-          <w:vertAlign w:val="subscript"/>
-          <w:lang w:val="en-US"/>
-        </w:rPr>
-        <w:t>t+</w:t>
-      </w:r>
-      <w:proofErr w:type="gramStart"/>
-      <w:r>
-        <w:rPr>
-          <w:vertAlign w:val="subscript"/>
-          <w:lang w:val="en-US"/>
-        </w:rPr>
-        <w:t>1</w:t>
-      </w:r>
-      <w:r>
-        <w:rPr>
-          <w:lang w:val="en-US"/>
-        </w:rPr>
-        <w:t>)=</w:t>
-      </w:r>
-      <w:proofErr w:type="gramEnd"/>
-      <w:r>
-        <w:rPr>
-          <w:lang w:val="en-US"/>
-        </w:rPr>
-        <w:t>0. That is</w:t>
+        <w:t>t+1</w:t>
+      </w:r>
+      <w:r>
+        <w:rPr>
+          <w:lang w:val="en-US"/>
+        </w:rPr>
+        <w:t>)=0. That is</w:t>
       </w:r>
       <w:r>
         <w:rPr>
@@ -11916,21 +11682,12 @@
         </w:rPr>
         <w:t xml:space="preserve">for Hex </w:t>
       </w:r>
-      <w:proofErr w:type="gramStart"/>
       <w:r>
         <w:rPr>
           <w:b/>
           <w:lang w:val="en-US"/>
         </w:rPr>
-        <w:t>gb.chooseStartState</w:t>
-      </w:r>
-      <w:proofErr w:type="gramEnd"/>
-      <w:r>
-        <w:rPr>
-          <w:b/>
-          <w:lang w:val="en-US"/>
-        </w:rPr>
-        <w:t>01()</w:t>
+        <w:t>gb.chooseStartState01()</w:t>
       </w:r>
       <w:r>
         <w:rPr>
@@ -12222,14 +11979,7 @@
         <w:rPr>
           <w:lang w:val="en-US"/>
         </w:rPr>
-        <w:t xml:space="preserve"> </w:t>
-      </w:r>
-      <w:r>
-        <w:rPr>
-          <w:lang w:val="en-US"/>
-        </w:rPr>
-        <w:lastRenderedPageBreak/>
-        <w:t xml:space="preserve">– The drawback of this evaluator is: For each new Hex board size, the losing moves have to be determined manually. This makes it less easy to go to the next level. </w:t>
+        <w:t xml:space="preserve"> – The drawback of this evaluator is: For each new Hex board size, the losing moves have to be determined manually. This makes it less easy to go to the next level. </w:t>
       </w:r>
     </w:p>
     <w:p>
@@ -12923,7 +12673,6 @@
         <w:rPr>
           <w:lang w:val="en-US"/>
         </w:rPr>
-        <w:lastRenderedPageBreak/>
         <w:t xml:space="preserve"> </w:t>
       </w:r>
       <w:r>
@@ -13350,39 +13099,17 @@
         </w:rPr>
         <w:t xml:space="preserve">==true was allowed). Why?? As a </w:t>
       </w:r>
-      <w:proofErr w:type="gramStart"/>
-      <w:r>
-        <w:rPr>
-          <w:lang w:val="en-US"/>
-        </w:rPr>
-        <w:t>consequence</w:t>
-      </w:r>
-      <w:proofErr w:type="gramEnd"/>
-      <w:r>
-        <w:rPr>
-          <w:lang w:val="en-US"/>
-        </w:rPr>
-        <w:t xml:space="preserve"> we get unusual high values in InspectV.</w:t>
-      </w:r>
-      <w:r>
-        <w:rPr>
-          <w:lang w:val="en-US"/>
-        </w:rPr>
-        <w:t xml:space="preserve"> – This was due to a bug in the loading mechanism: Parameter tdPar.hasSigmoid() would get the right value during loading, but m_Net.withSigmoid was not updated during load. Now fixed: suitable call to </w:t>
-      </w:r>
-      <w:proofErr w:type="gramStart"/>
-      <w:r>
-        <w:rPr>
-          <w:lang w:val="en-US"/>
-        </w:rPr>
-        <w:t>td.setTDParams</w:t>
-      </w:r>
-      <w:proofErr w:type="gramEnd"/>
-      <w:r>
-        <w:rPr>
-          <w:lang w:val="en-US"/>
-        </w:rPr>
-        <w:t>() in XArenaMenu::loadAgent</w:t>
+      <w:r>
+        <w:rPr>
+          <w:lang w:val="en-US"/>
+        </w:rPr>
+        <w:t>consequence we get unusual high values in InspectV.</w:t>
+      </w:r>
+      <w:r>
+        <w:rPr>
+          <w:lang w:val="en-US"/>
+        </w:rPr>
+        <w:t xml:space="preserve"> – This was due to a bug in the loading mechanism: Parameter tdPar.hasSigmoid() would get the right value during loading, but m_Net.withSigmoid was not updated during load. Now fixed: suitable call to td.setTDParams() in XArenaMenu::loadAgent</w:t>
       </w:r>
       <w:r>
         <w:rPr>
@@ -13394,35 +13121,7 @@
         <w:rPr>
           <w:lang w:val="en-US"/>
         </w:rPr>
-        <w:t xml:space="preserve">. Likewise, we need m_Net.useSymmetry to be set properly: suitable call to </w:t>
-      </w:r>
-      <w:proofErr w:type="gramStart"/>
-      <w:r>
-        <w:rPr>
-          <w:lang w:val="en-US"/>
-        </w:rPr>
-        <w:t>td.setNTParams</w:t>
-      </w:r>
-      <w:proofErr w:type="gramEnd"/>
-      <w:r>
-        <w:rPr>
-          <w:lang w:val="en-US"/>
-        </w:rPr>
-        <w:t xml:space="preserve">() in XArenaMenu::loadAgent. We had to add a new function </w:t>
-      </w:r>
-      <w:proofErr w:type="gramStart"/>
-      <w:r>
-        <w:rPr>
-          <w:lang w:val="en-US"/>
-        </w:rPr>
-        <w:t>NTupleValueFunc::</w:t>
-      </w:r>
-      <w:proofErr w:type="gramEnd"/>
-      <w:r>
-        <w:rPr>
-          <w:lang w:val="en-US"/>
-        </w:rPr>
-        <w:t>setUseSymmetry. The same changes were done for NTuple2ValueFunc and TDNTuple2Agt.</w:t>
+        <w:t>. Likewise, we need m_Net.useSymmetry to be set properly: suitable call to td.setNTParams() in XArenaMenu::loadAgent. We had to add a new function NTupleValueFunc::setUseSymmetry. The same changes were done for NTuple2ValueFunc and TDNTuple2Agt.</w:t>
       </w:r>
       <w:r>
         <w:rPr>
@@ -13459,14 +13158,7 @@
         <w:rPr>
           <w:lang w:val="en-US"/>
         </w:rPr>
-        <w:t xml:space="preserve">ory. </w:t>
-      </w:r>
-      <w:r>
-        <w:rPr>
-          <w:lang w:val="en-US"/>
-        </w:rPr>
-        <w:lastRenderedPageBreak/>
-        <w:t>– Symptomatic remedy: Set Other Pars – Train Eval Mode = 0 prior to start of train.</w:t>
+        <w:t>ory. – Symptomatic remedy: Set Other Pars – Train Eval Mode = 0 prior to start of train.</w:t>
       </w:r>
       <w:r>
         <w:rPr>
@@ -14017,7 +13709,6 @@
         </w:rPr>
         <w:tab/>
       </w:r>
-      <w:proofErr w:type="gramStart"/>
       <w:r>
         <w:rPr>
           <w:rFonts w:ascii="Consolas" w:hAnsi="Consolas" w:cs="Consolas"/>
@@ -14036,9 +13727,18 @@
           <w:szCs w:val="20"/>
           <w:lang w:val="en-US"/>
         </w:rPr>
-        <w:t>.advance</w:t>
-      </w:r>
-      <w:proofErr w:type="gramEnd"/>
+        <w:t>.advance(</w:t>
+      </w:r>
+      <w:r>
+        <w:rPr>
+          <w:rFonts w:ascii="Consolas" w:hAnsi="Consolas" w:cs="Consolas"/>
+          <w:color w:val="6A3E3E"/>
+          <w:sz w:val="20"/>
+          <w:szCs w:val="20"/>
+          <w:lang w:val="en-US"/>
+        </w:rPr>
+        <w:t>actBest</w:t>
+      </w:r>
       <w:r>
         <w:rPr>
           <w:rFonts w:ascii="Consolas" w:hAnsi="Consolas" w:cs="Consolas"/>
@@ -14047,7 +13747,31 @@
           <w:szCs w:val="20"/>
           <w:lang w:val="en-US"/>
         </w:rPr>
-        <w:t>(</w:t>
+        <w:t>);</w:t>
+      </w:r>
+    </w:p>
+    <w:p>
+      <w:pPr>
+        <w:autoSpaceDE w:val="0"/>
+        <w:autoSpaceDN w:val="0"/>
+        <w:adjustRightInd w:val="0"/>
+        <w:spacing w:after="0" w:line="240" w:lineRule="auto"/>
+        <w:rPr>
+          <w:rFonts w:ascii="Consolas" w:hAnsi="Consolas" w:cs="Consolas"/>
+          <w:sz w:val="20"/>
+          <w:szCs w:val="20"/>
+          <w:lang w:val="en-US"/>
+        </w:rPr>
+      </w:pPr>
+      <w:r>
+        <w:rPr>
+          <w:rFonts w:ascii="Consolas" w:hAnsi="Consolas" w:cs="Consolas"/>
+          <w:color w:val="000000"/>
+          <w:sz w:val="20"/>
+          <w:szCs w:val="20"/>
+          <w:lang w:val="en-US"/>
+        </w:rPr>
+        <w:tab/>
       </w:r>
       <w:r>
         <w:rPr>
@@ -14057,7 +13781,7 @@
           <w:szCs w:val="20"/>
           <w:lang w:val="en-US"/>
         </w:rPr>
-        <w:t>actBest</w:t>
+        <w:t>nextBoard</w:t>
       </w:r>
       <w:r>
         <w:rPr>
@@ -14067,6 +13791,66 @@
           <w:szCs w:val="20"/>
           <w:lang w:val="en-US"/>
         </w:rPr>
+        <w:t xml:space="preserve"> = </w:t>
+      </w:r>
+      <w:r>
+        <w:rPr>
+          <w:rFonts w:ascii="Consolas" w:hAnsi="Consolas" w:cs="Consolas"/>
+          <w:color w:val="0000C0"/>
+          <w:sz w:val="20"/>
+          <w:szCs w:val="20"/>
+          <w:lang w:val="en-US"/>
+        </w:rPr>
+        <w:t>m_Net</w:t>
+      </w:r>
+      <w:r>
+        <w:rPr>
+          <w:rFonts w:ascii="Consolas" w:hAnsi="Consolas" w:cs="Consolas"/>
+          <w:color w:val="000000"/>
+          <w:sz w:val="20"/>
+          <w:szCs w:val="20"/>
+          <w:lang w:val="en-US"/>
+        </w:rPr>
+        <w:t>.</w:t>
+      </w:r>
+      <w:r>
+        <w:rPr>
+          <w:rFonts w:ascii="Consolas" w:hAnsi="Consolas" w:cs="Consolas"/>
+          <w:color w:val="0000C0"/>
+          <w:sz w:val="20"/>
+          <w:szCs w:val="20"/>
+          <w:lang w:val="en-US"/>
+        </w:rPr>
+        <w:t>xnf</w:t>
+      </w:r>
+      <w:r>
+        <w:rPr>
+          <w:rFonts w:ascii="Consolas" w:hAnsi="Consolas" w:cs="Consolas"/>
+          <w:color w:val="000000"/>
+          <w:sz w:val="20"/>
+          <w:szCs w:val="20"/>
+          <w:lang w:val="en-US"/>
+        </w:rPr>
+        <w:t>.getBoardVector(</w:t>
+      </w:r>
+      <w:r>
+        <w:rPr>
+          <w:rFonts w:ascii="Consolas" w:hAnsi="Consolas" w:cs="Consolas"/>
+          <w:color w:val="6A3E3E"/>
+          <w:sz w:val="20"/>
+          <w:szCs w:val="20"/>
+          <w:lang w:val="en-US"/>
+        </w:rPr>
+        <w:t>so</w:t>
+      </w:r>
+      <w:r>
+        <w:rPr>
+          <w:rFonts w:ascii="Consolas" w:hAnsi="Consolas" w:cs="Consolas"/>
+          <w:color w:val="000000"/>
+          <w:sz w:val="20"/>
+          <w:szCs w:val="20"/>
+          <w:lang w:val="en-US"/>
+        </w:rPr>
         <w:t>);</w:t>
       </w:r>
     </w:p>
@@ -14083,7 +13867,23 @@
           <w:lang w:val="en-US"/>
         </w:rPr>
       </w:pPr>
-      <w:r>
+    </w:p>
+    <w:p>
+      <w:pPr>
+        <w:rPr>
+          <w:lang w:val="en-US"/>
+        </w:rPr>
+      </w:pPr>
+      <w:r>
+        <w:rPr>
+          <w:lang w:val="en-US"/>
+        </w:rPr>
+        <w:t xml:space="preserve">with </w:t>
+      </w:r>
+    </w:p>
+    <w:p>
+      <w:pPr>
+        <w:ind w:firstLine="708"/>
         <w:rPr>
           <w:rFonts w:ascii="Consolas" w:hAnsi="Consolas" w:cs="Consolas"/>
           <w:color w:val="000000"/>
@@ -14091,8 +13891,7 @@
           <w:szCs w:val="20"/>
           <w:lang w:val="en-US"/>
         </w:rPr>
-        <w:tab/>
-      </w:r>
+      </w:pPr>
       <w:r>
         <w:rPr>
           <w:rFonts w:ascii="Consolas" w:hAnsi="Consolas" w:cs="Consolas"/>
@@ -14101,7 +13900,7 @@
           <w:szCs w:val="20"/>
           <w:lang w:val="en-US"/>
         </w:rPr>
-        <w:t>nextBoard</w:t>
+        <w:t>so</w:t>
       </w:r>
       <w:r>
         <w:rPr>
@@ -14111,6 +13910,88 @@
           <w:szCs w:val="20"/>
           <w:lang w:val="en-US"/>
         </w:rPr>
+        <w:t>.</w:t>
+      </w:r>
+      <w:r>
+        <w:rPr>
+          <w:lang w:val="en-US"/>
+        </w:rPr>
+        <w:t>advance</w:t>
+      </w:r>
+      <w:r>
+        <w:rPr>
+          <w:lang w:val="en-US"/>
+        </w:rPr>
+        <w:t>Deterministic</w:t>
+      </w:r>
+      <w:r>
+        <w:rPr>
+          <w:rFonts w:ascii="Consolas" w:hAnsi="Consolas" w:cs="Consolas"/>
+          <w:color w:val="000000"/>
+          <w:sz w:val="20"/>
+          <w:szCs w:val="20"/>
+          <w:lang w:val="en-US"/>
+        </w:rPr>
+        <w:t>(</w:t>
+      </w:r>
+      <w:r>
+        <w:rPr>
+          <w:rFonts w:ascii="Consolas" w:hAnsi="Consolas" w:cs="Consolas"/>
+          <w:color w:val="6A3E3E"/>
+          <w:sz w:val="20"/>
+          <w:szCs w:val="20"/>
+          <w:lang w:val="en-US"/>
+        </w:rPr>
+        <w:t>actBest</w:t>
+      </w:r>
+      <w:r>
+        <w:rPr>
+          <w:rFonts w:ascii="Consolas" w:hAnsi="Consolas" w:cs="Consolas"/>
+          <w:color w:val="000000"/>
+          <w:sz w:val="20"/>
+          <w:szCs w:val="20"/>
+          <w:lang w:val="en-US"/>
+        </w:rPr>
+        <w:t>);</w:t>
+      </w:r>
+      <w:r>
+        <w:rPr>
+          <w:rFonts w:ascii="Consolas" w:hAnsi="Consolas" w:cs="Consolas"/>
+          <w:color w:val="000000"/>
+          <w:sz w:val="20"/>
+          <w:szCs w:val="20"/>
+          <w:lang w:val="en-US"/>
+        </w:rPr>
+        <w:br/>
+      </w:r>
+      <w:r>
+        <w:rPr>
+          <w:rFonts w:ascii="Consolas" w:hAnsi="Consolas" w:cs="Consolas"/>
+          <w:color w:val="000000"/>
+          <w:sz w:val="20"/>
+          <w:szCs w:val="20"/>
+          <w:lang w:val="en-US"/>
+        </w:rPr>
+        <w:tab/>
+      </w:r>
+      <w:r>
+        <w:rPr>
+          <w:rFonts w:ascii="Consolas" w:hAnsi="Consolas" w:cs="Consolas"/>
+          <w:color w:val="6A3E3E"/>
+          <w:sz w:val="20"/>
+          <w:szCs w:val="20"/>
+          <w:lang w:val="en-US"/>
+        </w:rPr>
+        <w:t>nextBoard</w:t>
+      </w:r>
+      <w:r>
+        <w:rPr>
+          <w:rFonts w:ascii="Consolas" w:hAnsi="Consolas" w:cs="Consolas"/>
+          <w:color w:val="000000"/>
+          <w:sz w:val="20"/>
+          <w:szCs w:val="20"/>
+          <w:lang w:val="en-US"/>
+        </w:rPr>
         <w:t xml:space="preserve"> = </w:t>
       </w:r>
       <w:r>
@@ -14173,37 +14054,7 @@
         </w:rPr>
         <w:t>);</w:t>
       </w:r>
-    </w:p>
-    <w:p>
-      <w:pPr>
-        <w:autoSpaceDE w:val="0"/>
-        <w:autoSpaceDN w:val="0"/>
-        <w:adjustRightInd w:val="0"/>
-        <w:spacing w:after="0" w:line="240" w:lineRule="auto"/>
-        <w:rPr>
-          <w:rFonts w:ascii="Consolas" w:hAnsi="Consolas" w:cs="Consolas"/>
-          <w:sz w:val="20"/>
-          <w:szCs w:val="20"/>
-          <w:lang w:val="en-US"/>
-        </w:rPr>
-      </w:pPr>
-    </w:p>
-    <w:p>
-      <w:pPr>
-        <w:rPr>
-          <w:lang w:val="en-US"/>
-        </w:rPr>
-      </w:pPr>
-      <w:r>
-        <w:rPr>
-          <w:lang w:val="en-US"/>
-        </w:rPr>
-        <w:t xml:space="preserve">with </w:t>
-      </w:r>
-    </w:p>
-    <w:p>
-      <w:pPr>
-        <w:ind w:firstLine="708"/>
+      <w:r>
         <w:rPr>
           <w:rFonts w:ascii="Consolas" w:hAnsi="Consolas" w:cs="Consolas"/>
           <w:color w:val="000000"/>
@@ -14211,7 +14062,8 @@
           <w:szCs w:val="20"/>
           <w:lang w:val="en-US"/>
         </w:rPr>
-      </w:pPr>
+        <w:br/>
+      </w:r>
       <w:r>
         <w:rPr>
           <w:rFonts w:ascii="Consolas" w:hAnsi="Consolas" w:cs="Consolas"/>
@@ -14220,6 +14072,16 @@
           <w:szCs w:val="20"/>
           <w:lang w:val="en-US"/>
         </w:rPr>
+        <w:tab/>
+      </w:r>
+      <w:r>
+        <w:rPr>
+          <w:rFonts w:ascii="Consolas" w:hAnsi="Consolas" w:cs="Consolas"/>
+          <w:color w:val="6A3E3E"/>
+          <w:sz w:val="20"/>
+          <w:szCs w:val="20"/>
+          <w:lang w:val="en-US"/>
+        </w:rPr>
         <w:t>so</w:t>
       </w:r>
       <w:r>
@@ -14242,7 +14104,7 @@
         <w:rPr>
           <w:lang w:val="en-US"/>
         </w:rPr>
-        <w:t>Deterministic</w:t>
+        <w:t>Nondeterministic</w:t>
       </w:r>
       <w:r>
         <w:rPr>
@@ -14274,6 +14136,29 @@
         </w:rPr>
         <w:t>);</w:t>
       </w:r>
+    </w:p>
+    <w:p>
+      <w:pPr>
+        <w:rPr>
+          <w:lang w:val="en-US"/>
+        </w:rPr>
+      </w:pPr>
+      <w:r>
+        <w:rPr>
+          <w:lang w:val="en-US"/>
+        </w:rPr>
+        <w:t xml:space="preserve">This lets </w:t>
+      </w:r>
+      <w:r>
+        <w:rPr>
+          <w:rFonts w:ascii="Consolas" w:hAnsi="Consolas" w:cs="Consolas"/>
+          <w:color w:val="6A3E3E"/>
+          <w:sz w:val="20"/>
+          <w:szCs w:val="20"/>
+          <w:lang w:val="en-US"/>
+        </w:rPr>
+        <w:t>nextBoard</w:t>
+      </w:r>
       <w:r>
         <w:rPr>
           <w:rFonts w:ascii="Consolas" w:hAnsi="Consolas" w:cs="Consolas"/>
@@ -14282,7 +14167,73 @@
           <w:szCs w:val="20"/>
           <w:lang w:val="en-US"/>
         </w:rPr>
-        <w:br/>
+        <w:t xml:space="preserve"> </w:t>
+      </w:r>
+      <w:r>
+        <w:rPr>
+          <w:lang w:val="en-US"/>
+        </w:rPr>
+        <w:t xml:space="preserve">become the </w:t>
+      </w:r>
+      <w:r>
+        <w:rPr>
+          <w:lang w:val="en-US"/>
+        </w:rPr>
+        <w:t>board</w:t>
+      </w:r>
+      <w:r>
+        <w:rPr>
+          <w:lang w:val="en-US"/>
+        </w:rPr>
+        <w:t xml:space="preserve"> vector </w:t>
+      </w:r>
+      <w:r>
+        <w:rPr>
+          <w:lang w:val="en-US"/>
+        </w:rPr>
+        <w:t>of</w:t>
+      </w:r>
+      <w:r>
+        <w:rPr>
+          <w:lang w:val="en-US"/>
+        </w:rPr>
+        <w:t xml:space="preserve"> an </w:t>
+      </w:r>
+      <w:r>
+        <w:rPr>
+          <w:b/>
+          <w:lang w:val="en-US"/>
+        </w:rPr>
+        <w:t>afterstate</w:t>
+      </w:r>
+      <w:r>
+        <w:rPr>
+          <w:b/>
+          <w:lang w:val="en-US"/>
+        </w:rPr>
+        <w:t xml:space="preserve"> </w:t>
+      </w:r>
+      <w:r>
+        <w:rPr>
+          <w:lang w:val="en-US"/>
+        </w:rPr>
+        <w:t>s’</w:t>
+      </w:r>
+      <w:r>
+        <w:rPr>
+          <w:lang w:val="en-US"/>
+        </w:rPr>
+        <w:t xml:space="preserve"> (</w:t>
+      </w:r>
+      <w:r>
+        <w:rPr>
+          <w:rFonts w:ascii="Consolas" w:hAnsi="Consolas" w:cs="Consolas"/>
+          <w:color w:val="6A3E3E"/>
+          <w:sz w:val="20"/>
+          <w:szCs w:val="20"/>
+          <w:lang w:val="en-US"/>
+        </w:rPr>
+        <w:t>so</w:t>
       </w:r>
       <w:r>
         <w:rPr>
@@ -14292,8 +14243,52 @@
           <w:szCs w:val="20"/>
           <w:lang w:val="en-US"/>
         </w:rPr>
-        <w:tab/>
-      </w:r>
+        <w:t>.</w:t>
+      </w:r>
+      <w:r>
+        <w:rPr>
+          <w:lang w:val="en-US"/>
+        </w:rPr>
+        <w:t>advance</w:t>
+      </w:r>
+      <w:r>
+        <w:rPr>
+          <w:lang w:val="en-US"/>
+        </w:rPr>
+        <w:t>Deterministic</w:t>
+      </w:r>
+      <w:r>
+        <w:rPr>
+          <w:lang w:val="en-US"/>
+        </w:rPr>
+        <w:t>) a</w:t>
+      </w:r>
+      <w:r>
+        <w:rPr>
+          <w:lang w:val="en-US"/>
+        </w:rPr>
+        <w:t>nd in the next round</w:t>
+      </w:r>
+      <w:r>
+        <w:rPr>
+          <w:lang w:val="en-US"/>
+        </w:rPr>
+        <w:t>, after</w:t>
+      </w:r>
+      <w:r>
+        <w:rPr>
+          <w:lang w:val="en-US"/>
+        </w:rPr>
+        <w:t xml:space="preserve"> </w:t>
+      </w:r>
+    </w:p>
+    <w:p>
+      <w:pPr>
+        <w:ind w:firstLine="708"/>
+        <w:rPr>
+          <w:lang w:val="en-US"/>
+        </w:rPr>
+      </w:pPr>
       <w:r>
         <w:rPr>
           <w:rFonts w:ascii="Consolas" w:hAnsi="Consolas" w:cs="Consolas"/>
@@ -14302,8 +14297,261 @@
           <w:szCs w:val="20"/>
           <w:lang w:val="en-US"/>
         </w:rPr>
+        <w:t>curBoard</w:t>
+      </w:r>
+      <w:r>
+        <w:rPr>
+          <w:lang w:val="en-US"/>
+        </w:rPr>
+        <w:t xml:space="preserve"> </w:t>
+      </w:r>
+      <w:r>
+        <w:rPr>
+          <w:lang w:val="en-US"/>
+        </w:rPr>
+        <w:t xml:space="preserve">= </w:t>
+      </w:r>
+      <w:r>
+        <w:rPr>
+          <w:rFonts w:ascii="Consolas" w:hAnsi="Consolas" w:cs="Consolas"/>
+          <w:color w:val="6A3E3E"/>
+          <w:sz w:val="20"/>
+          <w:szCs w:val="20"/>
+          <w:lang w:val="en-US"/>
+        </w:rPr>
         <w:t>nextBoard</w:t>
       </w:r>
+      <w:r>
+        <w:rPr>
+          <w:lang w:val="en-US"/>
+        </w:rPr>
+        <w:t xml:space="preserve">, </w:t>
+      </w:r>
+    </w:p>
+    <w:p>
+      <w:pPr>
+        <w:rPr>
+          <w:lang w:val="en-US"/>
+        </w:rPr>
+      </w:pPr>
+      <w:r>
+        <w:rPr>
+          <w:rFonts w:ascii="Consolas" w:hAnsi="Consolas" w:cs="Consolas"/>
+          <w:color w:val="6A3E3E"/>
+          <w:sz w:val="20"/>
+          <w:szCs w:val="20"/>
+          <w:lang w:val="en-US"/>
+        </w:rPr>
+        <w:t>curBoard</w:t>
+      </w:r>
+      <w:r>
+        <w:rPr>
+          <w:lang w:val="en-US"/>
+        </w:rPr>
+        <w:t xml:space="preserve"> </w:t>
+      </w:r>
+      <w:r>
+        <w:rPr>
+          <w:lang w:val="en-US"/>
+        </w:rPr>
+        <w:t xml:space="preserve">will be </w:t>
+      </w:r>
+      <w:r>
+        <w:rPr>
+          <w:lang w:val="en-US"/>
+        </w:rPr>
+        <w:t xml:space="preserve">the board vector of </w:t>
+      </w:r>
+      <w:r>
+        <w:rPr>
+          <w:lang w:val="en-US"/>
+        </w:rPr>
+        <w:t xml:space="preserve">an afterstate as well. On the other hand, </w:t>
+      </w:r>
+      <w:r>
+        <w:rPr>
+          <w:rFonts w:ascii="Consolas" w:hAnsi="Consolas" w:cs="Consolas"/>
+          <w:color w:val="6A3E3E"/>
+          <w:sz w:val="20"/>
+          <w:szCs w:val="20"/>
+          <w:lang w:val="en-US"/>
+        </w:rPr>
+        <w:t>so</w:t>
+      </w:r>
+      <w:r>
+        <w:rPr>
+          <w:lang w:val="en-US"/>
+        </w:rPr>
+        <w:t xml:space="preserve"> </w:t>
+      </w:r>
+      <w:r>
+        <w:rPr>
+          <w:lang w:val="en-US"/>
+        </w:rPr>
+        <w:t xml:space="preserve">in line 3 </w:t>
+      </w:r>
+      <w:r>
+        <w:rPr>
+          <w:lang w:val="en-US"/>
+        </w:rPr>
+        <w:t xml:space="preserve">is the </w:t>
+      </w:r>
+      <w:r>
+        <w:rPr>
+          <w:b/>
+          <w:lang w:val="en-US"/>
+        </w:rPr>
+        <w:t>state</w:t>
+      </w:r>
+      <w:r>
+        <w:rPr>
+          <w:lang w:val="en-US"/>
+        </w:rPr>
+        <w:t xml:space="preserve"> s’’ (with random tile added) which we need </w:t>
+      </w:r>
+      <w:r>
+        <w:rPr>
+          <w:lang w:val="en-US"/>
+        </w:rPr>
+        <w:t xml:space="preserve">to continue and </w:t>
+      </w:r>
+      <w:r>
+        <w:rPr>
+          <w:lang w:val="en-US"/>
+        </w:rPr>
+        <w:t xml:space="preserve">to decide whether </w:t>
+      </w:r>
+      <w:r>
+        <w:rPr>
+          <w:lang w:val="en-US"/>
+        </w:rPr>
+        <w:t xml:space="preserve">the </w:t>
+      </w:r>
+      <w:r>
+        <w:rPr>
+          <w:lang w:val="en-US"/>
+        </w:rPr>
+        <w:t>game is over or not</w:t>
+      </w:r>
+      <w:r>
+        <w:rPr>
+          <w:lang w:val="en-US"/>
+        </w:rPr>
+        <w:t xml:space="preserve">. </w:t>
+      </w:r>
+    </w:p>
+    <w:p>
+      <w:pPr>
+        <w:rPr>
+          <w:lang w:val="en-US"/>
+        </w:rPr>
+      </w:pPr>
+      <w:r>
+        <w:rPr>
+          <w:lang w:val="en-US"/>
+        </w:rPr>
+        <w:t xml:space="preserve">Additionally, </w:t>
+      </w:r>
+      <w:r>
+        <w:rPr>
+          <w:lang w:val="en-US"/>
+        </w:rPr>
+        <w:t xml:space="preserve">in case AFTERSTATE==true, </w:t>
+      </w:r>
+      <w:r>
+        <w:rPr>
+          <w:lang w:val="en-US"/>
+        </w:rPr>
+        <w:t xml:space="preserve">set in the initialization part </w:t>
+      </w:r>
+      <w:r>
+        <w:rPr>
+          <w:b/>
+          <w:lang w:val="en-US"/>
+        </w:rPr>
+        <w:t>before</w:t>
+      </w:r>
+      <w:r>
+        <w:rPr>
+          <w:lang w:val="en-US"/>
+        </w:rPr>
+        <w:t xml:space="preserve"> the while-loop curBoard=null</w:t>
+      </w:r>
+      <w:r>
+        <w:rPr>
+          <w:lang w:val="en-US"/>
+        </w:rPr>
+        <w:t xml:space="preserve">. </w:t>
+      </w:r>
+      <w:r>
+        <w:rPr>
+          <w:lang w:val="en-US"/>
+        </w:rPr>
+        <w:t xml:space="preserve"> </w:t>
+      </w:r>
+      <w:r>
+        <w:rPr>
+          <w:lang w:val="en-US"/>
+        </w:rPr>
+        <w:t>Perform</w:t>
+      </w:r>
+      <w:r>
+        <w:rPr>
+          <w:lang w:val="en-US"/>
+        </w:rPr>
+        <w:t xml:space="preserve"> in trainNewTargetLogic the weight update </w:t>
+      </w:r>
+      <w:r>
+        <w:rPr>
+          <w:lang w:val="en-US"/>
+        </w:rPr>
+        <w:t>only</w:t>
+      </w:r>
+      <w:r>
+        <w:rPr>
+          <w:lang w:val="en-US"/>
+        </w:rPr>
+        <w:t xml:space="preserve"> if curBoard!=null. This ensures the “if (t&gt;0) …” part in [Jaskowski16]</w:t>
+      </w:r>
+      <w:r>
+        <w:rPr>
+          <w:lang w:val="en-US"/>
+        </w:rPr>
+        <w:t>, i.e. no update in the very first move of an episode</w:t>
+      </w:r>
+      <w:r>
+        <w:rPr>
+          <w:lang w:val="en-US"/>
+        </w:rPr>
+        <w:t xml:space="preserve">. </w:t>
+      </w:r>
+      <w:r>
+        <w:rPr>
+          <w:lang w:val="en-US"/>
+        </w:rPr>
+        <w:br/>
+        <w:t>On the other hand</w:t>
+      </w:r>
+      <w:r>
+        <w:rPr>
+          <w:lang w:val="en-US"/>
+        </w:rPr>
+        <w:t>, if AFTERSTATE==false, we keep the old line</w:t>
+      </w:r>
+    </w:p>
+    <w:p>
+      <w:pPr>
+        <w:autoSpaceDE w:val="0"/>
+        <w:autoSpaceDN w:val="0"/>
+        <w:adjustRightInd w:val="0"/>
+        <w:spacing w:line="240" w:lineRule="auto"/>
+        <w:rPr>
+          <w:rFonts w:ascii="Consolas" w:hAnsi="Consolas" w:cs="Consolas"/>
+          <w:sz w:val="20"/>
+          <w:szCs w:val="20"/>
+          <w:lang w:val="en-US"/>
+        </w:rPr>
+      </w:pPr>
       <w:r>
         <w:rPr>
           <w:rFonts w:ascii="Consolas" w:hAnsi="Consolas" w:cs="Consolas"/>
@@ -14312,594 +14560,8 @@
           <w:szCs w:val="20"/>
           <w:lang w:val="en-US"/>
         </w:rPr>
-        <w:t xml:space="preserve"> = </w:t>
-      </w:r>
-      <w:r>
-        <w:rPr>
-          <w:rFonts w:ascii="Consolas" w:hAnsi="Consolas" w:cs="Consolas"/>
-          <w:color w:val="0000C0"/>
-          <w:sz w:val="20"/>
-          <w:szCs w:val="20"/>
-          <w:lang w:val="en-US"/>
-        </w:rPr>
-        <w:t>m_Net</w:t>
-      </w:r>
-      <w:r>
-        <w:rPr>
-          <w:rFonts w:ascii="Consolas" w:hAnsi="Consolas" w:cs="Consolas"/>
-          <w:color w:val="000000"/>
-          <w:sz w:val="20"/>
-          <w:szCs w:val="20"/>
-          <w:lang w:val="en-US"/>
-        </w:rPr>
-        <w:t>.</w:t>
-      </w:r>
-      <w:r>
-        <w:rPr>
-          <w:rFonts w:ascii="Consolas" w:hAnsi="Consolas" w:cs="Consolas"/>
-          <w:color w:val="0000C0"/>
-          <w:sz w:val="20"/>
-          <w:szCs w:val="20"/>
-          <w:lang w:val="en-US"/>
-        </w:rPr>
-        <w:t>xnf</w:t>
-      </w:r>
-      <w:r>
-        <w:rPr>
-          <w:rFonts w:ascii="Consolas" w:hAnsi="Consolas" w:cs="Consolas"/>
-          <w:color w:val="000000"/>
-          <w:sz w:val="20"/>
-          <w:szCs w:val="20"/>
-          <w:lang w:val="en-US"/>
-        </w:rPr>
-        <w:t>.getBoardVector(</w:t>
-      </w:r>
-      <w:r>
-        <w:rPr>
-          <w:rFonts w:ascii="Consolas" w:hAnsi="Consolas" w:cs="Consolas"/>
-          <w:color w:val="6A3E3E"/>
-          <w:sz w:val="20"/>
-          <w:szCs w:val="20"/>
-          <w:lang w:val="en-US"/>
-        </w:rPr>
-        <w:t>so</w:t>
-      </w:r>
-      <w:r>
-        <w:rPr>
-          <w:rFonts w:ascii="Consolas" w:hAnsi="Consolas" w:cs="Consolas"/>
-          <w:color w:val="000000"/>
-          <w:sz w:val="20"/>
-          <w:szCs w:val="20"/>
-          <w:lang w:val="en-US"/>
-        </w:rPr>
-        <w:t>);</w:t>
-      </w:r>
-      <w:r>
-        <w:rPr>
-          <w:rFonts w:ascii="Consolas" w:hAnsi="Consolas" w:cs="Consolas"/>
-          <w:color w:val="000000"/>
-          <w:sz w:val="20"/>
-          <w:szCs w:val="20"/>
-          <w:lang w:val="en-US"/>
-        </w:rPr>
-        <w:br/>
-      </w:r>
-      <w:r>
-        <w:rPr>
-          <w:rFonts w:ascii="Consolas" w:hAnsi="Consolas" w:cs="Consolas"/>
-          <w:color w:val="6A3E3E"/>
-          <w:sz w:val="20"/>
-          <w:szCs w:val="20"/>
-          <w:lang w:val="en-US"/>
-        </w:rPr>
         <w:tab/>
       </w:r>
-      <w:r>
-        <w:rPr>
-          <w:rFonts w:ascii="Consolas" w:hAnsi="Consolas" w:cs="Consolas"/>
-          <w:color w:val="6A3E3E"/>
-          <w:sz w:val="20"/>
-          <w:szCs w:val="20"/>
-          <w:lang w:val="en-US"/>
-        </w:rPr>
-        <w:t>so</w:t>
-      </w:r>
-      <w:r>
-        <w:rPr>
-          <w:rFonts w:ascii="Consolas" w:hAnsi="Consolas" w:cs="Consolas"/>
-          <w:color w:val="000000"/>
-          <w:sz w:val="20"/>
-          <w:szCs w:val="20"/>
-          <w:lang w:val="en-US"/>
-        </w:rPr>
-        <w:t>.</w:t>
-      </w:r>
-      <w:r>
-        <w:rPr>
-          <w:lang w:val="en-US"/>
-        </w:rPr>
-        <w:t>advance</w:t>
-      </w:r>
-      <w:r>
-        <w:rPr>
-          <w:lang w:val="en-US"/>
-        </w:rPr>
-        <w:t>Nondeterministic</w:t>
-      </w:r>
-      <w:r>
-        <w:rPr>
-          <w:rFonts w:ascii="Consolas" w:hAnsi="Consolas" w:cs="Consolas"/>
-          <w:color w:val="000000"/>
-          <w:sz w:val="20"/>
-          <w:szCs w:val="20"/>
-          <w:lang w:val="en-US"/>
-        </w:rPr>
-        <w:t>(</w:t>
-      </w:r>
-      <w:r>
-        <w:rPr>
-          <w:rFonts w:ascii="Consolas" w:hAnsi="Consolas" w:cs="Consolas"/>
-          <w:color w:val="6A3E3E"/>
-          <w:sz w:val="20"/>
-          <w:szCs w:val="20"/>
-          <w:lang w:val="en-US"/>
-        </w:rPr>
-        <w:t>actBest</w:t>
-      </w:r>
-      <w:r>
-        <w:rPr>
-          <w:rFonts w:ascii="Consolas" w:hAnsi="Consolas" w:cs="Consolas"/>
-          <w:color w:val="000000"/>
-          <w:sz w:val="20"/>
-          <w:szCs w:val="20"/>
-          <w:lang w:val="en-US"/>
-        </w:rPr>
-        <w:t>);</w:t>
-      </w:r>
-    </w:p>
-    <w:p>
-      <w:pPr>
-        <w:rPr>
-          <w:lang w:val="en-US"/>
-        </w:rPr>
-      </w:pPr>
-      <w:r>
-        <w:rPr>
-          <w:lang w:val="en-US"/>
-        </w:rPr>
-        <w:t xml:space="preserve">This lets </w:t>
-      </w:r>
-      <w:r>
-        <w:rPr>
-          <w:rFonts w:ascii="Consolas" w:hAnsi="Consolas" w:cs="Consolas"/>
-          <w:color w:val="6A3E3E"/>
-          <w:sz w:val="20"/>
-          <w:szCs w:val="20"/>
-          <w:lang w:val="en-US"/>
-        </w:rPr>
-        <w:t>nextBoard</w:t>
-      </w:r>
-      <w:r>
-        <w:rPr>
-          <w:rFonts w:ascii="Consolas" w:hAnsi="Consolas" w:cs="Consolas"/>
-          <w:color w:val="000000"/>
-          <w:sz w:val="20"/>
-          <w:szCs w:val="20"/>
-          <w:lang w:val="en-US"/>
-        </w:rPr>
-        <w:t xml:space="preserve"> </w:t>
-      </w:r>
-      <w:r>
-        <w:rPr>
-          <w:lang w:val="en-US"/>
-        </w:rPr>
-        <w:t xml:space="preserve">become the </w:t>
-      </w:r>
-      <w:r>
-        <w:rPr>
-          <w:lang w:val="en-US"/>
-        </w:rPr>
-        <w:t>board</w:t>
-      </w:r>
-      <w:r>
-        <w:rPr>
-          <w:lang w:val="en-US"/>
-        </w:rPr>
-        <w:t xml:space="preserve"> vector </w:t>
-      </w:r>
-      <w:r>
-        <w:rPr>
-          <w:lang w:val="en-US"/>
-        </w:rPr>
-        <w:t>of</w:t>
-      </w:r>
-      <w:r>
-        <w:rPr>
-          <w:lang w:val="en-US"/>
-        </w:rPr>
-        <w:t xml:space="preserve"> an </w:t>
-      </w:r>
-      <w:r>
-        <w:rPr>
-          <w:b/>
-          <w:lang w:val="en-US"/>
-        </w:rPr>
-        <w:t>afterstate</w:t>
-      </w:r>
-      <w:r>
-        <w:rPr>
-          <w:b/>
-          <w:lang w:val="en-US"/>
-        </w:rPr>
-        <w:t xml:space="preserve"> </w:t>
-      </w:r>
-      <w:r>
-        <w:rPr>
-          <w:lang w:val="en-US"/>
-        </w:rPr>
-        <w:t>s’</w:t>
-      </w:r>
-      <w:r>
-        <w:rPr>
-          <w:lang w:val="en-US"/>
-        </w:rPr>
-        <w:t xml:space="preserve"> (</w:t>
-      </w:r>
-      <w:proofErr w:type="gramStart"/>
-      <w:r>
-        <w:rPr>
-          <w:rFonts w:ascii="Consolas" w:hAnsi="Consolas" w:cs="Consolas"/>
-          <w:color w:val="6A3E3E"/>
-          <w:sz w:val="20"/>
-          <w:szCs w:val="20"/>
-          <w:lang w:val="en-US"/>
-        </w:rPr>
-        <w:t>so</w:t>
-      </w:r>
-      <w:r>
-        <w:rPr>
-          <w:rFonts w:ascii="Consolas" w:hAnsi="Consolas" w:cs="Consolas"/>
-          <w:color w:val="000000"/>
-          <w:sz w:val="20"/>
-          <w:szCs w:val="20"/>
-          <w:lang w:val="en-US"/>
-        </w:rPr>
-        <w:t>.</w:t>
-      </w:r>
-      <w:r>
-        <w:rPr>
-          <w:lang w:val="en-US"/>
-        </w:rPr>
-        <w:t>advance</w:t>
-      </w:r>
-      <w:r>
-        <w:rPr>
-          <w:lang w:val="en-US"/>
-        </w:rPr>
-        <w:t>Deterministic</w:t>
-      </w:r>
-      <w:proofErr w:type="gramEnd"/>
-      <w:r>
-        <w:rPr>
-          <w:lang w:val="en-US"/>
-        </w:rPr>
-        <w:t>) a</w:t>
-      </w:r>
-      <w:r>
-        <w:rPr>
-          <w:lang w:val="en-US"/>
-        </w:rPr>
-        <w:t>nd in the next round</w:t>
-      </w:r>
-      <w:r>
-        <w:rPr>
-          <w:lang w:val="en-US"/>
-        </w:rPr>
-        <w:t>, after</w:t>
-      </w:r>
-      <w:r>
-        <w:rPr>
-          <w:lang w:val="en-US"/>
-        </w:rPr>
-        <w:t xml:space="preserve"> </w:t>
-      </w:r>
-    </w:p>
-    <w:p>
-      <w:pPr>
-        <w:ind w:firstLine="708"/>
-        <w:rPr>
-          <w:lang w:val="en-US"/>
-        </w:rPr>
-      </w:pPr>
-      <w:r>
-        <w:rPr>
-          <w:rFonts w:ascii="Consolas" w:hAnsi="Consolas" w:cs="Consolas"/>
-          <w:color w:val="6A3E3E"/>
-          <w:sz w:val="20"/>
-          <w:szCs w:val="20"/>
-          <w:lang w:val="en-US"/>
-        </w:rPr>
-        <w:t>curBoard</w:t>
-      </w:r>
-      <w:r>
-        <w:rPr>
-          <w:lang w:val="en-US"/>
-        </w:rPr>
-        <w:t xml:space="preserve"> </w:t>
-      </w:r>
-      <w:r>
-        <w:rPr>
-          <w:lang w:val="en-US"/>
-        </w:rPr>
-        <w:t xml:space="preserve">= </w:t>
-      </w:r>
-      <w:r>
-        <w:rPr>
-          <w:rFonts w:ascii="Consolas" w:hAnsi="Consolas" w:cs="Consolas"/>
-          <w:color w:val="6A3E3E"/>
-          <w:sz w:val="20"/>
-          <w:szCs w:val="20"/>
-          <w:lang w:val="en-US"/>
-        </w:rPr>
-        <w:t>nextBoard</w:t>
-      </w:r>
-      <w:r>
-        <w:rPr>
-          <w:lang w:val="en-US"/>
-        </w:rPr>
-        <w:t xml:space="preserve">, </w:t>
-      </w:r>
-    </w:p>
-    <w:p>
-      <w:pPr>
-        <w:rPr>
-          <w:lang w:val="en-US"/>
-        </w:rPr>
-      </w:pPr>
-      <w:r>
-        <w:rPr>
-          <w:rFonts w:ascii="Consolas" w:hAnsi="Consolas" w:cs="Consolas"/>
-          <w:color w:val="6A3E3E"/>
-          <w:sz w:val="20"/>
-          <w:szCs w:val="20"/>
-          <w:lang w:val="en-US"/>
-        </w:rPr>
-        <w:lastRenderedPageBreak/>
-        <w:t>curBoard</w:t>
-      </w:r>
-      <w:r>
-        <w:rPr>
-          <w:lang w:val="en-US"/>
-        </w:rPr>
-        <w:t xml:space="preserve"> </w:t>
-      </w:r>
-      <w:r>
-        <w:rPr>
-          <w:lang w:val="en-US"/>
-        </w:rPr>
-        <w:t xml:space="preserve">will be </w:t>
-      </w:r>
-      <w:r>
-        <w:rPr>
-          <w:lang w:val="en-US"/>
-        </w:rPr>
-        <w:t xml:space="preserve">the board vector of </w:t>
-      </w:r>
-      <w:r>
-        <w:rPr>
-          <w:lang w:val="en-US"/>
-        </w:rPr>
-        <w:t xml:space="preserve">an afterstate as well. On the other hand, </w:t>
-      </w:r>
-      <w:r>
-        <w:rPr>
-          <w:rFonts w:ascii="Consolas" w:hAnsi="Consolas" w:cs="Consolas"/>
-          <w:color w:val="6A3E3E"/>
-          <w:sz w:val="20"/>
-          <w:szCs w:val="20"/>
-          <w:lang w:val="en-US"/>
-        </w:rPr>
-        <w:t>so</w:t>
-      </w:r>
-      <w:r>
-        <w:rPr>
-          <w:lang w:val="en-US"/>
-        </w:rPr>
-        <w:t xml:space="preserve"> </w:t>
-      </w:r>
-      <w:r>
-        <w:rPr>
-          <w:lang w:val="en-US"/>
-        </w:rPr>
-        <w:t xml:space="preserve">in line 3 </w:t>
-      </w:r>
-      <w:r>
-        <w:rPr>
-          <w:lang w:val="en-US"/>
-        </w:rPr>
-        <w:t xml:space="preserve">is the </w:t>
-      </w:r>
-      <w:r>
-        <w:rPr>
-          <w:b/>
-          <w:lang w:val="en-US"/>
-        </w:rPr>
-        <w:t>state</w:t>
-      </w:r>
-      <w:r>
-        <w:rPr>
-          <w:lang w:val="en-US"/>
-        </w:rPr>
-        <w:t xml:space="preserve"> s’’ (with random tile added) which we need </w:t>
-      </w:r>
-      <w:r>
-        <w:rPr>
-          <w:lang w:val="en-US"/>
-        </w:rPr>
-        <w:t xml:space="preserve">to continue and </w:t>
-      </w:r>
-      <w:r>
-        <w:rPr>
-          <w:lang w:val="en-US"/>
-        </w:rPr>
-        <w:t xml:space="preserve">to decide whether </w:t>
-      </w:r>
-      <w:r>
-        <w:rPr>
-          <w:lang w:val="en-US"/>
-        </w:rPr>
-        <w:t xml:space="preserve">the </w:t>
-      </w:r>
-      <w:r>
-        <w:rPr>
-          <w:lang w:val="en-US"/>
-        </w:rPr>
-        <w:t>game is over or not</w:t>
-      </w:r>
-      <w:r>
-        <w:rPr>
-          <w:lang w:val="en-US"/>
-        </w:rPr>
-        <w:t xml:space="preserve">. </w:t>
-      </w:r>
-    </w:p>
-    <w:p>
-      <w:pPr>
-        <w:rPr>
-          <w:lang w:val="en-US"/>
-        </w:rPr>
-      </w:pPr>
-      <w:r>
-        <w:rPr>
-          <w:lang w:val="en-US"/>
-        </w:rPr>
-        <w:t xml:space="preserve">Additionally, </w:t>
-      </w:r>
-      <w:r>
-        <w:rPr>
-          <w:lang w:val="en-US"/>
-        </w:rPr>
-        <w:t xml:space="preserve">in case AFTERSTATE==true, </w:t>
-      </w:r>
-      <w:r>
-        <w:rPr>
-          <w:lang w:val="en-US"/>
-        </w:rPr>
-        <w:t xml:space="preserve">set in the initialization part </w:t>
-      </w:r>
-      <w:r>
-        <w:rPr>
-          <w:b/>
-          <w:lang w:val="en-US"/>
-        </w:rPr>
-        <w:t>before</w:t>
-      </w:r>
-      <w:r>
-        <w:rPr>
-          <w:lang w:val="en-US"/>
-        </w:rPr>
-        <w:t xml:space="preserve"> the while-loop curBoard=null</w:t>
-      </w:r>
-      <w:r>
-        <w:rPr>
-          <w:lang w:val="en-US"/>
-        </w:rPr>
-        <w:t xml:space="preserve">. </w:t>
-      </w:r>
-      <w:r>
-        <w:rPr>
-          <w:lang w:val="en-US"/>
-        </w:rPr>
-        <w:t xml:space="preserve"> </w:t>
-      </w:r>
-      <w:r>
-        <w:rPr>
-          <w:lang w:val="en-US"/>
-        </w:rPr>
-        <w:t>Perform</w:t>
-      </w:r>
-      <w:r>
-        <w:rPr>
-          <w:lang w:val="en-US"/>
-        </w:rPr>
-        <w:t xml:space="preserve"> in trainNewTargetLogic the weight update </w:t>
-      </w:r>
-      <w:r>
-        <w:rPr>
-          <w:lang w:val="en-US"/>
-        </w:rPr>
-        <w:t>only</w:t>
-      </w:r>
-      <w:r>
-        <w:rPr>
-          <w:lang w:val="en-US"/>
-        </w:rPr>
-        <w:t xml:space="preserve"> if </w:t>
-      </w:r>
-      <w:proofErr w:type="gramStart"/>
-      <w:r>
-        <w:rPr>
-          <w:lang w:val="en-US"/>
-        </w:rPr>
-        <w:t>curBoard!=</w:t>
-      </w:r>
-      <w:proofErr w:type="gramEnd"/>
-      <w:r>
-        <w:rPr>
-          <w:lang w:val="en-US"/>
-        </w:rPr>
-        <w:t>null. This ensures the “if (t&gt;0) …” part in [Jaskowski16]</w:t>
-      </w:r>
-      <w:r>
-        <w:rPr>
-          <w:lang w:val="en-US"/>
-        </w:rPr>
-        <w:t>, i.e. no update in the very first move of an episode</w:t>
-      </w:r>
-      <w:r>
-        <w:rPr>
-          <w:lang w:val="en-US"/>
-        </w:rPr>
-        <w:t xml:space="preserve">. </w:t>
-      </w:r>
-      <w:r>
-        <w:rPr>
-          <w:lang w:val="en-US"/>
-        </w:rPr>
-        <w:br/>
-        <w:t>On the other hand</w:t>
-      </w:r>
-      <w:r>
-        <w:rPr>
-          <w:lang w:val="en-US"/>
-        </w:rPr>
-        <w:t>, if AFTERSTATE==false, we keep the old line</w:t>
-      </w:r>
-    </w:p>
-    <w:p>
-      <w:pPr>
-        <w:autoSpaceDE w:val="0"/>
-        <w:autoSpaceDN w:val="0"/>
-        <w:adjustRightInd w:val="0"/>
-        <w:spacing w:line="240" w:lineRule="auto"/>
-        <w:rPr>
-          <w:rFonts w:ascii="Consolas" w:hAnsi="Consolas" w:cs="Consolas"/>
-          <w:sz w:val="20"/>
-          <w:szCs w:val="20"/>
-          <w:lang w:val="en-US"/>
-        </w:rPr>
-      </w:pPr>
-      <w:r>
-        <w:rPr>
-          <w:rFonts w:ascii="Consolas" w:hAnsi="Consolas" w:cs="Consolas"/>
-          <w:color w:val="000000"/>
-          <w:sz w:val="20"/>
-          <w:szCs w:val="20"/>
-          <w:lang w:val="en-US"/>
-        </w:rPr>
-        <w:tab/>
-      </w:r>
-      <w:proofErr w:type="gramStart"/>
       <w:r>
         <w:rPr>
           <w:rFonts w:ascii="Consolas" w:hAnsi="Consolas" w:cs="Consolas"/>
@@ -14920,9 +14582,18 @@
           <w:szCs w:val="20"/>
           <w:lang w:val="en-US"/>
         </w:rPr>
-        <w:t>[</w:t>
-      </w:r>
-      <w:proofErr w:type="gramEnd"/>
+        <w:t xml:space="preserve">[] </w:t>
+      </w:r>
+      <w:r>
+        <w:rPr>
+          <w:rFonts w:ascii="Consolas" w:hAnsi="Consolas" w:cs="Consolas"/>
+          <w:color w:val="6A3E3E"/>
+          <w:sz w:val="20"/>
+          <w:szCs w:val="20"/>
+          <w:lang w:val="en-US"/>
+        </w:rPr>
+        <w:t>curBoard</w:t>
+      </w:r>
       <w:r>
         <w:rPr>
           <w:rFonts w:ascii="Consolas" w:hAnsi="Consolas" w:cs="Consolas"/>
@@ -14931,7 +14602,47 @@
           <w:szCs w:val="20"/>
           <w:lang w:val="en-US"/>
         </w:rPr>
-        <w:t xml:space="preserve">] </w:t>
+        <w:t xml:space="preserve"> = </w:t>
+      </w:r>
+      <w:r>
+        <w:rPr>
+          <w:rFonts w:ascii="Consolas" w:hAnsi="Consolas" w:cs="Consolas"/>
+          <w:color w:val="0000C0"/>
+          <w:sz w:val="20"/>
+          <w:szCs w:val="20"/>
+          <w:lang w:val="en-US"/>
+        </w:rPr>
+        <w:t>m_Net</w:t>
+      </w:r>
+      <w:r>
+        <w:rPr>
+          <w:rFonts w:ascii="Consolas" w:hAnsi="Consolas" w:cs="Consolas"/>
+          <w:color w:val="000000"/>
+          <w:sz w:val="20"/>
+          <w:szCs w:val="20"/>
+          <w:lang w:val="en-US"/>
+        </w:rPr>
+        <w:t>.</w:t>
+      </w:r>
+      <w:r>
+        <w:rPr>
+          <w:rFonts w:ascii="Consolas" w:hAnsi="Consolas" w:cs="Consolas"/>
+          <w:color w:val="0000C0"/>
+          <w:sz w:val="20"/>
+          <w:szCs w:val="20"/>
+          <w:lang w:val="en-US"/>
+        </w:rPr>
+        <w:t>xnf</w:t>
+      </w:r>
+      <w:r>
+        <w:rPr>
+          <w:rFonts w:ascii="Consolas" w:hAnsi="Consolas" w:cs="Consolas"/>
+          <w:color w:val="000000"/>
+          <w:sz w:val="20"/>
+          <w:szCs w:val="20"/>
+          <w:lang w:val="en-US"/>
+        </w:rPr>
+        <w:t>.getBoardVector(</w:t>
       </w:r>
       <w:r>
         <w:rPr>
@@ -14941,7 +14652,7 @@
           <w:szCs w:val="20"/>
           <w:lang w:val="en-US"/>
         </w:rPr>
-        <w:t>curBoard</w:t>
+        <w:t>so</w:t>
       </w:r>
       <w:r>
         <w:rPr>
@@ -14951,165 +14662,105 @@
           <w:szCs w:val="20"/>
           <w:lang w:val="en-US"/>
         </w:rPr>
-        <w:t xml:space="preserve"> = </w:t>
-      </w:r>
-      <w:r>
-        <w:rPr>
-          <w:rFonts w:ascii="Consolas" w:hAnsi="Consolas" w:cs="Consolas"/>
-          <w:color w:val="0000C0"/>
-          <w:sz w:val="20"/>
-          <w:szCs w:val="20"/>
-          <w:lang w:val="en-US"/>
-        </w:rPr>
-        <w:t>m_Net</w:t>
-      </w:r>
-      <w:r>
-        <w:rPr>
-          <w:rFonts w:ascii="Consolas" w:hAnsi="Consolas" w:cs="Consolas"/>
-          <w:color w:val="000000"/>
-          <w:sz w:val="20"/>
-          <w:szCs w:val="20"/>
+        <w:t>);</w:t>
+      </w:r>
+    </w:p>
+    <w:p>
+      <w:pPr>
+        <w:rPr>
+          <w:lang w:val="en-US"/>
+        </w:rPr>
+      </w:pPr>
+      <w:r>
+        <w:rPr>
+          <w:lang w:val="en-US"/>
+        </w:rPr>
+        <w:t>Then the function NTuple2ValueFunction::update()</w:t>
+      </w:r>
+      <w:r>
+        <w:rPr>
+          <w:lang w:val="en-US"/>
+        </w:rPr>
+        <w:t xml:space="preserve"> </w:t>
+      </w:r>
+      <w:r>
+        <w:rPr>
+          <w:lang w:val="en-US"/>
+        </w:rPr>
+        <w:t xml:space="preserve">is called even in </w:t>
+      </w:r>
+      <w:r>
+        <w:rPr>
+          <w:lang w:val="en-US"/>
+        </w:rPr>
+        <w:t xml:space="preserve">the </w:t>
+      </w:r>
+      <w:r>
+        <w:rPr>
+          <w:lang w:val="en-US"/>
+        </w:rPr>
+        <w:t xml:space="preserve">first pass, and this is in effect the same as if </w:t>
+      </w:r>
+      <w:r>
+        <w:rPr>
+          <w:lang w:val="en-US"/>
+        </w:rPr>
+        <w:t>we replace in TD(</w:t>
+      </w:r>
+      <w:r>
+        <w:rPr>
+          <w:lang w:val="en-US"/>
+        </w:rPr>
+        <w:sym w:font="Symbol" w:char="F06C"/>
+      </w:r>
+      <w:r>
+        <w:rPr>
+          <w:lang w:val="en-US"/>
+        </w:rPr>
+        <w:t>)</w:t>
+      </w:r>
+      <w:r>
+        <w:rPr>
+          <w:lang w:val="en-US"/>
+        </w:rPr>
+        <w:t>UPDATE</w:t>
+      </w:r>
+      <w:r>
+        <w:rPr>
+          <w:lang w:val="en-US"/>
+        </w:rPr>
+        <w:t>()</w:t>
+      </w:r>
+      <w:r>
+        <w:rPr>
+          <w:lang w:val="en-US"/>
+        </w:rPr>
+        <w:t xml:space="preserve"> in [Jaskowski16] the element max(t-h,1) with max(t-h,0)</w:t>
+      </w:r>
+      <w:r>
+        <w:rPr>
+          <w:lang w:val="en-US"/>
+        </w:rPr>
+        <w:t>. This is the</w:t>
+      </w:r>
+      <w:r>
+        <w:rPr>
+          <w:lang w:val="en-US"/>
+        </w:rPr>
+        <w:t xml:space="preserve"> desired</w:t>
+      </w:r>
+      <w:r>
+        <w:rPr>
+          <w:lang w:val="en-US"/>
+        </w:rPr>
+        <w:t xml:space="preserve"> behavior for deterministic games, where we want an update for the first state (empty board) as well</w:t>
+      </w:r>
+      <w:r>
+        <w:rPr>
           <w:lang w:val="en-US"/>
         </w:rPr>
         <w:t>.</w:t>
       </w:r>
-      <w:r>
-        <w:rPr>
-          <w:rFonts w:ascii="Consolas" w:hAnsi="Consolas" w:cs="Consolas"/>
-          <w:color w:val="0000C0"/>
-          <w:sz w:val="20"/>
-          <w:szCs w:val="20"/>
-          <w:lang w:val="en-US"/>
-        </w:rPr>
-        <w:t>xnf</w:t>
-      </w:r>
-      <w:r>
-        <w:rPr>
-          <w:rFonts w:ascii="Consolas" w:hAnsi="Consolas" w:cs="Consolas"/>
-          <w:color w:val="000000"/>
-          <w:sz w:val="20"/>
-          <w:szCs w:val="20"/>
-          <w:lang w:val="en-US"/>
-        </w:rPr>
-        <w:t>.getBoardVector(</w:t>
-      </w:r>
-      <w:r>
-        <w:rPr>
-          <w:rFonts w:ascii="Consolas" w:hAnsi="Consolas" w:cs="Consolas"/>
-          <w:color w:val="6A3E3E"/>
-          <w:sz w:val="20"/>
-          <w:szCs w:val="20"/>
-          <w:lang w:val="en-US"/>
-        </w:rPr>
-        <w:t>so</w:t>
-      </w:r>
-      <w:r>
-        <w:rPr>
-          <w:rFonts w:ascii="Consolas" w:hAnsi="Consolas" w:cs="Consolas"/>
-          <w:color w:val="000000"/>
-          <w:sz w:val="20"/>
-          <w:szCs w:val="20"/>
-          <w:lang w:val="en-US"/>
-        </w:rPr>
-        <w:t>);</w:t>
-      </w:r>
-    </w:p>
-    <w:p>
-      <w:pPr>
-        <w:rPr>
-          <w:lang w:val="en-US"/>
-        </w:rPr>
-      </w:pPr>
-      <w:r>
-        <w:rPr>
-          <w:lang w:val="en-US"/>
-        </w:rPr>
-        <w:t>Then the function NTuple2ValueFunction::update()</w:t>
-      </w:r>
-      <w:r>
-        <w:rPr>
-          <w:lang w:val="en-US"/>
-        </w:rPr>
-        <w:t xml:space="preserve"> </w:t>
-      </w:r>
-      <w:r>
-        <w:rPr>
-          <w:lang w:val="en-US"/>
-        </w:rPr>
-        <w:t xml:space="preserve">is called even in </w:t>
-      </w:r>
-      <w:r>
-        <w:rPr>
-          <w:lang w:val="en-US"/>
-        </w:rPr>
-        <w:t xml:space="preserve">the </w:t>
-      </w:r>
-      <w:r>
-        <w:rPr>
-          <w:lang w:val="en-US"/>
-        </w:rPr>
-        <w:t xml:space="preserve">first pass, and this is in effect the same as if </w:t>
-      </w:r>
-      <w:r>
-        <w:rPr>
-          <w:lang w:val="en-US"/>
-        </w:rPr>
-        <w:t>we replace in TD(</w:t>
-      </w:r>
-      <w:r>
-        <w:rPr>
-          <w:lang w:val="en-US"/>
-        </w:rPr>
-        <w:sym w:font="Symbol" w:char="F06C"/>
-      </w:r>
-      <w:r>
-        <w:rPr>
-          <w:lang w:val="en-US"/>
-        </w:rPr>
-        <w:t>)</w:t>
-      </w:r>
-      <w:r>
-        <w:rPr>
-          <w:lang w:val="en-US"/>
-        </w:rPr>
-        <w:t>UPDATE</w:t>
-      </w:r>
-      <w:r>
-        <w:rPr>
-          <w:lang w:val="en-US"/>
-        </w:rPr>
-        <w:t>()</w:t>
-      </w:r>
-      <w:r>
-        <w:rPr>
-          <w:lang w:val="en-US"/>
-        </w:rPr>
-        <w:t xml:space="preserve"> in [Jaskowski16] the element max(t-h,1) with max(t-h,0)</w:t>
-      </w:r>
-      <w:r>
-        <w:rPr>
-          <w:lang w:val="en-US"/>
-        </w:rPr>
-        <w:t>. This is the</w:t>
-      </w:r>
-      <w:r>
-        <w:rPr>
-          <w:lang w:val="en-US"/>
-        </w:rPr>
-        <w:t xml:space="preserve"> desired</w:t>
-      </w:r>
-      <w:r>
-        <w:rPr>
-          <w:lang w:val="en-US"/>
-        </w:rPr>
-        <w:t xml:space="preserve"> behavior for deterministic games, where we want an update for the first state (empty board) as well</w:t>
-      </w:r>
-      <w:r>
-        <w:rPr>
-          <w:lang w:val="en-US"/>
-        </w:rPr>
-        <w:t>.</w:t>
-      </w:r>
     </w:p>
     <w:p>
       <w:pPr>
@@ -15127,21 +14778,7 @@
         <w:rPr>
           <w:lang w:val="en-US"/>
         </w:rPr>
-        <w:t xml:space="preserve">of the code in </w:t>
-      </w:r>
-      <w:proofErr w:type="gramStart"/>
-      <w:r>
-        <w:rPr>
-          <w:lang w:val="en-US"/>
-        </w:rPr>
-        <w:t>trainAgent(</w:t>
-      </w:r>
-      <w:proofErr w:type="gramEnd"/>
-      <w:r>
-        <w:rPr>
-          <w:lang w:val="en-US"/>
-        </w:rPr>
-        <w:t xml:space="preserve">) </w:t>
+        <w:t xml:space="preserve">of the code in trainAgent() </w:t>
       </w:r>
       <w:r>
         <w:rPr>
@@ -15344,21 +14981,7 @@
         <w:rPr>
           <w:lang w:val="en-US"/>
         </w:rPr>
-        <w:t xml:space="preserve">, one time with AFTERSTATE, </w:t>
-      </w:r>
-      <w:proofErr w:type="gramStart"/>
-      <w:r>
-        <w:rPr>
-          <w:lang w:val="en-US"/>
-        </w:rPr>
-        <w:t>one time</w:t>
-      </w:r>
-      <w:proofErr w:type="gramEnd"/>
-      <w:r>
-        <w:rPr>
-          <w:lang w:val="en-US"/>
-        </w:rPr>
-        <w:t xml:space="preserve"> w/o. The results are stored in </w:t>
+        <w:t xml:space="preserve">, one time with AFTERSTATE, one time w/o. The results are stored in </w:t>
       </w:r>
       <w:hyperlink r:id="rId24" w:history="1">
         <w:r>
@@ -15401,7 +15024,6 @@
         <w:rPr>
           <w:noProof/>
         </w:rPr>
-        <w:lastRenderedPageBreak/>
         <w:drawing>
           <wp:inline distT="0" distB="0" distL="0" distR="0" wp14:anchorId="753C22F4" wp14:editId="1F15E095">
             <wp:extent cx="4471051" cy="3451860"/>
@@ -15614,21 +15236,7 @@
         <w:rPr>
           <w:lang w:val="en-US"/>
         </w:rPr>
-        <w:t xml:space="preserve"> </w:t>
-      </w:r>
-      <w:proofErr w:type="gramStart"/>
-      <w:r>
-        <w:rPr>
-          <w:lang w:val="en-US"/>
-        </w:rPr>
-        <w:t>sqrt(</w:t>
-      </w:r>
-      <w:proofErr w:type="gramEnd"/>
-      <w:r>
-        <w:rPr>
-          <w:lang w:val="en-US"/>
-        </w:rPr>
-        <w:t>10))</w:t>
+        <w:t xml:space="preserve"> sqrt(10))</w:t>
       </w:r>
       <w:r>
         <w:rPr>
@@ -15796,21 +15404,7 @@
         <w:rPr>
           <w:lang w:val="en-US"/>
         </w:rPr>
-        <w:t xml:space="preserve">OK: Rename MaxScore in </w:t>
-      </w:r>
-      <w:proofErr w:type="gramStart"/>
-      <w:r>
-        <w:rPr>
-          <w:lang w:val="en-US"/>
-        </w:rPr>
-        <w:t>getNextAction(</w:t>
-      </w:r>
-      <w:proofErr w:type="gramEnd"/>
-      <w:r>
-        <w:rPr>
-          <w:lang w:val="en-US"/>
-        </w:rPr>
-        <w:t>) to BestScore (to disentangle from so.getMaxGameScore())</w:t>
+        <w:t>OK: Rename MaxScore in getNextAction() to BestScore (to disentangle from so.getMaxGameScore())</w:t>
       </w:r>
     </w:p>
     <w:p>
@@ -15828,21 +15422,7 @@
         <w:rPr>
           <w:lang w:val="en-US"/>
         </w:rPr>
-        <w:t xml:space="preserve">OK: Extend </w:t>
-      </w:r>
-      <w:proofErr w:type="gramStart"/>
-      <w:r>
-        <w:rPr>
-          <w:lang w:val="en-US"/>
-        </w:rPr>
-        <w:t>pa.stringDescr</w:t>
-      </w:r>
-      <w:proofErr w:type="gramEnd"/>
-      <w:r>
-        <w:rPr>
-          <w:lang w:val="en-US"/>
-        </w:rPr>
-        <w:t>() by the new elements: AFTERSTATE, learnFromRM. (chooseStart01 may be added when we have ParOther as part of TDNTupleAgt).</w:t>
+        <w:t>OK: Extend pa.stringDescr() by the new elements: AFTERSTATE, learnFromRM. (chooseStart01 may be added when we have ParOther as part of TDNTupleAgt).</w:t>
       </w:r>
     </w:p>
     <w:p>
@@ -15913,25 +15493,7 @@
           <w:szCs w:val="21"/>
           <w:lang w:val="en-US"/>
         </w:rPr>
-        <w:t>OK Simplify TDNTuple2</w:t>
-      </w:r>
-      <w:proofErr w:type="gramStart"/>
-      <w:r>
-        <w:rPr>
-          <w:rFonts w:cs="Arial"/>
-          <w:szCs w:val="21"/>
-          <w:lang w:val="en-US"/>
-        </w:rPr>
-        <w:t>Agt::</w:t>
-      </w:r>
-      <w:proofErr w:type="gramEnd"/>
-      <w:r>
-        <w:rPr>
-          <w:rFonts w:cs="Arial"/>
-          <w:szCs w:val="21"/>
-          <w:lang w:val="en-US"/>
-        </w:rPr>
-        <w:t>trainAgent (withNS always true, comment out the two parts tagged with ‘</w:t>
+        <w:t>OK Simplify TDNTuple2Agt::trainAgent (withNS always true, comment out the two parts tagged with ‘</w:t>
       </w:r>
       <w:r>
         <w:rPr>
@@ -15995,33 +15557,13 @@
         <w:rPr>
           <w:lang w:val="en-US"/>
         </w:rPr>
-        <w:t xml:space="preserve">But some code is needed in </w:t>
-      </w:r>
-      <w:proofErr w:type="gramStart"/>
-      <w:r>
-        <w:rPr>
-          <w:lang w:val="en-US"/>
-        </w:rPr>
-        <w:t>XArenaMenu::</w:t>
-      </w:r>
-      <w:proofErr w:type="gramEnd"/>
-      <w:r>
-        <w:rPr>
-          <w:lang w:val="en-US"/>
-        </w:rPr>
-        <w:t xml:space="preserve">loadAgent() in order to safely load older agents. </w:t>
+        <w:t xml:space="preserve">But some code is needed in XArenaMenu::loadAgent() in order to safely load older agents. </w:t>
       </w:r>
       <w:r>
         <w:rPr>
           <w:lang w:val="en-US"/>
         </w:rPr>
         <w:br/>
-      </w:r>
-      <w:r>
-        <w:rPr>
-          <w:lang w:val="en-US"/>
-        </w:rPr>
-        <w:lastRenderedPageBreak/>
         <w:t>Add</w:t>
       </w:r>
       <w:r>
@@ -16100,21 +15642,7 @@
         <w:rPr>
           <w:lang w:val="en-US"/>
         </w:rPr>
-        <w:t xml:space="preserve">implified the interface for </w:t>
-      </w:r>
-      <w:proofErr w:type="gramStart"/>
-      <w:r>
-        <w:rPr>
-          <w:lang w:val="en-US"/>
-        </w:rPr>
-        <w:t>PlayAgent::</w:t>
-      </w:r>
-      <w:proofErr w:type="gramEnd"/>
-      <w:r>
-        <w:rPr>
-          <w:lang w:val="en-US"/>
-        </w:rPr>
-        <w:t xml:space="preserve">trainAgent(so,learnFromRM,epiLength): both parameters learnFromRM and epiLength are no longer needed, they are retrieved from m_oPar. </w:t>
+        <w:t xml:space="preserve">implified the interface for PlayAgent::trainAgent(so,learnFromRM,epiLength): both parameters learnFromRM and epiLength are no longer needed, they are retrieved from m_oPar. </w:t>
       </w:r>
     </w:p>
     <w:p>
@@ -17904,7 +17432,6 @@
         <w:rPr>
           <w:lang w:val="en-US"/>
         </w:rPr>
-        <w:lastRenderedPageBreak/>
         <w:t xml:space="preserve">Games with </w:t>
       </w:r>
       <w:r>
@@ -18075,54 +17602,26 @@
         <w:rPr>
           <w:lang w:val="en-US"/>
         </w:rPr>
-        <w:t xml:space="preserve">more complex action in </w:t>
-      </w:r>
-      <w:proofErr w:type="gramStart"/>
-      <w:r>
-        <w:rPr>
-          <w:lang w:val="en-US"/>
-        </w:rPr>
-        <w:t>getNextAction</w:t>
-      </w:r>
-      <w:r>
-        <w:rPr>
-          <w:lang w:val="en-US"/>
-        </w:rPr>
-        <w:t>(</w:t>
-      </w:r>
-      <w:proofErr w:type="gramEnd"/>
-      <w:r>
-        <w:rPr>
-          <w:lang w:val="en-US"/>
-        </w:rPr>
-        <w:t>) and other places:</w:t>
-      </w:r>
-    </w:p>
-    <w:p>
-      <w:pPr>
-        <w:rPr>
-          <w:lang w:val="en-US"/>
-        </w:rPr>
-      </w:pPr>
-      <w:r>
-        <w:rPr>
-          <w:lang w:val="en-US"/>
-        </w:rPr>
-        <w:t xml:space="preserve">(actBest, V) = </w:t>
-      </w:r>
-      <w:proofErr w:type="gramStart"/>
-      <w:r>
-        <w:rPr>
-          <w:lang w:val="en-US"/>
-        </w:rPr>
-        <w:t>getNextAction(</w:t>
-      </w:r>
-      <w:proofErr w:type="gramEnd"/>
-      <w:r>
-        <w:rPr>
-          <w:lang w:val="en-US"/>
-        </w:rPr>
-        <w:t>so, random, …)</w:t>
+        <w:t>more complex action in getNextAction</w:t>
+      </w:r>
+      <w:r>
+        <w:rPr>
+          <w:lang w:val="en-US"/>
+        </w:rPr>
+        <w:t>() and other places:</w:t>
+      </w:r>
+    </w:p>
+    <w:p>
+      <w:pPr>
+        <w:rPr>
+          <w:lang w:val="en-US"/>
+        </w:rPr>
+      </w:pPr>
+      <w:r>
+        <w:rPr>
+          <w:lang w:val="en-US"/>
+        </w:rPr>
+        <w:t>(actBest, V) = getNextAction(so, random, …)</w:t>
       </w:r>
     </w:p>
     <w:p>
@@ -18270,21 +17769,7 @@
         <w:rPr>
           <w:lang w:val="en-US"/>
         </w:rPr>
-        <w:t xml:space="preserve">) = </w:t>
-      </w:r>
-      <w:proofErr w:type="gramStart"/>
-      <w:r>
-        <w:rPr>
-          <w:lang w:val="en-US"/>
-        </w:rPr>
-        <w:t>V(</w:t>
-      </w:r>
-      <w:proofErr w:type="gramEnd"/>
-      <w:r>
-        <w:rPr>
-          <w:lang w:val="en-US"/>
-        </w:rPr>
-        <w:t xml:space="preserve">best </w:t>
+        <w:t xml:space="preserve">) = V(best </w:t>
       </w:r>
       <w:r>
         <w:rPr>
@@ -18329,19 +17814,11 @@
           <w:lang w:val="en-US"/>
         </w:rPr>
       </w:pPr>
-      <w:proofErr w:type="gramStart"/>
-      <w:r>
-        <w:rPr>
-          <w:lang w:val="en-US"/>
-        </w:rPr>
-        <w:t>PlayAgent(</w:t>
-      </w:r>
-      <w:proofErr w:type="gramEnd"/>
-      <w:r>
-        <w:rPr>
-          <w:lang w:val="en-US"/>
-        </w:rPr>
-        <w:t>)</w:t>
+      <w:r>
+        <w:rPr>
+          <w:lang w:val="en-US"/>
+        </w:rPr>
+        <w:t>PlayAgent()</w:t>
       </w:r>
     </w:p>
     <w:p>
@@ -18387,19 +17864,11 @@
           <w:lang w:val="en-US"/>
         </w:rPr>
       </w:pPr>
-      <w:proofErr w:type="gramStart"/>
-      <w:r>
-        <w:rPr>
-          <w:lang w:val="en-US"/>
-        </w:rPr>
-        <w:t>trainAgent(</w:t>
-      </w:r>
-      <w:proofErr w:type="gramEnd"/>
-      <w:r>
-        <w:rPr>
-          <w:lang w:val="en-US"/>
-        </w:rPr>
-        <w:t>)</w:t>
+      <w:r>
+        <w:rPr>
+          <w:lang w:val="en-US"/>
+        </w:rPr>
+        <w:t>trainAgent()</w:t>
       </w:r>
     </w:p>
     <w:p>
@@ -18449,21 +17918,7 @@
         <w:rPr>
           <w:lang w:val="en-US"/>
         </w:rPr>
-        <w:t xml:space="preserve"> of weights (however, the decision which next action to take during training are based on multi-move </w:t>
-      </w:r>
-      <w:proofErr w:type="gramStart"/>
-      <w:r>
-        <w:rPr>
-          <w:lang w:val="en-US"/>
-        </w:rPr>
-        <w:t>getNextAction(</w:t>
-      </w:r>
-      <w:proofErr w:type="gramEnd"/>
-      <w:r>
-        <w:rPr>
-          <w:lang w:val="en-US"/>
-        </w:rPr>
-        <w:t>))</w:t>
+        <w:t xml:space="preserve"> of weights (however, the decision which next action to take during training are based on multi-move getNextAction())</w:t>
       </w:r>
       <w:r>
         <w:rPr>
@@ -18529,21 +17984,7 @@
         <w:rPr>
           <w:lang w:val="en-US"/>
         </w:rPr>
-        <w:t xml:space="preserve">class ACTIONS_VT extends ACTIONS with new members </w:t>
-      </w:r>
-      <w:proofErr w:type="gramStart"/>
-      <w:r>
-        <w:rPr>
-          <w:lang w:val="en-US"/>
-        </w:rPr>
-        <w:t>double[</w:t>
-      </w:r>
-      <w:proofErr w:type="gramEnd"/>
-      <w:r>
-        <w:rPr>
-          <w:lang w:val="en-US"/>
-        </w:rPr>
-        <w:t>] vTable, double vBest</w:t>
+        <w:t>class ACTIONS_VT extends ACTIONS with new members double[] vTable, double vBest</w:t>
       </w:r>
     </w:p>
     <w:p>
@@ -18557,21 +17998,7 @@
         <w:rPr>
           <w:lang w:val="en-US"/>
         </w:rPr>
-        <w:t xml:space="preserve">ACTIONS_VT getNextAction2(…) is now the new alternative to ACTION </w:t>
-      </w:r>
-      <w:proofErr w:type="gramStart"/>
-      <w:r>
-        <w:rPr>
-          <w:lang w:val="en-US"/>
-        </w:rPr>
-        <w:t>getNextAction(</w:t>
-      </w:r>
-      <w:proofErr w:type="gramEnd"/>
-      <w:r>
-        <w:rPr>
-          <w:lang w:val="en-US"/>
-        </w:rPr>
-        <w:t>…)</w:t>
+        <w:t>ACTIONS_VT getNextAction2(…) is now the new alternative to ACTION getNextAction(…)</w:t>
       </w:r>
     </w:p>
     <w:p>
@@ -18670,19 +18097,11 @@
           <w:lang w:val="en-US"/>
         </w:rPr>
       </w:pPr>
-      <w:proofErr w:type="gramStart"/>
-      <w:r>
-        <w:rPr>
-          <w:lang w:val="en-US"/>
-        </w:rPr>
-        <w:t>getGamma(</w:t>
-      </w:r>
-      <w:proofErr w:type="gramEnd"/>
-      <w:r>
-        <w:rPr>
-          <w:lang w:val="en-US"/>
-        </w:rPr>
-        <w:t>)</w:t>
+      <w:r>
+        <w:rPr>
+          <w:lang w:val="en-US"/>
+        </w:rPr>
+        <w:t>getGamma()</w:t>
       </w:r>
     </w:p>
     <w:p>
@@ -18701,21 +18120,7 @@
         <w:rPr>
           <w:lang w:val="en-US"/>
         </w:rPr>
-        <w:t>How does getNextAction1</w:t>
-      </w:r>
-      <w:proofErr w:type="gramStart"/>
-      <w:r>
-        <w:rPr>
-          <w:lang w:val="en-US"/>
-        </w:rPr>
-        <w:t>MultipleAgents(</w:t>
-      </w:r>
-      <w:proofErr w:type="gramEnd"/>
-      <w:r>
-        <w:rPr>
-          <w:lang w:val="en-US"/>
-        </w:rPr>
-        <w:t>) reflect</w:t>
+        <w:t>How does getNextAction1MultipleAgents() reflect</w:t>
       </w:r>
       <w:r>
         <w:rPr>
@@ -18791,16 +18196,8 @@
         <w:rPr>
           <w:lang w:val="en-US"/>
         </w:rPr>
-        <w:t xml:space="preserve"> when taking the difference “reward – oldReward</w:t>
-      </w:r>
-      <w:proofErr w:type="gramStart"/>
-      <w:r>
-        <w:rPr>
-          <w:lang w:val="en-US"/>
-        </w:rPr>
-        <w:t>” ??</w:t>
-      </w:r>
-      <w:proofErr w:type="gramEnd"/>
+        <w:t xml:space="preserve"> when taking the difference “reward – oldReward” ??</w:t>
+      </w:r>
       <w:r>
         <w:rPr>
           <w:lang w:val="en-US"/>
@@ -18874,14 +18271,7 @@
         <w:rPr>
           <w:lang w:val="en-US"/>
         </w:rPr>
-        <w:t xml:space="preserve">Add </w:t>
-      </w:r>
-      <w:proofErr w:type="gramStart"/>
-      <w:r>
-        <w:rPr>
-          <w:lang w:val="en-US"/>
-        </w:rPr>
-        <w:t xml:space="preserve">{ </w:t>
+        <w:t xml:space="preserve">Add { </w:t>
       </w:r>
       <w:r>
         <w:rPr>
@@ -18889,7 +18279,6 @@
         </w:rPr>
         <w:t>trnMoves</w:t>
       </w:r>
-      <w:proofErr w:type="gramEnd"/>
       <w:r>
         <w:rPr>
           <w:lang w:val="en-US"/>
@@ -18930,21 +18319,7 @@
         <w:rPr>
           <w:lang w:val="en-US"/>
         </w:rPr>
-        <w:t xml:space="preserve">Add </w:t>
-      </w:r>
-      <w:proofErr w:type="gramStart"/>
-      <w:r>
-        <w:rPr>
-          <w:lang w:val="en-US"/>
-        </w:rPr>
-        <w:t>{ alpha</w:t>
-      </w:r>
-      <w:proofErr w:type="gramEnd"/>
-      <w:r>
-        <w:rPr>
-          <w:lang w:val="en-US"/>
-        </w:rPr>
-        <w:t>, epsilon } to pa.stringDescr2())</w:t>
+        <w:t>Add { alpha, epsilon } to pa.stringDescr2())</w:t>
       </w:r>
       <w:r>
         <w:rPr>
@@ -19011,7 +18386,6 @@
         <w:rPr>
           <w:lang w:val="en-US"/>
         </w:rPr>
-        <w:lastRenderedPageBreak/>
         <w:t xml:space="preserve">OK </w:t>
       </w:r>
       <w:r>
@@ -19043,21 +18417,7 @@
         <w:rPr>
           <w:lang w:val="en-US"/>
         </w:rPr>
-        <w:t xml:space="preserve">OK change all calls of ACTIONS </w:t>
-      </w:r>
-      <w:proofErr w:type="gramStart"/>
-      <w:r>
-        <w:rPr>
-          <w:lang w:val="en-US"/>
-        </w:rPr>
-        <w:t>getNextAction(</w:t>
-      </w:r>
-      <w:proofErr w:type="gramEnd"/>
-      <w:r>
-        <w:rPr>
-          <w:lang w:val="en-US"/>
-        </w:rPr>
-        <w:t>…,VTable,…) to ACTIONS_VT getNextAction2(…)</w:t>
+        <w:t>OK change all calls of ACTIONS getNextAction(…,VTable,…) to ACTIONS_VT getNextAction2(…)</w:t>
       </w:r>
     </w:p>
     <w:p>
@@ -19108,21 +18468,7 @@
         <w:rPr>
           <w:lang w:val="en-US"/>
         </w:rPr>
-        <w:t xml:space="preserve">If everything works, remove the selector functions </w:t>
-      </w:r>
-      <w:proofErr w:type="gramStart"/>
-      <w:r>
-        <w:rPr>
-          <w:lang w:val="en-US"/>
-        </w:rPr>
-        <w:t>getNextAction(</w:t>
-      </w:r>
-      <w:proofErr w:type="gramEnd"/>
-      <w:r>
-        <w:rPr>
-          <w:lang w:val="en-US"/>
-        </w:rPr>
-        <w:t>…) and the now obsolete ‘old’ functions getNextAction1 in every agent</w:t>
+        <w:t>If everything works, remove the selector functions getNextAction(…) and the now obsolete ‘old’ functions getNextAction1 in every agent</w:t>
       </w:r>
     </w:p>
     <w:p>
@@ -19146,16 +18492,46 @@
         <w:rPr>
           <w:lang w:val="en-US"/>
         </w:rPr>
-        <w:t xml:space="preserve">TD-NTuple-2: horizon printout in </w:t>
-      </w:r>
-      <w:proofErr w:type="gramStart"/>
-      <w:r>
-        <w:rPr>
-          <w:lang w:val="en-US"/>
-        </w:rPr>
-        <w:t>stringDescr(</w:t>
-      </w:r>
-      <w:proofErr w:type="gramEnd"/>
+        <w:t>TD-NTuple-2: horizon printout in stringDescr()</w:t>
+      </w:r>
+    </w:p>
+    <w:p>
+      <w:pPr>
+        <w:pStyle w:val="berschrift2"/>
+        <w:rPr>
+          <w:lang w:val="en-US"/>
+        </w:rPr>
+      </w:pPr>
+      <w:r>
+        <w:rPr>
+          <w:lang w:val="en-US"/>
+        </w:rPr>
+        <w:t xml:space="preserve">Debugging </w:t>
+      </w:r>
+      <w:r>
+        <w:rPr>
+          <w:lang w:val="en-US"/>
+        </w:rPr>
+        <w:t>VER</w:t>
+      </w:r>
+      <w:r>
+        <w:rPr>
+          <w:lang w:val="en-US"/>
+        </w:rPr>
+        <w:t>_3P</w:t>
+      </w:r>
+      <w:r>
+        <w:rPr>
+          <w:lang w:val="en-US"/>
+        </w:rPr>
+        <w:t xml:space="preserve">=true, MODE_3P=0 (former </w:t>
+      </w:r>
+      <w:r>
+        <w:rPr>
+          <w:lang w:val="en-US"/>
+        </w:rPr>
+        <w:t>OLD_3P=true</w:t>
+      </w:r>
       <w:r>
         <w:rPr>
           <w:lang w:val="en-US"/>
@@ -19165,16 +18541,15 @@
     </w:p>
     <w:p>
       <w:pPr>
-        <w:pStyle w:val="berschrift2"/>
-        <w:rPr>
-          <w:lang w:val="en-US"/>
-        </w:rPr>
-      </w:pPr>
-      <w:r>
-        <w:rPr>
-          <w:lang w:val="en-US"/>
-        </w:rPr>
-        <w:t xml:space="preserve">Debugging </w:t>
+        <w:rPr>
+          <w:lang w:val="en-US"/>
+        </w:rPr>
+      </w:pPr>
+      <w:r>
+        <w:rPr>
+          <w:lang w:val="en-US"/>
+        </w:rPr>
+        <w:t xml:space="preserve">The </w:t>
       </w:r>
       <w:r>
         <w:rPr>
@@ -19192,49 +18567,6 @@
         <w:rPr>
           <w:lang w:val="en-US"/>
         </w:rPr>
-        <w:t xml:space="preserve">=true, MODE_3P=0 (former </w:t>
-      </w:r>
-      <w:r>
-        <w:rPr>
-          <w:lang w:val="en-US"/>
-        </w:rPr>
-        <w:t>OLD_3P=true</w:t>
-      </w:r>
-      <w:r>
-        <w:rPr>
-          <w:lang w:val="en-US"/>
-        </w:rPr>
-        <w:t>)</w:t>
-      </w:r>
-    </w:p>
-    <w:p>
-      <w:pPr>
-        <w:rPr>
-          <w:lang w:val="en-US"/>
-        </w:rPr>
-      </w:pPr>
-      <w:r>
-        <w:rPr>
-          <w:lang w:val="en-US"/>
-        </w:rPr>
-        <w:t xml:space="preserve">The </w:t>
-      </w:r>
-      <w:r>
-        <w:rPr>
-          <w:lang w:val="en-US"/>
-        </w:rPr>
-        <w:t>VER</w:t>
-      </w:r>
-      <w:r>
-        <w:rPr>
-          <w:lang w:val="en-US"/>
-        </w:rPr>
-        <w:t>_3P</w:t>
-      </w:r>
-      <w:r>
-        <w:rPr>
-          <w:lang w:val="en-US"/>
-        </w:rPr>
         <w:t>=true</w:t>
       </w:r>
       <w:r>
@@ -19247,16 +18579,8 @@
         <w:rPr>
           <w:lang w:val="en-US"/>
         </w:rPr>
-        <w:t xml:space="preserve"> switch in TDNTuple2Agt is our first attempt to develop a TD-learning scheme for n-player games with arbitrary number n of players. I.e. it should allow the same algorithm for n=1,2,</w:t>
-      </w:r>
-      <w:proofErr w:type="gramStart"/>
-      <w:r>
-        <w:rPr>
-          <w:lang w:val="en-US"/>
-        </w:rPr>
-        <w:t>3,…</w:t>
-      </w:r>
-      <w:proofErr w:type="gramEnd"/>
+        <w:t xml:space="preserve"> switch in TDNTuple2Agt is our first attempt to develop a TD-learning scheme for n-player games with arbitrary number n of players. I.e. it should allow the same algorithm for n=1,2,3,…</w:t>
+      </w:r>
     </w:p>
     <w:p>
       <w:pPr>
@@ -19781,21 +19105,7 @@
         <w:rPr>
           <w:lang w:val="en-US"/>
         </w:rPr>
-        <w:t xml:space="preserve">, since getScore(so) always retrieves the score from the perspective of </w:t>
-      </w:r>
-      <w:proofErr w:type="gramStart"/>
-      <w:r>
-        <w:rPr>
-          <w:lang w:val="en-US"/>
-        </w:rPr>
-        <w:t>so.getPlayer</w:t>
-      </w:r>
-      <w:proofErr w:type="gramEnd"/>
-      <w:r>
-        <w:rPr>
-          <w:lang w:val="en-US"/>
-        </w:rPr>
-        <w:t xml:space="preserve">(). This </w:t>
+        <w:t xml:space="preserve">, since getScore(so) always retrieves the score from the perspective of so.getPlayer(). This </w:t>
       </w:r>
       <w:r>
         <w:rPr>
@@ -20058,21 +19368,7 @@
           <w:lang w:val="en-US"/>
         </w:rPr>
         <w:tab/>
-        <w:t xml:space="preserve">agentScore = </w:t>
-      </w:r>
-      <w:proofErr w:type="gramStart"/>
-      <w:r>
-        <w:rPr>
-          <w:lang w:val="en-US"/>
-        </w:rPr>
-        <w:t>getScore(</w:t>
-      </w:r>
-      <w:proofErr w:type="gramEnd"/>
-      <w:r>
-        <w:rPr>
-          <w:lang w:val="en-US"/>
-        </w:rPr>
-        <w:t>NewSO, refer.getPlayer());</w:t>
+        <w:t>agentScore = getScore(NewSO, refer.getPlayer());</w:t>
       </w:r>
     </w:p>
     <w:p>
@@ -20195,7 +19491,6 @@
         <w:rPr>
           <w:lang w:val="en-US"/>
         </w:rPr>
-        <w:lastRenderedPageBreak/>
         <w:t>A</w:t>
       </w:r>
       <w:r>
@@ -20781,7 +20076,6 @@
         </w:rPr>
         <w:t xml:space="preserve"> 0.0 would also appear in the 2P-form, but not so often and not so big. The update step in </w:t>
       </w:r>
-      <w:proofErr w:type="gramStart"/>
       <w:r>
         <w:rPr>
           <w:lang w:val="en-US"/>
@@ -20792,14 +20086,7 @@
         <w:rPr>
           <w:lang w:val="en-US"/>
         </w:rPr>
-        <w:t>(</w:t>
-      </w:r>
-      <w:proofErr w:type="gramEnd"/>
-      <w:r>
-        <w:rPr>
-          <w:lang w:val="en-US"/>
-        </w:rPr>
-        <w:t>) would bring V</w:t>
+        <w:t>() would bring V</w:t>
       </w:r>
       <w:r>
         <w:rPr>
@@ -20943,14 +20230,7 @@
         <w:rPr>
           <w:lang w:val="en-US"/>
         </w:rPr>
-        <w:t xml:space="preserve">. For the general n-player form with arbitrary </w:t>
-      </w:r>
-      <w:r>
-        <w:rPr>
-          <w:lang w:val="en-US"/>
-        </w:rPr>
-        <w:lastRenderedPageBreak/>
-        <w:t xml:space="preserve">value functions we probably cannot do better than in the 3P-form. But for games with 2 players and strictly </w:t>
+        <w:t xml:space="preserve">. For the general n-player form with arbitrary value functions we probably cannot do better than in the 3P-form. But for games with 2 players and strictly </w:t>
       </w:r>
       <w:r>
         <w:rPr>
@@ -21088,23 +20368,7 @@
           <w:strike/>
           <w:lang w:val="en-US"/>
         </w:rPr>
-        <w:t xml:space="preserve">Add a predicate </w:t>
-      </w:r>
-      <w:proofErr w:type="gramStart"/>
-      <w:r>
-        <w:rPr>
-          <w:strike/>
-          <w:lang w:val="en-US"/>
-        </w:rPr>
-        <w:t>StateObservation::</w:t>
-      </w:r>
-      <w:proofErr w:type="gramEnd"/>
-      <w:r>
-        <w:rPr>
-          <w:strike/>
-          <w:lang w:val="en-US"/>
-        </w:rPr>
-        <w:t>has2OppositeRewards() to all games: This predicate is true,</w:t>
+        <w:t>Add a predicate StateObservation::has2OppositeRewards() to all games: This predicate is true,</w:t>
       </w:r>
       <w:r>
         <w:rPr>
@@ -21137,23 +20401,7 @@
           <w:strike/>
           <w:lang w:val="en-US"/>
         </w:rPr>
-        <w:t>When has2</w:t>
-      </w:r>
-      <w:proofErr w:type="gramStart"/>
-      <w:r>
-        <w:rPr>
-          <w:strike/>
-          <w:lang w:val="en-US"/>
-        </w:rPr>
-        <w:t>OppositeRewards(</w:t>
-      </w:r>
-      <w:proofErr w:type="gramEnd"/>
-      <w:r>
-        <w:rPr>
-          <w:strike/>
-          <w:lang w:val="en-US"/>
-        </w:rPr>
-        <w:t>)==true, run the 2P-form. In all other cases run the 3P-form.</w:t>
+        <w:t>When has2OppositeRewards()==true, run the 2P-form. In all other cases run the 3P-form.</w:t>
       </w:r>
     </w:p>
     <w:p>
@@ -21314,21 +20562,7 @@
         <w:rPr>
           <w:lang w:val="en-US"/>
         </w:rPr>
-        <w:t xml:space="preserve"> </w:t>
-      </w:r>
-      <w:proofErr w:type="gramStart"/>
-      <w:r>
-        <w:rPr>
-          <w:lang w:val="en-US"/>
-        </w:rPr>
-        <w:t>Z(</w:t>
-      </w:r>
-      <w:proofErr w:type="gramEnd"/>
-      <w:r>
-        <w:rPr>
-          <w:lang w:val="en-US"/>
-        </w:rPr>
-        <w:t>self, one-round-ahead)</w:t>
+        <w:t xml:space="preserve"> Z(self, one-round-ahead)</w:t>
       </w:r>
     </w:p>
     <w:p>
@@ -21665,21 +20899,7 @@
         <w:rPr>
           <w:lang w:val="en-US"/>
         </w:rPr>
-        <w:t xml:space="preserve">P=true (other meaning of </w:t>
-      </w:r>
-      <w:proofErr w:type="gramStart"/>
-      <w:r>
-        <w:rPr>
-          <w:lang w:val="en-US"/>
-        </w:rPr>
-        <w:t>V(</w:t>
-      </w:r>
-      <w:proofErr w:type="gramEnd"/>
-      <w:r>
-        <w:rPr>
-          <w:lang w:val="en-US"/>
-        </w:rPr>
-        <w:t>))</w:t>
+        <w:t>P=true (other meaning of V())</w:t>
       </w:r>
       <w:r>
         <w:rPr>
@@ -21861,7 +21081,6 @@
         <w:rPr>
           <w:lang w:val="en-US"/>
         </w:rPr>
-        <w:lastRenderedPageBreak/>
         <w:t xml:space="preserve">After some initial debugging: </w:t>
       </w:r>
       <w:r>
@@ -23202,7 +22421,6 @@
         <w:rPr>
           <w:lang w:val="en-US"/>
         </w:rPr>
-        <w:lastRenderedPageBreak/>
         <w:t xml:space="preserve">Taking a 2-ply evaluation in 2-player games during training is costly for games with high branching factor and does not yield better results. It is better to use 1-ply and </w:t>
       </w:r>
       <w:r>
@@ -26289,7 +25507,6 @@
         <w:rPr>
           <w:lang w:val="en-US"/>
         </w:rPr>
-        <w:lastRenderedPageBreak/>
         <w:t>100k training games have only a bit weaker results score = 78.000/128.000/159.000 for nPly=0/3/5. We reach the 16384-tile</w:t>
       </w:r>
       <w:r>
@@ -28384,7 +27601,6 @@
         <w:rPr>
           <w:lang w:val="en-US"/>
         </w:rPr>
-        <w:lastRenderedPageBreak/>
         <w:t xml:space="preserve">TD-NTuple-2: </w:t>
       </w:r>
       <w:r>
@@ -29875,7 +29091,6 @@
         <w:rPr>
           <w:lang w:val="en-US"/>
         </w:rPr>
-        <w:lastRenderedPageBreak/>
         <w:t>Results Dec 2018 and Jan 2019</w:t>
       </w:r>
     </w:p>
@@ -31779,14 +30994,7 @@
         <w:rPr>
           <w:lang w:val="en-US"/>
         </w:rPr>
-        <w:t xml:space="preserve"> by using this terminal state s_next. But it is more consistent </w:t>
-      </w:r>
-      <w:r>
-        <w:rPr>
-          <w:lang w:val="en-US"/>
-        </w:rPr>
-        <w:lastRenderedPageBreak/>
-        <w:t xml:space="preserve">with the previous updates to use the </w:t>
+        <w:t xml:space="preserve"> by using this terminal state s_next. But it is more consistent with the previous updates to use the </w:t>
       </w:r>
       <w:r>
         <w:rPr>
@@ -35093,7 +34301,6 @@
         <w:rPr>
           <w:lang w:val="en-US"/>
         </w:rPr>
-        <w:lastRenderedPageBreak/>
         <w:t>modestly rising computation time: horizonCut=0.1: 2100 sec, horizonCut=0.01: 2900 sec</w:t>
       </w:r>
       <w:r>
@@ -36169,21 +35376,7 @@
         <w:rPr>
           <w:lang w:val="en-US"/>
         </w:rPr>
-        <w:t xml:space="preserve">Evaluation: evalMode=0: computeAgainstMCTS, numEpisodes=8, MCTS-iterations=1000, competeBoth. The opponent </w:t>
-      </w:r>
-      <w:proofErr w:type="gramStart"/>
-      <w:r>
-        <w:rPr>
-          <w:lang w:val="en-US"/>
-        </w:rPr>
-        <w:t>MCTS(</w:t>
-      </w:r>
-      <w:proofErr w:type="gramEnd"/>
-      <w:r>
-        <w:rPr>
-          <w:lang w:val="en-US"/>
-        </w:rPr>
-        <w:t>1000) is a reasonable-playing, but not perfect-playing agent. If the trained agent were perfect, the competeBoth-result could reach 1.0 (winning all episodes against MCTS, whether as 1</w:t>
+        <w:t>Evaluation: evalMode=0: computeAgainstMCTS, numEpisodes=8, MCTS-iterations=1000, competeBoth. The opponent MCTS(1000) is a reasonable-playing, but not perfect-playing agent. If the trained agent were perfect, the competeBoth-result could reach 1.0 (winning all episodes against MCTS, whether as 1</w:t>
       </w:r>
       <w:r>
         <w:rPr>
@@ -37148,21 +36341,7 @@
         <w:rPr>
           <w:lang w:val="en-US"/>
         </w:rPr>
-        <w:t>To test this, we ported MT’s AlphaBetaAgent to GBG. After some debugging (it is important not to use getScore, but getNextVTable(</w:t>
-      </w:r>
-      <w:proofErr w:type="gramStart"/>
-      <w:r>
-        <w:rPr>
-          <w:lang w:val="en-US"/>
-        </w:rPr>
-        <w:t>int[</w:t>
-      </w:r>
-      <w:proofErr w:type="gramEnd"/>
-      <w:r>
-        <w:rPr>
-          <w:lang w:val="en-US"/>
-        </w:rPr>
-        <w:t>][] board, useSigmoid=true)), we got it working: the plausibility checks “always -1.0 eval for RandomAgent against AlphaBetaAgent” and “always -1.0 for every agent playing 2</w:t>
+        <w:t>To test this, we ported MT’s AlphaBetaAgent to GBG. After some debugging (it is important not to use getScore, but getNextVTable(int[][] board, useSigmoid=true)), we got it working: the plausibility checks “always -1.0 eval for RandomAgent against AlphaBetaAgent” and “always -1.0 for every agent playing 2</w:t>
       </w:r>
       <w:r>
         <w:rPr>
@@ -37201,7 +36380,6 @@
         <w:rPr>
           <w:lang w:val="en-US"/>
         </w:rPr>
-        <w:lastRenderedPageBreak/>
         <w:t xml:space="preserve">Now we make all runs with </w:t>
       </w:r>
       <w:r>
@@ -37800,7 +36978,6 @@
         <w:rPr>
           <w:noProof/>
         </w:rPr>
-        <w:lastRenderedPageBreak/>
         <w:drawing>
           <wp:inline distT="0" distB="0" distL="0" distR="0" wp14:anchorId="2B32E684" wp14:editId="5AC2302A">
             <wp:extent cx="4387118" cy="3577590"/>
@@ -38258,7 +37435,6 @@
         <w:rPr>
           <w:lang w:val="en-US"/>
         </w:rPr>
-        <w:lastRenderedPageBreak/>
         <w:t xml:space="preserve">SarsaAgt </w:t>
       </w:r>
     </w:p>
@@ -38384,21 +37560,7 @@
         <w:rPr>
           <w:lang w:val="en-US"/>
         </w:rPr>
-        <w:t xml:space="preserve">rong indices (nextPlayer instead of n) in </w:t>
-      </w:r>
-      <w:proofErr w:type="gramStart"/>
-      <w:r>
-        <w:rPr>
-          <w:lang w:val="en-US"/>
-        </w:rPr>
-        <w:t>finalAdaptAgents(</w:t>
-      </w:r>
-      <w:proofErr w:type="gramEnd"/>
-      <w:r>
-        <w:rPr>
-          <w:lang w:val="en-US"/>
-        </w:rPr>
-        <w:t>)).</w:t>
+        <w:t>rong indices (nextPlayer instead of n) in finalAdaptAgents()).</w:t>
       </w:r>
       <w:r>
         <w:rPr>
@@ -39182,14 +38344,7 @@
         <w:rPr>
           <w:lang w:val="en-US"/>
         </w:rPr>
-        <w:t xml:space="preserve">: If we skip </w:t>
-      </w:r>
-      <w:r>
-        <w:rPr>
-          <w:lang w:val="en-US"/>
-        </w:rPr>
-        <w:lastRenderedPageBreak/>
-        <w:t>finalAdaptAgents(), we get</w:t>
+        <w:t>: If we skip finalAdaptAgents(), we get</w:t>
       </w:r>
       <w:r>
         <w:rPr>
@@ -39770,7 +38925,6 @@
           <w:b/>
           <w:lang w:val="en-US"/>
         </w:rPr>
-        <w:lastRenderedPageBreak/>
         <w:t>Summary</w:t>
       </w:r>
       <w:r>
@@ -40466,14 +39620,7 @@
         <w:rPr>
           <w:lang w:val="en-US"/>
         </w:rPr>
-        <w:t xml:space="preserve"> it multiple times. How many times? - If a state consists of x pieces set by one and y pieces set by the other player (e.g. x=y=n/2, where $n$ is </w:t>
-      </w:r>
-      <w:r>
-        <w:rPr>
-          <w:lang w:val="en-US"/>
-        </w:rPr>
-        <w:lastRenderedPageBreak/>
-        <w:t xml:space="preserve">the total number of pieces), then x states with the appropriate action </w:t>
+        <w:t xml:space="preserve"> it multiple times. How many times? - If a state consists of x pieces set by one and y pieces set by the other player (e.g. x=y=n/2, where $n$ is the total number of pieces), then x states with the appropriate action </w:t>
       </w:r>
       <w:r>
         <w:rPr>
@@ -41291,21 +40438,7 @@
         <w:rPr>
           <w:lang w:val="en-US"/>
         </w:rPr>
-        <w:t xml:space="preserve">is similar to </w:t>
-      </w:r>
-      <w:proofErr w:type="gramStart"/>
-      <w:r>
-        <w:rPr>
-          <w:lang w:val="en-US"/>
-        </w:rPr>
-        <w:t>SarsaAgt,</w:t>
-      </w:r>
-      <w:proofErr w:type="gramEnd"/>
-      <w:r>
-        <w:rPr>
-          <w:lang w:val="en-US"/>
-        </w:rPr>
-        <w:t xml:space="preserve"> it uses</w:t>
+        <w:t>is similar to SarsaAgt, it uses</w:t>
       </w:r>
       <w:r>
         <w:rPr>
@@ -41398,7 +40531,6 @@
         <w:rPr>
           <w:lang w:val="en-US"/>
         </w:rPr>
-        <w:lastRenderedPageBreak/>
         <w:t xml:space="preserve">We had first some problems in getting it running for TicTacToe, it would not learn at all. </w:t>
       </w:r>
       <w:r>
@@ -41542,21 +40674,7 @@
         <w:rPr>
           <w:lang w:val="en-US"/>
         </w:rPr>
-        <w:t xml:space="preserve">: It was again (!) a wrong-index (curPlayer instead of n) in </w:t>
-      </w:r>
-      <w:proofErr w:type="gramStart"/>
-      <w:r>
-        <w:rPr>
-          <w:lang w:val="en-US"/>
-        </w:rPr>
-        <w:t>finalAdaptAgents(</w:t>
-      </w:r>
-      <w:proofErr w:type="gramEnd"/>
-      <w:r>
-        <w:rPr>
-          <w:lang w:val="en-US"/>
-        </w:rPr>
-        <w:t xml:space="preserve">). After fixing that, we get good results on Nim, </w:t>
+        <w:t xml:space="preserve">: It was again (!) a wrong-index (curPlayer instead of n) in finalAdaptAgents(). After fixing that, we get good results on Nim, </w:t>
       </w:r>
       <w:r>
         <w:rPr>
@@ -42147,7 +41265,6 @@
         <w:rPr>
           <w:lang w:val="en-US"/>
         </w:rPr>
-        <w:lastRenderedPageBreak/>
         <w:t>Results on 4x4-Hex</w:t>
       </w:r>
     </w:p>
@@ -43074,14 +42191,7 @@
         <w:rPr>
           <w:lang w:val="en-US"/>
         </w:rPr>
-        <w:t xml:space="preserve"> or on the random n-</w:t>
-      </w:r>
-      <w:r>
-        <w:rPr>
-          <w:lang w:val="en-US"/>
-        </w:rPr>
-        <w:lastRenderedPageBreak/>
-        <w:t xml:space="preserve">tuples selected. </w:t>
+        <w:t xml:space="preserve"> or on the random n-tuples selected. </w:t>
       </w:r>
       <w:r>
         <w:rPr>
@@ -44852,7 +43962,6 @@
               <w:rPr>
                 <w:lang w:val="en-US"/>
               </w:rPr>
-              <w:lastRenderedPageBreak/>
               <w:t>1. TDNT2…</w:t>
             </w:r>
           </w:p>
@@ -46783,7 +45892,6 @@
         <w:rPr>
           <w:lang w:val="en-US"/>
         </w:rPr>
-        <w:lastRenderedPageBreak/>
         <w:t>When playing in bot</w:t>
       </w:r>
       <w:r>
@@ -46826,35 +45934,13 @@
         <w:rPr>
           <w:lang w:val="en-US"/>
         </w:rPr>
-        <w:t>activate the</w:t>
-      </w:r>
-      <w:bookmarkStart w:id="35" w:name="_GoBack"/>
-      <w:bookmarkEnd w:id="35"/>
-      <w:r>
-        <w:rPr>
-          <w:lang w:val="en-US"/>
-        </w:rPr>
-        <w:t xml:space="preserve"> </w:t>
-      </w:r>
-      <w:r>
-        <w:rPr>
-          <w:lang w:val="en-US"/>
-        </w:rPr>
-        <w:t xml:space="preserve">appropriate setting in </w:t>
-      </w:r>
-      <w:proofErr w:type="gramStart"/>
-      <w:r>
-        <w:rPr>
-          <w:lang w:val="en-US"/>
-        </w:rPr>
-        <w:t>GameBoardSim::</w:t>
-      </w:r>
-      <w:proofErr w:type="gramEnd"/>
-      <w:r>
-        <w:rPr>
-          <w:lang w:val="en-US"/>
-        </w:rPr>
-        <w:t>getDefaultStartState() while m_DEBG==true is set</w:t>
+        <w:t xml:space="preserve">activate the </w:t>
+      </w:r>
+      <w:r>
+        <w:rPr>
+          <w:lang w:val="en-US"/>
+        </w:rPr>
+        <w:t>appropriate setting in GameBoardSim::getDefaultStartState() while m_DEBG==true is set</w:t>
       </w:r>
       <w:r>
         <w:rPr>
@@ -47617,6 +46703,114 @@
           <w:lang w:val="en-US"/>
         </w:rPr>
       </w:pPr>
+      <w:r>
+        <w:rPr>
+          <w:lang w:val="en-US"/>
+        </w:rPr>
+        <w:t xml:space="preserve">In the other cases, the agent reaches the best result 0.0 sometimes, but it stays not always at 0.0. From time to time, the competeBoth result drops down to </w:t>
+      </w:r>
+      <w:r>
+        <w:rPr>
+          <w:lang w:val="en-US"/>
+        </w:rPr>
+        <w:br/>
+        <w:t xml:space="preserve">-0.20 or (in rare cases) even -0.40. P. Wünsch reports similar results in the 15-moves case even after 1.000.000 training games. </w:t>
+      </w:r>
+    </w:p>
+    <w:p>
+      <w:pPr>
+        <w:rPr>
+          <w:lang w:val="en-US"/>
+        </w:rPr>
+      </w:pPr>
+      <w:r>
+        <w:rPr>
+          <w:lang w:val="en-US"/>
+        </w:rPr>
+        <w:t xml:space="preserve">When activating TC, results get a bit better, but still a similar qualitative picture. Why can TDNT3 not learn </w:t>
+      </w:r>
+      <w:r>
+        <w:rPr>
+          <w:lang w:val="en-US"/>
+        </w:rPr>
+        <w:t xml:space="preserve">to play </w:t>
+      </w:r>
+      <w:bookmarkStart w:id="35" w:name="_GoBack"/>
+      <w:bookmarkEnd w:id="35"/>
+      <w:r>
+        <w:rPr>
+          <w:lang w:val="en-US"/>
+        </w:rPr>
+        <w:t>K6-2-player Sim perfectly?</w:t>
+      </w:r>
+      <w:r>
+        <w:rPr>
+          <w:lang w:val="en-US"/>
+        </w:rPr>
+        <w:t xml:space="preserve"> – The setting </w:t>
+      </w:r>
+      <w:r>
+        <w:rPr>
+          <w:lang w:val="en-US"/>
+        </w:rPr>
+        <w:t xml:space="preserve"> </w:t>
+      </w:r>
+      <w:r>
+        <w:rPr>
+          <w:lang w:val="en-US"/>
+        </w:rPr>
+        <w:sym w:font="Symbol" w:char="F061"/>
+      </w:r>
+      <w:r>
+        <w:rPr>
+          <w:lang w:val="en-US"/>
+        </w:rPr>
+        <w:t>=1.0</w:t>
+      </w:r>
+      <w:r>
+        <w:rPr>
+          <w:lang w:val="en-US"/>
+        </w:rPr>
+        <w:t xml:space="preserve">, </w:t>
+      </w:r>
+      <w:r>
+        <w:rPr>
+          <w:lang w:val="en-US"/>
+        </w:rPr>
+        <w:sym w:font="Symbol" w:char="F061"/>
+      </w:r>
+      <w:r>
+        <w:rPr>
+          <w:vertAlign w:val="subscript"/>
+          <w:lang w:val="en-US"/>
+        </w:rPr>
+        <w:t>final</w:t>
+      </w:r>
+      <w:r>
+        <w:rPr>
+          <w:lang w:val="en-US"/>
+        </w:rPr>
+        <w:t>=</w:t>
+      </w:r>
+      <w:r>
+        <w:rPr>
+          <w:lang w:val="en-US"/>
+        </w:rPr>
+        <w:t>0.1 seems a bit better, but still TCL-NT3 has only a win rate of 0.86 against Max-N when playing 2</w:t>
+      </w:r>
+      <w:r>
+        <w:rPr>
+          <w:vertAlign w:val="superscript"/>
+          <w:lang w:val="en-US"/>
+        </w:rPr>
+        <w:t>nd</w:t>
+      </w:r>
+      <w:r>
+        <w:rPr>
+          <w:lang w:val="en-US"/>
+        </w:rPr>
+        <w:t xml:space="preserve">. </w:t>
+      </w:r>
     </w:p>
     <w:p>
       <w:pPr>
@@ -48295,7 +47489,6 @@
         <w:rPr>
           <w:lang w:val="en-US"/>
         </w:rPr>
-        <w:lastRenderedPageBreak/>
         <w:t xml:space="preserve">TD-NTuple-2: </w:t>
       </w:r>
       <w:r>
@@ -49917,7 +49110,6 @@
         <w:rPr>
           <w:lang w:val="en-US"/>
         </w:rPr>
-        <w:lastRenderedPageBreak/>
         <w:t>Th</w:t>
       </w:r>
       <w:bookmarkStart w:id="37" w:name="Hex6x6_TDNT3_InspectV"/>
@@ -51375,7 +50567,6 @@
         <w:rPr>
           <w:lang w:val="en-US"/>
         </w:rPr>
-        <w:lastRenderedPageBreak/>
         <w:t xml:space="preserve">Avg. score 135.000-140.000, 65% tile 8192, 5% tile 16384. See detailed </w:t>
       </w:r>
       <w:hyperlink w:anchor="TDNTuple2Agt_2048_Results" w:history="1">
@@ -52498,7 +51689,6 @@
         <w:rPr>
           <w:lang w:val="en-US"/>
         </w:rPr>
-        <w:lastRenderedPageBreak/>
         <w:t xml:space="preserve">The global parameter “Use bias weights” is usually turned </w:t>
       </w:r>
       <w:r>
@@ -52627,21 +51817,7 @@
           <w:lang w:val="en-US"/>
         </w:rPr>
         <w:br/>
-        <w:t xml:space="preserve">the index set for board and its mirror board equiv. Later, </w:t>
-      </w:r>
-      <w:proofErr w:type="gramStart"/>
-      <w:r>
-        <w:rPr>
-          <w:lang w:val="en-US"/>
-        </w:rPr>
-        <w:t>addGradToElig(</w:t>
-      </w:r>
-      <w:proofErr w:type="gramEnd"/>
-      <w:r>
-        <w:rPr>
-          <w:lang w:val="en-US"/>
-        </w:rPr>
-        <w:t>) is called for every i[k]</w:t>
+        <w:t>the index set for board and its mirror board equiv. Later, addGradToElig() is called for every i[k]</w:t>
       </w:r>
     </w:p>
     <w:p>
@@ -52756,14 +51932,7 @@
         <w:rPr>
           <w:lang w:val="en-US"/>
         </w:rPr>
-        <w:t>TDSAgent.trainNet</w:t>
-      </w:r>
-      <w:proofErr w:type="gramStart"/>
-      <w:r>
-        <w:rPr>
-          <w:lang w:val="en-US"/>
-        </w:rPr>
-        <w:t xml:space="preserve">()  </w:t>
+        <w:t xml:space="preserve">TDSAgent.trainNet()  </w:t>
       </w:r>
       <w:r>
         <w:rPr>
@@ -52771,7 +51940,6 @@
         </w:rPr>
         <w:tab/>
       </w:r>
-      <w:proofErr w:type="gramEnd"/>
       <w:r>
         <w:rPr>
           <w:lang w:val="en-US"/>
@@ -52803,20 +51971,7 @@
           <w:lang w:val="en-US"/>
         </w:rPr>
         <w:tab/>
-      </w:r>
-      <w:proofErr w:type="gramStart"/>
-      <w:r>
-        <w:rPr>
-          <w:lang w:val="en-US"/>
-        </w:rPr>
-        <w:t>getBestMove(</w:t>
-      </w:r>
-      <w:proofErr w:type="gramEnd"/>
-      <w:r>
-        <w:rPr>
-          <w:lang w:val="en-US"/>
-        </w:rPr>
-        <w:t>)</w:t>
+        <w:t>getBestMove()</w:t>
       </w:r>
     </w:p>
     <w:p>
@@ -52835,21 +51990,7 @@
         <w:rPr>
           <w:lang w:val="en-US"/>
         </w:rPr>
-        <w:t xml:space="preserve">if </w:t>
-      </w:r>
-      <w:proofErr w:type="gramStart"/>
-      <w:r>
-        <w:rPr>
-          <w:lang w:val="en-US"/>
-        </w:rPr>
-        <w:t>(!randomMove</w:t>
-      </w:r>
-      <w:proofErr w:type="gramEnd"/>
-      <w:r>
-        <w:rPr>
-          <w:lang w:val="en-US"/>
-        </w:rPr>
-        <w:t xml:space="preserve"> || finished</w:t>
+        <w:t>if (!randomMove || finished</w:t>
       </w:r>
       <w:r>
         <w:rPr>
@@ -52894,21 +52035,7 @@
         <w:rPr>
           <w:lang w:val="en-US"/>
         </w:rPr>
-        <w:t xml:space="preserve">if </w:t>
-      </w:r>
-      <w:proofErr w:type="gramStart"/>
-      <w:r>
-        <w:rPr>
-          <w:lang w:val="en-US"/>
-        </w:rPr>
-        <w:t>(!randomMove</w:t>
-      </w:r>
-      <w:proofErr w:type="gramEnd"/>
-      <w:r>
-        <w:rPr>
-          <w:lang w:val="en-US"/>
-        </w:rPr>
-        <w:t xml:space="preserve"> || !resetEligOnRandomMove)</w:t>
+        <w:t>if (!randomMove || !resetEligOnRandomMove)</w:t>
       </w:r>
     </w:p>
     <w:p>
@@ -52942,26 +52069,13 @@
           <w:lang w:val="en-US"/>
         </w:rPr>
         <w:tab/>
-      </w:r>
-      <w:proofErr w:type="gramStart"/>
-      <w:r>
-        <w:rPr>
-          <w:lang w:val="en-US"/>
-        </w:rPr>
         <w:t>else</w:t>
       </w:r>
       <w:r>
         <w:rPr>
           <w:lang w:val="en-US"/>
         </w:rPr>
-        <w:t xml:space="preserve">  /</w:t>
-      </w:r>
-      <w:proofErr w:type="gramEnd"/>
-      <w:r>
-        <w:rPr>
-          <w:lang w:val="en-US"/>
-        </w:rPr>
-        <w:t>/ i.e. if (randomMove &amp;&amp; resetEligOnRandomMove)</w:t>
+        <w:t xml:space="preserve">  // i.e. if (randomMove &amp;&amp; resetEligOnRandomMove)</w:t>
       </w:r>
     </w:p>
     <w:p>
@@ -53013,14 +52127,7 @@
         <w:rPr>
           <w:lang w:val="en-US"/>
         </w:rPr>
-        <w:t xml:space="preserve"> we have standard [et] elig traces such </w:t>
-      </w:r>
-      <w:proofErr w:type="gramStart"/>
-      <w:r>
-        <w:rPr>
-          <w:lang w:val="en-US"/>
-        </w:rPr>
-        <w:t xml:space="preserve">that </w:t>
+        <w:t xml:space="preserve"> we have standard [et] elig traces such that </w:t>
       </w:r>
       <w:r>
         <w:rPr>
@@ -53028,7 +52135,6 @@
         </w:rPr>
         <w:t>!resetEligOnRandomMove</w:t>
       </w:r>
-      <w:proofErr w:type="gramEnd"/>
       <w:r>
         <w:rPr>
           <w:lang w:val="en-US"/>
@@ -53451,7 +52557,6 @@
         <w:rPr>
           <w:lang w:val="en-US"/>
         </w:rPr>
-        <w:lastRenderedPageBreak/>
         <w:t>postWeightUpdateTask calls updateTables(u_i), and this updates the counters tcN[i] and tcA[i] according to RWC r</w:t>
       </w:r>
       <w:r>
@@ -53558,41 +52663,13 @@
         <w:rPr>
           <w:lang w:val="en-US"/>
         </w:rPr>
-        <w:t xml:space="preserve">(x). The activation function is realized with the call y = </w:t>
-      </w:r>
-      <w:proofErr w:type="gramStart"/>
-      <w:r>
-        <w:rPr>
-          <w:lang w:val="en-US"/>
-        </w:rPr>
-        <w:t>getValue(</w:t>
-      </w:r>
-      <w:proofErr w:type="gramEnd"/>
-      <w:r>
-        <w:rPr>
-          <w:lang w:val="en-US"/>
-        </w:rPr>
-        <w:t xml:space="preserve">…) which in turn calls MYTANH, a faster tabularized version of Math.tanh. The steepness of </w:t>
-      </w:r>
-      <w:proofErr w:type="gramStart"/>
-      <w:r>
-        <w:rPr>
-          <w:lang w:val="en-US"/>
-        </w:rPr>
-        <w:t>tanh</w:t>
-      </w:r>
-      <w:r>
-        <w:rPr>
-          <w:lang w:val="en-US"/>
-        </w:rPr>
-        <w:t>(</w:t>
-      </w:r>
-      <w:proofErr w:type="gramEnd"/>
-      <w:r>
-        <w:rPr>
-          <w:lang w:val="en-US"/>
-        </w:rPr>
-        <w:t>) is set to tdPar.sigOutputFac=1.0</w:t>
+        <w:t>(x). The activation function is realized with the call y = getValue(…) which in turn calls MYTANH, a faster tabularized version of Math.tanh. The steepness of tanh</w:t>
+      </w:r>
+      <w:r>
+        <w:rPr>
+          <w:lang w:val="en-US"/>
+        </w:rPr>
+        <w:t>() is set to tdPar.sigOutputFac=1.0</w:t>
       </w:r>
       <w:r>
         <w:rPr>
@@ -53611,21 +52688,7 @@
         <w:rPr>
           <w:lang w:val="en-US"/>
         </w:rPr>
-        <w:t xml:space="preserve">GBG has also </w:t>
-      </w:r>
-      <w:proofErr w:type="gramStart"/>
-      <w:r>
-        <w:rPr>
-          <w:lang w:val="en-US"/>
-        </w:rPr>
-        <w:t>tanh(</w:t>
-      </w:r>
-      <w:proofErr w:type="gramEnd"/>
-      <w:r>
-        <w:rPr>
-          <w:lang w:val="en-US"/>
-        </w:rPr>
-        <w:t xml:space="preserve">) as sigmoid, if activated. </w:t>
+        <w:t xml:space="preserve">GBG has also tanh() as sigmoid, if activated. </w:t>
       </w:r>
       <w:r>
         <w:rPr>
@@ -54037,19 +53100,11 @@
           <w:lang w:val="en-US"/>
         </w:rPr>
       </w:pPr>
-      <w:proofErr w:type="gramStart"/>
-      <w:r>
-        <w:rPr>
-          <w:lang w:val="en-US"/>
-        </w:rPr>
-        <w:t>eval.getScore</w:t>
-      </w:r>
-      <w:proofErr w:type="gramEnd"/>
-      <w:r>
-        <w:rPr>
-          <w:lang w:val="en-US"/>
-        </w:rPr>
-        <w:t xml:space="preserve">(…) constructs two objects Competition compX, compO </w:t>
+      <w:r>
+        <w:rPr>
+          <w:lang w:val="en-US"/>
+        </w:rPr>
+        <w:t xml:space="preserve">eval.getScore(…) constructs two objects Competition compX, compO </w:t>
       </w:r>
       <w:r>
         <w:rPr>
@@ -54188,21 +53243,7 @@
         <w:rPr>
           <w:lang w:val="en-US"/>
         </w:rPr>
-        <w:t xml:space="preserve">Each </w:t>
-      </w:r>
-      <w:proofErr w:type="gramStart"/>
-      <w:r>
-        <w:rPr>
-          <w:lang w:val="en-US"/>
-        </w:rPr>
-        <w:t>compete(</w:t>
-      </w:r>
-      <w:proofErr w:type="gramEnd"/>
-      <w:r>
-        <w:rPr>
-          <w:lang w:val="en-US"/>
-        </w:rPr>
-        <w:t>) call triggers the chain:</w:t>
+        <w:t>Each compete() call triggers the chain:</w:t>
       </w:r>
     </w:p>
     <w:p>
@@ -54276,21 +53317,7 @@
         <w:rPr>
           <w:lang w:val="en-US"/>
         </w:rPr>
-        <w:t xml:space="preserve"> </w:t>
-      </w:r>
-      <w:proofErr w:type="gramStart"/>
-      <w:r>
-        <w:rPr>
-          <w:lang w:val="en-US"/>
-        </w:rPr>
-        <w:t>getScore(</w:t>
-      </w:r>
-      <w:proofErr w:type="gramEnd"/>
-      <w:r>
-        <w:rPr>
-          <w:lang w:val="en-US"/>
-        </w:rPr>
-        <w:t>) or getNextVTable()</w:t>
+        <w:t xml:space="preserve"> getScore() or getNextVTable()</w:t>
       </w:r>
       <w:r>
         <w:rPr>
@@ -54390,21 +53417,7 @@
         <w:rPr>
           <w:lang w:val="en-US"/>
         </w:rPr>
-        <w:t xml:space="preserve">The large score value (992, 1001, …) inside </w:t>
-      </w:r>
-      <w:proofErr w:type="gramStart"/>
-      <w:r>
-        <w:rPr>
-          <w:lang w:val="en-US"/>
-        </w:rPr>
-        <w:t>getNextVTable(</w:t>
-      </w:r>
-      <w:proofErr w:type="gramEnd"/>
-      <w:r>
-        <w:rPr>
-          <w:lang w:val="en-US"/>
-        </w:rPr>
-        <w:t>) are mapped with tanh to {-1,0,1} and appear in the value bar as {-100,0,100}.</w:t>
+        <w:t>The large score value (992, 1001, …) inside getNextVTable() are mapped with tanh to {-1,0,1} and appear in the value bar as {-100,0,100}.</w:t>
       </w:r>
     </w:p>
     <w:p>
@@ -54418,7 +53431,6 @@
         <w:rPr>
           <w:lang w:val="en-US"/>
         </w:rPr>
-        <w:lastRenderedPageBreak/>
         <w:t>Questions to MT</w:t>
       </w:r>
     </w:p>
@@ -54550,21 +53562,7 @@
         <w:rPr>
           <w:lang w:val="en-US"/>
         </w:rPr>
-        <w:t xml:space="preserve">Why </w:t>
-      </w:r>
-      <w:proofErr w:type="gramStart"/>
-      <w:r>
-        <w:rPr>
-          <w:lang w:val="en-US"/>
-        </w:rPr>
-        <w:t>are</w:t>
-      </w:r>
-      <w:proofErr w:type="gramEnd"/>
-      <w:r>
-        <w:rPr>
-          <w:lang w:val="en-US"/>
-        </w:rPr>
-        <w:t xml:space="preserve"> there score values such large as -992, </w:t>
+        <w:t xml:space="preserve">Why are there score values such large as -992, </w:t>
       </w:r>
       <w:r>
         <w:rPr>
@@ -54723,21 +53721,7 @@
         <w:rPr>
           <w:lang w:val="en-US"/>
         </w:rPr>
-        <w:t xml:space="preserve"> set when a new agent is loaded? – In XArenaMenu.loadAgent() (section “if (</w:t>
-      </w:r>
-      <w:proofErr w:type="gramStart"/>
-      <w:r>
-        <w:rPr>
-          <w:lang w:val="en-US"/>
-        </w:rPr>
-        <w:t>td.isTrainable</w:t>
-      </w:r>
-      <w:proofErr w:type="gramEnd"/>
-      <w:r>
-        <w:rPr>
-          <w:lang w:val="en-US"/>
-        </w:rPr>
-        <w:t>())” )</w:t>
+        <w:t xml:space="preserve"> set when a new agent is loaded? – In XArenaMenu.loadAgent() (section “if (td.isTrainable())” )</w:t>
       </w:r>
     </w:p>
     <w:p>
@@ -54904,14 +53888,12 @@
         </w:rPr>
         <w:t xml:space="preserve">EligStates after game over? – Yes, </w:t>
       </w:r>
-      <w:proofErr w:type="gramStart"/>
       <w:r>
         <w:rPr>
           <w:lang w:val="en-US"/>
         </w:rPr>
         <w:t>updateWeightsNewTerminal(</w:t>
       </w:r>
-      <w:proofErr w:type="gramEnd"/>
       <w:r>
         <w:rPr>
           <w:lang w:val="en-US"/>
@@ -54973,21 +53955,7 @@
         <w:rPr>
           <w:lang w:val="en-US"/>
         </w:rPr>
-        <w:t xml:space="preserve">GBG: Extend StateObervation: if boolean </w:t>
-      </w:r>
-      <w:proofErr w:type="gramStart"/>
-      <w:r>
-        <w:rPr>
-          <w:lang w:val="en-US"/>
-        </w:rPr>
-        <w:t>hasOnlyFinalReward(</w:t>
-      </w:r>
-      <w:proofErr w:type="gramEnd"/>
-      <w:r>
-        <w:rPr>
-          <w:lang w:val="en-US"/>
-        </w:rPr>
-        <w:t>) returns true, then set TERNARY=true</w:t>
+        <w:t>GBG: Extend StateObervation: if boolean hasOnlyFinalReward() returns true, then set TERNARY=true</w:t>
       </w:r>
     </w:p>
     <w:p>
@@ -55301,7 +54269,6 @@
         <w:rPr>
           <w:lang w:val="en-US"/>
         </w:rPr>
-        <w:lastRenderedPageBreak/>
         <w:tab/>
       </w:r>
       <w:r>
@@ -55646,21 +54613,7 @@
         <w:rPr>
           <w:lang w:val="en-US"/>
         </w:rPr>
-        <w:t>If (TERNARY) return NewSO.isGameOver(</w:t>
-      </w:r>
-      <w:proofErr w:type="gramStart"/>
-      <w:r>
-        <w:rPr>
-          <w:lang w:val="en-US"/>
-        </w:rPr>
-        <w:t>) ?</w:t>
-      </w:r>
-      <w:proofErr w:type="gramEnd"/>
-      <w:r>
-        <w:rPr>
-          <w:lang w:val="en-US"/>
-        </w:rPr>
-        <w:t xml:space="preserve"> NewSO.getReward(so) : </w:t>
+        <w:t xml:space="preserve">If (TERNARY) return NewSO.isGameOver() ? NewSO.getReward(so) : </w:t>
       </w:r>
       <w:r>
         <w:rPr>
@@ -55864,7 +54817,6 @@
         </w:rPr>
         <w:t>NTuple2ValueFunc.update(</w:t>
       </w:r>
-      <w:proofErr w:type="gramStart"/>
       <w:r>
         <w:rPr>
           <w:lang w:val="en-US"/>
@@ -55875,14 +54827,7 @@
         <w:rPr>
           <w:lang w:val="en-US"/>
         </w:rPr>
-        <w:t>…</w:t>
-      </w:r>
-      <w:proofErr w:type="gramEnd"/>
-      <w:r>
-        <w:rPr>
-          <w:lang w:val="en-US"/>
-        </w:rPr>
-        <w:t>)</w:t>
+        <w:t>…)</w:t>
       </w:r>
       <w:r>
         <w:rPr>
@@ -56056,21 +55001,7 @@
         <w:rPr>
           <w:lang w:val="en-US"/>
         </w:rPr>
-        <w:t xml:space="preserve">tcBeta=2.7, </w:t>
-      </w:r>
-      <w:proofErr w:type="gramStart"/>
-      <w:r>
-        <w:rPr>
-          <w:lang w:val="en-US"/>
-        </w:rPr>
-        <w:t>rec.weight</w:t>
-      </w:r>
-      <w:proofErr w:type="gramEnd"/>
-      <w:r>
-        <w:rPr>
-          <w:lang w:val="en-US"/>
-        </w:rPr>
-        <w:t>-change accumulation</w:t>
+        <w:t>tcBeta=2.7, rec.weight-change accumulation</w:t>
       </w:r>
       <w:r>
         <w:rPr>
@@ -57226,27 +56157,13 @@
         <w:rPr>
           <w:lang w:val="en-GB"/>
         </w:rPr>
-        <w:t xml:space="preserve"> We tried to use class NextState in </w:t>
-      </w:r>
-      <w:proofErr w:type="gramStart"/>
+        <w:t xml:space="preserve"> We tried to use class NextState in getNextAction</w:t>
+      </w:r>
       <w:r>
         <w:rPr>
           <w:lang w:val="en-GB"/>
         </w:rPr>
-        <w:t>getNextAction</w:t>
-      </w:r>
-      <w:r>
-        <w:rPr>
-          <w:lang w:val="en-GB"/>
-        </w:rPr>
-        <w:t>(</w:t>
-      </w:r>
-      <w:proofErr w:type="gramEnd"/>
-      <w:r>
-        <w:rPr>
-          <w:lang w:val="en-GB"/>
-        </w:rPr>
-        <w:t>)</w:t>
+        <w:t>()</w:t>
       </w:r>
       <w:r>
         <w:rPr>
@@ -57351,29 +56268,14 @@
         <w:rPr>
           <w:lang w:val="en-US"/>
         </w:rPr>
-        <w:t>|</w:t>
-      </w:r>
-      <w:proofErr w:type="gramStart"/>
-      <w:r>
-        <w:rPr>
-          <w:lang w:val="en-US"/>
-        </w:rPr>
-        <w:t>p</w:t>
+        <w:t>|p</w:t>
       </w:r>
       <w:r>
         <w:rPr>
           <w:vertAlign w:val="superscript"/>
           <w:lang w:val="en-US"/>
         </w:rPr>
-        <w:t>(</w:t>
-      </w:r>
-      <w:proofErr w:type="gramEnd"/>
-      <w:r>
-        <w:rPr>
-          <w:vertAlign w:val="superscript"/>
-          <w:lang w:val="en-US"/>
-        </w:rPr>
-        <w:t>0)</w:t>
+        <w:t>(0)</w:t>
       </w:r>
       <w:r>
         <w:rPr>
@@ -57476,32 +56378,15 @@
         </w:rPr>
         <w:t xml:space="preserve">This is </w:t>
       </w:r>
-      <w:r>
-        <w:fldChar w:fldCharType="begin"/>
-      </w:r>
-      <w:r>
-        <w:rPr>
-          <w:lang w:val="en-US"/>
-        </w:rPr>
-        <w:instrText xml:space="preserve"> HYPERLINK \l "equivalence_2P" </w:instrText>
-      </w:r>
-      <w:r>
-        <w:fldChar w:fldCharType="separate"/>
-      </w:r>
-      <w:r>
-        <w:rPr>
-          <w:rStyle w:val="Hyperlink"/>
-          <w:lang w:val="en-US"/>
-        </w:rPr>
-        <w:t>equivalent to the 2P-logic</w:t>
-      </w:r>
-      <w:r>
-        <w:rPr>
-          <w:rStyle w:val="Hyperlink"/>
-          <w:lang w:val="en-US"/>
-        </w:rPr>
-        <w:fldChar w:fldCharType="end"/>
-      </w:r>
+      <w:hyperlink w:anchor="equivalence_2P" w:history="1">
+        <w:r>
+          <w:rPr>
+            <w:rStyle w:val="Hyperlink"/>
+            <w:lang w:val="en-US"/>
+          </w:rPr>
+          <w:t>equivalent to the 2P-logic</w:t>
+        </w:r>
+      </w:hyperlink>
       <w:r>
         <w:rPr>
           <w:lang w:val="en-US"/>
@@ -57681,32 +56566,15 @@
         </w:rPr>
         <w:t xml:space="preserve">=0.5 and all the other settings of TDNTuple3Agt. (New version with </w:t>
       </w:r>
-      <w:r>
-        <w:fldChar w:fldCharType="begin"/>
-      </w:r>
-      <w:r>
-        <w:rPr>
-          <w:lang w:val="en-US"/>
-        </w:rPr>
-        <w:instrText xml:space="preserve"> HYPERLINK \l "problemEligibiltyList" </w:instrText>
-      </w:r>
-      <w:r>
-        <w:fldChar w:fldCharType="separate"/>
-      </w:r>
-      <w:r>
-        <w:rPr>
-          <w:rStyle w:val="Hyperlink"/>
-          <w:lang w:val="en-US"/>
-        </w:rPr>
-        <w:t>problem with eligibility lists</w:t>
-      </w:r>
-      <w:r>
-        <w:rPr>
-          <w:rStyle w:val="Hyperlink"/>
-          <w:lang w:val="en-US"/>
-        </w:rPr>
-        <w:fldChar w:fldCharType="end"/>
-      </w:r>
+      <w:hyperlink w:anchor="problemEligibiltyList" w:history="1">
+        <w:r>
+          <w:rPr>
+            <w:rStyle w:val="Hyperlink"/>
+            <w:lang w:val="en-US"/>
+          </w:rPr>
+          <w:t>problem with eligibility lists</w:t>
+        </w:r>
+      </w:hyperlink>
       <w:r>
         <w:rPr>
           <w:lang w:val="en-US"/>
@@ -61649,7 +60517,7 @@
 </file>
 
 <file path=customXml/itemProps1.xml><?xml version="1.0" encoding="utf-8"?>
-<ds:datastoreItem xmlns:ds="http://schemas.openxmlformats.org/officeDocument/2006/customXml" ds:itemID="{0B52631A-1358-48BA-B700-FEBD14E84170}">
+<ds:datastoreItem xmlns:ds="http://schemas.openxmlformats.org/officeDocument/2006/customXml" ds:itemID="{C4682D58-DFD6-4C4B-A662-0236B283BEFC}">
   <ds:schemaRefs>
     <ds:schemaRef ds:uri="http://schemas.openxmlformats.org/officeDocument/2006/bibliography"/>
   </ds:schemaRefs>

</xml_diff>

<commit_message>
separated GameBoardC4Gui from GameBoardC4
... and other small changes
</commit_message>
<xml_diff>
--- a/TDNTupleAgt.docx
+++ b/TDNTupleAgt.docx
@@ -9,8 +9,6 @@
           <w:lang w:val="en-US"/>
         </w:rPr>
       </w:pPr>
-      <w:bookmarkStart w:id="0" w:name="_GoBack"/>
-      <w:bookmarkEnd w:id="0"/>
       <w:r>
         <w:rPr>
           <w:lang w:val="en-US"/>
@@ -71,8 +69,8 @@
           </w:rPr>
           <w:t>[Bag</w:t>
         </w:r>
-        <w:bookmarkStart w:id="1" w:name="Bagh14"/>
-        <w:bookmarkEnd w:id="1"/>
+        <w:bookmarkStart w:id="0" w:name="Bagh14"/>
+        <w:bookmarkEnd w:id="0"/>
         <w:r>
           <w:rPr>
             <w:rStyle w:val="Hyperlink"/>
@@ -102,8 +100,8 @@
           </w:rPr>
           <w:t>[Thil</w:t>
         </w:r>
-        <w:bookmarkStart w:id="2" w:name="Thill14"/>
-        <w:bookmarkEnd w:id="2"/>
+        <w:bookmarkStart w:id="1" w:name="Thill14"/>
+        <w:bookmarkEnd w:id="1"/>
         <w:r>
           <w:rPr>
             <w:rStyle w:val="Hyperlink"/>
@@ -1104,7 +1102,21 @@
         <w:rPr>
           <w:lang w:val="en-US"/>
         </w:rPr>
-        <w:t xml:space="preserve"> as reference) is (-1)*(-1) = +1</w:t>
+        <w:t xml:space="preserve"> as reference) is (-</w:t>
+      </w:r>
+      <w:proofErr w:type="gramStart"/>
+      <w:r>
+        <w:rPr>
+          <w:lang w:val="en-US"/>
+        </w:rPr>
+        <w:t>1)*</w:t>
+      </w:r>
+      <w:proofErr w:type="gramEnd"/>
+      <w:r>
+        <w:rPr>
+          <w:lang w:val="en-US"/>
+        </w:rPr>
+        <w:t>(-1) = +1</w:t>
       </w:r>
       <w:r>
         <w:rPr>
@@ -1432,6 +1444,7 @@
         </w:rPr>
         <w:t xml:space="preserve"> CurrentScore(</w:t>
       </w:r>
+      <w:proofErr w:type="gramStart"/>
       <w:r>
         <w:rPr>
           <w:lang w:val="en-US"/>
@@ -1455,7 +1468,14 @@
         <w:rPr>
           <w:lang w:val="en-US"/>
         </w:rPr>
-        <w:t xml:space="preserve">a), where </w:t>
+        <w:t>a</w:t>
+      </w:r>
+      <w:proofErr w:type="gramEnd"/>
+      <w:r>
+        <w:rPr>
+          <w:lang w:val="en-US"/>
+        </w:rPr>
+        <w:t xml:space="preserve">), where </w:t>
       </w:r>
       <w:r>
         <w:rPr>
@@ -1922,6 +1942,7 @@
         </w:rPr>
         <w:t>(</w:t>
       </w:r>
+      <w:proofErr w:type="gramStart"/>
       <w:r>
         <w:rPr>
           <w:lang w:val="en-US"/>
@@ -1945,7 +1966,14 @@
         <w:rPr>
           <w:lang w:val="en-US"/>
         </w:rPr>
-        <w:t>a)</w:t>
+        <w:t>a</w:t>
+      </w:r>
+      <w:proofErr w:type="gramEnd"/>
+      <w:r>
+        <w:rPr>
+          <w:lang w:val="en-US"/>
+        </w:rPr>
+        <w:t>)</w:t>
       </w:r>
       <w:r>
         <w:rPr>
@@ -1988,7 +2016,21 @@
         <w:rPr>
           <w:lang w:val="en-US"/>
         </w:rPr>
-        <w:t xml:space="preserve">, for no specific reason. It is however sensible to include it in getNextAction() if we have it in trainAgent() (!). The impact on the results achieved so far is minimal, since we had nearly always </w:t>
+        <w:t xml:space="preserve">, for no specific reason. It is however sensible to include it in </w:t>
+      </w:r>
+      <w:proofErr w:type="gramStart"/>
+      <w:r>
+        <w:rPr>
+          <w:lang w:val="en-US"/>
+        </w:rPr>
+        <w:t>getNextAction(</w:t>
+      </w:r>
+      <w:proofErr w:type="gramEnd"/>
+      <w:r>
+        <w:rPr>
+          <w:lang w:val="en-US"/>
+        </w:rPr>
+        <w:t xml:space="preserve">) if we have it in trainAgent() (!). The impact on the results achieved so far is minimal, since we had nearly always </w:t>
       </w:r>
       <w:r>
         <w:rPr>
@@ -2189,7 +2231,21 @@
         <w:rPr>
           <w:lang w:val="en-US"/>
         </w:rPr>
-        <w:t xml:space="preserve"> = advance(s</w:t>
+        <w:t xml:space="preserve"> = </w:t>
+      </w:r>
+      <w:proofErr w:type="gramStart"/>
+      <w:r>
+        <w:rPr>
+          <w:lang w:val="en-US"/>
+        </w:rPr>
+        <w:t>advance(</w:t>
+      </w:r>
+      <w:proofErr w:type="gramEnd"/>
+      <w:r>
+        <w:rPr>
+          <w:lang w:val="en-US"/>
+        </w:rPr>
+        <w:t>s</w:t>
       </w:r>
       <w:r>
         <w:rPr>
@@ -2278,14 +2334,14 @@
         </w:rPr>
         <w:t xml:space="preserve"> not terminal: </w:t>
       </w:r>
-      <w:bookmarkStart w:id="3" w:name="TDupdate"/>
+      <w:bookmarkStart w:id="2" w:name="TDupdate"/>
       <w:r>
         <w:rPr>
           <w:lang w:val="en-US"/>
         </w:rPr>
         <w:t>TDupdate</w:t>
       </w:r>
-      <w:bookmarkEnd w:id="3"/>
+      <w:bookmarkEnd w:id="2"/>
       <w:r>
         <w:rPr>
           <w:lang w:val="en-US"/>
@@ -2930,8 +2986,8 @@
           <w:lang w:val="en-US"/>
         </w:rPr>
       </w:pPr>
-      <w:bookmarkStart w:id="4" w:name="_Current_drawbacks_of"/>
-      <w:bookmarkEnd w:id="4"/>
+      <w:bookmarkStart w:id="3" w:name="_Current_drawbacks_of"/>
+      <w:bookmarkEnd w:id="3"/>
       <w:r>
         <w:rPr>
           <w:lang w:val="en-US"/>
@@ -3095,7 +3151,14 @@
         <w:rPr>
           <w:lang w:val="en-US"/>
         </w:rPr>
-        <w:t>from (N,</w:t>
+        <w:t>from (</w:t>
+      </w:r>
+      <w:proofErr w:type="gramStart"/>
+      <w:r>
+        <w:rPr>
+          <w:lang w:val="en-US"/>
+        </w:rPr>
+        <w:t>N,</w:t>
       </w:r>
       <w:r>
         <w:rPr>
@@ -3103,6 +3166,7 @@
         </w:rPr>
         <w:t>L</w:t>
       </w:r>
+      <w:proofErr w:type="gramEnd"/>
       <w:r>
         <w:rPr>
           <w:lang w:val="en-US"/>
@@ -3591,6 +3655,7 @@
           <w:lang w:val="en-US"/>
         </w:rPr>
       </w:pPr>
+      <w:proofErr w:type="gramStart"/>
       <w:r>
         <w:rPr>
           <w:b/>
@@ -3598,14 +3663,22 @@
         </w:rPr>
         <w:t>getS</w:t>
       </w:r>
-      <w:bookmarkStart w:id="5" w:name="getScoreI_Eq"/>
-      <w:bookmarkEnd w:id="5"/>
+      <w:bookmarkStart w:id="4" w:name="getScoreI_Eq"/>
+      <w:bookmarkEnd w:id="4"/>
       <w:r>
         <w:rPr>
           <w:b/>
           <w:lang w:val="en-US"/>
         </w:rPr>
-        <w:t>coreI()</w:t>
+        <w:t>coreI(</w:t>
+      </w:r>
+      <w:proofErr w:type="gramEnd"/>
+      <w:r>
+        <w:rPr>
+          <w:b/>
+          <w:lang w:val="en-US"/>
+        </w:rPr>
+        <w:t>)</w:t>
       </w:r>
       <w:r>
         <w:rPr>
@@ -4059,7 +4132,14 @@
         <w:rPr>
           <w:lang w:val="en-US"/>
         </w:rPr>
-        <w:t>(s): the index into the look-up table V</w:t>
+        <w:t xml:space="preserve">(s): the index into the look-up table </w:t>
+      </w:r>
+      <w:proofErr w:type="gramStart"/>
+      <w:r>
+        <w:rPr>
+          <w:lang w:val="en-US"/>
+        </w:rPr>
+        <w:t>V</w:t>
       </w:r>
       <w:r>
         <w:rPr>
@@ -4072,7 +4152,14 @@
         <w:rPr>
           <w:lang w:val="en-US"/>
         </w:rPr>
-        <w:t>[] of n-tuple i=1,…,m, given state s.</w:t>
+        <w:t>[</w:t>
+      </w:r>
+      <w:proofErr w:type="gramEnd"/>
+      <w:r>
+        <w:rPr>
+          <w:lang w:val="en-US"/>
+        </w:rPr>
+        <w:t>] of n-tuple i=1,…,m, given state s.</w:t>
       </w:r>
     </w:p>
     <w:p>
@@ -4506,7 +4593,7 @@
         </w:rPr>
         <w:t xml:space="preserve">, </w:t>
       </w:r>
-      <w:bookmarkStart w:id="6" w:name="scaledAlpha"/>
+      <w:bookmarkStart w:id="5" w:name="scaledAlpha"/>
       <w:r>
         <w:rPr>
           <w:b/>
@@ -4521,7 +4608,7 @@
         </w:rPr>
         <w:sym w:font="Symbol" w:char="F061"/>
       </w:r>
-      <w:bookmarkEnd w:id="6"/>
+      <w:bookmarkEnd w:id="5"/>
       <w:r>
         <w:rPr>
           <w:lang w:val="en-US"/>
@@ -6963,8 +7050,8 @@
           <w:lang w:val="en-US"/>
         </w:rPr>
       </w:pPr>
-      <w:bookmarkStart w:id="7" w:name="_Eligibility_traces:_The"/>
-      <w:bookmarkEnd w:id="7"/>
+      <w:bookmarkStart w:id="6" w:name="_Eligibility_traces:_The"/>
+      <w:bookmarkEnd w:id="6"/>
       <w:r>
         <w:rPr>
           <w:lang w:val="en-US"/>
@@ -10126,7 +10213,21 @@
         <w:rPr>
           <w:lang w:val="en-US"/>
         </w:rPr>
-        <w:t xml:space="preserve"> (TDNTuple2Agt::train*). But this </w:t>
+        <w:t xml:space="preserve"> (TDNTuple2</w:t>
+      </w:r>
+      <w:proofErr w:type="gramStart"/>
+      <w:r>
+        <w:rPr>
+          <w:lang w:val="en-US"/>
+        </w:rPr>
+        <w:t>Agt::</w:t>
+      </w:r>
+      <w:proofErr w:type="gramEnd"/>
+      <w:r>
+        <w:rPr>
+          <w:lang w:val="en-US"/>
+        </w:rPr>
+        <w:t xml:space="preserve">train*). But this </w:t>
       </w:r>
       <w:r>
         <w:rPr>
@@ -10247,12 +10348,13 @@
           <w:lang w:val="en-US"/>
         </w:rPr>
       </w:pPr>
-      <w:bookmarkStart w:id="8" w:name="_Debugging_TDNTuple2Agt"/>
-      <w:bookmarkEnd w:id="8"/>
-      <w:r>
-        <w:rPr>
-          <w:lang w:val="en-US"/>
-        </w:rPr>
+      <w:bookmarkStart w:id="7" w:name="_Debugging_TDNTuple2Agt"/>
+      <w:bookmarkEnd w:id="7"/>
+      <w:r>
+        <w:rPr>
+          <w:lang w:val="en-US"/>
+        </w:rPr>
+        <w:lastRenderedPageBreak/>
         <w:t>Debugging TDNTuple2Agt</w:t>
       </w:r>
     </w:p>
@@ -10326,7 +10428,21 @@
         <w:rPr>
           <w:lang w:val="en-US"/>
         </w:rPr>
-        <w:t xml:space="preserve"> code around ‘progress’ and ‘randomSelect’ in TDNTuple2Agt::getNextAction (and likewise in TDNTupleAgt). – Now replaced with the simpler code </w:t>
+        <w:t xml:space="preserve"> code around ‘progress’ and ‘randomSelect’ in TDNTuple2</w:t>
+      </w:r>
+      <w:proofErr w:type="gramStart"/>
+      <w:r>
+        <w:rPr>
+          <w:lang w:val="en-US"/>
+        </w:rPr>
+        <w:t>Agt::</w:t>
+      </w:r>
+      <w:proofErr w:type="gramEnd"/>
+      <w:r>
+        <w:rPr>
+          <w:lang w:val="en-US"/>
+        </w:rPr>
+        <w:t xml:space="preserve">getNextAction (and likewise in TDNTupleAgt). – Now replaced with the simpler code </w:t>
       </w:r>
     </w:p>
     <w:p>
@@ -10730,8 +10846,8 @@
         </w:rPr>
         <w:t>fundam</w:t>
       </w:r>
-      <w:bookmarkStart w:id="9" w:name="bugUpdateFormula"/>
-      <w:bookmarkEnd w:id="9"/>
+      <w:bookmarkStart w:id="8" w:name="bugUpdateFormula"/>
+      <w:bookmarkEnd w:id="8"/>
       <w:r>
         <w:rPr>
           <w:b/>
@@ -10847,12 +10963,14 @@
         </w:rPr>
         <w:t xml:space="preserve">an array </w:t>
       </w:r>
+      <w:proofErr w:type="gramStart"/>
       <w:r>
         <w:rPr>
           <w:lang w:val="en-US"/>
         </w:rPr>
         <w:t>trainCounter[</w:t>
       </w:r>
+      <w:proofErr w:type="gramEnd"/>
       <w:r>
         <w:rPr>
           <w:lang w:val="en-US"/>
@@ -10942,7 +11060,21 @@
         <w:rPr>
           <w:lang w:val="en-US"/>
         </w:rPr>
-        <w:t xml:space="preserve"> remedy: Having to reset trainCounter[] for e</w:t>
+        <w:t xml:space="preserve"> remedy: Having to reset </w:t>
+      </w:r>
+      <w:proofErr w:type="gramStart"/>
+      <w:r>
+        <w:rPr>
+          <w:lang w:val="en-US"/>
+        </w:rPr>
+        <w:t>trainCounter[</w:t>
+      </w:r>
+      <w:proofErr w:type="gramEnd"/>
+      <w:r>
+        <w:rPr>
+          <w:lang w:val="en-US"/>
+        </w:rPr>
+        <w:t>] for e</w:t>
       </w:r>
       <w:r>
         <w:rPr>
@@ -11026,7 +11158,22 @@
         <w:rPr>
           <w:lang w:val="en-US"/>
         </w:rPr>
-        <w:t>faster: only 7 sec instead of 51</w:t>
+        <w:t xml:space="preserve">faster: only 7 </w:t>
+      </w:r>
+      <w:proofErr w:type="gramStart"/>
+      <w:r>
+        <w:rPr>
+          <w:lang w:val="en-US"/>
+        </w:rPr>
+        <w:lastRenderedPageBreak/>
+        <w:t>sec</w:t>
+      </w:r>
+      <w:proofErr w:type="gramEnd"/>
+      <w:r>
+        <w:rPr>
+          <w:lang w:val="en-US"/>
+        </w:rPr>
+        <w:t xml:space="preserve"> instead of 51</w:t>
       </w:r>
       <w:r>
         <w:rPr>
@@ -11082,8 +11229,8 @@
         </w:rPr>
         <w:t>It see</w:t>
       </w:r>
-      <w:bookmarkStart w:id="10" w:name="issue2And6"/>
-      <w:bookmarkEnd w:id="10"/>
+      <w:bookmarkStart w:id="9" w:name="issue2And6"/>
+      <w:bookmarkEnd w:id="9"/>
       <w:r>
         <w:rPr>
           <w:lang w:val="en-US"/>
@@ -11217,7 +11364,21 @@
         <w:rPr>
           <w:lang w:val="en-US"/>
         </w:rPr>
-        <w:t>. This behavior was found through learning, it was not prescribed by any form of heuristics (!). When doing a quick eval, the highest-tile statistics fluctuates somewhat, but we get quick evals with 41 ‘2048’-tiles and even 2 ‘4096’-tiles out of 50 games.</w:t>
+        <w:t xml:space="preserve">. This behavior was found through </w:t>
+      </w:r>
+      <w:proofErr w:type="gramStart"/>
+      <w:r>
+        <w:rPr>
+          <w:lang w:val="en-US"/>
+        </w:rPr>
+        <w:t>learning,</w:t>
+      </w:r>
+      <w:proofErr w:type="gramEnd"/>
+      <w:r>
+        <w:rPr>
+          <w:lang w:val="en-US"/>
+        </w:rPr>
+        <w:t xml:space="preserve"> it was not prescribed by any form of heuristics (!). When doing a quick eval, the highest-tile statistics fluctuates somewhat, but we get quick evals with 41 ‘2048’-tiles and even 2 ‘4096’-tiles out of 50 games.</w:t>
       </w:r>
     </w:p>
     <w:p>
@@ -11268,12 +11429,21 @@
         </w:rPr>
         <w:t xml:space="preserve"> </w:t>
       </w:r>
+      <w:proofErr w:type="gramStart"/>
       <w:r>
         <w:rPr>
           <w:rFonts w:ascii="Courier New" w:hAnsi="Courier New" w:cs="Courier New"/>
           <w:lang w:val="en-US"/>
         </w:rPr>
-        <w:t xml:space="preserve">if(… </w:t>
+        <w:t>if(</w:t>
+      </w:r>
+      <w:proofErr w:type="gramEnd"/>
+      <w:r>
+        <w:rPr>
+          <w:rFonts w:ascii="Courier New" w:hAnsi="Courier New" w:cs="Courier New"/>
+          <w:lang w:val="en-US"/>
+        </w:rPr>
+        <w:t xml:space="preserve">… </w:t>
       </w:r>
       <w:r>
         <w:rPr>
@@ -11514,13 +11684,27 @@
         <w:rPr>
           <w:lang w:val="en-US"/>
         </w:rPr>
-        <w:t xml:space="preserve"> has all V(s)=0 </w:t>
-      </w:r>
-      <w:r>
-        <w:rPr>
-          <w:lang w:val="en-US"/>
-        </w:rPr>
-        <w:t xml:space="preserve">? </w:t>
+        <w:t xml:space="preserve"> has all V(s)=</w:t>
+      </w:r>
+      <w:proofErr w:type="gramStart"/>
+      <w:r>
+        <w:rPr>
+          <w:lang w:val="en-US"/>
+        </w:rPr>
+        <w:t xml:space="preserve">0 </w:t>
+      </w:r>
+      <w:r>
+        <w:rPr>
+          <w:lang w:val="en-US"/>
+        </w:rPr>
+        <w:t>?</w:t>
+      </w:r>
+      <w:proofErr w:type="gramEnd"/>
+      <w:r>
+        <w:rPr>
+          <w:lang w:val="en-US"/>
+        </w:rPr>
+        <w:t xml:space="preserve"> </w:t>
       </w:r>
       <w:r>
         <w:rPr>
@@ -11544,7 +11728,21 @@
         <w:rPr>
           <w:lang w:val="en-US"/>
         </w:rPr>
-        <w:t xml:space="preserve"> Observation: If we switch from gb.chooseStartState01() in XArenaFuncs::train() to gb.</w:t>
+        <w:t xml:space="preserve"> Observation: If we switch from </w:t>
+      </w:r>
+      <w:proofErr w:type="gramStart"/>
+      <w:r>
+        <w:rPr>
+          <w:lang w:val="en-US"/>
+        </w:rPr>
+        <w:t>gb.chooseStartState</w:t>
+      </w:r>
+      <w:proofErr w:type="gramEnd"/>
+      <w:r>
+        <w:rPr>
+          <w:lang w:val="en-US"/>
+        </w:rPr>
+        <w:t>01() in XArenaFuncs::train() to gb.</w:t>
       </w:r>
       <w:r>
         <w:rPr>
@@ -11569,13 +11767,28 @@
           <w:vertAlign w:val="subscript"/>
           <w:lang w:val="en-US"/>
         </w:rPr>
-        <w:t>t+1</w:t>
-      </w:r>
-      <w:r>
-        <w:rPr>
-          <w:lang w:val="en-US"/>
-        </w:rPr>
-        <w:t>)=0 is not wrong (!). Because Minimax as an exact agent has exactly this V(</w:t>
+        <w:t>t+</w:t>
+      </w:r>
+      <w:proofErr w:type="gramStart"/>
+      <w:r>
+        <w:rPr>
+          <w:vertAlign w:val="subscript"/>
+          <w:lang w:val="en-US"/>
+        </w:rPr>
+        <w:t>1</w:t>
+      </w:r>
+      <w:r>
+        <w:rPr>
+          <w:lang w:val="en-US"/>
+        </w:rPr>
+        <w:t>)=</w:t>
+      </w:r>
+      <w:proofErr w:type="gramEnd"/>
+      <w:r>
+        <w:rPr>
+          <w:lang w:val="en-US"/>
+        </w:rPr>
+        <w:t>0 is not wrong (!). Because Minimax as an exact agent has exactly this V(</w:t>
       </w:r>
       <w:r>
         <w:rPr>
@@ -11588,13 +11801,28 @@
           <w:vertAlign w:val="subscript"/>
           <w:lang w:val="en-US"/>
         </w:rPr>
-        <w:t>t+1</w:t>
-      </w:r>
-      <w:r>
-        <w:rPr>
-          <w:lang w:val="en-US"/>
-        </w:rPr>
-        <w:t>)=0. That is</w:t>
+        <w:t>t+</w:t>
+      </w:r>
+      <w:proofErr w:type="gramStart"/>
+      <w:r>
+        <w:rPr>
+          <w:vertAlign w:val="subscript"/>
+          <w:lang w:val="en-US"/>
+        </w:rPr>
+        <w:t>1</w:t>
+      </w:r>
+      <w:r>
+        <w:rPr>
+          <w:lang w:val="en-US"/>
+        </w:rPr>
+        <w:t>)=</w:t>
+      </w:r>
+      <w:proofErr w:type="gramEnd"/>
+      <w:r>
+        <w:rPr>
+          <w:lang w:val="en-US"/>
+        </w:rPr>
+        <w:t>0. That is</w:t>
       </w:r>
       <w:r>
         <w:rPr>
@@ -11700,12 +11928,21 @@
         </w:rPr>
         <w:t xml:space="preserve">for Hex </w:t>
       </w:r>
+      <w:proofErr w:type="gramStart"/>
       <w:r>
         <w:rPr>
           <w:b/>
           <w:lang w:val="en-US"/>
         </w:rPr>
-        <w:t>gb.chooseStartState01()</w:t>
+        <w:t>gb.chooseStartState</w:t>
+      </w:r>
+      <w:proofErr w:type="gramEnd"/>
+      <w:r>
+        <w:rPr>
+          <w:b/>
+          <w:lang w:val="en-US"/>
+        </w:rPr>
+        <w:t>01()</w:t>
       </w:r>
       <w:r>
         <w:rPr>
@@ -11997,7 +12234,14 @@
         <w:rPr>
           <w:lang w:val="en-US"/>
         </w:rPr>
-        <w:t xml:space="preserve"> – The drawback of this evaluator is: For each new Hex board size, the losing moves have to be determined manually. This makes it less easy to go to the next level. </w:t>
+        <w:t xml:space="preserve"> </w:t>
+      </w:r>
+      <w:r>
+        <w:rPr>
+          <w:lang w:val="en-US"/>
+        </w:rPr>
+        <w:lastRenderedPageBreak/>
+        <w:t xml:space="preserve">– The drawback of this evaluator is: For each new Hex board size, the losing moves have to be determined manually. This makes it less easy to go to the next level. </w:t>
       </w:r>
     </w:p>
     <w:p>
@@ -12165,8 +12409,8 @@
           <w:lang w:val="en-US"/>
         </w:rPr>
       </w:pPr>
-      <w:bookmarkStart w:id="11" w:name="_Parameter_at_time"/>
-      <w:bookmarkEnd w:id="11"/>
+      <w:bookmarkStart w:id="10" w:name="_Parameter_at_time"/>
+      <w:bookmarkEnd w:id="10"/>
       <w:r>
         <w:rPr>
           <w:lang w:val="en-US"/>
@@ -12691,6 +12935,7 @@
         <w:rPr>
           <w:lang w:val="en-US"/>
         </w:rPr>
+        <w:lastRenderedPageBreak/>
         <w:t xml:space="preserve"> </w:t>
       </w:r>
       <w:r>
@@ -12811,8 +13056,8 @@
         </w:rPr>
         <w:t>epsL</w:t>
       </w:r>
-      <w:bookmarkStart w:id="12" w:name="epsLinear"/>
-      <w:bookmarkEnd w:id="12"/>
+      <w:bookmarkStart w:id="11" w:name="epsLinear"/>
+      <w:bookmarkEnd w:id="11"/>
       <w:r>
         <w:rPr>
           <w:b/>
@@ -13117,17 +13362,39 @@
         </w:rPr>
         <w:t xml:space="preserve">==true was allowed). Why?? As a </w:t>
       </w:r>
-      <w:r>
-        <w:rPr>
-          <w:lang w:val="en-US"/>
-        </w:rPr>
-        <w:t>consequence we get unusual high values in InspectV.</w:t>
-      </w:r>
-      <w:r>
-        <w:rPr>
-          <w:lang w:val="en-US"/>
-        </w:rPr>
-        <w:t xml:space="preserve"> – This was due to a bug in the loading mechanism: Parameter tdPar.hasSigmoid() would get the right value during loading, but m_Net.withSigmoid was not updated during load. Now fixed: suitable call to td.setTDParams() in XArenaMenu::loadAgent</w:t>
+      <w:proofErr w:type="gramStart"/>
+      <w:r>
+        <w:rPr>
+          <w:lang w:val="en-US"/>
+        </w:rPr>
+        <w:t>consequence</w:t>
+      </w:r>
+      <w:proofErr w:type="gramEnd"/>
+      <w:r>
+        <w:rPr>
+          <w:lang w:val="en-US"/>
+        </w:rPr>
+        <w:t xml:space="preserve"> we get unusual high values in InspectV.</w:t>
+      </w:r>
+      <w:r>
+        <w:rPr>
+          <w:lang w:val="en-US"/>
+        </w:rPr>
+        <w:t xml:space="preserve"> – This was due to a bug in the loading mechanism: Parameter tdPar.hasSigmoid() would get the right value during loading, but m_Net.withSigmoid was not updated during load. Now fixed: suitable call to </w:t>
+      </w:r>
+      <w:proofErr w:type="gramStart"/>
+      <w:r>
+        <w:rPr>
+          <w:lang w:val="en-US"/>
+        </w:rPr>
+        <w:t>td.setTDParams</w:t>
+      </w:r>
+      <w:proofErr w:type="gramEnd"/>
+      <w:r>
+        <w:rPr>
+          <w:lang w:val="en-US"/>
+        </w:rPr>
+        <w:t>() in XArenaMenu::loadAgent</w:t>
       </w:r>
       <w:r>
         <w:rPr>
@@ -13139,7 +13406,35 @@
         <w:rPr>
           <w:lang w:val="en-US"/>
         </w:rPr>
-        <w:t>. Likewise, we need m_Net.useSymmetry to be set properly: suitable call to td.setNTParams() in XArenaMenu::loadAgent. We had to add a new function NTupleValueFunc::setUseSymmetry. The same changes were done for NTuple2ValueFunc and TDNTuple2Agt.</w:t>
+        <w:t xml:space="preserve">. Likewise, we need m_Net.useSymmetry to be set properly: suitable call to </w:t>
+      </w:r>
+      <w:proofErr w:type="gramStart"/>
+      <w:r>
+        <w:rPr>
+          <w:lang w:val="en-US"/>
+        </w:rPr>
+        <w:t>td.setNTParams</w:t>
+      </w:r>
+      <w:proofErr w:type="gramEnd"/>
+      <w:r>
+        <w:rPr>
+          <w:lang w:val="en-US"/>
+        </w:rPr>
+        <w:t xml:space="preserve">() in XArenaMenu::loadAgent. We had to add a new function </w:t>
+      </w:r>
+      <w:proofErr w:type="gramStart"/>
+      <w:r>
+        <w:rPr>
+          <w:lang w:val="en-US"/>
+        </w:rPr>
+        <w:t>NTupleValueFunc::</w:t>
+      </w:r>
+      <w:proofErr w:type="gramEnd"/>
+      <w:r>
+        <w:rPr>
+          <w:lang w:val="en-US"/>
+        </w:rPr>
+        <w:t>setUseSymmetry. The same changes were done for NTuple2ValueFunc and TDNTuple2Agt.</w:t>
       </w:r>
       <w:r>
         <w:rPr>
@@ -13176,7 +13471,14 @@
         <w:rPr>
           <w:lang w:val="en-US"/>
         </w:rPr>
-        <w:t>ory. – Symptomatic remedy: Set Other Pars – Train Eval Mode = 0 prior to start of train.</w:t>
+        <w:t xml:space="preserve">ory. </w:t>
+      </w:r>
+      <w:r>
+        <w:rPr>
+          <w:lang w:val="en-US"/>
+        </w:rPr>
+        <w:lastRenderedPageBreak/>
+        <w:t>– Symptomatic remedy: Set Other Pars – Train Eval Mode = 0 prior to start of train.</w:t>
       </w:r>
       <w:r>
         <w:rPr>
@@ -13205,8 +13507,8 @@
           <w:lang w:val="en-US"/>
         </w:rPr>
       </w:pPr>
-      <w:bookmarkStart w:id="13" w:name="_Afterstate_Logic_and"/>
-      <w:bookmarkEnd w:id="13"/>
+      <w:bookmarkStart w:id="12" w:name="_Afterstate_Logic_and"/>
+      <w:bookmarkEnd w:id="12"/>
       <w:r>
         <w:rPr>
           <w:lang w:val="en-US"/>
@@ -13727,6 +14029,7 @@
         </w:rPr>
         <w:tab/>
       </w:r>
+      <w:proofErr w:type="gramStart"/>
       <w:r>
         <w:rPr>
           <w:rFonts w:ascii="Consolas" w:hAnsi="Consolas" w:cs="Consolas"/>
@@ -13745,7 +14048,18 @@
           <w:szCs w:val="20"/>
           <w:lang w:val="en-US"/>
         </w:rPr>
-        <w:t>.advance(</w:t>
+        <w:t>.advance</w:t>
+      </w:r>
+      <w:proofErr w:type="gramEnd"/>
+      <w:r>
+        <w:rPr>
+          <w:rFonts w:ascii="Consolas" w:hAnsi="Consolas" w:cs="Consolas"/>
+          <w:color w:val="000000"/>
+          <w:sz w:val="20"/>
+          <w:szCs w:val="20"/>
+          <w:lang w:val="en-US"/>
+        </w:rPr>
+        <w:t>(</w:t>
       </w:r>
       <w:r>
         <w:rPr>
@@ -14243,6 +14557,7 @@
         </w:rPr>
         <w:t xml:space="preserve"> (</w:t>
       </w:r>
+      <w:proofErr w:type="gramStart"/>
       <w:r>
         <w:rPr>
           <w:rFonts w:ascii="Consolas" w:hAnsi="Consolas" w:cs="Consolas"/>
@@ -14275,6 +14590,7 @@
         </w:rPr>
         <w:t>Deterministic</w:t>
       </w:r>
+      <w:proofErr w:type="gramEnd"/>
       <w:r>
         <w:rPr>
           <w:lang w:val="en-US"/>
@@ -14360,6 +14676,7 @@
           <w:szCs w:val="20"/>
           <w:lang w:val="en-US"/>
         </w:rPr>
+        <w:lastRenderedPageBreak/>
         <w:t>curBoard</w:t>
       </w:r>
       <w:r>
@@ -14529,7 +14846,21 @@
         <w:rPr>
           <w:lang w:val="en-US"/>
         </w:rPr>
-        <w:t xml:space="preserve"> if curBoard!=null. This ensures the “if (t&gt;0) …” part in [Jaskowski16]</w:t>
+        <w:t xml:space="preserve"> if </w:t>
+      </w:r>
+      <w:proofErr w:type="gramStart"/>
+      <w:r>
+        <w:rPr>
+          <w:lang w:val="en-US"/>
+        </w:rPr>
+        <w:t>curBoard!=</w:t>
+      </w:r>
+      <w:proofErr w:type="gramEnd"/>
+      <w:r>
+        <w:rPr>
+          <w:lang w:val="en-US"/>
+        </w:rPr>
+        <w:t>null. This ensures the “if (t&gt;0) …” part in [Jaskowski16]</w:t>
       </w:r>
       <w:r>
         <w:rPr>
@@ -14580,6 +14911,7 @@
         </w:rPr>
         <w:tab/>
       </w:r>
+      <w:proofErr w:type="gramStart"/>
       <w:r>
         <w:rPr>
           <w:rFonts w:ascii="Consolas" w:hAnsi="Consolas" w:cs="Consolas"/>
@@ -14600,7 +14932,18 @@
           <w:szCs w:val="20"/>
           <w:lang w:val="en-US"/>
         </w:rPr>
-        <w:t xml:space="preserve">[] </w:t>
+        <w:t>[</w:t>
+      </w:r>
+      <w:proofErr w:type="gramEnd"/>
+      <w:r>
+        <w:rPr>
+          <w:rFonts w:ascii="Consolas" w:hAnsi="Consolas" w:cs="Consolas"/>
+          <w:color w:val="000000"/>
+          <w:sz w:val="20"/>
+          <w:szCs w:val="20"/>
+          <w:lang w:val="en-US"/>
+        </w:rPr>
+        <w:t xml:space="preserve">] </w:t>
       </w:r>
       <w:r>
         <w:rPr>
@@ -14796,7 +15139,21 @@
         <w:rPr>
           <w:lang w:val="en-US"/>
         </w:rPr>
-        <w:t xml:space="preserve">of the code in trainAgent() </w:t>
+        <w:t xml:space="preserve">of the code in </w:t>
+      </w:r>
+      <w:proofErr w:type="gramStart"/>
+      <w:r>
+        <w:rPr>
+          <w:lang w:val="en-US"/>
+        </w:rPr>
+        <w:t>trainAgent(</w:t>
+      </w:r>
+      <w:proofErr w:type="gramEnd"/>
+      <w:r>
+        <w:rPr>
+          <w:lang w:val="en-US"/>
+        </w:rPr>
+        <w:t xml:space="preserve">) </w:t>
       </w:r>
       <w:r>
         <w:rPr>
@@ -14950,8 +15307,8 @@
         </w:rPr>
         <w:t>Re</w:t>
       </w:r>
-      <w:bookmarkStart w:id="14" w:name="ResultsAfterstate"/>
-      <w:bookmarkEnd w:id="14"/>
+      <w:bookmarkStart w:id="13" w:name="ResultsAfterstate"/>
+      <w:bookmarkEnd w:id="13"/>
       <w:r>
         <w:rPr>
           <w:lang w:val="en-US"/>
@@ -14999,7 +15356,21 @@
         <w:rPr>
           <w:lang w:val="en-US"/>
         </w:rPr>
-        <w:t xml:space="preserve">, one time with AFTERSTATE, one time w/o. The results are stored in </w:t>
+        <w:t xml:space="preserve">, one time with AFTERSTATE, </w:t>
+      </w:r>
+      <w:proofErr w:type="gramStart"/>
+      <w:r>
+        <w:rPr>
+          <w:lang w:val="en-US"/>
+        </w:rPr>
+        <w:t>one time</w:t>
+      </w:r>
+      <w:proofErr w:type="gramEnd"/>
+      <w:r>
+        <w:rPr>
+          <w:lang w:val="en-US"/>
+        </w:rPr>
+        <w:t xml:space="preserve"> w/o. The results are stored in </w:t>
       </w:r>
       <w:hyperlink r:id="rId24" w:history="1">
         <w:r>
@@ -15042,6 +15413,7 @@
         <w:rPr>
           <w:noProof/>
         </w:rPr>
+        <w:lastRenderedPageBreak/>
         <w:drawing>
           <wp:inline distT="0" distB="0" distL="0" distR="0" wp14:anchorId="753C22F4" wp14:editId="1F15E095">
             <wp:extent cx="4471051" cy="3451860"/>
@@ -15254,7 +15626,21 @@
         <w:rPr>
           <w:lang w:val="en-US"/>
         </w:rPr>
-        <w:t xml:space="preserve"> sqrt(10))</w:t>
+        <w:t xml:space="preserve"> </w:t>
+      </w:r>
+      <w:proofErr w:type="gramStart"/>
+      <w:r>
+        <w:rPr>
+          <w:lang w:val="en-US"/>
+        </w:rPr>
+        <w:t>sqrt(</w:t>
+      </w:r>
+      <w:proofErr w:type="gramEnd"/>
+      <w:r>
+        <w:rPr>
+          <w:lang w:val="en-US"/>
+        </w:rPr>
+        <w:t>10))</w:t>
       </w:r>
       <w:r>
         <w:rPr>
@@ -15422,7 +15808,21 @@
         <w:rPr>
           <w:lang w:val="en-US"/>
         </w:rPr>
-        <w:t>OK: Rename MaxScore in getNextAction() to BestScore (to disentangle from so.getMaxGameScore())</w:t>
+        <w:t xml:space="preserve">OK: Rename MaxScore in </w:t>
+      </w:r>
+      <w:proofErr w:type="gramStart"/>
+      <w:r>
+        <w:rPr>
+          <w:lang w:val="en-US"/>
+        </w:rPr>
+        <w:t>getNextAction(</w:t>
+      </w:r>
+      <w:proofErr w:type="gramEnd"/>
+      <w:r>
+        <w:rPr>
+          <w:lang w:val="en-US"/>
+        </w:rPr>
+        <w:t>) to BestScore (to disentangle from so.getMaxGameScore())</w:t>
       </w:r>
     </w:p>
     <w:p>
@@ -15440,7 +15840,21 @@
         <w:rPr>
           <w:lang w:val="en-US"/>
         </w:rPr>
-        <w:t>OK: Extend pa.stringDescr() by the new elements: AFTERSTATE, learnFromRM. (chooseStart01 may be added when we have ParOther as part of TDNTupleAgt).</w:t>
+        <w:t xml:space="preserve">OK: Extend </w:t>
+      </w:r>
+      <w:proofErr w:type="gramStart"/>
+      <w:r>
+        <w:rPr>
+          <w:lang w:val="en-US"/>
+        </w:rPr>
+        <w:t>pa.stringDescr</w:t>
+      </w:r>
+      <w:proofErr w:type="gramEnd"/>
+      <w:r>
+        <w:rPr>
+          <w:lang w:val="en-US"/>
+        </w:rPr>
+        <w:t>() by the new elements: AFTERSTATE, learnFromRM. (chooseStart01 may be added when we have ParOther as part of TDNTupleAgt).</w:t>
       </w:r>
     </w:p>
     <w:p>
@@ -15511,7 +15925,25 @@
           <w:szCs w:val="21"/>
           <w:lang w:val="en-US"/>
         </w:rPr>
-        <w:t>OK Simplify TDNTuple2Agt::trainAgent (withNS always true, comment out the two parts tagged with ‘</w:t>
+        <w:t>OK Simplify TDNTuple2</w:t>
+      </w:r>
+      <w:proofErr w:type="gramStart"/>
+      <w:r>
+        <w:rPr>
+          <w:rFonts w:cs="Arial"/>
+          <w:szCs w:val="21"/>
+          <w:lang w:val="en-US"/>
+        </w:rPr>
+        <w:t>Agt::</w:t>
+      </w:r>
+      <w:proofErr w:type="gramEnd"/>
+      <w:r>
+        <w:rPr>
+          <w:rFonts w:cs="Arial"/>
+          <w:szCs w:val="21"/>
+          <w:lang w:val="en-US"/>
+        </w:rPr>
+        <w:t>trainAgent (withNS always true, comment out the two parts tagged with ‘</w:t>
       </w:r>
       <w:r>
         <w:rPr>
@@ -15575,13 +16007,33 @@
         <w:rPr>
           <w:lang w:val="en-US"/>
         </w:rPr>
-        <w:t xml:space="preserve">But some code is needed in XArenaMenu::loadAgent() in order to safely load older agents. </w:t>
+        <w:t xml:space="preserve">But some code is needed in </w:t>
+      </w:r>
+      <w:proofErr w:type="gramStart"/>
+      <w:r>
+        <w:rPr>
+          <w:lang w:val="en-US"/>
+        </w:rPr>
+        <w:t>XArenaMenu::</w:t>
+      </w:r>
+      <w:proofErr w:type="gramEnd"/>
+      <w:r>
+        <w:rPr>
+          <w:lang w:val="en-US"/>
+        </w:rPr>
+        <w:t xml:space="preserve">loadAgent() in order to safely load older agents. </w:t>
       </w:r>
       <w:r>
         <w:rPr>
           <w:lang w:val="en-US"/>
         </w:rPr>
         <w:br/>
+      </w:r>
+      <w:r>
+        <w:rPr>
+          <w:lang w:val="en-US"/>
+        </w:rPr>
+        <w:lastRenderedPageBreak/>
         <w:t>Add</w:t>
       </w:r>
       <w:r>
@@ -15660,7 +16112,21 @@
         <w:rPr>
           <w:lang w:val="en-US"/>
         </w:rPr>
-        <w:t xml:space="preserve">implified the interface for PlayAgent::trainAgent(so,learnFromRM,epiLength): both parameters learnFromRM and epiLength are no longer needed, they are retrieved from m_oPar. </w:t>
+        <w:t xml:space="preserve">implified the interface for </w:t>
+      </w:r>
+      <w:proofErr w:type="gramStart"/>
+      <w:r>
+        <w:rPr>
+          <w:lang w:val="en-US"/>
+        </w:rPr>
+        <w:t>PlayAgent::</w:t>
+      </w:r>
+      <w:proofErr w:type="gramEnd"/>
+      <w:r>
+        <w:rPr>
+          <w:lang w:val="en-US"/>
+        </w:rPr>
+        <w:t xml:space="preserve">trainAgent(so,learnFromRM,epiLength): both parameters learnFromRM and epiLength are no longer needed, they are retrieved from m_oPar. </w:t>
       </w:r>
     </w:p>
     <w:p>
@@ -15841,8 +16307,8 @@
           <w:lang w:val="en-US"/>
         </w:rPr>
       </w:pPr>
-      <w:bookmarkStart w:id="15" w:name="_Alpha_decay"/>
-      <w:bookmarkEnd w:id="15"/>
+      <w:bookmarkStart w:id="14" w:name="_Alpha_decay"/>
+      <w:bookmarkEnd w:id="14"/>
       <w:r>
         <w:rPr>
           <w:lang w:val="en-US"/>
@@ -17450,6 +17916,7 @@
         <w:rPr>
           <w:lang w:val="en-US"/>
         </w:rPr>
+        <w:lastRenderedPageBreak/>
         <w:t xml:space="preserve">Games with </w:t>
       </w:r>
       <w:r>
@@ -17620,26 +18087,54 @@
         <w:rPr>
           <w:lang w:val="en-US"/>
         </w:rPr>
-        <w:t>more complex action in getNextAction</w:t>
-      </w:r>
-      <w:r>
-        <w:rPr>
-          <w:lang w:val="en-US"/>
-        </w:rPr>
-        <w:t>() and other places:</w:t>
-      </w:r>
-    </w:p>
-    <w:p>
-      <w:pPr>
-        <w:rPr>
-          <w:lang w:val="en-US"/>
-        </w:rPr>
-      </w:pPr>
-      <w:r>
-        <w:rPr>
-          <w:lang w:val="en-US"/>
-        </w:rPr>
-        <w:t>(actBest, V) = getNextAction(so, random, …)</w:t>
+        <w:t xml:space="preserve">more complex action in </w:t>
+      </w:r>
+      <w:proofErr w:type="gramStart"/>
+      <w:r>
+        <w:rPr>
+          <w:lang w:val="en-US"/>
+        </w:rPr>
+        <w:t>getNextAction</w:t>
+      </w:r>
+      <w:r>
+        <w:rPr>
+          <w:lang w:val="en-US"/>
+        </w:rPr>
+        <w:t>(</w:t>
+      </w:r>
+      <w:proofErr w:type="gramEnd"/>
+      <w:r>
+        <w:rPr>
+          <w:lang w:val="en-US"/>
+        </w:rPr>
+        <w:t>) and other places:</w:t>
+      </w:r>
+    </w:p>
+    <w:p>
+      <w:pPr>
+        <w:rPr>
+          <w:lang w:val="en-US"/>
+        </w:rPr>
+      </w:pPr>
+      <w:r>
+        <w:rPr>
+          <w:lang w:val="en-US"/>
+        </w:rPr>
+        <w:t xml:space="preserve">(actBest, V) = </w:t>
+      </w:r>
+      <w:proofErr w:type="gramStart"/>
+      <w:r>
+        <w:rPr>
+          <w:lang w:val="en-US"/>
+        </w:rPr>
+        <w:t>getNextAction(</w:t>
+      </w:r>
+      <w:proofErr w:type="gramEnd"/>
+      <w:r>
+        <w:rPr>
+          <w:lang w:val="en-US"/>
+        </w:rPr>
+        <w:t>so, random, …)</w:t>
       </w:r>
     </w:p>
     <w:p>
@@ -17787,7 +18282,21 @@
         <w:rPr>
           <w:lang w:val="en-US"/>
         </w:rPr>
-        <w:t xml:space="preserve">) = V(best </w:t>
+        <w:t xml:space="preserve">) = </w:t>
+      </w:r>
+      <w:proofErr w:type="gramStart"/>
+      <w:r>
+        <w:rPr>
+          <w:lang w:val="en-US"/>
+        </w:rPr>
+        <w:t>V(</w:t>
+      </w:r>
+      <w:proofErr w:type="gramEnd"/>
+      <w:r>
+        <w:rPr>
+          <w:lang w:val="en-US"/>
+        </w:rPr>
+        <w:t xml:space="preserve">best </w:t>
       </w:r>
       <w:r>
         <w:rPr>
@@ -17832,11 +18341,19 @@
           <w:lang w:val="en-US"/>
         </w:rPr>
       </w:pPr>
-      <w:r>
-        <w:rPr>
-          <w:lang w:val="en-US"/>
-        </w:rPr>
-        <w:t>PlayAgent()</w:t>
+      <w:proofErr w:type="gramStart"/>
+      <w:r>
+        <w:rPr>
+          <w:lang w:val="en-US"/>
+        </w:rPr>
+        <w:t>PlayAgent(</w:t>
+      </w:r>
+      <w:proofErr w:type="gramEnd"/>
+      <w:r>
+        <w:rPr>
+          <w:lang w:val="en-US"/>
+        </w:rPr>
+        <w:t>)</w:t>
       </w:r>
     </w:p>
     <w:p>
@@ -17882,11 +18399,19 @@
           <w:lang w:val="en-US"/>
         </w:rPr>
       </w:pPr>
-      <w:r>
-        <w:rPr>
-          <w:lang w:val="en-US"/>
-        </w:rPr>
-        <w:t>trainAgent()</w:t>
+      <w:proofErr w:type="gramStart"/>
+      <w:r>
+        <w:rPr>
+          <w:lang w:val="en-US"/>
+        </w:rPr>
+        <w:t>trainAgent(</w:t>
+      </w:r>
+      <w:proofErr w:type="gramEnd"/>
+      <w:r>
+        <w:rPr>
+          <w:lang w:val="en-US"/>
+        </w:rPr>
+        <w:t>)</w:t>
       </w:r>
     </w:p>
     <w:p>
@@ -17936,7 +18461,21 @@
         <w:rPr>
           <w:lang w:val="en-US"/>
         </w:rPr>
-        <w:t xml:space="preserve"> of weights (however, the decision which next action to take during training are based on multi-move getNextAction())</w:t>
+        <w:t xml:space="preserve"> of weights (however, the decision which next action to take during training are based on multi-move </w:t>
+      </w:r>
+      <w:proofErr w:type="gramStart"/>
+      <w:r>
+        <w:rPr>
+          <w:lang w:val="en-US"/>
+        </w:rPr>
+        <w:t>getNextAction(</w:t>
+      </w:r>
+      <w:proofErr w:type="gramEnd"/>
+      <w:r>
+        <w:rPr>
+          <w:lang w:val="en-US"/>
+        </w:rPr>
+        <w:t>))</w:t>
       </w:r>
       <w:r>
         <w:rPr>
@@ -18002,7 +18541,21 @@
         <w:rPr>
           <w:lang w:val="en-US"/>
         </w:rPr>
-        <w:t>class ACTIONS_VT extends ACTIONS with new members double[] vTable, double vBest</w:t>
+        <w:t xml:space="preserve">class ACTIONS_VT extends ACTIONS with new members </w:t>
+      </w:r>
+      <w:proofErr w:type="gramStart"/>
+      <w:r>
+        <w:rPr>
+          <w:lang w:val="en-US"/>
+        </w:rPr>
+        <w:t>double[</w:t>
+      </w:r>
+      <w:proofErr w:type="gramEnd"/>
+      <w:r>
+        <w:rPr>
+          <w:lang w:val="en-US"/>
+        </w:rPr>
+        <w:t>] vTable, double vBest</w:t>
       </w:r>
     </w:p>
     <w:p>
@@ -18016,7 +18569,21 @@
         <w:rPr>
           <w:lang w:val="en-US"/>
         </w:rPr>
-        <w:t>ACTIONS_VT getNextAction2(…) is now the new alternative to ACTION getNextAction(…)</w:t>
+        <w:t xml:space="preserve">ACTIONS_VT getNextAction2(…) is now the new alternative to ACTION </w:t>
+      </w:r>
+      <w:proofErr w:type="gramStart"/>
+      <w:r>
+        <w:rPr>
+          <w:lang w:val="en-US"/>
+        </w:rPr>
+        <w:t>getNextAction(</w:t>
+      </w:r>
+      <w:proofErr w:type="gramEnd"/>
+      <w:r>
+        <w:rPr>
+          <w:lang w:val="en-US"/>
+        </w:rPr>
+        <w:t>…)</w:t>
       </w:r>
     </w:p>
     <w:p>
@@ -18115,11 +18682,19 @@
           <w:lang w:val="en-US"/>
         </w:rPr>
       </w:pPr>
-      <w:r>
-        <w:rPr>
-          <w:lang w:val="en-US"/>
-        </w:rPr>
-        <w:t>getGamma()</w:t>
+      <w:proofErr w:type="gramStart"/>
+      <w:r>
+        <w:rPr>
+          <w:lang w:val="en-US"/>
+        </w:rPr>
+        <w:t>getGamma(</w:t>
+      </w:r>
+      <w:proofErr w:type="gramEnd"/>
+      <w:r>
+        <w:rPr>
+          <w:lang w:val="en-US"/>
+        </w:rPr>
+        <w:t>)</w:t>
       </w:r>
     </w:p>
     <w:p>
@@ -18138,7 +18713,21 @@
         <w:rPr>
           <w:lang w:val="en-US"/>
         </w:rPr>
-        <w:t>How does getNextAction1MultipleAgents() reflect</w:t>
+        <w:t>How does getNextAction1</w:t>
+      </w:r>
+      <w:proofErr w:type="gramStart"/>
+      <w:r>
+        <w:rPr>
+          <w:lang w:val="en-US"/>
+        </w:rPr>
+        <w:t>MultipleAgents(</w:t>
+      </w:r>
+      <w:proofErr w:type="gramEnd"/>
+      <w:r>
+        <w:rPr>
+          <w:lang w:val="en-US"/>
+        </w:rPr>
+        <w:t>) reflect</w:t>
       </w:r>
       <w:r>
         <w:rPr>
@@ -18214,8 +18803,16 @@
         <w:rPr>
           <w:lang w:val="en-US"/>
         </w:rPr>
-        <w:t xml:space="preserve"> when taking the difference “reward – oldReward” ??</w:t>
-      </w:r>
+        <w:t xml:space="preserve"> when taking the difference “reward – oldReward</w:t>
+      </w:r>
+      <w:proofErr w:type="gramStart"/>
+      <w:r>
+        <w:rPr>
+          <w:lang w:val="en-US"/>
+        </w:rPr>
+        <w:t>” ??</w:t>
+      </w:r>
+      <w:proofErr w:type="gramEnd"/>
       <w:r>
         <w:rPr>
           <w:lang w:val="en-US"/>
@@ -18289,7 +18886,14 @@
         <w:rPr>
           <w:lang w:val="en-US"/>
         </w:rPr>
-        <w:t xml:space="preserve">Add { </w:t>
+        <w:t xml:space="preserve">Add </w:t>
+      </w:r>
+      <w:proofErr w:type="gramStart"/>
+      <w:r>
+        <w:rPr>
+          <w:lang w:val="en-US"/>
+        </w:rPr>
+        <w:t xml:space="preserve">{ </w:t>
       </w:r>
       <w:r>
         <w:rPr>
@@ -18297,6 +18901,7 @@
         </w:rPr>
         <w:t>trnMoves</w:t>
       </w:r>
+      <w:proofErr w:type="gramEnd"/>
       <w:r>
         <w:rPr>
           <w:lang w:val="en-US"/>
@@ -18337,7 +18942,21 @@
         <w:rPr>
           <w:lang w:val="en-US"/>
         </w:rPr>
-        <w:t>Add { alpha, epsilon } to pa.stringDescr2())</w:t>
+        <w:t xml:space="preserve">Add </w:t>
+      </w:r>
+      <w:proofErr w:type="gramStart"/>
+      <w:r>
+        <w:rPr>
+          <w:lang w:val="en-US"/>
+        </w:rPr>
+        <w:t>{ alpha</w:t>
+      </w:r>
+      <w:proofErr w:type="gramEnd"/>
+      <w:r>
+        <w:rPr>
+          <w:lang w:val="en-US"/>
+        </w:rPr>
+        <w:t>, epsilon } to pa.stringDescr2())</w:t>
       </w:r>
       <w:r>
         <w:rPr>
@@ -18404,6 +19023,7 @@
         <w:rPr>
           <w:lang w:val="en-US"/>
         </w:rPr>
+        <w:lastRenderedPageBreak/>
         <w:t xml:space="preserve">OK </w:t>
       </w:r>
       <w:r>
@@ -18435,7 +19055,21 @@
         <w:rPr>
           <w:lang w:val="en-US"/>
         </w:rPr>
-        <w:t>OK change all calls of ACTIONS getNextAction(…,VTable,…) to ACTIONS_VT getNextAction2(…)</w:t>
+        <w:t xml:space="preserve">OK change all calls of ACTIONS </w:t>
+      </w:r>
+      <w:proofErr w:type="gramStart"/>
+      <w:r>
+        <w:rPr>
+          <w:lang w:val="en-US"/>
+        </w:rPr>
+        <w:t>getNextAction(</w:t>
+      </w:r>
+      <w:proofErr w:type="gramEnd"/>
+      <w:r>
+        <w:rPr>
+          <w:lang w:val="en-US"/>
+        </w:rPr>
+        <w:t>…,VTable,…) to ACTIONS_VT getNextAction2(…)</w:t>
       </w:r>
     </w:p>
     <w:p>
@@ -18486,7 +19120,21 @@
         <w:rPr>
           <w:lang w:val="en-US"/>
         </w:rPr>
-        <w:t>If everything works, remove the selector functions getNextAction(…) and the now obsolete ‘old’ functions getNextAction1 in every agent</w:t>
+        <w:t xml:space="preserve">If everything works, remove the selector functions </w:t>
+      </w:r>
+      <w:proofErr w:type="gramStart"/>
+      <w:r>
+        <w:rPr>
+          <w:lang w:val="en-US"/>
+        </w:rPr>
+        <w:t>getNextAction(</w:t>
+      </w:r>
+      <w:proofErr w:type="gramEnd"/>
+      <w:r>
+        <w:rPr>
+          <w:lang w:val="en-US"/>
+        </w:rPr>
+        <w:t>…) and the now obsolete ‘old’ functions getNextAction1 in every agent</w:t>
       </w:r>
     </w:p>
     <w:p>
@@ -18510,7 +19158,21 @@
         <w:rPr>
           <w:lang w:val="en-US"/>
         </w:rPr>
-        <w:t>TD-NTuple-2: horizon printout in stringDescr()</w:t>
+        <w:t xml:space="preserve">TD-NTuple-2: horizon printout in </w:t>
+      </w:r>
+      <w:proofErr w:type="gramStart"/>
+      <w:r>
+        <w:rPr>
+          <w:lang w:val="en-US"/>
+        </w:rPr>
+        <w:t>stringDescr(</w:t>
+      </w:r>
+      <w:proofErr w:type="gramEnd"/>
+      <w:r>
+        <w:rPr>
+          <w:lang w:val="en-US"/>
+        </w:rPr>
+        <w:t>)</w:t>
       </w:r>
     </w:p>
     <w:p>
@@ -18597,8 +19259,16 @@
         <w:rPr>
           <w:lang w:val="en-US"/>
         </w:rPr>
-        <w:t xml:space="preserve"> switch in TDNTuple2Agt is our first attempt to develop a TD-learning scheme for n-player games with arbitrary number n of players. I.e. it should allow the same algorithm for n=1,2,3,…</w:t>
-      </w:r>
+        <w:t xml:space="preserve"> switch in TDNTuple2Agt is our first attempt to develop a TD-learning scheme for n-player games with arbitrary number n of players. I.e. it should allow the same algorithm for n=1,2,</w:t>
+      </w:r>
+      <w:proofErr w:type="gramStart"/>
+      <w:r>
+        <w:rPr>
+          <w:lang w:val="en-US"/>
+        </w:rPr>
+        <w:t>3,…</w:t>
+      </w:r>
+      <w:proofErr w:type="gramEnd"/>
     </w:p>
     <w:p>
       <w:pPr>
@@ -19123,7 +19793,21 @@
         <w:rPr>
           <w:lang w:val="en-US"/>
         </w:rPr>
-        <w:t xml:space="preserve">, since getScore(so) always retrieves the score from the perspective of so.getPlayer(). This </w:t>
+        <w:t xml:space="preserve">, since getScore(so) always retrieves the score from the perspective of </w:t>
+      </w:r>
+      <w:proofErr w:type="gramStart"/>
+      <w:r>
+        <w:rPr>
+          <w:lang w:val="en-US"/>
+        </w:rPr>
+        <w:t>so.getPlayer</w:t>
+      </w:r>
+      <w:proofErr w:type="gramEnd"/>
+      <w:r>
+        <w:rPr>
+          <w:lang w:val="en-US"/>
+        </w:rPr>
+        <w:t xml:space="preserve">(). This </w:t>
       </w:r>
       <w:r>
         <w:rPr>
@@ -19386,7 +20070,21 @@
           <w:lang w:val="en-US"/>
         </w:rPr>
         <w:tab/>
-        <w:t>agentScore = getScore(NewSO, refer.getPlayer());</w:t>
+        <w:t xml:space="preserve">agentScore = </w:t>
+      </w:r>
+      <w:proofErr w:type="gramStart"/>
+      <w:r>
+        <w:rPr>
+          <w:lang w:val="en-US"/>
+        </w:rPr>
+        <w:t>getScore(</w:t>
+      </w:r>
+      <w:proofErr w:type="gramEnd"/>
+      <w:r>
+        <w:rPr>
+          <w:lang w:val="en-US"/>
+        </w:rPr>
+        <w:t>NewSO, refer.getPlayer());</w:t>
       </w:r>
     </w:p>
     <w:p>
@@ -19509,6 +20207,7 @@
         <w:rPr>
           <w:lang w:val="en-US"/>
         </w:rPr>
+        <w:lastRenderedPageBreak/>
         <w:t>A</w:t>
       </w:r>
       <w:r>
@@ -20094,6 +20793,7 @@
         </w:rPr>
         <w:t xml:space="preserve"> 0.0 would also appear in the 2P-form, but not so often and not so big. The update step in </w:t>
       </w:r>
+      <w:proofErr w:type="gramStart"/>
       <w:r>
         <w:rPr>
           <w:lang w:val="en-US"/>
@@ -20104,7 +20804,14 @@
         <w:rPr>
           <w:lang w:val="en-US"/>
         </w:rPr>
-        <w:t>() would bring V</w:t>
+        <w:t>(</w:t>
+      </w:r>
+      <w:proofErr w:type="gramEnd"/>
+      <w:r>
+        <w:rPr>
+          <w:lang w:val="en-US"/>
+        </w:rPr>
+        <w:t>) would bring V</w:t>
       </w:r>
       <w:r>
         <w:rPr>
@@ -20229,8 +20936,8 @@
         </w:rPr>
         <w:t xml:space="preserve"> cros</w:t>
       </w:r>
-      <w:bookmarkStart w:id="16" w:name="crosstalk_3P"/>
-      <w:bookmarkEnd w:id="16"/>
+      <w:bookmarkStart w:id="15" w:name="crosstalk_3P"/>
+      <w:bookmarkEnd w:id="15"/>
       <w:r>
         <w:rPr>
           <w:lang w:val="en-US"/>
@@ -20248,7 +20955,14 @@
         <w:rPr>
           <w:lang w:val="en-US"/>
         </w:rPr>
-        <w:t xml:space="preserve">. For the general n-player form with arbitrary value functions we probably cannot do better than in the 3P-form. But for games with 2 players and strictly </w:t>
+        <w:t xml:space="preserve">. For the general n-player form with arbitrary </w:t>
+      </w:r>
+      <w:r>
+        <w:rPr>
+          <w:lang w:val="en-US"/>
+        </w:rPr>
+        <w:lastRenderedPageBreak/>
+        <w:t xml:space="preserve">value functions we probably cannot do better than in the 3P-form. But for games with 2 players and strictly </w:t>
       </w:r>
       <w:r>
         <w:rPr>
@@ -20386,7 +21100,23 @@
           <w:strike/>
           <w:lang w:val="en-US"/>
         </w:rPr>
-        <w:t>Add a predicate StateObservation::has2OppositeRewards() to all games: This predicate is true,</w:t>
+        <w:t xml:space="preserve">Add a predicate </w:t>
+      </w:r>
+      <w:proofErr w:type="gramStart"/>
+      <w:r>
+        <w:rPr>
+          <w:strike/>
+          <w:lang w:val="en-US"/>
+        </w:rPr>
+        <w:t>StateObservation::</w:t>
+      </w:r>
+      <w:proofErr w:type="gramEnd"/>
+      <w:r>
+        <w:rPr>
+          <w:strike/>
+          <w:lang w:val="en-US"/>
+        </w:rPr>
+        <w:t>has2OppositeRewards() to all games: This predicate is true,</w:t>
       </w:r>
       <w:r>
         <w:rPr>
@@ -20419,7 +21149,23 @@
           <w:strike/>
           <w:lang w:val="en-US"/>
         </w:rPr>
-        <w:t>When has2OppositeRewards()==true, run the 2P-form. In all other cases run the 3P-form.</w:t>
+        <w:t>When has2</w:t>
+      </w:r>
+      <w:proofErr w:type="gramStart"/>
+      <w:r>
+        <w:rPr>
+          <w:strike/>
+          <w:lang w:val="en-US"/>
+        </w:rPr>
+        <w:t>OppositeRewards(</w:t>
+      </w:r>
+      <w:proofErr w:type="gramEnd"/>
+      <w:r>
+        <w:rPr>
+          <w:strike/>
+          <w:lang w:val="en-US"/>
+        </w:rPr>
+        <w:t>)==true, run the 2P-form. In all other cases run the 3P-form.</w:t>
       </w:r>
     </w:p>
     <w:p>
@@ -20580,7 +21326,21 @@
         <w:rPr>
           <w:lang w:val="en-US"/>
         </w:rPr>
-        <w:t xml:space="preserve"> Z(self, one-round-ahead)</w:t>
+        <w:t xml:space="preserve"> </w:t>
+      </w:r>
+      <w:proofErr w:type="gramStart"/>
+      <w:r>
+        <w:rPr>
+          <w:lang w:val="en-US"/>
+        </w:rPr>
+        <w:t>Z(</w:t>
+      </w:r>
+      <w:proofErr w:type="gramEnd"/>
+      <w:r>
+        <w:rPr>
+          <w:lang w:val="en-US"/>
+        </w:rPr>
+        <w:t>self, one-round-ahead)</w:t>
       </w:r>
     </w:p>
     <w:p>
@@ -20917,7 +21677,21 @@
         <w:rPr>
           <w:lang w:val="en-US"/>
         </w:rPr>
-        <w:t>P=true (other meaning of V())</w:t>
+        <w:t xml:space="preserve">P=true (other meaning of </w:t>
+      </w:r>
+      <w:proofErr w:type="gramStart"/>
+      <w:r>
+        <w:rPr>
+          <w:lang w:val="en-US"/>
+        </w:rPr>
+        <w:t>V(</w:t>
+      </w:r>
+      <w:proofErr w:type="gramEnd"/>
+      <w:r>
+        <w:rPr>
+          <w:lang w:val="en-US"/>
+        </w:rPr>
+        <w:t>))</w:t>
       </w:r>
       <w:r>
         <w:rPr>
@@ -21099,6 +21873,7 @@
         <w:rPr>
           <w:lang w:val="en-US"/>
         </w:rPr>
+        <w:lastRenderedPageBreak/>
         <w:t xml:space="preserve">After some initial debugging: </w:t>
       </w:r>
       <w:r>
@@ -21142,8 +21917,8 @@
         </w:rPr>
         <w:t xml:space="preserve"> for all three games TTT, 2048, Hex. Th</w:t>
       </w:r>
-      <w:bookmarkStart w:id="17" w:name="equivalence_2P"/>
-      <w:bookmarkEnd w:id="17"/>
+      <w:bookmarkStart w:id="16" w:name="equivalence_2P"/>
+      <w:bookmarkEnd w:id="16"/>
       <w:r>
         <w:rPr>
           <w:lang w:val="en-US"/>
@@ -21533,8 +22308,8 @@
           <w:lang w:val="en-US"/>
         </w:rPr>
       </w:pPr>
-      <w:bookmarkStart w:id="18" w:name="_Max-N_and_Expectimax-N"/>
-      <w:bookmarkEnd w:id="18"/>
+      <w:bookmarkStart w:id="17" w:name="_Max-N_and_Expectimax-N"/>
+      <w:bookmarkEnd w:id="17"/>
       <w:r>
         <w:rPr>
           <w:lang w:val="en-US"/>
@@ -22439,6 +23214,7 @@
         <w:rPr>
           <w:lang w:val="en-US"/>
         </w:rPr>
+        <w:lastRenderedPageBreak/>
         <w:t xml:space="preserve">Taking a 2-ply evaluation in 2-player games during training is costly for games with high branching factor and does not yield better results. It is better to use 1-ply and </w:t>
       </w:r>
       <w:r>
@@ -22838,22 +23614,22 @@
         </w:rPr>
         <w:t>We added two w</w:t>
       </w:r>
-      <w:bookmarkStart w:id="19" w:name="ExepectimaxWrapper"/>
+      <w:bookmarkStart w:id="18" w:name="ExepectimaxWrapper"/>
+      <w:bookmarkEnd w:id="18"/>
+      <w:r>
+        <w:rPr>
+          <w:lang w:val="en-US"/>
+        </w:rPr>
+        <w:t>rapper agents MaxNWrapper and ExpectimaxWrapper</w:t>
+      </w:r>
+      <w:r>
+        <w:rPr>
+          <w:lang w:val="en-US"/>
+        </w:rPr>
+        <w:t>. Each wrapper has a parameter “W</w:t>
+      </w:r>
+      <w:bookmarkStart w:id="19" w:name="WrapperNply"/>
       <w:bookmarkEnd w:id="19"/>
-      <w:r>
-        <w:rPr>
-          <w:lang w:val="en-US"/>
-        </w:rPr>
-        <w:t>rapper agents MaxNWrapper and ExpectimaxWrapper</w:t>
-      </w:r>
-      <w:r>
-        <w:rPr>
-          <w:lang w:val="en-US"/>
-        </w:rPr>
-        <w:t>. Each wrapper has a parameter “W</w:t>
-      </w:r>
-      <w:bookmarkStart w:id="20" w:name="WrapperNply"/>
-      <w:bookmarkEnd w:id="20"/>
       <w:r>
         <w:rPr>
           <w:lang w:val="en-US"/>
@@ -25525,6 +26301,7 @@
         <w:rPr>
           <w:lang w:val="en-US"/>
         </w:rPr>
+        <w:lastRenderedPageBreak/>
         <w:t>100k training games have only a bit weaker results score = 78.000/128.000/159.000 for nPly=0/3/5. We reach the 16384-tile</w:t>
       </w:r>
       <w:r>
@@ -26002,8 +26779,8 @@
           <w:lang w:val="en-US"/>
         </w:rPr>
       </w:pPr>
-      <w:bookmarkStart w:id="21" w:name="_TC_on_2048"/>
-      <w:bookmarkEnd w:id="21"/>
+      <w:bookmarkStart w:id="20" w:name="_TC_on_2048"/>
+      <w:bookmarkEnd w:id="20"/>
       <w:r>
         <w:rPr>
           <w:lang w:val="en-US"/>
@@ -27619,6 +28396,7 @@
         <w:rPr>
           <w:lang w:val="en-US"/>
         </w:rPr>
+        <w:lastRenderedPageBreak/>
         <w:t xml:space="preserve">TD-NTuple-2: </w:t>
       </w:r>
       <w:r>
@@ -27723,8 +28501,8 @@
         </w:rPr>
         <w:t>Stand</w:t>
       </w:r>
-      <w:bookmarkStart w:id="22" w:name="StandardParams_2048_TDNT2"/>
-      <w:bookmarkEnd w:id="22"/>
+      <w:bookmarkStart w:id="21" w:name="StandardParams_2048_TDNT2"/>
+      <w:bookmarkEnd w:id="21"/>
       <w:r>
         <w:rPr>
           <w:b/>
@@ -28848,8 +29626,8 @@
         </w:rPr>
         <w:t>T</w:t>
       </w:r>
-      <w:bookmarkStart w:id="23" w:name="TC_Settings2048"/>
-      <w:bookmarkEnd w:id="23"/>
+      <w:bookmarkStart w:id="22" w:name="TC_Settings2048"/>
+      <w:bookmarkEnd w:id="22"/>
       <w:r>
         <w:rPr>
           <w:b/>
@@ -29103,30 +29881,31 @@
           <w:lang w:val="en-US"/>
         </w:rPr>
       </w:pPr>
-      <w:bookmarkStart w:id="24" w:name="_Results_Dec_2018"/>
+      <w:bookmarkStart w:id="23" w:name="_Results_Dec_2018"/>
+      <w:bookmarkEnd w:id="23"/>
+      <w:r>
+        <w:rPr>
+          <w:lang w:val="en-US"/>
+        </w:rPr>
+        <w:lastRenderedPageBreak/>
+        <w:t>Results Dec 2018 and Jan 2019</w:t>
+      </w:r>
+    </w:p>
+    <w:p>
+      <w:pPr>
+        <w:rPr>
+          <w:lang w:val="en-US"/>
+        </w:rPr>
+      </w:pPr>
+      <w:r>
+        <w:rPr>
+          <w:b/>
+          <w:lang w:val="en-US"/>
+        </w:rPr>
+        <w:t>New re</w:t>
+      </w:r>
+      <w:bookmarkStart w:id="24" w:name="TDNTuple2Agt_2048_Results"/>
       <w:bookmarkEnd w:id="24"/>
-      <w:r>
-        <w:rPr>
-          <w:lang w:val="en-US"/>
-        </w:rPr>
-        <w:t>Results Dec 2018 and Jan 2019</w:t>
-      </w:r>
-    </w:p>
-    <w:p>
-      <w:pPr>
-        <w:rPr>
-          <w:lang w:val="en-US"/>
-        </w:rPr>
-      </w:pPr>
-      <w:r>
-        <w:rPr>
-          <w:b/>
-          <w:lang w:val="en-US"/>
-        </w:rPr>
-        <w:t>New re</w:t>
-      </w:r>
-      <w:bookmarkStart w:id="25" w:name="TDNTuple2Agt_2048_Results"/>
-      <w:bookmarkEnd w:id="25"/>
       <w:r>
         <w:rPr>
           <w:b/>
@@ -29972,8 +30751,8 @@
         </w:rPr>
         <w:t>New result</w:t>
       </w:r>
-      <w:bookmarkStart w:id="26" w:name="TDNTuple3Agt_2048_Results"/>
-      <w:bookmarkEnd w:id="26"/>
+      <w:bookmarkStart w:id="25" w:name="TDNTuple3Agt_2048_Results"/>
+      <w:bookmarkEnd w:id="25"/>
       <w:r>
         <w:rPr>
           <w:b/>
@@ -31012,7 +31791,14 @@
         <w:rPr>
           <w:lang w:val="en-US"/>
         </w:rPr>
-        <w:t xml:space="preserve"> by using this terminal state s_next. But it is more consistent with the previous updates to use the </w:t>
+        <w:t xml:space="preserve"> by using this terminal state s_next. But it is more consistent </w:t>
+      </w:r>
+      <w:r>
+        <w:rPr>
+          <w:lang w:val="en-US"/>
+        </w:rPr>
+        <w:lastRenderedPageBreak/>
+        <w:t xml:space="preserve">with the previous updates to use the </w:t>
       </w:r>
       <w:r>
         <w:rPr>
@@ -34319,6 +35105,7 @@
         <w:rPr>
           <w:lang w:val="en-US"/>
         </w:rPr>
+        <w:lastRenderedPageBreak/>
         <w:t>modestly rising computation time: horizonCut=0.1: 2100 sec, horizonCut=0.01: 2900 sec</w:t>
       </w:r>
       <w:r>
@@ -35331,8 +36118,8 @@
           <w:lang w:val="en-US"/>
         </w:rPr>
       </w:pPr>
-      <w:bookmarkStart w:id="27" w:name="_Connect_Four_Eval:"/>
-      <w:bookmarkEnd w:id="27"/>
+      <w:bookmarkStart w:id="26" w:name="_Connect_Four_Eval:"/>
+      <w:bookmarkEnd w:id="26"/>
       <w:r>
         <w:rPr>
           <w:lang w:val="en-US"/>
@@ -35394,7 +36181,21 @@
         <w:rPr>
           <w:lang w:val="en-US"/>
         </w:rPr>
-        <w:t>Evaluation: evalMode=0: computeAgainstMCTS, numEpisodes=8, MCTS-iterations=1000, competeBoth. The opponent MCTS(1000) is a reasonable-playing, but not perfect-playing agent. If the trained agent were perfect, the competeBoth-result could reach 1.0 (winning all episodes against MCTS, whether as 1</w:t>
+        <w:t xml:space="preserve">Evaluation: evalMode=0: computeAgainstMCTS, numEpisodes=8, MCTS-iterations=1000, competeBoth. The opponent </w:t>
+      </w:r>
+      <w:proofErr w:type="gramStart"/>
+      <w:r>
+        <w:rPr>
+          <w:lang w:val="en-US"/>
+        </w:rPr>
+        <w:t>MCTS(</w:t>
+      </w:r>
+      <w:proofErr w:type="gramEnd"/>
+      <w:r>
+        <w:rPr>
+          <w:lang w:val="en-US"/>
+        </w:rPr>
+        <w:t>1000) is a reasonable-playing, but not perfect-playing agent. If the trained agent were perfect, the competeBoth-result could reach 1.0 (winning all episodes against MCTS, whether as 1</w:t>
       </w:r>
       <w:r>
         <w:rPr>
@@ -36359,7 +37160,21 @@
         <w:rPr>
           <w:lang w:val="en-US"/>
         </w:rPr>
-        <w:t>To test this, we ported MT’s AlphaBetaAgent to GBG. After some debugging (it is important not to use getScore, but getNextVTable(int[][] board, useSigmoid=true)), we got it working: the plausibility checks “always -1.0 eval for RandomAgent against AlphaBetaAgent” and “always -1.0 for every agent playing 2</w:t>
+        <w:t>To test this, we ported MT’s AlphaBetaAgent to GBG. After some debugging (it is important not to use getScore, but getNextVTable(</w:t>
+      </w:r>
+      <w:proofErr w:type="gramStart"/>
+      <w:r>
+        <w:rPr>
+          <w:lang w:val="en-US"/>
+        </w:rPr>
+        <w:t>int[</w:t>
+      </w:r>
+      <w:proofErr w:type="gramEnd"/>
+      <w:r>
+        <w:rPr>
+          <w:lang w:val="en-US"/>
+        </w:rPr>
+        <w:t>][] board, useSigmoid=true)), we got it working: the plausibility checks “always -1.0 eval for RandomAgent against AlphaBetaAgent” and “always -1.0 for every agent playing 2</w:t>
       </w:r>
       <w:r>
         <w:rPr>
@@ -36398,6 +37213,7 @@
         <w:rPr>
           <w:lang w:val="en-US"/>
         </w:rPr>
+        <w:lastRenderedPageBreak/>
         <w:t xml:space="preserve">Now we make all runs with </w:t>
       </w:r>
       <w:r>
@@ -36802,7 +37618,7 @@
           <w:lang w:val="en-US"/>
         </w:rPr>
       </w:pPr>
-      <w:bookmarkStart w:id="28" w:name="_Ref519700286"/>
+      <w:bookmarkStart w:id="27" w:name="_Ref519700286"/>
       <w:r>
         <w:rPr>
           <w:lang w:val="en-US"/>
@@ -36831,7 +37647,7 @@
       <w:r>
         <w:fldChar w:fldCharType="end"/>
       </w:r>
-      <w:bookmarkEnd w:id="28"/>
+      <w:bookmarkEnd w:id="27"/>
       <w:r>
         <w:rPr>
           <w:lang w:val="en-US"/>
@@ -36996,6 +37812,7 @@
         <w:rPr>
           <w:noProof/>
         </w:rPr>
+        <w:lastRenderedPageBreak/>
         <w:drawing>
           <wp:inline distT="0" distB="0" distL="0" distR="0" wp14:anchorId="2B32E684" wp14:editId="5AC2302A">
             <wp:extent cx="4387118" cy="3577590"/>
@@ -37047,7 +37864,7 @@
           <w:lang w:val="en-US"/>
         </w:rPr>
       </w:pPr>
-      <w:bookmarkStart w:id="29" w:name="_Ref519701028"/>
+      <w:bookmarkStart w:id="28" w:name="_Ref519701028"/>
       <w:r>
         <w:rPr>
           <w:lang w:val="en-US"/>
@@ -37076,7 +37893,7 @@
       <w:r>
         <w:fldChar w:fldCharType="end"/>
       </w:r>
-      <w:bookmarkEnd w:id="29"/>
+      <w:bookmarkEnd w:id="28"/>
       <w:r>
         <w:rPr>
           <w:lang w:val="en-US"/>
@@ -37453,6 +38270,7 @@
         <w:rPr>
           <w:lang w:val="en-US"/>
         </w:rPr>
+        <w:lastRenderedPageBreak/>
         <w:t xml:space="preserve">SarsaAgt </w:t>
       </w:r>
     </w:p>
@@ -37578,7 +38396,21 @@
         <w:rPr>
           <w:lang w:val="en-US"/>
         </w:rPr>
-        <w:t>rong indices (nextPlayer instead of n) in finalAdaptAgents()).</w:t>
+        <w:t xml:space="preserve">rong indices (nextPlayer instead of n) in </w:t>
+      </w:r>
+      <w:proofErr w:type="gramStart"/>
+      <w:r>
+        <w:rPr>
+          <w:lang w:val="en-US"/>
+        </w:rPr>
+        <w:t>finalAdaptAgents(</w:t>
+      </w:r>
+      <w:proofErr w:type="gramEnd"/>
+      <w:r>
+        <w:rPr>
+          <w:lang w:val="en-US"/>
+        </w:rPr>
+        <w:t>)).</w:t>
       </w:r>
       <w:r>
         <w:rPr>
@@ -38362,7 +39194,14 @@
         <w:rPr>
           <w:lang w:val="en-US"/>
         </w:rPr>
-        <w:t>: If we skip finalAdaptAgents(), we get</w:t>
+        <w:t xml:space="preserve">: If we skip </w:t>
+      </w:r>
+      <w:r>
+        <w:rPr>
+          <w:lang w:val="en-US"/>
+        </w:rPr>
+        <w:lastRenderedPageBreak/>
+        <w:t>finalAdaptAgents(), we get</w:t>
       </w:r>
       <w:r>
         <w:rPr>
@@ -38943,6 +39782,7 @@
           <w:b/>
           <w:lang w:val="en-US"/>
         </w:rPr>
+        <w:lastRenderedPageBreak/>
         <w:t>Summary</w:t>
       </w:r>
       <w:r>
@@ -39196,8 +40036,8 @@
         </w:rPr>
         <w:t>TDN</w:t>
       </w:r>
-      <w:bookmarkStart w:id="30" w:name="TDNTuple2Agt5x5Hex"/>
-      <w:bookmarkEnd w:id="30"/>
+      <w:bookmarkStart w:id="29" w:name="TDNTuple2Agt5x5Hex"/>
+      <w:bookmarkEnd w:id="29"/>
       <w:r>
         <w:rPr>
           <w:lang w:val="en-US"/>
@@ -39638,7 +40478,14 @@
         <w:rPr>
           <w:lang w:val="en-US"/>
         </w:rPr>
-        <w:t xml:space="preserve"> it multiple times. How many times? - If a state consists of x pieces set by one and y pieces set by the other player (e.g. x=y=n/2, where $n$ is the total number of pieces), then x states with the appropriate action </w:t>
+        <w:t xml:space="preserve"> it multiple times. How many times? - If a state consists of x pieces set by one and y pieces set by the other player (e.g. x=y=n/2, where $n$ is </w:t>
+      </w:r>
+      <w:r>
+        <w:rPr>
+          <w:lang w:val="en-US"/>
+        </w:rPr>
+        <w:lastRenderedPageBreak/>
+        <w:t xml:space="preserve">the total number of pieces), then x states with the appropriate action </w:t>
       </w:r>
       <w:r>
         <w:rPr>
@@ -40456,7 +41303,21 @@
         <w:rPr>
           <w:lang w:val="en-US"/>
         </w:rPr>
-        <w:t>is similar to SarsaAgt, it uses</w:t>
+        <w:t xml:space="preserve">is similar to </w:t>
+      </w:r>
+      <w:proofErr w:type="gramStart"/>
+      <w:r>
+        <w:rPr>
+          <w:lang w:val="en-US"/>
+        </w:rPr>
+        <w:t>SarsaAgt,</w:t>
+      </w:r>
+      <w:proofErr w:type="gramEnd"/>
+      <w:r>
+        <w:rPr>
+          <w:lang w:val="en-US"/>
+        </w:rPr>
+        <w:t xml:space="preserve"> it uses</w:t>
       </w:r>
       <w:r>
         <w:rPr>
@@ -40549,6 +41410,7 @@
         <w:rPr>
           <w:lang w:val="en-US"/>
         </w:rPr>
+        <w:lastRenderedPageBreak/>
         <w:t xml:space="preserve">We had first some problems in getting it running for TicTacToe, it would not learn at all. </w:t>
       </w:r>
       <w:r>
@@ -40674,7 +41536,7 @@
         </w:rPr>
         <w:t xml:space="preserve"> no tie results. There we finally could spot the </w:t>
       </w:r>
-      <w:bookmarkStart w:id="31" w:name="bug2019_01_04"/>
+      <w:bookmarkStart w:id="30" w:name="bug2019_01_04"/>
       <w:r>
         <w:rPr>
           <w:lang w:val="en-US"/>
@@ -40687,12 +41549,26 @@
         </w:rPr>
         <w:t xml:space="preserve"> (04.01.2019)</w:t>
       </w:r>
-      <w:bookmarkEnd w:id="31"/>
-      <w:r>
-        <w:rPr>
-          <w:lang w:val="en-US"/>
-        </w:rPr>
-        <w:t xml:space="preserve">: It was again (!) a wrong-index (curPlayer instead of n) in finalAdaptAgents(). After fixing that, we get good results on Nim, </w:t>
+      <w:bookmarkEnd w:id="30"/>
+      <w:r>
+        <w:rPr>
+          <w:lang w:val="en-US"/>
+        </w:rPr>
+        <w:t xml:space="preserve">: It was again (!) a wrong-index (curPlayer instead of n) in </w:t>
+      </w:r>
+      <w:proofErr w:type="gramStart"/>
+      <w:r>
+        <w:rPr>
+          <w:lang w:val="en-US"/>
+        </w:rPr>
+        <w:t>finalAdaptAgents(</w:t>
+      </w:r>
+      <w:proofErr w:type="gramEnd"/>
+      <w:r>
+        <w:rPr>
+          <w:lang w:val="en-US"/>
+        </w:rPr>
+        <w:t xml:space="preserve">). After fixing that, we get good results on Nim, </w:t>
       </w:r>
       <w:r>
         <w:rPr>
@@ -40819,7 +41695,7 @@
         </w:rPr>
         <w:t xml:space="preserve">Another </w:t>
       </w:r>
-      <w:bookmarkStart w:id="32" w:name="problemEligibiltyList"/>
+      <w:bookmarkStart w:id="31" w:name="problemEligibiltyList"/>
       <w:r>
         <w:rPr>
           <w:lang w:val="en-US"/>
@@ -40844,7 +41720,7 @@
         </w:rPr>
         <w:t xml:space="preserve"> </w:t>
       </w:r>
-      <w:bookmarkEnd w:id="32"/>
+      <w:bookmarkEnd w:id="31"/>
       <w:r>
         <w:rPr>
           <w:lang w:val="en-US"/>
@@ -41283,6 +42159,7 @@
         <w:rPr>
           <w:lang w:val="en-US"/>
         </w:rPr>
+        <w:lastRenderedPageBreak/>
         <w:t>Results on 4x4-Hex</w:t>
       </w:r>
     </w:p>
@@ -42209,7 +43086,14 @@
         <w:rPr>
           <w:lang w:val="en-US"/>
         </w:rPr>
-        <w:t xml:space="preserve"> or on the random n-tuples selected. </w:t>
+        <w:t xml:space="preserve"> or on the random n-</w:t>
+      </w:r>
+      <w:r>
+        <w:rPr>
+          <w:lang w:val="en-US"/>
+        </w:rPr>
+        <w:lastRenderedPageBreak/>
+        <w:t xml:space="preserve">tuples selected. </w:t>
       </w:r>
       <w:r>
         <w:rPr>
@@ -42250,16 +43134,16 @@
           <w:lang w:val="en-US"/>
         </w:rPr>
       </w:pPr>
-      <w:bookmarkStart w:id="33" w:name="_Results_on_ConnectFour"/>
+      <w:bookmarkStart w:id="32" w:name="_Results_on_ConnectFour"/>
+      <w:bookmarkEnd w:id="32"/>
+      <w:r>
+        <w:rPr>
+          <w:lang w:val="en-US"/>
+        </w:rPr>
+        <w:t>Resul</w:t>
+      </w:r>
+      <w:bookmarkStart w:id="33" w:name="ResultsC4_TDNT3"/>
       <w:bookmarkEnd w:id="33"/>
-      <w:r>
-        <w:rPr>
-          <w:lang w:val="en-US"/>
-        </w:rPr>
-        <w:t>Resul</w:t>
-      </w:r>
-      <w:bookmarkStart w:id="34" w:name="ResultsC4_TDNT3"/>
-      <w:bookmarkEnd w:id="34"/>
       <w:r>
         <w:rPr>
           <w:lang w:val="en-US"/>
@@ -44028,6 +44912,7 @@
               <w:rPr>
                 <w:lang w:val="en-US"/>
               </w:rPr>
+              <w:lastRenderedPageBreak/>
               <w:t>1. TDNT2…</w:t>
             </w:r>
           </w:p>
@@ -45488,8 +46373,8 @@
         </w:rPr>
         <w:t>eva</w:t>
       </w:r>
-      <w:bookmarkStart w:id="35" w:name="C4_evalAB5"/>
-      <w:bookmarkEnd w:id="35"/>
+      <w:bookmarkStart w:id="34" w:name="C4_evalAB5"/>
+      <w:bookmarkEnd w:id="34"/>
       <w:r>
         <w:rPr>
           <w:b/>
@@ -46006,7 +46891,19 @@
         <w:rPr>
           <w:lang w:val="en-US"/>
         </w:rPr>
-        <w:t xml:space="preserve"> whether the harder to explain ternary target rule is really necessary. At the same time we train for 750.000 games:</w:t>
+        <w:t xml:space="preserve"> whether the harder to explain ternary target rule is really necessary. At the same time</w:t>
+      </w:r>
+      <w:r>
+        <w:rPr>
+          <w:lang w:val="en-US"/>
+        </w:rPr>
+        <w:t>,</w:t>
+      </w:r>
+      <w:r>
+        <w:rPr>
+          <w:lang w:val="en-US"/>
+        </w:rPr>
+        <w:t xml:space="preserve"> we train for 750.000 games:</w:t>
       </w:r>
     </w:p>
     <w:p>
@@ -46159,22 +47056,30 @@
       </w:pPr>
       <w:r>
         <w:rPr>
-          <w:lang w:val="en-US"/>
-        </w:rPr>
-        <w:t xml:space="preserve">TERNARY is </w:t>
-      </w:r>
-      <w:r>
-        <w:rPr>
           <w:b/>
           <w:lang w:val="en-US"/>
         </w:rPr>
-        <w:t>NOT</w:t>
-      </w:r>
-      <w:r>
-        <w:rPr>
-          <w:lang w:val="en-US"/>
-        </w:rPr>
-        <w:t xml:space="preserve"> necessary here. The TD-target rule is a</w:t>
+        <w:t>TERNARY is NOT necessary</w:t>
+      </w:r>
+      <w:r>
+        <w:rPr>
+          <w:lang w:val="en-US"/>
+        </w:rPr>
+        <w:t xml:space="preserve"> </w:t>
+      </w:r>
+      <w:r>
+        <w:rPr>
+          <w:lang w:val="en-US"/>
+        </w:rPr>
+        <w:t>(at least not for ConnectFour)</w:t>
+      </w:r>
+      <w:bookmarkStart w:id="35" w:name="_GoBack"/>
+      <w:bookmarkEnd w:id="35"/>
+      <w:r>
+        <w:rPr>
+          <w:lang w:val="en-US"/>
+        </w:rPr>
+        <w:t>. The TD-target rule is a</w:t>
       </w:r>
       <w:r>
         <w:rPr>
@@ -46538,7 +47443,21 @@
         <w:rPr>
           <w:lang w:val="en-US"/>
         </w:rPr>
-        <w:t>Results seem to be more stable, when runs are performed with GBGBatch.jar on maanbs05</w:t>
+        <w:lastRenderedPageBreak/>
+        <w:t xml:space="preserve">Results seem to be more stable, when runs are performed </w:t>
+      </w:r>
+      <w:r>
+        <w:rPr>
+          <w:b/>
+          <w:lang w:val="en-US"/>
+        </w:rPr>
+        <w:t>with GBGBatch.jar</w:t>
+      </w:r>
+      <w:r>
+        <w:rPr>
+          <w:lang w:val="en-US"/>
+        </w:rPr>
+        <w:t xml:space="preserve"> on maanbs05</w:t>
       </w:r>
       <w:r>
         <w:rPr>
@@ -46653,7 +47572,21 @@
             <w:rStyle w:val="Hyperlink"/>
             <w:lang w:val="en-US"/>
           </w:rPr>
-          <w:t>12 runs</w:t>
+          <w:t xml:space="preserve">12 </w:t>
+        </w:r>
+        <w:r>
+          <w:rPr>
+            <w:rStyle w:val="Hyperlink"/>
+            <w:lang w:val="en-US"/>
+          </w:rPr>
+          <w:t>r</w:t>
+        </w:r>
+        <w:r>
+          <w:rPr>
+            <w:rStyle w:val="Hyperlink"/>
+            <w:lang w:val="en-US"/>
+          </w:rPr>
+          <w:t>uns</w:t>
         </w:r>
       </w:hyperlink>
       <w:r>
@@ -47955,6 +48888,7 @@
         <w:rPr>
           <w:lang w:val="en-US"/>
         </w:rPr>
+        <w:lastRenderedPageBreak/>
         <w:t xml:space="preserve">we get reasonable results on learning </w:t>
       </w:r>
       <w:r>
@@ -48218,7 +49152,21 @@
         <w:rPr>
           <w:lang w:val="en-US"/>
         </w:rPr>
-        <w:t>appropriate setting in GameBoardSim::getDefaultStartState() while m_DEBG==true is set</w:t>
+        <w:t xml:space="preserve">appropriate setting in </w:t>
+      </w:r>
+      <w:proofErr w:type="gramStart"/>
+      <w:r>
+        <w:rPr>
+          <w:lang w:val="en-US"/>
+        </w:rPr>
+        <w:t>GameBoardSim::</w:t>
+      </w:r>
+      <w:proofErr w:type="gramEnd"/>
+      <w:r>
+        <w:rPr>
+          <w:lang w:val="en-US"/>
+        </w:rPr>
+        <w:t>getDefaultStartState() while m_DEBG==true is set</w:t>
       </w:r>
       <w:r>
         <w:rPr>
@@ -49225,6 +50173,7 @@
         <w:rPr>
           <w:lang w:val="en-US"/>
         </w:rPr>
+        <w:lastRenderedPageBreak/>
         <w:t>Useful Parameter Settings</w:t>
       </w:r>
     </w:p>
@@ -50911,7 +51860,14 @@
         <w:rPr>
           <w:lang w:val="en-US"/>
         </w:rPr>
-        <w:t xml:space="preserve">Sarsa is with respect to InspectV board </w:t>
+        <w:t xml:space="preserve">Sarsa is </w:t>
+      </w:r>
+      <w:r>
+        <w:rPr>
+          <w:lang w:val="en-US"/>
+        </w:rPr>
+        <w:lastRenderedPageBreak/>
+        <w:t xml:space="preserve">with respect to InspectV board </w:t>
       </w:r>
       <w:r>
         <w:rPr>
@@ -52302,7 +53258,14 @@
         <w:rPr>
           <w:lang w:val="en-US"/>
         </w:rPr>
-        <w:t xml:space="preserve"> evalQ=0 (against MCTS, competeSingle)</w:t>
+        <w:t xml:space="preserve"> evalQ=0 </w:t>
+      </w:r>
+      <w:r>
+        <w:rPr>
+          <w:lang w:val="en-US"/>
+        </w:rPr>
+        <w:lastRenderedPageBreak/>
+        <w:t>(against MCTS, competeSingle)</w:t>
       </w:r>
       <w:r>
         <w:rPr>
@@ -53448,7 +54411,14 @@
         <w:rPr>
           <w:lang w:val="en-US"/>
         </w:rPr>
-        <w:t xml:space="preserve"> on Windows</w:t>
+        <w:t xml:space="preserve"> on </w:t>
+      </w:r>
+      <w:proofErr w:type="gramStart"/>
+      <w:r>
+        <w:rPr>
+          <w:lang w:val="en-US"/>
+        </w:rPr>
+        <w:t>Windows</w:t>
       </w:r>
       <w:r>
         <w:rPr>
@@ -53456,6 +54426,7 @@
         </w:rPr>
         <w:t>)</w:t>
       </w:r>
+      <w:proofErr w:type="gramEnd"/>
     </w:p>
     <w:p>
       <w:pPr>
@@ -53533,6 +54504,7 @@
         <w:rPr>
           <w:lang w:val="en-US"/>
         </w:rPr>
+        <w:lastRenderedPageBreak/>
         <w:t>Bl</w:t>
       </w:r>
       <w:bookmarkStart w:id="40" w:name="BladeServer_Runs"/>
@@ -53797,7 +54769,16 @@
           <w:color w:val="1F497D"/>
           <w:lang w:val="en-US"/>
         </w:rPr>
-        <w:t xml:space="preserve"> an operation which requires it</w:t>
+        <w:t xml:space="preserve"> an operation which requires </w:t>
+      </w:r>
+      <w:proofErr w:type="gramStart"/>
+      <w:r>
+        <w:rPr>
+          <w:rFonts w:ascii="Calibri" w:hAnsi="Calibri" w:cs="Helvetica"/>
+          <w:color w:val="1F497D"/>
+          <w:lang w:val="en-US"/>
+        </w:rPr>
+        <w:t>it</w:t>
       </w:r>
       <w:r>
         <w:rPr>
@@ -53805,6 +54786,7 @@
         </w:rPr>
         <w:t>“</w:t>
       </w:r>
+      <w:proofErr w:type="gramEnd"/>
       <w:r>
         <w:rPr>
           <w:lang w:val="en-US"/>
@@ -54266,6 +55248,7 @@
         <w:rPr>
           <w:lang w:val="en-US"/>
         </w:rPr>
+        <w:lastRenderedPageBreak/>
         <w:t>Interface LRCommon is a public inner interface of LearningRates.</w:t>
       </w:r>
     </w:p>
@@ -55063,7 +56046,21 @@
           <w:lang w:val="en-US"/>
         </w:rPr>
         <w:br/>
-        <w:t>the index set for board and its mirror board equiv. Later, addGradToElig() is called for every i[k]</w:t>
+        <w:t xml:space="preserve">the index set for board and its mirror board equiv. Later, </w:t>
+      </w:r>
+      <w:proofErr w:type="gramStart"/>
+      <w:r>
+        <w:rPr>
+          <w:lang w:val="en-US"/>
+        </w:rPr>
+        <w:t>addGradToElig(</w:t>
+      </w:r>
+      <w:proofErr w:type="gramEnd"/>
+      <w:r>
+        <w:rPr>
+          <w:lang w:val="en-US"/>
+        </w:rPr>
+        <w:t>) is called for every i[k]</w:t>
       </w:r>
     </w:p>
     <w:p>
@@ -55178,7 +56175,14 @@
         <w:rPr>
           <w:lang w:val="en-US"/>
         </w:rPr>
-        <w:t xml:space="preserve">TDSAgent.trainNet()  </w:t>
+        <w:t>TDSAgent.trainNet</w:t>
+      </w:r>
+      <w:proofErr w:type="gramStart"/>
+      <w:r>
+        <w:rPr>
+          <w:lang w:val="en-US"/>
+        </w:rPr>
+        <w:t xml:space="preserve">()  </w:t>
       </w:r>
       <w:r>
         <w:rPr>
@@ -55186,6 +56190,7 @@
         </w:rPr>
         <w:tab/>
       </w:r>
+      <w:proofErr w:type="gramEnd"/>
       <w:r>
         <w:rPr>
           <w:lang w:val="en-US"/>
@@ -55217,7 +56222,20 @@
           <w:lang w:val="en-US"/>
         </w:rPr>
         <w:tab/>
-        <w:t>getBestMove()</w:t>
+      </w:r>
+      <w:proofErr w:type="gramStart"/>
+      <w:r>
+        <w:rPr>
+          <w:lang w:val="en-US"/>
+        </w:rPr>
+        <w:t>getBestMove(</w:t>
+      </w:r>
+      <w:proofErr w:type="gramEnd"/>
+      <w:r>
+        <w:rPr>
+          <w:lang w:val="en-US"/>
+        </w:rPr>
+        <w:t>)</w:t>
       </w:r>
     </w:p>
     <w:p>
@@ -55236,7 +56254,21 @@
         <w:rPr>
           <w:lang w:val="en-US"/>
         </w:rPr>
-        <w:t>if (!randomMove || finished</w:t>
+        <w:t xml:space="preserve">if </w:t>
+      </w:r>
+      <w:proofErr w:type="gramStart"/>
+      <w:r>
+        <w:rPr>
+          <w:lang w:val="en-US"/>
+        </w:rPr>
+        <w:t>(!randomMove</w:t>
+      </w:r>
+      <w:proofErr w:type="gramEnd"/>
+      <w:r>
+        <w:rPr>
+          <w:lang w:val="en-US"/>
+        </w:rPr>
+        <w:t xml:space="preserve"> || finished</w:t>
       </w:r>
       <w:r>
         <w:rPr>
@@ -55281,7 +56313,21 @@
         <w:rPr>
           <w:lang w:val="en-US"/>
         </w:rPr>
-        <w:t>if (!randomMove || !resetEligOnRandomMove)</w:t>
+        <w:t xml:space="preserve">if </w:t>
+      </w:r>
+      <w:proofErr w:type="gramStart"/>
+      <w:r>
+        <w:rPr>
+          <w:lang w:val="en-US"/>
+        </w:rPr>
+        <w:t>(!randomMove</w:t>
+      </w:r>
+      <w:proofErr w:type="gramEnd"/>
+      <w:r>
+        <w:rPr>
+          <w:lang w:val="en-US"/>
+        </w:rPr>
+        <w:t xml:space="preserve"> || !resetEligOnRandomMove)</w:t>
       </w:r>
     </w:p>
     <w:p>
@@ -55315,13 +56361,26 @@
           <w:lang w:val="en-US"/>
         </w:rPr>
         <w:tab/>
+      </w:r>
+      <w:proofErr w:type="gramStart"/>
+      <w:r>
+        <w:rPr>
+          <w:lang w:val="en-US"/>
+        </w:rPr>
         <w:t>else</w:t>
       </w:r>
       <w:r>
         <w:rPr>
           <w:lang w:val="en-US"/>
         </w:rPr>
-        <w:t xml:space="preserve">  // i.e. if (randomMove &amp;&amp; resetEligOnRandomMove)</w:t>
+        <w:t xml:space="preserve">  /</w:t>
+      </w:r>
+      <w:proofErr w:type="gramEnd"/>
+      <w:r>
+        <w:rPr>
+          <w:lang w:val="en-US"/>
+        </w:rPr>
+        <w:t>/ i.e. if (randomMove &amp;&amp; resetEligOnRandomMove)</w:t>
       </w:r>
     </w:p>
     <w:p>
@@ -55373,7 +56432,14 @@
         <w:rPr>
           <w:lang w:val="en-US"/>
         </w:rPr>
-        <w:t xml:space="preserve"> we have standard [et] elig traces such that </w:t>
+        <w:t xml:space="preserve"> we have standard [et] elig traces such </w:t>
+      </w:r>
+      <w:proofErr w:type="gramStart"/>
+      <w:r>
+        <w:rPr>
+          <w:lang w:val="en-US"/>
+        </w:rPr>
+        <w:t xml:space="preserve">that </w:t>
       </w:r>
       <w:r>
         <w:rPr>
@@ -55381,6 +56447,7 @@
         </w:rPr>
         <w:t>!resetEligOnRandomMove</w:t>
       </w:r>
+      <w:proofErr w:type="gramEnd"/>
       <w:r>
         <w:rPr>
           <w:lang w:val="en-US"/>
@@ -55475,6 +56542,7 @@
         <w:rPr>
           <w:lang w:val="en-US"/>
         </w:rPr>
+        <w:lastRenderedPageBreak/>
         <w:t>The code around the calls addG</w:t>
       </w:r>
       <w:bookmarkStart w:id="41" w:name="addGradToElig"/>
@@ -55909,13 +56977,41 @@
         <w:rPr>
           <w:lang w:val="en-US"/>
         </w:rPr>
-        <w:t>(x). The activation function is realized with the call y = getValue(…) which in turn calls MYTANH, a faster tabularized version of Math.tanh. The steepness of tanh</w:t>
-      </w:r>
-      <w:r>
-        <w:rPr>
-          <w:lang w:val="en-US"/>
-        </w:rPr>
-        <w:t>() is set to tdPar.sigOutputFac=1.0</w:t>
+        <w:t xml:space="preserve">(x). The activation function is realized with the call y = </w:t>
+      </w:r>
+      <w:proofErr w:type="gramStart"/>
+      <w:r>
+        <w:rPr>
+          <w:lang w:val="en-US"/>
+        </w:rPr>
+        <w:t>getValue(</w:t>
+      </w:r>
+      <w:proofErr w:type="gramEnd"/>
+      <w:r>
+        <w:rPr>
+          <w:lang w:val="en-US"/>
+        </w:rPr>
+        <w:t xml:space="preserve">…) which in turn calls MYTANH, a faster tabularized version of Math.tanh. The steepness of </w:t>
+      </w:r>
+      <w:proofErr w:type="gramStart"/>
+      <w:r>
+        <w:rPr>
+          <w:lang w:val="en-US"/>
+        </w:rPr>
+        <w:t>tanh</w:t>
+      </w:r>
+      <w:r>
+        <w:rPr>
+          <w:lang w:val="en-US"/>
+        </w:rPr>
+        <w:t>(</w:t>
+      </w:r>
+      <w:proofErr w:type="gramEnd"/>
+      <w:r>
+        <w:rPr>
+          <w:lang w:val="en-US"/>
+        </w:rPr>
+        <w:t>) is set to tdPar.sigOutputFac=1.0</w:t>
       </w:r>
       <w:r>
         <w:rPr>
@@ -55934,7 +57030,21 @@
         <w:rPr>
           <w:lang w:val="en-US"/>
         </w:rPr>
-        <w:t xml:space="preserve">GBG has also tanh() as sigmoid, if activated. </w:t>
+        <w:t xml:space="preserve">GBG has also </w:t>
+      </w:r>
+      <w:proofErr w:type="gramStart"/>
+      <w:r>
+        <w:rPr>
+          <w:lang w:val="en-US"/>
+        </w:rPr>
+        <w:t>tanh(</w:t>
+      </w:r>
+      <w:proofErr w:type="gramEnd"/>
+      <w:r>
+        <w:rPr>
+          <w:lang w:val="en-US"/>
+        </w:rPr>
+        <w:t xml:space="preserve">) as sigmoid, if activated. </w:t>
       </w:r>
       <w:r>
         <w:rPr>
@@ -56346,11 +57456,19 @@
           <w:lang w:val="en-US"/>
         </w:rPr>
       </w:pPr>
-      <w:r>
-        <w:rPr>
-          <w:lang w:val="en-US"/>
-        </w:rPr>
-        <w:t xml:space="preserve">eval.getScore(…) constructs two objects Competition compX, compO </w:t>
+      <w:proofErr w:type="gramStart"/>
+      <w:r>
+        <w:rPr>
+          <w:lang w:val="en-US"/>
+        </w:rPr>
+        <w:t>eval.getScore</w:t>
+      </w:r>
+      <w:proofErr w:type="gramEnd"/>
+      <w:r>
+        <w:rPr>
+          <w:lang w:val="en-US"/>
+        </w:rPr>
+        <w:t xml:space="preserve">(…) constructs two objects Competition compX, compO </w:t>
       </w:r>
       <w:r>
         <w:rPr>
@@ -56446,6 +57564,7 @@
         <w:rPr>
           <w:lang w:val="en-US"/>
         </w:rPr>
+        <w:lastRenderedPageBreak/>
         <w:t>if calc50Games==true: 50x</w:t>
       </w:r>
       <w:r>
@@ -56489,7 +57608,21 @@
         <w:rPr>
           <w:lang w:val="en-US"/>
         </w:rPr>
-        <w:t>Each compete() call triggers the chain:</w:t>
+        <w:t xml:space="preserve">Each </w:t>
+      </w:r>
+      <w:proofErr w:type="gramStart"/>
+      <w:r>
+        <w:rPr>
+          <w:lang w:val="en-US"/>
+        </w:rPr>
+        <w:t>compete(</w:t>
+      </w:r>
+      <w:proofErr w:type="gramEnd"/>
+      <w:r>
+        <w:rPr>
+          <w:lang w:val="en-US"/>
+        </w:rPr>
+        <w:t>) call triggers the chain:</w:t>
       </w:r>
     </w:p>
     <w:p>
@@ -56563,7 +57696,21 @@
         <w:rPr>
           <w:lang w:val="en-US"/>
         </w:rPr>
-        <w:t xml:space="preserve"> getScore() or getNextVTable()</w:t>
+        <w:t xml:space="preserve"> </w:t>
+      </w:r>
+      <w:proofErr w:type="gramStart"/>
+      <w:r>
+        <w:rPr>
+          <w:lang w:val="en-US"/>
+        </w:rPr>
+        <w:t>getScore(</w:t>
+      </w:r>
+      <w:proofErr w:type="gramEnd"/>
+      <w:r>
+        <w:rPr>
+          <w:lang w:val="en-US"/>
+        </w:rPr>
+        <w:t>) or getNextVTable()</w:t>
       </w:r>
       <w:r>
         <w:rPr>
@@ -56663,7 +57810,21 @@
         <w:rPr>
           <w:lang w:val="en-US"/>
         </w:rPr>
-        <w:t>The large score value (992, 1001, …) inside getNextVTable() are mapped with tanh to {-1,0,1} and appear in the value bar as {-100,0,100}.</w:t>
+        <w:t xml:space="preserve">The large score value (992, 1001, …) inside </w:t>
+      </w:r>
+      <w:proofErr w:type="gramStart"/>
+      <w:r>
+        <w:rPr>
+          <w:lang w:val="en-US"/>
+        </w:rPr>
+        <w:t>getNextVTable(</w:t>
+      </w:r>
+      <w:proofErr w:type="gramEnd"/>
+      <w:r>
+        <w:rPr>
+          <w:lang w:val="en-US"/>
+        </w:rPr>
+        <w:t>) are mapped with tanh to {-1,0,1} and appear in the value bar as {-100,0,100}.</w:t>
       </w:r>
     </w:p>
     <w:p>
@@ -56808,7 +57969,21 @@
         <w:rPr>
           <w:lang w:val="en-US"/>
         </w:rPr>
-        <w:t xml:space="preserve">Why are there score values such large as -992, </w:t>
+        <w:t xml:space="preserve">Why </w:t>
+      </w:r>
+      <w:proofErr w:type="gramStart"/>
+      <w:r>
+        <w:rPr>
+          <w:lang w:val="en-US"/>
+        </w:rPr>
+        <w:t>are</w:t>
+      </w:r>
+      <w:proofErr w:type="gramEnd"/>
+      <w:r>
+        <w:rPr>
+          <w:lang w:val="en-US"/>
+        </w:rPr>
+        <w:t xml:space="preserve"> there score values such large as -992, </w:t>
       </w:r>
       <w:r>
         <w:rPr>
@@ -56967,7 +58142,21 @@
         <w:rPr>
           <w:lang w:val="en-US"/>
         </w:rPr>
-        <w:t xml:space="preserve"> set when a new agent is loaded? – In XArenaMenu.loadAgent() (section “if (td.isTrainable())” )</w:t>
+        <w:t xml:space="preserve"> set when a new agent is loaded? – In XArenaMenu.loadAgent() (section “if (</w:t>
+      </w:r>
+      <w:proofErr w:type="gramStart"/>
+      <w:r>
+        <w:rPr>
+          <w:lang w:val="en-US"/>
+        </w:rPr>
+        <w:t>td.isTrainable</w:t>
+      </w:r>
+      <w:proofErr w:type="gramEnd"/>
+      <w:r>
+        <w:rPr>
+          <w:lang w:val="en-US"/>
+        </w:rPr>
+        <w:t>())” )</w:t>
       </w:r>
     </w:p>
     <w:p>
@@ -57134,12 +58323,14 @@
         </w:rPr>
         <w:t xml:space="preserve">EligStates after game over? – Yes, </w:t>
       </w:r>
+      <w:proofErr w:type="gramStart"/>
       <w:r>
         <w:rPr>
           <w:lang w:val="en-US"/>
         </w:rPr>
         <w:t>updateWeightsNewTerminal(</w:t>
       </w:r>
+      <w:proofErr w:type="gramEnd"/>
       <w:r>
         <w:rPr>
           <w:lang w:val="en-US"/>
@@ -57201,7 +58392,22 @@
         <w:rPr>
           <w:lang w:val="en-US"/>
         </w:rPr>
-        <w:t>GBG: Extend StateObervation: if boolean hasOnlyFinalReward() returns true, then set TERNARY=true</w:t>
+        <w:lastRenderedPageBreak/>
+        <w:t xml:space="preserve">GBG: Extend StateObervation: if boolean </w:t>
+      </w:r>
+      <w:proofErr w:type="gramStart"/>
+      <w:r>
+        <w:rPr>
+          <w:lang w:val="en-US"/>
+        </w:rPr>
+        <w:t>hasOnlyFinalReward(</w:t>
+      </w:r>
+      <w:proofErr w:type="gramEnd"/>
+      <w:r>
+        <w:rPr>
+          <w:lang w:val="en-US"/>
+        </w:rPr>
+        <w:t>) returns true, then set TERNARY=true</w:t>
       </w:r>
     </w:p>
     <w:p>
@@ -57859,7 +59065,21 @@
         <w:rPr>
           <w:lang w:val="en-US"/>
         </w:rPr>
-        <w:t xml:space="preserve">If (TERNARY) return NewSO.isGameOver() ? NewSO.getReward(so) : </w:t>
+        <w:t>If (TERNARY) return NewSO.isGameOver(</w:t>
+      </w:r>
+      <w:proofErr w:type="gramStart"/>
+      <w:r>
+        <w:rPr>
+          <w:lang w:val="en-US"/>
+        </w:rPr>
+        <w:t>) ?</w:t>
+      </w:r>
+      <w:proofErr w:type="gramEnd"/>
+      <w:r>
+        <w:rPr>
+          <w:lang w:val="en-US"/>
+        </w:rPr>
+        <w:t xml:space="preserve"> NewSO.getReward(so) : </w:t>
       </w:r>
       <w:r>
         <w:rPr>
@@ -58063,6 +59283,7 @@
         </w:rPr>
         <w:t>NTuple2ValueFunc.update(</w:t>
       </w:r>
+      <w:proofErr w:type="gramStart"/>
       <w:r>
         <w:rPr>
           <w:lang w:val="en-US"/>
@@ -58073,7 +59294,14 @@
         <w:rPr>
           <w:lang w:val="en-US"/>
         </w:rPr>
-        <w:t>…)</w:t>
+        <w:t>…</w:t>
+      </w:r>
+      <w:proofErr w:type="gramEnd"/>
+      <w:r>
+        <w:rPr>
+          <w:lang w:val="en-US"/>
+        </w:rPr>
+        <w:t>)</w:t>
       </w:r>
       <w:r>
         <w:rPr>
@@ -58171,6 +59399,7 @@
         <w:rPr>
           <w:lang w:val="en-US"/>
         </w:rPr>
+        <w:lastRenderedPageBreak/>
         <w:t>So</w:t>
       </w:r>
       <w:bookmarkStart w:id="43" w:name="results_old_buggy"/>
@@ -58247,7 +59476,21 @@
         <w:rPr>
           <w:lang w:val="en-US"/>
         </w:rPr>
-        <w:t>tcBeta=2.7, rec.weight-change accumulation</w:t>
+        <w:t xml:space="preserve">tcBeta=2.7, </w:t>
+      </w:r>
+      <w:proofErr w:type="gramStart"/>
+      <w:r>
+        <w:rPr>
+          <w:lang w:val="en-US"/>
+        </w:rPr>
+        <w:t>rec.weight</w:t>
+      </w:r>
+      <w:proofErr w:type="gramEnd"/>
+      <w:r>
+        <w:rPr>
+          <w:lang w:val="en-US"/>
+        </w:rPr>
+        <w:t>-change accumulation</w:t>
       </w:r>
       <w:r>
         <w:rPr>
@@ -59403,13 +60646,27 @@
         <w:rPr>
           <w:lang w:val="en-GB"/>
         </w:rPr>
-        <w:t xml:space="preserve"> We tried to use class NextState in getNextAction</w:t>
-      </w:r>
+        <w:t xml:space="preserve"> We tried to use class NextState in </w:t>
+      </w:r>
+      <w:proofErr w:type="gramStart"/>
       <w:r>
         <w:rPr>
           <w:lang w:val="en-GB"/>
         </w:rPr>
-        <w:t>()</w:t>
+        <w:t>getNextAction</w:t>
+      </w:r>
+      <w:r>
+        <w:rPr>
+          <w:lang w:val="en-GB"/>
+        </w:rPr>
+        <w:t>(</w:t>
+      </w:r>
+      <w:proofErr w:type="gramEnd"/>
+      <w:r>
+        <w:rPr>
+          <w:lang w:val="en-GB"/>
+        </w:rPr>
+        <w:t>)</w:t>
       </w:r>
       <w:r>
         <w:rPr>
@@ -59514,14 +60771,29 @@
         <w:rPr>
           <w:lang w:val="en-US"/>
         </w:rPr>
-        <w:t>|p</w:t>
+        <w:t>|</w:t>
+      </w:r>
+      <w:proofErr w:type="gramStart"/>
+      <w:r>
+        <w:rPr>
+          <w:lang w:val="en-US"/>
+        </w:rPr>
+        <w:t>p</w:t>
       </w:r>
       <w:r>
         <w:rPr>
           <w:vertAlign w:val="superscript"/>
           <w:lang w:val="en-US"/>
         </w:rPr>
-        <w:t>(0)</w:t>
+        <w:t>(</w:t>
+      </w:r>
+      <w:proofErr w:type="gramEnd"/>
+      <w:r>
+        <w:rPr>
+          <w:vertAlign w:val="superscript"/>
+          <w:lang w:val="en-US"/>
+        </w:rPr>
+        <w:t>0)</w:t>
       </w:r>
       <w:r>
         <w:rPr>
@@ -64396,7 +65668,7 @@
 </file>
 
 <file path=customXml/itemProps1.xml><?xml version="1.0" encoding="utf-8"?>
-<ds:datastoreItem xmlns:ds="http://schemas.openxmlformats.org/officeDocument/2006/customXml" ds:itemID="{6204DC50-BA7C-46BC-81CD-F96C766143E8}">
+<ds:datastoreItem xmlns:ds="http://schemas.openxmlformats.org/officeDocument/2006/customXml" ds:itemID="{5859D794-70A8-4754-AFCE-1796734C34DA}">
   <ds:schemaRefs>
     <ds:schemaRef ds:uri="http://schemas.openxmlformats.org/officeDocument/2006/bibliography"/>
   </ds:schemaRefs>

</xml_diff>